<commit_message>
Some new related works are added to the survey.
</commit_message>
<xml_diff>
--- a/WP3/D3.1.1 Review of model-to-model transformation approaches and technologies.docx
+++ b/WP3/D3.1.1 Review of model-to-model transformation approaches and technologies.docx
@@ -2868,73 +2868,2427 @@
     </w:p>
     <w:p>
       <w:pPr>
-        <w:pStyle w:val="ITEAHeading2"/>
-      </w:pPr>
-      <w:r>
-        <w:t>M2M Transformation Languages</w:t>
+        <w:pStyle w:val="ITEABodyText"/>
+        <w:spacing w:line="276" w:lineRule="auto"/>
+        <w:rPr>
+          <w:rFonts w:asciiTheme="minorBidi" w:hAnsiTheme="minorBidi" w:cstheme="minorBidi"/>
+          <w:szCs w:val="20"/>
+        </w:rPr>
+      </w:pPr>
+      <w:r>
+        <w:rPr>
+          <w:rFonts w:asciiTheme="minorBidi" w:hAnsiTheme="minorBidi" w:cstheme="minorBidi"/>
+          <w:szCs w:val="20"/>
+        </w:rPr>
+        <w:t>Horizontal vs Vertical Transformation:</w:t>
       </w:r>
     </w:p>
     <w:p>
       <w:pPr>
+        <w:autoSpaceDE w:val="0"/>
+        <w:autoSpaceDN w:val="0"/>
+        <w:adjustRightInd w:val="0"/>
+        <w:spacing w:line="276" w:lineRule="auto"/>
+        <w:jc w:val="both"/>
+        <w:rPr>
+          <w:rFonts w:asciiTheme="minorBidi" w:eastAsiaTheme="minorHAnsi" w:hAnsiTheme="minorBidi" w:cstheme="minorBidi"/>
+          <w:color w:val="auto"/>
+          <w:spacing w:val="0"/>
+          <w:szCs w:val="20"/>
+          <w:lang w:val="en-US" w:eastAsia="en-US"/>
+        </w:rPr>
+      </w:pPr>
+      <w:r>
+        <w:rPr>
+          <w:rFonts w:asciiTheme="minorBidi" w:eastAsiaTheme="minorHAnsi" w:hAnsiTheme="minorBidi" w:cstheme="minorBidi"/>
+          <w:color w:val="auto"/>
+          <w:spacing w:val="0"/>
+          <w:szCs w:val="20"/>
+          <w:lang w:val="en-US" w:eastAsia="en-US"/>
+        </w:rPr>
+        <w:t xml:space="preserve">A </w:t>
+      </w:r>
+      <w:r>
+        <w:rPr>
+          <w:rFonts w:asciiTheme="minorBidi" w:eastAsiaTheme="minorHAnsi" w:hAnsiTheme="minorBidi" w:cstheme="minorBidi"/>
+          <w:i/>
+          <w:iCs/>
+          <w:color w:val="auto"/>
+          <w:spacing w:val="0"/>
+          <w:szCs w:val="20"/>
+          <w:lang w:val="en-US" w:eastAsia="en-US"/>
+        </w:rPr>
+        <w:t xml:space="preserve">horizontal transformation </w:t>
+      </w:r>
+      <w:r>
+        <w:rPr>
+          <w:rFonts w:asciiTheme="minorBidi" w:eastAsiaTheme="minorHAnsi" w:hAnsiTheme="minorBidi" w:cstheme="minorBidi"/>
+          <w:color w:val="auto"/>
+          <w:spacing w:val="0"/>
+          <w:szCs w:val="20"/>
+          <w:lang w:val="en-US" w:eastAsia="en-US"/>
+        </w:rPr>
+        <w:t>is a transformation where the source and target</w:t>
+      </w:r>
+      <w:r>
+        <w:rPr>
+          <w:rFonts w:asciiTheme="minorBidi" w:eastAsiaTheme="minorHAnsi" w:hAnsiTheme="minorBidi" w:cstheme="minorBidi"/>
+          <w:color w:val="auto"/>
+          <w:spacing w:val="0"/>
+          <w:szCs w:val="20"/>
+          <w:lang w:val="en-US" w:eastAsia="en-US"/>
+        </w:rPr>
+        <w:t xml:space="preserve"> </w:t>
+      </w:r>
+      <w:r>
+        <w:rPr>
+          <w:rFonts w:asciiTheme="minorBidi" w:eastAsiaTheme="minorHAnsi" w:hAnsiTheme="minorBidi" w:cstheme="minorBidi"/>
+          <w:color w:val="auto"/>
+          <w:spacing w:val="0"/>
+          <w:szCs w:val="20"/>
+          <w:lang w:val="en-US" w:eastAsia="en-US"/>
+        </w:rPr>
+        <w:t>models reside at the same abstraction level</w:t>
+      </w:r>
+      <w:r>
+        <w:rPr>
+          <w:rFonts w:asciiTheme="minorBidi" w:eastAsiaTheme="minorHAnsi" w:hAnsiTheme="minorBidi" w:cstheme="minorBidi"/>
+          <w:color w:val="auto"/>
+          <w:spacing w:val="0"/>
+          <w:szCs w:val="20"/>
+          <w:lang w:val="en-US" w:eastAsia="en-US"/>
+        </w:rPr>
+        <w:t xml:space="preserve"> (e.g. Platform independent or platform specific levels)</w:t>
+      </w:r>
+      <w:r>
+        <w:rPr>
+          <w:rFonts w:asciiTheme="minorBidi" w:eastAsiaTheme="minorHAnsi" w:hAnsiTheme="minorBidi" w:cstheme="minorBidi"/>
+          <w:color w:val="auto"/>
+          <w:spacing w:val="0"/>
+          <w:szCs w:val="20"/>
+          <w:lang w:val="en-US" w:eastAsia="en-US"/>
+        </w:rPr>
+        <w:t xml:space="preserve">. Typical examples are </w:t>
+      </w:r>
+      <w:r>
+        <w:rPr>
+          <w:rFonts w:asciiTheme="minorBidi" w:eastAsiaTheme="minorHAnsi" w:hAnsiTheme="minorBidi" w:cstheme="minorBidi"/>
+          <w:i/>
+          <w:iCs/>
+          <w:color w:val="auto"/>
+          <w:spacing w:val="0"/>
+          <w:szCs w:val="20"/>
+          <w:lang w:val="en-US" w:eastAsia="en-US"/>
+        </w:rPr>
+        <w:t>refactoring</w:t>
+      </w:r>
+      <w:r>
+        <w:rPr>
+          <w:rFonts w:asciiTheme="minorBidi" w:eastAsiaTheme="minorHAnsi" w:hAnsiTheme="minorBidi" w:cstheme="minorBidi"/>
+          <w:i/>
+          <w:iCs/>
+          <w:color w:val="auto"/>
+          <w:spacing w:val="0"/>
+          <w:szCs w:val="20"/>
+          <w:lang w:val="en-US" w:eastAsia="en-US"/>
+        </w:rPr>
+        <w:t xml:space="preserve"> </w:t>
+      </w:r>
+      <w:r>
+        <w:rPr>
+          <w:rFonts w:asciiTheme="minorBidi" w:eastAsiaTheme="minorHAnsi" w:hAnsiTheme="minorBidi" w:cstheme="minorBidi"/>
+          <w:color w:val="auto"/>
+          <w:spacing w:val="0"/>
+          <w:szCs w:val="20"/>
+          <w:lang w:val="en-US" w:eastAsia="en-US"/>
+        </w:rPr>
+        <w:t xml:space="preserve">(an endogenous transformation) and </w:t>
+      </w:r>
+      <w:r>
+        <w:rPr>
+          <w:rFonts w:asciiTheme="minorBidi" w:eastAsiaTheme="minorHAnsi" w:hAnsiTheme="minorBidi" w:cstheme="minorBidi"/>
+          <w:i/>
+          <w:iCs/>
+          <w:color w:val="auto"/>
+          <w:spacing w:val="0"/>
+          <w:szCs w:val="20"/>
+          <w:lang w:val="en-US" w:eastAsia="en-US"/>
+        </w:rPr>
+        <w:t xml:space="preserve">migration </w:t>
+      </w:r>
+      <w:r>
+        <w:rPr>
+          <w:rFonts w:asciiTheme="minorBidi" w:eastAsiaTheme="minorHAnsi" w:hAnsiTheme="minorBidi" w:cstheme="minorBidi"/>
+          <w:color w:val="auto"/>
+          <w:spacing w:val="0"/>
+          <w:szCs w:val="20"/>
+          <w:lang w:val="en-US" w:eastAsia="en-US"/>
+        </w:rPr>
+        <w:t>(an exogenous transformation).</w:t>
+      </w:r>
+      <w:r>
+        <w:rPr>
+          <w:rFonts w:asciiTheme="minorBidi" w:eastAsiaTheme="minorHAnsi" w:hAnsiTheme="minorBidi" w:cstheme="minorBidi"/>
+          <w:color w:val="auto"/>
+          <w:spacing w:val="0"/>
+          <w:szCs w:val="20"/>
+          <w:lang w:val="en-US" w:eastAsia="en-US"/>
+        </w:rPr>
+        <w:t xml:space="preserve"> </w:t>
+      </w:r>
+      <w:r>
+        <w:rPr>
+          <w:rFonts w:asciiTheme="minorBidi" w:eastAsiaTheme="minorHAnsi" w:hAnsiTheme="minorBidi" w:cstheme="minorBidi"/>
+          <w:color w:val="auto"/>
+          <w:spacing w:val="0"/>
+          <w:szCs w:val="20"/>
+          <w:lang w:val="en-US" w:eastAsia="en-US"/>
+        </w:rPr>
+        <w:t xml:space="preserve">A </w:t>
+      </w:r>
+      <w:r>
+        <w:rPr>
+          <w:rFonts w:asciiTheme="minorBidi" w:eastAsiaTheme="minorHAnsi" w:hAnsiTheme="minorBidi" w:cstheme="minorBidi"/>
+          <w:i/>
+          <w:iCs/>
+          <w:color w:val="auto"/>
+          <w:spacing w:val="0"/>
+          <w:szCs w:val="20"/>
+          <w:lang w:val="en-US" w:eastAsia="en-US"/>
+        </w:rPr>
+        <w:t xml:space="preserve">vertical transformation </w:t>
+      </w:r>
+      <w:r>
+        <w:rPr>
+          <w:rFonts w:asciiTheme="minorBidi" w:eastAsiaTheme="minorHAnsi" w:hAnsiTheme="minorBidi" w:cstheme="minorBidi"/>
+          <w:color w:val="auto"/>
+          <w:spacing w:val="0"/>
+          <w:szCs w:val="20"/>
+          <w:lang w:val="en-US" w:eastAsia="en-US"/>
+        </w:rPr>
+        <w:t>is a transformation where the source and</w:t>
+      </w:r>
+      <w:r>
+        <w:rPr>
+          <w:rFonts w:asciiTheme="minorBidi" w:eastAsiaTheme="minorHAnsi" w:hAnsiTheme="minorBidi" w:cstheme="minorBidi"/>
+          <w:color w:val="auto"/>
+          <w:spacing w:val="0"/>
+          <w:szCs w:val="20"/>
+          <w:lang w:val="en-US" w:eastAsia="en-US"/>
+        </w:rPr>
+        <w:t xml:space="preserve"> </w:t>
+      </w:r>
+      <w:r>
+        <w:rPr>
+          <w:rFonts w:asciiTheme="minorBidi" w:eastAsiaTheme="minorHAnsi" w:hAnsiTheme="minorBidi" w:cstheme="minorBidi"/>
+          <w:color w:val="auto"/>
+          <w:spacing w:val="0"/>
+          <w:szCs w:val="20"/>
+          <w:lang w:val="en-US" w:eastAsia="en-US"/>
+        </w:rPr>
+        <w:t xml:space="preserve">target models reside at different abstraction levels. A typical example is </w:t>
+      </w:r>
+      <w:r>
+        <w:rPr>
+          <w:rFonts w:asciiTheme="minorBidi" w:eastAsiaTheme="minorHAnsi" w:hAnsiTheme="minorBidi" w:cstheme="minorBidi"/>
+          <w:i/>
+          <w:iCs/>
+          <w:color w:val="auto"/>
+          <w:spacing w:val="0"/>
+          <w:szCs w:val="20"/>
+          <w:lang w:val="en-US" w:eastAsia="en-US"/>
+        </w:rPr>
+        <w:t>refinement</w:t>
+      </w:r>
+      <w:r>
+        <w:rPr>
+          <w:rFonts w:asciiTheme="minorBidi" w:eastAsiaTheme="minorHAnsi" w:hAnsiTheme="minorBidi" w:cstheme="minorBidi"/>
+          <w:color w:val="auto"/>
+          <w:spacing w:val="0"/>
+          <w:szCs w:val="20"/>
+          <w:lang w:val="en-US" w:eastAsia="en-US"/>
+        </w:rPr>
+        <w:t>,</w:t>
+      </w:r>
+      <w:r>
+        <w:rPr>
+          <w:rFonts w:asciiTheme="minorBidi" w:eastAsiaTheme="minorHAnsi" w:hAnsiTheme="minorBidi" w:cstheme="minorBidi"/>
+          <w:color w:val="auto"/>
+          <w:spacing w:val="0"/>
+          <w:szCs w:val="20"/>
+          <w:lang w:val="en-US" w:eastAsia="en-US"/>
+        </w:rPr>
+        <w:t xml:space="preserve"> </w:t>
+      </w:r>
+      <w:r>
+        <w:rPr>
+          <w:rFonts w:asciiTheme="minorBidi" w:eastAsiaTheme="minorHAnsi" w:hAnsiTheme="minorBidi" w:cstheme="minorBidi"/>
+          <w:color w:val="auto"/>
+          <w:spacing w:val="0"/>
+          <w:szCs w:val="20"/>
+          <w:lang w:val="en-US" w:eastAsia="en-US"/>
+        </w:rPr>
+        <w:t>where a specification is gradually refined into a full-fledged implementation,</w:t>
+      </w:r>
+      <w:r>
+        <w:rPr>
+          <w:rFonts w:asciiTheme="minorBidi" w:eastAsiaTheme="minorHAnsi" w:hAnsiTheme="minorBidi" w:cstheme="minorBidi"/>
+          <w:color w:val="auto"/>
+          <w:spacing w:val="0"/>
+          <w:szCs w:val="20"/>
+          <w:lang w:val="en-US" w:eastAsia="en-US"/>
+        </w:rPr>
+        <w:t xml:space="preserve"> </w:t>
+      </w:r>
+      <w:r>
+        <w:rPr>
+          <w:rFonts w:asciiTheme="minorBidi" w:eastAsiaTheme="minorHAnsi" w:hAnsiTheme="minorBidi" w:cstheme="minorBidi"/>
+          <w:color w:val="auto"/>
+          <w:spacing w:val="0"/>
+          <w:szCs w:val="20"/>
+          <w:lang w:val="en-US" w:eastAsia="en-US"/>
+        </w:rPr>
+        <w:t>by means of successive refinement steps that add more concrete</w:t>
+      </w:r>
+      <w:r>
+        <w:rPr>
+          <w:rFonts w:asciiTheme="minorBidi" w:eastAsiaTheme="minorHAnsi" w:hAnsiTheme="minorBidi" w:cstheme="minorBidi"/>
+          <w:color w:val="auto"/>
+          <w:spacing w:val="0"/>
+          <w:szCs w:val="20"/>
+          <w:lang w:val="en-US" w:eastAsia="en-US"/>
+        </w:rPr>
+        <w:t xml:space="preserve"> </w:t>
+      </w:r>
+      <w:r>
+        <w:rPr>
+          <w:rFonts w:asciiTheme="minorBidi" w:eastAsiaTheme="minorHAnsi" w:hAnsiTheme="minorBidi" w:cstheme="minorBidi"/>
+          <w:color w:val="auto"/>
+          <w:spacing w:val="0"/>
+          <w:szCs w:val="20"/>
+          <w:lang w:val="en-US" w:eastAsia="en-US"/>
+        </w:rPr>
+        <w:t>details [15</w:t>
+      </w:r>
+      <w:proofErr w:type="gramStart"/>
+      <w:r>
+        <w:rPr>
+          <w:rFonts w:asciiTheme="minorBidi" w:eastAsiaTheme="minorHAnsi" w:hAnsiTheme="minorBidi" w:cstheme="minorBidi"/>
+          <w:color w:val="auto"/>
+          <w:spacing w:val="0"/>
+          <w:szCs w:val="20"/>
+          <w:lang w:val="en-US" w:eastAsia="en-US"/>
+        </w:rPr>
+        <w:t>,16</w:t>
+      </w:r>
+      <w:proofErr w:type="gramEnd"/>
+      <w:r>
+        <w:rPr>
+          <w:rFonts w:asciiTheme="minorBidi" w:eastAsiaTheme="minorHAnsi" w:hAnsiTheme="minorBidi" w:cstheme="minorBidi"/>
+          <w:color w:val="auto"/>
+          <w:spacing w:val="0"/>
+          <w:szCs w:val="20"/>
+          <w:lang w:val="en-US" w:eastAsia="en-US"/>
+        </w:rPr>
+        <w:t>].</w:t>
+      </w:r>
+    </w:p>
+    <w:p>
+      <w:pPr>
+        <w:autoSpaceDE w:val="0"/>
+        <w:autoSpaceDN w:val="0"/>
+        <w:adjustRightInd w:val="0"/>
+        <w:spacing w:line="276" w:lineRule="auto"/>
+        <w:rPr>
+          <w:rFonts w:asciiTheme="minorBidi" w:eastAsiaTheme="minorHAnsi" w:hAnsiTheme="minorBidi" w:cstheme="minorBidi"/>
+          <w:color w:val="000000"/>
+          <w:spacing w:val="0"/>
+          <w:szCs w:val="20"/>
+          <w:lang w:val="en-US" w:eastAsia="en-US"/>
+        </w:rPr>
+      </w:pPr>
+    </w:p>
+    <w:p>
+      <w:pPr>
+        <w:autoSpaceDE w:val="0"/>
+        <w:autoSpaceDN w:val="0"/>
+        <w:adjustRightInd w:val="0"/>
+        <w:spacing w:line="276" w:lineRule="auto"/>
+        <w:jc w:val="both"/>
+        <w:rPr>
+          <w:rFonts w:asciiTheme="minorBidi" w:eastAsiaTheme="minorHAnsi" w:hAnsiTheme="minorBidi" w:cstheme="minorBidi"/>
+          <w:color w:val="000000"/>
+          <w:spacing w:val="0"/>
+          <w:szCs w:val="20"/>
+          <w:lang w:val="en-US" w:eastAsia="en-US"/>
+        </w:rPr>
+      </w:pPr>
+      <w:r>
+        <w:rPr>
+          <w:rFonts w:asciiTheme="minorBidi" w:eastAsiaTheme="minorHAnsi" w:hAnsiTheme="minorBidi" w:cstheme="minorBidi"/>
+          <w:color w:val="auto"/>
+          <w:spacing w:val="0"/>
+          <w:szCs w:val="20"/>
+          <w:lang w:val="en-US" w:eastAsia="en-US"/>
+        </w:rPr>
+        <w:t xml:space="preserve">Table 1 illustrates </w:t>
+      </w:r>
+      <w:r>
+        <w:rPr>
+          <w:rFonts w:asciiTheme="minorBidi" w:eastAsiaTheme="minorHAnsi" w:hAnsiTheme="minorBidi" w:cstheme="minorBidi"/>
+          <w:color w:val="000000"/>
+          <w:spacing w:val="0"/>
+          <w:szCs w:val="20"/>
+          <w:lang w:val="en-US" w:eastAsia="en-US"/>
+        </w:rPr>
+        <w:t xml:space="preserve">that the dimensions </w:t>
+      </w:r>
+      <w:r>
+        <w:rPr>
+          <w:rFonts w:asciiTheme="minorBidi" w:eastAsiaTheme="minorHAnsi" w:hAnsiTheme="minorBidi" w:cstheme="minorBidi"/>
+          <w:i/>
+          <w:iCs/>
+          <w:color w:val="000000"/>
+          <w:spacing w:val="0"/>
+          <w:szCs w:val="20"/>
+          <w:lang w:val="en-US" w:eastAsia="en-US"/>
+        </w:rPr>
+        <w:t xml:space="preserve">horizontal versus vertical </w:t>
+      </w:r>
+      <w:r>
+        <w:rPr>
+          <w:rFonts w:asciiTheme="minorBidi" w:eastAsiaTheme="minorHAnsi" w:hAnsiTheme="minorBidi" w:cstheme="minorBidi"/>
+          <w:color w:val="000000"/>
+          <w:spacing w:val="0"/>
+          <w:szCs w:val="20"/>
+          <w:lang w:val="en-US" w:eastAsia="en-US"/>
+        </w:rPr>
+        <w:t xml:space="preserve">and </w:t>
+      </w:r>
+      <w:r>
+        <w:rPr>
+          <w:rFonts w:asciiTheme="minorBidi" w:eastAsiaTheme="minorHAnsi" w:hAnsiTheme="minorBidi" w:cstheme="minorBidi"/>
+          <w:i/>
+          <w:iCs/>
+          <w:color w:val="000000"/>
+          <w:spacing w:val="0"/>
+          <w:szCs w:val="20"/>
+          <w:lang w:val="en-US" w:eastAsia="en-US"/>
+        </w:rPr>
+        <w:t>endogenous</w:t>
+      </w:r>
+      <w:r>
+        <w:rPr>
+          <w:rFonts w:asciiTheme="minorBidi" w:eastAsiaTheme="minorHAnsi" w:hAnsiTheme="minorBidi" w:cstheme="minorBidi"/>
+          <w:i/>
+          <w:iCs/>
+          <w:color w:val="000000"/>
+          <w:spacing w:val="0"/>
+          <w:szCs w:val="20"/>
+          <w:lang w:val="en-US" w:eastAsia="en-US"/>
+        </w:rPr>
+        <w:t xml:space="preserve"> </w:t>
+      </w:r>
+      <w:r>
+        <w:rPr>
+          <w:rFonts w:asciiTheme="minorBidi" w:eastAsiaTheme="minorHAnsi" w:hAnsiTheme="minorBidi" w:cstheme="minorBidi"/>
+          <w:i/>
+          <w:iCs/>
+          <w:color w:val="000000"/>
+          <w:spacing w:val="0"/>
+          <w:szCs w:val="20"/>
+          <w:lang w:val="en-US" w:eastAsia="en-US"/>
+        </w:rPr>
+        <w:t xml:space="preserve">versus exogenous </w:t>
+      </w:r>
+      <w:r>
+        <w:rPr>
+          <w:rFonts w:asciiTheme="minorBidi" w:eastAsiaTheme="minorHAnsi" w:hAnsiTheme="minorBidi" w:cstheme="minorBidi"/>
+          <w:color w:val="000000"/>
+          <w:spacing w:val="0"/>
+          <w:szCs w:val="20"/>
+          <w:lang w:val="en-US" w:eastAsia="en-US"/>
+        </w:rPr>
+        <w:t>are truly orthogonal, by giving a concrete example</w:t>
+      </w:r>
+      <w:r>
+        <w:rPr>
+          <w:rFonts w:asciiTheme="minorBidi" w:eastAsiaTheme="minorHAnsi" w:hAnsiTheme="minorBidi" w:cstheme="minorBidi"/>
+          <w:color w:val="000000"/>
+          <w:spacing w:val="0"/>
+          <w:szCs w:val="20"/>
+          <w:lang w:val="en-US" w:eastAsia="en-US"/>
+        </w:rPr>
+        <w:t xml:space="preserve"> </w:t>
+      </w:r>
+      <w:r>
+        <w:rPr>
+          <w:rFonts w:asciiTheme="minorBidi" w:eastAsiaTheme="minorHAnsi" w:hAnsiTheme="minorBidi" w:cstheme="minorBidi"/>
+          <w:color w:val="000000"/>
+          <w:spacing w:val="0"/>
+          <w:szCs w:val="20"/>
+          <w:lang w:val="en-US" w:eastAsia="en-US"/>
+        </w:rPr>
+        <w:t xml:space="preserve">of all possible combinations. As a clarification for the </w:t>
+      </w:r>
+      <w:r>
+        <w:rPr>
+          <w:rFonts w:asciiTheme="minorBidi" w:eastAsiaTheme="minorHAnsi" w:hAnsiTheme="minorBidi" w:cstheme="minorBidi"/>
+          <w:i/>
+          <w:iCs/>
+          <w:color w:val="000000"/>
+          <w:spacing w:val="0"/>
+          <w:szCs w:val="20"/>
+          <w:lang w:val="en-US" w:eastAsia="en-US"/>
+        </w:rPr>
+        <w:t xml:space="preserve">Formal refinement </w:t>
+      </w:r>
+      <w:r>
+        <w:rPr>
+          <w:rFonts w:asciiTheme="minorBidi" w:eastAsiaTheme="minorHAnsi" w:hAnsiTheme="minorBidi" w:cstheme="minorBidi"/>
+          <w:color w:val="000000"/>
+          <w:spacing w:val="0"/>
+          <w:szCs w:val="20"/>
+          <w:lang w:val="en-US" w:eastAsia="en-US"/>
+        </w:rPr>
+        <w:t>mentioned</w:t>
+      </w:r>
+      <w:r>
+        <w:rPr>
+          <w:rFonts w:asciiTheme="minorBidi" w:eastAsiaTheme="minorHAnsi" w:hAnsiTheme="minorBidi" w:cstheme="minorBidi"/>
+          <w:color w:val="000000"/>
+          <w:spacing w:val="0"/>
+          <w:szCs w:val="20"/>
+          <w:lang w:val="en-US" w:eastAsia="en-US"/>
+        </w:rPr>
+        <w:t xml:space="preserve"> </w:t>
+      </w:r>
+      <w:r>
+        <w:rPr>
+          <w:rFonts w:asciiTheme="minorBidi" w:eastAsiaTheme="minorHAnsi" w:hAnsiTheme="minorBidi" w:cstheme="minorBidi"/>
+          <w:color w:val="000000"/>
+          <w:spacing w:val="0"/>
+          <w:szCs w:val="20"/>
+          <w:lang w:val="en-US" w:eastAsia="en-US"/>
+        </w:rPr>
+        <w:t>in the table, a specification in first-order predicate logic or set theory</w:t>
+      </w:r>
+      <w:r>
+        <w:rPr>
+          <w:rFonts w:asciiTheme="minorBidi" w:eastAsiaTheme="minorHAnsi" w:hAnsiTheme="minorBidi" w:cstheme="minorBidi"/>
+          <w:color w:val="000000"/>
+          <w:spacing w:val="0"/>
+          <w:szCs w:val="20"/>
+          <w:lang w:val="en-US" w:eastAsia="en-US"/>
+        </w:rPr>
+        <w:t xml:space="preserve"> </w:t>
+      </w:r>
+      <w:r>
+        <w:rPr>
+          <w:rFonts w:asciiTheme="minorBidi" w:eastAsiaTheme="minorHAnsi" w:hAnsiTheme="minorBidi" w:cstheme="minorBidi"/>
+          <w:color w:val="000000"/>
+          <w:spacing w:val="0"/>
+          <w:szCs w:val="20"/>
+          <w:lang w:val="en-US" w:eastAsia="en-US"/>
+        </w:rPr>
+        <w:t>can be gradually refined such that the end result uses exactly the same language</w:t>
+      </w:r>
+      <w:r>
+        <w:rPr>
+          <w:rFonts w:asciiTheme="minorBidi" w:eastAsiaTheme="minorHAnsi" w:hAnsiTheme="minorBidi" w:cstheme="minorBidi"/>
+          <w:color w:val="000000"/>
+          <w:spacing w:val="0"/>
+          <w:szCs w:val="20"/>
+          <w:lang w:val="en-US" w:eastAsia="en-US"/>
+        </w:rPr>
+        <w:t xml:space="preserve"> </w:t>
+      </w:r>
+      <w:r>
+        <w:rPr>
+          <w:rFonts w:asciiTheme="minorBidi" w:eastAsiaTheme="minorHAnsi" w:hAnsiTheme="minorBidi" w:cstheme="minorBidi"/>
+          <w:color w:val="000000"/>
+          <w:spacing w:val="0"/>
+          <w:szCs w:val="20"/>
+          <w:lang w:val="en-US" w:eastAsia="en-US"/>
+        </w:rPr>
+        <w:t>as the original specification (e.g., by adding more axioms).</w:t>
+      </w:r>
+    </w:p>
+    <w:p>
+      <w:pPr>
+        <w:autoSpaceDE w:val="0"/>
+        <w:autoSpaceDN w:val="0"/>
+        <w:adjustRightInd w:val="0"/>
+        <w:spacing w:line="276" w:lineRule="auto"/>
+        <w:rPr>
+          <w:rFonts w:asciiTheme="minorBidi" w:eastAsiaTheme="minorHAnsi" w:hAnsiTheme="minorBidi" w:cstheme="minorBidi"/>
+          <w:color w:val="000000"/>
+          <w:spacing w:val="0"/>
+          <w:szCs w:val="20"/>
+          <w:lang w:val="en-US" w:eastAsia="en-US"/>
+        </w:rPr>
+      </w:pPr>
+    </w:p>
+    <w:p>
+      <w:pPr>
+        <w:pStyle w:val="Caption"/>
+        <w:rPr>
+          <w:rFonts w:asciiTheme="minorBidi" w:eastAsiaTheme="minorHAnsi" w:hAnsiTheme="minorBidi" w:cstheme="minorBidi"/>
+          <w:color w:val="000000"/>
+          <w:lang w:val="en-US" w:eastAsia="en-US"/>
+        </w:rPr>
+      </w:pPr>
+      <w:r>
+        <w:t xml:space="preserve">Table </w:t>
+      </w:r>
+      <w:r>
+        <w:fldChar w:fldCharType="begin"/>
+      </w:r>
+      <w:r>
+        <w:instrText xml:space="preserve"> SEQ Table \* ARABIC </w:instrText>
+      </w:r>
+      <w:r>
+        <w:fldChar w:fldCharType="separate"/>
+      </w:r>
+      <w:r>
+        <w:rPr>
+          <w:noProof/>
+        </w:rPr>
+        <w:t>1</w:t>
+      </w:r>
+      <w:r>
+        <w:fldChar w:fldCharType="end"/>
+      </w:r>
+      <w:r>
+        <w:rPr>
+          <w:lang w:val="en-US"/>
+        </w:rPr>
+        <w:t>:</w:t>
+      </w:r>
+      <w:r>
+        <w:rPr>
+          <w:rFonts w:asciiTheme="minorBidi" w:eastAsiaTheme="minorHAnsi" w:hAnsiTheme="minorBidi" w:cstheme="minorBidi"/>
+          <w:color w:val="000000"/>
+          <w:lang w:val="en-US" w:eastAsia="en-US"/>
+        </w:rPr>
+        <w:t xml:space="preserve"> </w:t>
+      </w:r>
+      <w:r>
+        <w:rPr>
+          <w:rFonts w:asciiTheme="minorBidi" w:eastAsiaTheme="minorHAnsi" w:hAnsiTheme="minorBidi" w:cstheme="minorBidi"/>
+          <w:color w:val="000000"/>
+          <w:lang w:val="en-US" w:eastAsia="en-US"/>
+        </w:rPr>
+        <w:t>Orthogonal dimensions of model transformations with examples</w:t>
+      </w:r>
+    </w:p>
+    <w:tbl>
+      <w:tblPr>
+        <w:tblStyle w:val="MediumShading1-Accent2"/>
+        <w:tblW w:w="0" w:type="auto"/>
+        <w:tblLook w:val="04A0" w:firstRow="1" w:lastRow="0" w:firstColumn="1" w:lastColumn="0" w:noHBand="0" w:noVBand="1"/>
+      </w:tblPr>
+      <w:tblGrid>
+        <w:gridCol w:w="1454"/>
+        <w:gridCol w:w="2146"/>
+        <w:gridCol w:w="2160"/>
+      </w:tblGrid>
+      <w:tr>
+        <w:trPr>
+          <w:cnfStyle w:val="100000000000" w:firstRow="1" w:lastRow="0" w:firstColumn="0" w:lastColumn="0" w:oddVBand="0" w:evenVBand="0" w:oddHBand="0" w:evenHBand="0" w:firstRowFirstColumn="0" w:firstRowLastColumn="0" w:lastRowFirstColumn="0" w:lastRowLastColumn="0"/>
+          <w:cantSplit w:val="0"/>
+        </w:trPr>
+        <w:tc>
+          <w:tcPr>
+            <w:cnfStyle w:val="001000000000" w:firstRow="0" w:lastRow="0" w:firstColumn="1" w:lastColumn="0" w:oddVBand="0" w:evenVBand="0" w:oddHBand="0" w:evenHBand="0" w:firstRowFirstColumn="0" w:firstRowLastColumn="0" w:lastRowFirstColumn="0" w:lastRowLastColumn="0"/>
+            <w:tcW w:w="1454" w:type="dxa"/>
+            <w:tcBorders>
+              <w:left w:val="single" w:sz="4" w:space="0" w:color="808080" w:themeColor="background1" w:themeShade="80"/>
+            </w:tcBorders>
+          </w:tcPr>
+          <w:p>
+            <w:pPr>
+              <w:autoSpaceDE w:val="0"/>
+              <w:autoSpaceDN w:val="0"/>
+              <w:adjustRightInd w:val="0"/>
+              <w:spacing w:line="276" w:lineRule="auto"/>
+              <w:rPr>
+                <w:rFonts w:asciiTheme="minorBidi" w:eastAsiaTheme="minorHAnsi" w:hAnsiTheme="minorBidi" w:cstheme="minorBidi"/>
+                <w:color w:val="000000"/>
+                <w:spacing w:val="0"/>
+                <w:szCs w:val="20"/>
+                <w:lang w:val="en-US" w:eastAsia="en-US"/>
+              </w:rPr>
+            </w:pPr>
+          </w:p>
+        </w:tc>
+        <w:tc>
+          <w:tcPr>
+            <w:tcW w:w="2146" w:type="dxa"/>
+          </w:tcPr>
+          <w:p>
+            <w:pPr>
+              <w:autoSpaceDE w:val="0"/>
+              <w:autoSpaceDN w:val="0"/>
+              <w:adjustRightInd w:val="0"/>
+              <w:spacing w:line="276" w:lineRule="auto"/>
+              <w:cnfStyle w:val="100000000000" w:firstRow="1" w:lastRow="0" w:firstColumn="0" w:lastColumn="0" w:oddVBand="0" w:evenVBand="0" w:oddHBand="0" w:evenHBand="0" w:firstRowFirstColumn="0" w:firstRowLastColumn="0" w:lastRowFirstColumn="0" w:lastRowLastColumn="0"/>
+              <w:rPr>
+                <w:rFonts w:asciiTheme="minorBidi" w:eastAsiaTheme="minorHAnsi" w:hAnsiTheme="minorBidi" w:cstheme="minorBidi"/>
+                <w:color w:val="000000"/>
+                <w:spacing w:val="0"/>
+                <w:szCs w:val="20"/>
+                <w:lang w:val="en-US" w:eastAsia="en-US"/>
+              </w:rPr>
+            </w:pPr>
+            <w:r>
+              <w:rPr>
+                <w:rFonts w:asciiTheme="minorBidi" w:eastAsiaTheme="minorHAnsi" w:hAnsiTheme="minorBidi" w:cstheme="minorBidi"/>
+                <w:color w:val="000000"/>
+                <w:spacing w:val="0"/>
+                <w:szCs w:val="20"/>
+                <w:lang w:val="en-US" w:eastAsia="en-US"/>
+              </w:rPr>
+              <w:t>H</w:t>
+            </w:r>
+            <w:r>
+              <w:rPr>
+                <w:rFonts w:asciiTheme="minorBidi" w:eastAsiaTheme="minorHAnsi" w:hAnsiTheme="minorBidi" w:cstheme="minorBidi"/>
+                <w:color w:val="000000"/>
+                <w:spacing w:val="0"/>
+                <w:szCs w:val="20"/>
+                <w:lang w:val="en-US" w:eastAsia="en-US"/>
+              </w:rPr>
+              <w:t>orizontal</w:t>
+            </w:r>
+          </w:p>
+        </w:tc>
+        <w:tc>
+          <w:tcPr>
+            <w:tcW w:w="2160" w:type="dxa"/>
+            <w:tcBorders>
+              <w:right w:val="single" w:sz="4" w:space="0" w:color="808080" w:themeColor="background1" w:themeShade="80"/>
+            </w:tcBorders>
+          </w:tcPr>
+          <w:p>
+            <w:pPr>
+              <w:autoSpaceDE w:val="0"/>
+              <w:autoSpaceDN w:val="0"/>
+              <w:adjustRightInd w:val="0"/>
+              <w:spacing w:line="276" w:lineRule="auto"/>
+              <w:cnfStyle w:val="100000000000" w:firstRow="1" w:lastRow="0" w:firstColumn="0" w:lastColumn="0" w:oddVBand="0" w:evenVBand="0" w:oddHBand="0" w:evenHBand="0" w:firstRowFirstColumn="0" w:firstRowLastColumn="0" w:lastRowFirstColumn="0" w:lastRowLastColumn="0"/>
+              <w:rPr>
+                <w:rFonts w:asciiTheme="minorBidi" w:eastAsiaTheme="minorHAnsi" w:hAnsiTheme="minorBidi" w:cstheme="minorBidi"/>
+                <w:color w:val="000000"/>
+                <w:spacing w:val="0"/>
+                <w:szCs w:val="20"/>
+                <w:lang w:val="en-US" w:eastAsia="en-US"/>
+              </w:rPr>
+            </w:pPr>
+            <w:r>
+              <w:rPr>
+                <w:rFonts w:asciiTheme="minorBidi" w:eastAsiaTheme="minorHAnsi" w:hAnsiTheme="minorBidi" w:cstheme="minorBidi"/>
+                <w:color w:val="000000"/>
+                <w:spacing w:val="0"/>
+                <w:szCs w:val="20"/>
+                <w:lang w:val="en-US" w:eastAsia="en-US"/>
+              </w:rPr>
+              <w:t>Vertical</w:t>
+            </w:r>
+          </w:p>
+        </w:tc>
+      </w:tr>
+      <w:tr>
+        <w:tblPrEx>
+          <w:tblCellMar>
+            <w:top w:w="85" w:type="dxa"/>
+            <w:bottom w:w="85" w:type="dxa"/>
+          </w:tblCellMar>
+        </w:tblPrEx>
+        <w:trPr>
+          <w:cnfStyle w:val="000000100000" w:firstRow="0" w:lastRow="0" w:firstColumn="0" w:lastColumn="0" w:oddVBand="0" w:evenVBand="0" w:oddHBand="1" w:evenHBand="0" w:firstRowFirstColumn="0" w:firstRowLastColumn="0" w:lastRowFirstColumn="0" w:lastRowLastColumn="0"/>
+        </w:trPr>
+        <w:tc>
+          <w:tcPr>
+            <w:cnfStyle w:val="001000000000" w:firstRow="0" w:lastRow="0" w:firstColumn="1" w:lastColumn="0" w:oddVBand="0" w:evenVBand="0" w:oddHBand="0" w:evenHBand="0" w:firstRowFirstColumn="0" w:firstRowLastColumn="0" w:lastRowFirstColumn="0" w:lastRowLastColumn="0"/>
+            <w:tcW w:w="1454" w:type="dxa"/>
+            <w:tcBorders>
+              <w:left w:val="single" w:sz="4" w:space="0" w:color="808080" w:themeColor="background1" w:themeShade="80"/>
+            </w:tcBorders>
+          </w:tcPr>
+          <w:p>
+            <w:pPr>
+              <w:autoSpaceDE w:val="0"/>
+              <w:autoSpaceDN w:val="0"/>
+              <w:adjustRightInd w:val="0"/>
+              <w:spacing w:line="276" w:lineRule="auto"/>
+              <w:rPr>
+                <w:rFonts w:asciiTheme="minorBidi" w:eastAsiaTheme="minorHAnsi" w:hAnsiTheme="minorBidi" w:cstheme="minorBidi"/>
+                <w:color w:val="000000"/>
+                <w:spacing w:val="0"/>
+                <w:szCs w:val="20"/>
+                <w:lang w:val="en-US" w:eastAsia="en-US"/>
+              </w:rPr>
+            </w:pPr>
+            <w:r>
+              <w:rPr>
+                <w:rFonts w:asciiTheme="minorBidi" w:eastAsiaTheme="minorHAnsi" w:hAnsiTheme="minorBidi" w:cstheme="minorBidi"/>
+                <w:color w:val="000000"/>
+                <w:spacing w:val="0"/>
+                <w:szCs w:val="20"/>
+                <w:lang w:val="en-US" w:eastAsia="en-US"/>
+              </w:rPr>
+              <w:t>E</w:t>
+            </w:r>
+            <w:r>
+              <w:rPr>
+                <w:rFonts w:asciiTheme="minorBidi" w:eastAsiaTheme="minorHAnsi" w:hAnsiTheme="minorBidi" w:cstheme="minorBidi"/>
+                <w:color w:val="000000"/>
+                <w:spacing w:val="0"/>
+                <w:szCs w:val="20"/>
+                <w:lang w:val="en-US" w:eastAsia="en-US"/>
+              </w:rPr>
+              <w:t>ndogenous</w:t>
+            </w:r>
+          </w:p>
+        </w:tc>
+        <w:tc>
+          <w:tcPr>
+            <w:tcW w:w="2146" w:type="dxa"/>
+          </w:tcPr>
+          <w:p>
+            <w:pPr>
+              <w:autoSpaceDE w:val="0"/>
+              <w:autoSpaceDN w:val="0"/>
+              <w:adjustRightInd w:val="0"/>
+              <w:spacing w:line="276" w:lineRule="auto"/>
+              <w:cnfStyle w:val="000000100000" w:firstRow="0" w:lastRow="0" w:firstColumn="0" w:lastColumn="0" w:oddVBand="0" w:evenVBand="0" w:oddHBand="1" w:evenHBand="0" w:firstRowFirstColumn="0" w:firstRowLastColumn="0" w:lastRowFirstColumn="0" w:lastRowLastColumn="0"/>
+              <w:rPr>
+                <w:rFonts w:asciiTheme="minorBidi" w:eastAsiaTheme="minorHAnsi" w:hAnsiTheme="minorBidi" w:cstheme="minorBidi"/>
+                <w:color w:val="000000"/>
+                <w:spacing w:val="0"/>
+                <w:szCs w:val="20"/>
+                <w:lang w:val="en-US" w:eastAsia="en-US"/>
+              </w:rPr>
+            </w:pPr>
+            <w:r>
+              <w:rPr>
+                <w:rFonts w:asciiTheme="minorBidi" w:eastAsiaTheme="minorHAnsi" w:hAnsiTheme="minorBidi" w:cstheme="minorBidi"/>
+                <w:i/>
+                <w:iCs/>
+                <w:color w:val="000000"/>
+                <w:spacing w:val="0"/>
+                <w:szCs w:val="20"/>
+                <w:lang w:val="en-US" w:eastAsia="en-US"/>
+              </w:rPr>
+              <w:t>Refactoring</w:t>
+            </w:r>
+          </w:p>
+        </w:tc>
+        <w:tc>
+          <w:tcPr>
+            <w:tcW w:w="2160" w:type="dxa"/>
+            <w:tcBorders>
+              <w:right w:val="single" w:sz="4" w:space="0" w:color="808080" w:themeColor="background1" w:themeShade="80"/>
+            </w:tcBorders>
+          </w:tcPr>
+          <w:p>
+            <w:pPr>
+              <w:autoSpaceDE w:val="0"/>
+              <w:autoSpaceDN w:val="0"/>
+              <w:adjustRightInd w:val="0"/>
+              <w:spacing w:line="276" w:lineRule="auto"/>
+              <w:cnfStyle w:val="000000100000" w:firstRow="0" w:lastRow="0" w:firstColumn="0" w:lastColumn="0" w:oddVBand="0" w:evenVBand="0" w:oddHBand="1" w:evenHBand="0" w:firstRowFirstColumn="0" w:firstRowLastColumn="0" w:lastRowFirstColumn="0" w:lastRowLastColumn="0"/>
+              <w:rPr>
+                <w:rFonts w:asciiTheme="minorBidi" w:eastAsiaTheme="minorHAnsi" w:hAnsiTheme="minorBidi" w:cstheme="minorBidi"/>
+                <w:i/>
+                <w:iCs/>
+                <w:color w:val="000000"/>
+                <w:spacing w:val="0"/>
+                <w:szCs w:val="20"/>
+                <w:lang w:val="en-US" w:eastAsia="en-US"/>
+              </w:rPr>
+            </w:pPr>
+            <w:r>
+              <w:rPr>
+                <w:rFonts w:asciiTheme="minorBidi" w:eastAsiaTheme="minorHAnsi" w:hAnsiTheme="minorBidi" w:cstheme="minorBidi"/>
+                <w:i/>
+                <w:iCs/>
+                <w:color w:val="000000"/>
+                <w:spacing w:val="0"/>
+                <w:szCs w:val="20"/>
+                <w:lang w:val="en-US" w:eastAsia="en-US"/>
+              </w:rPr>
+              <w:t>Formal refinement</w:t>
+            </w:r>
+          </w:p>
+        </w:tc>
+      </w:tr>
+      <w:tr>
+        <w:tblPrEx>
+          <w:tblCellMar>
+            <w:top w:w="85" w:type="dxa"/>
+            <w:bottom w:w="85" w:type="dxa"/>
+          </w:tblCellMar>
+        </w:tblPrEx>
+        <w:trPr>
+          <w:cnfStyle w:val="000000010000" w:firstRow="0" w:lastRow="0" w:firstColumn="0" w:lastColumn="0" w:oddVBand="0" w:evenVBand="0" w:oddHBand="0" w:evenHBand="1" w:firstRowFirstColumn="0" w:firstRowLastColumn="0" w:lastRowFirstColumn="0" w:lastRowLastColumn="0"/>
+        </w:trPr>
+        <w:tc>
+          <w:tcPr>
+            <w:cnfStyle w:val="001000000000" w:firstRow="0" w:lastRow="0" w:firstColumn="1" w:lastColumn="0" w:oddVBand="0" w:evenVBand="0" w:oddHBand="0" w:evenHBand="0" w:firstRowFirstColumn="0" w:firstRowLastColumn="0" w:lastRowFirstColumn="0" w:lastRowLastColumn="0"/>
+            <w:tcW w:w="1454" w:type="dxa"/>
+            <w:tcBorders>
+              <w:left w:val="single" w:sz="4" w:space="0" w:color="808080" w:themeColor="background1" w:themeShade="80"/>
+            </w:tcBorders>
+          </w:tcPr>
+          <w:p>
+            <w:pPr>
+              <w:autoSpaceDE w:val="0"/>
+              <w:autoSpaceDN w:val="0"/>
+              <w:adjustRightInd w:val="0"/>
+              <w:spacing w:line="276" w:lineRule="auto"/>
+              <w:rPr>
+                <w:rFonts w:asciiTheme="minorBidi" w:eastAsiaTheme="minorHAnsi" w:hAnsiTheme="minorBidi" w:cstheme="minorBidi"/>
+                <w:color w:val="000000"/>
+                <w:spacing w:val="0"/>
+                <w:szCs w:val="20"/>
+                <w:lang w:val="en-US" w:eastAsia="en-US"/>
+              </w:rPr>
+            </w:pPr>
+            <w:r>
+              <w:rPr>
+                <w:rFonts w:asciiTheme="minorBidi" w:eastAsiaTheme="minorHAnsi" w:hAnsiTheme="minorBidi" w:cstheme="minorBidi"/>
+                <w:color w:val="000000"/>
+                <w:spacing w:val="0"/>
+                <w:szCs w:val="20"/>
+                <w:lang w:val="en-US" w:eastAsia="en-US"/>
+              </w:rPr>
+              <w:t>E</w:t>
+            </w:r>
+            <w:r>
+              <w:rPr>
+                <w:rFonts w:asciiTheme="minorBidi" w:eastAsiaTheme="minorHAnsi" w:hAnsiTheme="minorBidi" w:cstheme="minorBidi"/>
+                <w:color w:val="000000"/>
+                <w:spacing w:val="0"/>
+                <w:szCs w:val="20"/>
+                <w:lang w:val="en-US" w:eastAsia="en-US"/>
+              </w:rPr>
+              <w:t>xogenous</w:t>
+            </w:r>
+          </w:p>
+        </w:tc>
+        <w:tc>
+          <w:tcPr>
+            <w:tcW w:w="2146" w:type="dxa"/>
+          </w:tcPr>
+          <w:p>
+            <w:pPr>
+              <w:autoSpaceDE w:val="0"/>
+              <w:autoSpaceDN w:val="0"/>
+              <w:adjustRightInd w:val="0"/>
+              <w:spacing w:line="276" w:lineRule="auto"/>
+              <w:cnfStyle w:val="000000010000" w:firstRow="0" w:lastRow="0" w:firstColumn="0" w:lastColumn="0" w:oddVBand="0" w:evenVBand="0" w:oddHBand="0" w:evenHBand="1" w:firstRowFirstColumn="0" w:firstRowLastColumn="0" w:lastRowFirstColumn="0" w:lastRowLastColumn="0"/>
+              <w:rPr>
+                <w:rFonts w:asciiTheme="minorBidi" w:eastAsiaTheme="minorHAnsi" w:hAnsiTheme="minorBidi" w:cstheme="minorBidi"/>
+                <w:color w:val="000000"/>
+                <w:spacing w:val="0"/>
+                <w:szCs w:val="20"/>
+                <w:lang w:val="en-US" w:eastAsia="en-US"/>
+              </w:rPr>
+            </w:pPr>
+            <w:r>
+              <w:rPr>
+                <w:rFonts w:asciiTheme="minorBidi" w:eastAsiaTheme="minorHAnsi" w:hAnsiTheme="minorBidi" w:cstheme="minorBidi"/>
+                <w:i/>
+                <w:iCs/>
+                <w:color w:val="000000"/>
+                <w:spacing w:val="0"/>
+                <w:szCs w:val="20"/>
+                <w:lang w:val="en-US" w:eastAsia="en-US"/>
+              </w:rPr>
+              <w:t>Language migration</w:t>
+            </w:r>
+          </w:p>
+        </w:tc>
+        <w:tc>
+          <w:tcPr>
+            <w:tcW w:w="2160" w:type="dxa"/>
+            <w:tcBorders>
+              <w:right w:val="single" w:sz="4" w:space="0" w:color="808080" w:themeColor="background1" w:themeShade="80"/>
+            </w:tcBorders>
+          </w:tcPr>
+          <w:p>
+            <w:pPr>
+              <w:autoSpaceDE w:val="0"/>
+              <w:autoSpaceDN w:val="0"/>
+              <w:adjustRightInd w:val="0"/>
+              <w:spacing w:line="276" w:lineRule="auto"/>
+              <w:cnfStyle w:val="000000010000" w:firstRow="0" w:lastRow="0" w:firstColumn="0" w:lastColumn="0" w:oddVBand="0" w:evenVBand="0" w:oddHBand="0" w:evenHBand="1" w:firstRowFirstColumn="0" w:firstRowLastColumn="0" w:lastRowFirstColumn="0" w:lastRowLastColumn="0"/>
+              <w:rPr>
+                <w:rFonts w:asciiTheme="minorBidi" w:eastAsiaTheme="minorHAnsi" w:hAnsiTheme="minorBidi" w:cstheme="minorBidi"/>
+                <w:color w:val="000000"/>
+                <w:spacing w:val="0"/>
+                <w:szCs w:val="20"/>
+                <w:lang w:val="en-US" w:eastAsia="en-US"/>
+              </w:rPr>
+            </w:pPr>
+            <w:r>
+              <w:rPr>
+                <w:rFonts w:asciiTheme="minorBidi" w:eastAsiaTheme="minorHAnsi" w:hAnsiTheme="minorBidi" w:cstheme="minorBidi"/>
+                <w:i/>
+                <w:iCs/>
+                <w:color w:val="000000"/>
+                <w:spacing w:val="0"/>
+                <w:szCs w:val="20"/>
+                <w:lang w:val="en-US" w:eastAsia="en-US"/>
+              </w:rPr>
+              <w:t>Code generation</w:t>
+            </w:r>
+          </w:p>
+        </w:tc>
+      </w:tr>
+    </w:tbl>
+    <w:p>
+      <w:pPr>
+        <w:autoSpaceDE w:val="0"/>
+        <w:autoSpaceDN w:val="0"/>
+        <w:adjustRightInd w:val="0"/>
+        <w:spacing w:line="276" w:lineRule="auto"/>
+        <w:rPr>
+          <w:rFonts w:asciiTheme="minorBidi" w:eastAsiaTheme="minorHAnsi" w:hAnsiTheme="minorBidi" w:cstheme="minorBidi"/>
+          <w:color w:val="000000"/>
+          <w:spacing w:val="0"/>
+          <w:szCs w:val="20"/>
+          <w:lang w:val="en-US" w:eastAsia="en-US"/>
+        </w:rPr>
+      </w:pPr>
+    </w:p>
+    <w:p>
+      <w:pPr>
+        <w:autoSpaceDE w:val="0"/>
+        <w:autoSpaceDN w:val="0"/>
+        <w:adjustRightInd w:val="0"/>
+        <w:spacing w:line="276" w:lineRule="auto"/>
+        <w:rPr>
+          <w:rFonts w:asciiTheme="minorBidi" w:eastAsiaTheme="minorHAnsi" w:hAnsiTheme="minorBidi" w:cstheme="minorBidi"/>
+          <w:i/>
+          <w:iCs/>
+          <w:color w:val="auto"/>
+          <w:spacing w:val="0"/>
+          <w:szCs w:val="20"/>
+          <w:lang w:val="en-US" w:eastAsia="en-US"/>
+        </w:rPr>
+      </w:pPr>
+      <w:r>
+        <w:rPr>
+          <w:rFonts w:asciiTheme="minorBidi" w:eastAsiaTheme="minorHAnsi" w:hAnsiTheme="minorBidi" w:cstheme="minorBidi"/>
+          <w:i/>
+          <w:iCs/>
+          <w:color w:val="auto"/>
+          <w:spacing w:val="0"/>
+          <w:szCs w:val="20"/>
+          <w:lang w:val="en-US" w:eastAsia="en-US"/>
+        </w:rPr>
+        <w:t>Syntactic versus semantic</w:t>
+      </w:r>
+      <w:r>
+        <w:rPr>
+          <w:rFonts w:asciiTheme="minorBidi" w:eastAsiaTheme="minorHAnsi" w:hAnsiTheme="minorBidi" w:cstheme="minorBidi"/>
+          <w:i/>
+          <w:iCs/>
+          <w:color w:val="auto"/>
+          <w:spacing w:val="0"/>
+          <w:szCs w:val="20"/>
+          <w:lang w:val="en-US" w:eastAsia="en-US"/>
+        </w:rPr>
+        <w:t xml:space="preserve"> transformations.</w:t>
+      </w:r>
+    </w:p>
+    <w:p>
+      <w:pPr>
+        <w:autoSpaceDE w:val="0"/>
+        <w:autoSpaceDN w:val="0"/>
+        <w:adjustRightInd w:val="0"/>
+        <w:spacing w:line="276" w:lineRule="auto"/>
+        <w:jc w:val="both"/>
+        <w:rPr>
+          <w:rFonts w:asciiTheme="minorBidi" w:hAnsiTheme="minorBidi" w:cstheme="minorBidi"/>
+          <w:szCs w:val="20"/>
+        </w:rPr>
+      </w:pPr>
+      <w:r>
+        <w:rPr>
+          <w:rFonts w:asciiTheme="minorBidi" w:eastAsiaTheme="minorHAnsi" w:hAnsiTheme="minorBidi" w:cstheme="minorBidi"/>
+          <w:color w:val="auto"/>
+          <w:spacing w:val="0"/>
+          <w:szCs w:val="20"/>
+          <w:lang w:val="en-US" w:eastAsia="en-US"/>
+        </w:rPr>
+        <w:t>A final distinction can be made between model transformations that merely</w:t>
+      </w:r>
+      <w:r>
+        <w:rPr>
+          <w:rFonts w:asciiTheme="minorBidi" w:eastAsiaTheme="minorHAnsi" w:hAnsiTheme="minorBidi" w:cstheme="minorBidi"/>
+          <w:color w:val="auto"/>
+          <w:spacing w:val="0"/>
+          <w:szCs w:val="20"/>
+          <w:lang w:val="en-US" w:eastAsia="en-US"/>
+        </w:rPr>
+        <w:t xml:space="preserve"> </w:t>
+      </w:r>
+      <w:r>
+        <w:rPr>
+          <w:rFonts w:asciiTheme="minorBidi" w:eastAsiaTheme="minorHAnsi" w:hAnsiTheme="minorBidi" w:cstheme="minorBidi"/>
+          <w:color w:val="auto"/>
+          <w:spacing w:val="0"/>
+          <w:szCs w:val="20"/>
+          <w:lang w:val="en-US" w:eastAsia="en-US"/>
+        </w:rPr>
+        <w:t>transform the syntax, and more sophisticated transformations that also take</w:t>
+      </w:r>
+      <w:r>
+        <w:rPr>
+          <w:rFonts w:asciiTheme="minorBidi" w:eastAsiaTheme="minorHAnsi" w:hAnsiTheme="minorBidi" w:cstheme="minorBidi"/>
+          <w:color w:val="auto"/>
+          <w:spacing w:val="0"/>
+          <w:szCs w:val="20"/>
+          <w:lang w:val="en-US" w:eastAsia="en-US"/>
+        </w:rPr>
+        <w:t xml:space="preserve"> </w:t>
+      </w:r>
+      <w:r>
+        <w:rPr>
+          <w:rFonts w:asciiTheme="minorBidi" w:eastAsiaTheme="minorHAnsi" w:hAnsiTheme="minorBidi" w:cstheme="minorBidi"/>
+          <w:color w:val="auto"/>
+          <w:spacing w:val="0"/>
+          <w:szCs w:val="20"/>
+          <w:lang w:val="en-US" w:eastAsia="en-US"/>
+        </w:rPr>
+        <w:t xml:space="preserve">the semantics of the model into account. As an example of </w:t>
+      </w:r>
+      <w:r>
+        <w:rPr>
+          <w:rFonts w:asciiTheme="minorBidi" w:eastAsiaTheme="minorHAnsi" w:hAnsiTheme="minorBidi" w:cstheme="minorBidi"/>
+          <w:i/>
+          <w:iCs/>
+          <w:color w:val="auto"/>
+          <w:spacing w:val="0"/>
+          <w:szCs w:val="20"/>
+          <w:lang w:val="en-US" w:eastAsia="en-US"/>
+        </w:rPr>
+        <w:t>syntactical transformation</w:t>
+      </w:r>
+      <w:r>
+        <w:rPr>
+          <w:rFonts w:asciiTheme="minorBidi" w:eastAsiaTheme="minorHAnsi" w:hAnsiTheme="minorBidi" w:cstheme="minorBidi"/>
+          <w:color w:val="auto"/>
+          <w:spacing w:val="0"/>
+          <w:szCs w:val="20"/>
+          <w:lang w:val="en-US" w:eastAsia="en-US"/>
+        </w:rPr>
+        <w:t>,</w:t>
+      </w:r>
+      <w:r>
+        <w:rPr>
+          <w:rFonts w:asciiTheme="minorBidi" w:eastAsiaTheme="minorHAnsi" w:hAnsiTheme="minorBidi" w:cstheme="minorBidi"/>
+          <w:color w:val="auto"/>
+          <w:spacing w:val="0"/>
+          <w:szCs w:val="20"/>
+          <w:lang w:val="en-US" w:eastAsia="en-US"/>
+        </w:rPr>
+        <w:t xml:space="preserve"> </w:t>
+      </w:r>
+      <w:r>
+        <w:rPr>
+          <w:rFonts w:asciiTheme="minorBidi" w:eastAsiaTheme="minorHAnsi" w:hAnsiTheme="minorBidi" w:cstheme="minorBidi"/>
+          <w:color w:val="auto"/>
+          <w:spacing w:val="0"/>
+          <w:szCs w:val="20"/>
+          <w:lang w:val="en-US" w:eastAsia="en-US"/>
+        </w:rPr>
+        <w:t>consider a parser that transforms the concrete syntax of a program</w:t>
+      </w:r>
+      <w:r>
+        <w:rPr>
+          <w:rFonts w:asciiTheme="minorBidi" w:eastAsiaTheme="minorHAnsi" w:hAnsiTheme="minorBidi" w:cstheme="minorBidi"/>
+          <w:color w:val="auto"/>
+          <w:spacing w:val="0"/>
+          <w:szCs w:val="20"/>
+          <w:lang w:val="en-US" w:eastAsia="en-US"/>
+        </w:rPr>
+        <w:t xml:space="preserve"> </w:t>
+      </w:r>
+      <w:r>
+        <w:rPr>
+          <w:rFonts w:asciiTheme="minorBidi" w:eastAsiaTheme="minorHAnsi" w:hAnsiTheme="minorBidi" w:cstheme="minorBidi"/>
+          <w:color w:val="auto"/>
+          <w:spacing w:val="0"/>
+          <w:szCs w:val="20"/>
+          <w:lang w:val="en-US" w:eastAsia="en-US"/>
+        </w:rPr>
+        <w:t>(resp. model) in some programming (resp. modeling language) into an abstract</w:t>
+      </w:r>
+      <w:r>
+        <w:rPr>
+          <w:rFonts w:asciiTheme="minorBidi" w:eastAsiaTheme="minorHAnsi" w:hAnsiTheme="minorBidi" w:cstheme="minorBidi"/>
+          <w:color w:val="auto"/>
+          <w:spacing w:val="0"/>
+          <w:szCs w:val="20"/>
+          <w:lang w:val="en-US" w:eastAsia="en-US"/>
+        </w:rPr>
+        <w:t xml:space="preserve"> </w:t>
+      </w:r>
+      <w:r>
+        <w:rPr>
+          <w:rFonts w:asciiTheme="minorBidi" w:eastAsiaTheme="minorHAnsi" w:hAnsiTheme="minorBidi" w:cstheme="minorBidi"/>
+          <w:color w:val="auto"/>
+          <w:spacing w:val="0"/>
+          <w:szCs w:val="20"/>
+          <w:lang w:val="en-US" w:eastAsia="en-US"/>
+        </w:rPr>
+        <w:t xml:space="preserve">syntax. The abstract syntax is then used as the internal </w:t>
+      </w:r>
+      <w:r>
+        <w:rPr>
+          <w:rFonts w:asciiTheme="minorBidi" w:eastAsiaTheme="minorHAnsi" w:hAnsiTheme="minorBidi" w:cstheme="minorBidi"/>
+          <w:color w:val="auto"/>
+          <w:spacing w:val="0"/>
+          <w:szCs w:val="20"/>
+          <w:lang w:val="en-US" w:eastAsia="en-US"/>
+        </w:rPr>
+        <w:t xml:space="preserve">representation </w:t>
+      </w:r>
+      <w:r>
+        <w:rPr>
+          <w:rFonts w:asciiTheme="minorBidi" w:eastAsiaTheme="minorHAnsi" w:hAnsiTheme="minorBidi" w:cstheme="minorBidi"/>
+          <w:color w:val="auto"/>
+          <w:spacing w:val="0"/>
+          <w:szCs w:val="20"/>
+          <w:lang w:val="en-US" w:eastAsia="en-US"/>
+        </w:rPr>
+        <w:t xml:space="preserve">of the program (resp. model) on which more complex </w:t>
+      </w:r>
+      <w:r>
+        <w:rPr>
+          <w:rFonts w:asciiTheme="minorBidi" w:eastAsiaTheme="minorHAnsi" w:hAnsiTheme="minorBidi" w:cstheme="minorBidi"/>
+          <w:i/>
+          <w:iCs/>
+          <w:color w:val="auto"/>
+          <w:spacing w:val="0"/>
+          <w:szCs w:val="20"/>
+          <w:lang w:val="en-US" w:eastAsia="en-US"/>
+        </w:rPr>
+        <w:t>semantic</w:t>
+      </w:r>
+      <w:r>
+        <w:rPr>
+          <w:rFonts w:asciiTheme="minorBidi" w:eastAsiaTheme="minorHAnsi" w:hAnsiTheme="minorBidi" w:cstheme="minorBidi"/>
+          <w:i/>
+          <w:iCs/>
+          <w:color w:val="auto"/>
+          <w:spacing w:val="0"/>
+          <w:szCs w:val="20"/>
+          <w:lang w:val="en-US" w:eastAsia="en-US"/>
+        </w:rPr>
+        <w:t xml:space="preserve"> transformations</w:t>
+      </w:r>
+      <w:r>
+        <w:rPr>
+          <w:rFonts w:asciiTheme="minorBidi" w:eastAsiaTheme="minorHAnsi" w:hAnsiTheme="minorBidi" w:cstheme="minorBidi"/>
+          <w:i/>
+          <w:iCs/>
+          <w:color w:val="auto"/>
+          <w:spacing w:val="0"/>
+          <w:szCs w:val="20"/>
+          <w:lang w:val="en-US" w:eastAsia="en-US"/>
+        </w:rPr>
+        <w:t xml:space="preserve"> </w:t>
+      </w:r>
+      <w:r>
+        <w:rPr>
+          <w:rFonts w:asciiTheme="minorBidi" w:eastAsiaTheme="minorHAnsi" w:hAnsiTheme="minorBidi" w:cstheme="minorBidi"/>
+          <w:color w:val="auto"/>
+          <w:spacing w:val="0"/>
+          <w:szCs w:val="20"/>
+          <w:lang w:val="en-US" w:eastAsia="en-US"/>
+        </w:rPr>
+        <w:t xml:space="preserve">(e.g. refactoring or </w:t>
+      </w:r>
+      <w:r>
+        <w:rPr>
+          <w:rFonts w:asciiTheme="minorBidi" w:eastAsiaTheme="minorHAnsi" w:hAnsiTheme="minorBidi" w:cstheme="minorBidi"/>
+          <w:color w:val="auto"/>
+          <w:spacing w:val="0"/>
+          <w:szCs w:val="20"/>
+          <w:lang w:val="en-US" w:eastAsia="en-US"/>
+        </w:rPr>
+        <w:t>optimization</w:t>
+      </w:r>
+      <w:r>
+        <w:rPr>
+          <w:rFonts w:asciiTheme="minorBidi" w:eastAsiaTheme="minorHAnsi" w:hAnsiTheme="minorBidi" w:cstheme="minorBidi"/>
+          <w:color w:val="auto"/>
+          <w:spacing w:val="0"/>
+          <w:szCs w:val="20"/>
+          <w:lang w:val="en-US" w:eastAsia="en-US"/>
+        </w:rPr>
+        <w:t>) can be applied. Also when we want to</w:t>
+      </w:r>
+      <w:r>
+        <w:rPr>
+          <w:rFonts w:asciiTheme="minorBidi" w:eastAsiaTheme="minorHAnsi" w:hAnsiTheme="minorBidi" w:cstheme="minorBidi"/>
+          <w:color w:val="auto"/>
+          <w:spacing w:val="0"/>
+          <w:szCs w:val="20"/>
+          <w:lang w:val="en-US" w:eastAsia="en-US"/>
+        </w:rPr>
+        <w:t xml:space="preserve"> </w:t>
+      </w:r>
+      <w:r>
+        <w:rPr>
+          <w:rFonts w:asciiTheme="minorBidi" w:eastAsiaTheme="minorHAnsi" w:hAnsiTheme="minorBidi" w:cstheme="minorBidi"/>
+          <w:color w:val="auto"/>
+          <w:spacing w:val="0"/>
+          <w:szCs w:val="20"/>
+          <w:lang w:val="en-US" w:eastAsia="en-US"/>
+        </w:rPr>
+        <w:t>import our export our models in a specific format, a syntactical transformation</w:t>
+      </w:r>
+      <w:r>
+        <w:rPr>
+          <w:rFonts w:asciiTheme="minorBidi" w:eastAsiaTheme="minorHAnsi" w:hAnsiTheme="minorBidi" w:cstheme="minorBidi"/>
+          <w:color w:val="auto"/>
+          <w:spacing w:val="0"/>
+          <w:szCs w:val="20"/>
+          <w:lang w:val="en-US" w:eastAsia="en-US"/>
+        </w:rPr>
+        <w:t xml:space="preserve"> </w:t>
+      </w:r>
+      <w:r>
+        <w:rPr>
+          <w:rFonts w:asciiTheme="minorBidi" w:eastAsiaTheme="minorHAnsi" w:hAnsiTheme="minorBidi" w:cstheme="minorBidi"/>
+          <w:color w:val="auto"/>
+          <w:spacing w:val="0"/>
+          <w:szCs w:val="20"/>
+          <w:lang w:val="en-US" w:eastAsia="en-US"/>
+        </w:rPr>
+        <w:t>is needed.</w:t>
+      </w:r>
+    </w:p>
+    <w:p>
+      <w:pPr>
+        <w:pStyle w:val="ITEAHeading2"/>
+      </w:pPr>
+      <w:r>
+        <w:t>M2M Transformation Languages</w:t>
+      </w:r>
+    </w:p>
+    <w:p>
+      <w:pPr>
         <w:pStyle w:val="ITEABodyText"/>
         <w:rPr>
+          <w:b/>
+          <w:bCs/>
+        </w:rPr>
+      </w:pPr>
+      <w:r>
+        <w:rPr>
+          <w:b/>
+          <w:bCs/>
+        </w:rPr>
+        <w:t>ATL:</w:t>
+      </w:r>
+    </w:p>
+    <w:p>
+      <w:pPr>
+        <w:pStyle w:val="ITEABodyText"/>
+      </w:pPr>
+      <w:r>
+        <w:t>ATL (ATL Transformation Language) is a model transformation language and toolkit developed and maintained by OBEO and INRIA-</w:t>
+      </w:r>
+      <w:proofErr w:type="spellStart"/>
+      <w:r>
+        <w:t>AtlanMod</w:t>
+      </w:r>
+      <w:proofErr w:type="spellEnd"/>
+      <w:r>
+        <w:t xml:space="preserve"> (see [1]). It was initiated by the </w:t>
+      </w:r>
+      <w:proofErr w:type="spellStart"/>
+      <w:r>
+        <w:t>AtlanMod</w:t>
+      </w:r>
+      <w:proofErr w:type="spellEnd"/>
+      <w:r>
+        <w:t xml:space="preserve"> team (previously called ATLAS Group). In the field of Model-Driven Engineering (MDE), ATL provides ways to produce a set of target models from a set of source models. Released under the terms of the Eclipse Public License, ATL is an M2M (Eclipse) component, inside of the Eclipse </w:t>
+      </w:r>
+      <w:proofErr w:type="spellStart"/>
+      <w:r>
+        <w:t>Modeling</w:t>
+      </w:r>
+      <w:proofErr w:type="spellEnd"/>
+      <w:r>
+        <w:t xml:space="preserve"> Project (EMP).</w:t>
+      </w:r>
+    </w:p>
+    <w:p>
+      <w:pPr>
+        <w:pStyle w:val="ITEABodyText"/>
+      </w:pPr>
+      <w:r>
+        <w:t>ATL is based on the QVT which is an Object Management Group standard for performing model transformations. It can be used to do syntactic or semantic translation. ATL is built on top of a model transformation Virtual Machine.</w:t>
+      </w:r>
+    </w:p>
+    <w:p>
+      <w:pPr>
+        <w:pStyle w:val="ITEABodyText"/>
+      </w:pPr>
+    </w:p>
+    <w:p>
+      <w:pPr>
+        <w:pStyle w:val="ITEABodyText"/>
+        <w:rPr>
+          <w:b/>
+          <w:bCs/>
+        </w:rPr>
+      </w:pPr>
+      <w:r>
+        <w:rPr>
+          <w:b/>
+          <w:bCs/>
+        </w:rPr>
+        <w:t>JTL:</w:t>
+      </w:r>
+    </w:p>
+    <w:p>
+      <w:pPr>
+        <w:pStyle w:val="ITEABodyText"/>
+        <w:rPr>
+          <w:lang w:bidi="fa-IR"/>
+        </w:rPr>
+      </w:pPr>
+      <w:r>
+        <w:rPr>
+          <w:lang w:bidi="fa-IR"/>
+        </w:rPr>
+        <w:t>JTL is a bidirectional model transformation language specifically designed to support non-</w:t>
+      </w:r>
+      <w:proofErr w:type="spellStart"/>
+      <w:r>
+        <w:rPr>
+          <w:lang w:bidi="fa-IR"/>
+        </w:rPr>
+        <w:t>bijective</w:t>
+      </w:r>
+      <w:proofErr w:type="spellEnd"/>
+      <w:r>
+        <w:rPr>
+          <w:lang w:bidi="fa-IR"/>
+        </w:rPr>
+        <w:t xml:space="preserve"> transformations and change propagation (see [4]). In Model Driven Engineering bidirectional transformations are considered as core ingredient for managing both the consistency and synchronization of two or more related models. However, while non-</w:t>
+      </w:r>
+      <w:proofErr w:type="spellStart"/>
+      <w:r>
+        <w:rPr>
+          <w:lang w:bidi="fa-IR"/>
+        </w:rPr>
+        <w:t>bijectivity</w:t>
+      </w:r>
+      <w:proofErr w:type="spellEnd"/>
+      <w:r>
+        <w:rPr>
+          <w:lang w:bidi="fa-IR"/>
+        </w:rPr>
+        <w:t xml:space="preserve"> in bidirectional transformations is considered relevant, most of the languages lack of a common understanding of its semantic implications hampering their applicability in practice.</w:t>
+      </w:r>
+    </w:p>
+    <w:p>
+      <w:pPr>
+        <w:pStyle w:val="ITEABodyText"/>
+        <w:rPr>
+          <w:lang w:bidi="fa-IR"/>
+        </w:rPr>
+      </w:pPr>
+      <w:r>
+        <w:rPr>
+          <w:lang w:bidi="fa-IR"/>
+        </w:rPr>
+        <w:t>The Janus Transformation Language (JTL) is a bidirectional model transformation language specifically designed to support non-</w:t>
+      </w:r>
+      <w:proofErr w:type="spellStart"/>
+      <w:r>
+        <w:rPr>
+          <w:lang w:bidi="fa-IR"/>
+        </w:rPr>
+        <w:t>bijective</w:t>
+      </w:r>
+      <w:proofErr w:type="spellEnd"/>
+      <w:r>
+        <w:rPr>
+          <w:lang w:bidi="fa-IR"/>
+        </w:rPr>
+        <w:t xml:space="preserve"> transformations and change propagation. In particular, the language propagates changes occurring in a model to one or more related models according to the specified transformation regardless of the transformation direction. Additionally, whenever manual modifications let a model be non-reachable anymore by a transformation, the </w:t>
+      </w:r>
+      <w:r>
+        <w:rPr>
+          <w:lang w:bidi="fa-IR"/>
+        </w:rPr>
+        <w:lastRenderedPageBreak/>
+        <w:t>closest model which approximate the ideal source one is inferred. The language semantics is also presented and its expressivity and applicability are validated against a reference benchmark. JTL is embedded in a framework available on the Eclipse platform which aims to facilitate the use of the approach, especially in the definition of model transformations.</w:t>
+      </w:r>
+    </w:p>
+    <w:p>
+      <w:pPr>
+        <w:pStyle w:val="ITEABodyText"/>
+      </w:pPr>
+    </w:p>
+    <w:p>
+      <w:pPr>
+        <w:pStyle w:val="ITEABodyText"/>
+        <w:rPr>
+          <w:b/>
+          <w:bCs/>
+        </w:rPr>
+      </w:pPr>
+      <w:r>
+        <w:rPr>
+          <w:b/>
+          <w:bCs/>
+        </w:rPr>
+        <w:t>ETL:</w:t>
+      </w:r>
+    </w:p>
+    <w:p>
+      <w:pPr>
+        <w:pStyle w:val="ITEABodyText"/>
+        <w:rPr>
+          <w:lang w:bidi="fa-IR"/>
+        </w:rPr>
+      </w:pPr>
+      <w:r>
+        <w:rPr>
+          <w:lang w:bidi="fa-IR"/>
+        </w:rPr>
+        <w:t>Epsilon family [2]</w:t>
+      </w:r>
+      <w:r>
+        <w:rPr>
+          <w:lang w:bidi="fa-IR"/>
+        </w:rPr>
+        <w:t xml:space="preserve"> </w:t>
+      </w:r>
+      <w:r>
+        <w:rPr>
+          <w:lang w:bidi="fa-IR"/>
+        </w:rPr>
+        <w:t xml:space="preserve">is </w:t>
+      </w:r>
+      <w:r>
+        <w:rPr>
+          <w:lang w:bidi="fa-IR"/>
+        </w:rPr>
+        <w:t xml:space="preserve">a model management platform that provides transformation languages for model-to-model, model-to-text, update-in-place, migration and model merging transformations. </w:t>
+      </w:r>
+      <w:r>
+        <w:rPr>
+          <w:lang w:bidi="fa-IR"/>
+        </w:rPr>
+        <w:t>Epsilon Transformation Language</w:t>
+      </w:r>
+      <w:r>
+        <w:rPr>
+          <w:lang w:bidi="fa-IR"/>
+        </w:rPr>
+        <w:t xml:space="preserve"> (</w:t>
+      </w:r>
+      <w:r>
+        <w:rPr>
+          <w:lang w:bidi="fa-IR"/>
+        </w:rPr>
+        <w:t>ETL</w:t>
+      </w:r>
+      <w:r>
+        <w:rPr>
+          <w:lang w:bidi="fa-IR"/>
+        </w:rPr>
+        <w:t>)</w:t>
+      </w:r>
+      <w:r>
+        <w:rPr>
+          <w:lang w:bidi="fa-IR"/>
+        </w:rPr>
+        <w:t xml:space="preserve"> is a hybrid, rule-based model-to-model transformation language built on top of EOL. ETL provides all the standard features of a transformation language but also provides enhanced flexibility as it can transform many input to many output models, and can query/navigate/modify both source and target models.</w:t>
+      </w:r>
+    </w:p>
+    <w:p>
+      <w:pPr>
+        <w:pStyle w:val="ITEABodyText"/>
+        <w:rPr>
+          <w:lang w:bidi="fa-IR"/>
+        </w:rPr>
+      </w:pPr>
+      <w:r>
+        <w:rPr>
+          <w:lang w:bidi="fa-IR"/>
+        </w:rPr>
+        <w:t>Although</w:t>
+      </w:r>
+      <w:r>
+        <w:rPr>
+          <w:lang w:bidi="fa-IR"/>
+        </w:rPr>
+        <w:t xml:space="preserve"> a number of successful model transformation languages have been currently</w:t>
+      </w:r>
+      <w:r>
+        <w:rPr>
+          <w:lang w:bidi="fa-IR"/>
+        </w:rPr>
+        <w:t xml:space="preserve"> </w:t>
+      </w:r>
+      <w:r>
+        <w:rPr>
+          <w:lang w:bidi="fa-IR"/>
+        </w:rPr>
+        <w:t>proposed, the majority of them have been developed in isolation and as a</w:t>
+      </w:r>
+      <w:r>
+        <w:rPr>
+          <w:lang w:bidi="fa-IR"/>
+        </w:rPr>
+        <w:t xml:space="preserve"> </w:t>
+      </w:r>
+      <w:r>
+        <w:rPr>
+          <w:lang w:bidi="fa-IR"/>
+        </w:rPr>
+        <w:t>result, they face consistency and integration difficulties with languages that support</w:t>
+      </w:r>
+      <w:r>
+        <w:rPr>
+          <w:lang w:bidi="fa-IR"/>
+        </w:rPr>
+        <w:t xml:space="preserve"> </w:t>
+      </w:r>
+      <w:r>
+        <w:rPr>
+          <w:lang w:bidi="fa-IR"/>
+        </w:rPr>
+        <w:t>other model management tasks.</w:t>
+      </w:r>
+      <w:r>
+        <w:rPr>
+          <w:lang w:bidi="fa-IR"/>
+        </w:rPr>
+        <w:t xml:space="preserve"> </w:t>
+      </w:r>
+      <w:r>
+        <w:rPr>
+          <w:lang w:bidi="fa-IR"/>
+        </w:rPr>
+        <w:t>ETL, a hybrid model transformation language that has been developed</w:t>
+      </w:r>
+      <w:r>
+        <w:rPr>
+          <w:lang w:bidi="fa-IR"/>
+        </w:rPr>
+        <w:t xml:space="preserve"> </w:t>
+      </w:r>
+      <w:r>
+        <w:rPr>
+          <w:lang w:bidi="fa-IR"/>
+        </w:rPr>
+        <w:t>atop the infrastructure provided by the Epsilon model management platform. By</w:t>
+      </w:r>
+      <w:r>
+        <w:rPr>
+          <w:lang w:bidi="fa-IR"/>
+        </w:rPr>
+        <w:t xml:space="preserve"> </w:t>
+      </w:r>
+      <w:r>
+        <w:rPr>
+          <w:lang w:bidi="fa-IR"/>
+        </w:rPr>
+        <w:t xml:space="preserve">building atop Epsilon, ETL is seamlessly integrated with a number of other </w:t>
+      </w:r>
+      <w:r>
+        <w:rPr>
+          <w:lang w:bidi="fa-IR"/>
+        </w:rPr>
+        <w:t xml:space="preserve">task specific </w:t>
+      </w:r>
+      <w:r>
+        <w:rPr>
+          <w:lang w:bidi="fa-IR"/>
+        </w:rPr>
+        <w:t>languages to help to realize composite model management workflows.</w:t>
+      </w:r>
+    </w:p>
+    <w:p>
+      <w:pPr>
+        <w:pStyle w:val="ITEABodyText"/>
+        <w:rPr>
+          <w:lang w:bidi="fa-IR"/>
+        </w:rPr>
+      </w:pPr>
+    </w:p>
+    <w:p>
+      <w:pPr>
+        <w:pStyle w:val="ITEABodyText"/>
+        <w:rPr>
+          <w:b/>
+          <w:bCs/>
+          <w:lang w:bidi="fa-IR"/>
+        </w:rPr>
+      </w:pPr>
+      <w:proofErr w:type="spellStart"/>
+      <w:r>
+        <w:rPr>
+          <w:b/>
+          <w:bCs/>
+          <w:lang w:bidi="fa-IR"/>
+        </w:rPr>
+        <w:t>Kermeta</w:t>
+      </w:r>
+      <w:proofErr w:type="spellEnd"/>
+      <w:r>
+        <w:rPr>
+          <w:b/>
+          <w:bCs/>
+          <w:lang w:bidi="fa-IR"/>
+        </w:rPr>
+        <w:t xml:space="preserve">: </w:t>
+      </w:r>
+    </w:p>
+    <w:p>
+      <w:pPr>
+        <w:pStyle w:val="ITEABodyText"/>
+        <w:rPr>
+          <w:lang w:bidi="fa-IR"/>
+        </w:rPr>
+      </w:pPr>
+      <w:r>
+        <w:rPr>
+          <w:lang w:bidi="fa-IR"/>
+        </w:rPr>
+        <w:t xml:space="preserve">The </w:t>
+      </w:r>
+      <w:proofErr w:type="spellStart"/>
+      <w:r>
+        <w:rPr>
+          <w:lang w:bidi="fa-IR"/>
+        </w:rPr>
+        <w:t>Kermeta</w:t>
+      </w:r>
+      <w:proofErr w:type="spellEnd"/>
+      <w:r>
+        <w:rPr>
+          <w:lang w:bidi="fa-IR"/>
+        </w:rPr>
+        <w:t xml:space="preserve"> language was initiated by Franck </w:t>
+      </w:r>
+      <w:proofErr w:type="spellStart"/>
+      <w:r>
+        <w:rPr>
+          <w:lang w:bidi="fa-IR"/>
+        </w:rPr>
+        <w:t>Fleurey</w:t>
+      </w:r>
+      <w:proofErr w:type="spellEnd"/>
+      <w:r>
+        <w:rPr>
+          <w:lang w:bidi="fa-IR"/>
+        </w:rPr>
+        <w:t xml:space="preserve"> in 2005 within the </w:t>
+      </w:r>
+      <w:proofErr w:type="spellStart"/>
+      <w:r>
+        <w:rPr>
+          <w:lang w:bidi="fa-IR"/>
+        </w:rPr>
+        <w:t>Triskell</w:t>
+      </w:r>
+      <w:proofErr w:type="spellEnd"/>
+      <w:r>
+        <w:rPr>
+          <w:lang w:bidi="fa-IR"/>
+        </w:rPr>
+        <w:t xml:space="preserve"> team of IRISA (gathering researchers of the INRIA, CNRS, INSA and the University of Rennes [xx]). The </w:t>
+      </w:r>
+      <w:proofErr w:type="spellStart"/>
+      <w:r>
+        <w:rPr>
+          <w:lang w:bidi="fa-IR"/>
+        </w:rPr>
+        <w:t>Kermeta</w:t>
+      </w:r>
+      <w:proofErr w:type="spellEnd"/>
+      <w:r>
+        <w:rPr>
+          <w:lang w:bidi="fa-IR"/>
+        </w:rPr>
+        <w:t xml:space="preserve"> language borrows concepts from languages such MOF, OCL and QVT, but also from </w:t>
+      </w:r>
+      <w:proofErr w:type="spellStart"/>
+      <w:r>
+        <w:rPr>
+          <w:lang w:bidi="fa-IR"/>
+        </w:rPr>
+        <w:t>BasicMTL</w:t>
+      </w:r>
+      <w:proofErr w:type="spellEnd"/>
+      <w:r>
+        <w:rPr>
+          <w:lang w:bidi="fa-IR"/>
+        </w:rPr>
+        <w:t xml:space="preserve">, a model transformation language implemented in 2004 in the </w:t>
+      </w:r>
+      <w:proofErr w:type="spellStart"/>
+      <w:r>
+        <w:rPr>
+          <w:lang w:bidi="fa-IR"/>
+        </w:rPr>
+        <w:t>Triskell</w:t>
+      </w:r>
+      <w:proofErr w:type="spellEnd"/>
+      <w:r>
+        <w:rPr>
+          <w:lang w:bidi="fa-IR"/>
+        </w:rPr>
+        <w:t xml:space="preserve"> team by D. </w:t>
+      </w:r>
+      <w:proofErr w:type="spellStart"/>
+      <w:r>
+        <w:rPr>
+          <w:lang w:bidi="fa-IR"/>
+        </w:rPr>
+        <w:t>Vojtisek</w:t>
+      </w:r>
+      <w:proofErr w:type="spellEnd"/>
+      <w:r>
+        <w:rPr>
+          <w:lang w:bidi="fa-IR"/>
+        </w:rPr>
+        <w:t xml:space="preserve"> and F. </w:t>
+      </w:r>
+      <w:proofErr w:type="spellStart"/>
+      <w:r>
+        <w:rPr>
+          <w:lang w:bidi="fa-IR"/>
+        </w:rPr>
+        <w:t>Fondement</w:t>
+      </w:r>
+      <w:proofErr w:type="spellEnd"/>
+      <w:r>
+        <w:rPr>
+          <w:lang w:bidi="fa-IR"/>
+        </w:rPr>
+        <w:t xml:space="preserve">. It is also inspired by the previous experience on MTL, the first transformation language created by </w:t>
+      </w:r>
+      <w:proofErr w:type="spellStart"/>
+      <w:r>
+        <w:rPr>
+          <w:lang w:bidi="fa-IR"/>
+        </w:rPr>
+        <w:t>Triskell</w:t>
+      </w:r>
+      <w:proofErr w:type="spellEnd"/>
+      <w:r>
+        <w:rPr>
+          <w:lang w:bidi="fa-IR"/>
+        </w:rPr>
+        <w:t xml:space="preserve">, and by the </w:t>
+      </w:r>
+      <w:proofErr w:type="spellStart"/>
+      <w:r>
+        <w:rPr>
+          <w:lang w:bidi="fa-IR"/>
+        </w:rPr>
+        <w:t>Xion</w:t>
+      </w:r>
+      <w:proofErr w:type="spellEnd"/>
+      <w:r>
+        <w:rPr>
+          <w:lang w:bidi="fa-IR"/>
+        </w:rPr>
+        <w:t xml:space="preserve"> action language for UML. </w:t>
+      </w:r>
+      <w:proofErr w:type="spellStart"/>
+      <w:r>
+        <w:rPr>
+          <w:lang w:bidi="fa-IR"/>
+        </w:rPr>
+        <w:t>Kermeta</w:t>
+      </w:r>
+      <w:proofErr w:type="spellEnd"/>
+      <w:r>
+        <w:rPr>
+          <w:lang w:bidi="fa-IR"/>
+        </w:rPr>
+        <w:t>, and its execution platform are available under Eclipse. It is open-source, under the Eclipse Public License.</w:t>
+      </w:r>
+    </w:p>
+    <w:p>
+      <w:pPr>
+        <w:pStyle w:val="ITEABodyText"/>
+      </w:pPr>
+      <w:proofErr w:type="spellStart"/>
+      <w:r>
+        <w:rPr>
+          <w:lang w:bidi="fa-IR"/>
+        </w:rPr>
+        <w:t>Kermeta</w:t>
+      </w:r>
+      <w:proofErr w:type="spellEnd"/>
+      <w:r>
+        <w:rPr>
+          <w:lang w:bidi="fa-IR"/>
+        </w:rPr>
+        <w:t xml:space="preserve"> is </w:t>
+      </w:r>
+      <w:r>
+        <w:rPr>
+          <w:lang w:bidi="fa-IR"/>
+        </w:rPr>
+        <w:t xml:space="preserve">a general purpose modelling and </w:t>
+      </w:r>
+      <w:r>
+        <w:rPr>
+          <w:lang w:bidi="fa-IR"/>
+        </w:rPr>
+        <w:t>programming language</w:t>
+      </w:r>
+      <w:r>
+        <w:rPr>
+          <w:lang w:bidi="fa-IR"/>
+        </w:rPr>
+        <w:t xml:space="preserve"> for metamodel engineering</w:t>
+      </w:r>
+      <w:r>
+        <w:rPr>
+          <w:lang w:bidi="fa-IR"/>
+        </w:rPr>
+        <w:t xml:space="preserve"> which is</w:t>
+      </w:r>
+      <w:r>
+        <w:rPr>
+          <w:lang w:bidi="fa-IR"/>
+        </w:rPr>
+        <w:t xml:space="preserve"> also able to perform </w:t>
+      </w:r>
+      <w:r>
+        <w:rPr>
+          <w:lang w:bidi="fa-IR"/>
+        </w:rPr>
+        <w:t xml:space="preserve">model </w:t>
+      </w:r>
+      <w:r>
+        <w:rPr>
+          <w:lang w:bidi="fa-IR"/>
+        </w:rPr>
+        <w:t>transformations</w:t>
+      </w:r>
+      <w:r>
+        <w:rPr>
+          <w:lang w:bidi="fa-IR"/>
+        </w:rPr>
+        <w:t xml:space="preserve">. </w:t>
+      </w:r>
+      <w:r>
+        <w:t xml:space="preserve">It fills the gap </w:t>
+      </w:r>
+      <w:r>
+        <w:t>of</w:t>
+      </w:r>
+      <w:r>
+        <w:t xml:space="preserve"> MOF which defines only the structure of meta-models, by adding a way to specify static semantic (similar to OCL) and dynamic semantic (using operational semantic in the operation of the metamodel). </w:t>
+      </w:r>
+      <w:proofErr w:type="spellStart"/>
+      <w:r>
+        <w:t>Kermeta</w:t>
+      </w:r>
+      <w:proofErr w:type="spellEnd"/>
+      <w:r>
+        <w:t xml:space="preserve"> uses the object-oriented paradigm like Java or Eiffel.</w:t>
+      </w:r>
+      <w:r>
+        <w:t xml:space="preserve"> </w:t>
+      </w:r>
+    </w:p>
+    <w:p>
+      <w:pPr>
+        <w:pStyle w:val="ITEABodyText"/>
+        <w:rPr>
+          <w:lang w:bidi="fa-IR"/>
+        </w:rPr>
+      </w:pPr>
+      <w:proofErr w:type="spellStart"/>
+      <w:r>
+        <w:rPr>
+          <w:lang w:bidi="fa-IR"/>
+        </w:rPr>
+        <w:t>Kermeta</w:t>
+      </w:r>
+      <w:proofErr w:type="spellEnd"/>
+      <w:r>
+        <w:rPr>
+          <w:lang w:bidi="fa-IR"/>
+        </w:rPr>
+        <w:t xml:space="preserve"> is a </w:t>
+      </w:r>
+      <w:r>
+        <w:rPr>
+          <w:lang w:bidi="fa-IR"/>
+        </w:rPr>
+        <w:t>modelling</w:t>
+      </w:r>
+      <w:r>
+        <w:rPr>
+          <w:lang w:bidi="fa-IR"/>
+        </w:rPr>
+        <w:t xml:space="preserve"> and aspect oriented programming language. Its underlying metamodel conforms to the EMOF standard. It is designed to write programs which are also models, to write transformations of models (programs that transform a model into another), to write constraints on these mo</w:t>
+      </w:r>
+      <w:r>
+        <w:rPr>
+          <w:lang w:bidi="fa-IR"/>
+        </w:rPr>
+        <w:t>dels, and to execute them [xx]</w:t>
+      </w:r>
+      <w:r>
+        <w:rPr>
+          <w:lang w:bidi="fa-IR"/>
+        </w:rPr>
+        <w:t>). The goal of this model approach is to bring an additional level of abstraction on top of the "object" level and thus to see a given system like a set of concepts (and instances of concepts) that form an explicitly coherent whole, which one will call a model.</w:t>
+      </w:r>
+    </w:p>
+    <w:p>
+      <w:pPr>
+        <w:pStyle w:val="ITEABodyText"/>
+        <w:rPr>
+          <w:lang w:bidi="fa-IR"/>
+        </w:rPr>
+      </w:pPr>
+    </w:p>
+    <w:p>
+      <w:pPr>
+        <w:pStyle w:val="ITEABodyText"/>
+        <w:rPr>
+          <w:lang w:bidi="fa-IR"/>
+        </w:rPr>
+      </w:pPr>
+      <w:r>
+        <w:rPr>
+          <w:lang w:bidi="fa-IR"/>
+        </w:rPr>
+        <w:t xml:space="preserve">QVT: </w:t>
+      </w:r>
+    </w:p>
+    <w:p>
+      <w:pPr>
+        <w:pStyle w:val="ITEABodyText"/>
+        <w:rPr>
           <w:lang w:val="en-US" w:bidi="fa-IR"/>
         </w:rPr>
       </w:pPr>
       <w:r>
+        <w:rPr>
+          <w:lang w:bidi="fa-IR"/>
+        </w:rPr>
+        <w:t>T</w:t>
+      </w:r>
+      <w:r>
+        <w:rPr>
+          <w:lang w:bidi="fa-IR"/>
+        </w:rPr>
+        <w:t xml:space="preserve">he OMG has defined a standard for expressing M2M transformations, called MOF/QVT or in short QVT. </w:t>
+      </w:r>
+      <w:proofErr w:type="spellStart"/>
+      <w:r>
+        <w:rPr>
+          <w:lang w:bidi="fa-IR"/>
+        </w:rPr>
+        <w:t>Eclilpse</w:t>
+      </w:r>
+      <w:proofErr w:type="spellEnd"/>
+      <w:r>
+        <w:rPr>
+          <w:lang w:bidi="fa-IR"/>
+        </w:rPr>
+        <w:t xml:space="preserve"> has two extension for QVT called </w:t>
+      </w:r>
+      <w:proofErr w:type="spellStart"/>
+      <w:r>
+        <w:rPr>
+          <w:lang w:val="en-US" w:bidi="fa-IR"/>
+        </w:rPr>
+        <w:t>QVTd</w:t>
+      </w:r>
+      <w:proofErr w:type="spellEnd"/>
+      <w:r>
+        <w:rPr>
+          <w:lang w:val="en-US" w:bidi="fa-IR"/>
+        </w:rPr>
+        <w:t xml:space="preserve"> (Declarative)</w:t>
+      </w:r>
+      <w:r>
+        <w:rPr>
+          <w:lang w:val="en-US" w:bidi="fa-IR"/>
+        </w:rPr>
+        <w:t xml:space="preserve"> and</w:t>
+      </w:r>
+      <w:r>
+        <w:rPr>
+          <w:lang w:val="en-US" w:bidi="fa-IR"/>
+        </w:rPr>
+        <w:t xml:space="preserve"> </w:t>
+      </w:r>
+      <w:proofErr w:type="spellStart"/>
+      <w:r>
+        <w:rPr>
+          <w:lang w:val="en-US" w:bidi="fa-IR"/>
+        </w:rPr>
+        <w:t>QVT</w:t>
+      </w:r>
+      <w:r>
+        <w:rPr>
+          <w:lang w:val="en-US" w:bidi="fa-IR"/>
+        </w:rPr>
+        <w:t>o</w:t>
+      </w:r>
+      <w:proofErr w:type="spellEnd"/>
+      <w:r>
+        <w:rPr>
+          <w:lang w:val="en-US" w:bidi="fa-IR"/>
+        </w:rPr>
+        <w:t xml:space="preserve"> </w:t>
+      </w:r>
+      <w:r>
+        <w:rPr>
+          <w:lang w:val="en-US" w:bidi="fa-IR"/>
+        </w:rPr>
+        <w:t>(Operational/</w:t>
+      </w:r>
+      <w:r>
+        <w:rPr>
+          <w:lang w:val="en-US" w:bidi="fa-IR"/>
+        </w:rPr>
+        <w:t>Procedural)</w:t>
+      </w:r>
+      <w:r>
+        <w:rPr>
+          <w:lang w:val="en-US" w:bidi="fa-IR"/>
+        </w:rPr>
+        <w:t xml:space="preserve">. </w:t>
+      </w:r>
+      <w:r>
+        <w:rPr>
+          <w:lang w:val="en-US" w:bidi="fa-IR"/>
+        </w:rPr>
+        <w:t>QVT Operational component is a partial implementation of the Operational Mappings Language defined by the OMG standard specification (MOF) 2.0 Query/View/Transformation. In long term, it aims to provide a complete implementation of the operational part of the standard.</w:t>
+      </w:r>
+      <w:r>
+        <w:rPr>
+          <w:lang w:val="en-US" w:bidi="fa-IR"/>
+        </w:rPr>
+        <w:t xml:space="preserve"> </w:t>
+      </w:r>
+      <w:r>
+        <w:rPr>
+          <w:lang w:val="en-US" w:bidi="fa-IR"/>
+        </w:rPr>
+        <w:t xml:space="preserve">A high level overview of the QVT Operational language is available as a presentation from </w:t>
+      </w:r>
+      <w:proofErr w:type="spellStart"/>
+      <w:r>
+        <w:rPr>
+          <w:lang w:val="en-US" w:bidi="fa-IR"/>
+        </w:rPr>
+        <w:t>EclipseCon</w:t>
+      </w:r>
+      <w:proofErr w:type="spellEnd"/>
+      <w:r>
+        <w:rPr>
+          <w:lang w:val="en-US" w:bidi="fa-IR"/>
+        </w:rPr>
+        <w:t xml:space="preserve"> 2008, Model Transformation with Operational QVT.</w:t>
+      </w:r>
+    </w:p>
+    <w:p>
+      <w:pPr>
+        <w:pStyle w:val="ITEABodyText"/>
+        <w:rPr>
+          <w:lang w:bidi="fa-IR"/>
+        </w:rPr>
+      </w:pPr>
+    </w:p>
+    <w:p>
+      <w:pPr>
+        <w:pStyle w:val="ITEABodyText"/>
+        <w:rPr>
+          <w:b/>
+          <w:bCs/>
+        </w:rPr>
+      </w:pPr>
+      <w:r>
+        <w:rPr>
+          <w:b/>
+          <w:bCs/>
+        </w:rPr>
+        <w:lastRenderedPageBreak/>
+        <w:t>Atom</w:t>
+      </w:r>
+      <w:r>
+        <w:rPr>
+          <w:b/>
+          <w:bCs/>
+          <w:vertAlign w:val="superscript"/>
+        </w:rPr>
+        <w:t>3</w:t>
+      </w:r>
+      <w:r>
+        <w:rPr>
+          <w:b/>
+          <w:bCs/>
+        </w:rPr>
+        <w:t>:</w:t>
+      </w:r>
+    </w:p>
+    <w:p>
+      <w:pPr>
+        <w:pStyle w:val="ITEABodyText"/>
+      </w:pPr>
+      <w:r>
+        <w:t>AToM</w:t>
+      </w:r>
+      <w:r>
+        <w:rPr>
+          <w:vertAlign w:val="superscript"/>
+        </w:rPr>
+        <w:t>3</w:t>
+      </w:r>
+      <w:r>
+        <w:t xml:space="preserve"> is a </w:t>
+      </w:r>
+      <w:r>
+        <w:t xml:space="preserve">Python based </w:t>
+      </w:r>
+      <w:r>
+        <w:t xml:space="preserve">tool for multi-paradigm modelling </w:t>
+      </w:r>
+      <w:r>
+        <w:t>which</w:t>
+      </w:r>
+      <w:r>
+        <w:t xml:space="preserve"> stands for ``A Tool for Multi-formalism and Meta-Modelling''.</w:t>
+      </w:r>
+      <w:r>
+        <w:t xml:space="preserve"> </w:t>
+      </w:r>
+      <w:r>
+        <w:t>The two main tasks of AToM</w:t>
+      </w:r>
+      <w:r>
+        <w:rPr>
+          <w:vertAlign w:val="superscript"/>
+        </w:rPr>
+        <w:t>3</w:t>
+      </w:r>
+      <w:r>
+        <w:t xml:space="preserve"> are meta-modelling and model-transforming. Meta-modelling refers to the description, or modelling of different kinds of formalisms used to model systems (although we have focused on formalisms for simulation of dynamical systems, AToM</w:t>
+      </w:r>
+      <w:r>
+        <w:rPr>
+          <w:vertAlign w:val="superscript"/>
+        </w:rPr>
+        <w:t>3</w:t>
+      </w:r>
+      <w:r>
+        <w:t>'s capabilities are not restricted to these.) Model-transforming refers to the (automatic) process of converting, translating or modifying a model in a given formalism, into another model that might or might not be in the same formalism.</w:t>
+      </w:r>
+    </w:p>
+    <w:p>
+      <w:pPr>
+        <w:pStyle w:val="ITEABodyText"/>
+      </w:pPr>
+      <w:r>
+        <w:t>In AToM</w:t>
+      </w:r>
+      <w:r>
+        <w:rPr>
+          <w:vertAlign w:val="superscript"/>
+        </w:rPr>
+        <w:t>3</w:t>
+      </w:r>
+      <w:r>
+        <w:t>, formalisms and models are described as graphs. From a meta-specification (in the ER formalism) of a formalism, AToM</w:t>
+      </w:r>
+      <w:r>
+        <w:rPr>
+          <w:vertAlign w:val="superscript"/>
+        </w:rPr>
+        <w:t>3</w:t>
+      </w:r>
+      <w:r>
+        <w:t xml:space="preserve"> generates a tool to visually manipulate (create and edit) models described in the specified formalism. Model transformations are performed by graph rewriting. The transformations themselves can thus be declaratively expressed as graph-grammar models.</w:t>
+      </w:r>
+      <w:r>
+        <w:t xml:space="preserve"> </w:t>
+      </w:r>
+      <w:r>
+        <w:t>Some of the meta-models currently available are: Entity-Relationship, GPSS, Deterministic Finite state Automata, Non-Deterministic Finite state Automata, Petri Nets, Data Flow Diagrams and Structure Charts. Typical model transformations include model simplification (e.g., state reduction in Finite State Automata), code generation, generation of executable simulators based on the operational semantics of formalisms, as well as behaviour-preserving transformations between models in different formalisms.</w:t>
+      </w:r>
+      <w:r>
+        <w:t xml:space="preserve"> Atom</w:t>
+      </w:r>
+      <w:r>
+        <w:rPr>
+          <w:vertAlign w:val="superscript"/>
+        </w:rPr>
+        <w:t>3</w:t>
+      </w:r>
+      <w:r>
+        <w:t xml:space="preserve"> is supported by a web based tool, but it has no standalone framework or any integration with a framework such as Eclipse. </w:t>
+      </w:r>
+    </w:p>
+    <w:p>
+      <w:pPr>
+        <w:pStyle w:val="ITEABodyText"/>
+      </w:pPr>
+    </w:p>
+    <w:p>
+      <w:pPr>
+        <w:pStyle w:val="ITEABodyText"/>
+      </w:pPr>
+    </w:p>
+    <w:p>
+      <w:pPr>
+        <w:pStyle w:val="ITEABodyText"/>
+      </w:pPr>
+      <w:r>
+        <w:t>Extend</w:t>
+      </w:r>
+      <w:r>
+        <w:t>2</w:t>
+      </w:r>
+    </w:p>
+    <w:p>
+      <w:pPr>
+        <w:pStyle w:val="ITEABodyText"/>
+      </w:pPr>
+    </w:p>
+    <w:p>
+      <w:pPr>
+        <w:pStyle w:val="ITEABodyText"/>
+        <w:rPr>
+          <w:lang w:val="en-US" w:bidi="fa-IR"/>
+        </w:rPr>
+      </w:pPr>
+      <w:r>
+        <w:rPr>
+          <w:lang w:bidi="fa-IR"/>
+        </w:rPr>
+        <w:t>Higher Order Transformations (HOTs</w:t>
+      </w:r>
+      <w:r>
+        <w:rPr>
+          <w:lang w:val="en-US" w:bidi="fa-IR"/>
+        </w:rPr>
+        <w:t>)</w:t>
+      </w:r>
+    </w:p>
+    <w:p>
+      <w:pPr>
+        <w:pStyle w:val="ITEABodyText"/>
+        <w:rPr>
+          <w:lang w:val="en-US" w:bidi="fa-IR"/>
+        </w:rPr>
+      </w:pPr>
+    </w:p>
+    <w:p>
+      <w:pPr>
+        <w:pStyle w:val="ITEABodyText"/>
+      </w:pPr>
+      <w:r>
         <w:t>Ad hoc</w:t>
       </w:r>
+    </w:p>
+    <w:p>
+      <w:pPr>
+        <w:pStyle w:val="ITEABodyText"/>
+        <w:rPr>
+          <w:rtl/>
+          <w:lang w:val="en-US" w:bidi="fa-IR"/>
+        </w:rPr>
+      </w:pPr>
       <w:bookmarkStart w:id="27" w:name="_GoBack"/>
       <w:bookmarkEnd w:id="27"/>
     </w:p>
     <w:p>
       <w:pPr>
         <w:pStyle w:val="ITEABodyText"/>
-      </w:pPr>
-      <w:r>
-        <w:t>Atom3</w:t>
-      </w:r>
+        <w:rPr>
+          <w:lang w:bidi="fa-IR"/>
+        </w:rPr>
+      </w:pPr>
     </w:p>
     <w:p>
       <w:pPr>
         <w:pStyle w:val="ITEABodyText"/>
-      </w:pPr>
-      <w:r>
-        <w:t>Extend</w:t>
-      </w:r>
-      <w:r>
-        <w:t>2</w:t>
+        <w:rPr>
+          <w:lang w:bidi="fa-IR"/>
+        </w:rPr>
+      </w:pPr>
+      <w:proofErr w:type="spellStart"/>
+      <w:r>
+        <w:rPr>
+          <w:lang w:bidi="fa-IR"/>
+        </w:rPr>
+        <w:t>GReAT</w:t>
+      </w:r>
+      <w:proofErr w:type="spellEnd"/>
+      <w:r>
+        <w:rPr>
+          <w:lang w:bidi="fa-IR"/>
+        </w:rPr>
+        <w:t>: a transformation language available in the GME</w:t>
       </w:r>
     </w:p>
     <w:p>
       <w:pPr>
         <w:pStyle w:val="ITEABodyText"/>
         <w:rPr>
-          <w:lang w:val="en-US" w:bidi="fa-IR"/>
-        </w:rPr>
-      </w:pPr>
-      <w:r>
-        <w:rPr>
           <w:lang w:bidi="fa-IR"/>
         </w:rPr>
-        <w:lastRenderedPageBreak/>
-        <w:t>Higher Order Transformations (HOTs</w:t>
-      </w:r>
-      <w:r>
-        <w:rPr>
-          <w:lang w:val="en-US" w:bidi="fa-IR"/>
-        </w:rPr>
-        <w:t>)</w:t>
+      </w:pPr>
+      <w:proofErr w:type="spellStart"/>
+      <w:r>
+        <w:rPr>
+          <w:lang w:bidi="fa-IR"/>
+        </w:rPr>
+        <w:t>Henshin</w:t>
+      </w:r>
+      <w:proofErr w:type="spellEnd"/>
+      <w:r>
+        <w:rPr>
+          <w:lang w:bidi="fa-IR"/>
+        </w:rPr>
+        <w:t xml:space="preserve"> (see [3]): a model transformation language for EMF, based on graph transformation concepts, providing state space exploration capabilities</w:t>
       </w:r>
     </w:p>
     <w:p>
       <w:pPr>
         <w:pStyle w:val="ITEABodyText"/>
         <w:rPr>
-          <w:rtl/>
-          <w:lang w:val="en-US" w:bidi="fa-IR"/>
-        </w:rPr>
-      </w:pPr>
+          <w:lang w:bidi="fa-IR"/>
+        </w:rPr>
+      </w:pPr>
+      <w:r>
+        <w:rPr>
+          <w:lang w:bidi="fa-IR"/>
+        </w:rPr>
+        <w:t>Lx family (see [5]): a set of low-level transformation languages</w:t>
+      </w:r>
     </w:p>
     <w:p>
       <w:pPr>
@@ -2947,13 +5301,7 @@
         <w:rPr>
           <w:lang w:bidi="fa-IR"/>
         </w:rPr>
-        <w:t>ATL</w:t>
-      </w:r>
-      <w:r>
-        <w:rPr>
-          <w:lang w:bidi="fa-IR"/>
-        </w:rPr>
-        <w:t>:</w:t>
+        <w:t>M2M is the Eclipse implementation of the OMG QVT standard</w:t>
       </w:r>
     </w:p>
     <w:p>
@@ -2967,61 +5315,7 @@
         <w:rPr>
           <w:lang w:bidi="fa-IR"/>
         </w:rPr>
-        <w:t>ATL (ATL Transformation Language) is a model transformation language and toolkit developed and maintained by OBEO and INRIA-</w:t>
-      </w:r>
-      <w:proofErr w:type="spellStart"/>
-      <w:r>
-        <w:rPr>
-          <w:lang w:bidi="fa-IR"/>
-        </w:rPr>
-        <w:t>AtlanMod</w:t>
-      </w:r>
-      <w:proofErr w:type="spellEnd"/>
-      <w:r>
-        <w:rPr>
-          <w:lang w:bidi="fa-IR"/>
-        </w:rPr>
-        <w:t xml:space="preserve"> (see [1]). It was initiated by the </w:t>
-      </w:r>
-      <w:proofErr w:type="spellStart"/>
-      <w:r>
-        <w:rPr>
-          <w:lang w:bidi="fa-IR"/>
-        </w:rPr>
-        <w:t>AtlanMod</w:t>
-      </w:r>
-      <w:proofErr w:type="spellEnd"/>
-      <w:r>
-        <w:rPr>
-          <w:lang w:bidi="fa-IR"/>
-        </w:rPr>
-        <w:t xml:space="preserve"> team (previously called ATLAS Group). In the field of Model-Driven Engineering (MDE), ATL provides ways to produce a set of target models from a set of source models.</w:t>
-      </w:r>
-      <w:r>
-        <w:rPr>
-          <w:lang w:bidi="fa-IR"/>
-        </w:rPr>
-        <w:t xml:space="preserve"> </w:t>
-      </w:r>
-      <w:r>
-        <w:rPr>
-          <w:lang w:bidi="fa-IR"/>
-        </w:rPr>
-        <w:t xml:space="preserve">Released under the terms of the Eclipse Public License, ATL is an M2M (Eclipse) component, inside of the Eclipse </w:t>
-      </w:r>
-      <w:proofErr w:type="spellStart"/>
-      <w:r>
-        <w:rPr>
-          <w:lang w:bidi="fa-IR"/>
-        </w:rPr>
-        <w:t>Modeling</w:t>
-      </w:r>
-      <w:proofErr w:type="spellEnd"/>
-      <w:r>
-        <w:rPr>
-          <w:lang w:bidi="fa-IR"/>
-        </w:rPr>
-        <w:t xml:space="preserve"> Project (EMP).</w:t>
+        <w:t>Mia-TL: a transformation language developed by Mia-Software</w:t>
       </w:r>
     </w:p>
     <w:p>
@@ -3035,25 +5329,7 @@
         <w:rPr>
           <w:lang w:bidi="fa-IR"/>
         </w:rPr>
-        <w:t>ATL is based on</w:t>
-      </w:r>
-      <w:r>
-        <w:rPr>
-          <w:lang w:bidi="fa-IR"/>
-        </w:rPr>
-        <w:t xml:space="preserve"> the QVT </w:t>
-      </w:r>
-      <w:r>
-        <w:rPr>
-          <w:lang w:bidi="fa-IR"/>
-        </w:rPr>
-        <w:t>which</w:t>
-      </w:r>
-      <w:r>
-        <w:rPr>
-          <w:lang w:bidi="fa-IR"/>
-        </w:rPr>
-        <w:t xml:space="preserve"> is an Object Management Group standard for performing model transformations. It can be used to do syntactic or semantic translation. ATL is built on top of a model transformation Virtual Machine.</w:t>
+        <w:t>MOF Model to Text Transformation Language: the OMG has defined a standard for expressing M2T transformations</w:t>
       </w:r>
     </w:p>
     <w:p>
@@ -3063,6 +5339,12 @@
           <w:lang w:bidi="fa-IR"/>
         </w:rPr>
       </w:pPr>
+      <w:r>
+        <w:rPr>
+          <w:lang w:bidi="fa-IR"/>
+        </w:rPr>
+        <w:t>MOLA (see [6]): a graphical high-level transformation language built in upon Lx.</w:t>
+      </w:r>
     </w:p>
     <w:p>
       <w:pPr>
@@ -3071,6 +5353,12 @@
           <w:lang w:bidi="fa-IR"/>
         </w:rPr>
       </w:pPr>
+      <w:r>
+        <w:rPr>
+          <w:lang w:bidi="fa-IR"/>
+        </w:rPr>
+        <w:t>MT: a transformation language developed at King's College, London (UK) (based on Converge PL)</w:t>
+      </w:r>
     </w:p>
     <w:p>
       <w:pPr>
@@ -3084,14 +5372,14 @@
         <w:rPr>
           <w:lang w:bidi="fa-IR"/>
         </w:rPr>
-        <w:t>GReAT</w:t>
+        <w:t>SiTra</w:t>
       </w:r>
       <w:proofErr w:type="spellEnd"/>
       <w:r>
         <w:rPr>
           <w:lang w:bidi="fa-IR"/>
         </w:rPr>
-        <w:t>: a transformation language available in the GME</w:t>
+        <w:t xml:space="preserve"> [7]: a pragmatic transformation approach based on using a standard programming language, e.g. Java, C#</w:t>
       </w:r>
     </w:p>
     <w:p>
@@ -3101,17 +5389,19 @@
           <w:lang w:bidi="fa-IR"/>
         </w:rPr>
       </w:pPr>
+      <w:proofErr w:type="spellStart"/>
       <w:r>
         <w:rPr>
           <w:lang w:bidi="fa-IR"/>
         </w:rPr>
-        <w:t>Epsilon family (see [2]): a model management platform that provides transformation languages for model-to-model, model-to-text, update-in-place, migration and model merging transformations.</w:t>
-      </w:r>
+        <w:t>Stratego</w:t>
+      </w:r>
+      <w:proofErr w:type="spellEnd"/>
       <w:r>
         <w:rPr>
           <w:lang w:bidi="fa-IR"/>
         </w:rPr>
-        <w:t xml:space="preserve"> (ETL)</w:t>
+        <w:t>/XT: a transformation language based on rewriting with programmable strategies</w:t>
       </w:r>
     </w:p>
     <w:p>
@@ -3126,14 +5416,14 @@
         <w:rPr>
           <w:lang w:bidi="fa-IR"/>
         </w:rPr>
-        <w:t>Henshin</w:t>
+        <w:t>Tefkat</w:t>
       </w:r>
       <w:proofErr w:type="spellEnd"/>
       <w:r>
         <w:rPr>
           <w:lang w:bidi="fa-IR"/>
         </w:rPr>
-        <w:t xml:space="preserve"> (see [3]): a model transformation language for EMF, based on graph transformation concepts, providing state space exploration capabilities</w:t>
+        <w:t>: a transformation language and a model transformation engine</w:t>
       </w:r>
     </w:p>
     <w:p>
@@ -3147,21 +5437,7 @@
         <w:rPr>
           <w:lang w:bidi="fa-IR"/>
         </w:rPr>
-        <w:t>JTL: a bidirectional model transformation language specifically designed to support non-</w:t>
-      </w:r>
-      <w:proofErr w:type="spellStart"/>
-      <w:r>
-        <w:rPr>
-          <w:lang w:bidi="fa-IR"/>
-        </w:rPr>
-        <w:t>bijective</w:t>
-      </w:r>
-      <w:proofErr w:type="spellEnd"/>
-      <w:r>
-        <w:rPr>
-          <w:lang w:bidi="fa-IR"/>
-        </w:rPr>
-        <w:t xml:space="preserve"> transformations and change propagation (see [4]).</w:t>
+        <w:t>Tom: a language based on rewriting calculus, with pattern-matching and strategies</w:t>
       </w:r>
     </w:p>
     <w:p>
@@ -3171,25 +5447,18 @@
           <w:lang w:bidi="fa-IR"/>
         </w:rPr>
       </w:pPr>
-      <w:proofErr w:type="spellStart"/>
       <w:r>
         <w:rPr>
           <w:lang w:bidi="fa-IR"/>
         </w:rPr>
-        <w:t>Kermeta</w:t>
-      </w:r>
-      <w:proofErr w:type="spellEnd"/>
-      <w:r>
-        <w:rPr>
-          <w:lang w:bidi="fa-IR"/>
-        </w:rPr>
-        <w:t>: a general purpose modelling and programming language, also able to perform transformations</w:t>
+        <w:t>UML-RSDS [8]: a model transformation and MDD approach using UML and OCL</w:t>
       </w:r>
     </w:p>
     <w:p>
       <w:pPr>
         <w:pStyle w:val="ITEABodyText"/>
         <w:rPr>
+          <w:rtl/>
           <w:lang w:bidi="fa-IR"/>
         </w:rPr>
       </w:pPr>
@@ -3197,299 +5466,48 @@
         <w:rPr>
           <w:lang w:bidi="fa-IR"/>
         </w:rPr>
-        <w:t>Lx family (see [5]): a set of low-level transformation languages</w:t>
+        <w:t>VIATRA</w:t>
+      </w:r>
+      <w:r>
+        <w:rPr>
+          <w:lang w:bidi="fa-IR"/>
+        </w:rPr>
+        <w:t>2</w:t>
+      </w:r>
+      <w:r>
+        <w:rPr>
+          <w:lang w:bidi="fa-IR"/>
+        </w:rPr>
+        <w:t>: a framework for transformation-based verification and validation environment</w:t>
       </w:r>
     </w:p>
     <w:p>
       <w:pPr>
         <w:pStyle w:val="ITEABodyText"/>
-        <w:rPr>
-          <w:lang w:bidi="fa-IR"/>
-        </w:rPr>
-      </w:pPr>
-      <w:r>
-        <w:rPr>
-          <w:lang w:bidi="fa-IR"/>
-        </w:rPr>
-        <w:t>M2M is the Eclipse implementation of the OMG QVT standard</w:t>
-      </w:r>
+      </w:pPr>
     </w:p>
     <w:p>
       <w:pPr>
         <w:pStyle w:val="ITEABodyText"/>
-        <w:rPr>
-          <w:lang w:bidi="fa-IR"/>
-        </w:rPr>
-      </w:pPr>
-      <w:r>
-        <w:rPr>
-          <w:lang w:bidi="fa-IR"/>
-        </w:rPr>
-        <w:t>Mia-TL: a transformation language developed by Mia-Software</w:t>
-      </w:r>
+      </w:pPr>
     </w:p>
     <w:p>
       <w:pPr>
         <w:pStyle w:val="ITEABodyText"/>
-        <w:rPr>
-          <w:lang w:bidi="fa-IR"/>
-        </w:rPr>
-      </w:pPr>
-      <w:r>
-        <w:rPr>
-          <w:lang w:bidi="fa-IR"/>
-        </w:rPr>
-        <w:t>MOF Model to Text Transformation Language: the OMG has defined a standard for expressing M2T transformations</w:t>
+      </w:pPr>
+      <w:r>
+        <w:t>Categories:</w:t>
       </w:r>
     </w:p>
     <w:p>
       <w:pPr>
         <w:pStyle w:val="ITEABodyText"/>
-        <w:rPr>
-          <w:lang w:bidi="fa-IR"/>
-        </w:rPr>
-      </w:pPr>
-      <w:r>
-        <w:rPr>
-          <w:lang w:bidi="fa-IR"/>
-        </w:rPr>
-        <w:t>MOLA (see [6]): a graphical high-level transformation language built in upon Lx.</w:t>
-      </w:r>
+      </w:pPr>
     </w:p>
     <w:p>
       <w:pPr>
         <w:pStyle w:val="ITEABodyText"/>
         <w:rPr>
-          <w:lang w:bidi="fa-IR"/>
-        </w:rPr>
-      </w:pPr>
-      <w:r>
-        <w:rPr>
-          <w:lang w:bidi="fa-IR"/>
-        </w:rPr>
-        <w:t>MT: a transformation language developed at King's College, London (UK) (based on Converge PL)</w:t>
-      </w:r>
-    </w:p>
-    <w:p>
-      <w:pPr>
-        <w:pStyle w:val="ITEABodyText"/>
-        <w:rPr>
-          <w:lang w:bidi="fa-IR"/>
-        </w:rPr>
-      </w:pPr>
-      <w:r>
-        <w:rPr>
-          <w:lang w:bidi="fa-IR"/>
-        </w:rPr>
-        <w:t>QVT: the OMG has defined a standard for expressing M2M transformations, called MOF/QVT or in short QVT.</w:t>
-      </w:r>
-      <w:r>
-        <w:rPr>
-          <w:lang w:bidi="fa-IR"/>
-        </w:rPr>
-        <w:t xml:space="preserve"> </w:t>
-      </w:r>
-      <w:proofErr w:type="spellStart"/>
-      <w:r>
-        <w:rPr>
-          <w:lang w:val="en-US" w:bidi="fa-IR"/>
-        </w:rPr>
-        <w:t>QVTd</w:t>
-      </w:r>
-      <w:proofErr w:type="spellEnd"/>
-      <w:r>
-        <w:rPr>
-          <w:lang w:val="en-US" w:bidi="fa-IR"/>
-        </w:rPr>
-        <w:t xml:space="preserve"> (Declarative)</w:t>
-      </w:r>
-      <w:r>
-        <w:rPr>
-          <w:lang w:val="en-US" w:bidi="fa-IR"/>
-        </w:rPr>
-        <w:t xml:space="preserve">, </w:t>
-      </w:r>
-      <w:proofErr w:type="spellStart"/>
-      <w:r>
-        <w:rPr>
-          <w:lang w:val="en-US" w:bidi="fa-IR"/>
-        </w:rPr>
-        <w:t>QVT</w:t>
-      </w:r>
-      <w:r>
-        <w:rPr>
-          <w:lang w:val="en-US" w:bidi="fa-IR"/>
-        </w:rPr>
-        <w:t>o</w:t>
-      </w:r>
-      <w:proofErr w:type="spellEnd"/>
-      <w:r>
-        <w:rPr>
-          <w:lang w:val="en-US" w:bidi="fa-IR"/>
-        </w:rPr>
-        <w:t xml:space="preserve"> </w:t>
-      </w:r>
-      <w:r>
-        <w:rPr>
-          <w:lang w:val="en-US" w:bidi="fa-IR"/>
-        </w:rPr>
-        <w:t>(Operational/</w:t>
-      </w:r>
-      <w:r>
-        <w:rPr>
-          <w:lang w:val="en-US" w:bidi="fa-IR"/>
-        </w:rPr>
-        <w:t>Procedural)</w:t>
-      </w:r>
-    </w:p>
-    <w:p>
-      <w:pPr>
-        <w:pStyle w:val="ITEABodyText"/>
-        <w:rPr>
-          <w:lang w:bidi="fa-IR"/>
-        </w:rPr>
-      </w:pPr>
-      <w:proofErr w:type="spellStart"/>
-      <w:r>
-        <w:rPr>
-          <w:lang w:bidi="fa-IR"/>
-        </w:rPr>
-        <w:t>SiTra</w:t>
-      </w:r>
-      <w:proofErr w:type="spellEnd"/>
-      <w:r>
-        <w:rPr>
-          <w:lang w:bidi="fa-IR"/>
-        </w:rPr>
-        <w:t xml:space="preserve"> [7]: a pragmatic transformation approach based on using a standard programming language, e.g. Java, C#</w:t>
-      </w:r>
-    </w:p>
-    <w:p>
-      <w:pPr>
-        <w:pStyle w:val="ITEABodyText"/>
-        <w:rPr>
-          <w:lang w:bidi="fa-IR"/>
-        </w:rPr>
-      </w:pPr>
-      <w:proofErr w:type="spellStart"/>
-      <w:r>
-        <w:rPr>
-          <w:lang w:bidi="fa-IR"/>
-        </w:rPr>
-        <w:t>Stratego</w:t>
-      </w:r>
-      <w:proofErr w:type="spellEnd"/>
-      <w:r>
-        <w:rPr>
-          <w:lang w:bidi="fa-IR"/>
-        </w:rPr>
-        <w:t>/XT: a transformation language based on rewriting with programmable strategies</w:t>
-      </w:r>
-    </w:p>
-    <w:p>
-      <w:pPr>
-        <w:pStyle w:val="ITEABodyText"/>
-        <w:rPr>
-          <w:lang w:bidi="fa-IR"/>
-        </w:rPr>
-      </w:pPr>
-      <w:proofErr w:type="spellStart"/>
-      <w:r>
-        <w:rPr>
-          <w:lang w:bidi="fa-IR"/>
-        </w:rPr>
-        <w:t>Tefkat</w:t>
-      </w:r>
-      <w:proofErr w:type="spellEnd"/>
-      <w:r>
-        <w:rPr>
-          <w:lang w:bidi="fa-IR"/>
-        </w:rPr>
-        <w:t>: a transformation language and a model transformation engine</w:t>
-      </w:r>
-    </w:p>
-    <w:p>
-      <w:pPr>
-        <w:pStyle w:val="ITEABodyText"/>
-        <w:rPr>
-          <w:lang w:bidi="fa-IR"/>
-        </w:rPr>
-      </w:pPr>
-      <w:r>
-        <w:rPr>
-          <w:lang w:bidi="fa-IR"/>
-        </w:rPr>
-        <w:t>Tom: a language based on rewriting calculus, with pattern-matching and strategies</w:t>
-      </w:r>
-    </w:p>
-    <w:p>
-      <w:pPr>
-        <w:pStyle w:val="ITEABodyText"/>
-        <w:rPr>
-          <w:lang w:bidi="fa-IR"/>
-        </w:rPr>
-      </w:pPr>
-      <w:r>
-        <w:rPr>
-          <w:lang w:bidi="fa-IR"/>
-        </w:rPr>
-        <w:t>UML-RSDS [8]: a model transformation and MDD approach using UML and OCL</w:t>
-      </w:r>
-    </w:p>
-    <w:p>
-      <w:pPr>
-        <w:pStyle w:val="ITEABodyText"/>
-        <w:rPr>
-          <w:rtl/>
-          <w:lang w:bidi="fa-IR"/>
-        </w:rPr>
-      </w:pPr>
-      <w:r>
-        <w:rPr>
-          <w:lang w:bidi="fa-IR"/>
-        </w:rPr>
-        <w:t>VIATRA</w:t>
-      </w:r>
-      <w:r>
-        <w:rPr>
-          <w:lang w:bidi="fa-IR"/>
-        </w:rPr>
-        <w:t>2</w:t>
-      </w:r>
-      <w:r>
-        <w:rPr>
-          <w:lang w:bidi="fa-IR"/>
-        </w:rPr>
-        <w:t>: a framework for transformation-based verification and validation environment</w:t>
-      </w:r>
-    </w:p>
-    <w:p>
-      <w:pPr>
-        <w:pStyle w:val="ITEABodyText"/>
-      </w:pPr>
-    </w:p>
-    <w:p>
-      <w:pPr>
-        <w:pStyle w:val="ITEABodyText"/>
-      </w:pPr>
-    </w:p>
-    <w:p>
-      <w:pPr>
-        <w:pStyle w:val="ITEABodyText"/>
-      </w:pPr>
-      <w:r>
-        <w:t>Categories:</w:t>
-      </w:r>
-    </w:p>
-    <w:p>
-      <w:pPr>
-        <w:pStyle w:val="ITEABodyText"/>
-      </w:pPr>
-    </w:p>
-    <w:p>
-      <w:pPr>
-        <w:pStyle w:val="ITEABodyText"/>
-        <w:rPr>
           <w:lang w:val="en-US"/>
         </w:rPr>
       </w:pPr>
@@ -3497,6 +5515,7 @@
         <w:rPr>
           <w:lang w:val="en-US"/>
         </w:rPr>
+        <w:lastRenderedPageBreak/>
         <w:t>M2M</w:t>
       </w:r>
     </w:p>
@@ -4087,11 +6106,179 @@
     </w:p>
     <w:p>
       <w:pPr>
+        <w:autoSpaceDE w:val="0"/>
+        <w:autoSpaceDN w:val="0"/>
+        <w:adjustRightInd w:val="0"/>
+        <w:spacing w:line="240" w:lineRule="auto"/>
+        <w:rPr>
+          <w:rFonts w:ascii="CMR9" w:eastAsiaTheme="minorHAnsi" w:hAnsiTheme="minorHAnsi" w:cs="CMR9"/>
+          <w:color w:val="auto"/>
+          <w:spacing w:val="0"/>
+          <w:sz w:val="17"/>
+          <w:szCs w:val="17"/>
+          <w:lang w:val="en-US" w:eastAsia="en-US"/>
+        </w:rPr>
+      </w:pPr>
+      <w:r>
+        <w:rPr>
+          <w:rFonts w:ascii="CMR9" w:eastAsiaTheme="minorHAnsi" w:hAnsiTheme="minorHAnsi" w:cs="CMR9"/>
+          <w:color w:val="auto"/>
+          <w:spacing w:val="0"/>
+          <w:sz w:val="17"/>
+          <w:szCs w:val="17"/>
+          <w:lang w:val="en-US" w:eastAsia="en-US"/>
+        </w:rPr>
+        <w:t xml:space="preserve">[15] Wirth, N.: Program development by stepwise refinement. Comm. ACM </w:t>
+      </w:r>
+      <w:r>
+        <w:rPr>
+          <w:rFonts w:ascii="CMBX9" w:eastAsiaTheme="minorHAnsi" w:hAnsiTheme="minorHAnsi" w:cs="CMBX9"/>
+          <w:b/>
+          <w:bCs/>
+          <w:color w:val="auto"/>
+          <w:spacing w:val="0"/>
+          <w:sz w:val="17"/>
+          <w:szCs w:val="17"/>
+          <w:lang w:val="en-US" w:eastAsia="en-US"/>
+        </w:rPr>
+        <w:t xml:space="preserve">14 </w:t>
+      </w:r>
+      <w:r>
+        <w:rPr>
+          <w:rFonts w:ascii="CMR9" w:eastAsiaTheme="minorHAnsi" w:hAnsiTheme="minorHAnsi" w:cs="CMR9"/>
+          <w:color w:val="auto"/>
+          <w:spacing w:val="0"/>
+          <w:sz w:val="17"/>
+          <w:szCs w:val="17"/>
+          <w:lang w:val="en-US" w:eastAsia="en-US"/>
+        </w:rPr>
+        <w:t>(1971) 221</w:t>
+      </w:r>
+      <w:r>
+        <w:rPr>
+          <w:rFonts w:ascii="CMR9" w:eastAsiaTheme="minorHAnsi" w:hAnsiTheme="minorHAnsi" w:cs="CMR9" w:hint="cs"/>
+          <w:color w:val="auto"/>
+          <w:spacing w:val="0"/>
+          <w:sz w:val="17"/>
+          <w:szCs w:val="17"/>
+          <w:lang w:val="en-US" w:eastAsia="en-US"/>
+        </w:rPr>
+        <w:t>–</w:t>
+      </w:r>
+      <w:r>
+        <w:rPr>
+          <w:rFonts w:ascii="CMR9" w:eastAsiaTheme="minorHAnsi" w:hAnsiTheme="minorHAnsi" w:cs="CMR9"/>
+          <w:color w:val="auto"/>
+          <w:spacing w:val="0"/>
+          <w:sz w:val="17"/>
+          <w:szCs w:val="17"/>
+          <w:lang w:val="en-US" w:eastAsia="en-US"/>
+        </w:rPr>
+        <w:t>227</w:t>
+      </w:r>
+    </w:p>
+    <w:p>
+      <w:pPr>
         <w:pStyle w:val="ITEABodyText"/>
         <w:rPr>
+          <w:rFonts w:ascii="CMR9" w:eastAsiaTheme="minorHAnsi" w:hAnsiTheme="minorHAnsi" w:cs="CMR9"/>
+          <w:color w:val="auto"/>
+          <w:spacing w:val="0"/>
+          <w:sz w:val="17"/>
+          <w:szCs w:val="17"/>
+          <w:lang w:val="en-US" w:eastAsia="en-US"/>
+        </w:rPr>
+      </w:pPr>
+      <w:r>
+        <w:rPr>
+          <w:rFonts w:ascii="CMR9" w:eastAsiaTheme="minorHAnsi" w:hAnsiTheme="minorHAnsi" w:cs="CMR9"/>
+          <w:color w:val="auto"/>
+          <w:spacing w:val="0"/>
+          <w:sz w:val="17"/>
+          <w:szCs w:val="17"/>
+          <w:lang w:val="en-US" w:eastAsia="en-US"/>
+        </w:rPr>
+        <w:t xml:space="preserve">[16] Back, R.J., von Wright, J.: Refinement Calculus. Springer </w:t>
+      </w:r>
+      <w:proofErr w:type="spellStart"/>
+      <w:r>
+        <w:rPr>
+          <w:rFonts w:ascii="CMR9" w:eastAsiaTheme="minorHAnsi" w:hAnsiTheme="minorHAnsi" w:cs="CMR9"/>
+          <w:color w:val="auto"/>
+          <w:spacing w:val="0"/>
+          <w:sz w:val="17"/>
+          <w:szCs w:val="17"/>
+          <w:lang w:val="en-US" w:eastAsia="en-US"/>
+        </w:rPr>
+        <w:t>Verlag</w:t>
+      </w:r>
+      <w:proofErr w:type="spellEnd"/>
+      <w:r>
+        <w:rPr>
+          <w:rFonts w:ascii="CMR9" w:eastAsiaTheme="minorHAnsi" w:hAnsiTheme="minorHAnsi" w:cs="CMR9"/>
+          <w:color w:val="auto"/>
+          <w:spacing w:val="0"/>
+          <w:sz w:val="17"/>
+          <w:szCs w:val="17"/>
+          <w:lang w:val="en-US" w:eastAsia="en-US"/>
+        </w:rPr>
+        <w:t xml:space="preserve"> (1998)</w:t>
+      </w:r>
+    </w:p>
+    <w:p>
+      <w:pPr>
+        <w:pStyle w:val="ITEABodyText"/>
+        <w:rPr>
+          <w:rFonts w:ascii="CMR9" w:eastAsiaTheme="minorHAnsi" w:hAnsiTheme="minorHAnsi" w:cs="CMR9"/>
+          <w:color w:val="auto"/>
+          <w:spacing w:val="0"/>
+          <w:sz w:val="17"/>
+          <w:szCs w:val="17"/>
+          <w:lang w:val="en-US" w:eastAsia="en-US"/>
+        </w:rPr>
+      </w:pPr>
+    </w:p>
+    <w:p>
+      <w:pPr>
+        <w:pStyle w:val="ITEABodyText"/>
+        <w:rPr>
           <w:lang w:eastAsia="en-US"/>
         </w:rPr>
       </w:pPr>
+      <w:r>
+        <w:rPr>
+          <w:lang w:eastAsia="en-US"/>
+        </w:rPr>
+        <w:t xml:space="preserve">[xx] </w:t>
+      </w:r>
+      <w:proofErr w:type="spellStart"/>
+      <w:r>
+        <w:rPr>
+          <w:lang w:eastAsia="en-US"/>
+        </w:rPr>
+        <w:t>Vojtisek</w:t>
+      </w:r>
+      <w:proofErr w:type="spellEnd"/>
+      <w:r>
+        <w:rPr>
+          <w:lang w:eastAsia="en-US"/>
+        </w:rPr>
+        <w:t xml:space="preserve">, Didier. "Version 2.0.4 is </w:t>
+      </w:r>
+      <w:proofErr w:type="gramStart"/>
+      <w:r>
+        <w:rPr>
+          <w:lang w:eastAsia="en-US"/>
+        </w:rPr>
+        <w:t>released !</w:t>
+      </w:r>
+      <w:proofErr w:type="gramEnd"/>
+      <w:r>
+        <w:rPr>
+          <w:lang w:eastAsia="en-US"/>
+        </w:rPr>
+        <w:t>". Retrieved 3 December 2012.</w:t>
+      </w:r>
     </w:p>
     <w:p>
       <w:pPr>
@@ -4753,7 +6940,7 @@
               <w:noProof/>
               <w:szCs w:val="20"/>
             </w:rPr>
-            <w:t>13</w:t>
+            <w:t>10</w:t>
           </w:r>
           <w:r>
             <w:rPr>
@@ -4805,7 +6992,7 @@
               <w:noProof/>
               <w:szCs w:val="20"/>
             </w:rPr>
-            <w:t>13</w:t>
+            <w:t>15</w:t>
           </w:r>
           <w:r>
             <w:rPr>
@@ -4962,7 +7149,7 @@
           <w:rPr>
             <w:noProof/>
           </w:rPr>
-          <w:t>13</w:t>
+          <w:t>10</w:t>
         </w:r>
         <w:r>
           <w:rPr>
@@ -22490,14 +24677,12 @@
 </file>
 
 <file path=customXml/item1.xml><?xml version="1.0" encoding="utf-8"?>
-<p:properties xmlns:p="http://schemas.microsoft.com/office/2006/metadata/properties" xmlns:xsi="http://www.w3.org/2001/XMLSchema-instance" xmlns:pc="http://schemas.microsoft.com/office/infopath/2007/PartnerControls">
-  <documentManagement>
-    <TaxCatchAll xmlns="194ccb06-a9bd-44be-8233-5ea8b0721088"/>
-    <TaxKeywordTaxHTField xmlns="194ccb06-a9bd-44be-8233-5ea8b0721088">
-      <Terms xmlns="http://schemas.microsoft.com/office/infopath/2007/PartnerControls"/>
-    </TaxKeywordTaxHTField>
-  </documentManagement>
-</p:properties>
+<?mso-contentType ?>
+<FormTemplates xmlns="http://schemas.microsoft.com/sharepoint/v3/contenttype/forms">
+  <Display>DocumentLibraryForm</Display>
+  <Edit>DocumentLibraryForm</Edit>
+  <New>DocumentLibraryForm</New>
+</FormTemplates>
 </file>
 
 <file path=customXml/item2.xml><?xml version="1.0" encoding="utf-8"?>
@@ -22641,24 +24826,45 @@
 </file>
 
 <file path=customXml/item3.xml><?xml version="1.0" encoding="utf-8"?>
-<?mso-contentType ?>
-<FormTemplates xmlns="http://schemas.microsoft.com/sharepoint/v3/contenttype/forms">
-  <Display>DocumentLibraryForm</Display>
-  <Edit>DocumentLibraryForm</Edit>
-  <New>DocumentLibraryForm</New>
-</FormTemplates>
+<p:properties xmlns:p="http://schemas.microsoft.com/office/2006/metadata/properties" xmlns:xsi="http://www.w3.org/2001/XMLSchema-instance" xmlns:pc="http://schemas.microsoft.com/office/infopath/2007/PartnerControls">
+  <documentManagement>
+    <TaxCatchAll xmlns="194ccb06-a9bd-44be-8233-5ea8b0721088"/>
+    <TaxKeywordTaxHTField xmlns="194ccb06-a9bd-44be-8233-5ea8b0721088">
+      <Terms xmlns="http://schemas.microsoft.com/office/infopath/2007/PartnerControls"/>
+    </TaxKeywordTaxHTField>
+  </documentManagement>
+</p:properties>
 </file>
 
 <file path=customXml/item4.xml><?xml version="1.0" encoding="utf-8"?>
-<b:Sources xmlns:b="http://schemas.openxmlformats.org/officeDocument/2006/bibliography" xmlns="http://schemas.openxmlformats.org/officeDocument/2006/bibliography" SelectedStyle="\APA.XSL" StyleName="APA Fifth Edition"/>
+<b:Sources xmlns:b="http://schemas.openxmlformats.org/officeDocument/2006/bibliography" xmlns="http://schemas.openxmlformats.org/officeDocument/2006/bibliography" SelectedStyle="\APASixthEditionOfficeOnline.xsl" StyleName="APA" Version="6">
+  <b:Source>
+    <b:Tag>Moh15</b:Tag>
+    <b:SourceType>JournalArticle</b:SourceType>
+    <b:Guid>{EAA9DB8A-E306-4824-838C-058985B14A29}</b:Guid>
+    <b:Author>
+      <b:Author>
+        <b:NameList>
+          <b:Person>
+            <b:Last>Moharram</b:Last>
+            <b:First>Challenger</b:First>
+          </b:Person>
+        </b:NameList>
+      </b:Author>
+    </b:Author>
+    <b:Title>A new approach</b:Title>
+    <b:JournalName>Journal of Software</b:JournalName>
+    <b:Year>2015</b:Year>
+    <b:Pages>1-5</b:Pages>
+    <b:RefOrder>1</b:RefOrder>
+  </b:Source>
+</b:Sources>
 </file>
 
 <file path=customXml/itemProps1.xml><?xml version="1.0" encoding="utf-8"?>
-<ds:datastoreItem xmlns:ds="http://schemas.openxmlformats.org/officeDocument/2006/customXml" ds:itemID="{DFFBFD16-ACF5-4461-95B8-9F684056E623}">
+<ds:datastoreItem xmlns:ds="http://schemas.openxmlformats.org/officeDocument/2006/customXml" ds:itemID="{1D7ACB1F-E46F-44D4-BC20-DD633AB4993C}">
   <ds:schemaRefs>
-    <ds:schemaRef ds:uri="http://schemas.microsoft.com/office/2006/metadata/properties"/>
-    <ds:schemaRef ds:uri="http://schemas.microsoft.com/office/infopath/2007/PartnerControls"/>
-    <ds:schemaRef ds:uri="194ccb06-a9bd-44be-8233-5ea8b0721088"/>
+    <ds:schemaRef ds:uri="http://schemas.microsoft.com/sharepoint/v3/contenttype/forms"/>
   </ds:schemaRefs>
 </ds:datastoreItem>
 </file>
@@ -22682,15 +24888,17 @@
 </file>
 
 <file path=customXml/itemProps3.xml><?xml version="1.0" encoding="utf-8"?>
-<ds:datastoreItem xmlns:ds="http://schemas.openxmlformats.org/officeDocument/2006/customXml" ds:itemID="{1D7ACB1F-E46F-44D4-BC20-DD633AB4993C}">
+<ds:datastoreItem xmlns:ds="http://schemas.openxmlformats.org/officeDocument/2006/customXml" ds:itemID="{DFFBFD16-ACF5-4461-95B8-9F684056E623}">
   <ds:schemaRefs>
-    <ds:schemaRef ds:uri="http://schemas.microsoft.com/sharepoint/v3/contenttype/forms"/>
+    <ds:schemaRef ds:uri="http://schemas.microsoft.com/office/2006/metadata/properties"/>
+    <ds:schemaRef ds:uri="http://schemas.microsoft.com/office/infopath/2007/PartnerControls"/>
+    <ds:schemaRef ds:uri="194ccb06-a9bd-44be-8233-5ea8b0721088"/>
   </ds:schemaRefs>
 </ds:datastoreItem>
 </file>
 
 <file path=customXml/itemProps4.xml><?xml version="1.0" encoding="utf-8"?>
-<ds:datastoreItem xmlns:ds="http://schemas.openxmlformats.org/officeDocument/2006/customXml" ds:itemID="{6F734989-92B1-41F1-AD05-BC14907C5D5D}">
+<ds:datastoreItem xmlns:ds="http://schemas.openxmlformats.org/officeDocument/2006/customXml" ds:itemID="{3CE4EF84-A402-4D43-9122-C5337ECF2869}">
   <ds:schemaRefs>
     <ds:schemaRef ds:uri="http://schemas.openxmlformats.org/officeDocument/2006/bibliography"/>
   </ds:schemaRefs>

</xml_diff>

<commit_message>
Some tools are added
</commit_message>
<xml_diff>
--- a/WP3/D3.1.1 Review of model-to-model transformation approaches and technologies.docx
+++ b/WP3/D3.1.1 Review of model-to-model transformation approaches and technologies.docx
@@ -2928,27 +2928,7 @@
           <w:szCs w:val="20"/>
           <w:lang w:val="en-US" w:eastAsia="en-US"/>
         </w:rPr>
-        <w:t>is a transformation where the source and target</w:t>
-      </w:r>
-      <w:r>
-        <w:rPr>
-          <w:rFonts w:asciiTheme="minorBidi" w:eastAsiaTheme="minorHAnsi" w:hAnsiTheme="minorBidi" w:cstheme="minorBidi"/>
-          <w:color w:val="auto"/>
-          <w:spacing w:val="0"/>
-          <w:szCs w:val="20"/>
-          <w:lang w:val="en-US" w:eastAsia="en-US"/>
-        </w:rPr>
-        <w:t xml:space="preserve"> </w:t>
-      </w:r>
-      <w:r>
-        <w:rPr>
-          <w:rFonts w:asciiTheme="minorBidi" w:eastAsiaTheme="minorHAnsi" w:hAnsiTheme="minorBidi" w:cstheme="minorBidi"/>
-          <w:color w:val="auto"/>
-          <w:spacing w:val="0"/>
-          <w:szCs w:val="20"/>
-          <w:lang w:val="en-US" w:eastAsia="en-US"/>
-        </w:rPr>
-        <w:t>models reside at the same abstraction level</w:t>
+        <w:t>is a transformation where the source and target models reside at the same abstraction level</w:t>
       </w:r>
       <w:r>
         <w:rPr>
@@ -2980,7 +2960,17 @@
           <w:szCs w:val="20"/>
           <w:lang w:val="en-US" w:eastAsia="en-US"/>
         </w:rPr>
-        <w:t>refactoring</w:t>
+        <w:t xml:space="preserve">refactoring </w:t>
+      </w:r>
+      <w:r>
+        <w:rPr>
+          <w:rFonts w:asciiTheme="minorBidi" w:eastAsiaTheme="minorHAnsi" w:hAnsiTheme="minorBidi" w:cstheme="minorBidi"/>
+          <w:color w:val="auto"/>
+          <w:spacing w:val="0"/>
+          <w:szCs w:val="20"/>
+          <w:lang w:val="en-US" w:eastAsia="en-US"/>
+        </w:rPr>
+        <w:t xml:space="preserve">(an endogenous transformation) and </w:t>
       </w:r>
       <w:r>
         <w:rPr>
@@ -2992,7 +2982,7 @@
           <w:szCs w:val="20"/>
           <w:lang w:val="en-US" w:eastAsia="en-US"/>
         </w:rPr>
-        <w:t xml:space="preserve"> </w:t>
+        <w:t xml:space="preserve">migration </w:t>
       </w:r>
       <w:r>
         <w:rPr>
@@ -3002,7 +2992,7 @@
           <w:szCs w:val="20"/>
           <w:lang w:val="en-US" w:eastAsia="en-US"/>
         </w:rPr>
-        <w:t xml:space="preserve">(an endogenous transformation) and </w:t>
+        <w:t xml:space="preserve">(an exogenous transformation). A </w:t>
       </w:r>
       <w:r>
         <w:rPr>
@@ -3014,7 +3004,7 @@
           <w:szCs w:val="20"/>
           <w:lang w:val="en-US" w:eastAsia="en-US"/>
         </w:rPr>
-        <w:t xml:space="preserve">migration </w:t>
+        <w:t xml:space="preserve">vertical transformation </w:t>
       </w:r>
       <w:r>
         <w:rPr>
@@ -3024,27 +3014,7 @@
           <w:szCs w:val="20"/>
           <w:lang w:val="en-US" w:eastAsia="en-US"/>
         </w:rPr>
-        <w:t>(an exogenous transformation).</w:t>
-      </w:r>
-      <w:r>
-        <w:rPr>
-          <w:rFonts w:asciiTheme="minorBidi" w:eastAsiaTheme="minorHAnsi" w:hAnsiTheme="minorBidi" w:cstheme="minorBidi"/>
-          <w:color w:val="auto"/>
-          <w:spacing w:val="0"/>
-          <w:szCs w:val="20"/>
-          <w:lang w:val="en-US" w:eastAsia="en-US"/>
-        </w:rPr>
-        <w:t xml:space="preserve"> </w:t>
-      </w:r>
-      <w:r>
-        <w:rPr>
-          <w:rFonts w:asciiTheme="minorBidi" w:eastAsiaTheme="minorHAnsi" w:hAnsiTheme="minorBidi" w:cstheme="minorBidi"/>
-          <w:color w:val="auto"/>
-          <w:spacing w:val="0"/>
-          <w:szCs w:val="20"/>
-          <w:lang w:val="en-US" w:eastAsia="en-US"/>
-        </w:rPr>
-        <w:t xml:space="preserve">A </w:t>
+        <w:t xml:space="preserve">is a transformation where the source and target models reside at different abstraction levels. A typical example is </w:t>
       </w:r>
       <w:r>
         <w:rPr>
@@ -3056,7 +3026,7 @@
           <w:szCs w:val="20"/>
           <w:lang w:val="en-US" w:eastAsia="en-US"/>
         </w:rPr>
-        <w:t xml:space="preserve">vertical transformation </w:t>
+        <w:t>refinement</w:t>
       </w:r>
       <w:r>
         <w:rPr>
@@ -3066,109 +3036,7 @@
           <w:szCs w:val="20"/>
           <w:lang w:val="en-US" w:eastAsia="en-US"/>
         </w:rPr>
-        <w:t>is a transformation where the source and</w:t>
-      </w:r>
-      <w:r>
-        <w:rPr>
-          <w:rFonts w:asciiTheme="minorBidi" w:eastAsiaTheme="minorHAnsi" w:hAnsiTheme="minorBidi" w:cstheme="minorBidi"/>
-          <w:color w:val="auto"/>
-          <w:spacing w:val="0"/>
-          <w:szCs w:val="20"/>
-          <w:lang w:val="en-US" w:eastAsia="en-US"/>
-        </w:rPr>
-        <w:t xml:space="preserve"> </w:t>
-      </w:r>
-      <w:r>
-        <w:rPr>
-          <w:rFonts w:asciiTheme="minorBidi" w:eastAsiaTheme="minorHAnsi" w:hAnsiTheme="minorBidi" w:cstheme="minorBidi"/>
-          <w:color w:val="auto"/>
-          <w:spacing w:val="0"/>
-          <w:szCs w:val="20"/>
-          <w:lang w:val="en-US" w:eastAsia="en-US"/>
-        </w:rPr>
-        <w:t xml:space="preserve">target models reside at different abstraction levels. A typical example is </w:t>
-      </w:r>
-      <w:r>
-        <w:rPr>
-          <w:rFonts w:asciiTheme="minorBidi" w:eastAsiaTheme="minorHAnsi" w:hAnsiTheme="minorBidi" w:cstheme="minorBidi"/>
-          <w:i/>
-          <w:iCs/>
-          <w:color w:val="auto"/>
-          <w:spacing w:val="0"/>
-          <w:szCs w:val="20"/>
-          <w:lang w:val="en-US" w:eastAsia="en-US"/>
-        </w:rPr>
-        <w:t>refinement</w:t>
-      </w:r>
-      <w:r>
-        <w:rPr>
-          <w:rFonts w:asciiTheme="minorBidi" w:eastAsiaTheme="minorHAnsi" w:hAnsiTheme="minorBidi" w:cstheme="minorBidi"/>
-          <w:color w:val="auto"/>
-          <w:spacing w:val="0"/>
-          <w:szCs w:val="20"/>
-          <w:lang w:val="en-US" w:eastAsia="en-US"/>
-        </w:rPr>
-        <w:t>,</w:t>
-      </w:r>
-      <w:r>
-        <w:rPr>
-          <w:rFonts w:asciiTheme="minorBidi" w:eastAsiaTheme="minorHAnsi" w:hAnsiTheme="minorBidi" w:cstheme="minorBidi"/>
-          <w:color w:val="auto"/>
-          <w:spacing w:val="0"/>
-          <w:szCs w:val="20"/>
-          <w:lang w:val="en-US" w:eastAsia="en-US"/>
-        </w:rPr>
-        <w:t xml:space="preserve"> </w:t>
-      </w:r>
-      <w:r>
-        <w:rPr>
-          <w:rFonts w:asciiTheme="minorBidi" w:eastAsiaTheme="minorHAnsi" w:hAnsiTheme="minorBidi" w:cstheme="minorBidi"/>
-          <w:color w:val="auto"/>
-          <w:spacing w:val="0"/>
-          <w:szCs w:val="20"/>
-          <w:lang w:val="en-US" w:eastAsia="en-US"/>
-        </w:rPr>
-        <w:t>where a specification is gradually refined into a full-fledged implementation,</w:t>
-      </w:r>
-      <w:r>
-        <w:rPr>
-          <w:rFonts w:asciiTheme="minorBidi" w:eastAsiaTheme="minorHAnsi" w:hAnsiTheme="minorBidi" w:cstheme="minorBidi"/>
-          <w:color w:val="auto"/>
-          <w:spacing w:val="0"/>
-          <w:szCs w:val="20"/>
-          <w:lang w:val="en-US" w:eastAsia="en-US"/>
-        </w:rPr>
-        <w:t xml:space="preserve"> </w:t>
-      </w:r>
-      <w:r>
-        <w:rPr>
-          <w:rFonts w:asciiTheme="minorBidi" w:eastAsiaTheme="minorHAnsi" w:hAnsiTheme="minorBidi" w:cstheme="minorBidi"/>
-          <w:color w:val="auto"/>
-          <w:spacing w:val="0"/>
-          <w:szCs w:val="20"/>
-          <w:lang w:val="en-US" w:eastAsia="en-US"/>
-        </w:rPr>
-        <w:t>by means of successive refinement steps that add more concrete</w:t>
-      </w:r>
-      <w:r>
-        <w:rPr>
-          <w:rFonts w:asciiTheme="minorBidi" w:eastAsiaTheme="minorHAnsi" w:hAnsiTheme="minorBidi" w:cstheme="minorBidi"/>
-          <w:color w:val="auto"/>
-          <w:spacing w:val="0"/>
-          <w:szCs w:val="20"/>
-          <w:lang w:val="en-US" w:eastAsia="en-US"/>
-        </w:rPr>
-        <w:t xml:space="preserve"> </w:t>
-      </w:r>
-      <w:r>
-        <w:rPr>
-          <w:rFonts w:asciiTheme="minorBidi" w:eastAsiaTheme="minorHAnsi" w:hAnsiTheme="minorBidi" w:cstheme="minorBidi"/>
-          <w:color w:val="auto"/>
-          <w:spacing w:val="0"/>
-          <w:szCs w:val="20"/>
-          <w:lang w:val="en-US" w:eastAsia="en-US"/>
-        </w:rPr>
-        <w:t>details [15</w:t>
+        <w:t>, where a specification is gradually refined into a full-fledged implementation, by means of successive refinement steps that add more concrete details [15</w:t>
       </w:r>
       <w:proofErr w:type="gramStart"/>
       <w:r>
@@ -3275,7 +3143,17 @@
           <w:szCs w:val="20"/>
           <w:lang w:val="en-US" w:eastAsia="en-US"/>
         </w:rPr>
-        <w:t>endogenous</w:t>
+        <w:t xml:space="preserve">endogenous versus exogenous </w:t>
+      </w:r>
+      <w:r>
+        <w:rPr>
+          <w:rFonts w:asciiTheme="minorBidi" w:eastAsiaTheme="minorHAnsi" w:hAnsiTheme="minorBidi" w:cstheme="minorBidi"/>
+          <w:color w:val="000000"/>
+          <w:spacing w:val="0"/>
+          <w:szCs w:val="20"/>
+          <w:lang w:val="en-US" w:eastAsia="en-US"/>
+        </w:rPr>
+        <w:t xml:space="preserve">are truly orthogonal, by giving a concrete example of all possible combinations. As a clarification for the </w:t>
       </w:r>
       <w:r>
         <w:rPr>
@@ -3287,19 +3165,7 @@
           <w:szCs w:val="20"/>
           <w:lang w:val="en-US" w:eastAsia="en-US"/>
         </w:rPr>
-        <w:t xml:space="preserve"> </w:t>
-      </w:r>
-      <w:r>
-        <w:rPr>
-          <w:rFonts w:asciiTheme="minorBidi" w:eastAsiaTheme="minorHAnsi" w:hAnsiTheme="minorBidi" w:cstheme="minorBidi"/>
-          <w:i/>
-          <w:iCs/>
-          <w:color w:val="000000"/>
-          <w:spacing w:val="0"/>
-          <w:szCs w:val="20"/>
-          <w:lang w:val="en-US" w:eastAsia="en-US"/>
-        </w:rPr>
-        <w:t xml:space="preserve">versus exogenous </w:t>
+        <w:t xml:space="preserve">Formal refinement </w:t>
       </w:r>
       <w:r>
         <w:rPr>
@@ -3309,109 +3175,7 @@
           <w:szCs w:val="20"/>
           <w:lang w:val="en-US" w:eastAsia="en-US"/>
         </w:rPr>
-        <w:t>are truly orthogonal, by giving a concrete example</w:t>
-      </w:r>
-      <w:r>
-        <w:rPr>
-          <w:rFonts w:asciiTheme="minorBidi" w:eastAsiaTheme="minorHAnsi" w:hAnsiTheme="minorBidi" w:cstheme="minorBidi"/>
-          <w:color w:val="000000"/>
-          <w:spacing w:val="0"/>
-          <w:szCs w:val="20"/>
-          <w:lang w:val="en-US" w:eastAsia="en-US"/>
-        </w:rPr>
-        <w:t xml:space="preserve"> </w:t>
-      </w:r>
-      <w:r>
-        <w:rPr>
-          <w:rFonts w:asciiTheme="minorBidi" w:eastAsiaTheme="minorHAnsi" w:hAnsiTheme="minorBidi" w:cstheme="minorBidi"/>
-          <w:color w:val="000000"/>
-          <w:spacing w:val="0"/>
-          <w:szCs w:val="20"/>
-          <w:lang w:val="en-US" w:eastAsia="en-US"/>
-        </w:rPr>
-        <w:t xml:space="preserve">of all possible combinations. As a clarification for the </w:t>
-      </w:r>
-      <w:r>
-        <w:rPr>
-          <w:rFonts w:asciiTheme="minorBidi" w:eastAsiaTheme="minorHAnsi" w:hAnsiTheme="minorBidi" w:cstheme="minorBidi"/>
-          <w:i/>
-          <w:iCs/>
-          <w:color w:val="000000"/>
-          <w:spacing w:val="0"/>
-          <w:szCs w:val="20"/>
-          <w:lang w:val="en-US" w:eastAsia="en-US"/>
-        </w:rPr>
-        <w:t xml:space="preserve">Formal refinement </w:t>
-      </w:r>
-      <w:r>
-        <w:rPr>
-          <w:rFonts w:asciiTheme="minorBidi" w:eastAsiaTheme="minorHAnsi" w:hAnsiTheme="minorBidi" w:cstheme="minorBidi"/>
-          <w:color w:val="000000"/>
-          <w:spacing w:val="0"/>
-          <w:szCs w:val="20"/>
-          <w:lang w:val="en-US" w:eastAsia="en-US"/>
-        </w:rPr>
-        <w:t>mentioned</w:t>
-      </w:r>
-      <w:r>
-        <w:rPr>
-          <w:rFonts w:asciiTheme="minorBidi" w:eastAsiaTheme="minorHAnsi" w:hAnsiTheme="minorBidi" w:cstheme="minorBidi"/>
-          <w:color w:val="000000"/>
-          <w:spacing w:val="0"/>
-          <w:szCs w:val="20"/>
-          <w:lang w:val="en-US" w:eastAsia="en-US"/>
-        </w:rPr>
-        <w:t xml:space="preserve"> </w:t>
-      </w:r>
-      <w:r>
-        <w:rPr>
-          <w:rFonts w:asciiTheme="minorBidi" w:eastAsiaTheme="minorHAnsi" w:hAnsiTheme="minorBidi" w:cstheme="minorBidi"/>
-          <w:color w:val="000000"/>
-          <w:spacing w:val="0"/>
-          <w:szCs w:val="20"/>
-          <w:lang w:val="en-US" w:eastAsia="en-US"/>
-        </w:rPr>
-        <w:t>in the table, a specification in first-order predicate logic or set theory</w:t>
-      </w:r>
-      <w:r>
-        <w:rPr>
-          <w:rFonts w:asciiTheme="minorBidi" w:eastAsiaTheme="minorHAnsi" w:hAnsiTheme="minorBidi" w:cstheme="minorBidi"/>
-          <w:color w:val="000000"/>
-          <w:spacing w:val="0"/>
-          <w:szCs w:val="20"/>
-          <w:lang w:val="en-US" w:eastAsia="en-US"/>
-        </w:rPr>
-        <w:t xml:space="preserve"> </w:t>
-      </w:r>
-      <w:r>
-        <w:rPr>
-          <w:rFonts w:asciiTheme="minorBidi" w:eastAsiaTheme="minorHAnsi" w:hAnsiTheme="minorBidi" w:cstheme="minorBidi"/>
-          <w:color w:val="000000"/>
-          <w:spacing w:val="0"/>
-          <w:szCs w:val="20"/>
-          <w:lang w:val="en-US" w:eastAsia="en-US"/>
-        </w:rPr>
-        <w:t>can be gradually refined such that the end result uses exactly the same language</w:t>
-      </w:r>
-      <w:r>
-        <w:rPr>
-          <w:rFonts w:asciiTheme="minorBidi" w:eastAsiaTheme="minorHAnsi" w:hAnsiTheme="minorBidi" w:cstheme="minorBidi"/>
-          <w:color w:val="000000"/>
-          <w:spacing w:val="0"/>
-          <w:szCs w:val="20"/>
-          <w:lang w:val="en-US" w:eastAsia="en-US"/>
-        </w:rPr>
-        <w:t xml:space="preserve"> </w:t>
-      </w:r>
-      <w:r>
-        <w:rPr>
-          <w:rFonts w:asciiTheme="minorBidi" w:eastAsiaTheme="minorHAnsi" w:hAnsiTheme="minorBidi" w:cstheme="minorBidi"/>
-          <w:color w:val="000000"/>
-          <w:spacing w:val="0"/>
-          <w:szCs w:val="20"/>
-          <w:lang w:val="en-US" w:eastAsia="en-US"/>
-        </w:rPr>
-        <w:t>as the original specification (e.g., by adding more axioms).</w:t>
+        <w:t>mentioned in the table, a specification in first-order predicate logic or set theory can be gradually refined such that the end result uses exactly the same language as the original specification (e.g., by adding more axioms).</w:t>
       </w:r>
     </w:p>
     <w:p>
@@ -3549,17 +3313,7 @@
                 <w:szCs w:val="20"/>
                 <w:lang w:val="en-US" w:eastAsia="en-US"/>
               </w:rPr>
-              <w:t>H</w:t>
-            </w:r>
-            <w:r>
-              <w:rPr>
-                <w:rFonts w:asciiTheme="minorBidi" w:eastAsiaTheme="minorHAnsi" w:hAnsiTheme="minorBidi" w:cstheme="minorBidi"/>
-                <w:color w:val="000000"/>
-                <w:spacing w:val="0"/>
-                <w:szCs w:val="20"/>
-                <w:lang w:val="en-US" w:eastAsia="en-US"/>
-              </w:rPr>
-              <w:t>orizontal</w:t>
+              <w:t>Horizontal</w:t>
             </w:r>
           </w:p>
         </w:tc>
@@ -3638,17 +3392,7 @@
                 <w:szCs w:val="20"/>
                 <w:lang w:val="en-US" w:eastAsia="en-US"/>
               </w:rPr>
-              <w:t>E</w:t>
-            </w:r>
-            <w:r>
-              <w:rPr>
-                <w:rFonts w:asciiTheme="minorBidi" w:eastAsiaTheme="minorHAnsi" w:hAnsiTheme="minorBidi" w:cstheme="minorBidi"/>
-                <w:color w:val="000000"/>
-                <w:spacing w:val="0"/>
-                <w:szCs w:val="20"/>
-                <w:lang w:val="en-US" w:eastAsia="en-US"/>
-              </w:rPr>
-              <w:t>ndogenous</w:t>
+              <w:t>Endogenous</w:t>
             </w:r>
           </w:p>
         </w:tc>
@@ -3764,17 +3508,7 @@
                 <w:szCs w:val="20"/>
                 <w:lang w:val="en-US" w:eastAsia="en-US"/>
               </w:rPr>
-              <w:t>E</w:t>
-            </w:r>
-            <w:r>
-              <w:rPr>
-                <w:rFonts w:asciiTheme="minorBidi" w:eastAsiaTheme="minorHAnsi" w:hAnsiTheme="minorBidi" w:cstheme="minorBidi"/>
-                <w:color w:val="000000"/>
-                <w:spacing w:val="0"/>
-                <w:szCs w:val="20"/>
-                <w:lang w:val="en-US" w:eastAsia="en-US"/>
-              </w:rPr>
-              <w:t>xogenous</w:t>
+              <w:t>Exogenous</w:t>
             </w:r>
           </w:p>
         </w:tc>
@@ -3925,47 +3659,7 @@
           <w:szCs w:val="20"/>
           <w:lang w:val="en-US" w:eastAsia="en-US"/>
         </w:rPr>
-        <w:t>A final distinction can be made between model transformations that merely</w:t>
-      </w:r>
-      <w:r>
-        <w:rPr>
-          <w:rFonts w:asciiTheme="minorBidi" w:eastAsiaTheme="minorHAnsi" w:hAnsiTheme="minorBidi" w:cstheme="minorBidi"/>
-          <w:color w:val="auto"/>
-          <w:spacing w:val="0"/>
-          <w:szCs w:val="20"/>
-          <w:lang w:val="en-US" w:eastAsia="en-US"/>
-        </w:rPr>
-        <w:t xml:space="preserve"> </w:t>
-      </w:r>
-      <w:r>
-        <w:rPr>
-          <w:rFonts w:asciiTheme="minorBidi" w:eastAsiaTheme="minorHAnsi" w:hAnsiTheme="minorBidi" w:cstheme="minorBidi"/>
-          <w:color w:val="auto"/>
-          <w:spacing w:val="0"/>
-          <w:szCs w:val="20"/>
-          <w:lang w:val="en-US" w:eastAsia="en-US"/>
-        </w:rPr>
-        <w:t>transform the syntax, and more sophisticated transformations that also take</w:t>
-      </w:r>
-      <w:r>
-        <w:rPr>
-          <w:rFonts w:asciiTheme="minorBidi" w:eastAsiaTheme="minorHAnsi" w:hAnsiTheme="minorBidi" w:cstheme="minorBidi"/>
-          <w:color w:val="auto"/>
-          <w:spacing w:val="0"/>
-          <w:szCs w:val="20"/>
-          <w:lang w:val="en-US" w:eastAsia="en-US"/>
-        </w:rPr>
-        <w:t xml:space="preserve"> </w:t>
-      </w:r>
-      <w:r>
-        <w:rPr>
-          <w:rFonts w:asciiTheme="minorBidi" w:eastAsiaTheme="minorHAnsi" w:hAnsiTheme="minorBidi" w:cstheme="minorBidi"/>
-          <w:color w:val="auto"/>
-          <w:spacing w:val="0"/>
-          <w:szCs w:val="20"/>
-          <w:lang w:val="en-US" w:eastAsia="en-US"/>
-        </w:rPr>
-        <w:t xml:space="preserve">the semantics of the model into account. As an example of </w:t>
+        <w:t xml:space="preserve">A final distinction can be made between model transformations that merely transform the syntax, and more sophisticated transformations that also take the semantics of the model into account. As an example of </w:t>
       </w:r>
       <w:r>
         <w:rPr>
@@ -3987,87 +3681,7 @@
           <w:szCs w:val="20"/>
           <w:lang w:val="en-US" w:eastAsia="en-US"/>
         </w:rPr>
-        <w:t>,</w:t>
-      </w:r>
-      <w:r>
-        <w:rPr>
-          <w:rFonts w:asciiTheme="minorBidi" w:eastAsiaTheme="minorHAnsi" w:hAnsiTheme="minorBidi" w:cstheme="minorBidi"/>
-          <w:color w:val="auto"/>
-          <w:spacing w:val="0"/>
-          <w:szCs w:val="20"/>
-          <w:lang w:val="en-US" w:eastAsia="en-US"/>
-        </w:rPr>
-        <w:t xml:space="preserve"> </w:t>
-      </w:r>
-      <w:r>
-        <w:rPr>
-          <w:rFonts w:asciiTheme="minorBidi" w:eastAsiaTheme="minorHAnsi" w:hAnsiTheme="minorBidi" w:cstheme="minorBidi"/>
-          <w:color w:val="auto"/>
-          <w:spacing w:val="0"/>
-          <w:szCs w:val="20"/>
-          <w:lang w:val="en-US" w:eastAsia="en-US"/>
-        </w:rPr>
-        <w:t>consider a parser that transforms the concrete syntax of a program</w:t>
-      </w:r>
-      <w:r>
-        <w:rPr>
-          <w:rFonts w:asciiTheme="minorBidi" w:eastAsiaTheme="minorHAnsi" w:hAnsiTheme="minorBidi" w:cstheme="minorBidi"/>
-          <w:color w:val="auto"/>
-          <w:spacing w:val="0"/>
-          <w:szCs w:val="20"/>
-          <w:lang w:val="en-US" w:eastAsia="en-US"/>
-        </w:rPr>
-        <w:t xml:space="preserve"> </w:t>
-      </w:r>
-      <w:r>
-        <w:rPr>
-          <w:rFonts w:asciiTheme="minorBidi" w:eastAsiaTheme="minorHAnsi" w:hAnsiTheme="minorBidi" w:cstheme="minorBidi"/>
-          <w:color w:val="auto"/>
-          <w:spacing w:val="0"/>
-          <w:szCs w:val="20"/>
-          <w:lang w:val="en-US" w:eastAsia="en-US"/>
-        </w:rPr>
-        <w:t>(resp. model) in some programming (resp. modeling language) into an abstract</w:t>
-      </w:r>
-      <w:r>
-        <w:rPr>
-          <w:rFonts w:asciiTheme="minorBidi" w:eastAsiaTheme="minorHAnsi" w:hAnsiTheme="minorBidi" w:cstheme="minorBidi"/>
-          <w:color w:val="auto"/>
-          <w:spacing w:val="0"/>
-          <w:szCs w:val="20"/>
-          <w:lang w:val="en-US" w:eastAsia="en-US"/>
-        </w:rPr>
-        <w:t xml:space="preserve"> </w:t>
-      </w:r>
-      <w:r>
-        <w:rPr>
-          <w:rFonts w:asciiTheme="minorBidi" w:eastAsiaTheme="minorHAnsi" w:hAnsiTheme="minorBidi" w:cstheme="minorBidi"/>
-          <w:color w:val="auto"/>
-          <w:spacing w:val="0"/>
-          <w:szCs w:val="20"/>
-          <w:lang w:val="en-US" w:eastAsia="en-US"/>
-        </w:rPr>
-        <w:t xml:space="preserve">syntax. The abstract syntax is then used as the internal </w:t>
-      </w:r>
-      <w:r>
-        <w:rPr>
-          <w:rFonts w:asciiTheme="minorBidi" w:eastAsiaTheme="minorHAnsi" w:hAnsiTheme="minorBidi" w:cstheme="minorBidi"/>
-          <w:color w:val="auto"/>
-          <w:spacing w:val="0"/>
-          <w:szCs w:val="20"/>
-          <w:lang w:val="en-US" w:eastAsia="en-US"/>
-        </w:rPr>
-        <w:t xml:space="preserve">representation </w:t>
-      </w:r>
-      <w:r>
-        <w:rPr>
-          <w:rFonts w:asciiTheme="minorBidi" w:eastAsiaTheme="minorHAnsi" w:hAnsiTheme="minorBidi" w:cstheme="minorBidi"/>
-          <w:color w:val="auto"/>
-          <w:spacing w:val="0"/>
-          <w:szCs w:val="20"/>
-          <w:lang w:val="en-US" w:eastAsia="en-US"/>
-        </w:rPr>
-        <w:t xml:space="preserve">of the program (resp. model) on which more complex </w:t>
+        <w:t xml:space="preserve">, consider a parser that transforms the concrete syntax of a program (resp. model) in some programming (resp. modeling language) into an abstract syntax. The abstract syntax is then used as the internal representation of the program (resp. model) on which more complex </w:t>
       </w:r>
       <w:r>
         <w:rPr>
@@ -4079,31 +3693,7 @@
           <w:szCs w:val="20"/>
           <w:lang w:val="en-US" w:eastAsia="en-US"/>
         </w:rPr>
-        <w:t>semantic</w:t>
-      </w:r>
-      <w:r>
-        <w:rPr>
-          <w:rFonts w:asciiTheme="minorBidi" w:eastAsiaTheme="minorHAnsi" w:hAnsiTheme="minorBidi" w:cstheme="minorBidi"/>
-          <w:i/>
-          <w:iCs/>
-          <w:color w:val="auto"/>
-          <w:spacing w:val="0"/>
-          <w:szCs w:val="20"/>
-          <w:lang w:val="en-US" w:eastAsia="en-US"/>
-        </w:rPr>
-        <w:t xml:space="preserve"> transformations</w:t>
-      </w:r>
-      <w:r>
-        <w:rPr>
-          <w:rFonts w:asciiTheme="minorBidi" w:eastAsiaTheme="minorHAnsi" w:hAnsiTheme="minorBidi" w:cstheme="minorBidi"/>
-          <w:i/>
-          <w:iCs/>
-          <w:color w:val="auto"/>
-          <w:spacing w:val="0"/>
-          <w:szCs w:val="20"/>
-          <w:lang w:val="en-US" w:eastAsia="en-US"/>
-        </w:rPr>
-        <w:t xml:space="preserve"> </w:t>
+        <w:t xml:space="preserve">semantic transformations </w:t>
       </w:r>
       <w:r>
         <w:rPr>
@@ -4113,67 +3703,7 @@
           <w:szCs w:val="20"/>
           <w:lang w:val="en-US" w:eastAsia="en-US"/>
         </w:rPr>
-        <w:t xml:space="preserve">(e.g. refactoring or </w:t>
-      </w:r>
-      <w:r>
-        <w:rPr>
-          <w:rFonts w:asciiTheme="minorBidi" w:eastAsiaTheme="minorHAnsi" w:hAnsiTheme="minorBidi" w:cstheme="minorBidi"/>
-          <w:color w:val="auto"/>
-          <w:spacing w:val="0"/>
-          <w:szCs w:val="20"/>
-          <w:lang w:val="en-US" w:eastAsia="en-US"/>
-        </w:rPr>
-        <w:t>optimization</w:t>
-      </w:r>
-      <w:r>
-        <w:rPr>
-          <w:rFonts w:asciiTheme="minorBidi" w:eastAsiaTheme="minorHAnsi" w:hAnsiTheme="minorBidi" w:cstheme="minorBidi"/>
-          <w:color w:val="auto"/>
-          <w:spacing w:val="0"/>
-          <w:szCs w:val="20"/>
-          <w:lang w:val="en-US" w:eastAsia="en-US"/>
-        </w:rPr>
-        <w:t>) can be applied. Also when we want to</w:t>
-      </w:r>
-      <w:r>
-        <w:rPr>
-          <w:rFonts w:asciiTheme="minorBidi" w:eastAsiaTheme="minorHAnsi" w:hAnsiTheme="minorBidi" w:cstheme="minorBidi"/>
-          <w:color w:val="auto"/>
-          <w:spacing w:val="0"/>
-          <w:szCs w:val="20"/>
-          <w:lang w:val="en-US" w:eastAsia="en-US"/>
-        </w:rPr>
-        <w:t xml:space="preserve"> </w:t>
-      </w:r>
-      <w:r>
-        <w:rPr>
-          <w:rFonts w:asciiTheme="minorBidi" w:eastAsiaTheme="minorHAnsi" w:hAnsiTheme="minorBidi" w:cstheme="minorBidi"/>
-          <w:color w:val="auto"/>
-          <w:spacing w:val="0"/>
-          <w:szCs w:val="20"/>
-          <w:lang w:val="en-US" w:eastAsia="en-US"/>
-        </w:rPr>
-        <w:t>import our export our models in a specific format, a syntactical transformation</w:t>
-      </w:r>
-      <w:r>
-        <w:rPr>
-          <w:rFonts w:asciiTheme="minorBidi" w:eastAsiaTheme="minorHAnsi" w:hAnsiTheme="minorBidi" w:cstheme="minorBidi"/>
-          <w:color w:val="auto"/>
-          <w:spacing w:val="0"/>
-          <w:szCs w:val="20"/>
-          <w:lang w:val="en-US" w:eastAsia="en-US"/>
-        </w:rPr>
-        <w:t xml:space="preserve"> </w:t>
-      </w:r>
-      <w:r>
-        <w:rPr>
-          <w:rFonts w:asciiTheme="minorBidi" w:eastAsiaTheme="minorHAnsi" w:hAnsiTheme="minorBidi" w:cstheme="minorBidi"/>
-          <w:color w:val="auto"/>
-          <w:spacing w:val="0"/>
-          <w:szCs w:val="20"/>
-          <w:lang w:val="en-US" w:eastAsia="en-US"/>
-        </w:rPr>
-        <w:t>is needed.</w:t>
+        <w:t>(e.g. refactoring or optimization) can be applied. Also when we want to import our export our models in a specific format, a syntactical transformation is needed.</w:t>
       </w:r>
     </w:p>
     <w:p>
@@ -4370,25 +3900,7 @@
         <w:rPr>
           <w:lang w:bidi="fa-IR"/>
         </w:rPr>
-        <w:t>Epsilon family [2]</w:t>
-      </w:r>
-      <w:r>
-        <w:rPr>
-          <w:lang w:bidi="fa-IR"/>
-        </w:rPr>
-        <w:t xml:space="preserve"> </w:t>
-      </w:r>
-      <w:r>
-        <w:rPr>
-          <w:lang w:bidi="fa-IR"/>
-        </w:rPr>
-        <w:t xml:space="preserve">is </w:t>
-      </w:r>
-      <w:r>
-        <w:rPr>
-          <w:lang w:bidi="fa-IR"/>
-        </w:rPr>
-        <w:t xml:space="preserve">a model management platform that provides transformation languages for model-to-model, model-to-text, update-in-place, migration and model merging transformations. </w:t>
+        <w:t xml:space="preserve">Epsilon family [2] is a model management platform that provides transformation languages for model-to-model, model-to-text, update-in-place, migration and model merging transformations. </w:t>
       </w:r>
       <w:r>
         <w:rPr>
@@ -4432,97 +3944,7 @@
         <w:rPr>
           <w:lang w:bidi="fa-IR"/>
         </w:rPr>
-        <w:t>Although</w:t>
-      </w:r>
-      <w:r>
-        <w:rPr>
-          <w:lang w:bidi="fa-IR"/>
-        </w:rPr>
-        <w:t xml:space="preserve"> a number of successful model transformation languages have been currently</w:t>
-      </w:r>
-      <w:r>
-        <w:rPr>
-          <w:lang w:bidi="fa-IR"/>
-        </w:rPr>
-        <w:t xml:space="preserve"> </w:t>
-      </w:r>
-      <w:r>
-        <w:rPr>
-          <w:lang w:bidi="fa-IR"/>
-        </w:rPr>
-        <w:t>proposed, the majority of them have been developed in isolation and as a</w:t>
-      </w:r>
-      <w:r>
-        <w:rPr>
-          <w:lang w:bidi="fa-IR"/>
-        </w:rPr>
-        <w:t xml:space="preserve"> </w:t>
-      </w:r>
-      <w:r>
-        <w:rPr>
-          <w:lang w:bidi="fa-IR"/>
-        </w:rPr>
-        <w:t>result, they face consistency and integration difficulties with languages that support</w:t>
-      </w:r>
-      <w:r>
-        <w:rPr>
-          <w:lang w:bidi="fa-IR"/>
-        </w:rPr>
-        <w:t xml:space="preserve"> </w:t>
-      </w:r>
-      <w:r>
-        <w:rPr>
-          <w:lang w:bidi="fa-IR"/>
-        </w:rPr>
-        <w:t>other model management tasks.</w:t>
-      </w:r>
-      <w:r>
-        <w:rPr>
-          <w:lang w:bidi="fa-IR"/>
-        </w:rPr>
-        <w:t xml:space="preserve"> </w:t>
-      </w:r>
-      <w:r>
-        <w:rPr>
-          <w:lang w:bidi="fa-IR"/>
-        </w:rPr>
-        <w:t>ETL, a hybrid model transformation language that has been developed</w:t>
-      </w:r>
-      <w:r>
-        <w:rPr>
-          <w:lang w:bidi="fa-IR"/>
-        </w:rPr>
-        <w:t xml:space="preserve"> </w:t>
-      </w:r>
-      <w:r>
-        <w:rPr>
-          <w:lang w:bidi="fa-IR"/>
-        </w:rPr>
-        <w:t>atop the infrastructure provided by the Epsilon model management platform. By</w:t>
-      </w:r>
-      <w:r>
-        <w:rPr>
-          <w:lang w:bidi="fa-IR"/>
-        </w:rPr>
-        <w:t xml:space="preserve"> </w:t>
-      </w:r>
-      <w:r>
-        <w:rPr>
-          <w:lang w:bidi="fa-IR"/>
-        </w:rPr>
-        <w:t xml:space="preserve">building atop Epsilon, ETL is seamlessly integrated with a number of other </w:t>
-      </w:r>
-      <w:r>
-        <w:rPr>
-          <w:lang w:bidi="fa-IR"/>
-        </w:rPr>
-        <w:t xml:space="preserve">task specific </w:t>
-      </w:r>
-      <w:r>
-        <w:rPr>
-          <w:lang w:bidi="fa-IR"/>
-        </w:rPr>
-        <w:t>languages to help to realize composite model management workflows.</w:t>
+        <w:t>Although a number of successful model transformation languages have been currently proposed, the majority of them have been developed in isolation and as a result, they face consistency and integration difficulties with languages that support other model management tasks. ETL, a hybrid model transformation language that has been developed atop the infrastructure provided by the Epsilon model management platform. By building atop Epsilon, ETL is seamlessly integrated with a number of other task specific languages to help to realize composite model management workflows.</w:t>
       </w:r>
     </w:p>
     <w:p>
@@ -4745,55 +4167,19 @@
         <w:rPr>
           <w:lang w:bidi="fa-IR"/>
         </w:rPr>
-        <w:t xml:space="preserve"> is </w:t>
+        <w:t xml:space="preserve"> is a general purpose modelling and programming language</w:t>
       </w:r>
       <w:r>
         <w:rPr>
           <w:lang w:bidi="fa-IR"/>
         </w:rPr>
-        <w:t xml:space="preserve">a general purpose modelling and </w:t>
+        <w:t xml:space="preserve"> for metamodel engineering</w:t>
       </w:r>
       <w:r>
         <w:rPr>
           <w:lang w:bidi="fa-IR"/>
         </w:rPr>
-        <w:t>programming language</w:t>
-      </w:r>
-      <w:r>
-        <w:rPr>
-          <w:lang w:bidi="fa-IR"/>
-        </w:rPr>
-        <w:t xml:space="preserve"> for metamodel engineering</w:t>
-      </w:r>
-      <w:r>
-        <w:rPr>
-          <w:lang w:bidi="fa-IR"/>
-        </w:rPr>
-        <w:t xml:space="preserve"> which is</w:t>
-      </w:r>
-      <w:r>
-        <w:rPr>
-          <w:lang w:bidi="fa-IR"/>
-        </w:rPr>
-        <w:t xml:space="preserve"> also able to perform </w:t>
-      </w:r>
-      <w:r>
-        <w:rPr>
-          <w:lang w:bidi="fa-IR"/>
-        </w:rPr>
-        <w:t xml:space="preserve">model </w:t>
-      </w:r>
-      <w:r>
-        <w:rPr>
-          <w:lang w:bidi="fa-IR"/>
-        </w:rPr>
-        <w:t>transformations</w:t>
-      </w:r>
-      <w:r>
-        <w:rPr>
-          <w:lang w:bidi="fa-IR"/>
-        </w:rPr>
-        <w:t xml:space="preserve">. </w:t>
+        <w:t xml:space="preserve"> which is also able to perform model transformations. </w:t>
       </w:r>
       <w:r>
         <w:t xml:space="preserve">It fills the gap </w:t>
@@ -4810,10 +4196,7 @@
       </w:r>
       <w:proofErr w:type="spellEnd"/>
       <w:r>
-        <w:t xml:space="preserve"> uses the object-oriented paradigm like Java or Eiffel.</w:t>
-      </w:r>
-      <w:r>
-        <w:t xml:space="preserve"> </w:t>
+        <w:t xml:space="preserve"> uses the object-oriented paradigm like Java or Eiffel. </w:t>
       </w:r>
     </w:p>
     <w:p>
@@ -4879,9 +4262,17 @@
       </w:pPr>
       <w:r>
         <w:rPr>
+          <w:b/>
+          <w:bCs/>
           <w:lang w:bidi="fa-IR"/>
         </w:rPr>
-        <w:t xml:space="preserve">QVT: </w:t>
+        <w:t>QVT:</w:t>
+      </w:r>
+      <w:r>
+        <w:rPr>
+          <w:lang w:bidi="fa-IR"/>
+        </w:rPr>
+        <w:t xml:space="preserve"> </w:t>
       </w:r>
     </w:p>
     <w:p>
@@ -4895,13 +4286,7 @@
         <w:rPr>
           <w:lang w:bidi="fa-IR"/>
         </w:rPr>
-        <w:t>T</w:t>
-      </w:r>
-      <w:r>
-        <w:rPr>
-          <w:lang w:bidi="fa-IR"/>
-        </w:rPr>
-        <w:t xml:space="preserve">he OMG has defined a standard for expressing M2M transformations, called MOF/QVT or in short QVT. </w:t>
+        <w:t xml:space="preserve">The OMG has defined a standard for expressing M2M transformations, called MOF/QVT or in short QVT. </w:t>
       </w:r>
       <w:proofErr w:type="spellStart"/>
       <w:r>
@@ -5074,19 +4459,7 @@
         <w:t xml:space="preserve">Python based </w:t>
       </w:r>
       <w:r>
-        <w:t xml:space="preserve">tool for multi-paradigm modelling </w:t>
-      </w:r>
-      <w:r>
-        <w:t>which</w:t>
-      </w:r>
-      <w:r>
-        <w:t xml:space="preserve"> stands for ``A Tool for Multi-formalism and Meta-Modelling''.</w:t>
-      </w:r>
-      <w:r>
-        <w:t xml:space="preserve"> </w:t>
-      </w:r>
-      <w:r>
-        <w:t>The two main tasks of AToM</w:t>
+        <w:t>tool for multi-paradigm modelling which stands for ``A Tool for Multi-formalism and Meta-Modelling''. The two main tasks of AToM</w:t>
       </w:r>
       <w:r>
         <w:rPr>
@@ -5159,70 +4532,222 @@
     <w:p>
       <w:pPr>
         <w:pStyle w:val="ITEABodyText"/>
-      </w:pPr>
+        <w:rPr>
+          <w:b/>
+          <w:bCs/>
+        </w:rPr>
+      </w:pPr>
+      <w:proofErr w:type="spellStart"/>
+      <w:r>
+        <w:rPr>
+          <w:b/>
+          <w:bCs/>
+        </w:rPr>
+        <w:t>Acceleo</w:t>
+      </w:r>
+      <w:proofErr w:type="spellEnd"/>
+      <w:r>
+        <w:rPr>
+          <w:b/>
+          <w:bCs/>
+        </w:rPr>
+        <w:t>:</w:t>
+      </w:r>
     </w:p>
     <w:p>
       <w:pPr>
         <w:pStyle w:val="ITEABodyText"/>
       </w:pPr>
-      <w:r>
-        <w:t>Extend</w:t>
-      </w:r>
-      <w:r>
-        <w:t>2</w:t>
+      <w:proofErr w:type="spellStart"/>
+      <w:r>
+        <w:t>Acceleo</w:t>
+      </w:r>
+      <w:proofErr w:type="spellEnd"/>
+      <w:r>
+        <w:t xml:space="preserve"> is a pragmatic implementation of the Object Management Group (OMG) MOF Model to Text Language (MTL) standard. </w:t>
+      </w:r>
+      <w:r>
+        <w:t>I</w:t>
+      </w:r>
+      <w:r>
+        <w:t>t is very easy to get started and understand the basic principles</w:t>
+      </w:r>
+      <w:r>
+        <w:t xml:space="preserve"> of model to text transformation with </w:t>
+      </w:r>
+      <w:proofErr w:type="spellStart"/>
+      <w:r>
+        <w:t>Acceleo</w:t>
+      </w:r>
+      <w:proofErr w:type="spellEnd"/>
+      <w:r>
+        <w:t>.</w:t>
+      </w:r>
+      <w:r>
+        <w:t xml:space="preserve"> It</w:t>
+      </w:r>
+      <w:r>
+        <w:t xml:space="preserve"> is the result of R&amp;D in the French company </w:t>
+      </w:r>
+      <w:proofErr w:type="spellStart"/>
+      <w:r>
+        <w:t>Obeo</w:t>
+      </w:r>
+      <w:proofErr w:type="spellEnd"/>
+      <w:r>
+        <w:t xml:space="preserve">. </w:t>
+      </w:r>
+      <w:r>
+        <w:t>I</w:t>
+      </w:r>
+      <w:r>
+        <w:t xml:space="preserve">t offers advantages </w:t>
+      </w:r>
+      <w:r>
+        <w:t>such as</w:t>
+      </w:r>
+      <w:r>
+        <w:t xml:space="preserve">: High ability to customize, Interoperability, Easy kick off, and </w:t>
+      </w:r>
+      <w:r>
+        <w:t>so on.</w:t>
       </w:r>
     </w:p>
     <w:p>
       <w:pPr>
         <w:pStyle w:val="ITEABodyText"/>
       </w:pPr>
+      <w:r>
+        <w:t>The reference implementation provide</w:t>
+      </w:r>
+      <w:r>
+        <w:t>d</w:t>
+      </w:r>
+      <w:r>
+        <w:t xml:space="preserve"> within the Eclipse M2T project, </w:t>
+      </w:r>
+      <w:proofErr w:type="spellStart"/>
+      <w:r>
+        <w:t>Acceleo</w:t>
+      </w:r>
+      <w:proofErr w:type="spellEnd"/>
+      <w:r>
+        <w:t xml:space="preserve"> 3, combines tooling, simple syntax and efficient code generation.</w:t>
+      </w:r>
+      <w:r>
+        <w:t xml:space="preserve"> </w:t>
+      </w:r>
+      <w:r>
+        <w:t xml:space="preserve">The </w:t>
+      </w:r>
+      <w:proofErr w:type="spellStart"/>
+      <w:r>
+        <w:t>Acceleo</w:t>
+      </w:r>
+      <w:proofErr w:type="spellEnd"/>
+      <w:r>
+        <w:t xml:space="preserve"> generation module Editor supports the user with the features </w:t>
+      </w:r>
+      <w:r>
+        <w:t>such as</w:t>
+      </w:r>
+      <w:r>
+        <w:t xml:space="preserve">: content assist, quick outline, navigation links to the declaration of model elements, template elements and variables, quick fixes, refactoring, syntax highlighting, </w:t>
+      </w:r>
+      <w:r>
+        <w:t>occurrences</w:t>
+      </w:r>
+      <w:r>
+        <w:t xml:space="preserve"> highlighting</w:t>
+      </w:r>
+      <w:r>
+        <w:t xml:space="preserve">, </w:t>
+      </w:r>
+      <w:r>
+        <w:t xml:space="preserve">and so </w:t>
+      </w:r>
+      <w:r>
+        <w:t>on.</w:t>
+      </w:r>
     </w:p>
     <w:p>
       <w:pPr>
         <w:pStyle w:val="ITEABodyText"/>
-        <w:rPr>
-          <w:lang w:val="en-US" w:bidi="fa-IR"/>
-        </w:rPr>
-      </w:pPr>
-      <w:r>
-        <w:rPr>
-          <w:lang w:bidi="fa-IR"/>
-        </w:rPr>
-        <w:t>Higher Order Transformations (HOTs</w:t>
-      </w:r>
-      <w:r>
-        <w:rPr>
-          <w:lang w:val="en-US" w:bidi="fa-IR"/>
-        </w:rPr>
-        <w:t>)</w:t>
-      </w:r>
+        <w:tabs>
+          <w:tab w:val="left" w:pos="3330"/>
+        </w:tabs>
+      </w:pPr>
     </w:p>
     <w:p>
       <w:pPr>
         <w:pStyle w:val="ITEABodyText"/>
-        <w:rPr>
-          <w:lang w:val="en-US" w:bidi="fa-IR"/>
-        </w:rPr>
       </w:pPr>
     </w:p>
     <w:p>
       <w:pPr>
         <w:pStyle w:val="ITEABodyText"/>
       </w:pPr>
-      <w:r>
-        <w:t>Ad hoc</w:t>
-      </w:r>
+      <w:bookmarkStart w:id="27" w:name="_GoBack"/>
+      <w:r>
+        <w:t>X</w:t>
+      </w:r>
+      <w:r>
+        <w:t>tend</w:t>
+      </w:r>
+      <w:r>
+        <w:t>2</w:t>
+      </w:r>
+    </w:p>
+    <w:bookmarkEnd w:id="27"/>
+    <w:p>
+      <w:pPr>
+        <w:pStyle w:val="ITEABodyText"/>
+      </w:pPr>
     </w:p>
     <w:p>
       <w:pPr>
         <w:pStyle w:val="ITEABodyText"/>
         <w:rPr>
+          <w:lang w:val="en-US" w:bidi="fa-IR"/>
+        </w:rPr>
+      </w:pPr>
+      <w:r>
+        <w:rPr>
+          <w:lang w:bidi="fa-IR"/>
+        </w:rPr>
+        <w:t>Higher Order Transformations (HOTs</w:t>
+      </w:r>
+      <w:r>
+        <w:rPr>
+          <w:lang w:val="en-US" w:bidi="fa-IR"/>
+        </w:rPr>
+        <w:t>)</w:t>
+      </w:r>
+    </w:p>
+    <w:p>
+      <w:pPr>
+        <w:pStyle w:val="ITEABodyText"/>
+        <w:rPr>
+          <w:lang w:val="en-US" w:bidi="fa-IR"/>
+        </w:rPr>
+      </w:pPr>
+    </w:p>
+    <w:p>
+      <w:pPr>
+        <w:pStyle w:val="ITEABodyText"/>
+      </w:pPr>
+      <w:r>
+        <w:t>Ad hoc</w:t>
+      </w:r>
+    </w:p>
+    <w:p>
+      <w:pPr>
+        <w:pStyle w:val="ITEABodyText"/>
+        <w:rPr>
           <w:rtl/>
           <w:lang w:val="en-US" w:bidi="fa-IR"/>
         </w:rPr>
       </w:pPr>
-      <w:bookmarkStart w:id="27" w:name="_GoBack"/>
-      <w:bookmarkEnd w:id="27"/>
     </w:p>
     <w:p>
       <w:pPr>
@@ -5372,6 +4897,7 @@
         <w:rPr>
           <w:lang w:bidi="fa-IR"/>
         </w:rPr>
+        <w:lastRenderedPageBreak/>
         <w:t>SiTra</w:t>
       </w:r>
       <w:proofErr w:type="spellEnd"/>
@@ -5515,7 +5041,6 @@
         <w:rPr>
           <w:lang w:val="en-US"/>
         </w:rPr>
-        <w:lastRenderedPageBreak/>
         <w:t>M2M</w:t>
       </w:r>
     </w:p>
@@ -5540,25 +5065,19 @@
         </w:rPr>
         <w:t>M2T</w:t>
       </w:r>
+      <w:proofErr w:type="gramStart"/>
       <w:r>
         <w:rPr>
           <w:lang w:val="en-US"/>
         </w:rPr>
-        <w:t xml:space="preserve">: </w:t>
-      </w:r>
-      <w:proofErr w:type="spellStart"/>
+        <w:t>:JET</w:t>
+      </w:r>
+      <w:proofErr w:type="gramEnd"/>
       <w:r>
         <w:rPr>
           <w:lang w:val="en-US"/>
         </w:rPr>
-        <w:t>Acceleo</w:t>
-      </w:r>
-      <w:proofErr w:type="spellEnd"/>
-      <w:r>
-        <w:rPr>
-          <w:lang w:val="en-US"/>
-        </w:rPr>
-        <w:t xml:space="preserve">, JET, Xpand, </w:t>
+        <w:t xml:space="preserve">, Xpand, </w:t>
       </w:r>
       <w:proofErr w:type="spellStart"/>
       <w:r>
@@ -5752,6 +5271,14 @@
         </w:rPr>
         <w:t xml:space="preserve"> taxonomy</w:t>
       </w:r>
+    </w:p>
+    <w:p>
+      <w:pPr>
+        <w:pStyle w:val="ITEABodyText"/>
+        <w:rPr>
+          <w:lang w:val="en-US"/>
+        </w:rPr>
+      </w:pPr>
     </w:p>
     <w:p>
       <w:pPr>
@@ -6940,7 +6467,7 @@
               <w:noProof/>
               <w:szCs w:val="20"/>
             </w:rPr>
-            <w:t>10</w:t>
+            <w:t>15</w:t>
           </w:r>
           <w:r>
             <w:rPr>
@@ -7149,7 +6676,7 @@
           <w:rPr>
             <w:noProof/>
           </w:rPr>
-          <w:t>10</w:t>
+          <w:t>15</w:t>
         </w:r>
         <w:r>
           <w:rPr>
@@ -24677,12 +24204,14 @@
 </file>
 
 <file path=customXml/item1.xml><?xml version="1.0" encoding="utf-8"?>
-<?mso-contentType ?>
-<FormTemplates xmlns="http://schemas.microsoft.com/sharepoint/v3/contenttype/forms">
-  <Display>DocumentLibraryForm</Display>
-  <Edit>DocumentLibraryForm</Edit>
-  <New>DocumentLibraryForm</New>
-</FormTemplates>
+<p:properties xmlns:p="http://schemas.microsoft.com/office/2006/metadata/properties" xmlns:xsi="http://www.w3.org/2001/XMLSchema-instance" xmlns:pc="http://schemas.microsoft.com/office/infopath/2007/PartnerControls">
+  <documentManagement>
+    <TaxCatchAll xmlns="194ccb06-a9bd-44be-8233-5ea8b0721088"/>
+    <TaxKeywordTaxHTField xmlns="194ccb06-a9bd-44be-8233-5ea8b0721088">
+      <Terms xmlns="http://schemas.microsoft.com/office/infopath/2007/PartnerControls"/>
+    </TaxKeywordTaxHTField>
+  </documentManagement>
+</p:properties>
 </file>
 
 <file path=customXml/item2.xml><?xml version="1.0" encoding="utf-8"?>
@@ -24826,14 +24355,12 @@
 </file>
 
 <file path=customXml/item3.xml><?xml version="1.0" encoding="utf-8"?>
-<p:properties xmlns:p="http://schemas.microsoft.com/office/2006/metadata/properties" xmlns:xsi="http://www.w3.org/2001/XMLSchema-instance" xmlns:pc="http://schemas.microsoft.com/office/infopath/2007/PartnerControls">
-  <documentManagement>
-    <TaxCatchAll xmlns="194ccb06-a9bd-44be-8233-5ea8b0721088"/>
-    <TaxKeywordTaxHTField xmlns="194ccb06-a9bd-44be-8233-5ea8b0721088">
-      <Terms xmlns="http://schemas.microsoft.com/office/infopath/2007/PartnerControls"/>
-    </TaxKeywordTaxHTField>
-  </documentManagement>
-</p:properties>
+<?mso-contentType ?>
+<FormTemplates xmlns="http://schemas.microsoft.com/sharepoint/v3/contenttype/forms">
+  <Display>DocumentLibraryForm</Display>
+  <Edit>DocumentLibraryForm</Edit>
+  <New>DocumentLibraryForm</New>
+</FormTemplates>
 </file>
 
 <file path=customXml/item4.xml><?xml version="1.0" encoding="utf-8"?>
@@ -24862,9 +24389,11 @@
 </file>
 
 <file path=customXml/itemProps1.xml><?xml version="1.0" encoding="utf-8"?>
-<ds:datastoreItem xmlns:ds="http://schemas.openxmlformats.org/officeDocument/2006/customXml" ds:itemID="{1D7ACB1F-E46F-44D4-BC20-DD633AB4993C}">
+<ds:datastoreItem xmlns:ds="http://schemas.openxmlformats.org/officeDocument/2006/customXml" ds:itemID="{DFFBFD16-ACF5-4461-95B8-9F684056E623}">
   <ds:schemaRefs>
-    <ds:schemaRef ds:uri="http://schemas.microsoft.com/sharepoint/v3/contenttype/forms"/>
+    <ds:schemaRef ds:uri="http://schemas.microsoft.com/office/2006/metadata/properties"/>
+    <ds:schemaRef ds:uri="http://schemas.microsoft.com/office/infopath/2007/PartnerControls"/>
+    <ds:schemaRef ds:uri="194ccb06-a9bd-44be-8233-5ea8b0721088"/>
   </ds:schemaRefs>
 </ds:datastoreItem>
 </file>
@@ -24888,17 +24417,15 @@
 </file>
 
 <file path=customXml/itemProps3.xml><?xml version="1.0" encoding="utf-8"?>
-<ds:datastoreItem xmlns:ds="http://schemas.openxmlformats.org/officeDocument/2006/customXml" ds:itemID="{DFFBFD16-ACF5-4461-95B8-9F684056E623}">
+<ds:datastoreItem xmlns:ds="http://schemas.openxmlformats.org/officeDocument/2006/customXml" ds:itemID="{1D7ACB1F-E46F-44D4-BC20-DD633AB4993C}">
   <ds:schemaRefs>
-    <ds:schemaRef ds:uri="http://schemas.microsoft.com/office/2006/metadata/properties"/>
-    <ds:schemaRef ds:uri="http://schemas.microsoft.com/office/infopath/2007/PartnerControls"/>
-    <ds:schemaRef ds:uri="194ccb06-a9bd-44be-8233-5ea8b0721088"/>
+    <ds:schemaRef ds:uri="http://schemas.microsoft.com/sharepoint/v3/contenttype/forms"/>
   </ds:schemaRefs>
 </ds:datastoreItem>
 </file>
 
 <file path=customXml/itemProps4.xml><?xml version="1.0" encoding="utf-8"?>
-<ds:datastoreItem xmlns:ds="http://schemas.openxmlformats.org/officeDocument/2006/customXml" ds:itemID="{3CE4EF84-A402-4D43-9122-C5337ECF2869}">
+<ds:datastoreItem xmlns:ds="http://schemas.openxmlformats.org/officeDocument/2006/customXml" ds:itemID="{0E35DB2F-E417-4536-BD00-7514840E5941}">
   <ds:schemaRefs>
     <ds:schemaRef ds:uri="http://schemas.openxmlformats.org/officeDocument/2006/bibliography"/>
   </ds:schemaRefs>

</xml_diff>

<commit_message>
Some new tools and languages are added to the document.
</commit_message>
<xml_diff>
--- a/WP3/D3.1.1 Review of model-to-model transformation approaches and technologies.docx
+++ b/WP3/D3.1.1 Review of model-to-model transformation approaches and technologies.docx
@@ -3014,7 +3014,19 @@
           <w:szCs w:val="20"/>
           <w:lang w:val="en-US" w:eastAsia="en-US"/>
         </w:rPr>
-        <w:t xml:space="preserve">is a transformation where the source and target models reside at different abstraction levels. A typical example is </w:t>
+        <w:t>is a transformation where the source and target models</w:t>
+      </w:r>
+      <w:bookmarkStart w:id="27" w:name="_GoBack"/>
+      <w:bookmarkEnd w:id="27"/>
+      <w:r>
+        <w:rPr>
+          <w:rFonts w:asciiTheme="minorBidi" w:eastAsiaTheme="minorHAnsi" w:hAnsiTheme="minorBidi" w:cstheme="minorBidi"/>
+          <w:color w:val="auto"/>
+          <w:spacing w:val="0"/>
+          <w:szCs w:val="20"/>
+          <w:lang w:val="en-US" w:eastAsia="en-US"/>
+        </w:rPr>
+        <w:t xml:space="preserve"> reside at different abstraction levels. A typical example is </w:t>
       </w:r>
       <w:r>
         <w:rPr>
@@ -3038,7 +3050,6 @@
         </w:rPr>
         <w:t>, where a specification is gradually refined into a full-fledged implementation, by means of successive refinement steps that add more concrete details [15</w:t>
       </w:r>
-      <w:proofErr w:type="gramStart"/>
       <w:r>
         <w:rPr>
           <w:rFonts w:asciiTheme="minorBidi" w:eastAsiaTheme="minorHAnsi" w:hAnsiTheme="minorBidi" w:cstheme="minorBidi"/>
@@ -3047,9 +3058,8 @@
           <w:szCs w:val="20"/>
           <w:lang w:val="en-US" w:eastAsia="en-US"/>
         </w:rPr>
-        <w:t>,16</w:t>
-      </w:r>
-      <w:proofErr w:type="gramEnd"/>
+        <w:t>, 16</w:t>
+      </w:r>
       <w:r>
         <w:rPr>
           <w:rFonts w:asciiTheme="minorBidi" w:eastAsiaTheme="minorHAnsi" w:hAnsiTheme="minorBidi" w:cstheme="minorBidi"/>
@@ -3711,7 +3721,10 @@
         <w:pStyle w:val="ITEAHeading2"/>
       </w:pPr>
       <w:r>
-        <w:t>M2M Transformation Languages</w:t>
+        <w:t>Transformation Languages</w:t>
+      </w:r>
+      <w:r>
+        <w:t>, Tools, and Technologies</w:t>
       </w:r>
     </w:p>
     <w:p>
@@ -3753,11 +3766,9 @@
       <w:r>
         <w:t xml:space="preserve"> team (previously called ATLAS Group). In the field of Model-Driven Engineering (MDE), ATL provides ways to produce a set of target models from a set of source models. Released under the terms of the Eclipse Public License, ATL is an M2M (Eclipse) component, inside of the Eclipse </w:t>
       </w:r>
-      <w:proofErr w:type="spellStart"/>
-      <w:r>
-        <w:t>Modeling</w:t>
-      </w:r>
-      <w:proofErr w:type="spellEnd"/>
+      <w:r>
+        <w:t>Modelling</w:t>
+      </w:r>
       <w:r>
         <w:t xml:space="preserve"> Project (EMP).</w:t>
       </w:r>
@@ -4564,16 +4575,7 @@
       </w:r>
       <w:proofErr w:type="spellEnd"/>
       <w:r>
-        <w:t xml:space="preserve"> is a pragmatic implementation of the Object Management Group (OMG) MOF Model to Text Language (MTL) standard. </w:t>
-      </w:r>
-      <w:r>
-        <w:t>I</w:t>
-      </w:r>
-      <w:r>
-        <w:t>t is very easy to get started and understand the basic principles</w:t>
-      </w:r>
-      <w:r>
-        <w:t xml:space="preserve"> of model to text transformation with </w:t>
+        <w:t xml:space="preserve"> is a pragmatic implementation of the Object Management Group (OMG) MOF Model to Text Language (MTL) standard. It is very easy to get started and understand the basic principles of model to text transformation with </w:t>
       </w:r>
       <w:proofErr w:type="spellStart"/>
       <w:r>
@@ -4581,13 +4583,7 @@
       </w:r>
       <w:proofErr w:type="spellEnd"/>
       <w:r>
-        <w:t>.</w:t>
-      </w:r>
-      <w:r>
-        <w:t xml:space="preserve"> It</w:t>
-      </w:r>
-      <w:r>
-        <w:t xml:space="preserve"> is the result of R&amp;D in the French company </w:t>
+        <w:t xml:space="preserve">. It is the result of R&amp;D in the French company </w:t>
       </w:r>
       <w:proofErr w:type="spellStart"/>
       <w:r>
@@ -4686,64 +4682,1273 @@
     <w:p>
       <w:pPr>
         <w:pStyle w:val="ITEABodyText"/>
-      </w:pPr>
-      <w:bookmarkStart w:id="27" w:name="_GoBack"/>
-      <w:r>
+        <w:rPr>
+          <w:b/>
+          <w:bCs/>
+        </w:rPr>
+      </w:pPr>
+      <w:proofErr w:type="spellStart"/>
+      <w:r>
+        <w:rPr>
+          <w:b/>
+          <w:bCs/>
+        </w:rPr>
         <w:t>X</w:t>
       </w:r>
       <w:r>
+        <w:rPr>
+          <w:b/>
+          <w:bCs/>
+        </w:rPr>
         <w:t>tend</w:t>
       </w:r>
-      <w:r>
-        <w:t>2</w:t>
-      </w:r>
-    </w:p>
-    <w:bookmarkEnd w:id="27"/>
-    <w:p>
-      <w:pPr>
-        <w:pStyle w:val="ITEABodyText"/>
-      </w:pPr>
+      <w:proofErr w:type="spellEnd"/>
+      <w:r>
+        <w:rPr>
+          <w:b/>
+          <w:bCs/>
+        </w:rPr>
+        <w:t>:</w:t>
+      </w:r>
     </w:p>
     <w:p>
       <w:pPr>
         <w:pStyle w:val="ITEABodyText"/>
-        <w:rPr>
-          <w:lang w:val="en-US" w:bidi="fa-IR"/>
-        </w:rPr>
-      </w:pPr>
-      <w:r>
-        <w:rPr>
-          <w:lang w:bidi="fa-IR"/>
-        </w:rPr>
-        <w:t>Higher Order Transformations (HOTs</w:t>
-      </w:r>
-      <w:r>
-        <w:rPr>
-          <w:lang w:val="en-US" w:bidi="fa-IR"/>
-        </w:rPr>
-        <w:t>)</w:t>
+      </w:pPr>
+      <w:proofErr w:type="spellStart"/>
+      <w:r>
+        <w:t>Xtend</w:t>
+      </w:r>
+      <w:proofErr w:type="spellEnd"/>
+      <w:r>
+        <w:t xml:space="preserve"> is a statically-typed programming language which translates to comprehensible Java source code. Syntactically and semantically </w:t>
+      </w:r>
+      <w:proofErr w:type="spellStart"/>
+      <w:r>
+        <w:t>Xtend</w:t>
+      </w:r>
+      <w:proofErr w:type="spellEnd"/>
+      <w:r>
+        <w:t xml:space="preserve"> has its roots in the Java programming language but improves on many aspects</w:t>
+      </w:r>
+      <w:r>
+        <w:t xml:space="preserve"> such as</w:t>
+      </w:r>
+      <w:r>
+        <w:t>:</w:t>
+      </w:r>
+      <w:r>
+        <w:t xml:space="preserve"> Lambda Expressions, </w:t>
+      </w:r>
+      <w:r>
+        <w:t>Active</w:t>
+      </w:r>
+      <w:r>
+        <w:t xml:space="preserve"> </w:t>
+      </w:r>
+      <w:r>
+        <w:t>Annotations</w:t>
+      </w:r>
+      <w:r>
+        <w:t>,</w:t>
+      </w:r>
+      <w:r>
+        <w:t xml:space="preserve"> </w:t>
+      </w:r>
+      <w:r>
+        <w:t>and Template</w:t>
+      </w:r>
+      <w:r>
+        <w:t xml:space="preserve"> expressions</w:t>
+      </w:r>
+      <w:r>
+        <w:t>.</w:t>
       </w:r>
     </w:p>
     <w:p>
       <w:pPr>
         <w:pStyle w:val="ITEABodyText"/>
-        <w:rPr>
-          <w:lang w:val="en-US" w:bidi="fa-IR"/>
-        </w:rPr>
-      </w:pPr>
+      </w:pPr>
+      <w:r>
+        <w:t xml:space="preserve">Unlike other JVM languages </w:t>
+      </w:r>
+      <w:proofErr w:type="spellStart"/>
+      <w:r>
+        <w:t>Xtend</w:t>
+      </w:r>
+      <w:proofErr w:type="spellEnd"/>
+      <w:r>
+        <w:t xml:space="preserve"> has zero interoperability issues with Java: Everything you write interacts with Java exactly as expected. At the same time </w:t>
+      </w:r>
+      <w:proofErr w:type="spellStart"/>
+      <w:r>
+        <w:t>Xtend</w:t>
+      </w:r>
+      <w:proofErr w:type="spellEnd"/>
+      <w:r>
+        <w:t xml:space="preserve"> is much more concise, readable and expressive. </w:t>
+      </w:r>
+      <w:proofErr w:type="spellStart"/>
+      <w:r>
+        <w:t>Xtend’s</w:t>
+      </w:r>
+      <w:proofErr w:type="spellEnd"/>
+      <w:r>
+        <w:t xml:space="preserve"> small library is just a thin layer that provides useful utilities and extensions on top of the Java Development Kit (JDK).</w:t>
+      </w:r>
+      <w:r>
+        <w:t xml:space="preserve"> </w:t>
+      </w:r>
+      <w:r>
+        <w:t xml:space="preserve">Of course, you can call </w:t>
+      </w:r>
+      <w:proofErr w:type="spellStart"/>
+      <w:r>
+        <w:t>Xtend</w:t>
+      </w:r>
+      <w:proofErr w:type="spellEnd"/>
+      <w:r>
+        <w:t xml:space="preserve"> methods from Java, too, in a completely transparent way. Furthermore, </w:t>
+      </w:r>
+      <w:proofErr w:type="spellStart"/>
+      <w:r>
+        <w:t>Xtend</w:t>
+      </w:r>
+      <w:proofErr w:type="spellEnd"/>
+      <w:r>
+        <w:t xml:space="preserve"> provides a modern Eclipse-based IDE closely integrated with the Eclipse Java Development Tools (JDT), including features like call-hierarchies, rename refactoring, debugging and many more.</w:t>
+      </w:r>
     </w:p>
     <w:p>
       <w:pPr>
         <w:pStyle w:val="ITEABodyText"/>
       </w:pPr>
-      <w:r>
-        <w:t>Ad hoc</w:t>
-      </w:r>
     </w:p>
     <w:p>
       <w:pPr>
         <w:pStyle w:val="ITEABodyText"/>
         <w:rPr>
+          <w:b/>
+          <w:bCs/>
+        </w:rPr>
+      </w:pPr>
+      <w:r>
+        <w:rPr>
+          <w:b/>
+          <w:bCs/>
+        </w:rPr>
+        <w:t>Xpand:</w:t>
+      </w:r>
+    </w:p>
+    <w:p>
+      <w:pPr>
+        <w:pStyle w:val="ITEABodyText"/>
+      </w:pPr>
+      <w:r>
+        <w:t xml:space="preserve">The Xpand generator framework provides </w:t>
+      </w:r>
+      <w:r>
+        <w:t>a textual language which</w:t>
+      </w:r>
+      <w:r>
+        <w:t xml:space="preserve"> useful in different contexts in the MDSD process (e.g. validation, metamodel extensions, code generation, </w:t>
+      </w:r>
+      <w:r>
+        <w:t>and model</w:t>
+      </w:r>
+      <w:r>
+        <w:t xml:space="preserve"> transformation)</w:t>
+      </w:r>
+      <w:r>
+        <w:t>.</w:t>
+      </w:r>
+    </w:p>
+    <w:p>
+      <w:pPr>
+        <w:pStyle w:val="ITEABodyText"/>
+      </w:pPr>
+      <w:r>
+        <w:lastRenderedPageBreak/>
+        <w:t>It</w:t>
+      </w:r>
+      <w:r>
+        <w:t xml:space="preserve"> can operate on</w:t>
+      </w:r>
+      <w:r>
+        <w:t xml:space="preserve"> </w:t>
+      </w:r>
+      <w:r>
+        <w:t>a model, metamodel</w:t>
+      </w:r>
+      <w:r>
+        <w:t xml:space="preserve"> and</w:t>
+      </w:r>
+      <w:r>
+        <w:t>/or meta-metamodel</w:t>
+      </w:r>
+      <w:r>
+        <w:t xml:space="preserve"> and you do not need to learn </w:t>
+      </w:r>
+      <w:r>
+        <w:t>different languages to do these tasks</w:t>
+      </w:r>
+      <w:r>
+        <w:t>.</w:t>
+      </w:r>
+      <w:r>
+        <w:t xml:space="preserve"> </w:t>
+      </w:r>
+      <w:r>
+        <w:t>The framework provides a uniform abstraction layer over different meta-meta-models (e.g. EMF</w:t>
+      </w:r>
+      <w:r>
+        <w:t xml:space="preserve"> </w:t>
+      </w:r>
+      <w:proofErr w:type="spellStart"/>
+      <w:r>
+        <w:t>Ecore</w:t>
+      </w:r>
+      <w:proofErr w:type="spellEnd"/>
+      <w:r>
+        <w:t xml:space="preserve">, Eclipse UML2, JavaBeans, </w:t>
+      </w:r>
+      <w:proofErr w:type="gramStart"/>
+      <w:r>
+        <w:t>XML</w:t>
+      </w:r>
+      <w:proofErr w:type="gramEnd"/>
+      <w:r>
+        <w:t xml:space="preserve"> Schema etc.). Additionally, it offers a powerful, statically typed</w:t>
+      </w:r>
+      <w:r>
+        <w:t xml:space="preserve"> </w:t>
+      </w:r>
+      <w:r>
+        <w:t>expressions language, which is used in the various textual languages.</w:t>
+      </w:r>
+      <w:r>
+        <w:cr/>
+      </w:r>
+    </w:p>
+    <w:p>
+      <w:pPr>
+        <w:pStyle w:val="ITEABodyText"/>
+        <w:rPr>
+          <w:b/>
+          <w:bCs/>
+          <w:lang w:val="en-US"/>
+        </w:rPr>
+      </w:pPr>
+      <w:r>
+        <w:rPr>
+          <w:b/>
+          <w:bCs/>
+          <w:lang w:val="en-US"/>
+        </w:rPr>
+        <w:t>JET</w:t>
+      </w:r>
+      <w:r>
+        <w:rPr>
+          <w:b/>
+          <w:bCs/>
+          <w:lang w:val="en-US"/>
+        </w:rPr>
+        <w:t>:</w:t>
+      </w:r>
+    </w:p>
+    <w:p>
+      <w:pPr>
+        <w:pStyle w:val="NormalWeb"/>
+        <w:spacing w:before="0" w:beforeAutospacing="0" w:after="0"/>
+        <w:jc w:val="both"/>
+        <w:rPr>
+          <w:rFonts w:ascii="Arial" w:hAnsi="Arial" w:cs="Arial"/>
+          <w:color w:val="000000"/>
+          <w:sz w:val="20"/>
+          <w:szCs w:val="20"/>
+        </w:rPr>
+      </w:pPr>
+      <w:r>
+        <w:rPr>
+          <w:rFonts w:ascii="Arial" w:hAnsi="Arial" w:cs="Arial"/>
+          <w:color w:val="000000"/>
+          <w:sz w:val="20"/>
+          <w:szCs w:val="20"/>
+        </w:rPr>
+        <w:t>Generating source code can be powerful, but the program that writes the code can quickly become very complex and hard to understand. One way to reduce complexity and increase readability is to use templates.</w:t>
+      </w:r>
+      <w:r>
+        <w:rPr>
+          <w:rFonts w:ascii="Arial" w:hAnsi="Arial" w:cs="Arial"/>
+          <w:color w:val="000000"/>
+          <w:sz w:val="20"/>
+          <w:szCs w:val="20"/>
+        </w:rPr>
+        <w:t xml:space="preserve"> </w:t>
+      </w:r>
+      <w:r>
+        <w:rPr>
+          <w:rFonts w:ascii="Arial" w:hAnsi="Arial" w:cs="Arial"/>
+          <w:color w:val="000000"/>
+          <w:sz w:val="20"/>
+          <w:szCs w:val="20"/>
+        </w:rPr>
+        <w:t xml:space="preserve">One of the </w:t>
+      </w:r>
+      <w:r>
+        <w:rPr>
+          <w:rFonts w:ascii="Arial" w:hAnsi="Arial" w:cs="Arial"/>
+          <w:color w:val="000000"/>
+          <w:sz w:val="20"/>
+          <w:szCs w:val="20"/>
+        </w:rPr>
+        <w:t xml:space="preserve">Eclipse </w:t>
+      </w:r>
+      <w:r>
+        <w:rPr>
+          <w:rFonts w:ascii="Arial" w:hAnsi="Arial" w:cs="Arial"/>
+          <w:color w:val="000000"/>
+          <w:sz w:val="20"/>
+          <w:szCs w:val="20"/>
+        </w:rPr>
+        <w:t>Modelling</w:t>
+      </w:r>
+      <w:r>
+        <w:rPr>
+          <w:rFonts w:ascii="Arial" w:hAnsi="Arial" w:cs="Arial"/>
+          <w:color w:val="000000"/>
+          <w:sz w:val="20"/>
+          <w:szCs w:val="20"/>
+        </w:rPr>
+        <w:t xml:space="preserve"> Framework (</w:t>
+      </w:r>
+      <w:r>
+        <w:rPr>
+          <w:rFonts w:ascii="Arial" w:hAnsi="Arial" w:cs="Arial"/>
+          <w:color w:val="000000"/>
+          <w:sz w:val="20"/>
+          <w:szCs w:val="20"/>
+        </w:rPr>
+        <w:t>EMF</w:t>
+      </w:r>
+      <w:r>
+        <w:rPr>
+          <w:rFonts w:ascii="Arial" w:hAnsi="Arial" w:cs="Arial"/>
+          <w:color w:val="000000"/>
+          <w:sz w:val="20"/>
+          <w:szCs w:val="20"/>
+        </w:rPr>
+        <w:t>) project t</w:t>
+      </w:r>
+      <w:r>
+        <w:rPr>
+          <w:rFonts w:ascii="Arial" w:hAnsi="Arial" w:cs="Arial"/>
+          <w:color w:val="000000"/>
+          <w:sz w:val="20"/>
+          <w:szCs w:val="20"/>
+        </w:rPr>
+        <w:t>ools for generating source code is</w:t>
+      </w:r>
+      <w:r>
+        <w:rPr>
+          <w:rFonts w:ascii="Arial" w:hAnsi="Arial" w:cs="Arial"/>
+          <w:color w:val="000000"/>
+          <w:sz w:val="20"/>
+          <w:szCs w:val="20"/>
+        </w:rPr>
+        <w:t xml:space="preserve"> JET (Java Emitter Templates). With JET you can use a JSP-like syntax (actually a subset of the JSP syntax) that makes it easy to write templates that express the code you want to generate. JET is a generic template engine that can be used to generate SQL, XML, Java source code and other output from templates. </w:t>
+      </w:r>
+    </w:p>
+    <w:p>
+      <w:pPr>
+        <w:pStyle w:val="NormalWeb"/>
+        <w:spacing w:before="0" w:beforeAutospacing="0" w:after="0"/>
+        <w:jc w:val="both"/>
+        <w:rPr>
+          <w:rFonts w:ascii="Arial" w:hAnsi="Arial" w:cs="Arial"/>
+          <w:color w:val="000000"/>
+          <w:sz w:val="20"/>
+          <w:szCs w:val="20"/>
+        </w:rPr>
+      </w:pPr>
+      <w:r>
+        <w:rPr>
+          <w:rFonts w:ascii="Arial" w:hAnsi="Arial" w:cs="Arial"/>
+          <w:color w:val="000000"/>
+          <w:sz w:val="20"/>
+          <w:szCs w:val="20"/>
+        </w:rPr>
+        <w:t>JET is used in the implementation of a "code generator"</w:t>
+      </w:r>
+      <w:r>
+        <w:rPr>
+          <w:rFonts w:ascii="Arial" w:hAnsi="Arial" w:cs="Arial"/>
+          <w:color w:val="000000"/>
+          <w:sz w:val="20"/>
+          <w:szCs w:val="20"/>
+        </w:rPr>
+        <w:t xml:space="preserve"> as </w:t>
+      </w:r>
+      <w:r>
+        <w:rPr>
+          <w:rFonts w:ascii="Arial" w:hAnsi="Arial" w:cs="Arial"/>
+          <w:color w:val="000000"/>
+          <w:sz w:val="20"/>
+          <w:szCs w:val="20"/>
+        </w:rPr>
+        <w:t>an important component of Model Driven Development (MDD)</w:t>
+      </w:r>
+      <w:r>
+        <w:rPr>
+          <w:rFonts w:ascii="Arial" w:hAnsi="Arial" w:cs="Arial"/>
+          <w:color w:val="000000"/>
+          <w:sz w:val="20"/>
+          <w:szCs w:val="20"/>
+        </w:rPr>
+        <w:t xml:space="preserve"> with the aim of describing</w:t>
+      </w:r>
+      <w:r>
+        <w:rPr>
+          <w:rFonts w:ascii="Arial" w:hAnsi="Arial" w:cs="Arial"/>
+          <w:color w:val="000000"/>
+          <w:sz w:val="20"/>
+          <w:szCs w:val="20"/>
+        </w:rPr>
+        <w:t xml:space="preserve"> a software system using abstract models </w:t>
+      </w:r>
+      <w:r>
+        <w:rPr>
+          <w:rFonts w:ascii="Arial" w:hAnsi="Arial" w:cs="Arial"/>
+          <w:color w:val="000000"/>
+          <w:sz w:val="20"/>
+          <w:szCs w:val="20"/>
+        </w:rPr>
+        <w:t>and then refining</w:t>
+      </w:r>
+      <w:r>
+        <w:rPr>
+          <w:rFonts w:ascii="Arial" w:hAnsi="Arial" w:cs="Arial"/>
+          <w:color w:val="000000"/>
+          <w:sz w:val="20"/>
+          <w:szCs w:val="20"/>
+        </w:rPr>
+        <w:t xml:space="preserve"> and transform</w:t>
+      </w:r>
+      <w:r>
+        <w:rPr>
+          <w:rFonts w:ascii="Arial" w:hAnsi="Arial" w:cs="Arial"/>
+          <w:color w:val="000000"/>
+          <w:sz w:val="20"/>
+          <w:szCs w:val="20"/>
+        </w:rPr>
+        <w:t>ing</w:t>
+      </w:r>
+      <w:r>
+        <w:rPr>
+          <w:rFonts w:ascii="Arial" w:hAnsi="Arial" w:cs="Arial"/>
+          <w:color w:val="000000"/>
+          <w:sz w:val="20"/>
+          <w:szCs w:val="20"/>
+        </w:rPr>
+        <w:t xml:space="preserve"> these models into code. Although is possible to create abstract models, and manually transform them into code, the real power of MDD comes from automating this process. </w:t>
+      </w:r>
+      <w:r>
+        <w:rPr>
+          <w:rFonts w:ascii="Arial" w:hAnsi="Arial" w:cs="Arial"/>
+          <w:color w:val="000000"/>
+          <w:sz w:val="20"/>
+          <w:szCs w:val="20"/>
+        </w:rPr>
+        <w:t xml:space="preserve">Generating source code can save you time in your projects and can reduce the amount of tedious redundant programming. </w:t>
+      </w:r>
+      <w:r>
+        <w:rPr>
+          <w:rFonts w:ascii="Arial" w:hAnsi="Arial" w:cs="Arial"/>
+          <w:color w:val="000000"/>
+          <w:sz w:val="20"/>
+          <w:szCs w:val="20"/>
+        </w:rPr>
+        <w:t xml:space="preserve"> </w:t>
+      </w:r>
+      <w:r>
+        <w:rPr>
+          <w:rFonts w:ascii="Arial" w:hAnsi="Arial" w:cs="Arial"/>
+          <w:color w:val="000000"/>
+          <w:sz w:val="20"/>
+          <w:szCs w:val="20"/>
+        </w:rPr>
+        <w:t xml:space="preserve">Such transformations accelerate the MDD process, and result in better code quality. The transformations can capture the "best practices" of experts, and can ensure that a project consistently </w:t>
+      </w:r>
+      <w:r>
+        <w:rPr>
+          <w:rFonts w:ascii="Arial" w:hAnsi="Arial" w:cs="Arial"/>
+          <w:color w:val="000000"/>
+          <w:sz w:val="20"/>
+          <w:szCs w:val="20"/>
+        </w:rPr>
+        <w:t>employs</w:t>
+      </w:r>
+      <w:r>
+        <w:rPr>
+          <w:rFonts w:ascii="Arial" w:hAnsi="Arial" w:cs="Arial"/>
+          <w:color w:val="000000"/>
+          <w:sz w:val="20"/>
+          <w:szCs w:val="20"/>
+        </w:rPr>
+        <w:t xml:space="preserve"> these practices.</w:t>
+      </w:r>
+    </w:p>
+    <w:p>
+      <w:pPr>
+        <w:pStyle w:val="NormalWeb"/>
+        <w:spacing w:before="0" w:beforeAutospacing="0"/>
+        <w:rPr>
+          <w:rFonts w:ascii="Arial" w:hAnsi="Arial" w:cs="Arial"/>
+          <w:color w:val="000000"/>
+          <w:sz w:val="20"/>
+          <w:szCs w:val="20"/>
+        </w:rPr>
+      </w:pPr>
+      <w:r>
+        <w:rPr>
+          <w:rFonts w:ascii="Arial" w:hAnsi="Arial" w:cs="Arial"/>
+          <w:color w:val="000000"/>
+          <w:sz w:val="20"/>
+          <w:szCs w:val="20"/>
+        </w:rPr>
+        <w:t xml:space="preserve">However, transformations are not always perfect. Best practices are often dependent on context - what is optimal in one context may be suboptimal in another. Transformations can address this issue by including some mechanism for end-user modification of the code generator. This is frequently done by using "templates" to create </w:t>
+      </w:r>
+      <w:r>
+        <w:rPr>
+          <w:rFonts w:ascii="Arial" w:hAnsi="Arial" w:cs="Arial"/>
+          <w:color w:val="000000"/>
+          <w:sz w:val="20"/>
+          <w:szCs w:val="20"/>
+        </w:rPr>
+        <w:t>artefacts</w:t>
+      </w:r>
+      <w:r>
+        <w:rPr>
+          <w:rFonts w:ascii="Arial" w:hAnsi="Arial" w:cs="Arial"/>
+          <w:color w:val="000000"/>
+          <w:sz w:val="20"/>
+          <w:szCs w:val="20"/>
+        </w:rPr>
+        <w:t>, and allowing users to substitute their own implementations of these templates if necessary</w:t>
+      </w:r>
+      <w:r>
+        <w:rPr>
+          <w:rFonts w:ascii="Arial" w:hAnsi="Arial" w:cs="Arial"/>
+          <w:color w:val="000000"/>
+          <w:sz w:val="20"/>
+          <w:szCs w:val="20"/>
+        </w:rPr>
+        <w:t>, which is</w:t>
+      </w:r>
+      <w:r>
+        <w:rPr>
+          <w:rFonts w:ascii="Arial" w:hAnsi="Arial" w:cs="Arial"/>
+          <w:color w:val="000000"/>
+          <w:sz w:val="20"/>
+          <w:szCs w:val="20"/>
+        </w:rPr>
+        <w:t xml:space="preserve"> the role of JET.</w:t>
+      </w:r>
+    </w:p>
+    <w:p>
+      <w:pPr>
+        <w:pStyle w:val="ITEABodyText"/>
+      </w:pPr>
+    </w:p>
+    <w:p>
+      <w:pPr>
+        <w:pStyle w:val="ITEABodyText"/>
+        <w:rPr>
+          <w:b/>
+          <w:bCs/>
+          <w:lang w:val="en-US"/>
+        </w:rPr>
+      </w:pPr>
+      <w:proofErr w:type="spellStart"/>
+      <w:r>
+        <w:rPr>
+          <w:b/>
+          <w:bCs/>
+          <w:lang w:val="en-US"/>
+        </w:rPr>
+        <w:t>MOFScript</w:t>
+      </w:r>
+      <w:proofErr w:type="spellEnd"/>
+      <w:r>
+        <w:rPr>
+          <w:b/>
+          <w:bCs/>
+          <w:lang w:val="en-US"/>
+        </w:rPr>
+        <w:t>:</w:t>
+      </w:r>
+    </w:p>
+    <w:p>
+      <w:pPr>
+        <w:shd w:val="clear" w:color="auto" w:fill="FFFFFF"/>
+        <w:spacing w:line="240" w:lineRule="atLeast"/>
+        <w:jc w:val="both"/>
+        <w:rPr>
+          <w:rFonts w:cs="Arial"/>
+          <w:color w:val="000000"/>
+          <w:sz w:val="18"/>
+          <w:szCs w:val="18"/>
+        </w:rPr>
+      </w:pPr>
+      <w:r>
+        <w:rPr>
+          <w:rFonts w:cs="Arial"/>
+          <w:color w:val="000000"/>
+          <w:sz w:val="18"/>
+          <w:szCs w:val="18"/>
+        </w:rPr>
+        <w:t xml:space="preserve">The </w:t>
+      </w:r>
+      <w:proofErr w:type="spellStart"/>
+      <w:r>
+        <w:rPr>
+          <w:rFonts w:cs="Arial"/>
+          <w:color w:val="000000"/>
+          <w:sz w:val="18"/>
+          <w:szCs w:val="18"/>
+        </w:rPr>
+        <w:t>MOFScript</w:t>
+      </w:r>
+      <w:proofErr w:type="spellEnd"/>
+      <w:r>
+        <w:rPr>
+          <w:rFonts w:cs="Arial"/>
+          <w:color w:val="000000"/>
+          <w:sz w:val="18"/>
+          <w:szCs w:val="18"/>
+        </w:rPr>
+        <w:t xml:space="preserve"> </w:t>
+      </w:r>
+      <w:r>
+        <w:rPr>
+          <w:rFonts w:cs="Arial"/>
+          <w:color w:val="000000"/>
+          <w:sz w:val="18"/>
+          <w:szCs w:val="18"/>
+        </w:rPr>
+        <w:t>includes</w:t>
+      </w:r>
+      <w:r>
+        <w:rPr>
+          <w:rFonts w:cs="Arial"/>
+          <w:color w:val="000000"/>
+          <w:sz w:val="18"/>
+          <w:szCs w:val="18"/>
+        </w:rPr>
+        <w:t xml:space="preserve"> tools and frameworks for supporting model to text transformations, e.g., to support generation of implementation code or documentation from models. It should provide a metamodel-agnostic framework that allows usage of any kind of metamodel and its instances for text generation.</w:t>
+      </w:r>
+      <w:r>
+        <w:rPr>
+          <w:rFonts w:cs="Arial"/>
+          <w:color w:val="000000"/>
+          <w:sz w:val="18"/>
+          <w:szCs w:val="18"/>
+        </w:rPr>
+        <w:t xml:space="preserve"> It also has a</w:t>
+      </w:r>
+      <w:r>
+        <w:rPr>
+          <w:rFonts w:cs="Arial"/>
+          <w:color w:val="000000"/>
+          <w:sz w:val="18"/>
+          <w:szCs w:val="18"/>
+        </w:rPr>
+        <w:t xml:space="preserve"> language </w:t>
+      </w:r>
+      <w:r>
+        <w:rPr>
+          <w:rFonts w:cs="Arial"/>
+          <w:color w:val="000000"/>
+          <w:sz w:val="18"/>
+          <w:szCs w:val="18"/>
+        </w:rPr>
+        <w:t>to support the</w:t>
+      </w:r>
+      <w:r>
+        <w:rPr>
+          <w:rFonts w:cs="Arial"/>
+          <w:color w:val="000000"/>
+          <w:sz w:val="18"/>
+          <w:szCs w:val="18"/>
+        </w:rPr>
+        <w:t xml:space="preserve"> editing, parsing, and execution</w:t>
+      </w:r>
+      <w:r>
+        <w:rPr>
+          <w:rFonts w:cs="Arial"/>
+          <w:color w:val="000000"/>
+          <w:sz w:val="18"/>
+          <w:szCs w:val="18"/>
+        </w:rPr>
+        <w:t xml:space="preserve"> of transformation rules</w:t>
+      </w:r>
+      <w:r>
+        <w:rPr>
+          <w:rFonts w:cs="Arial"/>
+          <w:color w:val="000000"/>
+          <w:sz w:val="18"/>
+          <w:szCs w:val="18"/>
+        </w:rPr>
+        <w:t>.</w:t>
+      </w:r>
+      <w:r>
+        <w:rPr>
+          <w:rFonts w:cs="Arial"/>
+          <w:color w:val="000000"/>
+          <w:sz w:val="18"/>
+          <w:szCs w:val="18"/>
+        </w:rPr>
+        <w:t xml:space="preserve"> </w:t>
+      </w:r>
+      <w:proofErr w:type="spellStart"/>
+      <w:r>
+        <w:rPr>
+          <w:rFonts w:cs="Arial"/>
+          <w:color w:val="000000"/>
+          <w:sz w:val="18"/>
+          <w:szCs w:val="18"/>
+        </w:rPr>
+        <w:t>MOFScript</w:t>
+      </w:r>
+      <w:proofErr w:type="spellEnd"/>
+      <w:r>
+        <w:rPr>
+          <w:rFonts w:cs="Arial"/>
+          <w:color w:val="000000"/>
+          <w:sz w:val="18"/>
+          <w:szCs w:val="18"/>
+        </w:rPr>
+        <w:t xml:space="preserve"> cover</w:t>
+      </w:r>
+      <w:r>
+        <w:rPr>
+          <w:rFonts w:cs="Arial"/>
+          <w:color w:val="000000"/>
+          <w:sz w:val="18"/>
+          <w:szCs w:val="18"/>
+        </w:rPr>
+        <w:t>s</w:t>
+      </w:r>
+      <w:r>
+        <w:rPr>
+          <w:rFonts w:cs="Arial"/>
+          <w:color w:val="000000"/>
+          <w:sz w:val="18"/>
+          <w:szCs w:val="18"/>
+        </w:rPr>
+        <w:t xml:space="preserve"> the aspects needed in the context of text generation in software engineering, </w:t>
+      </w:r>
+      <w:r>
+        <w:rPr>
+          <w:rFonts w:cs="Arial"/>
+          <w:color w:val="000000"/>
+          <w:sz w:val="18"/>
+          <w:szCs w:val="18"/>
+        </w:rPr>
+        <w:t>e.g.</w:t>
+      </w:r>
+      <w:r>
+        <w:rPr>
+          <w:rFonts w:cs="Arial"/>
+          <w:color w:val="000000"/>
+          <w:sz w:val="18"/>
+          <w:szCs w:val="18"/>
+        </w:rPr>
+        <w:t>:</w:t>
+      </w:r>
+      <w:r>
+        <w:rPr>
+          <w:rFonts w:cs="Arial"/>
+          <w:color w:val="000000"/>
+          <w:sz w:val="18"/>
+          <w:szCs w:val="18"/>
+        </w:rPr>
+        <w:t xml:space="preserve"> </w:t>
+      </w:r>
+      <w:r>
+        <w:rPr>
+          <w:rFonts w:cs="Arial"/>
+          <w:color w:val="000000"/>
+          <w:sz w:val="18"/>
+          <w:szCs w:val="18"/>
+        </w:rPr>
+        <w:t>Generation of text from MOF-based models: The ability to generate text from any MOF-based model</w:t>
+      </w:r>
+      <w:r>
+        <w:rPr>
+          <w:rFonts w:cs="Arial"/>
+          <w:color w:val="000000"/>
+          <w:sz w:val="18"/>
+          <w:szCs w:val="18"/>
+        </w:rPr>
+        <w:t xml:space="preserve"> (</w:t>
+      </w:r>
+      <w:r>
+        <w:rPr>
+          <w:rFonts w:cs="Arial"/>
+          <w:color w:val="000000"/>
+          <w:sz w:val="18"/>
+          <w:szCs w:val="18"/>
+        </w:rPr>
+        <w:t>e.g. UML mod</w:t>
+      </w:r>
+      <w:r>
+        <w:rPr>
+          <w:rFonts w:cs="Arial"/>
+          <w:color w:val="000000"/>
+          <w:sz w:val="18"/>
+          <w:szCs w:val="18"/>
+        </w:rPr>
+        <w:t>els), Control mechanisms,</w:t>
+      </w:r>
+      <w:r>
+        <w:rPr>
+          <w:rFonts w:cs="Arial"/>
+          <w:color w:val="000000"/>
+          <w:sz w:val="18"/>
+          <w:szCs w:val="18"/>
+        </w:rPr>
+        <w:t xml:space="preserve"> String manipulation</w:t>
+      </w:r>
+      <w:r>
+        <w:rPr>
+          <w:rFonts w:cs="Arial"/>
+          <w:color w:val="000000"/>
+          <w:sz w:val="18"/>
+          <w:szCs w:val="18"/>
+        </w:rPr>
+        <w:t xml:space="preserve">, </w:t>
+      </w:r>
+      <w:r>
+        <w:rPr>
+          <w:rFonts w:cs="Arial"/>
+          <w:color w:val="000000"/>
+          <w:sz w:val="18"/>
+          <w:szCs w:val="18"/>
+        </w:rPr>
+        <w:t>Output of expressions referencing model elements</w:t>
+      </w:r>
+      <w:r>
+        <w:rPr>
+          <w:rFonts w:cs="Arial"/>
+          <w:color w:val="000000"/>
+          <w:sz w:val="18"/>
+          <w:szCs w:val="18"/>
+        </w:rPr>
+        <w:t xml:space="preserve">, </w:t>
+      </w:r>
+      <w:r>
+        <w:rPr>
+          <w:rFonts w:cs="Arial"/>
+          <w:color w:val="000000"/>
+          <w:sz w:val="18"/>
+          <w:szCs w:val="18"/>
+        </w:rPr>
+        <w:t>Production of output resources (files)</w:t>
+      </w:r>
+      <w:r>
+        <w:rPr>
+          <w:rFonts w:cs="Arial"/>
+          <w:color w:val="000000"/>
+          <w:sz w:val="18"/>
+          <w:szCs w:val="18"/>
+        </w:rPr>
+        <w:t>, and t</w:t>
+      </w:r>
+      <w:r>
+        <w:rPr>
+          <w:rFonts w:cs="Arial"/>
+          <w:color w:val="000000"/>
+          <w:sz w:val="18"/>
+          <w:szCs w:val="18"/>
+        </w:rPr>
+        <w:t>raceability between models and generated text</w:t>
+      </w:r>
+      <w:r>
+        <w:rPr>
+          <w:rFonts w:cs="Arial"/>
+          <w:color w:val="000000"/>
+          <w:sz w:val="18"/>
+          <w:szCs w:val="18"/>
+        </w:rPr>
+        <w:t>. However it does not support r</w:t>
+      </w:r>
+      <w:r>
+        <w:rPr>
+          <w:rFonts w:cs="Arial"/>
+          <w:color w:val="000000"/>
+          <w:sz w:val="18"/>
+          <w:szCs w:val="18"/>
+        </w:rPr>
+        <w:t>everse engineering.</w:t>
+      </w:r>
+      <w:r>
+        <w:rPr>
+          <w:rFonts w:cs="Arial"/>
+          <w:color w:val="000000"/>
+          <w:sz w:val="18"/>
+          <w:szCs w:val="18"/>
+        </w:rPr>
+        <w:t xml:space="preserve"> </w:t>
+      </w:r>
+      <w:r>
+        <w:rPr>
+          <w:rFonts w:cs="Arial"/>
+          <w:color w:val="000000"/>
+          <w:sz w:val="18"/>
+          <w:szCs w:val="18"/>
+        </w:rPr>
+        <w:t xml:space="preserve">The </w:t>
+      </w:r>
+      <w:proofErr w:type="spellStart"/>
+      <w:r>
+        <w:rPr>
+          <w:rFonts w:cs="Arial"/>
+          <w:color w:val="000000"/>
+          <w:sz w:val="18"/>
+          <w:szCs w:val="18"/>
+        </w:rPr>
+        <w:t>MOFScript</w:t>
+      </w:r>
+      <w:proofErr w:type="spellEnd"/>
+      <w:r>
+        <w:rPr>
+          <w:rFonts w:cs="Arial"/>
+          <w:color w:val="000000"/>
+          <w:sz w:val="18"/>
+          <w:szCs w:val="18"/>
+        </w:rPr>
+        <w:t xml:space="preserve"> tool is developed as two main logical architectural parts: tool components and service components (see Figure 1). The tool components are end user tools that provide the editing capabilities and interaction with the services. The services provide capabilities for parsing, checking, and executing the transformation language. The language is represented by a model (the </w:t>
+      </w:r>
+      <w:proofErr w:type="spellStart"/>
+      <w:r>
+        <w:rPr>
+          <w:rFonts w:cs="Arial"/>
+          <w:color w:val="000000"/>
+          <w:sz w:val="18"/>
+          <w:szCs w:val="18"/>
+        </w:rPr>
+        <w:t>MOFScript</w:t>
+      </w:r>
+      <w:proofErr w:type="spellEnd"/>
+      <w:r>
+        <w:rPr>
+          <w:rFonts w:cs="Arial"/>
+          <w:color w:val="000000"/>
+          <w:sz w:val="18"/>
+          <w:szCs w:val="18"/>
+        </w:rPr>
+        <w:t xml:space="preserve"> model), an Eclipse </w:t>
+      </w:r>
+      <w:proofErr w:type="spellStart"/>
+      <w:r>
+        <w:rPr>
+          <w:rFonts w:cs="Arial"/>
+          <w:color w:val="000000"/>
+          <w:sz w:val="18"/>
+          <w:szCs w:val="18"/>
+        </w:rPr>
+        <w:t>Modeling</w:t>
+      </w:r>
+      <w:proofErr w:type="spellEnd"/>
+      <w:r>
+        <w:rPr>
+          <w:rFonts w:cs="Arial"/>
+          <w:color w:val="000000"/>
+          <w:sz w:val="18"/>
+          <w:szCs w:val="18"/>
+        </w:rPr>
+        <w:t xml:space="preserve"> Framework (EMF) model populated by the parser. This model is the basis for semantic checking and execution. The </w:t>
+      </w:r>
+      <w:proofErr w:type="spellStart"/>
+      <w:r>
+        <w:rPr>
+          <w:rFonts w:cs="Arial"/>
+          <w:color w:val="000000"/>
+          <w:sz w:val="18"/>
+          <w:szCs w:val="18"/>
+        </w:rPr>
+        <w:t>MOFScript</w:t>
+      </w:r>
+      <w:proofErr w:type="spellEnd"/>
+      <w:r>
+        <w:rPr>
+          <w:rFonts w:cs="Arial"/>
+          <w:color w:val="000000"/>
+          <w:sz w:val="18"/>
+          <w:szCs w:val="18"/>
+        </w:rPr>
+        <w:t xml:space="preserve"> tool is implemented as an Eclipse plug-in using the EMF plug-in for handling of models and metamodels.</w:t>
+      </w:r>
+    </w:p>
+    <w:p>
+      <w:pPr>
+        <w:shd w:val="clear" w:color="auto" w:fill="FFFFFF"/>
+        <w:spacing w:after="300" w:line="240" w:lineRule="atLeast"/>
+        <w:rPr>
+          <w:rFonts w:cs="Arial"/>
+          <w:color w:val="000000"/>
+          <w:sz w:val="18"/>
+          <w:szCs w:val="18"/>
+        </w:rPr>
+      </w:pPr>
+      <w:r>
+        <w:rPr>
+          <w:rFonts w:cs="Arial"/>
+          <w:noProof/>
+          <w:color w:val="000000"/>
+          <w:sz w:val="18"/>
+          <w:szCs w:val="18"/>
+        </w:rPr>
+        <w:lastRenderedPageBreak/>
+        <w:drawing>
+          <wp:inline distT="0" distB="0" distL="0" distR="0" wp14:anchorId="1488C549" wp14:editId="5E054015">
+            <wp:extent cx="5762625" cy="1990725"/>
+            <wp:effectExtent l="0" t="0" r="9525" b="9525"/>
+            <wp:docPr id="1" name="Picture 1" descr="Figure 1 MOFScript components and tool architecture"/>
+            <wp:cNvGraphicFramePr>
+              <a:graphicFrameLocks xmlns:a="http://schemas.openxmlformats.org/drawingml/2006/main" noChangeAspect="1"/>
+            </wp:cNvGraphicFramePr>
+            <a:graphic xmlns:a="http://schemas.openxmlformats.org/drawingml/2006/main">
+              <a:graphicData uri="http://schemas.openxmlformats.org/drawingml/2006/picture">
+                <pic:pic xmlns:pic="http://schemas.openxmlformats.org/drawingml/2006/picture">
+                  <pic:nvPicPr>
+                    <pic:cNvPr id="0" name="Picture 2" descr="Figure 1 MOFScript components and tool architecture"/>
+                    <pic:cNvPicPr>
+                      <a:picLocks noChangeAspect="1" noChangeArrowheads="1"/>
+                    </pic:cNvPicPr>
+                  </pic:nvPicPr>
+                  <pic:blipFill>
+                    <a:blip r:embed="rId11">
+                      <a:extLst>
+                        <a:ext uri="{28A0092B-C50C-407E-A947-70E740481C1C}">
+                          <a14:useLocalDpi xmlns:a14="http://schemas.microsoft.com/office/drawing/2010/main" val="0"/>
+                        </a:ext>
+                      </a:extLst>
+                    </a:blip>
+                    <a:srcRect/>
+                    <a:stretch>
+                      <a:fillRect/>
+                    </a:stretch>
+                  </pic:blipFill>
+                  <pic:spPr bwMode="auto">
+                    <a:xfrm>
+                      <a:off x="0" y="0"/>
+                      <a:ext cx="5762625" cy="1990725"/>
+                    </a:xfrm>
+                    <a:prstGeom prst="rect">
+                      <a:avLst/>
+                    </a:prstGeom>
+                    <a:noFill/>
+                    <a:ln>
+                      <a:noFill/>
+                    </a:ln>
+                  </pic:spPr>
+                </pic:pic>
+              </a:graphicData>
+            </a:graphic>
+          </wp:inline>
+        </w:drawing>
+      </w:r>
+    </w:p>
+    <w:p>
+      <w:pPr>
+        <w:shd w:val="clear" w:color="auto" w:fill="FFFFFF"/>
+        <w:spacing w:after="300" w:line="240" w:lineRule="atLeast"/>
+        <w:jc w:val="both"/>
+        <w:rPr>
+          <w:rFonts w:cs="Arial"/>
+          <w:color w:val="000000"/>
+          <w:sz w:val="18"/>
+          <w:szCs w:val="18"/>
+        </w:rPr>
+      </w:pPr>
+      <w:r>
+        <w:rPr>
+          <w:rFonts w:cs="Arial"/>
+          <w:color w:val="000000"/>
+          <w:sz w:val="18"/>
+          <w:szCs w:val="18"/>
+        </w:rPr>
+        <w:t xml:space="preserve">The Service Components consist of these component parts: The Model Manager is an EMF-based component which handles management of </w:t>
+      </w:r>
+      <w:proofErr w:type="spellStart"/>
+      <w:r>
+        <w:rPr>
+          <w:rFonts w:cs="Arial"/>
+          <w:color w:val="000000"/>
+          <w:sz w:val="18"/>
+          <w:szCs w:val="18"/>
+        </w:rPr>
+        <w:t>MOFScript</w:t>
+      </w:r>
+      <w:proofErr w:type="spellEnd"/>
+      <w:r>
+        <w:rPr>
+          <w:rFonts w:cs="Arial"/>
+          <w:color w:val="000000"/>
+          <w:sz w:val="18"/>
+          <w:szCs w:val="18"/>
+        </w:rPr>
+        <w:t xml:space="preserve"> models. The Parser and </w:t>
+      </w:r>
+      <w:r>
+        <w:rPr>
+          <w:rFonts w:cs="Arial"/>
+          <w:color w:val="000000"/>
+          <w:sz w:val="18"/>
+          <w:szCs w:val="18"/>
+        </w:rPr>
+        <w:t>Lexar</w:t>
+      </w:r>
+      <w:r>
+        <w:rPr>
+          <w:rFonts w:cs="Arial"/>
+          <w:color w:val="000000"/>
+          <w:sz w:val="18"/>
+          <w:szCs w:val="18"/>
+        </w:rPr>
+        <w:t xml:space="preserve"> are responsible for parsing textual definitions of </w:t>
+      </w:r>
+      <w:proofErr w:type="spellStart"/>
+      <w:r>
+        <w:rPr>
+          <w:rFonts w:cs="Arial"/>
+          <w:color w:val="000000"/>
+          <w:sz w:val="18"/>
+          <w:szCs w:val="18"/>
+        </w:rPr>
+        <w:t>MOFScript</w:t>
+      </w:r>
+      <w:proofErr w:type="spellEnd"/>
+      <w:r>
+        <w:rPr>
+          <w:rFonts w:cs="Arial"/>
+          <w:color w:val="000000"/>
+          <w:sz w:val="18"/>
+          <w:szCs w:val="18"/>
+        </w:rPr>
+        <w:t xml:space="preserve"> transformations, and populating a </w:t>
+      </w:r>
+      <w:proofErr w:type="spellStart"/>
+      <w:r>
+        <w:rPr>
+          <w:rFonts w:cs="Arial"/>
+          <w:color w:val="000000"/>
+          <w:sz w:val="18"/>
+          <w:szCs w:val="18"/>
+        </w:rPr>
+        <w:t>MOFScript</w:t>
+      </w:r>
+      <w:proofErr w:type="spellEnd"/>
+      <w:r>
+        <w:rPr>
+          <w:rFonts w:cs="Arial"/>
+          <w:color w:val="000000"/>
+          <w:sz w:val="18"/>
+          <w:szCs w:val="18"/>
+        </w:rPr>
+        <w:t xml:space="preserve"> model using the Model Manager. The parser is based on </w:t>
+      </w:r>
+      <w:proofErr w:type="spellStart"/>
+      <w:r>
+        <w:rPr>
+          <w:rFonts w:cs="Arial"/>
+          <w:color w:val="000000"/>
+          <w:sz w:val="18"/>
+          <w:szCs w:val="18"/>
+        </w:rPr>
+        <w:t>antlr</w:t>
+      </w:r>
+      <w:proofErr w:type="spellEnd"/>
+      <w:r>
+        <w:rPr>
+          <w:rFonts w:cs="Arial"/>
+          <w:color w:val="000000"/>
+          <w:sz w:val="18"/>
+          <w:szCs w:val="18"/>
+        </w:rPr>
+        <w:t>. The Semantic Checker provides functionality for checking a transformation</w:t>
+      </w:r>
+      <w:r>
+        <w:rPr>
+          <w:rFonts w:ascii="Tahoma" w:hAnsi="Tahoma" w:cs="Tahoma"/>
+          <w:color w:val="000000"/>
+          <w:sz w:val="18"/>
+          <w:szCs w:val="18"/>
+        </w:rPr>
+        <w:t>’</w:t>
+      </w:r>
+      <w:r>
+        <w:rPr>
+          <w:rFonts w:cs="Arial"/>
+          <w:color w:val="000000"/>
+          <w:sz w:val="18"/>
+          <w:szCs w:val="18"/>
+        </w:rPr>
+        <w:t>s correctness with respect to validity of the rules called, references to metamodel elements, etc. The Execution Engine handles the execution of a transformation. It interprets a model and produces an output text, typically to a set of output files. The Text Synchroniser handles the traceability between generated text and the original model, aiming to be able to synchronize the text in response to model changes and vice versa.</w:t>
+      </w:r>
+    </w:p>
+    <w:p>
+      <w:pPr>
+        <w:pStyle w:val="ITEABodyText"/>
+      </w:pPr>
+    </w:p>
+    <w:p>
+      <w:pPr>
+        <w:pStyle w:val="ITEABodyText"/>
+      </w:pPr>
+    </w:p>
+    <w:p>
+      <w:pPr>
+        <w:pStyle w:val="ITEABodyText"/>
+        <w:rPr>
+          <w:lang w:val="en-US" w:bidi="fa-IR"/>
+        </w:rPr>
+      </w:pPr>
+      <w:r>
+        <w:rPr>
+          <w:lang w:bidi="fa-IR"/>
+        </w:rPr>
+        <w:t>Higher Order Transformations (HOTs</w:t>
+      </w:r>
+      <w:r>
+        <w:rPr>
+          <w:lang w:val="en-US" w:bidi="fa-IR"/>
+        </w:rPr>
+        <w:t>)</w:t>
+      </w:r>
+    </w:p>
+    <w:p>
+      <w:pPr>
+        <w:pStyle w:val="ITEABodyText"/>
+        <w:rPr>
+          <w:lang w:val="en-US" w:bidi="fa-IR"/>
+        </w:rPr>
+      </w:pPr>
+    </w:p>
+    <w:p>
+      <w:pPr>
+        <w:pStyle w:val="ITEABodyText"/>
+      </w:pPr>
+      <w:r>
+        <w:t>Ad hoc</w:t>
+      </w:r>
+    </w:p>
+    <w:p>
+      <w:pPr>
+        <w:pStyle w:val="ITEABodyText"/>
+        <w:rPr>
           <w:rtl/>
           <w:lang w:val="en-US" w:bidi="fa-IR"/>
         </w:rPr>
@@ -4897,7 +6102,6 @@
         <w:rPr>
           <w:lang w:bidi="fa-IR"/>
         </w:rPr>
-        <w:lastRenderedPageBreak/>
         <w:t>SiTra</w:t>
       </w:r>
       <w:proofErr w:type="spellEnd"/>
@@ -5010,324 +6214,45 @@
     <w:p>
       <w:pPr>
         <w:pStyle w:val="ITEABodyText"/>
+        <w:rPr>
+          <w:lang w:val="en-US"/>
+        </w:rPr>
       </w:pPr>
     </w:p>
     <w:p>
       <w:pPr>
         <w:pStyle w:val="ITEABodyText"/>
+        <w:rPr>
+          <w:lang w:val="en-US"/>
+        </w:rPr>
       </w:pPr>
     </w:p>
     <w:p>
       <w:pPr>
         <w:pStyle w:val="ITEABodyText"/>
-      </w:pPr>
-      <w:r>
-        <w:t>Categories:</w:t>
-      </w:r>
+        <w:rPr>
+          <w:lang w:val="en-US"/>
+        </w:rPr>
+      </w:pPr>
     </w:p>
     <w:p>
       <w:pPr>
-        <w:pStyle w:val="ITEABodyText"/>
-      </w:pPr>
+        <w:spacing w:after="200" w:line="276" w:lineRule="auto"/>
+      </w:pPr>
+      <w:r>
+        <w:br w:type="page"/>
+      </w:r>
     </w:p>
     <w:p>
       <w:pPr>
-        <w:pStyle w:val="ITEABodyText"/>
-        <w:rPr>
-          <w:lang w:val="en-US"/>
-        </w:rPr>
-      </w:pPr>
-      <w:r>
-        <w:rPr>
-          <w:lang w:val="en-US"/>
-        </w:rPr>
-        <w:t>M2M</w:t>
-      </w:r>
-    </w:p>
-    <w:p>
-      <w:pPr>
-        <w:pStyle w:val="ITEABodyText"/>
-        <w:rPr>
-          <w:lang w:val="en-US"/>
-        </w:rPr>
-      </w:pPr>
-    </w:p>
-    <w:p>
-      <w:pPr>
-        <w:pStyle w:val="ITEABodyText"/>
-        <w:rPr>
-          <w:lang w:val="en-US"/>
-        </w:rPr>
-      </w:pPr>
-      <w:r>
-        <w:rPr>
-          <w:lang w:val="en-US"/>
-        </w:rPr>
-        <w:t>M2T</w:t>
-      </w:r>
-      <w:proofErr w:type="gramStart"/>
-      <w:r>
-        <w:rPr>
-          <w:lang w:val="en-US"/>
-        </w:rPr>
-        <w:t>:JET</w:t>
-      </w:r>
-      <w:proofErr w:type="gramEnd"/>
-      <w:r>
-        <w:rPr>
-          <w:lang w:val="en-US"/>
-        </w:rPr>
-        <w:t xml:space="preserve">, Xpand, </w:t>
-      </w:r>
-      <w:proofErr w:type="spellStart"/>
-      <w:r>
-        <w:rPr>
-          <w:lang w:val="en-US"/>
-        </w:rPr>
-        <w:t>MOFScript</w:t>
-      </w:r>
-      <w:proofErr w:type="spellEnd"/>
-    </w:p>
-    <w:p>
-      <w:pPr>
-        <w:pStyle w:val="ITEABodyText"/>
-        <w:rPr>
-          <w:lang w:val="en-US"/>
-        </w:rPr>
-      </w:pPr>
-    </w:p>
-    <w:p>
-      <w:pPr>
-        <w:pStyle w:val="ITEABodyText"/>
-        <w:rPr>
-          <w:lang w:val="en-US"/>
-        </w:rPr>
-      </w:pPr>
-      <w:r>
-        <w:rPr>
-          <w:lang w:val="en-US"/>
-        </w:rPr>
-        <w:t>Eclipse based</w:t>
-      </w:r>
-    </w:p>
-    <w:p>
-      <w:pPr>
-        <w:pStyle w:val="ITEABodyText"/>
-        <w:rPr>
-          <w:lang w:val="en-US"/>
-        </w:rPr>
-      </w:pPr>
-    </w:p>
-    <w:p>
-      <w:pPr>
-        <w:pStyle w:val="ITEABodyText"/>
-        <w:rPr>
-          <w:lang w:val="en-US"/>
-        </w:rPr>
-      </w:pPr>
-      <w:r>
-        <w:rPr>
-          <w:lang w:val="en-US"/>
-        </w:rPr>
-        <w:t>Industrial Tooling</w:t>
-      </w:r>
-    </w:p>
-    <w:p>
-      <w:pPr>
-        <w:pStyle w:val="ITEABodyText"/>
-        <w:rPr>
-          <w:lang w:val="en-US"/>
-        </w:rPr>
-      </w:pPr>
-    </w:p>
-    <w:p>
-      <w:pPr>
-        <w:pStyle w:val="ITEABodyText"/>
-        <w:rPr>
-          <w:lang w:val="en-US"/>
-        </w:rPr>
-      </w:pPr>
-    </w:p>
-    <w:p>
-      <w:pPr>
-        <w:pStyle w:val="ITEABodyText"/>
-        <w:rPr>
-          <w:lang w:val="en-US"/>
-        </w:rPr>
-      </w:pPr>
-    </w:p>
-    <w:p>
-      <w:pPr>
-        <w:pStyle w:val="ITEAHeading2"/>
-        <w:rPr>
-          <w:lang w:val="en-US"/>
-        </w:rPr>
-      </w:pPr>
-      <w:r>
-        <w:rPr>
-          <w:lang w:val="en-US"/>
-        </w:rPr>
-        <w:t>M2M Transformation Languages</w:t>
-      </w:r>
-    </w:p>
-    <w:p>
-      <w:pPr>
-        <w:pStyle w:val="ITEABodyText"/>
-        <w:rPr>
-          <w:lang w:val="en-US"/>
-        </w:rPr>
-      </w:pPr>
-    </w:p>
-    <w:p>
-      <w:pPr>
-        <w:pStyle w:val="ITEABodyText"/>
-        <w:rPr>
-          <w:lang w:val="en-US"/>
-        </w:rPr>
-      </w:pPr>
-    </w:p>
-    <w:p>
-      <w:pPr>
-        <w:pStyle w:val="ITEABodyText"/>
-        <w:rPr>
-          <w:lang w:val="en-US"/>
-        </w:rPr>
-      </w:pPr>
-      <w:proofErr w:type="spellStart"/>
-      <w:r>
-        <w:rPr>
-          <w:lang w:val="en-US"/>
-        </w:rPr>
-        <w:t>Syriani</w:t>
-      </w:r>
-      <w:proofErr w:type="spellEnd"/>
-      <w:r>
-        <w:rPr>
-          <w:lang w:val="en-US"/>
-        </w:rPr>
-        <w:t xml:space="preserve"> </w:t>
-      </w:r>
-      <w:proofErr w:type="spellStart"/>
-      <w:r>
-        <w:rPr>
-          <w:lang w:val="en-US"/>
-        </w:rPr>
-        <w:t>sosym</w:t>
-      </w:r>
-      <w:proofErr w:type="spellEnd"/>
-      <w:r>
-        <w:rPr>
-          <w:lang w:val="en-US"/>
-        </w:rPr>
-        <w:t xml:space="preserve"> 2010</w:t>
-      </w:r>
-    </w:p>
-    <w:p>
-      <w:pPr>
-        <w:pStyle w:val="ITEABodyText"/>
-        <w:rPr>
-          <w:lang w:val="en-US"/>
-        </w:rPr>
-      </w:pPr>
-      <w:proofErr w:type="spellStart"/>
-      <w:r>
-        <w:rPr>
-          <w:lang w:val="en-US"/>
-        </w:rPr>
-        <w:t>Mens</w:t>
-      </w:r>
-      <w:proofErr w:type="spellEnd"/>
-      <w:r>
-        <w:rPr>
-          <w:lang w:val="en-US"/>
-        </w:rPr>
-        <w:t xml:space="preserve"> and </w:t>
-      </w:r>
-      <w:proofErr w:type="spellStart"/>
-      <w:r>
-        <w:rPr>
-          <w:lang w:val="en-US"/>
-        </w:rPr>
-        <w:t>vangorp</w:t>
-      </w:r>
-      <w:proofErr w:type="spellEnd"/>
-      <w:r>
-        <w:rPr>
-          <w:lang w:val="en-US"/>
-        </w:rPr>
-        <w:t xml:space="preserve">, model </w:t>
-      </w:r>
-      <w:proofErr w:type="gramStart"/>
-      <w:r>
-        <w:rPr>
-          <w:lang w:val="en-US"/>
-        </w:rPr>
-        <w:t>trans</w:t>
-      </w:r>
-      <w:proofErr w:type="gramEnd"/>
-      <w:r>
-        <w:rPr>
-          <w:lang w:val="en-US"/>
-        </w:rPr>
-        <w:t xml:space="preserve"> taxonomy</w:t>
-      </w:r>
-    </w:p>
-    <w:p>
-      <w:pPr>
-        <w:pStyle w:val="ITEABodyText"/>
-        <w:rPr>
-          <w:lang w:val="en-US"/>
-        </w:rPr>
-      </w:pPr>
-    </w:p>
-    <w:p>
-      <w:pPr>
-        <w:pStyle w:val="ITEABodyText"/>
-        <w:rPr>
-          <w:lang w:val="en-US"/>
-        </w:rPr>
-      </w:pPr>
-    </w:p>
-    <w:p>
-      <w:pPr>
-        <w:spacing w:after="200" w:line="276" w:lineRule="auto"/>
-      </w:pPr>
-      <w:r>
-        <w:br w:type="page"/>
-      </w:r>
-    </w:p>
-    <w:p>
-      <w:pPr>
         <w:pStyle w:val="ITEAHeading1"/>
       </w:pPr>
-      <w:bookmarkStart w:id="28" w:name="_Toc424549163"/>
-      <w:r>
-        <w:lastRenderedPageBreak/>
-        <w:t>Comparison</w:t>
-      </w:r>
-      <w:bookmarkEnd w:id="28"/>
-    </w:p>
-    <w:p>
-      <w:pPr>
-        <w:pStyle w:val="ITEAHeading1"/>
-      </w:pPr>
-      <w:bookmarkStart w:id="29" w:name="_Toc424549164"/>
-      <w:r>
-        <w:lastRenderedPageBreak/>
-        <w:t>Selected approach</w:t>
-      </w:r>
-      <w:bookmarkEnd w:id="29"/>
-    </w:p>
-    <w:p>
-      <w:pPr>
-        <w:pStyle w:val="ITEAHeading1"/>
-      </w:pPr>
-      <w:bookmarkStart w:id="30" w:name="_Toc424549165"/>
+      <w:bookmarkStart w:id="28" w:name="_Toc424549165"/>
       <w:r>
         <w:lastRenderedPageBreak/>
         <w:t>Conclusion and way forward</w:t>
       </w:r>
-      <w:bookmarkEnd w:id="30"/>
+      <w:bookmarkEnd w:id="28"/>
     </w:p>
     <w:p>
       <w:pPr>
@@ -5346,14 +6271,14 @@
         </w:numPr>
         <w:ind w:left="454" w:hanging="454"/>
       </w:pPr>
-      <w:bookmarkStart w:id="31" w:name="_Toc417308516"/>
-      <w:bookmarkStart w:id="32" w:name="_Toc424549166"/>
+      <w:bookmarkStart w:id="29" w:name="_Toc417308516"/>
+      <w:bookmarkStart w:id="30" w:name="_Toc424549166"/>
       <w:r>
         <w:lastRenderedPageBreak/>
         <w:t>References</w:t>
       </w:r>
-      <w:bookmarkEnd w:id="31"/>
-      <w:bookmarkEnd w:id="32"/>
+      <w:bookmarkEnd w:id="29"/>
+      <w:bookmarkEnd w:id="30"/>
     </w:p>
     <w:p>
       <w:pPr>
@@ -5585,7 +6510,7 @@
         </w:rPr>
         <w:t xml:space="preserve">, available at: </w:t>
       </w:r>
-      <w:hyperlink r:id="rId11" w:history="1">
+      <w:hyperlink r:id="rId12" w:history="1">
         <w:r>
           <w:rPr>
             <w:rStyle w:val="Hyperlink"/>
@@ -5809,20 +6734,130 @@
     </w:p>
     <w:p>
       <w:pPr>
+        <w:pStyle w:val="ITEABodyText"/>
+        <w:rPr>
+          <w:lang w:eastAsia="en-US"/>
+        </w:rPr>
+      </w:pPr>
+    </w:p>
+    <w:p>
+      <w:pPr>
+        <w:pStyle w:val="ITEABodyText"/>
+        <w:rPr>
+          <w:lang w:val="en-US"/>
+        </w:rPr>
+      </w:pPr>
+      <w:proofErr w:type="spellStart"/>
+      <w:r>
+        <w:rPr>
+          <w:lang w:val="en-US"/>
+        </w:rPr>
+        <w:t>Syriani</w:t>
+      </w:r>
+      <w:proofErr w:type="spellEnd"/>
+      <w:r>
+        <w:rPr>
+          <w:lang w:val="en-US"/>
+        </w:rPr>
+        <w:t xml:space="preserve"> </w:t>
+      </w:r>
+      <w:proofErr w:type="spellStart"/>
+      <w:r>
+        <w:rPr>
+          <w:lang w:val="en-US"/>
+        </w:rPr>
+        <w:t>sosym</w:t>
+      </w:r>
+      <w:proofErr w:type="spellEnd"/>
+      <w:r>
+        <w:rPr>
+          <w:lang w:val="en-US"/>
+        </w:rPr>
+        <w:t xml:space="preserve"> 2010</w:t>
+      </w:r>
+    </w:p>
+    <w:p>
+      <w:pPr>
+        <w:pStyle w:val="ITEABodyText"/>
+        <w:rPr>
+          <w:lang w:val="en-US"/>
+        </w:rPr>
+      </w:pPr>
+      <w:proofErr w:type="spellStart"/>
+      <w:r>
+        <w:rPr>
+          <w:lang w:val="en-US"/>
+        </w:rPr>
+        <w:t>Mens</w:t>
+      </w:r>
+      <w:proofErr w:type="spellEnd"/>
+      <w:r>
+        <w:rPr>
+          <w:lang w:val="en-US"/>
+        </w:rPr>
+        <w:t xml:space="preserve"> and </w:t>
+      </w:r>
+      <w:proofErr w:type="spellStart"/>
+      <w:r>
+        <w:rPr>
+          <w:lang w:val="en-US"/>
+        </w:rPr>
+        <w:t>vangorp</w:t>
+      </w:r>
+      <w:proofErr w:type="spellEnd"/>
+      <w:r>
+        <w:rPr>
+          <w:lang w:val="en-US"/>
+        </w:rPr>
+        <w:t xml:space="preserve">, model </w:t>
+      </w:r>
+      <w:proofErr w:type="gramStart"/>
+      <w:r>
+        <w:rPr>
+          <w:lang w:val="en-US"/>
+        </w:rPr>
+        <w:t>trans</w:t>
+      </w:r>
+      <w:proofErr w:type="gramEnd"/>
+      <w:r>
+        <w:rPr>
+          <w:lang w:val="en-US"/>
+        </w:rPr>
+        <w:t xml:space="preserve"> taxonomy</w:t>
+      </w:r>
+    </w:p>
+    <w:p>
+      <w:pPr>
+        <w:pStyle w:val="ITEABodyText"/>
+        <w:rPr>
+          <w:lang w:val="en-US"/>
+        </w:rPr>
+      </w:pPr>
+    </w:p>
+    <w:p>
+      <w:pPr>
+        <w:pStyle w:val="ITEABodyText"/>
+        <w:rPr>
+          <w:lang w:eastAsia="en-US"/>
+        </w:rPr>
+      </w:pPr>
+    </w:p>
+    <w:p>
+      <w:pPr>
         <w:pStyle w:val="ITEAHeading1"/>
         <w:numPr>
           <w:ilvl w:val="0"/>
           <w:numId w:val="0"/>
         </w:numPr>
       </w:pPr>
-      <w:bookmarkStart w:id="33" w:name="_Toc417308517"/>
-      <w:bookmarkStart w:id="34" w:name="_Toc424549167"/>
+      <w:bookmarkStart w:id="31" w:name="_Toc417308517"/>
+      <w:bookmarkStart w:id="32" w:name="_Toc424549167"/>
       <w:r>
         <w:lastRenderedPageBreak/>
         <w:t>Appendixes</w:t>
       </w:r>
-      <w:bookmarkEnd w:id="33"/>
-      <w:bookmarkEnd w:id="34"/>
+      <w:bookmarkEnd w:id="31"/>
+      <w:bookmarkEnd w:id="32"/>
     </w:p>
     <w:p>
       <w:pPr>
@@ -5835,16 +6870,16 @@
           <w:lang w:eastAsia="en-US"/>
         </w:rPr>
       </w:pPr>
-      <w:bookmarkStart w:id="35" w:name="_Toc417308518"/>
-      <w:bookmarkStart w:id="36" w:name="_Toc424549168"/>
+      <w:bookmarkStart w:id="33" w:name="_Toc417308518"/>
+      <w:bookmarkStart w:id="34" w:name="_Toc424549168"/>
       <w:r>
         <w:rPr>
           <w:lang w:eastAsia="en-US"/>
         </w:rPr>
         <w:t>Appendix 1</w:t>
       </w:r>
-      <w:bookmarkEnd w:id="35"/>
-      <w:bookmarkEnd w:id="36"/>
+      <w:bookmarkEnd w:id="33"/>
+      <w:bookmarkEnd w:id="34"/>
     </w:p>
     <w:p>
       <w:pPr>
@@ -6324,10 +7359,10 @@
       </w:pPr>
     </w:p>
     <w:sectPr>
-      <w:headerReference w:type="default" r:id="rId12"/>
-      <w:footerReference w:type="default" r:id="rId13"/>
-      <w:headerReference w:type="first" r:id="rId14"/>
-      <w:footerReference w:type="first" r:id="rId15"/>
+      <w:headerReference w:type="default" r:id="rId13"/>
+      <w:footerReference w:type="default" r:id="rId14"/>
+      <w:headerReference w:type="first" r:id="rId15"/>
+      <w:footerReference w:type="first" r:id="rId16"/>
       <w:pgSz w:w="11906" w:h="16838"/>
       <w:pgMar w:top="2371" w:right="1418" w:bottom="851" w:left="1418" w:header="567" w:footer="0" w:gutter="0"/>
       <w:cols w:space="708"/>
@@ -6467,7 +7502,7 @@
               <w:noProof/>
               <w:szCs w:val="20"/>
             </w:rPr>
-            <w:t>15</w:t>
+            <w:t>7</w:t>
           </w:r>
           <w:r>
             <w:rPr>
@@ -6519,7 +7554,7 @@
               <w:noProof/>
               <w:szCs w:val="20"/>
             </w:rPr>
-            <w:t>15</w:t>
+            <w:t>14</w:t>
           </w:r>
           <w:r>
             <w:rPr>
@@ -6676,7 +7711,7 @@
           <w:rPr>
             <w:noProof/>
           </w:rPr>
-          <w:t>15</w:t>
+          <w:t>7</w:t>
         </w:r>
         <w:r>
           <w:rPr>
@@ -24204,14 +25239,12 @@
 </file>
 
 <file path=customXml/item1.xml><?xml version="1.0" encoding="utf-8"?>
-<p:properties xmlns:p="http://schemas.microsoft.com/office/2006/metadata/properties" xmlns:xsi="http://www.w3.org/2001/XMLSchema-instance" xmlns:pc="http://schemas.microsoft.com/office/infopath/2007/PartnerControls">
-  <documentManagement>
-    <TaxCatchAll xmlns="194ccb06-a9bd-44be-8233-5ea8b0721088"/>
-    <TaxKeywordTaxHTField xmlns="194ccb06-a9bd-44be-8233-5ea8b0721088">
-      <Terms xmlns="http://schemas.microsoft.com/office/infopath/2007/PartnerControls"/>
-    </TaxKeywordTaxHTField>
-  </documentManagement>
-</p:properties>
+<?mso-contentType ?>
+<FormTemplates xmlns="http://schemas.microsoft.com/sharepoint/v3/contenttype/forms">
+  <Display>DocumentLibraryForm</Display>
+  <Edit>DocumentLibraryForm</Edit>
+  <New>DocumentLibraryForm</New>
+</FormTemplates>
 </file>
 
 <file path=customXml/item2.xml><?xml version="1.0" encoding="utf-8"?>
@@ -24355,12 +25388,14 @@
 </file>
 
 <file path=customXml/item3.xml><?xml version="1.0" encoding="utf-8"?>
-<?mso-contentType ?>
-<FormTemplates xmlns="http://schemas.microsoft.com/sharepoint/v3/contenttype/forms">
-  <Display>DocumentLibraryForm</Display>
-  <Edit>DocumentLibraryForm</Edit>
-  <New>DocumentLibraryForm</New>
-</FormTemplates>
+<p:properties xmlns:p="http://schemas.microsoft.com/office/2006/metadata/properties" xmlns:xsi="http://www.w3.org/2001/XMLSchema-instance" xmlns:pc="http://schemas.microsoft.com/office/infopath/2007/PartnerControls">
+  <documentManagement>
+    <TaxCatchAll xmlns="194ccb06-a9bd-44be-8233-5ea8b0721088"/>
+    <TaxKeywordTaxHTField xmlns="194ccb06-a9bd-44be-8233-5ea8b0721088">
+      <Terms xmlns="http://schemas.microsoft.com/office/infopath/2007/PartnerControls"/>
+    </TaxKeywordTaxHTField>
+  </documentManagement>
+</p:properties>
 </file>
 
 <file path=customXml/item4.xml><?xml version="1.0" encoding="utf-8"?>
@@ -24389,11 +25424,9 @@
 </file>
 
 <file path=customXml/itemProps1.xml><?xml version="1.0" encoding="utf-8"?>
-<ds:datastoreItem xmlns:ds="http://schemas.openxmlformats.org/officeDocument/2006/customXml" ds:itemID="{DFFBFD16-ACF5-4461-95B8-9F684056E623}">
+<ds:datastoreItem xmlns:ds="http://schemas.openxmlformats.org/officeDocument/2006/customXml" ds:itemID="{1D7ACB1F-E46F-44D4-BC20-DD633AB4993C}">
   <ds:schemaRefs>
-    <ds:schemaRef ds:uri="http://schemas.microsoft.com/office/2006/metadata/properties"/>
-    <ds:schemaRef ds:uri="http://schemas.microsoft.com/office/infopath/2007/PartnerControls"/>
-    <ds:schemaRef ds:uri="194ccb06-a9bd-44be-8233-5ea8b0721088"/>
+    <ds:schemaRef ds:uri="http://schemas.microsoft.com/sharepoint/v3/contenttype/forms"/>
   </ds:schemaRefs>
 </ds:datastoreItem>
 </file>
@@ -24417,15 +25450,17 @@
 </file>
 
 <file path=customXml/itemProps3.xml><?xml version="1.0" encoding="utf-8"?>
-<ds:datastoreItem xmlns:ds="http://schemas.openxmlformats.org/officeDocument/2006/customXml" ds:itemID="{1D7ACB1F-E46F-44D4-BC20-DD633AB4993C}">
+<ds:datastoreItem xmlns:ds="http://schemas.openxmlformats.org/officeDocument/2006/customXml" ds:itemID="{DFFBFD16-ACF5-4461-95B8-9F684056E623}">
   <ds:schemaRefs>
-    <ds:schemaRef ds:uri="http://schemas.microsoft.com/sharepoint/v3/contenttype/forms"/>
+    <ds:schemaRef ds:uri="http://schemas.microsoft.com/office/2006/metadata/properties"/>
+    <ds:schemaRef ds:uri="http://schemas.microsoft.com/office/infopath/2007/PartnerControls"/>
+    <ds:schemaRef ds:uri="194ccb06-a9bd-44be-8233-5ea8b0721088"/>
   </ds:schemaRefs>
 </ds:datastoreItem>
 </file>
 
 <file path=customXml/itemProps4.xml><?xml version="1.0" encoding="utf-8"?>
-<ds:datastoreItem xmlns:ds="http://schemas.openxmlformats.org/officeDocument/2006/customXml" ds:itemID="{0E35DB2F-E417-4536-BD00-7514840E5941}">
+<ds:datastoreItem xmlns:ds="http://schemas.openxmlformats.org/officeDocument/2006/customXml" ds:itemID="{15BC6E2D-9DCD-4CFF-874A-ED1EB4B38A79}">
   <ds:schemaRefs>
     <ds:schemaRef ds:uri="http://schemas.openxmlformats.org/officeDocument/2006/bibliography"/>
   </ds:schemaRefs>

</xml_diff>

<commit_message>
Extending the related work
</commit_message>
<xml_diff>
--- a/WP3/D3.1.1 Review of model-to-model transformation approaches and technologies.docx
+++ b/WP3/D3.1.1 Review of model-to-model transformation approaches and technologies.docx
@@ -2826,7 +2826,7 @@
           <w:sz w:val="22"/>
           <w:szCs w:val="28"/>
         </w:rPr>
-        <w:t>The notion of model transformation is central to model-driven development. A model transformation, which is essentially a program which operates on models, can be written in a general-purpose programming language, such as Java. However, special-purpose model transformation languages can offer advantages, such as syntax that makes it easy to refer to model elements. For writing bidirectional model transformations, which maintain consistency between two or more models, a specialist bidirectional model transformation language is particularly important, because it can help avoid the duplication that would result from writing each direction of the transformation separately</w:t>
+        <w:t>The notion of model transformation is central to model-driven development</w:t>
       </w:r>
       <w:r>
         <w:rPr>
@@ -2847,7 +2847,7 @@
           <w:sz w:val="22"/>
           <w:szCs w:val="28"/>
         </w:rPr>
-        <w:instrText xml:space="preserve"> ADDIN EN.CITE &lt;EndNote&gt;&lt;Cite&gt;&lt;Author&gt;Wikipedia&lt;/Author&gt;&lt;Year&gt;2015&lt;/Year&gt;&lt;RecNum&gt;1071&lt;/RecNum&gt;&lt;DisplayText&gt;(Wikipedia, 2015)&lt;/DisplayText&gt;&lt;record&gt;&lt;rec-number&gt;1071&lt;/rec-number&gt;&lt;foreign-keys&gt;&lt;key app="EN" db-id="twpxwzzv1xted1ew2wcvrexhaev5vezrez0t"&gt;1071&lt;/key&gt;&lt;/foreign-keys&gt;&lt;ref-type name="Web Page"&gt;12&lt;/ref-type&gt;&lt;contributors&gt;&lt;authors&gt;&lt;author&gt;Wikipedia&lt;/author&gt;&lt;/authors&gt;&lt;/contributors&gt;&lt;titles&gt;&lt;title&gt;Model transformation language&lt;/title&gt;&lt;/titles&gt;&lt;volume&gt;2015&lt;/volume&gt;&lt;number&gt;June&lt;/number&gt;&lt;dates&gt;&lt;year&gt;2015&lt;/year&gt;&lt;/dates&gt;&lt;pub-location&gt;https://en.wikipedia.org/wiki/Model_transformation_language&lt;/pub-location&gt;&lt;publisher&gt;WikiPedia&lt;/publisher&gt;&lt;urls&gt;&lt;related-urls&gt;&lt;url&gt;https://en.wikipedia.org/wiki/Model_transformation_language&lt;/url&gt;&lt;/related-urls&gt;&lt;/urls&gt;&lt;/record&gt;&lt;/Cite&gt;&lt;/EndNote&gt;</w:instrText>
+        <w:instrText xml:space="preserve"> ADDIN EN.CITE &lt;EndNote&gt;&lt;Cite&gt;&lt;Author&gt;Sendall&lt;/Author&gt;&lt;Year&gt;2003&lt;/Year&gt;&lt;RecNum&gt;26&lt;/RecNum&gt;&lt;DisplayText&gt;(Sendall and Kozaczynski, 2003)&lt;/DisplayText&gt;&lt;record&gt;&lt;rec-number&gt;26&lt;/rec-number&gt;&lt;foreign-keys&gt;&lt;key app="EN" db-id="zpd5vvrred09v3efwaupz5dfszdv5z5ztvtw"&gt;26&lt;/key&gt;&lt;/foreign-keys&gt;&lt;ref-type name="Report"&gt;27&lt;/ref-type&gt;&lt;contributors&gt;&lt;authors&gt;&lt;author&gt;Sendall, Shane&lt;/author&gt;&lt;author&gt;Kozaczynski, Wojtek&lt;/author&gt;&lt;/authors&gt;&lt;/contributors&gt;&lt;titles&gt;&lt;title&gt;Model transformation the heart and soul of model-driven software development&lt;/title&gt;&lt;/titles&gt;&lt;dates&gt;&lt;year&gt;2003&lt;/year&gt;&lt;/dates&gt;&lt;urls&gt;&lt;/urls&gt;&lt;/record&gt;&lt;/Cite&gt;&lt;/EndNote&gt;</w:instrText>
       </w:r>
       <w:r>
         <w:rPr>
@@ -2864,7 +2864,75 @@
         </w:rPr>
         <w:t>(</w:t>
       </w:r>
-      <w:hyperlink w:anchor="_ENREF_15" w:tooltip="Wikipedia, 2015 #1071" w:history="1">
+      <w:hyperlink w:anchor="_ENREF_21" w:tooltip="Sendall, 2003 #26" w:history="1">
+        <w:r>
+          <w:rPr>
+            <w:noProof/>
+            <w:sz w:val="22"/>
+            <w:szCs w:val="28"/>
+          </w:rPr>
+          <w:t>Sendall and Kozaczynski, 2003</w:t>
+        </w:r>
+      </w:hyperlink>
+      <w:r>
+        <w:rPr>
+          <w:noProof/>
+          <w:sz w:val="22"/>
+          <w:szCs w:val="28"/>
+        </w:rPr>
+        <w:t>)</w:t>
+      </w:r>
+      <w:r>
+        <w:rPr>
+          <w:sz w:val="22"/>
+          <w:szCs w:val="28"/>
+        </w:rPr>
+        <w:fldChar w:fldCharType="end"/>
+      </w:r>
+      <w:r>
+        <w:rPr>
+          <w:sz w:val="22"/>
+          <w:szCs w:val="28"/>
+        </w:rPr>
+        <w:t>. A model transformation, which is essentially a program which operates on models, can be written in a general-purpose programming language, such as Java. However, special-purpose model transformation languages can offer advantages, such as syntax that makes it easy to refer to model elements. For writing bidirectional model transformations, which maintain consistency between two or more models, a specialist bidirectional model transformation language is particularly important, because it can help avoid the duplication that would result from writing each direction of the transformation separately</w:t>
+      </w:r>
+      <w:r>
+        <w:rPr>
+          <w:sz w:val="22"/>
+          <w:szCs w:val="28"/>
+        </w:rPr>
+        <w:t xml:space="preserve"> </w:t>
+      </w:r>
+      <w:r>
+        <w:rPr>
+          <w:sz w:val="22"/>
+          <w:szCs w:val="28"/>
+        </w:rPr>
+        <w:fldChar w:fldCharType="begin"/>
+      </w:r>
+      <w:r>
+        <w:rPr>
+          <w:sz w:val="22"/>
+          <w:szCs w:val="28"/>
+        </w:rPr>
+        <w:instrText xml:space="preserve"> ADDIN EN.CITE &lt;EndNote&gt;&lt;Cite&gt;&lt;Author&gt;Wikipedia&lt;/Author&gt;&lt;Year&gt;2015&lt;/Year&gt;&lt;RecNum&gt;10&lt;/RecNum&gt;&lt;DisplayText&gt;(Wikipedia, 2015)&lt;/DisplayText&gt;&lt;record&gt;&lt;rec-number&gt;10&lt;/rec-number&gt;&lt;foreign-keys&gt;&lt;key app="EN" db-id="zpd5vvrred09v3efwaupz5dfszdv5z5ztvtw"&gt;10&lt;/key&gt;&lt;/foreign-keys&gt;&lt;ref-type name="Web Page"&gt;12&lt;/ref-type&gt;&lt;contributors&gt;&lt;authors&gt;&lt;author&gt;Wikipedia&lt;/author&gt;&lt;/authors&gt;&lt;/contributors&gt;&lt;titles&gt;&lt;title&gt;Model transformation language&lt;/title&gt;&lt;/titles&gt;&lt;volume&gt;2015&lt;/volume&gt;&lt;number&gt;June&lt;/number&gt;&lt;dates&gt;&lt;year&gt;2015&lt;/year&gt;&lt;/dates&gt;&lt;pub-location&gt;https://en.wikipedia.org/wiki/Model_transformation_language&lt;/pub-location&gt;&lt;publisher&gt;WikiPedia&lt;/publisher&gt;&lt;urls&gt;&lt;related-urls&gt;&lt;url&gt;https://en.wikipedia.org/wiki/Model_transformation_language&lt;/url&gt;&lt;/related-urls&gt;&lt;/urls&gt;&lt;/record&gt;&lt;/Cite&gt;&lt;/EndNote&gt;</w:instrText>
+      </w:r>
+      <w:r>
+        <w:rPr>
+          <w:sz w:val="22"/>
+          <w:szCs w:val="28"/>
+        </w:rPr>
+        <w:fldChar w:fldCharType="separate"/>
+      </w:r>
+      <w:r>
+        <w:rPr>
+          <w:noProof/>
+          <w:sz w:val="22"/>
+          <w:szCs w:val="28"/>
+        </w:rPr>
+        <w:t>(</w:t>
+      </w:r>
+      <w:hyperlink w:anchor="_ENREF_27" w:tooltip="Wikipedia, 2015 #10" w:history="1">
         <w:r>
           <w:rPr>
             <w:noProof/>
@@ -2926,44 +2994,43 @@
         </w:rPr>
         <w:fldChar w:fldCharType="begin">
           <w:fldData xml:space="preserve">PEVuZE5vdGU+PENpdGU+PEF1dGhvcj5DemFybmVja2k8L0F1dGhvcj48WWVhcj4yMDA2PC9ZZWFy
-PjxSZWNOdW0+MTA3MDwvUmVjTnVtPjxEaXNwbGF5VGV4dD4oQ3phcm5lY2tpIGFuZCBIZWxzZW4s
-IDIwMDY7IE1lbnMgYW5kIFZhbiBHb3JwLCAyMDA2OyBTdGV2ZW5zLCAyMDA4KTwvRGlzcGxheVRl
-eHQ+PHJlY29yZD48cmVjLW51bWJlcj4xMDcwPC9yZWMtbnVtYmVyPjxmb3JlaWduLWtleXM+PGtl
-eSBhcHA9IkVOIiBkYi1pZD0idHdweHd6enYxeHRlZDFldzJ3Y3ZyZXhoYWV2NXZlenJlejB0Ij4x
-MDcwPC9rZXk+PC9mb3JlaWduLWtleXM+PHJlZi10eXBlIG5hbWU9IkpvdXJuYWwgQXJ0aWNsZSI+
-MTc8L3JlZi10eXBlPjxjb250cmlidXRvcnM+PGF1dGhvcnM+PGF1dGhvcj5DemFybmVja2ksIEty
-enlzenRvZjwvYXV0aG9yPjxhdXRob3I+SGVsc2VuLCBTaW1vbjwvYXV0aG9yPjwvYXV0aG9ycz48
-L2NvbnRyaWJ1dG9ycz48dGl0bGVzPjx0aXRsZT5GZWF0dXJlLWJhc2VkIHN1cnZleSBvZiBtb2Rl
-bCB0cmFuc2Zvcm1hdGlvbiBhcHByb2FjaGVzPC90aXRsZT48c2Vjb25kYXJ5LXRpdGxlPklCTSBT
-eXN0ZW1zIEpvdXJuYWw8L3NlY29uZGFyeS10aXRsZT48L3RpdGxlcz48cGVyaW9kaWNhbD48ZnVs
-bC10aXRsZT5JYm0gU3lzdGVtcyBKb3VybmFsPC9mdWxsLXRpdGxlPjwvcGVyaW9kaWNhbD48cGFn
-ZXM+NjIxLTY0NTwvcGFnZXM+PHZvbHVtZT40NTwvdm9sdW1lPjxudW1iZXI+MzwvbnVtYmVyPjxk
-YXRlcz48eWVhcj4yMDA2PC95ZWFyPjwvZGF0ZXM+PGlzYm4+MDAxOC04NjcwPC9pc2JuPjx1cmxz
-PjwvdXJscz48L3JlY29yZD48L0NpdGU+PENpdGU+PEF1dGhvcj5TdGV2ZW5zPC9BdXRob3I+PFll
-YXI+MjAwODwvWWVhcj48UmVjTnVtPjEwNzI8L1JlY051bT48cmVjb3JkPjxyZWMtbnVtYmVyPjEw
-NzI8L3JlYy1udW1iZXI+PGZvcmVpZ24ta2V5cz48a2V5IGFwcD0iRU4iIGRiLWlkPSJ0d3B4d3p6
-djF4dGVkMWV3MndjdnJleGhhZXY1dmV6cmV6MHQiPjEwNzI8L2tleT48L2ZvcmVpZ24ta2V5cz48
-cmVmLXR5cGUgbmFtZT0iQm9vayBTZWN0aW9uIj41PC9yZWYtdHlwZT48Y29udHJpYnV0b3JzPjxh
-dXRob3JzPjxhdXRob3I+U3RldmVucywgUGVyZGl0YTwvYXV0aG9yPjwvYXV0aG9ycz48L2NvbnRy
-aWJ1dG9ycz48dGl0bGVzPjx0aXRsZT5BIGxhbmRzY2FwZSBvZiBiaWRpcmVjdGlvbmFsIG1vZGVs
-IHRyYW5zZm9ybWF0aW9uczwvdGl0bGU+PHNlY29uZGFyeS10aXRsZT5HZW5lcmF0aXZlIGFuZCB0
-cmFuc2Zvcm1hdGlvbmFsIHRlY2huaXF1ZXMgaW4gc29mdHdhcmUgZW5naW5lZXJpbmcgSUk8L3Nl
-Y29uZGFyeS10aXRsZT48L3RpdGxlcz48cGFnZXM+NDA4LTQyNDwvcGFnZXM+PGRhdGVzPjx5ZWFy
-PjIwMDg8L3llYXI+PC9kYXRlcz48cHVibGlzaGVyPlNwcmluZ2VyPC9wdWJsaXNoZXI+PGlzYm4+
-MzU0MDg4NjQyNzwvaXNibj48dXJscz48L3VybHM+PC9yZWNvcmQ+PC9DaXRlPjxDaXRlPjxBdXRo
-b3I+TWVuczwvQXV0aG9yPjxZZWFyPjIwMDY8L1llYXI+PFJlY051bT4xMDczPC9SZWNOdW0+PHJl
-Y29yZD48cmVjLW51bWJlcj4xMDczPC9yZWMtbnVtYmVyPjxmb3JlaWduLWtleXM+PGtleSBhcHA9
-IkVOIiBkYi1pZD0idHdweHd6enYxeHRlZDFldzJ3Y3ZyZXhoYWV2NXZlenJlejB0Ij4xMDczPC9r
-ZXk+PC9mb3JlaWduLWtleXM+PHJlZi10eXBlIG5hbWU9IkpvdXJuYWwgQXJ0aWNsZSI+MTc8L3Jl
-Zi10eXBlPjxjb250cmlidXRvcnM+PGF1dGhvcnM+PGF1dGhvcj5NZW5zLCBUb208L2F1dGhvcj48
-YXV0aG9yPlZhbiBHb3JwLCBQaWV0ZXI8L2F1dGhvcj48L2F1dGhvcnM+PC9jb250cmlidXRvcnM+
-PHRpdGxlcz48dGl0bGU+QSB0YXhvbm9teSBvZiBtb2RlbCB0cmFuc2Zvcm1hdGlvbjwvdGl0bGU+
-PHNlY29uZGFyeS10aXRsZT5FbGVjdHJvbmljIE5vdGVzIGluIFRoZW9yZXRpY2FsIENvbXB1dGVy
-IFNjaWVuY2U8L3NlY29uZGFyeS10aXRsZT48L3RpdGxlcz48cGVyaW9kaWNhbD48ZnVsbC10aXRs
-ZT5FbGVjdHJvbmljIE5vdGVzIGluIFRoZW9yZXRpY2FsIENvbXB1dGVyIFNjaWVuY2U8L2Z1bGwt
-dGl0bGU+PC9wZXJpb2RpY2FsPjxwYWdlcz4xMjUtMTQyPC9wYWdlcz48dm9sdW1lPjE1Mjwvdm9s
-dW1lPjxkYXRlcz48eWVhcj4yMDA2PC95ZWFyPjwvZGF0ZXM+PGlzYm4+MTU3MS0wNjYxPC9pc2Ju
-Pjx1cmxzPjwvdXJscz48L3JlY29yZD48L0NpdGU+PC9FbmROb3RlPn==
+PjxSZWNOdW0+NDwvUmVjTnVtPjxEaXNwbGF5VGV4dD4oQ3phcm5lY2tpIGFuZCBIZWxzZW4sIDIw
+MDY7IE1lbnMgYW5kIFZhbiBHb3JwLCAyMDA2OyBTdGV2ZW5zLCAyMDA4KTwvRGlzcGxheVRleHQ+
+PHJlY29yZD48cmVjLW51bWJlcj40PC9yZWMtbnVtYmVyPjxmb3JlaWduLWtleXM+PGtleSBhcHA9
+IkVOIiBkYi1pZD0ienBkNXZ2cnJlZDA5djNlZndhdXB6NWRmc3pkdjV6NXp0dnR3Ij40PC9rZXk+
+PC9mb3JlaWduLWtleXM+PHJlZi10eXBlIG5hbWU9IkpvdXJuYWwgQXJ0aWNsZSI+MTc8L3JlZi10
+eXBlPjxjb250cmlidXRvcnM+PGF1dGhvcnM+PGF1dGhvcj5DemFybmVja2ksIEtyenlzenRvZjwv
+YXV0aG9yPjxhdXRob3I+SGVsc2VuLCBTaW1vbjwvYXV0aG9yPjwvYXV0aG9ycz48L2NvbnRyaWJ1
+dG9ycz48dGl0bGVzPjx0aXRsZT5GZWF0dXJlLWJhc2VkIHN1cnZleSBvZiBtb2RlbCB0cmFuc2Zv
+cm1hdGlvbiBhcHByb2FjaGVzPC90aXRsZT48c2Vjb25kYXJ5LXRpdGxlPklCTSBTeXN0ZW1zIEpv
+dXJuYWw8L3NlY29uZGFyeS10aXRsZT48L3RpdGxlcz48cGFnZXM+NjIxLTY0NTwvcGFnZXM+PHZv
+bHVtZT40NTwvdm9sdW1lPjxudW1iZXI+MzwvbnVtYmVyPjxkYXRlcz48eWVhcj4yMDA2PC95ZWFy
+PjwvZGF0ZXM+PGlzYm4+MDAxOC04NjcwPC9pc2JuPjx1cmxzPjwvdXJscz48L3JlY29yZD48L0Np
+dGU+PENpdGU+PEF1dGhvcj5TdGV2ZW5zPC9BdXRob3I+PFllYXI+MjAwODwvWWVhcj48UmVjTnVt
+Pjg8L1JlY051bT48cmVjb3JkPjxyZWMtbnVtYmVyPjg8L3JlYy1udW1iZXI+PGZvcmVpZ24ta2V5
+cz48a2V5IGFwcD0iRU4iIGRiLWlkPSJ6cGQ1dnZycmVkMDl2M2Vmd2F1cHo1ZGZzemR2NXo1enR2
+dHciPjg8L2tleT48L2ZvcmVpZ24ta2V5cz48cmVmLXR5cGUgbmFtZT0iQm9vayBTZWN0aW9uIj41
+PC9yZWYtdHlwZT48Y29udHJpYnV0b3JzPjxhdXRob3JzPjxhdXRob3I+U3RldmVucywgUGVyZGl0
+YTwvYXV0aG9yPjwvYXV0aG9ycz48L2NvbnRyaWJ1dG9ycz48dGl0bGVzPjx0aXRsZT5BIGxhbmRz
+Y2FwZSBvZiBiaWRpcmVjdGlvbmFsIG1vZGVsIHRyYW5zZm9ybWF0aW9uczwvdGl0bGU+PHNlY29u
+ZGFyeS10aXRsZT5HZW5lcmF0aXZlIGFuZCB0cmFuc2Zvcm1hdGlvbmFsIHRlY2huaXF1ZXMgaW4g
+c29mdHdhcmUgZW5naW5lZXJpbmcgSUk8L3NlY29uZGFyeS10aXRsZT48L3RpdGxlcz48cGFnZXM+
+NDA4LTQyNDwvcGFnZXM+PGRhdGVzPjx5ZWFyPjIwMDg8L3llYXI+PC9kYXRlcz48cHVibGlzaGVy
+PlNwcmluZ2VyPC9wdWJsaXNoZXI+PGlzYm4+MzU0MDg4NjQyNzwvaXNibj48dXJscz48L3VybHM+
+PC9yZWNvcmQ+PC9DaXRlPjxDaXRlPjxBdXRob3I+TWVuczwvQXV0aG9yPjxZZWFyPjIwMDY8L1ll
+YXI+PFJlY051bT4xNTwvUmVjTnVtPjxyZWNvcmQ+PHJlYy1udW1iZXI+MTU8L3JlYy1udW1iZXI+
+PGZvcmVpZ24ta2V5cz48a2V5IGFwcD0iRU4iIGRiLWlkPSJ6cGQ1dnZycmVkMDl2M2Vmd2F1cHo1
+ZGZzemR2NXo1enR2dHciPjE1PC9rZXk+PC9mb3JlaWduLWtleXM+PHJlZi10eXBlIG5hbWU9Ikpv
+dXJuYWwgQXJ0aWNsZSI+MTc8L3JlZi10eXBlPjxjb250cmlidXRvcnM+PGF1dGhvcnM+PGF1dGhv
+cj5NZW5zLCBUb208L2F1dGhvcj48YXV0aG9yPlZhbiBHb3JwLCBQaWV0ZXI8L2F1dGhvcj48L2F1
+dGhvcnM+PC9jb250cmlidXRvcnM+PHRpdGxlcz48dGl0bGU+QSB0YXhvbm9teSBvZiBtb2RlbCB0
+cmFuc2Zvcm1hdGlvbjwvdGl0bGU+PHNlY29uZGFyeS10aXRsZT5FbGVjdHJvbmljIE5vdGVzIGlu
+IFRoZW9yZXRpY2FsIENvbXB1dGVyIFNjaWVuY2U8L3NlY29uZGFyeS10aXRsZT48L3RpdGxlcz48
+cGVyaW9kaWNhbD48ZnVsbC10aXRsZT5FbGVjdHJvbmljIE5vdGVzIGluIFRoZW9yZXRpY2FsIENv
+bXB1dGVyIFNjaWVuY2U8L2Z1bGwtdGl0bGU+PC9wZXJpb2RpY2FsPjxwYWdlcz4xMjUtMTQyPC9w
+YWdlcz48dm9sdW1lPjE1Mjwvdm9sdW1lPjxkYXRlcz48eWVhcj4yMDA2PC95ZWFyPjwvZGF0ZXM+
+PGlzYm4+MTU3MS0wNjYxPC9pc2JuPjx1cmxzPjwvdXJscz48L3JlY29yZD48L0NpdGU+PC9FbmRO
+b3RlPgB=
 </w:fldData>
         </w:fldChar>
       </w:r>
@@ -2981,44 +3048,43 @@
         </w:rPr>
         <w:fldChar w:fldCharType="begin">
           <w:fldData xml:space="preserve">PEVuZE5vdGU+PENpdGU+PEF1dGhvcj5DemFybmVja2k8L0F1dGhvcj48WWVhcj4yMDA2PC9ZZWFy
-PjxSZWNOdW0+MTA3MDwvUmVjTnVtPjxEaXNwbGF5VGV4dD4oQ3phcm5lY2tpIGFuZCBIZWxzZW4s
-IDIwMDY7IE1lbnMgYW5kIFZhbiBHb3JwLCAyMDA2OyBTdGV2ZW5zLCAyMDA4KTwvRGlzcGxheVRl
-eHQ+PHJlY29yZD48cmVjLW51bWJlcj4xMDcwPC9yZWMtbnVtYmVyPjxmb3JlaWduLWtleXM+PGtl
-eSBhcHA9IkVOIiBkYi1pZD0idHdweHd6enYxeHRlZDFldzJ3Y3ZyZXhoYWV2NXZlenJlejB0Ij4x
-MDcwPC9rZXk+PC9mb3JlaWduLWtleXM+PHJlZi10eXBlIG5hbWU9IkpvdXJuYWwgQXJ0aWNsZSI+
-MTc8L3JlZi10eXBlPjxjb250cmlidXRvcnM+PGF1dGhvcnM+PGF1dGhvcj5DemFybmVja2ksIEty
-enlzenRvZjwvYXV0aG9yPjxhdXRob3I+SGVsc2VuLCBTaW1vbjwvYXV0aG9yPjwvYXV0aG9ycz48
-L2NvbnRyaWJ1dG9ycz48dGl0bGVzPjx0aXRsZT5GZWF0dXJlLWJhc2VkIHN1cnZleSBvZiBtb2Rl
-bCB0cmFuc2Zvcm1hdGlvbiBhcHByb2FjaGVzPC90aXRsZT48c2Vjb25kYXJ5LXRpdGxlPklCTSBT
-eXN0ZW1zIEpvdXJuYWw8L3NlY29uZGFyeS10aXRsZT48L3RpdGxlcz48cGVyaW9kaWNhbD48ZnVs
-bC10aXRsZT5JYm0gU3lzdGVtcyBKb3VybmFsPC9mdWxsLXRpdGxlPjwvcGVyaW9kaWNhbD48cGFn
-ZXM+NjIxLTY0NTwvcGFnZXM+PHZvbHVtZT40NTwvdm9sdW1lPjxudW1iZXI+MzwvbnVtYmVyPjxk
-YXRlcz48eWVhcj4yMDA2PC95ZWFyPjwvZGF0ZXM+PGlzYm4+MDAxOC04NjcwPC9pc2JuPjx1cmxz
-PjwvdXJscz48L3JlY29yZD48L0NpdGU+PENpdGU+PEF1dGhvcj5TdGV2ZW5zPC9BdXRob3I+PFll
-YXI+MjAwODwvWWVhcj48UmVjTnVtPjEwNzI8L1JlY051bT48cmVjb3JkPjxyZWMtbnVtYmVyPjEw
-NzI8L3JlYy1udW1iZXI+PGZvcmVpZ24ta2V5cz48a2V5IGFwcD0iRU4iIGRiLWlkPSJ0d3B4d3p6
-djF4dGVkMWV3MndjdnJleGhhZXY1dmV6cmV6MHQiPjEwNzI8L2tleT48L2ZvcmVpZ24ta2V5cz48
-cmVmLXR5cGUgbmFtZT0iQm9vayBTZWN0aW9uIj41PC9yZWYtdHlwZT48Y29udHJpYnV0b3JzPjxh
-dXRob3JzPjxhdXRob3I+U3RldmVucywgUGVyZGl0YTwvYXV0aG9yPjwvYXV0aG9ycz48L2NvbnRy
-aWJ1dG9ycz48dGl0bGVzPjx0aXRsZT5BIGxhbmRzY2FwZSBvZiBiaWRpcmVjdGlvbmFsIG1vZGVs
-IHRyYW5zZm9ybWF0aW9uczwvdGl0bGU+PHNlY29uZGFyeS10aXRsZT5HZW5lcmF0aXZlIGFuZCB0
-cmFuc2Zvcm1hdGlvbmFsIHRlY2huaXF1ZXMgaW4gc29mdHdhcmUgZW5naW5lZXJpbmcgSUk8L3Nl
-Y29uZGFyeS10aXRsZT48L3RpdGxlcz48cGFnZXM+NDA4LTQyNDwvcGFnZXM+PGRhdGVzPjx5ZWFy
-PjIwMDg8L3llYXI+PC9kYXRlcz48cHVibGlzaGVyPlNwcmluZ2VyPC9wdWJsaXNoZXI+PGlzYm4+
-MzU0MDg4NjQyNzwvaXNibj48dXJscz48L3VybHM+PC9yZWNvcmQ+PC9DaXRlPjxDaXRlPjxBdXRo
-b3I+TWVuczwvQXV0aG9yPjxZZWFyPjIwMDY8L1llYXI+PFJlY051bT4xMDczPC9SZWNOdW0+PHJl
-Y29yZD48cmVjLW51bWJlcj4xMDczPC9yZWMtbnVtYmVyPjxmb3JlaWduLWtleXM+PGtleSBhcHA9
-IkVOIiBkYi1pZD0idHdweHd6enYxeHRlZDFldzJ3Y3ZyZXhoYWV2NXZlenJlejB0Ij4xMDczPC9r
-ZXk+PC9mb3JlaWduLWtleXM+PHJlZi10eXBlIG5hbWU9IkpvdXJuYWwgQXJ0aWNsZSI+MTc8L3Jl
-Zi10eXBlPjxjb250cmlidXRvcnM+PGF1dGhvcnM+PGF1dGhvcj5NZW5zLCBUb208L2F1dGhvcj48
-YXV0aG9yPlZhbiBHb3JwLCBQaWV0ZXI8L2F1dGhvcj48L2F1dGhvcnM+PC9jb250cmlidXRvcnM+
-PHRpdGxlcz48dGl0bGU+QSB0YXhvbm9teSBvZiBtb2RlbCB0cmFuc2Zvcm1hdGlvbjwvdGl0bGU+
-PHNlY29uZGFyeS10aXRsZT5FbGVjdHJvbmljIE5vdGVzIGluIFRoZW9yZXRpY2FsIENvbXB1dGVy
-IFNjaWVuY2U8L3NlY29uZGFyeS10aXRsZT48L3RpdGxlcz48cGVyaW9kaWNhbD48ZnVsbC10aXRs
-ZT5FbGVjdHJvbmljIE5vdGVzIGluIFRoZW9yZXRpY2FsIENvbXB1dGVyIFNjaWVuY2U8L2Z1bGwt
-dGl0bGU+PC9wZXJpb2RpY2FsPjxwYWdlcz4xMjUtMTQyPC9wYWdlcz48dm9sdW1lPjE1Mjwvdm9s
-dW1lPjxkYXRlcz48eWVhcj4yMDA2PC95ZWFyPjwvZGF0ZXM+PGlzYm4+MTU3MS0wNjYxPC9pc2Ju
-Pjx1cmxzPjwvdXJscz48L3JlY29yZD48L0NpdGU+PC9FbmROb3RlPn==
+PjxSZWNOdW0+NDwvUmVjTnVtPjxEaXNwbGF5VGV4dD4oQ3phcm5lY2tpIGFuZCBIZWxzZW4sIDIw
+MDY7IE1lbnMgYW5kIFZhbiBHb3JwLCAyMDA2OyBTdGV2ZW5zLCAyMDA4KTwvRGlzcGxheVRleHQ+
+PHJlY29yZD48cmVjLW51bWJlcj40PC9yZWMtbnVtYmVyPjxmb3JlaWduLWtleXM+PGtleSBhcHA9
+IkVOIiBkYi1pZD0ienBkNXZ2cnJlZDA5djNlZndhdXB6NWRmc3pkdjV6NXp0dnR3Ij40PC9rZXk+
+PC9mb3JlaWduLWtleXM+PHJlZi10eXBlIG5hbWU9IkpvdXJuYWwgQXJ0aWNsZSI+MTc8L3JlZi10
+eXBlPjxjb250cmlidXRvcnM+PGF1dGhvcnM+PGF1dGhvcj5DemFybmVja2ksIEtyenlzenRvZjwv
+YXV0aG9yPjxhdXRob3I+SGVsc2VuLCBTaW1vbjwvYXV0aG9yPjwvYXV0aG9ycz48L2NvbnRyaWJ1
+dG9ycz48dGl0bGVzPjx0aXRsZT5GZWF0dXJlLWJhc2VkIHN1cnZleSBvZiBtb2RlbCB0cmFuc2Zv
+cm1hdGlvbiBhcHByb2FjaGVzPC90aXRsZT48c2Vjb25kYXJ5LXRpdGxlPklCTSBTeXN0ZW1zIEpv
+dXJuYWw8L3NlY29uZGFyeS10aXRsZT48L3RpdGxlcz48cGFnZXM+NjIxLTY0NTwvcGFnZXM+PHZv
+bHVtZT40NTwvdm9sdW1lPjxudW1iZXI+MzwvbnVtYmVyPjxkYXRlcz48eWVhcj4yMDA2PC95ZWFy
+PjwvZGF0ZXM+PGlzYm4+MDAxOC04NjcwPC9pc2JuPjx1cmxzPjwvdXJscz48L3JlY29yZD48L0Np
+dGU+PENpdGU+PEF1dGhvcj5TdGV2ZW5zPC9BdXRob3I+PFllYXI+MjAwODwvWWVhcj48UmVjTnVt
+Pjg8L1JlY051bT48cmVjb3JkPjxyZWMtbnVtYmVyPjg8L3JlYy1udW1iZXI+PGZvcmVpZ24ta2V5
+cz48a2V5IGFwcD0iRU4iIGRiLWlkPSJ6cGQ1dnZycmVkMDl2M2Vmd2F1cHo1ZGZzemR2NXo1enR2
+dHciPjg8L2tleT48L2ZvcmVpZ24ta2V5cz48cmVmLXR5cGUgbmFtZT0iQm9vayBTZWN0aW9uIj41
+PC9yZWYtdHlwZT48Y29udHJpYnV0b3JzPjxhdXRob3JzPjxhdXRob3I+U3RldmVucywgUGVyZGl0
+YTwvYXV0aG9yPjwvYXV0aG9ycz48L2NvbnRyaWJ1dG9ycz48dGl0bGVzPjx0aXRsZT5BIGxhbmRz
+Y2FwZSBvZiBiaWRpcmVjdGlvbmFsIG1vZGVsIHRyYW5zZm9ybWF0aW9uczwvdGl0bGU+PHNlY29u
+ZGFyeS10aXRsZT5HZW5lcmF0aXZlIGFuZCB0cmFuc2Zvcm1hdGlvbmFsIHRlY2huaXF1ZXMgaW4g
+c29mdHdhcmUgZW5naW5lZXJpbmcgSUk8L3NlY29uZGFyeS10aXRsZT48L3RpdGxlcz48cGFnZXM+
+NDA4LTQyNDwvcGFnZXM+PGRhdGVzPjx5ZWFyPjIwMDg8L3llYXI+PC9kYXRlcz48cHVibGlzaGVy
+PlNwcmluZ2VyPC9wdWJsaXNoZXI+PGlzYm4+MzU0MDg4NjQyNzwvaXNibj48dXJscz48L3VybHM+
+PC9yZWNvcmQ+PC9DaXRlPjxDaXRlPjxBdXRob3I+TWVuczwvQXV0aG9yPjxZZWFyPjIwMDY8L1ll
+YXI+PFJlY051bT4xNTwvUmVjTnVtPjxyZWNvcmQ+PHJlYy1udW1iZXI+MTU8L3JlYy1udW1iZXI+
+PGZvcmVpZ24ta2V5cz48a2V5IGFwcD0iRU4iIGRiLWlkPSJ6cGQ1dnZycmVkMDl2M2Vmd2F1cHo1
+ZGZzemR2NXo1enR2dHciPjE1PC9rZXk+PC9mb3JlaWduLWtleXM+PHJlZi10eXBlIG5hbWU9Ikpv
+dXJuYWwgQXJ0aWNsZSI+MTc8L3JlZi10eXBlPjxjb250cmlidXRvcnM+PGF1dGhvcnM+PGF1dGhv
+cj5NZW5zLCBUb208L2F1dGhvcj48YXV0aG9yPlZhbiBHb3JwLCBQaWV0ZXI8L2F1dGhvcj48L2F1
+dGhvcnM+PC9jb250cmlidXRvcnM+PHRpdGxlcz48dGl0bGU+QSB0YXhvbm9teSBvZiBtb2RlbCB0
+cmFuc2Zvcm1hdGlvbjwvdGl0bGU+PHNlY29uZGFyeS10aXRsZT5FbGVjdHJvbmljIE5vdGVzIGlu
+IFRoZW9yZXRpY2FsIENvbXB1dGVyIFNjaWVuY2U8L3NlY29uZGFyeS10aXRsZT48L3RpdGxlcz48
+cGVyaW9kaWNhbD48ZnVsbC10aXRsZT5FbGVjdHJvbmljIE5vdGVzIGluIFRoZW9yZXRpY2FsIENv
+bXB1dGVyIFNjaWVuY2U8L2Z1bGwtdGl0bGU+PC9wZXJpb2RpY2FsPjxwYWdlcz4xMjUtMTQyPC9w
+YWdlcz48dm9sdW1lPjE1Mjwvdm9sdW1lPjxkYXRlcz48eWVhcj4yMDA2PC95ZWFyPjwvZGF0ZXM+
+PGlzYm4+MTU3MS0wNjYxPC9pc2JuPjx1cmxzPjwvdXJscz48L3JlY29yZD48L0NpdGU+PC9FbmRO
+b3RlPgB=
 </w:fldData>
         </w:fldChar>
       </w:r>
@@ -3047,12 +3113,6 @@
           <w:sz w:val="22"/>
           <w:szCs w:val="28"/>
         </w:rPr>
-      </w:r>
-      <w:r>
-        <w:rPr>
-          <w:sz w:val="22"/>
-          <w:szCs w:val="28"/>
-        </w:rPr>
         <w:fldChar w:fldCharType="separate"/>
       </w:r>
       <w:r>
@@ -3063,7 +3123,7 @@
         </w:rPr>
         <w:t>(</w:t>
       </w:r>
-      <w:hyperlink w:anchor="_ENREF_4" w:tooltip="Czarnecki, 2006 #1070" w:history="1">
+      <w:hyperlink w:anchor="_ENREF_8" w:tooltip="Czarnecki, 2006 #4" w:history="1">
         <w:r>
           <w:rPr>
             <w:noProof/>
@@ -3081,7 +3141,7 @@
         </w:rPr>
         <w:t xml:space="preserve">; </w:t>
       </w:r>
-      <w:hyperlink w:anchor="_ENREF_11" w:tooltip="Mens, 2006 #1073" w:history="1">
+      <w:hyperlink w:anchor="_ENREF_20" w:tooltip="Mens, 2006 #15" w:history="1">
         <w:r>
           <w:rPr>
             <w:noProof/>
@@ -3099,7 +3159,7 @@
         </w:rPr>
         <w:t xml:space="preserve">; </w:t>
       </w:r>
-      <w:hyperlink w:anchor="_ENREF_12" w:tooltip="Stevens, 2008 #1072" w:history="1">
+      <w:hyperlink w:anchor="_ENREF_22" w:tooltip="Stevens, 2008 #8" w:history="1">
         <w:r>
           <w:rPr>
             <w:noProof/>
@@ -3260,7 +3320,7 @@
           <w:sz w:val="22"/>
           <w:szCs w:val="28"/>
         </w:rPr>
-        <w:instrText xml:space="preserve"> ADDIN EN.CITE &lt;EndNote&gt;&lt;Cite&gt;&lt;Author&gt;Mens&lt;/Author&gt;&lt;Year&gt;2006&lt;/Year&gt;&lt;RecNum&gt;1073&lt;/RecNum&gt;&lt;DisplayText&gt;(Mens and Van Gorp, 2006)&lt;/DisplayText&gt;&lt;record&gt;&lt;rec-number&gt;1073&lt;/rec-number&gt;&lt;foreign-keys&gt;&lt;key app="EN" db-id="twpxwzzv1xted1ew2wcvrexhaev5vezrez0t"&gt;1073&lt;/key&gt;&lt;/foreign-keys&gt;&lt;ref-type name="Journal Article"&gt;17&lt;/ref-type&gt;&lt;contributors&gt;&lt;authors&gt;&lt;author&gt;Mens, Tom&lt;/author&gt;&lt;author&gt;Van Gorp, Pieter&lt;/author&gt;&lt;/authors&gt;&lt;/contributors&gt;&lt;titles&gt;&lt;title&gt;A taxonomy of model transformation&lt;/title&gt;&lt;secondary-title&gt;Electronic Notes in Theoretical Computer Science&lt;/secondary-title&gt;&lt;/titles&gt;&lt;periodical&gt;&lt;full-title&gt;Electronic Notes in Theoretical Computer Science&lt;/full-title&gt;&lt;/periodical&gt;&lt;pages&gt;125-142&lt;/pages&gt;&lt;volume&gt;152&lt;/volume&gt;&lt;dates&gt;&lt;year&gt;2006&lt;/year&gt;&lt;/dates&gt;&lt;isbn&gt;1571-0661&lt;/isbn&gt;&lt;urls&gt;&lt;/urls&gt;&lt;/record&gt;&lt;/Cite&gt;&lt;/EndNote&gt;</w:instrText>
+        <w:instrText xml:space="preserve"> ADDIN EN.CITE &lt;EndNote&gt;&lt;Cite&gt;&lt;Author&gt;Mens&lt;/Author&gt;&lt;Year&gt;2006&lt;/Year&gt;&lt;RecNum&gt;15&lt;/RecNum&gt;&lt;DisplayText&gt;(Mens and Van Gorp, 2006)&lt;/DisplayText&gt;&lt;record&gt;&lt;rec-number&gt;15&lt;/rec-number&gt;&lt;foreign-keys&gt;&lt;key app="EN" db-id="zpd5vvrred09v3efwaupz5dfszdv5z5ztvtw"&gt;15&lt;/key&gt;&lt;/foreign-keys&gt;&lt;ref-type name="Journal Article"&gt;17&lt;/ref-type&gt;&lt;contributors&gt;&lt;authors&gt;&lt;author&gt;Mens, Tom&lt;/author&gt;&lt;author&gt;Van Gorp, Pieter&lt;/author&gt;&lt;/authors&gt;&lt;/contributors&gt;&lt;titles&gt;&lt;title&gt;A taxonomy of model transformation&lt;/title&gt;&lt;secondary-title&gt;Electronic Notes in Theoretical Computer Science&lt;/secondary-title&gt;&lt;/titles&gt;&lt;periodical&gt;&lt;full-title&gt;Electronic Notes in Theoretical Computer Science&lt;/full-title&gt;&lt;/periodical&gt;&lt;pages&gt;125-142&lt;/pages&gt;&lt;volume&gt;152&lt;/volume&gt;&lt;dates&gt;&lt;year&gt;2006&lt;/year&gt;&lt;/dates&gt;&lt;isbn&gt;1571-0661&lt;/isbn&gt;&lt;urls&gt;&lt;/urls&gt;&lt;/record&gt;&lt;/Cite&gt;&lt;/EndNote&gt;</w:instrText>
       </w:r>
       <w:r>
         <w:rPr>
@@ -3277,7 +3337,7 @@
         </w:rPr>
         <w:t>(</w:t>
       </w:r>
-      <w:hyperlink w:anchor="_ENREF_11" w:tooltip="Mens, 2006 #1073" w:history="1">
+      <w:hyperlink w:anchor="_ENREF_20" w:tooltip="Mens, 2006 #15" w:history="1">
         <w:r>
           <w:rPr>
             <w:noProof/>
@@ -3427,6 +3487,7 @@
           <w:szCs w:val="22"/>
           <w:lang w:val="en-US" w:eastAsia="en-US"/>
         </w:rPr>
+        <w:lastRenderedPageBreak/>
         <w:t xml:space="preserve">A </w:t>
       </w:r>
       <w:r>
@@ -3451,19 +3512,7 @@
           <w:szCs w:val="22"/>
           <w:lang w:val="en-US" w:eastAsia="en-US"/>
         </w:rPr>
-        <w:t xml:space="preserve">is a transformation where the source and target models reside at the same abstraction level (e.g. Platform independent or platform specific levels). Typical </w:t>
-      </w:r>
-      <w:r>
-        <w:rPr>
-          <w:rFonts w:asciiTheme="minorBidi" w:eastAsiaTheme="minorHAnsi" w:hAnsiTheme="minorBidi" w:cstheme="minorBidi"/>
-          <w:color w:val="auto"/>
-          <w:spacing w:val="0"/>
-          <w:sz w:val="22"/>
-          <w:szCs w:val="22"/>
-          <w:lang w:val="en-US" w:eastAsia="en-US"/>
-        </w:rPr>
-        <w:lastRenderedPageBreak/>
-        <w:t xml:space="preserve">examples are </w:t>
+        <w:t xml:space="preserve">is a transformation where the source and target models reside at the same abstraction level (e.g. Platform independent or platform specific levels). Typical examples are </w:t>
       </w:r>
       <w:r>
         <w:rPr>
@@ -3581,7 +3630,7 @@
           <w:szCs w:val="22"/>
           <w:lang w:val="en-US" w:eastAsia="en-US"/>
         </w:rPr>
-        <w:instrText xml:space="preserve"> ADDIN EN.CITE &lt;EndNote&gt;&lt;Cite&gt;&lt;Author&gt;Wirth&lt;/Author&gt;&lt;Year&gt;1971&lt;/Year&gt;&lt;RecNum&gt;1074&lt;/RecNum&gt;&lt;DisplayText&gt;(Wirth, 1971; Back and Wright, 2012)&lt;/DisplayText&gt;&lt;record&gt;&lt;rec-number&gt;1074&lt;/rec-number&gt;&lt;foreign-keys&gt;&lt;key app="EN" db-id="twpxwzzv1xted1ew2wcvrexhaev5vezrez0t"&gt;1074&lt;/key&gt;&lt;/foreign-keys&gt;&lt;ref-type name="Journal Article"&gt;17&lt;/ref-type&gt;&lt;contributors&gt;&lt;authors&gt;&lt;author&gt;Wirth, Niklaus&lt;/author&gt;&lt;/authors&gt;&lt;/contributors&gt;&lt;titles&gt;&lt;title&gt;Program development by stepwise refinement&lt;/title&gt;&lt;secondary-title&gt;Communications of the ACM&lt;/secondary-title&gt;&lt;/titles&gt;&lt;periodical&gt;&lt;full-title&gt;Communications of the Acm&lt;/full-title&gt;&lt;/periodical&gt;&lt;pages&gt;221-227&lt;/pages&gt;&lt;volume&gt;14&lt;/volume&gt;&lt;number&gt;4&lt;/number&gt;&lt;dates&gt;&lt;year&gt;1971&lt;/year&gt;&lt;/dates&gt;&lt;isbn&gt;0001-0782&lt;/isbn&gt;&lt;urls&gt;&lt;/urls&gt;&lt;/record&gt;&lt;/Cite&gt;&lt;Cite&gt;&lt;Author&gt;Back&lt;/Author&gt;&lt;Year&gt;2012&lt;/Year&gt;&lt;RecNum&gt;1075&lt;/RecNum&gt;&lt;record&gt;&lt;rec-number&gt;1075&lt;/rec-number&gt;&lt;foreign-keys&gt;&lt;key app="EN" db-id="twpxwzzv1xted1ew2wcvrexhaev5vezrez0t"&gt;1075&lt;/key&gt;&lt;/foreign-keys&gt;&lt;ref-type name="Book"&gt;6&lt;/ref-type&gt;&lt;contributors&gt;&lt;authors&gt;&lt;author&gt;Back, Ralph-Johan&lt;/author&gt;&lt;author&gt;Wright, Joakim&lt;/author&gt;&lt;/authors&gt;&lt;/contributors&gt;&lt;titles&gt;&lt;title&gt;Refinement calculus: a systematic introduction&lt;/title&gt;&lt;/titles&gt;&lt;dates&gt;&lt;year&gt;2012&lt;/year&gt;&lt;/dates&gt;&lt;publisher&gt;Springer Science &amp;amp; Business Media&lt;/publisher&gt;&lt;isbn&gt;1461216745&lt;/isbn&gt;&lt;urls&gt;&lt;/urls&gt;&lt;/record&gt;&lt;/Cite&gt;&lt;/EndNote&gt;</w:instrText>
+        <w:instrText xml:space="preserve"> ADDIN EN.CITE &lt;EndNote&gt;&lt;Cite&gt;&lt;Author&gt;Wirth&lt;/Author&gt;&lt;Year&gt;1971&lt;/Year&gt;&lt;RecNum&gt;12&lt;/RecNum&gt;&lt;DisplayText&gt;(Wirth, 1971; Back and Wright, 2012)&lt;/DisplayText&gt;&lt;record&gt;&lt;rec-number&gt;12&lt;/rec-number&gt;&lt;foreign-keys&gt;&lt;key app="EN" db-id="zpd5vvrred09v3efwaupz5dfszdv5z5ztvtw"&gt;12&lt;/key&gt;&lt;/foreign-keys&gt;&lt;ref-type name="Journal Article"&gt;17&lt;/ref-type&gt;&lt;contributors&gt;&lt;authors&gt;&lt;author&gt;Wirth, Niklaus&lt;/author&gt;&lt;/authors&gt;&lt;/contributors&gt;&lt;titles&gt;&lt;title&gt;Program development by stepwise refinement&lt;/title&gt;&lt;secondary-title&gt;Communications of the ACM&lt;/secondary-title&gt;&lt;/titles&gt;&lt;pages&gt;221-227&lt;/pages&gt;&lt;volume&gt;14&lt;/volume&gt;&lt;number&gt;4&lt;/number&gt;&lt;dates&gt;&lt;year&gt;1971&lt;/year&gt;&lt;/dates&gt;&lt;isbn&gt;0001-0782&lt;/isbn&gt;&lt;urls&gt;&lt;/urls&gt;&lt;/record&gt;&lt;/Cite&gt;&lt;Cite&gt;&lt;Author&gt;Back&lt;/Author&gt;&lt;Year&gt;2012&lt;/Year&gt;&lt;RecNum&gt;13&lt;/RecNum&gt;&lt;record&gt;&lt;rec-number&gt;13&lt;/rec-number&gt;&lt;foreign-keys&gt;&lt;key app="EN" db-id="zpd5vvrred09v3efwaupz5dfszdv5z5ztvtw"&gt;13&lt;/key&gt;&lt;/foreign-keys&gt;&lt;ref-type name="Book"&gt;6&lt;/ref-type&gt;&lt;contributors&gt;&lt;authors&gt;&lt;author&gt;Back, Ralph-Johan&lt;/author&gt;&lt;author&gt;Wright, Joakim&lt;/author&gt;&lt;/authors&gt;&lt;/contributors&gt;&lt;titles&gt;&lt;title&gt;Refinement calculus: a systematic introduction&lt;/title&gt;&lt;/titles&gt;&lt;dates&gt;&lt;year&gt;2012&lt;/year&gt;&lt;/dates&gt;&lt;publisher&gt;Springer Science &amp;amp; Business Media&lt;/publisher&gt;&lt;isbn&gt;1461216745&lt;/isbn&gt;&lt;urls&gt;&lt;/urls&gt;&lt;/record&gt;&lt;/Cite&gt;&lt;/EndNote&gt;</w:instrText>
       </w:r>
       <w:r>
         <w:rPr>
@@ -3606,7 +3655,7 @@
         </w:rPr>
         <w:t>(</w:t>
       </w:r>
-      <w:hyperlink w:anchor="_ENREF_16" w:tooltip="Wirth, 1971 #1074" w:history="1">
+      <w:hyperlink w:anchor="_ENREF_28" w:tooltip="Wirth, 1971 #12" w:history="1">
         <w:r>
           <w:rPr>
             <w:rFonts w:asciiTheme="minorBidi" w:eastAsiaTheme="minorHAnsi" w:hAnsiTheme="minorBidi" w:cstheme="minorBidi"/>
@@ -3632,7 +3681,7 @@
         </w:rPr>
         <w:t xml:space="preserve">; </w:t>
       </w:r>
-      <w:hyperlink w:anchor="_ENREF_2" w:tooltip="Back, 2012 #1075" w:history="1">
+      <w:hyperlink w:anchor="_ENREF_3" w:tooltip="Back, 2012 #13" w:history="1">
         <w:r>
           <w:rPr>
             <w:rFonts w:asciiTheme="minorBidi" w:eastAsiaTheme="minorHAnsi" w:hAnsiTheme="minorBidi" w:cstheme="minorBidi"/>
@@ -4452,7 +4501,245 @@
           <w:szCs w:val="28"/>
           <w:lang w:eastAsia="en-US"/>
         </w:rPr>
-        <w:t xml:space="preserve">In this section the state of the art technologies are reviewed for model transformation, their tools, and languages. </w:t>
+        <w:t>In this section the state of the art technologies are reviewed for model transformation, their tools, and languages</w:t>
+      </w:r>
+      <w:r>
+        <w:rPr>
+          <w:sz w:val="22"/>
+          <w:szCs w:val="28"/>
+          <w:lang w:eastAsia="en-US"/>
+        </w:rPr>
+        <w:t xml:space="preserve"> </w:t>
+      </w:r>
+      <w:r>
+        <w:rPr>
+          <w:sz w:val="22"/>
+          <w:szCs w:val="28"/>
+          <w:lang w:eastAsia="en-US"/>
+        </w:rPr>
+        <w:fldChar w:fldCharType="begin">
+          <w:fldData xml:space="preserve">PEVuZE5vdGU+PENpdGU+PEF1dGhvcj5Mw7pjaW88L0F1dGhvcj48WWVhcj4yMDE0PC9ZZWFyPjxS
+ZWNOdW0+MjQ8L1JlY051bT48RGlzcGxheVRleHQ+KEN6YXJuZWNraSBhbmQgSGVsc2VuLCAyMDAz
+OyBNZW5zIGFuZCBWYW4gR29ycCwgMjAwNjsgTMO6Y2lvIGV0IGFsLiwgMjAxNCk8L0Rpc3BsYXlU
+ZXh0PjxyZWNvcmQ+PHJlYy1udW1iZXI+MjQ8L3JlYy1udW1iZXI+PGZvcmVpZ24ta2V5cz48a2V5
+IGFwcD0iRU4iIGRiLWlkPSJ6cGQ1dnZycmVkMDl2M2Vmd2F1cHo1ZGZzemR2NXo1enR2dHciPjI0
+PC9rZXk+PC9mb3JlaWduLWtleXM+PHJlZi10eXBlIG5hbWU9IkpvdXJuYWwgQXJ0aWNsZSI+MTc8
+L3JlZi10eXBlPjxjb250cmlidXRvcnM+PGF1dGhvcnM+PGF1dGhvcj5Mw7pjaW8sIExldmk8L2F1
+dGhvcj48YXV0aG9yPkFtcmFuaSwgTW91c3NhPC9hdXRob3I+PGF1dGhvcj5EaW5nZWwsIErDvHJn
+ZW48L2F1dGhvcj48YXV0aG9yPkxhbWJlcnMsIExlZW48L2F1dGhvcj48YXV0aG9yPlNhbGF5LCBS
+aWNrPC9hdXRob3I+PGF1dGhvcj5TZWxpbSwgR2VoYW4gTUs8L2F1dGhvcj48YXV0aG9yPlN5cmlh
+bmksIEV1Z2VuZTwvYXV0aG9yPjxhdXRob3I+V2ltbWVyLCBNYW51ZWw8L2F1dGhvcj48L2F1dGhv
+cnM+PC9jb250cmlidXRvcnM+PHRpdGxlcz48dGl0bGU+TW9kZWwgdHJhbnNmb3JtYXRpb24gaW50
+ZW50cyBhbmQgdGhlaXIgcHJvcGVydGllczwvdGl0bGU+PHNlY29uZGFyeS10aXRsZT5Tb2Z0d2Fy
+ZSAmYW1wOyBTeXN0ZW1zIE1vZGVsaW5nPC9zZWNvbmRhcnktdGl0bGU+PC90aXRsZXM+PHBlcmlv
+ZGljYWw+PGZ1bGwtdGl0bGU+U29mdHdhcmUgJmFtcDsgU3lzdGVtcyBNb2RlbGluZzwvZnVsbC10
+aXRsZT48L3BlcmlvZGljYWw+PHBhZ2VzPjEtMzg8L3BhZ2VzPjxkYXRlcz48eWVhcj4yMDE0PC95
+ZWFyPjwvZGF0ZXM+PGlzYm4+MTYxOS0xMzY2PC9pc2JuPjx1cmxzPjwvdXJscz48L3JlY29yZD48
+L0NpdGU+PENpdGU+PEF1dGhvcj5NZW5zPC9BdXRob3I+PFllYXI+MjAwNjwvWWVhcj48UmVjTnVt
+PjE1PC9SZWNOdW0+PHJlY29yZD48cmVjLW51bWJlcj4xNTwvcmVjLW51bWJlcj48Zm9yZWlnbi1r
+ZXlzPjxrZXkgYXBwPSJFTiIgZGItaWQ9InpwZDV2dnJyZWQwOXYzZWZ3YXVwejVkZnN6ZHY1ejV6
+dHZ0dyI+MTU8L2tleT48L2ZvcmVpZ24ta2V5cz48cmVmLXR5cGUgbmFtZT0iSm91cm5hbCBBcnRp
+Y2xlIj4xNzwvcmVmLXR5cGU+PGNvbnRyaWJ1dG9ycz48YXV0aG9ycz48YXV0aG9yPk1lbnMsIFRv
+bTwvYXV0aG9yPjxhdXRob3I+VmFuIEdvcnAsIFBpZXRlcjwvYXV0aG9yPjwvYXV0aG9ycz48L2Nv
+bnRyaWJ1dG9ycz48dGl0bGVzPjx0aXRsZT5BIHRheG9ub215IG9mIG1vZGVsIHRyYW5zZm9ybWF0
+aW9uPC90aXRsZT48c2Vjb25kYXJ5LXRpdGxlPkVsZWN0cm9uaWMgTm90ZXMgaW4gVGhlb3JldGlj
+YWwgQ29tcHV0ZXIgU2NpZW5jZTwvc2Vjb25kYXJ5LXRpdGxlPjwvdGl0bGVzPjxwZXJpb2RpY2Fs
+PjxmdWxsLXRpdGxlPkVsZWN0cm9uaWMgTm90ZXMgaW4gVGhlb3JldGljYWwgQ29tcHV0ZXIgU2Np
+ZW5jZTwvZnVsbC10aXRsZT48L3BlcmlvZGljYWw+PHBhZ2VzPjEyNS0xNDI8L3BhZ2VzPjx2b2x1
+bWU+MTUyPC92b2x1bWU+PGRhdGVzPjx5ZWFyPjIwMDY8L3llYXI+PC9kYXRlcz48aXNibj4xNTcx
+LTA2NjE8L2lzYm4+PHVybHM+PC91cmxzPjwvcmVjb3JkPjwvQ2l0ZT48Q2l0ZT48QXV0aG9yPkN6
+YXJuZWNraTwvQXV0aG9yPjxZZWFyPjIwMDM8L1llYXI+PFJlY051bT4yNTwvUmVjTnVtPjxyZWNv
+cmQ+PHJlYy1udW1iZXI+MjU8L3JlYy1udW1iZXI+PGZvcmVpZ24ta2V5cz48a2V5IGFwcD0iRU4i
+IGRiLWlkPSJ6cGQ1dnZycmVkMDl2M2Vmd2F1cHo1ZGZzemR2NXo1enR2dHciPjI1PC9rZXk+PC9m
+b3JlaWduLWtleXM+PHJlZi10eXBlIG5hbWU9IkNvbmZlcmVuY2UgUHJvY2VlZGluZ3MiPjEwPC9y
+ZWYtdHlwZT48Y29udHJpYnV0b3JzPjxhdXRob3JzPjxhdXRob3I+Q3phcm5lY2tpLCBLcnp5c3p0
+b2Y8L2F1dGhvcj48YXV0aG9yPkhlbHNlbiwgU2ltb248L2F1dGhvcj48L2F1dGhvcnM+PC9jb250
+cmlidXRvcnM+PHRpdGxlcz48dGl0bGU+Q2xhc3NpZmljYXRpb24gb2YgbW9kZWwgdHJhbnNmb3Jt
+YXRpb24gYXBwcm9hY2hlczwvdGl0bGU+PHNlY29uZGFyeS10aXRsZT5Qcm9jZWVkaW5ncyBvZiB0
+aGUgMm5kIE9PUFNMQSBXb3Jrc2hvcCBvbiBHZW5lcmF0aXZlIFRlY2huaXF1ZXMgaW4gdGhlIENv
+bnRleHQgb2YgdGhlIE1vZGVsIERyaXZlbiBBcmNoaXRlY3R1cmU8L3NlY29uZGFyeS10aXRsZT48
+L3RpdGxlcz48cGFnZXM+MS0xNzwvcGFnZXM+PHZvbHVtZT40NTwvdm9sdW1lPjxudW1iZXI+Mzwv
+bnVtYmVyPjxkYXRlcz48eWVhcj4yMDAzPC95ZWFyPjwvZGF0ZXM+PHB1Ymxpc2hlcj5VU0E8L3B1
+Ymxpc2hlcj48dXJscz48L3VybHM+PC9yZWNvcmQ+PC9DaXRlPjwvRW5kTm90ZT4A
+</w:fldData>
+        </w:fldChar>
+      </w:r>
+      <w:r>
+        <w:rPr>
+          <w:sz w:val="22"/>
+          <w:szCs w:val="28"/>
+          <w:lang w:eastAsia="en-US"/>
+        </w:rPr>
+        <w:instrText xml:space="preserve"> ADDIN EN.CITE </w:instrText>
+      </w:r>
+      <w:r>
+        <w:rPr>
+          <w:sz w:val="22"/>
+          <w:szCs w:val="28"/>
+          <w:lang w:eastAsia="en-US"/>
+        </w:rPr>
+        <w:fldChar w:fldCharType="begin">
+          <w:fldData xml:space="preserve">PEVuZE5vdGU+PENpdGU+PEF1dGhvcj5Mw7pjaW88L0F1dGhvcj48WWVhcj4yMDE0PC9ZZWFyPjxS
+ZWNOdW0+MjQ8L1JlY051bT48RGlzcGxheVRleHQ+KEN6YXJuZWNraSBhbmQgSGVsc2VuLCAyMDAz
+OyBNZW5zIGFuZCBWYW4gR29ycCwgMjAwNjsgTMO6Y2lvIGV0IGFsLiwgMjAxNCk8L0Rpc3BsYXlU
+ZXh0PjxyZWNvcmQ+PHJlYy1udW1iZXI+MjQ8L3JlYy1udW1iZXI+PGZvcmVpZ24ta2V5cz48a2V5
+IGFwcD0iRU4iIGRiLWlkPSJ6cGQ1dnZycmVkMDl2M2Vmd2F1cHo1ZGZzemR2NXo1enR2dHciPjI0
+PC9rZXk+PC9mb3JlaWduLWtleXM+PHJlZi10eXBlIG5hbWU9IkpvdXJuYWwgQXJ0aWNsZSI+MTc8
+L3JlZi10eXBlPjxjb250cmlidXRvcnM+PGF1dGhvcnM+PGF1dGhvcj5Mw7pjaW8sIExldmk8L2F1
+dGhvcj48YXV0aG9yPkFtcmFuaSwgTW91c3NhPC9hdXRob3I+PGF1dGhvcj5EaW5nZWwsIErDvHJn
+ZW48L2F1dGhvcj48YXV0aG9yPkxhbWJlcnMsIExlZW48L2F1dGhvcj48YXV0aG9yPlNhbGF5LCBS
+aWNrPC9hdXRob3I+PGF1dGhvcj5TZWxpbSwgR2VoYW4gTUs8L2F1dGhvcj48YXV0aG9yPlN5cmlh
+bmksIEV1Z2VuZTwvYXV0aG9yPjxhdXRob3I+V2ltbWVyLCBNYW51ZWw8L2F1dGhvcj48L2F1dGhv
+cnM+PC9jb250cmlidXRvcnM+PHRpdGxlcz48dGl0bGU+TW9kZWwgdHJhbnNmb3JtYXRpb24gaW50
+ZW50cyBhbmQgdGhlaXIgcHJvcGVydGllczwvdGl0bGU+PHNlY29uZGFyeS10aXRsZT5Tb2Z0d2Fy
+ZSAmYW1wOyBTeXN0ZW1zIE1vZGVsaW5nPC9zZWNvbmRhcnktdGl0bGU+PC90aXRsZXM+PHBlcmlv
+ZGljYWw+PGZ1bGwtdGl0bGU+U29mdHdhcmUgJmFtcDsgU3lzdGVtcyBNb2RlbGluZzwvZnVsbC10
+aXRsZT48L3BlcmlvZGljYWw+PHBhZ2VzPjEtMzg8L3BhZ2VzPjxkYXRlcz48eWVhcj4yMDE0PC95
+ZWFyPjwvZGF0ZXM+PGlzYm4+MTYxOS0xMzY2PC9pc2JuPjx1cmxzPjwvdXJscz48L3JlY29yZD48
+L0NpdGU+PENpdGU+PEF1dGhvcj5NZW5zPC9BdXRob3I+PFllYXI+MjAwNjwvWWVhcj48UmVjTnVt
+PjE1PC9SZWNOdW0+PHJlY29yZD48cmVjLW51bWJlcj4xNTwvcmVjLW51bWJlcj48Zm9yZWlnbi1r
+ZXlzPjxrZXkgYXBwPSJFTiIgZGItaWQ9InpwZDV2dnJyZWQwOXYzZWZ3YXVwejVkZnN6ZHY1ejV6
+dHZ0dyI+MTU8L2tleT48L2ZvcmVpZ24ta2V5cz48cmVmLXR5cGUgbmFtZT0iSm91cm5hbCBBcnRp
+Y2xlIj4xNzwvcmVmLXR5cGU+PGNvbnRyaWJ1dG9ycz48YXV0aG9ycz48YXV0aG9yPk1lbnMsIFRv
+bTwvYXV0aG9yPjxhdXRob3I+VmFuIEdvcnAsIFBpZXRlcjwvYXV0aG9yPjwvYXV0aG9ycz48L2Nv
+bnRyaWJ1dG9ycz48dGl0bGVzPjx0aXRsZT5BIHRheG9ub215IG9mIG1vZGVsIHRyYW5zZm9ybWF0
+aW9uPC90aXRsZT48c2Vjb25kYXJ5LXRpdGxlPkVsZWN0cm9uaWMgTm90ZXMgaW4gVGhlb3JldGlj
+YWwgQ29tcHV0ZXIgU2NpZW5jZTwvc2Vjb25kYXJ5LXRpdGxlPjwvdGl0bGVzPjxwZXJpb2RpY2Fs
+PjxmdWxsLXRpdGxlPkVsZWN0cm9uaWMgTm90ZXMgaW4gVGhlb3JldGljYWwgQ29tcHV0ZXIgU2Np
+ZW5jZTwvZnVsbC10aXRsZT48L3BlcmlvZGljYWw+PHBhZ2VzPjEyNS0xNDI8L3BhZ2VzPjx2b2x1
+bWU+MTUyPC92b2x1bWU+PGRhdGVzPjx5ZWFyPjIwMDY8L3llYXI+PC9kYXRlcz48aXNibj4xNTcx
+LTA2NjE8L2lzYm4+PHVybHM+PC91cmxzPjwvcmVjb3JkPjwvQ2l0ZT48Q2l0ZT48QXV0aG9yPkN6
+YXJuZWNraTwvQXV0aG9yPjxZZWFyPjIwMDM8L1llYXI+PFJlY051bT4yNTwvUmVjTnVtPjxyZWNv
+cmQ+PHJlYy1udW1iZXI+MjU8L3JlYy1udW1iZXI+PGZvcmVpZ24ta2V5cz48a2V5IGFwcD0iRU4i
+IGRiLWlkPSJ6cGQ1dnZycmVkMDl2M2Vmd2F1cHo1ZGZzemR2NXo1enR2dHciPjI1PC9rZXk+PC9m
+b3JlaWduLWtleXM+PHJlZi10eXBlIG5hbWU9IkNvbmZlcmVuY2UgUHJvY2VlZGluZ3MiPjEwPC9y
+ZWYtdHlwZT48Y29udHJpYnV0b3JzPjxhdXRob3JzPjxhdXRob3I+Q3phcm5lY2tpLCBLcnp5c3p0
+b2Y8L2F1dGhvcj48YXV0aG9yPkhlbHNlbiwgU2ltb248L2F1dGhvcj48L2F1dGhvcnM+PC9jb250
+cmlidXRvcnM+PHRpdGxlcz48dGl0bGU+Q2xhc3NpZmljYXRpb24gb2YgbW9kZWwgdHJhbnNmb3Jt
+YXRpb24gYXBwcm9hY2hlczwvdGl0bGU+PHNlY29uZGFyeS10aXRsZT5Qcm9jZWVkaW5ncyBvZiB0
+aGUgMm5kIE9PUFNMQSBXb3Jrc2hvcCBvbiBHZW5lcmF0aXZlIFRlY2huaXF1ZXMgaW4gdGhlIENv
+bnRleHQgb2YgdGhlIE1vZGVsIERyaXZlbiBBcmNoaXRlY3R1cmU8L3NlY29uZGFyeS10aXRsZT48
+L3RpdGxlcz48cGFnZXM+MS0xNzwvcGFnZXM+PHZvbHVtZT40NTwvdm9sdW1lPjxudW1iZXI+Mzwv
+bnVtYmVyPjxkYXRlcz48eWVhcj4yMDAzPC95ZWFyPjwvZGF0ZXM+PHB1Ymxpc2hlcj5VU0E8L3B1
+Ymxpc2hlcj48dXJscz48L3VybHM+PC9yZWNvcmQ+PC9DaXRlPjwvRW5kTm90ZT4A
+</w:fldData>
+        </w:fldChar>
+      </w:r>
+      <w:r>
+        <w:rPr>
+          <w:sz w:val="22"/>
+          <w:szCs w:val="28"/>
+          <w:lang w:eastAsia="en-US"/>
+        </w:rPr>
+        <w:instrText xml:space="preserve"> ADDIN EN.CITE.DATA </w:instrText>
+      </w:r>
+      <w:r>
+        <w:rPr>
+          <w:sz w:val="22"/>
+          <w:szCs w:val="28"/>
+          <w:lang w:eastAsia="en-US"/>
+        </w:rPr>
+      </w:r>
+      <w:r>
+        <w:rPr>
+          <w:sz w:val="22"/>
+          <w:szCs w:val="28"/>
+          <w:lang w:eastAsia="en-US"/>
+        </w:rPr>
+        <w:fldChar w:fldCharType="end"/>
+      </w:r>
+      <w:r>
+        <w:rPr>
+          <w:sz w:val="22"/>
+          <w:szCs w:val="28"/>
+          <w:lang w:eastAsia="en-US"/>
+        </w:rPr>
+        <w:fldChar w:fldCharType="separate"/>
+      </w:r>
+      <w:r>
+        <w:rPr>
+          <w:noProof/>
+          <w:sz w:val="22"/>
+          <w:szCs w:val="28"/>
+          <w:lang w:eastAsia="en-US"/>
+        </w:rPr>
+        <w:t>(</w:t>
+      </w:r>
+      <w:hyperlink w:anchor="_ENREF_7" w:tooltip="Czarnecki, 2003 #25" w:history="1">
+        <w:r>
+          <w:rPr>
+            <w:noProof/>
+            <w:sz w:val="22"/>
+            <w:szCs w:val="28"/>
+            <w:lang w:eastAsia="en-US"/>
+          </w:rPr>
+          <w:t>Czarnecki and Helsen, 2003</w:t>
+        </w:r>
+      </w:hyperlink>
+      <w:r>
+        <w:rPr>
+          <w:noProof/>
+          <w:sz w:val="22"/>
+          <w:szCs w:val="28"/>
+          <w:lang w:eastAsia="en-US"/>
+        </w:rPr>
+        <w:t xml:space="preserve">; </w:t>
+      </w:r>
+      <w:hyperlink w:anchor="_ENREF_20" w:tooltip="Mens, 2006 #15" w:history="1">
+        <w:r>
+          <w:rPr>
+            <w:noProof/>
+            <w:sz w:val="22"/>
+            <w:szCs w:val="28"/>
+            <w:lang w:eastAsia="en-US"/>
+          </w:rPr>
+          <w:t>Mens and Van Gorp, 2006</w:t>
+        </w:r>
+      </w:hyperlink>
+      <w:r>
+        <w:rPr>
+          <w:noProof/>
+          <w:sz w:val="22"/>
+          <w:szCs w:val="28"/>
+          <w:lang w:eastAsia="en-US"/>
+        </w:rPr>
+        <w:t xml:space="preserve">; </w:t>
+      </w:r>
+      <w:hyperlink w:anchor="_ENREF_19" w:tooltip="Lúcio, 2014 #24" w:history="1">
+        <w:r>
+          <w:rPr>
+            <w:noProof/>
+            <w:sz w:val="22"/>
+            <w:szCs w:val="28"/>
+            <w:lang w:eastAsia="en-US"/>
+          </w:rPr>
+          <w:t>Lúcio et al., 2014</w:t>
+        </w:r>
+      </w:hyperlink>
+      <w:r>
+        <w:rPr>
+          <w:noProof/>
+          <w:sz w:val="22"/>
+          <w:szCs w:val="28"/>
+          <w:lang w:eastAsia="en-US"/>
+        </w:rPr>
+        <w:t>)</w:t>
+      </w:r>
+      <w:r>
+        <w:rPr>
+          <w:sz w:val="22"/>
+          <w:szCs w:val="28"/>
+          <w:lang w:eastAsia="en-US"/>
+        </w:rPr>
+        <w:fldChar w:fldCharType="end"/>
+      </w:r>
+      <w:r>
+        <w:rPr>
+          <w:sz w:val="22"/>
+          <w:szCs w:val="28"/>
+          <w:lang w:eastAsia="en-US"/>
+        </w:rPr>
+        <w:t xml:space="preserve">. </w:t>
       </w:r>
     </w:p>
     <w:p>
@@ -4526,7 +4813,7 @@
           <w:sz w:val="22"/>
           <w:szCs w:val="28"/>
         </w:rPr>
-        <w:instrText xml:space="preserve"> ADDIN EN.CITE &lt;EndNote&gt;&lt;Cite&gt;&lt;Author&gt;Jouault&lt;/Author&gt;&lt;Year&gt;2006&lt;/Year&gt;&lt;RecNum&gt;1069&lt;/RecNum&gt;&lt;DisplayText&gt;(Jouault et al., 2006)&lt;/DisplayText&gt;&lt;record&gt;&lt;rec-number&gt;1069&lt;/rec-number&gt;&lt;foreign-keys&gt;&lt;key app="EN" db-id="twpxwzzv1xted1ew2wcvrexhaev5vezrez0t"&gt;1069&lt;/key&gt;&lt;/foreign-keys&gt;&lt;ref-type name="Conference Proceedings"&gt;10&lt;/ref-type&gt;&lt;contributors&gt;&lt;authors&gt;&lt;author&gt;Jouault, Frédéric&lt;/author&gt;&lt;author&gt;Allilaire, Freddy&lt;/author&gt;&lt;author&gt;Bézivin, Jean&lt;/author&gt;&lt;author&gt;Kurtev, Ivan&lt;/author&gt;&lt;author&gt;Valduriez, Patrick&lt;/author&gt;&lt;/authors&gt;&lt;/contributors&gt;&lt;titles&gt;&lt;title&gt;ATL: a QVT-like transformation language&lt;/title&gt;&lt;secondary-title&gt;Companion to the 21st ACM SIGPLAN symposium on Object-oriented programming systems, languages, and applications&lt;/secondary-title&gt;&lt;/titles&gt;&lt;pages&gt;719-720&lt;/pages&gt;&lt;dates&gt;&lt;year&gt;2006&lt;/year&gt;&lt;/dates&gt;&lt;publisher&gt;ACM&lt;/publisher&gt;&lt;isbn&gt;159593491X&lt;/isbn&gt;&lt;urls&gt;&lt;/urls&gt;&lt;/record&gt;&lt;/Cite&gt;&lt;/EndNote&gt;</w:instrText>
+        <w:instrText xml:space="preserve"> ADDIN EN.CITE &lt;EndNote&gt;&lt;Cite&gt;&lt;Author&gt;Jouault&lt;/Author&gt;&lt;Year&gt;2006&lt;/Year&gt;&lt;RecNum&gt;1&lt;/RecNum&gt;&lt;DisplayText&gt;(Jouault et al., 2006)&lt;/DisplayText&gt;&lt;record&gt;&lt;rec-number&gt;1&lt;/rec-number&gt;&lt;foreign-keys&gt;&lt;key app="EN" db-id="zpd5vvrred09v3efwaupz5dfszdv5z5ztvtw"&gt;1&lt;/key&gt;&lt;/foreign-keys&gt;&lt;ref-type name="Conference Proceedings"&gt;10&lt;/ref-type&gt;&lt;contributors&gt;&lt;authors&gt;&lt;author&gt;Jouault, Frédéric&lt;/author&gt;&lt;author&gt;Allilaire, Freddy&lt;/author&gt;&lt;author&gt;Bézivin, Jean&lt;/author&gt;&lt;author&gt;Kurtev, Ivan&lt;/author&gt;&lt;author&gt;Valduriez, Patrick&lt;/author&gt;&lt;/authors&gt;&lt;/contributors&gt;&lt;titles&gt;&lt;title&gt;ATL: a QVT-like transformation language&lt;/title&gt;&lt;secondary-title&gt;Companion to the 21st ACM SIGPLAN symposium on Object-oriented programming systems, languages, and applications&lt;/secondary-title&gt;&lt;/titles&gt;&lt;pages&gt;719-720&lt;/pages&gt;&lt;dates&gt;&lt;year&gt;2006&lt;/year&gt;&lt;/dates&gt;&lt;publisher&gt;ACM&lt;/publisher&gt;&lt;isbn&gt;159593491X&lt;/isbn&gt;&lt;urls&gt;&lt;/urls&gt;&lt;/record&gt;&lt;/Cite&gt;&lt;/EndNote&gt;</w:instrText>
       </w:r>
       <w:r>
         <w:rPr>
@@ -4543,7 +4830,7 @@
         </w:rPr>
         <w:t>(</w:t>
       </w:r>
-      <w:hyperlink w:anchor="_ENREF_7" w:tooltip="Jouault, 2006 #1069" w:history="1">
+      <w:hyperlink w:anchor="_ENREF_12" w:tooltip="Jouault, 2006 #1" w:history="1">
         <w:r>
           <w:rPr>
             <w:noProof/>
@@ -4594,7 +4881,7 @@
           <w:sz w:val="22"/>
           <w:szCs w:val="28"/>
         </w:rPr>
-        <w:instrText xml:space="preserve"> ADDIN EN.CITE &lt;EndNote&gt;&lt;Cite&gt;&lt;Author&gt;Czarnecki&lt;/Author&gt;&lt;Year&gt;2006&lt;/Year&gt;&lt;RecNum&gt;1070&lt;/RecNum&gt;&lt;DisplayText&gt;(Czarnecki and Helsen, 2006)&lt;/DisplayText&gt;&lt;record&gt;&lt;rec-number&gt;1070&lt;/rec-number&gt;&lt;foreign-keys&gt;&lt;key app="EN" db-id="twpxwzzv1xted1ew2wcvrexhaev5vezrez0t"&gt;1070&lt;/key&gt;&lt;/foreign-keys&gt;&lt;ref-type name="Journal Article"&gt;17&lt;/ref-type&gt;&lt;contributors&gt;&lt;authors&gt;&lt;author&gt;Czarnecki, Krzysztof&lt;/author&gt;&lt;author&gt;Helsen, Simon&lt;/author&gt;&lt;/authors&gt;&lt;/contributors&gt;&lt;titles&gt;&lt;title&gt;Feature-based survey of model transformation approaches&lt;/title&gt;&lt;secondary-title&gt;IBM Systems Journal&lt;/secondary-title&gt;&lt;/titles&gt;&lt;periodical&gt;&lt;full-title&gt;Ibm Systems Journal&lt;/full-title&gt;&lt;/periodical&gt;&lt;pages&gt;621-645&lt;/pages&gt;&lt;volume&gt;45&lt;/volume&gt;&lt;number&gt;3&lt;/number&gt;&lt;dates&gt;&lt;year&gt;2006&lt;/year&gt;&lt;/dates&gt;&lt;isbn&gt;0018-8670&lt;/isbn&gt;&lt;urls&gt;&lt;/urls&gt;&lt;/record&gt;&lt;/Cite&gt;&lt;/EndNote&gt;</w:instrText>
+        <w:instrText xml:space="preserve"> ADDIN EN.CITE &lt;EndNote&gt;&lt;Cite&gt;&lt;Author&gt;Czarnecki&lt;/Author&gt;&lt;Year&gt;2006&lt;/Year&gt;&lt;RecNum&gt;4&lt;/RecNum&gt;&lt;DisplayText&gt;(Czarnecki and Helsen, 2006)&lt;/DisplayText&gt;&lt;record&gt;&lt;rec-number&gt;4&lt;/rec-number&gt;&lt;foreign-keys&gt;&lt;key app="EN" db-id="zpd5vvrred09v3efwaupz5dfszdv5z5ztvtw"&gt;4&lt;/key&gt;&lt;/foreign-keys&gt;&lt;ref-type name="Journal Article"&gt;17&lt;/ref-type&gt;&lt;contributors&gt;&lt;authors&gt;&lt;author&gt;Czarnecki, Krzysztof&lt;/author&gt;&lt;author&gt;Helsen, Simon&lt;/author&gt;&lt;/authors&gt;&lt;/contributors&gt;&lt;titles&gt;&lt;title&gt;Feature-based survey of model transformation approaches&lt;/title&gt;&lt;secondary-title&gt;IBM Systems Journal&lt;/secondary-title&gt;&lt;/titles&gt;&lt;pages&gt;621-645&lt;/pages&gt;&lt;volume&gt;45&lt;/volume&gt;&lt;number&gt;3&lt;/number&gt;&lt;dates&gt;&lt;year&gt;2006&lt;/year&gt;&lt;/dates&gt;&lt;isbn&gt;0018-8670&lt;/isbn&gt;&lt;urls&gt;&lt;/urls&gt;&lt;/record&gt;&lt;/Cite&gt;&lt;/EndNote&gt;</w:instrText>
       </w:r>
       <w:r>
         <w:rPr>
@@ -4611,7 +4898,7 @@
         </w:rPr>
         <w:t>(</w:t>
       </w:r>
-      <w:hyperlink w:anchor="_ENREF_4" w:tooltip="Czarnecki, 2006 #1070" w:history="1">
+      <w:hyperlink w:anchor="_ENREF_8" w:tooltip="Czarnecki, 2006 #4" w:history="1">
         <w:r>
           <w:rPr>
             <w:noProof/>
@@ -4758,7 +5045,7 @@
           <w:szCs w:val="28"/>
           <w:lang w:bidi="fa-IR"/>
         </w:rPr>
-        <w:instrText xml:space="preserve"> ADDIN EN.CITE &lt;EndNote&gt;&lt;Cite&gt;&lt;Author&gt;Cicchetti&lt;/Author&gt;&lt;Year&gt;2011&lt;/Year&gt;&lt;RecNum&gt;1076&lt;/RecNum&gt;&lt;DisplayText&gt;(Cicchetti et al., 2011)&lt;/DisplayText&gt;&lt;record&gt;&lt;rec-number&gt;1076&lt;/rec-number&gt;&lt;foreign-keys&gt;&lt;key app="EN" db-id="twpxwzzv1xted1ew2wcvrexhaev5vezrez0t"&gt;1076&lt;/key&gt;&lt;/foreign-keys&gt;&lt;ref-type name="Book Section"&gt;5&lt;/ref-type&gt;&lt;contributors&gt;&lt;authors&gt;&lt;author&gt;Cicchetti, Antonio&lt;/author&gt;&lt;author&gt;Di Ruscio, Davide&lt;/author&gt;&lt;author&gt;Eramo, Romina&lt;/author&gt;&lt;author&gt;Pierantonio, Alfonso&lt;/author&gt;&lt;/authors&gt;&lt;/contributors&gt;&lt;titles&gt;&lt;title&gt;JTL: a bidirectional and change propagating transformation language&lt;/title&gt;&lt;secondary-title&gt;Software Language Engineering&lt;/secondary-title&gt;&lt;/titles&gt;&lt;pages&gt;183-202&lt;/pages&gt;&lt;dates&gt;&lt;year&gt;2011&lt;/year&gt;&lt;/dates&gt;&lt;publisher&gt;Springer&lt;/publisher&gt;&lt;isbn&gt;3642194397&lt;/isbn&gt;&lt;urls&gt;&lt;/urls&gt;&lt;/record&gt;&lt;/Cite&gt;&lt;/EndNote&gt;</w:instrText>
+        <w:instrText xml:space="preserve"> ADDIN EN.CITE &lt;EndNote&gt;&lt;Cite&gt;&lt;Author&gt;Cicchetti&lt;/Author&gt;&lt;Year&gt;2011&lt;/Year&gt;&lt;RecNum&gt;6&lt;/RecNum&gt;&lt;DisplayText&gt;(Cicchetti et al., 2011)&lt;/DisplayText&gt;&lt;record&gt;&lt;rec-number&gt;6&lt;/rec-number&gt;&lt;foreign-keys&gt;&lt;key app="EN" db-id="zpd5vvrred09v3efwaupz5dfszdv5z5ztvtw"&gt;6&lt;/key&gt;&lt;/foreign-keys&gt;&lt;ref-type name="Book Section"&gt;5&lt;/ref-type&gt;&lt;contributors&gt;&lt;authors&gt;&lt;author&gt;Cicchetti, Antonio&lt;/author&gt;&lt;author&gt;Di Ruscio, Davide&lt;/author&gt;&lt;author&gt;Eramo, Romina&lt;/author&gt;&lt;author&gt;Pierantonio, Alfonso&lt;/author&gt;&lt;/authors&gt;&lt;/contributors&gt;&lt;titles&gt;&lt;title&gt;JTL: a bidirectional and change propagating transformation language&lt;/title&gt;&lt;secondary-title&gt;Software Language Engineering&lt;/secondary-title&gt;&lt;/titles&gt;&lt;pages&gt;183-202&lt;/pages&gt;&lt;dates&gt;&lt;year&gt;2011&lt;/year&gt;&lt;/dates&gt;&lt;publisher&gt;Springer&lt;/publisher&gt;&lt;isbn&gt;3642194397&lt;/isbn&gt;&lt;urls&gt;&lt;/urls&gt;&lt;/record&gt;&lt;/Cite&gt;&lt;/EndNote&gt;</w:instrText>
       </w:r>
       <w:r>
         <w:rPr>
@@ -4777,7 +5064,7 @@
         </w:rPr>
         <w:t>(</w:t>
       </w:r>
-      <w:hyperlink w:anchor="_ENREF_3" w:tooltip="Cicchetti, 2011 #1076" w:history="1">
+      <w:hyperlink w:anchor="_ENREF_6" w:tooltip="Cicchetti, 2011 #6" w:history="1">
         <w:r>
           <w:rPr>
             <w:noProof/>
@@ -4892,7 +5179,7 @@
           <w:szCs w:val="28"/>
           <w:lang w:bidi="fa-IR"/>
         </w:rPr>
-        <w:instrText xml:space="preserve"> ADDIN EN.CITE &lt;EndNote&gt;&lt;Cite&gt;&lt;Author&gt;Kolovos&lt;/Author&gt;&lt;Year&gt;2006&lt;/Year&gt;&lt;RecNum&gt;1077&lt;/RecNum&gt;&lt;DisplayText&gt;(Kolovos et al., 2006)&lt;/DisplayText&gt;&lt;record&gt;&lt;rec-number&gt;1077&lt;/rec-number&gt;&lt;foreign-keys&gt;&lt;key app="EN" db-id="twpxwzzv1xted1ew2wcvrexhaev5vezrez0t"&gt;1077&lt;/key&gt;&lt;/foreign-keys&gt;&lt;ref-type name="Conference Proceedings"&gt;10&lt;/ref-type&gt;&lt;contributors&gt;&lt;authors&gt;&lt;author&gt;Kolovos, Dimitrios S&lt;/author&gt;&lt;author&gt;Paige, Richard F&lt;/author&gt;&lt;author&gt;Polack, Fiona AC&lt;/author&gt;&lt;/authors&gt;&lt;/contributors&gt;&lt;titles&gt;&lt;title&gt;Eclipse development tools for epsilon&lt;/title&gt;&lt;secondary-title&gt;Eclipse Summit Europe, Eclipse Modeling Symposium&lt;/secondary-title&gt;&lt;/titles&gt;&lt;pages&gt;200&lt;/pages&gt;&lt;volume&gt;20062&lt;/volume&gt;&lt;dates&gt;&lt;year&gt;2006&lt;/year&gt;&lt;/dates&gt;&lt;urls&gt;&lt;/urls&gt;&lt;/record&gt;&lt;/Cite&gt;&lt;/EndNote&gt;</w:instrText>
+        <w:instrText xml:space="preserve"> ADDIN EN.CITE &lt;EndNote&gt;&lt;Cite&gt;&lt;Author&gt;Kolovos&lt;/Author&gt;&lt;Year&gt;2006&lt;/Year&gt;&lt;RecNum&gt;2&lt;/RecNum&gt;&lt;DisplayText&gt;(Kolovos et al., 2006)&lt;/DisplayText&gt;&lt;record&gt;&lt;rec-number&gt;2&lt;/rec-number&gt;&lt;foreign-keys&gt;&lt;key app="EN" db-id="zpd5vvrred09v3efwaupz5dfszdv5z5ztvtw"&gt;2&lt;/key&gt;&lt;/foreign-keys&gt;&lt;ref-type name="Conference Proceedings"&gt;10&lt;/ref-type&gt;&lt;contributors&gt;&lt;authors&gt;&lt;author&gt;Kolovos, Dimitrios S&lt;/author&gt;&lt;author&gt;Paige, Richard F&lt;/author&gt;&lt;author&gt;Polack, Fiona AC&lt;/author&gt;&lt;/authors&gt;&lt;/contributors&gt;&lt;titles&gt;&lt;title&gt;Eclipse development tools for epsilon&lt;/title&gt;&lt;secondary-title&gt;Eclipse Summit Europe, Eclipse Modeling Symposium&lt;/secondary-title&gt;&lt;/titles&gt;&lt;pages&gt;200&lt;/pages&gt;&lt;volume&gt;20062&lt;/volume&gt;&lt;dates&gt;&lt;year&gt;2006&lt;/year&gt;&lt;/dates&gt;&lt;urls&gt;&lt;/urls&gt;&lt;/record&gt;&lt;/Cite&gt;&lt;/EndNote&gt;</w:instrText>
       </w:r>
       <w:r>
         <w:rPr>
@@ -4911,7 +5198,7 @@
         </w:rPr>
         <w:t>(</w:t>
       </w:r>
-      <w:hyperlink w:anchor="_ENREF_9" w:tooltip="Kolovos, 2006 #1077" w:history="1">
+      <w:hyperlink w:anchor="_ENREF_14" w:tooltip="Kolovos, 2006 #2" w:history="1">
         <w:r>
           <w:rPr>
             <w:noProof/>
@@ -4993,7 +5280,7 @@
           <w:szCs w:val="28"/>
           <w:lang w:bidi="fa-IR"/>
         </w:rPr>
-        <w:instrText xml:space="preserve"> ADDIN EN.CITE &lt;EndNote&gt;&lt;Cite&gt;&lt;Author&gt;Kolovos&lt;/Author&gt;&lt;Year&gt;2008&lt;/Year&gt;&lt;RecNum&gt;1078&lt;/RecNum&gt;&lt;DisplayText&gt;(Kolovos et al., 2008)&lt;/DisplayText&gt;&lt;record&gt;&lt;rec-number&gt;1078&lt;/rec-number&gt;&lt;foreign-keys&gt;&lt;key app="EN" db-id="twpxwzzv1xted1ew2wcvrexhaev5vezrez0t"&gt;1078&lt;/key&gt;&lt;/foreign-keys&gt;&lt;ref-type name="Book Section"&gt;5&lt;/ref-type&gt;&lt;contributors&gt;&lt;authors&gt;&lt;author&gt;Kolovos, Dimitrios S&lt;/author&gt;&lt;author&gt;Paige, Richard F&lt;/author&gt;&lt;author&gt;Polack, Fiona AC&lt;/author&gt;&lt;/authors&gt;&lt;/contributors&gt;&lt;titles&gt;&lt;title&gt;The epsilon transformation language&lt;/title&gt;&lt;secondary-title&gt;Theory and practice of model transformations&lt;/secondary-title&gt;&lt;/titles&gt;&lt;pages&gt;46-60&lt;/pages&gt;&lt;dates&gt;&lt;year&gt;2008&lt;/year&gt;&lt;/dates&gt;&lt;publisher&gt;Springer&lt;/publisher&gt;&lt;isbn&gt;3540699260&lt;/isbn&gt;&lt;urls&gt;&lt;/urls&gt;&lt;/record&gt;&lt;/Cite&gt;&lt;/EndNote&gt;</w:instrText>
+        <w:instrText xml:space="preserve"> ADDIN EN.CITE &lt;EndNote&gt;&lt;Cite&gt;&lt;Author&gt;Kolovos&lt;/Author&gt;&lt;Year&gt;2008&lt;/Year&gt;&lt;RecNum&gt;3&lt;/RecNum&gt;&lt;DisplayText&gt;(Kolovos et al., 2008)&lt;/DisplayText&gt;&lt;record&gt;&lt;rec-number&gt;3&lt;/rec-number&gt;&lt;foreign-keys&gt;&lt;key app="EN" db-id="zpd5vvrred09v3efwaupz5dfszdv5z5ztvtw"&gt;3&lt;/key&gt;&lt;/foreign-keys&gt;&lt;ref-type name="Book Section"&gt;5&lt;/ref-type&gt;&lt;contributors&gt;&lt;authors&gt;&lt;author&gt;Kolovos, Dimitrios S&lt;/author&gt;&lt;author&gt;Paige, Richard F&lt;/author&gt;&lt;author&gt;Polack, Fiona AC&lt;/author&gt;&lt;/authors&gt;&lt;/contributors&gt;&lt;titles&gt;&lt;title&gt;The epsilon transformation language&lt;/title&gt;&lt;secondary-title&gt;Theory and practice of model transformations&lt;/secondary-title&gt;&lt;/titles&gt;&lt;pages&gt;46-60&lt;/pages&gt;&lt;dates&gt;&lt;year&gt;2008&lt;/year&gt;&lt;/dates&gt;&lt;publisher&gt;Springer&lt;/publisher&gt;&lt;isbn&gt;3540699260&lt;/isbn&gt;&lt;urls&gt;&lt;/urls&gt;&lt;/record&gt;&lt;/Cite&gt;&lt;/EndNote&gt;</w:instrText>
       </w:r>
       <w:r>
         <w:rPr>
@@ -5012,7 +5299,7 @@
         </w:rPr>
         <w:t>(</w:t>
       </w:r>
-      <w:hyperlink w:anchor="_ENREF_10" w:tooltip="Kolovos, 2008 #1078" w:history="1">
+      <w:hyperlink w:anchor="_ENREF_15" w:tooltip="Kolovos, 2008 #3" w:history="1">
         <w:r>
           <w:rPr>
             <w:noProof/>
@@ -5131,7 +5418,7 @@
           <w:szCs w:val="28"/>
           <w:lang w:bidi="fa-IR"/>
         </w:rPr>
-        <w:instrText xml:space="preserve"> ADDIN EN.CITE &lt;EndNote&gt;&lt;Cite&gt;&lt;Author&gt;Fleurey&lt;/Author&gt;&lt;Year&gt;2006&lt;/Year&gt;&lt;RecNum&gt;1079&lt;/RecNum&gt;&lt;DisplayText&gt;(Fleurey et al., 2006)&lt;/DisplayText&gt;&lt;record&gt;&lt;rec-number&gt;1079&lt;/rec-number&gt;&lt;foreign-keys&gt;&lt;key app="EN" db-id="twpxwzzv1xted1ew2wcvrexhaev5vezrez0t"&gt;1079&lt;/key&gt;&lt;/foreign-keys&gt;&lt;ref-type name="Journal Article"&gt;17&lt;/ref-type&gt;&lt;contributors&gt;&lt;authors&gt;&lt;author&gt;Fleurey, Franck&lt;/author&gt;&lt;author&gt;Drey, Zoé&lt;/author&gt;&lt;author&gt;Vojtisek, Didier&lt;/author&gt;&lt;author&gt;Faucher, Cyril&lt;/author&gt;&lt;author&gt;Mahé, Vincent&lt;/author&gt;&lt;/authors&gt;&lt;/contributors&gt;&lt;titles&gt;&lt;title&gt;Kermeta Language, Reference Manual&lt;/title&gt;&lt;secondary-title&gt;Internet: http://www. kermeta. org/docs/KerMeta-Manual. pdf. IRISA&lt;/secondary-title&gt;&lt;/titles&gt;&lt;periodical&gt;&lt;full-title&gt;Internet: http://www. kermeta. org/docs/KerMeta-Manual. pdf. IRISA&lt;/full-title&gt;&lt;/periodical&gt;&lt;dates&gt;&lt;year&gt;2006&lt;/year&gt;&lt;/dates&gt;&lt;urls&gt;&lt;/urls&gt;&lt;/record&gt;&lt;/Cite&gt;&lt;/EndNote&gt;</w:instrText>
+        <w:instrText xml:space="preserve"> ADDIN EN.CITE &lt;EndNote&gt;&lt;Cite&gt;&lt;Author&gt;Fleurey&lt;/Author&gt;&lt;Year&gt;2006&lt;/Year&gt;&lt;RecNum&gt;7&lt;/RecNum&gt;&lt;DisplayText&gt;(Fleurey et al., 2006)&lt;/DisplayText&gt;&lt;record&gt;&lt;rec-number&gt;7&lt;/rec-number&gt;&lt;foreign-keys&gt;&lt;key app="EN" db-id="zpd5vvrred09v3efwaupz5dfszdv5z5ztvtw"&gt;7&lt;/key&gt;&lt;/foreign-keys&gt;&lt;ref-type name="Journal Article"&gt;17&lt;/ref-type&gt;&lt;contributors&gt;&lt;authors&gt;&lt;author&gt;Fleurey, Franck&lt;/author&gt;&lt;author&gt;Drey, Zoé&lt;/author&gt;&lt;author&gt;Vojtisek, Didier&lt;/author&gt;&lt;author&gt;Faucher, Cyril&lt;/author&gt;&lt;author&gt;Mahé, Vincent&lt;/author&gt;&lt;/authors&gt;&lt;/contributors&gt;&lt;titles&gt;&lt;title&gt;Kermeta Language, Reference Manual&lt;/title&gt;&lt;secondary-title&gt;Internet: http://www. kermeta. org/docs/KerMeta-Manual. pdf. IRISA&lt;/secondary-title&gt;&lt;/titles&gt;&lt;dates&gt;&lt;year&gt;2006&lt;/year&gt;&lt;/dates&gt;&lt;urls&gt;&lt;/urls&gt;&lt;/record&gt;&lt;/Cite&gt;&lt;/EndNote&gt;</w:instrText>
       </w:r>
       <w:r>
         <w:rPr>
@@ -5150,7 +5437,7 @@
         </w:rPr>
         <w:t>(</w:t>
       </w:r>
-      <w:hyperlink w:anchor="_ENREF_6" w:tooltip="Fleurey, 2006 #1079" w:history="1">
+      <w:hyperlink w:anchor="_ENREF_10" w:tooltip="Fleurey, 2006 #7" w:history="1">
         <w:r>
           <w:rPr>
             <w:noProof/>
@@ -5276,7 +5563,7 @@
         </w:rPr>
         <w:t>(</w:t>
       </w:r>
-      <w:hyperlink w:anchor="_ENREF_14" w:tooltip="Warmer, 2003 #934" w:history="1">
+      <w:hyperlink w:anchor="_ENREF_26" w:tooltip="Warmer, 2003 #934" w:history="1">
         <w:r>
           <w:rPr>
             <w:noProof/>
@@ -5372,7 +5659,7 @@
           <w:szCs w:val="28"/>
           <w:lang w:bidi="fa-IR"/>
         </w:rPr>
-        <w:instrText xml:space="preserve"> ADDIN EN.CITE &lt;EndNote&gt;&lt;Cite&gt;&lt;Author&gt;Fleurey&lt;/Author&gt;&lt;Year&gt;2006&lt;/Year&gt;&lt;RecNum&gt;1079&lt;/RecNum&gt;&lt;DisplayText&gt;(Fleurey et al., 2006)&lt;/DisplayText&gt;&lt;record&gt;&lt;rec-number&gt;1079&lt;/rec-number&gt;&lt;foreign-keys&gt;&lt;key app="EN" db-id="twpxwzzv1xted1ew2wcvrexhaev5vezrez0t"&gt;1079&lt;/key&gt;&lt;/foreign-keys&gt;&lt;ref-type name="Journal Article"&gt;17&lt;/ref-type&gt;&lt;contributors&gt;&lt;authors&gt;&lt;author&gt;Fleurey, Franck&lt;/author&gt;&lt;author&gt;Drey, Zoé&lt;/author&gt;&lt;author&gt;Vojtisek, Didier&lt;/author&gt;&lt;author&gt;Faucher, Cyril&lt;/author&gt;&lt;author&gt;Mahé, Vincent&lt;/author&gt;&lt;/authors&gt;&lt;/contributors&gt;&lt;titles&gt;&lt;title&gt;Kermeta Language, Reference Manual&lt;/title&gt;&lt;secondary-title&gt;Internet: http://www. kermeta. org/docs/KerMeta-Manual. pdf. IRISA&lt;/secondary-title&gt;&lt;/titles&gt;&lt;periodical&gt;&lt;full-title&gt;Internet: http://www. kermeta. org/docs/KerMeta-Manual. pdf. IRISA&lt;/full-title&gt;&lt;/periodical&gt;&lt;dates&gt;&lt;year&gt;2006&lt;/year&gt;&lt;/dates&gt;&lt;urls&gt;&lt;/urls&gt;&lt;/record&gt;&lt;/Cite&gt;&lt;/EndNote&gt;</w:instrText>
+        <w:instrText xml:space="preserve"> ADDIN EN.CITE &lt;EndNote&gt;&lt;Cite&gt;&lt;Author&gt;Fleurey&lt;/Author&gt;&lt;Year&gt;2006&lt;/Year&gt;&lt;RecNum&gt;7&lt;/RecNum&gt;&lt;DisplayText&gt;(Fleurey et al., 2006)&lt;/DisplayText&gt;&lt;record&gt;&lt;rec-number&gt;7&lt;/rec-number&gt;&lt;foreign-keys&gt;&lt;key app="EN" db-id="zpd5vvrred09v3efwaupz5dfszdv5z5ztvtw"&gt;7&lt;/key&gt;&lt;/foreign-keys&gt;&lt;ref-type name="Journal Article"&gt;17&lt;/ref-type&gt;&lt;contributors&gt;&lt;authors&gt;&lt;author&gt;Fleurey, Franck&lt;/author&gt;&lt;author&gt;Drey, Zoé&lt;/author&gt;&lt;author&gt;Vojtisek, Didier&lt;/author&gt;&lt;author&gt;Faucher, Cyril&lt;/author&gt;&lt;author&gt;Mahé, Vincent&lt;/author&gt;&lt;/authors&gt;&lt;/contributors&gt;&lt;titles&gt;&lt;title&gt;Kermeta Language, Reference Manual&lt;/title&gt;&lt;secondary-title&gt;Internet: http://www. kermeta. org/docs/KerMeta-Manual. pdf. IRISA&lt;/secondary-title&gt;&lt;/titles&gt;&lt;dates&gt;&lt;year&gt;2006&lt;/year&gt;&lt;/dates&gt;&lt;urls&gt;&lt;/urls&gt;&lt;/record&gt;&lt;/Cite&gt;&lt;/EndNote&gt;</w:instrText>
       </w:r>
       <w:r>
         <w:rPr>
@@ -5391,7 +5678,7 @@
         </w:rPr>
         <w:t>(</w:t>
       </w:r>
-      <w:hyperlink w:anchor="_ENREF_6" w:tooltip="Fleurey, 2006 #1079" w:history="1">
+      <w:hyperlink w:anchor="_ENREF_10" w:tooltip="Fleurey, 2006 #7" w:history="1">
         <w:r>
           <w:rPr>
             <w:noProof/>
@@ -6375,7 +6662,7 @@
           <w:szCs w:val="28"/>
           <w:lang w:val="en-US"/>
         </w:rPr>
-        <w:instrText xml:space="preserve"> ADDIN EN.CITE &lt;EndNote&gt;&lt;Cite&gt;&lt;Author&gt;Eclipse&lt;/Author&gt;&lt;RecNum&gt;1080&lt;/RecNum&gt;&lt;DisplayText&gt;(Eclipse, 2009)&lt;/DisplayText&gt;&lt;record&gt;&lt;rec-number&gt;1080&lt;/rec-number&gt;&lt;foreign-keys&gt;&lt;key app="EN" db-id="twpxwzzv1xted1ew2wcvrexhaev5vezrez0t"&gt;1080&lt;/key&gt;&lt;/foreign-keys&gt;&lt;ref-type name="Web Page"&gt;12&lt;/ref-type&gt;&lt;contributors&gt;&lt;authors&gt;&lt;author&gt;Eclipse&lt;/author&gt;&lt;/authors&gt;&lt;/contributors&gt;&lt;titles&gt;&lt;title&gt;Scope of the MOFScript&lt;/title&gt;&lt;/titles&gt;&lt;volume&gt;2015&lt;/volume&gt;&lt;number&gt;July&lt;/number&gt;&lt;dates&gt;&lt;year&gt;2009&lt;/year&gt;&lt;/dates&gt;&lt;pub-location&gt;http://www.eclipse.org/gmt/mofscript/about.php&lt;/pub-location&gt;&lt;publisher&gt;Eclipse&lt;/publisher&gt;&lt;urls&gt;&lt;related-urls&gt;&lt;url&gt;http://www.eclipse.org/gmt/mofscript/about.php&lt;/url&gt;&lt;/related-urls&gt;&lt;/urls&gt;&lt;/record&gt;&lt;/Cite&gt;&lt;/EndNote&gt;</w:instrText>
+        <w:instrText xml:space="preserve"> ADDIN EN.CITE &lt;EndNote&gt;&lt;Cite&gt;&lt;Author&gt;Eclipse&lt;/Author&gt;&lt;Year&gt;2009&lt;/Year&gt;&lt;RecNum&gt;14&lt;/RecNum&gt;&lt;DisplayText&gt;(Eclipse, 2009)&lt;/DisplayText&gt;&lt;record&gt;&lt;rec-number&gt;14&lt;/rec-number&gt;&lt;foreign-keys&gt;&lt;key app="EN" db-id="zpd5vvrred09v3efwaupz5dfszdv5z5ztvtw"&gt;14&lt;/key&gt;&lt;/foreign-keys&gt;&lt;ref-type name="Web Page"&gt;12&lt;/ref-type&gt;&lt;contributors&gt;&lt;authors&gt;&lt;author&gt;Eclipse&lt;/author&gt;&lt;/authors&gt;&lt;/contributors&gt;&lt;titles&gt;&lt;title&gt;Scope of the MOFScript&lt;/title&gt;&lt;/titles&gt;&lt;volume&gt;2015&lt;/volume&gt;&lt;number&gt;July&lt;/number&gt;&lt;dates&gt;&lt;year&gt;2009&lt;/year&gt;&lt;/dates&gt;&lt;pub-location&gt;http://www.eclipse.org/gmt/mofscript/about.php&lt;/pub-location&gt;&lt;publisher&gt;Eclipse&lt;/publisher&gt;&lt;urls&gt;&lt;related-urls&gt;&lt;url&gt;http://www.eclipse.org/gmt/mofscript/about.php&lt;/url&gt;&lt;/related-urls&gt;&lt;/urls&gt;&lt;/record&gt;&lt;/Cite&gt;&lt;/EndNote&gt;</w:instrText>
       </w:r>
       <w:r>
         <w:rPr>
@@ -6398,7 +6685,7 @@
         </w:rPr>
         <w:t>(</w:t>
       </w:r>
-      <w:hyperlink w:anchor="_ENREF_5" w:tooltip="Eclipse, 2009 #1080" w:history="1">
+      <w:hyperlink w:anchor="_ENREF_9" w:tooltip="Eclipse, 2009 #14" w:history="1">
         <w:r>
           <w:rPr>
             <w:b/>
@@ -6712,7 +6999,7 @@
           <w:color w:val="auto"/>
           <w:lang w:val="en-US"/>
         </w:rPr>
-        <w:instrText xml:space="preserve"> ADDIN EN.CITE &lt;EndNote&gt;&lt;Cite&gt;&lt;Author&gt;Eclipse&lt;/Author&gt;&lt;Year&gt;2009&lt;/Year&gt;&lt;RecNum&gt;1080&lt;/RecNum&gt;&lt;DisplayText&gt;(Eclipse, 2009)&lt;/DisplayText&gt;&lt;record&gt;&lt;rec-number&gt;1080&lt;/rec-number&gt;&lt;foreign-keys&gt;&lt;key app="EN" db-id="twpxwzzv1xted1ew2wcvrexhaev5vezrez0t"&gt;1080&lt;/key&gt;&lt;/foreign-keys&gt;&lt;ref-type name="Web Page"&gt;12&lt;/ref-type&gt;&lt;contributors&gt;&lt;authors&gt;&lt;author&gt;Eclipse&lt;/author&gt;&lt;/authors&gt;&lt;/contributors&gt;&lt;titles&gt;&lt;title&gt;Scope of the MOFScript&lt;/title&gt;&lt;/titles&gt;&lt;volume&gt;2015&lt;/volume&gt;&lt;number&gt;July&lt;/number&gt;&lt;dates&gt;&lt;year&gt;2009&lt;/year&gt;&lt;/dates&gt;&lt;pub-location&gt;http://www.eclipse.org/gmt/mofscript/about.php&lt;/pub-location&gt;&lt;publisher&gt;Eclipse&lt;/publisher&gt;&lt;urls&gt;&lt;related-urls&gt;&lt;url&gt;http://www.eclipse.org/gmt/mofscript/about.php&lt;/url&gt;&lt;/related-urls&gt;&lt;/urls&gt;&lt;/record&gt;&lt;/Cite&gt;&lt;/EndNote&gt;</w:instrText>
+        <w:instrText xml:space="preserve"> ADDIN EN.CITE &lt;EndNote&gt;&lt;Cite&gt;&lt;Author&gt;Eclipse&lt;/Author&gt;&lt;Year&gt;2009&lt;/Year&gt;&lt;RecNum&gt;14&lt;/RecNum&gt;&lt;DisplayText&gt;(Eclipse, 2009)&lt;/DisplayText&gt;&lt;record&gt;&lt;rec-number&gt;14&lt;/rec-number&gt;&lt;foreign-keys&gt;&lt;key app="EN" db-id="zpd5vvrred09v3efwaupz5dfszdv5z5ztvtw"&gt;14&lt;/key&gt;&lt;/foreign-keys&gt;&lt;ref-type name="Web Page"&gt;12&lt;/ref-type&gt;&lt;contributors&gt;&lt;authors&gt;&lt;author&gt;Eclipse&lt;/author&gt;&lt;/authors&gt;&lt;/contributors&gt;&lt;titles&gt;&lt;title&gt;Scope of the MOFScript&lt;/title&gt;&lt;/titles&gt;&lt;volume&gt;2015&lt;/volume&gt;&lt;number&gt;July&lt;/number&gt;&lt;dates&gt;&lt;year&gt;2009&lt;/year&gt;&lt;/dates&gt;&lt;pub-location&gt;http://www.eclipse.org/gmt/mofscript/about.php&lt;/pub-location&gt;&lt;publisher&gt;Eclipse&lt;/publisher&gt;&lt;urls&gt;&lt;related-urls&gt;&lt;url&gt;http://www.eclipse.org/gmt/mofscript/about.php&lt;/url&gt;&lt;/related-urls&gt;&lt;/urls&gt;&lt;/record&gt;&lt;/Cite&gt;&lt;/EndNote&gt;</w:instrText>
       </w:r>
       <w:r>
         <w:rPr>
@@ -6729,7 +7016,7 @@
         </w:rPr>
         <w:t>(</w:t>
       </w:r>
-      <w:hyperlink w:anchor="_ENREF_5" w:tooltip="Eclipse, 2009 #1080" w:history="1">
+      <w:hyperlink w:anchor="_ENREF_9" w:tooltip="Eclipse, 2009 #14" w:history="1">
         <w:r>
           <w:rPr>
             <w:noProof/>
@@ -6899,7 +7186,7 @@
           <w:szCs w:val="28"/>
           <w:lang w:val="en-US" w:bidi="fa-IR"/>
         </w:rPr>
-        <w:instrText xml:space="preserve"> ADDIN EN.CITE &lt;EndNote&gt;&lt;Cite&gt;&lt;Author&gt;Tisi&lt;/Author&gt;&lt;Year&gt;2009&lt;/Year&gt;&lt;RecNum&gt;1068&lt;/RecNum&gt;&lt;DisplayText&gt;(Tisi et al., 2009)&lt;/DisplayText&gt;&lt;record&gt;&lt;rec-number&gt;1068&lt;/rec-number&gt;&lt;foreign-keys&gt;&lt;key app="EN" db-id="twpxwzzv1xted1ew2wcvrexhaev5vezrez0t"&gt;1068&lt;/key&gt;&lt;/foreign-keys&gt;&lt;ref-type name="Conference Proceedings"&gt;10&lt;/ref-type&gt;&lt;contributors&gt;&lt;authors&gt;&lt;author&gt;Tisi, Massimo&lt;/author&gt;&lt;author&gt;Jouault, Frédéric&lt;/author&gt;&lt;author&gt;Fraternali, Piero&lt;/author&gt;&lt;author&gt;Ceri, Stefano&lt;/author&gt;&lt;author&gt;Bézivin, Jean&lt;/author&gt;&lt;/authors&gt;&lt;/contributors&gt;&lt;titles&gt;&lt;title&gt;On the use of higher-order model transformations&lt;/title&gt;&lt;secondary-title&gt;Model Driven Architecture-Foundations and Applications&lt;/secondary-title&gt;&lt;/titles&gt;&lt;pages&gt;18-33&lt;/pages&gt;&lt;dates&gt;&lt;year&gt;2009&lt;/year&gt;&lt;/dates&gt;&lt;publisher&gt;Springer&lt;/publisher&gt;&lt;isbn&gt;3642026737&lt;/isbn&gt;&lt;urls&gt;&lt;/urls&gt;&lt;/record&gt;&lt;/Cite&gt;&lt;/EndNote&gt;</w:instrText>
+        <w:instrText xml:space="preserve"> ADDIN EN.CITE &lt;EndNote&gt;&lt;Cite&gt;&lt;Author&gt;Tisi&lt;/Author&gt;&lt;Year&gt;2009&lt;/Year&gt;&lt;RecNum&gt;11&lt;/RecNum&gt;&lt;DisplayText&gt;(Tisi et al., 2009)&lt;/DisplayText&gt;&lt;record&gt;&lt;rec-number&gt;11&lt;/rec-number&gt;&lt;foreign-keys&gt;&lt;key app="EN" db-id="zpd5vvrred09v3efwaupz5dfszdv5z5ztvtw"&gt;11&lt;/key&gt;&lt;/foreign-keys&gt;&lt;ref-type name="Conference Proceedings"&gt;10&lt;/ref-type&gt;&lt;contributors&gt;&lt;authors&gt;&lt;author&gt;Tisi, Massimo&lt;/author&gt;&lt;author&gt;Jouault, Frédéric&lt;/author&gt;&lt;author&gt;Fraternali, Piero&lt;/author&gt;&lt;author&gt;Ceri, Stefano&lt;/author&gt;&lt;author&gt;Bézivin, Jean&lt;/author&gt;&lt;/authors&gt;&lt;/contributors&gt;&lt;titles&gt;&lt;title&gt;On the use of higher-order model transformations&lt;/title&gt;&lt;secondary-title&gt;Model Driven Architecture-Foundations and Applications&lt;/secondary-title&gt;&lt;/titles&gt;&lt;pages&gt;18-33&lt;/pages&gt;&lt;dates&gt;&lt;year&gt;2009&lt;/year&gt;&lt;/dates&gt;&lt;publisher&gt;Springer&lt;/publisher&gt;&lt;isbn&gt;3642026737&lt;/isbn&gt;&lt;urls&gt;&lt;/urls&gt;&lt;/record&gt;&lt;/Cite&gt;&lt;/EndNote&gt;</w:instrText>
       </w:r>
       <w:r>
         <w:rPr>
@@ -6918,7 +7205,7 @@
         </w:rPr>
         <w:t>(</w:t>
       </w:r>
-      <w:hyperlink w:anchor="_ENREF_13" w:tooltip="Tisi, 2009 #1068" w:history="1">
+      <w:hyperlink w:anchor="_ENREF_23" w:tooltip="Tisi, 2009 #11" w:history="1">
         <w:r>
           <w:rPr>
             <w:noProof/>
@@ -6955,23 +7242,26 @@
           <w:numId w:val="120"/>
         </w:numPr>
         <w:spacing w:line="360" w:lineRule="auto"/>
-        <w:ind w:left="630" w:right="340" w:hanging="270"/>
-        <w:rPr>
-          <w:sz w:val="22"/>
-          <w:szCs w:val="28"/>
-        </w:rPr>
-      </w:pPr>
-      <w:r>
-        <w:rPr>
-          <w:sz w:val="22"/>
-          <w:szCs w:val="28"/>
-        </w:rPr>
-        <w:t>Ad hoc</w:t>
-      </w:r>
-      <w:r>
-        <w:rPr>
-          <w:sz w:val="22"/>
-          <w:szCs w:val="28"/>
+        <w:ind w:right="340"/>
+        <w:rPr>
+          <w:sz w:val="22"/>
+          <w:szCs w:val="28"/>
+          <w:lang w:bidi="fa-IR"/>
+        </w:rPr>
+      </w:pPr>
+      <w:r>
+        <w:rPr>
+          <w:sz w:val="22"/>
+          <w:szCs w:val="28"/>
+          <w:lang w:bidi="fa-IR"/>
+        </w:rPr>
+        <w:t>GReAT</w:t>
+      </w:r>
+      <w:r>
+        <w:rPr>
+          <w:sz w:val="22"/>
+          <w:szCs w:val="28"/>
+          <w:lang w:bidi="fa-IR"/>
         </w:rPr>
         <w:t xml:space="preserve"> </w:t>
       </w:r>
@@ -6979,8 +7269,363 @@
         <w:rPr>
           <w:sz w:val="22"/>
           <w:szCs w:val="28"/>
-        </w:rPr>
-        <w:t>transformation</w:t>
+          <w:lang w:bidi="fa-IR"/>
+        </w:rPr>
+        <w:fldChar w:fldCharType="begin"/>
+      </w:r>
+      <w:r>
+        <w:rPr>
+          <w:sz w:val="22"/>
+          <w:szCs w:val="28"/>
+          <w:lang w:bidi="fa-IR"/>
+        </w:rPr>
+        <w:instrText xml:space="preserve"> ADDIN EN.CITE &lt;EndNote&gt;&lt;Cite&gt;&lt;Author&gt;Balasubramanian&lt;/Author&gt;&lt;Year&gt;2007&lt;/Year&gt;&lt;RecNum&gt;19&lt;/RecNum&gt;&lt;DisplayText&gt;(Balasubramanian et al., 2007)&lt;/DisplayText&gt;&lt;record&gt;&lt;rec-number&gt;19&lt;/rec-number&gt;&lt;foreign-keys&gt;&lt;key app="EN" db-id="zpd5vvrred09v3efwaupz5dfszdv5z5ztvtw"&gt;19&lt;/key&gt;&lt;/foreign-keys&gt;&lt;ref-type name="Journal Article"&gt;17&lt;/ref-type&gt;&lt;contributors&gt;&lt;authors&gt;&lt;author&gt;Balasubramanian, Daniel&lt;/author&gt;&lt;author&gt;Narayanan, Anantha&lt;/author&gt;&lt;author&gt;van Buskirk, Christopher&lt;/author&gt;&lt;author&gt;Karsai, Gabor&lt;/author&gt;&lt;/authors&gt;&lt;/contributors&gt;&lt;titles&gt;&lt;title&gt;The graph rewriting and transformation language: GReAT&lt;/title&gt;&lt;secondary-title&gt;Electronic Communications of the EASST&lt;/secondary-title&gt;&lt;/titles&gt;&lt;periodical&gt;&lt;full-title&gt;Electronic Communications of the EASST&lt;/full-title&gt;&lt;/periodical&gt;&lt;volume&gt;1&lt;/volume&gt;&lt;dates&gt;&lt;year&gt;2007&lt;/year&gt;&lt;/dates&gt;&lt;isbn&gt;1863-2122&lt;/isbn&gt;&lt;urls&gt;&lt;/urls&gt;&lt;/record&gt;&lt;/Cite&gt;&lt;/EndNote&gt;</w:instrText>
+      </w:r>
+      <w:r>
+        <w:rPr>
+          <w:sz w:val="22"/>
+          <w:szCs w:val="28"/>
+          <w:lang w:bidi="fa-IR"/>
+        </w:rPr>
+        <w:fldChar w:fldCharType="separate"/>
+      </w:r>
+      <w:r>
+        <w:rPr>
+          <w:noProof/>
+          <w:sz w:val="22"/>
+          <w:szCs w:val="28"/>
+          <w:lang w:bidi="fa-IR"/>
+        </w:rPr>
+        <w:t>(</w:t>
+      </w:r>
+      <w:hyperlink w:anchor="_ENREF_4" w:tooltip="Balasubramanian, 2007 #19" w:history="1">
+        <w:r>
+          <w:rPr>
+            <w:noProof/>
+            <w:sz w:val="22"/>
+            <w:szCs w:val="28"/>
+            <w:lang w:bidi="fa-IR"/>
+          </w:rPr>
+          <w:t>Balasubramanian et al., 2007</w:t>
+        </w:r>
+      </w:hyperlink>
+      <w:r>
+        <w:rPr>
+          <w:noProof/>
+          <w:sz w:val="22"/>
+          <w:szCs w:val="28"/>
+          <w:lang w:bidi="fa-IR"/>
+        </w:rPr>
+        <w:t>)</w:t>
+      </w:r>
+      <w:r>
+        <w:rPr>
+          <w:sz w:val="22"/>
+          <w:szCs w:val="28"/>
+          <w:lang w:bidi="fa-IR"/>
+        </w:rPr>
+        <w:fldChar w:fldCharType="end"/>
+      </w:r>
+      <w:r>
+        <w:rPr>
+          <w:sz w:val="22"/>
+          <w:szCs w:val="28"/>
+          <w:lang w:bidi="fa-IR"/>
+        </w:rPr>
+        <w:t xml:space="preserve">: </w:t>
+      </w:r>
+      <w:r>
+        <w:rPr>
+          <w:sz w:val="22"/>
+          <w:szCs w:val="28"/>
+          <w:lang w:bidi="fa-IR"/>
+        </w:rPr>
+        <w:t xml:space="preserve">It is </w:t>
+      </w:r>
+      <w:r>
+        <w:rPr>
+          <w:sz w:val="22"/>
+          <w:szCs w:val="28"/>
+          <w:lang w:bidi="fa-IR"/>
+        </w:rPr>
+        <w:t>a transformation language in the GME</w:t>
+      </w:r>
+      <w:r>
+        <w:rPr>
+          <w:sz w:val="22"/>
+          <w:szCs w:val="28"/>
+          <w:lang w:bidi="fa-IR"/>
+        </w:rPr>
+        <w:t xml:space="preserve"> environment</w:t>
+      </w:r>
+      <w:r>
+        <w:rPr>
+          <w:sz w:val="22"/>
+          <w:szCs w:val="28"/>
+          <w:lang w:bidi="fa-IR"/>
+        </w:rPr>
+        <w:t xml:space="preserve"> </w:t>
+      </w:r>
+      <w:r>
+        <w:rPr>
+          <w:sz w:val="22"/>
+          <w:szCs w:val="28"/>
+          <w:lang w:bidi="fa-IR"/>
+        </w:rPr>
+        <w:fldChar w:fldCharType="begin"/>
+      </w:r>
+      <w:r>
+        <w:rPr>
+          <w:sz w:val="22"/>
+          <w:szCs w:val="28"/>
+          <w:lang w:bidi="fa-IR"/>
+        </w:rPr>
+        <w:instrText xml:space="preserve"> ADDIN EN.CITE &lt;EndNote&gt;&lt;Cite&gt;&lt;Author&gt;Lédeczi&lt;/Author&gt;&lt;Year&gt;2001&lt;/Year&gt;&lt;RecNum&gt;20&lt;/RecNum&gt;&lt;DisplayText&gt;(Lédeczi et al., 2001)&lt;/DisplayText&gt;&lt;record&gt;&lt;rec-number&gt;20&lt;/rec-number&gt;&lt;foreign-keys&gt;&lt;key app="EN" db-id="zpd5vvrred09v3efwaupz5dfszdv5z5ztvtw"&gt;20&lt;/key&gt;&lt;/foreign-keys&gt;&lt;ref-type name="Journal Article"&gt;17&lt;/ref-type&gt;&lt;contributors&gt;&lt;authors&gt;&lt;author&gt;Lédeczi, Ákos&lt;/author&gt;&lt;author&gt;Bakay, Arpad&lt;/author&gt;&lt;author&gt;Maroti, Miklos&lt;/author&gt;&lt;author&gt;Völgyesi, Péter&lt;/author&gt;&lt;author&gt;Nordstrom, Greg&lt;/author&gt;&lt;author&gt;Sprinkle, Jonathan&lt;/author&gt;&lt;author&gt;Karsai, Gábor&lt;/author&gt;&lt;/authors&gt;&lt;/contributors&gt;&lt;titles&gt;&lt;title&gt;Composing domain-specific design environments&lt;/title&gt;&lt;secondary-title&gt;Computer&lt;/secondary-title&gt;&lt;/titles&gt;&lt;periodical&gt;&lt;full-title&gt;Computer&lt;/full-title&gt;&lt;/periodical&gt;&lt;pages&gt;44-51&lt;/pages&gt;&lt;volume&gt;34&lt;/volume&gt;&lt;number&gt;11&lt;/number&gt;&lt;dates&gt;&lt;year&gt;2001&lt;/year&gt;&lt;/dates&gt;&lt;isbn&gt;0018-9162&lt;/isbn&gt;&lt;urls&gt;&lt;/urls&gt;&lt;/record&gt;&lt;/Cite&gt;&lt;/EndNote&gt;</w:instrText>
+      </w:r>
+      <w:r>
+        <w:rPr>
+          <w:sz w:val="22"/>
+          <w:szCs w:val="28"/>
+          <w:lang w:bidi="fa-IR"/>
+        </w:rPr>
+        <w:fldChar w:fldCharType="separate"/>
+      </w:r>
+      <w:r>
+        <w:rPr>
+          <w:noProof/>
+          <w:sz w:val="22"/>
+          <w:szCs w:val="28"/>
+          <w:lang w:bidi="fa-IR"/>
+        </w:rPr>
+        <w:t>(</w:t>
+      </w:r>
+      <w:hyperlink w:anchor="_ENREF_18" w:tooltip="Lédeczi, 2001 #20" w:history="1">
+        <w:r>
+          <w:rPr>
+            <w:noProof/>
+            <w:sz w:val="22"/>
+            <w:szCs w:val="28"/>
+            <w:lang w:bidi="fa-IR"/>
+          </w:rPr>
+          <w:t>Lédeczi et al., 2001</w:t>
+        </w:r>
+      </w:hyperlink>
+      <w:r>
+        <w:rPr>
+          <w:noProof/>
+          <w:sz w:val="22"/>
+          <w:szCs w:val="28"/>
+          <w:lang w:bidi="fa-IR"/>
+        </w:rPr>
+        <w:t>)</w:t>
+      </w:r>
+      <w:r>
+        <w:rPr>
+          <w:sz w:val="22"/>
+          <w:szCs w:val="28"/>
+          <w:lang w:bidi="fa-IR"/>
+        </w:rPr>
+        <w:fldChar w:fldCharType="end"/>
+      </w:r>
+      <w:r>
+        <w:rPr>
+          <w:sz w:val="22"/>
+          <w:szCs w:val="28"/>
+          <w:lang w:bidi="fa-IR"/>
+        </w:rPr>
+        <w:t>. The Graph Rewrit</w:t>
+      </w:r>
+      <w:r>
+        <w:rPr>
+          <w:sz w:val="22"/>
+          <w:szCs w:val="28"/>
+          <w:lang w:bidi="fa-IR"/>
+        </w:rPr>
+        <w:t>ing and Transformation (GReAT)</w:t>
+      </w:r>
+      <w:r>
+        <w:rPr>
+          <w:sz w:val="22"/>
+          <w:szCs w:val="28"/>
+          <w:lang w:bidi="fa-IR"/>
+        </w:rPr>
+        <w:t xml:space="preserve"> </w:t>
+      </w:r>
+      <w:r>
+        <w:rPr>
+          <w:sz w:val="22"/>
+          <w:szCs w:val="28"/>
+          <w:lang w:bidi="fa-IR"/>
+        </w:rPr>
+        <w:t>language is a graphical language for the specification of graph</w:t>
+      </w:r>
+      <w:r>
+        <w:rPr>
+          <w:sz w:val="22"/>
+          <w:szCs w:val="28"/>
+          <w:lang w:bidi="fa-IR"/>
+        </w:rPr>
+        <w:t xml:space="preserve"> </w:t>
+      </w:r>
+      <w:r>
+        <w:rPr>
+          <w:sz w:val="22"/>
+          <w:szCs w:val="28"/>
+          <w:lang w:bidi="fa-IR"/>
+        </w:rPr>
+        <w:t>transformations between domain-specific model</w:t>
+      </w:r>
+      <w:r>
+        <w:rPr>
+          <w:sz w:val="22"/>
+          <w:szCs w:val="28"/>
+          <w:lang w:bidi="fa-IR"/>
+        </w:rPr>
+        <w:t>l</w:t>
+      </w:r>
+      <w:r>
+        <w:rPr>
+          <w:sz w:val="22"/>
+          <w:szCs w:val="28"/>
+          <w:lang w:bidi="fa-IR"/>
+        </w:rPr>
+        <w:t>ing languages (DSMLs).</w:t>
+      </w:r>
+      <w:r>
+        <w:rPr>
+          <w:sz w:val="22"/>
+          <w:szCs w:val="28"/>
+          <w:lang w:bidi="fa-IR"/>
+        </w:rPr>
+        <w:t xml:space="preserve"> </w:t>
+      </w:r>
+      <w:r>
+        <w:rPr>
+          <w:sz w:val="22"/>
+          <w:szCs w:val="28"/>
+          <w:lang w:bidi="fa-IR"/>
+        </w:rPr>
+        <w:t>It</w:t>
+      </w:r>
+      <w:r>
+        <w:rPr>
+          <w:sz w:val="22"/>
+          <w:szCs w:val="28"/>
+          <w:lang w:bidi="fa-IR"/>
+        </w:rPr>
+        <w:t xml:space="preserve"> consists of three sub-languages:  the pattern specification language, the</w:t>
+      </w:r>
+      <w:r>
+        <w:rPr>
+          <w:sz w:val="22"/>
+          <w:szCs w:val="28"/>
+          <w:lang w:bidi="fa-IR"/>
+        </w:rPr>
+        <w:t xml:space="preserve"> </w:t>
+      </w:r>
+      <w:r>
+        <w:rPr>
+          <w:sz w:val="22"/>
+          <w:szCs w:val="28"/>
+          <w:lang w:bidi="fa-IR"/>
+        </w:rPr>
+        <w:t>transformation rule language, and the seque</w:t>
+      </w:r>
+      <w:r>
+        <w:rPr>
+          <w:sz w:val="22"/>
+          <w:szCs w:val="28"/>
+          <w:lang w:bidi="fa-IR"/>
+        </w:rPr>
+        <w:t>ncing or control flow language.</w:t>
+      </w:r>
+      <w:r>
+        <w:rPr>
+          <w:sz w:val="22"/>
+          <w:szCs w:val="28"/>
+          <w:lang w:bidi="fa-IR"/>
+        </w:rPr>
+        <w:t xml:space="preserve"> Additionally, the</w:t>
+      </w:r>
+      <w:r>
+        <w:rPr>
+          <w:sz w:val="22"/>
+          <w:szCs w:val="28"/>
+          <w:lang w:bidi="fa-IR"/>
+        </w:rPr>
+        <w:t xml:space="preserve"> </w:t>
+      </w:r>
+      <w:r>
+        <w:rPr>
+          <w:sz w:val="22"/>
+          <w:szCs w:val="28"/>
+          <w:lang w:bidi="fa-IR"/>
+        </w:rPr>
+        <w:t>input and the output languages of a transformation are defined in terms of meta-models.</w:t>
+      </w:r>
+      <w:r>
+        <w:rPr>
+          <w:sz w:val="22"/>
+          <w:szCs w:val="28"/>
+          <w:lang w:bidi="fa-IR"/>
+        </w:rPr>
+        <w:t xml:space="preserve"> </w:t>
+      </w:r>
+      <w:r>
+        <w:rPr>
+          <w:sz w:val="22"/>
+          <w:szCs w:val="28"/>
+          <w:lang w:bidi="fa-IR"/>
+        </w:rPr>
+        <w:t>G</w:t>
+      </w:r>
+      <w:r>
+        <w:rPr>
+          <w:sz w:val="22"/>
+          <w:szCs w:val="28"/>
+          <w:lang w:bidi="fa-IR"/>
+        </w:rPr>
+        <w:t xml:space="preserve">ReAT is not a standalone tool; rather, </w:t>
+      </w:r>
+      <w:r>
+        <w:rPr>
+          <w:sz w:val="22"/>
+          <w:szCs w:val="28"/>
+          <w:lang w:bidi="fa-IR"/>
+        </w:rPr>
+        <w:t>it is used in conjunction with the Generic Mode</w:t>
+      </w:r>
+      <w:r>
+        <w:rPr>
+          <w:sz w:val="22"/>
+          <w:szCs w:val="28"/>
+          <w:lang w:bidi="fa-IR"/>
+        </w:rPr>
+        <w:t>l</w:t>
+      </w:r>
+      <w:r>
+        <w:rPr>
+          <w:sz w:val="22"/>
+          <w:szCs w:val="28"/>
+          <w:lang w:bidi="fa-IR"/>
+        </w:rPr>
+        <w:t>ling</w:t>
+      </w:r>
+      <w:r>
+        <w:rPr>
+          <w:sz w:val="22"/>
+          <w:szCs w:val="28"/>
+          <w:lang w:bidi="fa-IR"/>
+        </w:rPr>
+        <w:t xml:space="preserve"> </w:t>
+      </w:r>
+      <w:r>
+        <w:rPr>
+          <w:sz w:val="22"/>
+          <w:szCs w:val="28"/>
+          <w:lang w:bidi="fa-IR"/>
+        </w:rPr>
+        <w:t>Environment (GME). However, once a transformation has been developed, a standaloneexecutable can be executed outside of GME. The typical modeling and transformation processproceeds as follows.</w:t>
       </w:r>
     </w:p>
     <w:p>
@@ -7004,31 +7649,23 @@
           <w:szCs w:val="28"/>
           <w:lang w:bidi="fa-IR"/>
         </w:rPr>
-        <w:t>GReAT: a transformation language in the GME</w:t>
-      </w:r>
-    </w:p>
-    <w:p>
-      <w:pPr>
-        <w:pStyle w:val="ITEABodyText"/>
-        <w:numPr>
-          <w:ilvl w:val="0"/>
-          <w:numId w:val="120"/>
-        </w:numPr>
-        <w:spacing w:line="360" w:lineRule="auto"/>
-        <w:ind w:left="630" w:right="340" w:hanging="270"/>
+        <w:t xml:space="preserve">Henshin </w:t>
+      </w:r>
+      <w:r>
         <w:rPr>
           <w:sz w:val="22"/>
           <w:szCs w:val="28"/>
           <w:lang w:bidi="fa-IR"/>
         </w:rPr>
-      </w:pPr>
+        <w:fldChar w:fldCharType="begin"/>
+      </w:r>
       <w:r>
         <w:rPr>
           <w:sz w:val="22"/>
           <w:szCs w:val="28"/>
           <w:lang w:bidi="fa-IR"/>
         </w:rPr>
-        <w:t xml:space="preserve">Henshin </w:t>
+        <w:instrText xml:space="preserve"> ADDIN EN.CITE &lt;EndNote&gt;&lt;Cite&gt;&lt;Author&gt;Arendt&lt;/Author&gt;&lt;Year&gt;2010&lt;/Year&gt;&lt;RecNum&gt;5&lt;/RecNum&gt;&lt;DisplayText&gt;(Arendt et al., 2010)&lt;/DisplayText&gt;&lt;record&gt;&lt;rec-number&gt;5&lt;/rec-number&gt;&lt;foreign-keys&gt;&lt;key app="EN" db-id="zpd5vvrred09v3efwaupz5dfszdv5z5ztvtw"&gt;5&lt;/key&gt;&lt;/foreign-keys&gt;&lt;ref-type name="Book Section"&gt;5&lt;/ref-type&gt;&lt;contributors&gt;&lt;authors&gt;&lt;author&gt;Arendt, Thorsten&lt;/author&gt;&lt;author&gt;Biermann, Enrico&lt;/author&gt;&lt;author&gt;Jurack, Stefan&lt;/author&gt;&lt;author&gt;Krause, Christian&lt;/author&gt;&lt;author&gt;Taentzer, Gabriele&lt;/author&gt;&lt;/authors&gt;&lt;/contributors&gt;&lt;titles&gt;&lt;title&gt;Henshin: advanced concepts and tools for in-place EMF model transformations&lt;/title&gt;&lt;secondary-title&gt;Model Driven Engineering Languages and Systems&lt;/secondary-title&gt;&lt;/titles&gt;&lt;pages&gt;121-135&lt;/pages&gt;&lt;dates&gt;&lt;year&gt;2010&lt;/year&gt;&lt;/dates&gt;&lt;publisher&gt;Springer&lt;/publisher&gt;&lt;isbn&gt;3642161448&lt;/isbn&gt;&lt;urls&gt;&lt;/urls&gt;&lt;/record&gt;&lt;/Cite&gt;&lt;/EndNote&gt;</w:instrText>
       </w:r>
       <w:r>
         <w:rPr>
@@ -7036,34 +7673,18 @@
           <w:szCs w:val="28"/>
           <w:lang w:bidi="fa-IR"/>
         </w:rPr>
-        <w:fldChar w:fldCharType="begin"/>
-      </w:r>
-      <w:r>
-        <w:rPr>
+        <w:fldChar w:fldCharType="separate"/>
+      </w:r>
+      <w:r>
+        <w:rPr>
+          <w:noProof/>
           <w:sz w:val="22"/>
           <w:szCs w:val="28"/>
           <w:lang w:bidi="fa-IR"/>
         </w:rPr>
-        <w:instrText xml:space="preserve"> ADDIN EN.CITE &lt;EndNote&gt;&lt;Cite&gt;&lt;Author&gt;Arendt&lt;/Author&gt;&lt;Year&gt;2010&lt;/Year&gt;&lt;RecNum&gt;1081&lt;/RecNum&gt;&lt;DisplayText&gt;(Arendt et al., 2010)&lt;/DisplayText&gt;&lt;record&gt;&lt;rec-number&gt;1081&lt;/rec-number&gt;&lt;foreign-keys&gt;&lt;key app="EN" db-id="twpxwzzv1xted1ew2wcvrexhaev5vezrez0t"&gt;1081&lt;/key&gt;&lt;/foreign-keys&gt;&lt;ref-type name="Book Section"&gt;5&lt;/ref-type&gt;&lt;contributors&gt;&lt;authors&gt;&lt;author&gt;Arendt, Thorsten&lt;/author&gt;&lt;author&gt;Biermann, Enrico&lt;/author&gt;&lt;author&gt;Jurack, Stefan&lt;/author&gt;&lt;author&gt;Krause, Christian&lt;/author&gt;&lt;author&gt;Taentzer, Gabriele&lt;/author&gt;&lt;/authors&gt;&lt;/contributors&gt;&lt;titles&gt;&lt;title&gt;Henshin: advanced concepts and tools for in-place EMF model transformations&lt;/title&gt;&lt;secondary-title&gt;Model Driven Engineering Languages and Systems&lt;/secondary-title&gt;&lt;/titles&gt;&lt;pages&gt;121-135&lt;/pages&gt;&lt;dates&gt;&lt;year&gt;2010&lt;/year&gt;&lt;/dates&gt;&lt;publisher&gt;Springer&lt;/publisher&gt;&lt;isbn&gt;3642161448&lt;/isbn&gt;&lt;urls&gt;&lt;/urls&gt;&lt;/record&gt;&lt;/Cite&gt;&lt;/EndNote&gt;</w:instrText>
-      </w:r>
-      <w:r>
-        <w:rPr>
-          <w:sz w:val="22"/>
-          <w:szCs w:val="28"/>
-          <w:lang w:bidi="fa-IR"/>
-        </w:rPr>
-        <w:fldChar w:fldCharType="separate"/>
-      </w:r>
-      <w:r>
-        <w:rPr>
-          <w:noProof/>
-          <w:sz w:val="22"/>
-          <w:szCs w:val="28"/>
-          <w:lang w:bidi="fa-IR"/>
-        </w:rPr>
         <w:t>(</w:t>
       </w:r>
-      <w:hyperlink w:anchor="_ENREF_1" w:tooltip="Arendt, 2010 #1081" w:history="1">
+      <w:hyperlink w:anchor="_ENREF_2" w:tooltip="Arendt, 2010 #5" w:history="1">
         <w:r>
           <w:rPr>
             <w:noProof/>
@@ -7108,7 +7729,7 @@
           <w:numId w:val="120"/>
         </w:numPr>
         <w:spacing w:line="360" w:lineRule="auto"/>
-        <w:ind w:left="630" w:right="340" w:hanging="270"/>
+        <w:ind w:right="340"/>
         <w:rPr>
           <w:sz w:val="22"/>
           <w:szCs w:val="28"/>
@@ -7121,114 +7742,43 @@
           <w:szCs w:val="28"/>
           <w:lang w:bidi="fa-IR"/>
         </w:rPr>
-        <w:t>M2M is the Eclipse implementation of the OMG QVT standard</w:t>
-      </w:r>
-    </w:p>
-    <w:p>
-      <w:pPr>
-        <w:pStyle w:val="ITEABodyText"/>
-        <w:numPr>
-          <w:ilvl w:val="0"/>
-          <w:numId w:val="120"/>
-        </w:numPr>
-        <w:spacing w:line="360" w:lineRule="auto"/>
-        <w:ind w:left="630" w:right="340" w:hanging="270"/>
+        <w:lastRenderedPageBreak/>
+        <w:t xml:space="preserve">MOLA (MOdel transformation LAnguage) </w:t>
+      </w:r>
+      <w:r>
         <w:rPr>
           <w:sz w:val="22"/>
           <w:szCs w:val="28"/>
           <w:lang w:bidi="fa-IR"/>
         </w:rPr>
-      </w:pPr>
+        <w:fldChar w:fldCharType="begin"/>
+      </w:r>
       <w:r>
         <w:rPr>
           <w:sz w:val="22"/>
           <w:szCs w:val="28"/>
           <w:lang w:bidi="fa-IR"/>
         </w:rPr>
-        <w:t>Mia-TL: a transformation language developed by Mia-Software</w:t>
-      </w:r>
-    </w:p>
-    <w:p>
-      <w:pPr>
-        <w:pStyle w:val="ITEABodyText"/>
-        <w:numPr>
-          <w:ilvl w:val="0"/>
-          <w:numId w:val="120"/>
-        </w:numPr>
-        <w:spacing w:line="360" w:lineRule="auto"/>
-        <w:ind w:left="630" w:right="340" w:hanging="270"/>
+        <w:instrText xml:space="preserve"> ADDIN EN.CITE &lt;EndNote&gt;&lt;Cite&gt;&lt;Author&gt;Kalnins&lt;/Author&gt;&lt;Year&gt;2005&lt;/Year&gt;&lt;RecNum&gt;9&lt;/RecNum&gt;&lt;DisplayText&gt;(Kalnins et al., 2005)&lt;/DisplayText&gt;&lt;record&gt;&lt;rec-number&gt;9&lt;/rec-number&gt;&lt;foreign-keys&gt;&lt;key app="EN" db-id="zpd5vvrred09v3efwaupz5dfszdv5z5ztvtw"&gt;9&lt;/key&gt;&lt;/foreign-keys&gt;&lt;ref-type name="Conference Proceedings"&gt;10&lt;/ref-type&gt;&lt;contributors&gt;&lt;authors&gt;&lt;author&gt;Kalnins, Audris&lt;/author&gt;&lt;author&gt;Celms, Edgars&lt;/author&gt;&lt;author&gt;Sostaks, Agris&lt;/author&gt;&lt;/authors&gt;&lt;/contributors&gt;&lt;titles&gt;&lt;title&gt;Model transformation approach based on MOLA&lt;/title&gt;&lt;secondary-title&gt;Model Transformations in Practice Workshop at MoDELS&lt;/secondary-title&gt;&lt;/titles&gt;&lt;pages&gt;83-90&lt;/pages&gt;&lt;dates&gt;&lt;year&gt;2005&lt;/year&gt;&lt;/dates&gt;&lt;publisher&gt;Citeseer&lt;/publisher&gt;&lt;urls&gt;&lt;/urls&gt;&lt;/record&gt;&lt;/Cite&gt;&lt;/EndNote&gt;</w:instrText>
+      </w:r>
+      <w:r>
         <w:rPr>
           <w:sz w:val="22"/>
           <w:szCs w:val="28"/>
           <w:lang w:bidi="fa-IR"/>
         </w:rPr>
-      </w:pPr>
-      <w:r>
-        <w:rPr>
+        <w:fldChar w:fldCharType="separate"/>
+      </w:r>
+      <w:r>
+        <w:rPr>
+          <w:noProof/>
           <w:sz w:val="22"/>
           <w:szCs w:val="28"/>
           <w:lang w:bidi="fa-IR"/>
         </w:rPr>
-        <w:t>MOF Model to Text Transformation Language: the OMG has defined a standard for expressing M2T transformations</w:t>
-      </w:r>
-    </w:p>
-    <w:p>
-      <w:pPr>
-        <w:pStyle w:val="ITEABodyText"/>
-        <w:numPr>
-          <w:ilvl w:val="0"/>
-          <w:numId w:val="120"/>
-        </w:numPr>
-        <w:spacing w:line="360" w:lineRule="auto"/>
-        <w:ind w:right="340"/>
-        <w:rPr>
-          <w:sz w:val="22"/>
-          <w:szCs w:val="28"/>
-          <w:lang w:bidi="fa-IR"/>
-        </w:rPr>
-      </w:pPr>
-      <w:r>
-        <w:rPr>
-          <w:sz w:val="22"/>
-          <w:szCs w:val="28"/>
-          <w:lang w:bidi="fa-IR"/>
-        </w:rPr>
-        <w:t xml:space="preserve">MOLA (MOdel transformation LAnguage) </w:t>
-      </w:r>
-      <w:r>
-        <w:rPr>
-          <w:sz w:val="22"/>
-          <w:szCs w:val="28"/>
-          <w:lang w:bidi="fa-IR"/>
-        </w:rPr>
-        <w:fldChar w:fldCharType="begin"/>
-      </w:r>
-      <w:r>
-        <w:rPr>
-          <w:sz w:val="22"/>
-          <w:szCs w:val="28"/>
-          <w:lang w:bidi="fa-IR"/>
-        </w:rPr>
-        <w:instrText xml:space="preserve"> ADDIN EN.CITE &lt;EndNote&gt;&lt;Cite&gt;&lt;Author&gt;Kalnins&lt;/Author&gt;&lt;Year&gt;2005&lt;/Year&gt;&lt;RecNum&gt;1082&lt;/RecNum&gt;&lt;DisplayText&gt;(Kalnins et al., 2005)&lt;/DisplayText&gt;&lt;record&gt;&lt;rec-number&gt;1082&lt;/rec-number&gt;&lt;foreign-keys&gt;&lt;key app="EN" db-id="twpxwzzv1xted1ew2wcvrexhaev5vezrez0t"&gt;1082&lt;/key&gt;&lt;/foreign-keys&gt;&lt;ref-type name="Conference Proceedings"&gt;10&lt;/ref-type&gt;&lt;contributors&gt;&lt;authors&gt;&lt;author&gt;Kalnins, Audris&lt;/author&gt;&lt;author&gt;Celms, Edgars&lt;/author&gt;&lt;author&gt;Sostaks, Agris&lt;/author&gt;&lt;/authors&gt;&lt;/contributors&gt;&lt;titles&gt;&lt;title&gt;Model transformation approach based on MOLA&lt;/title&gt;&lt;secondary-title&gt;Model Transformations in Practice Workshop at MoDELS&lt;/secondary-title&gt;&lt;/titles&gt;&lt;pages&gt;83-90&lt;/pages&gt;&lt;dates&gt;&lt;year&gt;2005&lt;/year&gt;&lt;/dates&gt;&lt;publisher&gt;Citeseer&lt;/publisher&gt;&lt;urls&gt;&lt;/urls&gt;&lt;/record&gt;&lt;/Cite&gt;&lt;/EndNote&gt;</w:instrText>
-      </w:r>
-      <w:r>
-        <w:rPr>
-          <w:sz w:val="22"/>
-          <w:szCs w:val="28"/>
-          <w:lang w:bidi="fa-IR"/>
-        </w:rPr>
-        <w:fldChar w:fldCharType="separate"/>
-      </w:r>
-      <w:r>
-        <w:rPr>
-          <w:noProof/>
-          <w:sz w:val="22"/>
-          <w:szCs w:val="28"/>
-          <w:lang w:bidi="fa-IR"/>
-        </w:rPr>
         <w:t>(</w:t>
       </w:r>
-      <w:hyperlink w:anchor="_ENREF_8" w:tooltip="Kalnins, 2005 #1082" w:history="1">
+      <w:hyperlink w:anchor="_ENREF_13" w:tooltip="Kalnins, 2005 #9" w:history="1">
         <w:r>
           <w:rPr>
             <w:noProof/>
@@ -7286,7 +7836,76 @@
           <w:szCs w:val="28"/>
           <w:lang w:bidi="fa-IR"/>
         </w:rPr>
-        <w:t>MT: a transformation language developed at King's College, London (UK) (based on Converge PL)</w:t>
+        <w:t xml:space="preserve">SiTra </w:t>
+      </w:r>
+      <w:r>
+        <w:rPr>
+          <w:sz w:val="22"/>
+          <w:szCs w:val="28"/>
+          <w:lang w:bidi="fa-IR"/>
+        </w:rPr>
+        <w:fldChar w:fldCharType="begin"/>
+      </w:r>
+      <w:r>
+        <w:rPr>
+          <w:sz w:val="22"/>
+          <w:szCs w:val="28"/>
+          <w:lang w:bidi="fa-IR"/>
+        </w:rPr>
+        <w:instrText xml:space="preserve"> ADDIN EN.CITE &lt;EndNote&gt;&lt;Cite&gt;&lt;Author&gt;Akehurst&lt;/Author&gt;&lt;Year&gt;2006&lt;/Year&gt;&lt;RecNum&gt;16&lt;/RecNum&gt;&lt;DisplayText&gt;(Akehurst et al., 2006)&lt;/DisplayText&gt;&lt;record&gt;&lt;rec-number&gt;16&lt;/rec-number&gt;&lt;foreign-keys&gt;&lt;key app="EN" db-id="zpd5vvrred09v3efwaupz5dfszdv5z5ztvtw"&gt;16&lt;/key&gt;&lt;/foreign-keys&gt;&lt;ref-type name="Book Section"&gt;5&lt;/ref-type&gt;&lt;contributors&gt;&lt;authors&gt;&lt;author&gt;Akehurst, David H&lt;/author&gt;&lt;author&gt;Bordbar, Behzad&lt;/author&gt;&lt;author&gt;Evans, Michael J&lt;/author&gt;&lt;author&gt;Howells, W Gareth J&lt;/author&gt;&lt;author&gt;McDonald-Maier, Klaus D&lt;/author&gt;&lt;/authors&gt;&lt;/contributors&gt;&lt;titles&gt;&lt;title&gt;SiTra: Simple transformations in java&lt;/title&gt;&lt;secondary-title&gt;Model Driven Engineering Languages and Systems&lt;/secondary-title&gt;&lt;/titles&gt;&lt;pages&gt;351-364&lt;/pages&gt;&lt;dates&gt;&lt;year&gt;2006&lt;/year&gt;&lt;/dates&gt;&lt;publisher&gt;Springer&lt;/publisher&gt;&lt;isbn&gt;3540457720&lt;/isbn&gt;&lt;urls&gt;&lt;/urls&gt;&lt;/record&gt;&lt;/Cite&gt;&lt;/EndNote&gt;</w:instrText>
+      </w:r>
+      <w:r>
+        <w:rPr>
+          <w:sz w:val="22"/>
+          <w:szCs w:val="28"/>
+          <w:lang w:bidi="fa-IR"/>
+        </w:rPr>
+        <w:fldChar w:fldCharType="separate"/>
+      </w:r>
+      <w:r>
+        <w:rPr>
+          <w:noProof/>
+          <w:sz w:val="22"/>
+          <w:szCs w:val="28"/>
+          <w:lang w:bidi="fa-IR"/>
+        </w:rPr>
+        <w:t>(</w:t>
+      </w:r>
+      <w:hyperlink w:anchor="_ENREF_1" w:tooltip="Akehurst, 2006 #16" w:history="1">
+        <w:r>
+          <w:rPr>
+            <w:noProof/>
+            <w:sz w:val="22"/>
+            <w:szCs w:val="28"/>
+            <w:lang w:bidi="fa-IR"/>
+          </w:rPr>
+          <w:t>Akehurst et al., 2006</w:t>
+        </w:r>
+      </w:hyperlink>
+      <w:r>
+        <w:rPr>
+          <w:noProof/>
+          <w:sz w:val="22"/>
+          <w:szCs w:val="28"/>
+          <w:lang w:bidi="fa-IR"/>
+        </w:rPr>
+        <w:t>)</w:t>
+      </w:r>
+      <w:r>
+        <w:rPr>
+          <w:sz w:val="22"/>
+          <w:szCs w:val="28"/>
+          <w:lang w:bidi="fa-IR"/>
+        </w:rPr>
+        <w:fldChar w:fldCharType="end"/>
+      </w:r>
+      <w:r>
+        <w:rPr>
+          <w:sz w:val="22"/>
+          <w:szCs w:val="28"/>
+          <w:lang w:bidi="fa-IR"/>
+        </w:rPr>
+        <w:t>: a pragmatic transformation approach based on using a standard programming language, e.g. Java, C#</w:t>
       </w:r>
     </w:p>
     <w:p>
@@ -7310,7 +7929,84 @@
           <w:szCs w:val="28"/>
           <w:lang w:bidi="fa-IR"/>
         </w:rPr>
-        <w:t>SiTra [7]: a pragmatic transformation approach based on using a standard programming language, e.g. Java, C#</w:t>
+        <w:t>Stratego/XT</w:t>
+      </w:r>
+      <w:r>
+        <w:rPr>
+          <w:sz w:val="22"/>
+          <w:szCs w:val="28"/>
+          <w:lang w:bidi="fa-IR"/>
+        </w:rPr>
+        <w:t xml:space="preserve"> </w:t>
+      </w:r>
+      <w:r>
+        <w:rPr>
+          <w:sz w:val="22"/>
+          <w:szCs w:val="28"/>
+          <w:lang w:bidi="fa-IR"/>
+        </w:rPr>
+        <w:fldChar w:fldCharType="begin"/>
+      </w:r>
+      <w:r>
+        <w:rPr>
+          <w:sz w:val="22"/>
+          <w:szCs w:val="28"/>
+          <w:lang w:bidi="fa-IR"/>
+        </w:rPr>
+        <w:instrText xml:space="preserve"> ADDIN EN.CITE &lt;EndNote&gt;&lt;Cite&gt;&lt;Author&gt;Visser&lt;/Author&gt;&lt;Year&gt;1998&lt;/Year&gt;&lt;RecNum&gt;21&lt;/RecNum&gt;&lt;DisplayText&gt;(Visser, 1998)&lt;/DisplayText&gt;&lt;record&gt;&lt;rec-number&gt;21&lt;/rec-number&gt;&lt;foreign-keys&gt;&lt;key app="EN" db-id="zpd5vvrred09v3efwaupz5dfszdv5z5ztvtw"&gt;21&lt;/key&gt;&lt;/foreign-keys&gt;&lt;ref-type name="Journal Article"&gt;17&lt;/ref-type&gt;&lt;contributors&gt;&lt;authors&gt;&lt;author&gt;Visser, Eelco&lt;/author&gt;&lt;/authors&gt;&lt;/contributors&gt;&lt;titles&gt;&lt;title&gt;A core language for rewriting&lt;/title&gt;&lt;secondary-title&gt;Electronic Notes in Theoretical Computer Science&lt;/secondary-title&gt;&lt;/titles&gt;&lt;periodical&gt;&lt;full-title&gt;Electronic Notes in Theoretical Computer Science&lt;/full-title&gt;&lt;/periodical&gt;&lt;pages&gt;422-441&lt;/pages&gt;&lt;volume&gt;15&lt;/volume&gt;&lt;dates&gt;&lt;year&gt;1998&lt;/year&gt;&lt;/dates&gt;&lt;isbn&gt;1571-0661&lt;/isbn&gt;&lt;urls&gt;&lt;/urls&gt;&lt;/record&gt;&lt;/Cite&gt;&lt;/EndNote&gt;</w:instrText>
+      </w:r>
+      <w:r>
+        <w:rPr>
+          <w:sz w:val="22"/>
+          <w:szCs w:val="28"/>
+          <w:lang w:bidi="fa-IR"/>
+        </w:rPr>
+        <w:fldChar w:fldCharType="separate"/>
+      </w:r>
+      <w:r>
+        <w:rPr>
+          <w:noProof/>
+          <w:sz w:val="22"/>
+          <w:szCs w:val="28"/>
+          <w:lang w:bidi="fa-IR"/>
+        </w:rPr>
+        <w:t>(</w:t>
+      </w:r>
+      <w:hyperlink w:anchor="_ENREF_25" w:tooltip="Visser, 1998 #21" w:history="1">
+        <w:r>
+          <w:rPr>
+            <w:noProof/>
+            <w:sz w:val="22"/>
+            <w:szCs w:val="28"/>
+            <w:lang w:bidi="fa-IR"/>
+          </w:rPr>
+          <w:t>Visser, 1998</w:t>
+        </w:r>
+      </w:hyperlink>
+      <w:r>
+        <w:rPr>
+          <w:noProof/>
+          <w:sz w:val="22"/>
+          <w:szCs w:val="28"/>
+          <w:lang w:bidi="fa-IR"/>
+        </w:rPr>
+        <w:t>)</w:t>
+      </w:r>
+      <w:r>
+        <w:rPr>
+          <w:sz w:val="22"/>
+          <w:szCs w:val="28"/>
+          <w:lang w:bidi="fa-IR"/>
+        </w:rPr>
+        <w:fldChar w:fldCharType="end"/>
+      </w:r>
+      <w:r>
+        <w:rPr>
+          <w:sz w:val="22"/>
+          <w:szCs w:val="28"/>
+          <w:lang w:bidi="fa-IR"/>
+        </w:rPr>
+        <w:t>: a transformation language based on rewriting with programmable strategies</w:t>
       </w:r>
     </w:p>
     <w:p>
@@ -7334,8 +8030,84 @@
           <w:szCs w:val="28"/>
           <w:lang w:bidi="fa-IR"/>
         </w:rPr>
-        <w:lastRenderedPageBreak/>
-        <w:t>Stratego/XT: a transformation language based on rewriting with programmable strategies</w:t>
+        <w:t>Tefkat</w:t>
+      </w:r>
+      <w:r>
+        <w:rPr>
+          <w:sz w:val="22"/>
+          <w:szCs w:val="28"/>
+          <w:lang w:bidi="fa-IR"/>
+        </w:rPr>
+        <w:t xml:space="preserve"> </w:t>
+      </w:r>
+      <w:r>
+        <w:rPr>
+          <w:sz w:val="22"/>
+          <w:szCs w:val="28"/>
+          <w:lang w:bidi="fa-IR"/>
+        </w:rPr>
+        <w:fldChar w:fldCharType="begin"/>
+      </w:r>
+      <w:r>
+        <w:rPr>
+          <w:sz w:val="22"/>
+          <w:szCs w:val="28"/>
+          <w:lang w:bidi="fa-IR"/>
+        </w:rPr>
+        <w:instrText xml:space="preserve"> ADDIN EN.CITE &lt;EndNote&gt;&lt;Cite&gt;&lt;Author&gt;Lawley&lt;/Author&gt;&lt;Year&gt;2006&lt;/Year&gt;&lt;RecNum&gt;22&lt;/RecNum&gt;&lt;DisplayText&gt;(Lawley and Steel, 2006)&lt;/DisplayText&gt;&lt;record&gt;&lt;rec-number&gt;22&lt;/rec-number&gt;&lt;foreign-keys&gt;&lt;key app="EN" db-id="zpd5vvrred09v3efwaupz5dfszdv5z5ztvtw"&gt;22&lt;/key&gt;&lt;/foreign-keys&gt;&lt;ref-type name="Conference Proceedings"&gt;10&lt;/ref-type&gt;&lt;contributors&gt;&lt;authors&gt;&lt;author&gt;Lawley, Michael&lt;/author&gt;&lt;author&gt;Steel, Jim&lt;/author&gt;&lt;/authors&gt;&lt;/contributors&gt;&lt;titles&gt;&lt;title&gt;Practical declarative model transformation with Tefkat&lt;/title&gt;&lt;secondary-title&gt;Satellite Events at the MoDELS 2005 Conference&lt;/secondary-title&gt;&lt;/titles&gt;&lt;pages&gt;139-150&lt;/pages&gt;&lt;dates&gt;&lt;year&gt;2006&lt;/year&gt;&lt;/dates&gt;&lt;publisher&gt;Springer&lt;/publisher&gt;&lt;isbn&gt;3540317805&lt;/isbn&gt;&lt;urls&gt;&lt;/urls&gt;&lt;/record&gt;&lt;/Cite&gt;&lt;/EndNote&gt;</w:instrText>
+      </w:r>
+      <w:r>
+        <w:rPr>
+          <w:sz w:val="22"/>
+          <w:szCs w:val="28"/>
+          <w:lang w:bidi="fa-IR"/>
+        </w:rPr>
+        <w:fldChar w:fldCharType="separate"/>
+      </w:r>
+      <w:r>
+        <w:rPr>
+          <w:noProof/>
+          <w:sz w:val="22"/>
+          <w:szCs w:val="28"/>
+          <w:lang w:bidi="fa-IR"/>
+        </w:rPr>
+        <w:t>(</w:t>
+      </w:r>
+      <w:hyperlink w:anchor="_ENREF_17" w:tooltip="Lawley, 2006 #22" w:history="1">
+        <w:r>
+          <w:rPr>
+            <w:noProof/>
+            <w:sz w:val="22"/>
+            <w:szCs w:val="28"/>
+            <w:lang w:bidi="fa-IR"/>
+          </w:rPr>
+          <w:t>Lawley and Steel, 2006</w:t>
+        </w:r>
+      </w:hyperlink>
+      <w:r>
+        <w:rPr>
+          <w:noProof/>
+          <w:sz w:val="22"/>
+          <w:szCs w:val="28"/>
+          <w:lang w:bidi="fa-IR"/>
+        </w:rPr>
+        <w:t>)</w:t>
+      </w:r>
+      <w:r>
+        <w:rPr>
+          <w:sz w:val="22"/>
+          <w:szCs w:val="28"/>
+          <w:lang w:bidi="fa-IR"/>
+        </w:rPr>
+        <w:fldChar w:fldCharType="end"/>
+      </w:r>
+      <w:r>
+        <w:rPr>
+          <w:sz w:val="22"/>
+          <w:szCs w:val="28"/>
+          <w:lang w:bidi="fa-IR"/>
+        </w:rPr>
+        <w:t>: a transformation language and a model transformation engine</w:t>
       </w:r>
     </w:p>
     <w:p>
@@ -7359,7 +8131,84 @@
           <w:szCs w:val="28"/>
           <w:lang w:bidi="fa-IR"/>
         </w:rPr>
-        <w:t>Tefkat: a transformation language and a model transformation engine</w:t>
+        <w:t>Tom</w:t>
+      </w:r>
+      <w:r>
+        <w:rPr>
+          <w:sz w:val="22"/>
+          <w:szCs w:val="28"/>
+          <w:lang w:val="en-US" w:bidi="fa-IR"/>
+        </w:rPr>
+        <w:t xml:space="preserve"> </w:t>
+      </w:r>
+      <w:r>
+        <w:rPr>
+          <w:sz w:val="22"/>
+          <w:szCs w:val="28"/>
+          <w:lang w:val="en-US" w:bidi="fa-IR"/>
+        </w:rPr>
+        <w:fldChar w:fldCharType="begin"/>
+      </w:r>
+      <w:r>
+        <w:rPr>
+          <w:sz w:val="22"/>
+          <w:szCs w:val="28"/>
+          <w:lang w:val="en-US" w:bidi="fa-IR"/>
+        </w:rPr>
+        <w:instrText xml:space="preserve"> ADDIN EN.CITE &lt;EndNote&gt;&lt;Cite&gt;&lt;Author&gt;Balland&lt;/Author&gt;&lt;Year&gt;2007&lt;/Year&gt;&lt;RecNum&gt;23&lt;/RecNum&gt;&lt;DisplayText&gt;(Balland et al., 2007)&lt;/DisplayText&gt;&lt;record&gt;&lt;rec-number&gt;23&lt;/rec-number&gt;&lt;foreign-keys&gt;&lt;key app="EN" db-id="zpd5vvrred09v3efwaupz5dfszdv5z5ztvtw"&gt;23&lt;/key&gt;&lt;/foreign-keys&gt;&lt;ref-type name="Book Section"&gt;5&lt;/ref-type&gt;&lt;contributors&gt;&lt;authors&gt;&lt;author&gt;Balland, Emilie&lt;/author&gt;&lt;author&gt;Brauner, Paul&lt;/author&gt;&lt;author&gt;Kopetz, Radu&lt;/author&gt;&lt;author&gt;Moreau, Pierre-Etienne&lt;/author&gt;&lt;author&gt;Reilles, Antoine&lt;/author&gt;&lt;/authors&gt;&lt;secondary-authors&gt;&lt;author&gt;Baader, Franz&lt;/author&gt;&lt;/secondary-authors&gt;&lt;/contributors&gt;&lt;titles&gt;&lt;title&gt;Tom: Piggybacking Rewriting on Java&lt;/title&gt;&lt;secondary-title&gt;Term Rewriting and Applications&lt;/secondary-title&gt;&lt;tertiary-title&gt;Lecture Notes in Computer Science&lt;/tertiary-title&gt;&lt;/titles&gt;&lt;pages&gt;36-47&lt;/pages&gt;&lt;volume&gt;4533&lt;/volume&gt;&lt;section&gt;5&lt;/section&gt;&lt;dates&gt;&lt;year&gt;2007&lt;/year&gt;&lt;pub-dates&gt;&lt;date&gt;2007/01/01&lt;/date&gt;&lt;/pub-dates&gt;&lt;/dates&gt;&lt;publisher&gt;Springer Berlin Heidelberg&lt;/publisher&gt;&lt;isbn&gt;978-3-540-73447-5&lt;/isbn&gt;&lt;urls&gt;&lt;related-urls&gt;&lt;url&gt;http://dx.doi.org/10.1007/978-3-540-73449-9_5&lt;/url&gt;&lt;/related-urls&gt;&lt;/urls&gt;&lt;electronic-resource-num&gt;10.1007/978-3-540-73449-9_5&lt;/electronic-resource-num&gt;&lt;language&gt;English&lt;/language&gt;&lt;/record&gt;&lt;/Cite&gt;&lt;/EndNote&gt;</w:instrText>
+      </w:r>
+      <w:r>
+        <w:rPr>
+          <w:sz w:val="22"/>
+          <w:szCs w:val="28"/>
+          <w:lang w:val="en-US" w:bidi="fa-IR"/>
+        </w:rPr>
+        <w:fldChar w:fldCharType="separate"/>
+      </w:r>
+      <w:r>
+        <w:rPr>
+          <w:noProof/>
+          <w:sz w:val="22"/>
+          <w:szCs w:val="28"/>
+          <w:lang w:val="en-US" w:bidi="fa-IR"/>
+        </w:rPr>
+        <w:t>(</w:t>
+      </w:r>
+      <w:hyperlink w:anchor="_ENREF_5" w:tooltip="Balland, 2007 #23" w:history="1">
+        <w:r>
+          <w:rPr>
+            <w:noProof/>
+            <w:sz w:val="22"/>
+            <w:szCs w:val="28"/>
+            <w:lang w:val="en-US" w:bidi="fa-IR"/>
+          </w:rPr>
+          <w:t>Balland et al., 2007</w:t>
+        </w:r>
+      </w:hyperlink>
+      <w:r>
+        <w:rPr>
+          <w:noProof/>
+          <w:sz w:val="22"/>
+          <w:szCs w:val="28"/>
+          <w:lang w:val="en-US" w:bidi="fa-IR"/>
+        </w:rPr>
+        <w:t>)</w:t>
+      </w:r>
+      <w:r>
+        <w:rPr>
+          <w:sz w:val="22"/>
+          <w:szCs w:val="28"/>
+          <w:lang w:val="en-US" w:bidi="fa-IR"/>
+        </w:rPr>
+        <w:fldChar w:fldCharType="end"/>
+      </w:r>
+      <w:r>
+        <w:rPr>
+          <w:sz w:val="22"/>
+          <w:szCs w:val="28"/>
+          <w:lang w:bidi="fa-IR"/>
+        </w:rPr>
+        <w:t>: a language based on rewriting calculus, with pattern-matching and strategies</w:t>
       </w:r>
     </w:p>
     <w:p>
@@ -7377,16 +8226,83 @@
           <w:lang w:bidi="fa-IR"/>
         </w:rPr>
       </w:pPr>
-      <w:bookmarkStart w:id="28" w:name="_GoBack"/>
       <w:r>
         <w:rPr>
           <w:sz w:val="22"/>
           <w:szCs w:val="28"/>
           <w:lang w:bidi="fa-IR"/>
         </w:rPr>
-        <w:t>Tom: a language based on rewriting calculus, with pattern-matching and strategies</w:t>
-      </w:r>
-      <w:bookmarkEnd w:id="28"/>
+        <w:t xml:space="preserve">UML-RSDS </w:t>
+      </w:r>
+      <w:r>
+        <w:rPr>
+          <w:sz w:val="22"/>
+          <w:szCs w:val="28"/>
+          <w:lang w:bidi="fa-IR"/>
+        </w:rPr>
+        <w:fldChar w:fldCharType="begin"/>
+      </w:r>
+      <w:r>
+        <w:rPr>
+          <w:sz w:val="22"/>
+          <w:szCs w:val="28"/>
+          <w:lang w:bidi="fa-IR"/>
+        </w:rPr>
+        <w:instrText xml:space="preserve"> ADDIN EN.CITE &lt;EndNote&gt;&lt;Cite&gt;&lt;Author&gt;Lano&lt;/Author&gt;&lt;Year&gt;2013&lt;/Year&gt;&lt;RecNum&gt;17&lt;/RecNum&gt;&lt;DisplayText&gt;(Lano, 2013)&lt;/DisplayText&gt;&lt;record&gt;&lt;rec-number&gt;17&lt;/rec-number&gt;&lt;foreign-keys&gt;&lt;key app="EN" db-id="zpd5vvrred09v3efwaupz5dfszdv5z5ztvtw"&gt;17&lt;/key&gt;&lt;/foreign-keys&gt;&lt;ref-type name="Generic"&gt;13&lt;/ref-type&gt;&lt;contributors&gt;&lt;authors&gt;&lt;author&gt;Lano, Kevin&lt;/author&gt;&lt;/authors&gt;&lt;/contributors&gt;&lt;titles&gt;&lt;title&gt;The UML-RSDS Manual&lt;/title&gt;&lt;/titles&gt;&lt;dates&gt;&lt;year&gt;2013&lt;/year&gt;&lt;/dates&gt;&lt;urls&gt;&lt;/urls&gt;&lt;/record&gt;&lt;/Cite&gt;&lt;/EndNote&gt;</w:instrText>
+      </w:r>
+      <w:r>
+        <w:rPr>
+          <w:sz w:val="22"/>
+          <w:szCs w:val="28"/>
+          <w:lang w:bidi="fa-IR"/>
+        </w:rPr>
+        <w:fldChar w:fldCharType="separate"/>
+      </w:r>
+      <w:r>
+        <w:rPr>
+          <w:noProof/>
+          <w:sz w:val="22"/>
+          <w:szCs w:val="28"/>
+          <w:lang w:bidi="fa-IR"/>
+        </w:rPr>
+        <w:t>(</w:t>
+      </w:r>
+      <w:hyperlink w:anchor="_ENREF_16" w:tooltip="Lano, 2013 #17" w:history="1">
+        <w:r>
+          <w:rPr>
+            <w:noProof/>
+            <w:sz w:val="22"/>
+            <w:szCs w:val="28"/>
+            <w:lang w:bidi="fa-IR"/>
+          </w:rPr>
+          <w:t>Lano, 2013</w:t>
+        </w:r>
+      </w:hyperlink>
+      <w:r>
+        <w:rPr>
+          <w:noProof/>
+          <w:sz w:val="22"/>
+          <w:szCs w:val="28"/>
+          <w:lang w:bidi="fa-IR"/>
+        </w:rPr>
+        <w:t>)</w:t>
+      </w:r>
+      <w:r>
+        <w:rPr>
+          <w:sz w:val="22"/>
+          <w:szCs w:val="28"/>
+          <w:lang w:bidi="fa-IR"/>
+        </w:rPr>
+        <w:fldChar w:fldCharType="end"/>
+      </w:r>
+      <w:r>
+        <w:rPr>
+          <w:sz w:val="22"/>
+          <w:szCs w:val="28"/>
+          <w:lang w:bidi="fa-IR"/>
+        </w:rPr>
+        <w:t>: a model transformation and MDD approach using UML and OCL</w:t>
+      </w:r>
     </w:p>
     <w:p>
       <w:pPr>
@@ -7400,6 +8316,7 @@
         <w:rPr>
           <w:sz w:val="22"/>
           <w:szCs w:val="28"/>
+          <w:rtl/>
           <w:lang w:bidi="fa-IR"/>
         </w:rPr>
       </w:pPr>
@@ -7409,61 +8326,522 @@
           <w:szCs w:val="28"/>
           <w:lang w:bidi="fa-IR"/>
         </w:rPr>
-        <w:t>UML-RSDS [8]: a model transformation and MDD approach using UML and OCL</w:t>
+        <w:t>VIATRA</w:t>
+      </w:r>
+      <w:r>
+        <w:rPr>
+          <w:sz w:val="22"/>
+          <w:szCs w:val="28"/>
+          <w:lang w:bidi="fa-IR"/>
+        </w:rPr>
+        <w:t>2</w:t>
+      </w:r>
+      <w:r>
+        <w:rPr>
+          <w:sz w:val="22"/>
+          <w:szCs w:val="28"/>
+          <w:lang w:bidi="fa-IR"/>
+        </w:rPr>
+        <w:t xml:space="preserve"> </w:t>
+      </w:r>
+      <w:r>
+        <w:rPr>
+          <w:sz w:val="22"/>
+          <w:szCs w:val="28"/>
+          <w:lang w:bidi="fa-IR"/>
+        </w:rPr>
+        <w:fldChar w:fldCharType="begin"/>
+      </w:r>
+      <w:r>
+        <w:rPr>
+          <w:sz w:val="22"/>
+          <w:szCs w:val="28"/>
+          <w:lang w:bidi="fa-IR"/>
+        </w:rPr>
+        <w:instrText xml:space="preserve"> ADDIN EN.CITE &lt;EndNote&gt;&lt;Cite&gt;&lt;Author&gt;Varró&lt;/Author&gt;&lt;Year&gt;2007&lt;/Year&gt;&lt;RecNum&gt;18&lt;/RecNum&gt;&lt;DisplayText&gt;(Varró and Balogh, 2007)&lt;/DisplayText&gt;&lt;record&gt;&lt;rec-number&gt;18&lt;/rec-number&gt;&lt;foreign-keys&gt;&lt;key app="EN" db-id="zpd5vvrred09v3efwaupz5dfszdv5z5ztvtw"&gt;18&lt;/key&gt;&lt;/foreign-keys&gt;&lt;ref-type name="Journal Article"&gt;17&lt;/ref-type&gt;&lt;contributors&gt;&lt;authors&gt;&lt;author&gt;Varró, Dániel&lt;/author&gt;&lt;author&gt;Balogh, András&lt;/author&gt;&lt;/authors&gt;&lt;/contributors&gt;&lt;titles&gt;&lt;title&gt;The model transformation language of the VIATRA2 framework&lt;/title&gt;&lt;secondary-title&gt;Science of Computer Programming&lt;/secondary-title&gt;&lt;/titles&gt;&lt;periodical&gt;&lt;full-title&gt;Science of Computer Programming&lt;/full-title&gt;&lt;/periodical&gt;&lt;pages&gt;214-234&lt;/pages&gt;&lt;volume&gt;68&lt;/volume&gt;&lt;number&gt;3&lt;/number&gt;&lt;dates&gt;&lt;year&gt;2007&lt;/year&gt;&lt;/dates&gt;&lt;isbn&gt;0167-6423&lt;/isbn&gt;&lt;urls&gt;&lt;/urls&gt;&lt;/record&gt;&lt;/Cite&gt;&lt;/EndNote&gt;</w:instrText>
+      </w:r>
+      <w:r>
+        <w:rPr>
+          <w:sz w:val="22"/>
+          <w:szCs w:val="28"/>
+          <w:lang w:bidi="fa-IR"/>
+        </w:rPr>
+        <w:fldChar w:fldCharType="separate"/>
+      </w:r>
+      <w:r>
+        <w:rPr>
+          <w:noProof/>
+          <w:sz w:val="22"/>
+          <w:szCs w:val="28"/>
+          <w:lang w:bidi="fa-IR"/>
+        </w:rPr>
+        <w:t>(</w:t>
+      </w:r>
+      <w:hyperlink w:anchor="_ENREF_24" w:tooltip="Varró, 2007 #18" w:history="1">
+        <w:r>
+          <w:rPr>
+            <w:noProof/>
+            <w:sz w:val="22"/>
+            <w:szCs w:val="28"/>
+            <w:lang w:bidi="fa-IR"/>
+          </w:rPr>
+          <w:t>Varró and Balogh, 2007</w:t>
+        </w:r>
+      </w:hyperlink>
+      <w:r>
+        <w:rPr>
+          <w:noProof/>
+          <w:sz w:val="22"/>
+          <w:szCs w:val="28"/>
+          <w:lang w:bidi="fa-IR"/>
+        </w:rPr>
+        <w:t>)</w:t>
+      </w:r>
+      <w:r>
+        <w:rPr>
+          <w:sz w:val="22"/>
+          <w:szCs w:val="28"/>
+          <w:lang w:bidi="fa-IR"/>
+        </w:rPr>
+        <w:fldChar w:fldCharType="end"/>
+      </w:r>
+      <w:r>
+        <w:rPr>
+          <w:sz w:val="22"/>
+          <w:szCs w:val="28"/>
+          <w:lang w:bidi="fa-IR"/>
+        </w:rPr>
+        <w:t>: a framework for transformation-based verification and validation environment</w:t>
       </w:r>
     </w:p>
     <w:p>
       <w:pPr>
-        <w:pStyle w:val="ITEABodyText"/>
-        <w:numPr>
-          <w:ilvl w:val="0"/>
-          <w:numId w:val="120"/>
-        </w:numPr>
-        <w:spacing w:line="360" w:lineRule="auto"/>
-        <w:ind w:left="630" w:right="340" w:hanging="270"/>
-        <w:rPr>
-          <w:sz w:val="22"/>
-          <w:szCs w:val="28"/>
-          <w:rtl/>
-          <w:lang w:bidi="fa-IR"/>
-        </w:rPr>
-      </w:pPr>
-      <w:r>
-        <w:rPr>
-          <w:sz w:val="22"/>
-          <w:szCs w:val="28"/>
-          <w:lang w:bidi="fa-IR"/>
-        </w:rPr>
-        <w:t>VIATRA</w:t>
-      </w:r>
-      <w:r>
-        <w:rPr>
-          <w:sz w:val="22"/>
-          <w:szCs w:val="28"/>
-          <w:lang w:bidi="fa-IR"/>
-        </w:rPr>
-        <w:t>2</w:t>
-      </w:r>
-      <w:r>
-        <w:rPr>
-          <w:sz w:val="22"/>
-          <w:szCs w:val="28"/>
-          <w:lang w:bidi="fa-IR"/>
-        </w:rPr>
-        <w:t>: a framework for transformation-based verification and validation environment</w:t>
-      </w:r>
+        <w:spacing w:after="200" w:line="276" w:lineRule="auto"/>
+        <w:rPr>
+          <w:sz w:val="22"/>
+          <w:szCs w:val="28"/>
+        </w:rPr>
+      </w:pPr>
     </w:p>
     <w:p>
       <w:pPr>
         <w:spacing w:after="200" w:line="276" w:lineRule="auto"/>
-      </w:pPr>
-      <w:r>
-        <w:rPr>
-          <w:sz w:val="22"/>
-          <w:szCs w:val="28"/>
-        </w:rPr>
-        <w:br w:type="page"/>
-      </w:r>
+        <w:rPr>
+          <w:sz w:val="22"/>
+          <w:szCs w:val="28"/>
+        </w:rPr>
+      </w:pPr>
+    </w:p>
+    <w:p>
+      <w:pPr>
+        <w:pStyle w:val="ITEAHeading1"/>
+      </w:pPr>
+      <w:r>
+        <w:lastRenderedPageBreak/>
+        <w:t>Comparison</w:t>
+      </w:r>
+    </w:p>
+    <w:p>
+      <w:pPr>
+        <w:shd w:val="clear" w:color="auto" w:fill="FFFFFF"/>
+        <w:spacing w:after="300" w:line="276" w:lineRule="auto"/>
+        <w:jc w:val="both"/>
+        <w:rPr>
+          <w:rFonts w:cs="Arial"/>
+          <w:color w:val="000000"/>
+          <w:sz w:val="22"/>
+          <w:szCs w:val="22"/>
+        </w:rPr>
+      </w:pPr>
+      <w:r>
+        <w:rPr>
+          <w:rFonts w:cs="Arial"/>
+          <w:color w:val="000000"/>
+          <w:sz w:val="22"/>
+          <w:szCs w:val="22"/>
+        </w:rPr>
+        <w:t xml:space="preserve">The transformation approaches discussed in the previous section are used in different applications. Their tools and languages are based on various concepts and technologies. Two well-known technologies are QVT and TGG. </w:t>
+      </w:r>
+      <w:r>
+        <w:rPr>
+          <w:rFonts w:cs="Arial"/>
+          <w:color w:val="000000"/>
+          <w:sz w:val="22"/>
+          <w:szCs w:val="22"/>
+        </w:rPr>
+        <w:t>Query/View/Transformation (QVT) is the transformation technology recently proposed for this purpose by the OMG. Triple Graph Grammars (TGGs) are another transformation technology proposed in the mid-nineties, used for example in the FUJABA CASE tool. In contrast to many other transformation technologies, both QVT and TGGs declaratively define the relation between two models</w:t>
+      </w:r>
+      <w:r>
+        <w:rPr>
+          <w:rFonts w:cs="Arial"/>
+          <w:color w:val="000000"/>
+          <w:sz w:val="22"/>
+          <w:szCs w:val="22"/>
+        </w:rPr>
+        <w:t xml:space="preserve"> </w:t>
+      </w:r>
+      <w:r>
+        <w:rPr>
+          <w:rFonts w:cs="Arial"/>
+          <w:color w:val="000000"/>
+          <w:sz w:val="22"/>
+          <w:szCs w:val="22"/>
+        </w:rPr>
+        <w:fldChar w:fldCharType="begin"/>
+      </w:r>
+      <w:r>
+        <w:rPr>
+          <w:rFonts w:cs="Arial"/>
+          <w:color w:val="000000"/>
+          <w:sz w:val="22"/>
+          <w:szCs w:val="22"/>
+        </w:rPr>
+        <w:instrText xml:space="preserve"> ADDIN EN.CITE &lt;EndNote&gt;&lt;Cite&gt;&lt;Author&gt;Greenyer&lt;/Author&gt;&lt;Year&gt;2010&lt;/Year&gt;&lt;RecNum&gt;27&lt;/RecNum&gt;&lt;DisplayText&gt;(Greenyer and Kindler, 2010)&lt;/DisplayText&gt;&lt;record&gt;&lt;rec-number&gt;27&lt;/rec-number&gt;&lt;foreign-keys&gt;&lt;key app="EN" db-id="zpd5vvrred09v3efwaupz5dfszdv5z5ztvtw"&gt;27&lt;/key&gt;&lt;/foreign-keys&gt;&lt;ref-type name="Journal Article"&gt;17&lt;/ref-type&gt;&lt;contributors&gt;&lt;authors&gt;&lt;author&gt;Greenyer, Joel&lt;/author&gt;&lt;author&gt;Kindler, Ekkart&lt;/author&gt;&lt;/authors&gt;&lt;/contributors&gt;&lt;titles&gt;&lt;title&gt;Comparing relational model transformation technologies: implementing Query/View/Transformation with Triple Graph Grammars&lt;/title&gt;&lt;secondary-title&gt;Software &amp;amp; Systems Modeling&lt;/secondary-title&gt;&lt;alt-title&gt;Softw Syst Model&lt;/alt-title&gt;&lt;/titles&gt;&lt;periodical&gt;&lt;full-title&gt;Software &amp;amp; Systems Modeling&lt;/full-title&gt;&lt;/periodical&gt;&lt;pages&gt;21-46&lt;/pages&gt;&lt;volume&gt;9&lt;/volume&gt;&lt;number&gt;1&lt;/number&gt;&lt;keywords&gt;&lt;keyword&gt;MDA&lt;/keyword&gt;&lt;keyword&gt;Model-based software engineering&lt;/keyword&gt;&lt;keyword&gt;Model transformation&lt;/keyword&gt;&lt;keyword&gt;Query/View/Transformation (QVT)&lt;/keyword&gt;&lt;keyword&gt;Triple Graph Grammar (TGG)&lt;/keyword&gt;&lt;/keywords&gt;&lt;dates&gt;&lt;year&gt;2010&lt;/year&gt;&lt;pub-dates&gt;&lt;date&gt;2010/01/01&lt;/date&gt;&lt;/pub-dates&gt;&lt;/dates&gt;&lt;publisher&gt;Springer-Verlag&lt;/publisher&gt;&lt;isbn&gt;1619-1366&lt;/isbn&gt;&lt;urls&gt;&lt;related-urls&gt;&lt;url&gt;http://dx.doi.org/10.1007/s10270-009-0121-8&lt;/url&gt;&lt;/related-urls&gt;&lt;/urls&gt;&lt;electronic-resource-num&gt;10.1007/s10270-009-0121-8&lt;/electronic-resource-num&gt;&lt;language&gt;English&lt;/language&gt;&lt;/record&gt;&lt;/Cite&gt;&lt;/EndNote&gt;</w:instrText>
+      </w:r>
+      <w:r>
+        <w:rPr>
+          <w:rFonts w:cs="Arial"/>
+          <w:color w:val="000000"/>
+          <w:sz w:val="22"/>
+          <w:szCs w:val="22"/>
+        </w:rPr>
+        <w:fldChar w:fldCharType="separate"/>
+      </w:r>
+      <w:r>
+        <w:rPr>
+          <w:rFonts w:cs="Arial"/>
+          <w:noProof/>
+          <w:color w:val="000000"/>
+          <w:sz w:val="22"/>
+          <w:szCs w:val="22"/>
+        </w:rPr>
+        <w:t>(</w:t>
+      </w:r>
+      <w:hyperlink w:anchor="_ENREF_11" w:tooltip="Greenyer, 2010 #27" w:history="1">
+        <w:r>
+          <w:rPr>
+            <w:rFonts w:cs="Arial"/>
+            <w:noProof/>
+            <w:color w:val="000000"/>
+            <w:sz w:val="22"/>
+            <w:szCs w:val="22"/>
+          </w:rPr>
+          <w:t>Greenyer and Kindler, 2010</w:t>
+        </w:r>
+      </w:hyperlink>
+      <w:r>
+        <w:rPr>
+          <w:rFonts w:cs="Arial"/>
+          <w:noProof/>
+          <w:color w:val="000000"/>
+          <w:sz w:val="22"/>
+          <w:szCs w:val="22"/>
+        </w:rPr>
+        <w:t>)</w:t>
+      </w:r>
+      <w:r>
+        <w:rPr>
+          <w:rFonts w:cs="Arial"/>
+          <w:color w:val="000000"/>
+          <w:sz w:val="22"/>
+          <w:szCs w:val="22"/>
+        </w:rPr>
+        <w:fldChar w:fldCharType="end"/>
+      </w:r>
+      <w:r>
+        <w:rPr>
+          <w:rFonts w:cs="Arial"/>
+          <w:color w:val="000000"/>
+          <w:sz w:val="22"/>
+          <w:szCs w:val="22"/>
+        </w:rPr>
+        <w:t xml:space="preserve">. With this definition, a transformation engine can execute a transformation in either direction and, based on the same definition, can also propagate changes from one model to the other. </w:t>
+      </w:r>
+      <w:r>
+        <w:rPr>
+          <w:rFonts w:cs="Arial"/>
+          <w:color w:val="000000"/>
+          <w:sz w:val="22"/>
+          <w:szCs w:val="22"/>
+        </w:rPr>
+        <w:t>Comparing</w:t>
+      </w:r>
+      <w:r>
+        <w:rPr>
+          <w:rFonts w:cs="Arial"/>
+          <w:color w:val="000000"/>
+          <w:sz w:val="22"/>
+          <w:szCs w:val="22"/>
+        </w:rPr>
+        <w:t xml:space="preserve"> the concepts of the decla</w:t>
+      </w:r>
+      <w:r>
+        <w:rPr>
+          <w:rFonts w:cs="Arial"/>
+          <w:color w:val="000000"/>
+          <w:sz w:val="22"/>
+          <w:szCs w:val="22"/>
+        </w:rPr>
+        <w:t>rative languages of QVT and TGG, we can see that</w:t>
+      </w:r>
+      <w:r>
+        <w:rPr>
+          <w:rFonts w:cs="Arial"/>
+          <w:color w:val="000000"/>
+          <w:sz w:val="22"/>
+          <w:szCs w:val="22"/>
+        </w:rPr>
+        <w:t xml:space="preserve"> TGGs and declarative QVT have many concepts in common. In fact, QVT-Core can be mapped to TGGs. QVT-Core can be implemented by transforming QVT-Core mappings to TGG rules, w</w:t>
+      </w:r>
+      <w:bookmarkStart w:id="28" w:name="_GoBack"/>
+      <w:bookmarkEnd w:id="28"/>
+      <w:r>
+        <w:rPr>
+          <w:rFonts w:cs="Arial"/>
+          <w:color w:val="000000"/>
+          <w:sz w:val="22"/>
+          <w:szCs w:val="22"/>
+        </w:rPr>
+        <w:t xml:space="preserve">hich can then be executed by a TGG transformation engine that performs the actual QVT transformation. </w:t>
+      </w:r>
+      <w:r>
+        <w:rPr>
+          <w:rFonts w:cs="Arial"/>
+          <w:color w:val="000000"/>
+          <w:sz w:val="22"/>
+          <w:szCs w:val="22"/>
+        </w:rPr>
+        <w:t>However</w:t>
+      </w:r>
+      <w:r>
+        <w:rPr>
+          <w:rFonts w:cs="Arial"/>
+          <w:color w:val="000000"/>
+          <w:sz w:val="22"/>
+          <w:szCs w:val="22"/>
+        </w:rPr>
+        <w:t xml:space="preserve">, </w:t>
+      </w:r>
+      <w:r>
+        <w:rPr>
+          <w:rFonts w:cs="Arial"/>
+          <w:color w:val="000000"/>
+          <w:sz w:val="22"/>
+          <w:szCs w:val="22"/>
+        </w:rPr>
+        <w:t xml:space="preserve">there are semantics gaps between </w:t>
+      </w:r>
+      <w:r>
+        <w:rPr>
+          <w:rFonts w:cs="Arial"/>
+          <w:color w:val="000000"/>
+          <w:sz w:val="22"/>
+          <w:szCs w:val="22"/>
+        </w:rPr>
+        <w:t>TGGs</w:t>
+      </w:r>
+      <w:r>
+        <w:rPr>
+          <w:rFonts w:cs="Arial"/>
+          <w:color w:val="000000"/>
+          <w:sz w:val="22"/>
+          <w:szCs w:val="22"/>
+        </w:rPr>
+        <w:t xml:space="preserve"> </w:t>
+      </w:r>
+      <w:r>
+        <w:rPr>
+          <w:rFonts w:cs="Arial"/>
+          <w:color w:val="000000"/>
+          <w:sz w:val="22"/>
+          <w:szCs w:val="22"/>
+        </w:rPr>
+        <w:t>declarative languages of QVT</w:t>
+      </w:r>
+      <w:r>
+        <w:rPr>
+          <w:rFonts w:cs="Arial"/>
+          <w:color w:val="000000"/>
+          <w:sz w:val="22"/>
+          <w:szCs w:val="22"/>
+        </w:rPr>
+        <w:t xml:space="preserve"> </w:t>
+      </w:r>
+      <w:r>
+        <w:rPr>
+          <w:rFonts w:cs="Arial"/>
+          <w:color w:val="000000"/>
+          <w:sz w:val="22"/>
+          <w:szCs w:val="22"/>
+        </w:rPr>
+        <w:fldChar w:fldCharType="begin"/>
+      </w:r>
+      <w:r>
+        <w:rPr>
+          <w:rFonts w:cs="Arial"/>
+          <w:color w:val="000000"/>
+          <w:sz w:val="22"/>
+          <w:szCs w:val="22"/>
+        </w:rPr>
+        <w:instrText xml:space="preserve"> ADDIN EN.CITE &lt;EndNote&gt;&lt;Cite&gt;&lt;Author&gt;Greenyer&lt;/Author&gt;&lt;Year&gt;2010&lt;/Year&gt;&lt;RecNum&gt;27&lt;/RecNum&gt;&lt;DisplayText&gt;(Greenyer and Kindler, 2010)&lt;/DisplayText&gt;&lt;record&gt;&lt;rec-number&gt;27&lt;/rec-number&gt;&lt;foreign-keys&gt;&lt;key app="EN" db-id="zpd5vvrred09v3efwaupz5dfszdv5z5ztvtw"&gt;27&lt;/key&gt;&lt;/foreign-keys&gt;&lt;ref-type name="Journal Article"&gt;17&lt;/ref-type&gt;&lt;contributors&gt;&lt;authors&gt;&lt;author&gt;Greenyer, Joel&lt;/author&gt;&lt;author&gt;Kindler, Ekkart&lt;/author&gt;&lt;/authors&gt;&lt;/contributors&gt;&lt;titles&gt;&lt;title&gt;Comparing relational model transformation technologies: implementing Query/View/Transformation with Triple Graph Grammars&lt;/title&gt;&lt;secondary-title&gt;Software &amp;amp; Systems Modeling&lt;/secondary-title&gt;&lt;alt-title&gt;Softw Syst Model&lt;/alt-title&gt;&lt;/titles&gt;&lt;periodical&gt;&lt;full-title&gt;Software &amp;amp; Systems Modeling&lt;/full-title&gt;&lt;/periodical&gt;&lt;pages&gt;21-46&lt;/pages&gt;&lt;volume&gt;9&lt;/volume&gt;&lt;number&gt;1&lt;/number&gt;&lt;keywords&gt;&lt;keyword&gt;MDA&lt;/keyword&gt;&lt;keyword&gt;Model-based software engineering&lt;/keyword&gt;&lt;keyword&gt;Model transformation&lt;/keyword&gt;&lt;keyword&gt;Query/View/Transformation (QVT)&lt;/keyword&gt;&lt;keyword&gt;Triple Graph Grammar (TGG)&lt;/keyword&gt;&lt;/keywords&gt;&lt;dates&gt;&lt;year&gt;2010&lt;/year&gt;&lt;pub-dates&gt;&lt;date&gt;2010/01/01&lt;/date&gt;&lt;/pub-dates&gt;&lt;/dates&gt;&lt;publisher&gt;Springer-Verlag&lt;/publisher&gt;&lt;isbn&gt;1619-1366&lt;/isbn&gt;&lt;urls&gt;&lt;related-urls&gt;&lt;url&gt;http://dx.doi.org/10.1007/s10270-009-0121-8&lt;/url&gt;&lt;/related-urls&gt;&lt;/urls&gt;&lt;electronic-resource-num&gt;10.1007/s10270-009-0121-8&lt;/electronic-resource-num&gt;&lt;language&gt;English&lt;/language&gt;&lt;/record&gt;&lt;/Cite&gt;&lt;/EndNote&gt;</w:instrText>
+      </w:r>
+      <w:r>
+        <w:rPr>
+          <w:rFonts w:cs="Arial"/>
+          <w:color w:val="000000"/>
+          <w:sz w:val="22"/>
+          <w:szCs w:val="22"/>
+        </w:rPr>
+        <w:fldChar w:fldCharType="separate"/>
+      </w:r>
+      <w:r>
+        <w:rPr>
+          <w:rFonts w:cs="Arial"/>
+          <w:noProof/>
+          <w:color w:val="000000"/>
+          <w:sz w:val="22"/>
+          <w:szCs w:val="22"/>
+        </w:rPr>
+        <w:t>(</w:t>
+      </w:r>
+      <w:hyperlink w:anchor="_ENREF_11" w:tooltip="Greenyer, 2010 #27" w:history="1">
+        <w:r>
+          <w:rPr>
+            <w:rFonts w:cs="Arial"/>
+            <w:noProof/>
+            <w:color w:val="000000"/>
+            <w:sz w:val="22"/>
+            <w:szCs w:val="22"/>
+          </w:rPr>
+          <w:t>Greenyer and Kindler, 2010</w:t>
+        </w:r>
+      </w:hyperlink>
+      <w:r>
+        <w:rPr>
+          <w:rFonts w:cs="Arial"/>
+          <w:noProof/>
+          <w:color w:val="000000"/>
+          <w:sz w:val="22"/>
+          <w:szCs w:val="22"/>
+        </w:rPr>
+        <w:t>)</w:t>
+      </w:r>
+      <w:r>
+        <w:rPr>
+          <w:rFonts w:cs="Arial"/>
+          <w:color w:val="000000"/>
+          <w:sz w:val="22"/>
+          <w:szCs w:val="22"/>
+        </w:rPr>
+        <w:fldChar w:fldCharType="end"/>
+      </w:r>
+      <w:r>
+        <w:rPr>
+          <w:rFonts w:cs="Arial"/>
+          <w:color w:val="000000"/>
+          <w:sz w:val="22"/>
+          <w:szCs w:val="22"/>
+        </w:rPr>
+        <w:t>.</w:t>
+      </w:r>
+      <w:r>
+        <w:rPr>
+          <w:rFonts w:cs="Arial"/>
+          <w:color w:val="000000"/>
+          <w:sz w:val="22"/>
+          <w:szCs w:val="22"/>
+        </w:rPr>
+        <w:t xml:space="preserve"> </w:t>
+      </w:r>
+      <w:r>
+        <w:rPr>
+          <w:rFonts w:cs="Arial"/>
+          <w:color w:val="000000"/>
+          <w:sz w:val="22"/>
+          <w:szCs w:val="22"/>
+        </w:rPr>
+        <w:t>But</w:t>
+      </w:r>
+      <w:r>
+        <w:rPr>
+          <w:rFonts w:cs="Arial"/>
+          <w:color w:val="000000"/>
+          <w:sz w:val="22"/>
+          <w:szCs w:val="22"/>
+        </w:rPr>
+        <w:t xml:space="preserve">, </w:t>
+      </w:r>
+      <w:r>
+        <w:rPr>
+          <w:rFonts w:cs="Arial"/>
+          <w:color w:val="000000"/>
+          <w:sz w:val="22"/>
+          <w:szCs w:val="22"/>
+        </w:rPr>
+        <w:t>it is possible for</w:t>
+      </w:r>
+      <w:r>
+        <w:rPr>
+          <w:rFonts w:cs="Arial"/>
+          <w:color w:val="000000"/>
+          <w:sz w:val="22"/>
+          <w:szCs w:val="22"/>
+        </w:rPr>
+        <w:t xml:space="preserve"> TGGs </w:t>
+      </w:r>
+      <w:r>
+        <w:rPr>
+          <w:rFonts w:cs="Arial"/>
+          <w:color w:val="000000"/>
+          <w:sz w:val="22"/>
+          <w:szCs w:val="22"/>
+        </w:rPr>
+        <w:t>to</w:t>
+      </w:r>
+      <w:r>
+        <w:rPr>
+          <w:rFonts w:cs="Arial"/>
+          <w:color w:val="000000"/>
+          <w:sz w:val="22"/>
+          <w:szCs w:val="22"/>
+        </w:rPr>
+        <w:t xml:space="preserve"> benefit from the concepts of QVT</w:t>
+      </w:r>
+      <w:r>
+        <w:rPr>
+          <w:rFonts w:cs="Arial"/>
+          <w:color w:val="000000"/>
+          <w:sz w:val="22"/>
+          <w:szCs w:val="22"/>
+        </w:rPr>
+        <w:t xml:space="preserve"> and QVT can fill its semantic gap with TGG.</w:t>
+      </w:r>
+    </w:p>
+    <w:p>
+      <w:pPr>
+        <w:shd w:val="clear" w:color="auto" w:fill="FFFFFF"/>
+        <w:spacing w:after="300" w:line="276" w:lineRule="auto"/>
+        <w:jc w:val="both"/>
+        <w:rPr>
+          <w:rFonts w:cs="Arial"/>
+          <w:color w:val="000000"/>
+          <w:sz w:val="22"/>
+          <w:szCs w:val="22"/>
+        </w:rPr>
+      </w:pPr>
+    </w:p>
+    <w:p>
+      <w:pPr>
+        <w:shd w:val="clear" w:color="auto" w:fill="FFFFFF"/>
+        <w:spacing w:after="300" w:line="276" w:lineRule="auto"/>
+        <w:jc w:val="both"/>
+        <w:rPr>
+          <w:rFonts w:cs="Arial"/>
+          <w:color w:val="000000"/>
+          <w:sz w:val="22"/>
+          <w:szCs w:val="22"/>
+        </w:rPr>
+      </w:pPr>
     </w:p>
     <w:p>
       <w:pPr>
@@ -7504,461 +8882,218 @@
     </w:p>
     <w:p>
       <w:pPr>
-        <w:pStyle w:val="ITEABodyText"/>
+        <w:pStyle w:val="EndNoteBibliographyTitle"/>
+      </w:pPr>
+      <w:r>
         <w:rPr>
           <w:lang w:eastAsia="en-US"/>
         </w:rPr>
-      </w:pPr>
+        <w:fldChar w:fldCharType="begin"/>
+      </w:r>
+      <w:r>
+        <w:rPr>
+          <w:lang w:eastAsia="en-US"/>
+        </w:rPr>
+        <w:instrText xml:space="preserve"> ADDIN EN.REFLIST </w:instrText>
+      </w:r>
+      <w:r>
+        <w:rPr>
+          <w:lang w:eastAsia="en-US"/>
+        </w:rPr>
+        <w:fldChar w:fldCharType="separate"/>
+      </w:r>
+      <w:r>
+        <w:t>Bibliography</w:t>
+      </w:r>
     </w:p>
     <w:p>
       <w:pPr>
-        <w:pStyle w:val="ITEABodyText"/>
-        <w:numPr>
-          <w:ilvl w:val="6"/>
-          <w:numId w:val="118"/>
-        </w:numPr>
-        <w:ind w:left="360"/>
-        <w:rPr>
-          <w:lang w:eastAsia="en-US"/>
-        </w:rPr>
-      </w:pPr>
-      <w:r>
-        <w:rPr>
-          <w:lang w:eastAsia="en-US"/>
-        </w:rPr>
-        <w:t>Czarnecki; Helsen (2006). "Feature-based survey of model transformation approaches". IBM Systems Journal. doi:10.1147/sj.453.0621.</w:t>
-      </w:r>
+        <w:pStyle w:val="EndNoteBibliographyTitle"/>
+      </w:pPr>
     </w:p>
     <w:p>
       <w:pPr>
-        <w:pStyle w:val="ITEABodyText"/>
-        <w:numPr>
-          <w:ilvl w:val="6"/>
-          <w:numId w:val="118"/>
-        </w:numPr>
-        <w:ind w:left="360"/>
-        <w:rPr>
-          <w:lang w:eastAsia="en-US"/>
-        </w:rPr>
-      </w:pPr>
-      <w:r>
-        <w:rPr>
-          <w:lang w:eastAsia="en-US"/>
-        </w:rPr>
-        <w:t xml:space="preserve">Jump up ^ Stevens, Perdita (2008). "A landscape of bidirectional model transformations". Berlin / Heidelberg: Springer. </w:t>
-      </w:r>
-      <w:r>
-        <w:rPr>
-          <w:lang w:eastAsia="en-US"/>
-        </w:rPr>
-        <w:t>Doi:</w:t>
-      </w:r>
-      <w:r>
-        <w:rPr>
-          <w:lang w:eastAsia="en-US"/>
-        </w:rPr>
-        <w:t>10.1007/978-3-540-88643-3_10.</w:t>
-      </w:r>
+        <w:pStyle w:val="EndNoteBibliography"/>
+      </w:pPr>
+      <w:bookmarkStart w:id="32" w:name="_ENREF_1"/>
+      <w:r>
+        <w:t xml:space="preserve">Akehurst, D. H., Bordbar, B., Evans, M. J., Howells, W. G. J. and McDonald-Maier, K. D. (2006). SiTra: Simple transformations in java. </w:t>
+      </w:r>
+      <w:r>
+        <w:rPr>
+          <w:u w:val="single"/>
+        </w:rPr>
+        <w:t>Model Driven Engineering Languages and Systems</w:t>
+      </w:r>
+      <w:r>
+        <w:t>, Springer</w:t>
+      </w:r>
+      <w:r>
+        <w:rPr>
+          <w:b/>
+        </w:rPr>
+        <w:t xml:space="preserve">: </w:t>
+      </w:r>
+      <w:r>
+        <w:t>351-364.</w:t>
+      </w:r>
+      <w:bookmarkEnd w:id="32"/>
     </w:p>
     <w:p>
       <w:pPr>
-        <w:pStyle w:val="ListParagraph"/>
-        <w:numPr>
-          <w:ilvl w:val="6"/>
-          <w:numId w:val="118"/>
-        </w:numPr>
-        <w:ind w:left="360"/>
-        <w:rPr>
-          <w:lang w:eastAsia="en-US"/>
-        </w:rPr>
-      </w:pPr>
-      <w:r>
-        <w:rPr>
-          <w:lang w:eastAsia="en-US"/>
-        </w:rPr>
-        <w:t>Tom Mens, Pieter Van Gorp: A Taxonomy of Model Transformation. Electr. Notes Theor. Comput. Sci. 152: 125-142 (2006)</w:t>
-      </w:r>
-    </w:p>
-    <w:p>
-      <w:pPr>
-        <w:pStyle w:val="ITEABodyText"/>
-        <w:ind w:left="360"/>
-        <w:rPr>
-          <w:lang w:eastAsia="en-US"/>
-        </w:rPr>
-      </w:pPr>
-    </w:p>
-    <w:p>
-      <w:pPr>
-        <w:pStyle w:val="ITEABodyText"/>
-        <w:rPr>
-          <w:lang w:eastAsia="en-US"/>
-        </w:rPr>
-      </w:pPr>
-    </w:p>
-    <w:p>
-      <w:pPr>
-        <w:autoSpaceDE w:val="0"/>
-        <w:autoSpaceDN w:val="0"/>
-        <w:adjustRightInd w:val="0"/>
-        <w:spacing w:line="240" w:lineRule="auto"/>
-        <w:rPr>
-          <w:rFonts w:ascii="CMR9" w:eastAsiaTheme="minorHAnsi" w:hAnsiTheme="minorHAnsi" w:cs="CMR9"/>
-          <w:color w:val="auto"/>
-          <w:spacing w:val="0"/>
-          <w:sz w:val="17"/>
-          <w:szCs w:val="17"/>
-          <w:lang w:val="en-US" w:eastAsia="en-US"/>
-        </w:rPr>
-      </w:pPr>
-      <w:r>
-        <w:rPr>
-          <w:rFonts w:ascii="CMR9" w:eastAsiaTheme="minorHAnsi" w:hAnsiTheme="minorHAnsi" w:cs="CMR9"/>
-          <w:color w:val="auto"/>
-          <w:spacing w:val="0"/>
-          <w:sz w:val="17"/>
-          <w:szCs w:val="17"/>
-          <w:lang w:val="en-US" w:eastAsia="en-US"/>
-        </w:rPr>
-        <w:t xml:space="preserve">[15] Wirth, N.: Program development by stepwise refinement. Comm. ACM </w:t>
-      </w:r>
-      <w:r>
-        <w:rPr>
-          <w:rFonts w:ascii="CMBX9" w:eastAsiaTheme="minorHAnsi" w:hAnsiTheme="minorHAnsi" w:cs="CMBX9"/>
+        <w:pStyle w:val="EndNoteBibliography"/>
+      </w:pPr>
+      <w:bookmarkStart w:id="33" w:name="_ENREF_2"/>
+      <w:r>
+        <w:t xml:space="preserve">Arendt, T., Biermann, E., Jurack, S., Krause, C. and Taentzer, G. (2010). Henshin: advanced concepts and tools for in-place EMF model transformations. </w:t>
+      </w:r>
+      <w:r>
+        <w:rPr>
+          <w:u w:val="single"/>
+        </w:rPr>
+        <w:t>Model Driven Engineering Languages and Systems</w:t>
+      </w:r>
+      <w:r>
+        <w:t>, Springer</w:t>
+      </w:r>
+      <w:r>
+        <w:rPr>
           <w:b/>
-          <w:bCs/>
-          <w:color w:val="auto"/>
-          <w:spacing w:val="0"/>
-          <w:sz w:val="17"/>
-          <w:szCs w:val="17"/>
-          <w:lang w:val="en-US" w:eastAsia="en-US"/>
-        </w:rPr>
-        <w:t xml:space="preserve">14 </w:t>
-      </w:r>
-      <w:r>
-        <w:rPr>
-          <w:rFonts w:ascii="CMR9" w:eastAsiaTheme="minorHAnsi" w:hAnsiTheme="minorHAnsi" w:cs="CMR9"/>
-          <w:color w:val="auto"/>
-          <w:spacing w:val="0"/>
-          <w:sz w:val="17"/>
-          <w:szCs w:val="17"/>
-          <w:lang w:val="en-US" w:eastAsia="en-US"/>
-        </w:rPr>
-        <w:t>(1971) 221</w:t>
-      </w:r>
-      <w:r>
-        <w:rPr>
-          <w:rFonts w:ascii="CMR9" w:eastAsiaTheme="minorHAnsi" w:hAnsiTheme="minorHAnsi" w:cs="CMR9" w:hint="cs"/>
-          <w:color w:val="auto"/>
-          <w:spacing w:val="0"/>
-          <w:sz w:val="17"/>
-          <w:szCs w:val="17"/>
-          <w:lang w:val="en-US" w:eastAsia="en-US"/>
-        </w:rPr>
-        <w:t>–</w:t>
-      </w:r>
-      <w:r>
-        <w:rPr>
-          <w:rFonts w:ascii="CMR9" w:eastAsiaTheme="minorHAnsi" w:hAnsiTheme="minorHAnsi" w:cs="CMR9"/>
-          <w:color w:val="auto"/>
-          <w:spacing w:val="0"/>
-          <w:sz w:val="17"/>
-          <w:szCs w:val="17"/>
-          <w:lang w:val="en-US" w:eastAsia="en-US"/>
-        </w:rPr>
-        <w:t>227</w:t>
-      </w:r>
-    </w:p>
-    <w:p>
-      <w:pPr>
-        <w:pStyle w:val="ITEABodyText"/>
-        <w:rPr>
-          <w:rFonts w:ascii="CMR9" w:eastAsiaTheme="minorHAnsi" w:hAnsiTheme="minorHAnsi" w:cs="CMR9"/>
-          <w:color w:val="auto"/>
-          <w:spacing w:val="0"/>
-          <w:sz w:val="17"/>
-          <w:szCs w:val="17"/>
-          <w:lang w:val="en-US" w:eastAsia="en-US"/>
-        </w:rPr>
-      </w:pPr>
-      <w:r>
-        <w:rPr>
-          <w:rFonts w:ascii="CMR9" w:eastAsiaTheme="minorHAnsi" w:hAnsiTheme="minorHAnsi" w:cs="CMR9"/>
-          <w:color w:val="auto"/>
-          <w:spacing w:val="0"/>
-          <w:sz w:val="17"/>
-          <w:szCs w:val="17"/>
-          <w:lang w:val="en-US" w:eastAsia="en-US"/>
-        </w:rPr>
-        <w:t>[16] Back, R.J., von Wright, J.: Refinement Calculus. Springer Verlag (1998)</w:t>
-      </w:r>
-    </w:p>
-    <w:p>
-      <w:pPr>
-        <w:pStyle w:val="ITEABodyText"/>
-        <w:rPr>
-          <w:rFonts w:ascii="CMR9" w:eastAsiaTheme="minorHAnsi" w:hAnsiTheme="minorHAnsi" w:cs="CMR9"/>
-          <w:color w:val="auto"/>
-          <w:spacing w:val="0"/>
-          <w:sz w:val="17"/>
-          <w:szCs w:val="17"/>
-          <w:lang w:val="en-US" w:eastAsia="en-US"/>
-        </w:rPr>
-      </w:pPr>
-    </w:p>
-    <w:p>
-      <w:pPr>
-        <w:pStyle w:val="ITEABodyText"/>
-        <w:rPr>
-          <w:lang w:eastAsia="en-US"/>
-        </w:rPr>
-      </w:pPr>
-      <w:r>
-        <w:rPr>
-          <w:lang w:eastAsia="en-US"/>
-        </w:rPr>
-        <w:t xml:space="preserve">[xx] </w:t>
-      </w:r>
-      <w:r>
-        <w:rPr>
-          <w:lang w:eastAsia="en-US"/>
-        </w:rPr>
-        <w:t>Vojtisek, Didier. "Version 2.0.4 is released !". Retrieved 3 December 2012.</w:t>
-      </w:r>
-    </w:p>
-    <w:p>
-      <w:pPr>
-        <w:pStyle w:val="ITEABodyText"/>
-        <w:rPr>
-          <w:lang w:eastAsia="en-US"/>
-        </w:rPr>
-      </w:pPr>
-    </w:p>
-    <w:p>
-      <w:pPr>
-        <w:pStyle w:val="ITEABodyText"/>
-        <w:rPr>
-          <w:lang w:val="en-US"/>
-        </w:rPr>
-      </w:pPr>
-      <w:r>
-        <w:rPr>
-          <w:lang w:val="en-US"/>
-        </w:rPr>
-        <w:t>Syriani sosym 2010</w:t>
-      </w:r>
-    </w:p>
-    <w:p>
-      <w:pPr>
-        <w:pStyle w:val="ITEABodyText"/>
-        <w:rPr>
-          <w:lang w:val="en-US"/>
-        </w:rPr>
-      </w:pPr>
-      <w:r>
-        <w:rPr>
-          <w:lang w:val="en-US"/>
-        </w:rPr>
-        <w:t>Mens and vangorp, model trans taxonomy</w:t>
-      </w:r>
-    </w:p>
-    <w:p>
-      <w:pPr>
-        <w:pStyle w:val="ITEABodyText"/>
-        <w:rPr>
-          <w:lang w:eastAsia="en-US"/>
-        </w:rPr>
-      </w:pPr>
-    </w:p>
-    <w:p>
-      <w:pPr>
-        <w:pStyle w:val="ITEAHeading1"/>
-        <w:numPr>
-          <w:ilvl w:val="0"/>
-          <w:numId w:val="0"/>
-        </w:numPr>
-      </w:pPr>
-      <w:bookmarkStart w:id="32" w:name="_Toc417308517"/>
-      <w:bookmarkStart w:id="33" w:name="_Toc424549167"/>
-      <w:r>
-        <w:lastRenderedPageBreak/>
-        <w:t>Appendixes</w:t>
-      </w:r>
-      <w:bookmarkEnd w:id="32"/>
+        </w:rPr>
+        <w:t xml:space="preserve">: </w:t>
+      </w:r>
+      <w:r>
+        <w:t>121-135.</w:t>
+      </w:r>
       <w:bookmarkEnd w:id="33"/>
     </w:p>
     <w:p>
       <w:pPr>
-        <w:pStyle w:val="ITEAHeading2"/>
-        <w:numPr>
-          <w:ilvl w:val="0"/>
-          <w:numId w:val="0"/>
-        </w:numPr>
-        <w:rPr>
-          <w:lang w:eastAsia="en-US"/>
-        </w:rPr>
-      </w:pPr>
-      <w:bookmarkStart w:id="34" w:name="_Toc417308518"/>
-      <w:bookmarkStart w:id="35" w:name="_Toc424549168"/>
-      <w:r>
-        <w:rPr>
-          <w:lang w:eastAsia="en-US"/>
-        </w:rPr>
-        <w:t>Appendix 1</w:t>
+        <w:pStyle w:val="EndNoteBibliography"/>
+      </w:pPr>
+      <w:bookmarkStart w:id="34" w:name="_ENREF_3"/>
+      <w:r>
+        <w:t xml:space="preserve">Back, R.-J. and Wright, J. (2012). </w:t>
+      </w:r>
+      <w:r>
+        <w:rPr>
+          <w:u w:val="single"/>
+        </w:rPr>
+        <w:t>Refinement calculus: a systematic introduction</w:t>
+      </w:r>
+      <w:r>
+        <w:t>, Springer Science &amp; Business Media.</w:t>
       </w:r>
       <w:bookmarkEnd w:id="34"/>
+    </w:p>
+    <w:p>
+      <w:pPr>
+        <w:pStyle w:val="EndNoteBibliography"/>
+      </w:pPr>
+      <w:bookmarkStart w:id="35" w:name="_ENREF_4"/>
+      <w:r>
+        <w:t xml:space="preserve">Balasubramanian, D., Narayanan, A., van Buskirk, C. and Karsai, G. (2007). "The graph rewriting and transformation language: GReAT." </w:t>
+      </w:r>
+      <w:r>
+        <w:rPr>
+          <w:u w:val="single"/>
+        </w:rPr>
+        <w:t>Electronic Communications of the EASST</w:t>
+      </w:r>
+      <w:r>
+        <w:t xml:space="preserve"> </w:t>
+      </w:r>
+      <w:r>
+        <w:rPr>
+          <w:b/>
+        </w:rPr>
+        <w:t>1</w:t>
+      </w:r>
+      <w:r>
+        <w:t>.</w:t>
+      </w:r>
       <w:bookmarkEnd w:id="35"/>
     </w:p>
     <w:p>
       <w:pPr>
-        <w:pStyle w:val="ITEABodyText"/>
-      </w:pPr>
-      <w:r>
-        <w:t>Doloreptium dic temquo qui voluptate dellabo. Ut labo. Et pel maxim resed molore nit andios volorumenis eum enihiti nciasim olorepeles ea aut maximolupta vendae sundites dolecaborem ni nonseque poreri dolora plati quid ut lab iuscia volorio rporemp edisitatis sed quis aut explit, to cuptas sendae volor ad moloreium dollat lande iduci dolupta eribus etur, sintem quae videbit estiore ommosapel ea delia volesciustio quiam, sit evero blabore</w:t>
-      </w:r>
-      <w:r>
-        <w:t> </w:t>
-      </w:r>
-    </w:p>
-    <w:p>
-      <w:pPr>
-        <w:pStyle w:val="ITEABodyText"/>
-        <w:rPr>
-          <w:lang w:eastAsia="en-US"/>
-        </w:rPr>
-      </w:pPr>
-    </w:p>
-    <w:p>
-      <w:pPr>
-        <w:pStyle w:val="ITEABodyText"/>
-        <w:rPr>
-          <w:lang w:eastAsia="en-US"/>
-        </w:rPr>
-      </w:pPr>
-    </w:p>
-    <w:p>
-      <w:pPr>
-        <w:pStyle w:val="ITEABodyText"/>
-        <w:rPr>
-          <w:lang w:eastAsia="en-US"/>
-        </w:rPr>
-      </w:pPr>
-    </w:p>
-    <w:p>
-      <w:pPr>
-        <w:pStyle w:val="EndNoteBibliographyTitle"/>
-      </w:pPr>
-      <w:r>
-        <w:rPr>
-          <w:lang w:eastAsia="en-US"/>
-        </w:rPr>
-        <w:fldChar w:fldCharType="begin"/>
-      </w:r>
-      <w:r>
-        <w:rPr>
-          <w:lang w:eastAsia="en-US"/>
-        </w:rPr>
-        <w:instrText xml:space="preserve"> ADDIN EN.REFLIST </w:instrText>
-      </w:r>
-      <w:r>
-        <w:rPr>
-          <w:lang w:eastAsia="en-US"/>
-        </w:rPr>
-        <w:fldChar w:fldCharType="separate"/>
-      </w:r>
-      <w:r>
-        <w:t>Bibliography</w:t>
-      </w:r>
-    </w:p>
-    <w:p>
-      <w:pPr>
-        <w:pStyle w:val="EndNoteBibliographyTitle"/>
-      </w:pPr>
-    </w:p>
-    <w:p>
-      <w:pPr>
         <w:pStyle w:val="EndNoteBibliography"/>
-        <w:spacing w:after="240"/>
-      </w:pPr>
-      <w:bookmarkStart w:id="36" w:name="_ENREF_1"/>
-      <w:r>
-        <w:t xml:space="preserve">Arendt, T., Biermann, E., Jurack, S., Krause, C. and Taentzer, G. (2010). Henshin: advanced concepts and tools for in-place EMF model transformations. </w:t>
+      </w:pPr>
+      <w:bookmarkStart w:id="36" w:name="_ENREF_5"/>
+      <w:r>
+        <w:t xml:space="preserve">Balland, E., Brauner, P., Kopetz, R., Moreau, P.-E. and Reilles, A. (2007). Tom: Piggybacking Rewriting on Java. </w:t>
       </w:r>
       <w:r>
         <w:rPr>
           <w:u w:val="single"/>
         </w:rPr>
-        <w:t>Model Driven Engineering Languages and Systems</w:t>
-      </w:r>
-      <w:r>
-        <w:t>, Springer</w:t>
+        <w:t>Term Rewriting and Applications</w:t>
+      </w:r>
+      <w:r>
+        <w:t xml:space="preserve">. F. Baader, Springer Berlin Heidelberg. </w:t>
       </w:r>
       <w:r>
         <w:rPr>
           <w:b/>
         </w:rPr>
-        <w:t xml:space="preserve">: </w:t>
-      </w:r>
-      <w:r>
-        <w:t>121-135.</w:t>
+        <w:t xml:space="preserve">4533: </w:t>
+      </w:r>
+      <w:r>
+        <w:t>36-47.</w:t>
       </w:r>
       <w:bookmarkEnd w:id="36"/>
     </w:p>
     <w:p>
       <w:pPr>
         <w:pStyle w:val="EndNoteBibliography"/>
-        <w:spacing w:after="240"/>
-      </w:pPr>
-      <w:bookmarkStart w:id="37" w:name="_ENREF_2"/>
-      <w:r>
-        <w:t xml:space="preserve">Back, R.-J. and Wright, J. (2012). </w:t>
+      </w:pPr>
+      <w:bookmarkStart w:id="37" w:name="_ENREF_6"/>
+      <w:r>
+        <w:t xml:space="preserve">Cicchetti, A., Di Ruscio, D., Eramo, R. and Pierantonio, A. (2011). JTL: a bidirectional and change propagating transformation language. </w:t>
       </w:r>
       <w:r>
         <w:rPr>
           <w:u w:val="single"/>
         </w:rPr>
-        <w:t>Refinement calculus: a systematic introduction</w:t>
-      </w:r>
-      <w:r>
-        <w:t>, Springer Science &amp; Business Media.</w:t>
+        <w:t>Software Language Engineering</w:t>
+      </w:r>
+      <w:r>
+        <w:t>, Springer</w:t>
+      </w:r>
+      <w:r>
+        <w:rPr>
+          <w:b/>
+        </w:rPr>
+        <w:t xml:space="preserve">: </w:t>
+      </w:r>
+      <w:r>
+        <w:t>183-202.</w:t>
       </w:r>
       <w:bookmarkEnd w:id="37"/>
     </w:p>
     <w:p>
       <w:pPr>
         <w:pStyle w:val="EndNoteBibliography"/>
-        <w:spacing w:after="240"/>
-      </w:pPr>
-      <w:bookmarkStart w:id="38" w:name="_ENREF_3"/>
-      <w:r>
-        <w:t xml:space="preserve">Cicchetti, A., Di Ruscio, D., Eramo, R. and Pierantonio, A. (2011). JTL: a bidirectional and change propagating transformation language. </w:t>
+      </w:pPr>
+      <w:bookmarkStart w:id="38" w:name="_ENREF_7"/>
+      <w:r>
+        <w:t xml:space="preserve">Czarnecki, K. and Helsen, S. (2003). </w:t>
       </w:r>
       <w:r>
         <w:rPr>
           <w:u w:val="single"/>
         </w:rPr>
-        <w:t>Software Language Engineering</w:t>
-      </w:r>
-      <w:r>
-        <w:t>, Springer</w:t>
-      </w:r>
-      <w:r>
-        <w:rPr>
-          <w:b/>
-        </w:rPr>
-        <w:t xml:space="preserve">: </w:t>
-      </w:r>
-      <w:r>
-        <w:t>183-202.</w:t>
+        <w:t>Classification of model transformation approaches</w:t>
+      </w:r>
+      <w:r>
+        <w:t>. Proceedings of the 2nd OOPSLA Workshop on Generative Techniques in the Context of the Model Driven Architecture, USA.</w:t>
       </w:r>
       <w:bookmarkEnd w:id="38"/>
     </w:p>
     <w:p>
       <w:pPr>
         <w:pStyle w:val="EndNoteBibliography"/>
-        <w:spacing w:after="240"/>
-      </w:pPr>
-      <w:bookmarkStart w:id="39" w:name="_ENREF_4"/>
+      </w:pPr>
+      <w:bookmarkStart w:id="39" w:name="_ENREF_8"/>
       <w:r>
         <w:t xml:space="preserve">Czarnecki, K. and Helsen, S. (2006). "Feature-based survey of model transformation approaches." </w:t>
       </w:r>
@@ -7985,9 +9120,8 @@
     <w:p>
       <w:pPr>
         <w:pStyle w:val="EndNoteBibliography"/>
-        <w:spacing w:after="240"/>
-      </w:pPr>
-      <w:bookmarkStart w:id="40" w:name="_ENREF_5"/>
+      </w:pPr>
+      <w:bookmarkStart w:id="40" w:name="_ENREF_9"/>
       <w:r>
         <w:t xml:space="preserve">Eclipse. (2009). "Scope of the MOFScript."   Retrieved July, 2015, from </w:t>
       </w:r>
@@ -8007,9 +9141,8 @@
     <w:p>
       <w:pPr>
         <w:pStyle w:val="EndNoteBibliography"/>
-        <w:spacing w:after="240"/>
-      </w:pPr>
-      <w:bookmarkStart w:id="41" w:name="_ENREF_6"/>
+      </w:pPr>
+      <w:bookmarkStart w:id="41" w:name="_ENREF_10"/>
       <w:r>
         <w:t xml:space="preserve">Fleurey, F., Drey, Z., Vojtisek, D., Faucher, C. and Mahé, V. (2006). "Kermeta Language, Reference Manual." </w:t>
       </w:r>
@@ -8041,199 +9174,189 @@
     <w:p>
       <w:pPr>
         <w:pStyle w:val="EndNoteBibliography"/>
-        <w:spacing w:after="240"/>
-      </w:pPr>
-      <w:bookmarkStart w:id="42" w:name="_ENREF_7"/>
-      <w:r>
-        <w:t xml:space="preserve">Jouault, F., Allilaire, F., Bézivin, J., Kurtev, I. and Valduriez, P. (2006). </w:t>
+      </w:pPr>
+      <w:bookmarkStart w:id="42" w:name="_ENREF_11"/>
+      <w:r>
+        <w:t xml:space="preserve">Greenyer, J. and Kindler, E. (2010). "Comparing relational model transformation technologies: implementing Query/View/Transformation with Triple Graph Grammars." </w:t>
       </w:r>
       <w:r>
         <w:rPr>
           <w:u w:val="single"/>
         </w:rPr>
-        <w:t>ATL: a QVT-like transformation language</w:t>
-      </w:r>
-      <w:r>
-        <w:t>. Companion to the 21st ACM SIGPLAN symposium on Object-oriented programming systems, languages, and applications, ACM.</w:t>
+        <w:t>Software &amp; Systems Modeling</w:t>
+      </w:r>
+      <w:r>
+        <w:t xml:space="preserve"> </w:t>
+      </w:r>
+      <w:r>
+        <w:rPr>
+          <w:b/>
+        </w:rPr>
+        <w:t>9</w:t>
+      </w:r>
+      <w:r>
+        <w:t>(1): 21-46.</w:t>
       </w:r>
       <w:bookmarkEnd w:id="42"/>
     </w:p>
     <w:p>
       <w:pPr>
         <w:pStyle w:val="EndNoteBibliography"/>
-        <w:spacing w:after="240"/>
-      </w:pPr>
-      <w:bookmarkStart w:id="43" w:name="_ENREF_8"/>
-      <w:r>
-        <w:t xml:space="preserve">Kalnins, A., Celms, E. and Sostaks, A. (2005). </w:t>
+      </w:pPr>
+      <w:bookmarkStart w:id="43" w:name="_ENREF_12"/>
+      <w:r>
+        <w:t xml:space="preserve">Jouault, F., Allilaire, F., Bézivin, J., Kurtev, I. and Valduriez, P. (2006). </w:t>
       </w:r>
       <w:r>
         <w:rPr>
           <w:u w:val="single"/>
         </w:rPr>
-        <w:t>Model transformation approach based on MOLA</w:t>
-      </w:r>
-      <w:r>
-        <w:t>. Model Transformations in Practice Workshop at MoDELS, Citeseer.</w:t>
+        <w:t>ATL: a QVT-like transformation language</w:t>
+      </w:r>
+      <w:r>
+        <w:t>. Companion to the 21st ACM SIGPLAN symposium on Object-oriented programming systems, languages, and applications, ACM.</w:t>
       </w:r>
       <w:bookmarkEnd w:id="43"/>
     </w:p>
     <w:p>
       <w:pPr>
         <w:pStyle w:val="EndNoteBibliography"/>
-        <w:spacing w:after="240"/>
-      </w:pPr>
-      <w:bookmarkStart w:id="44" w:name="_ENREF_9"/>
-      <w:r>
-        <w:t xml:space="preserve">Kolovos, D. S., Paige, R. F. and Polack, F. A. (2006). </w:t>
+      </w:pPr>
+      <w:bookmarkStart w:id="44" w:name="_ENREF_13"/>
+      <w:r>
+        <w:t xml:space="preserve">Kalnins, A., Celms, E. and Sostaks, A. (2005). </w:t>
       </w:r>
       <w:r>
         <w:rPr>
           <w:u w:val="single"/>
         </w:rPr>
-        <w:t>Eclipse development tools for epsilon</w:t>
-      </w:r>
-      <w:r>
-        <w:t>. Eclipse Summit Europe, Eclipse Modeling Symposium.</w:t>
+        <w:t>Model transformation approach based on MOLA</w:t>
+      </w:r>
+      <w:r>
+        <w:t>. Model Transformations in Practice Workshop at MoDELS, Citeseer.</w:t>
       </w:r>
       <w:bookmarkEnd w:id="44"/>
     </w:p>
     <w:p>
       <w:pPr>
         <w:pStyle w:val="EndNoteBibliography"/>
-        <w:spacing w:after="240"/>
-      </w:pPr>
-      <w:bookmarkStart w:id="45" w:name="_ENREF_10"/>
-      <w:r>
-        <w:t xml:space="preserve">Kolovos, D. S., Paige, R. F. and Polack, F. A. (2008). The epsilon transformation language. </w:t>
+      </w:pPr>
+      <w:bookmarkStart w:id="45" w:name="_ENREF_14"/>
+      <w:r>
+        <w:t xml:space="preserve">Kolovos, D. S., Paige, R. F. and Polack, F. A. (2006). </w:t>
       </w:r>
       <w:r>
         <w:rPr>
           <w:u w:val="single"/>
         </w:rPr>
-        <w:t>Theory and practice of model transformations</w:t>
-      </w:r>
-      <w:r>
-        <w:t>, Springer</w:t>
-      </w:r>
-      <w:r>
-        <w:rPr>
-          <w:b/>
-        </w:rPr>
-        <w:t xml:space="preserve">: </w:t>
-      </w:r>
-      <w:r>
-        <w:t>46-60.</w:t>
+        <w:t>Eclipse development tools for epsilon</w:t>
+      </w:r>
+      <w:r>
+        <w:t>. Eclipse Summit Europe, Eclipse Modeling Symposium.</w:t>
       </w:r>
       <w:bookmarkEnd w:id="45"/>
     </w:p>
     <w:p>
       <w:pPr>
         <w:pStyle w:val="EndNoteBibliography"/>
-        <w:spacing w:after="240"/>
-      </w:pPr>
-      <w:bookmarkStart w:id="46" w:name="_ENREF_11"/>
-      <w:r>
-        <w:t xml:space="preserve">Mens, T. and Van Gorp, P. (2006). "A taxonomy of model transformation." </w:t>
+      </w:pPr>
+      <w:bookmarkStart w:id="46" w:name="_ENREF_15"/>
+      <w:r>
+        <w:t xml:space="preserve">Kolovos, D. S., Paige, R. F. and Polack, F. A. (2008). The epsilon transformation language. </w:t>
       </w:r>
       <w:r>
         <w:rPr>
           <w:u w:val="single"/>
         </w:rPr>
-        <w:t>Electronic Notes in Theoretical Computer Science</w:t>
-      </w:r>
-      <w:r>
-        <w:t xml:space="preserve"> </w:t>
+        <w:t>Theory and practice of model transformations</w:t>
+      </w:r>
+      <w:r>
+        <w:t>, Springer</w:t>
       </w:r>
       <w:r>
         <w:rPr>
           <w:b/>
         </w:rPr>
-        <w:t>152</w:t>
-      </w:r>
-      <w:r>
-        <w:t>: 125-142.</w:t>
+        <w:t xml:space="preserve">: </w:t>
+      </w:r>
+      <w:r>
+        <w:t>46-60.</w:t>
       </w:r>
       <w:bookmarkEnd w:id="46"/>
     </w:p>
     <w:p>
       <w:pPr>
         <w:pStyle w:val="EndNoteBibliography"/>
-        <w:spacing w:after="240"/>
-      </w:pPr>
-      <w:bookmarkStart w:id="47" w:name="_ENREF_12"/>
-      <w:r>
-        <w:t xml:space="preserve">Stevens, P. (2008). A landscape of bidirectional model transformations. </w:t>
-      </w:r>
-      <w:r>
-        <w:rPr>
-          <w:u w:val="single"/>
-        </w:rPr>
-        <w:t>Generative and transformational techniques in software engineering II</w:t>
-      </w:r>
-      <w:r>
-        <w:t>, Springer</w:t>
-      </w:r>
-      <w:r>
-        <w:rPr>
-          <w:b/>
-        </w:rPr>
-        <w:t xml:space="preserve">: </w:t>
-      </w:r>
-      <w:r>
-        <w:t>408-424.</w:t>
+      </w:pPr>
+      <w:bookmarkStart w:id="47" w:name="_ENREF_16"/>
+      <w:r>
+        <w:t>Lano, K. (2013). The UML-RSDS Manual.</w:t>
       </w:r>
       <w:bookmarkEnd w:id="47"/>
     </w:p>
     <w:p>
       <w:pPr>
         <w:pStyle w:val="EndNoteBibliography"/>
-        <w:spacing w:after="240"/>
-      </w:pPr>
-      <w:bookmarkStart w:id="48" w:name="_ENREF_13"/>
-      <w:r>
-        <w:t xml:space="preserve">Tisi, M., Jouault, F., Fraternali, P., Ceri, S. and Bézivin, J. (2009). </w:t>
+      </w:pPr>
+      <w:bookmarkStart w:id="48" w:name="_ENREF_17"/>
+      <w:r>
+        <w:t xml:space="preserve">Lawley, M. and Steel, J. (2006). </w:t>
       </w:r>
       <w:r>
         <w:rPr>
           <w:u w:val="single"/>
         </w:rPr>
-        <w:t>On the use of higher-order model transformations</w:t>
-      </w:r>
-      <w:r>
-        <w:t>. Model Driven Architecture-Foundations and Applications, Springer.</w:t>
+        <w:t>Practical declarative model transformation with Tefkat</w:t>
+      </w:r>
+      <w:r>
+        <w:t>. Satellite Events at the MoDELS 2005 Conference, Springer.</w:t>
       </w:r>
       <w:bookmarkEnd w:id="48"/>
     </w:p>
     <w:p>
       <w:pPr>
         <w:pStyle w:val="EndNoteBibliography"/>
-        <w:spacing w:after="240"/>
-      </w:pPr>
-      <w:bookmarkStart w:id="49" w:name="_ENREF_14"/>
-      <w:r>
-        <w:lastRenderedPageBreak/>
-        <w:t xml:space="preserve">Warmer, J. B. and Kleppe, A. G. (2003). </w:t>
+      </w:pPr>
+      <w:bookmarkStart w:id="49" w:name="_ENREF_18"/>
+      <w:r>
+        <w:t xml:space="preserve">Lédeczi, Á., Bakay, A., Maroti, M., Völgyesi, P., Nordstrom, G., Sprinkle, J. and Karsai, G. (2001). "Composing domain-specific design environments." </w:t>
       </w:r>
       <w:r>
         <w:rPr>
           <w:u w:val="single"/>
         </w:rPr>
-        <w:t>The object constraint language: getting your models ready for MDA</w:t>
-      </w:r>
-      <w:r>
-        <w:t>, Addison-Wesley Professional.</w:t>
+        <w:t>Computer</w:t>
+      </w:r>
+      <w:r>
+        <w:t xml:space="preserve"> </w:t>
+      </w:r>
+      <w:r>
+        <w:rPr>
+          <w:b/>
+        </w:rPr>
+        <w:t>34</w:t>
+      </w:r>
+      <w:r>
+        <w:t>(11): 44-51.</w:t>
       </w:r>
       <w:bookmarkEnd w:id="49"/>
     </w:p>
     <w:p>
       <w:pPr>
         <w:pStyle w:val="EndNoteBibliography"/>
-        <w:spacing w:after="240"/>
-      </w:pPr>
-      <w:bookmarkStart w:id="50" w:name="_ENREF_15"/>
-      <w:r>
-        <w:t>Wikipedia. (2015). "Model transformation language."   Retrieved June, 2015, from https://en.wikipedia.org/wiki/Model_transformation_language.</w:t>
+      </w:pPr>
+      <w:bookmarkStart w:id="50" w:name="_ENREF_19"/>
+      <w:r>
+        <w:t xml:space="preserve">Lúcio, L., Amrani, M., Dingel, J., Lambers, L., Salay, R., Selim, G. M., Syriani, E. and Wimmer, M. (2014). "Model transformation intents and their properties." </w:t>
+      </w:r>
+      <w:r>
+        <w:rPr>
+          <w:u w:val="single"/>
+        </w:rPr>
+        <w:t>Software &amp; Systems Modeling</w:t>
+      </w:r>
+      <w:r>
+        <w:t>: 1-38.</w:t>
       </w:r>
       <w:bookmarkEnd w:id="50"/>
     </w:p>
@@ -8241,15 +9364,15 @@
       <w:pPr>
         <w:pStyle w:val="EndNoteBibliography"/>
       </w:pPr>
-      <w:bookmarkStart w:id="51" w:name="_ENREF_16"/>
-      <w:r>
-        <w:t xml:space="preserve">Wirth, N. (1971). "Program development by stepwise refinement." </w:t>
+      <w:bookmarkStart w:id="51" w:name="_ENREF_20"/>
+      <w:r>
+        <w:t xml:space="preserve">Mens, T. and Van Gorp, P. (2006). "A taxonomy of model transformation." </w:t>
       </w:r>
       <w:r>
         <w:rPr>
           <w:u w:val="single"/>
         </w:rPr>
-        <w:t>Communications of the ACM</w:t>
+        <w:t>Electronic Notes in Theoretical Computer Science</w:t>
       </w:r>
       <w:r>
         <w:t xml:space="preserve"> </w:t>
@@ -8258,16 +9381,189 @@
         <w:rPr>
           <w:b/>
         </w:rPr>
-        <w:t>14</w:t>
-      </w:r>
-      <w:r>
-        <w:t>(4): 221-227.</w:t>
+        <w:t>152</w:t>
+      </w:r>
+      <w:r>
+        <w:t>: 125-142.</w:t>
       </w:r>
       <w:bookmarkEnd w:id="51"/>
     </w:p>
     <w:p>
       <w:pPr>
+        <w:pStyle w:val="EndNoteBibliography"/>
+      </w:pPr>
+      <w:bookmarkStart w:id="52" w:name="_ENREF_21"/>
+      <w:r>
+        <w:t>Sendall, S. and Kozaczynski, W. (2003). Model transformation the heart and soul of model-driven software development.</w:t>
+      </w:r>
+      <w:bookmarkEnd w:id="52"/>
+    </w:p>
+    <w:p>
+      <w:pPr>
+        <w:pStyle w:val="EndNoteBibliography"/>
+      </w:pPr>
+      <w:bookmarkStart w:id="53" w:name="_ENREF_22"/>
+      <w:r>
+        <w:t xml:space="preserve">Stevens, P. (2008). A landscape of bidirectional model transformations. </w:t>
+      </w:r>
+      <w:r>
+        <w:rPr>
+          <w:u w:val="single"/>
+        </w:rPr>
+        <w:t>Generative and transformational techniques in software engineering II</w:t>
+      </w:r>
+      <w:r>
+        <w:t>, Springer</w:t>
+      </w:r>
+      <w:r>
+        <w:rPr>
+          <w:b/>
+        </w:rPr>
+        <w:t xml:space="preserve">: </w:t>
+      </w:r>
+      <w:r>
+        <w:t>408-424.</w:t>
+      </w:r>
+      <w:bookmarkEnd w:id="53"/>
+    </w:p>
+    <w:p>
+      <w:pPr>
+        <w:pStyle w:val="EndNoteBibliography"/>
+      </w:pPr>
+      <w:bookmarkStart w:id="54" w:name="_ENREF_23"/>
+      <w:r>
+        <w:t xml:space="preserve">Tisi, M., Jouault, F., Fraternali, P., Ceri, S. and Bézivin, J. (2009). </w:t>
+      </w:r>
+      <w:r>
+        <w:rPr>
+          <w:u w:val="single"/>
+        </w:rPr>
+        <w:t>On the use of higher-order model transformations</w:t>
+      </w:r>
+      <w:r>
+        <w:t>. Model Driven Architecture-Foundations and Applications, Springer.</w:t>
+      </w:r>
+      <w:bookmarkEnd w:id="54"/>
+    </w:p>
+    <w:p>
+      <w:pPr>
+        <w:pStyle w:val="EndNoteBibliography"/>
+      </w:pPr>
+      <w:bookmarkStart w:id="55" w:name="_ENREF_24"/>
+      <w:r>
+        <w:t xml:space="preserve">Varró, D. and Balogh, A. (2007). "The model transformation language of the VIATRA2 framework." </w:t>
+      </w:r>
+      <w:r>
+        <w:rPr>
+          <w:u w:val="single"/>
+        </w:rPr>
+        <w:t>Science of Computer Programming</w:t>
+      </w:r>
+      <w:r>
+        <w:t xml:space="preserve"> </w:t>
+      </w:r>
+      <w:r>
+        <w:rPr>
+          <w:b/>
+        </w:rPr>
+        <w:t>68</w:t>
+      </w:r>
+      <w:r>
+        <w:t>(3): 214-234.</w:t>
+      </w:r>
+      <w:bookmarkEnd w:id="55"/>
+    </w:p>
+    <w:p>
+      <w:pPr>
+        <w:pStyle w:val="EndNoteBibliography"/>
+      </w:pPr>
+      <w:bookmarkStart w:id="56" w:name="_ENREF_25"/>
+      <w:r>
+        <w:t xml:space="preserve">Visser, E. (1998). "A core language for rewriting." </w:t>
+      </w:r>
+      <w:r>
+        <w:rPr>
+          <w:u w:val="single"/>
+        </w:rPr>
+        <w:t>Electronic Notes in Theoretical Computer Science</w:t>
+      </w:r>
+      <w:r>
+        <w:t xml:space="preserve"> </w:t>
+      </w:r>
+      <w:r>
+        <w:rPr>
+          <w:b/>
+        </w:rPr>
+        <w:t>15</w:t>
+      </w:r>
+      <w:r>
+        <w:t>: 422-441.</w:t>
+      </w:r>
+      <w:bookmarkEnd w:id="56"/>
+    </w:p>
+    <w:p>
+      <w:pPr>
+        <w:pStyle w:val="EndNoteBibliography"/>
+      </w:pPr>
+      <w:bookmarkStart w:id="57" w:name="_ENREF_26"/>
+      <w:r>
+        <w:t xml:space="preserve">Warmer, J. B. and Kleppe, A. G. (2003). </w:t>
+      </w:r>
+      <w:r>
+        <w:rPr>
+          <w:u w:val="single"/>
+        </w:rPr>
+        <w:t>The object constraint language: getting your models ready for MDA</w:t>
+      </w:r>
+      <w:r>
+        <w:t>, Addison-Wesley Professional.</w:t>
+      </w:r>
+      <w:bookmarkEnd w:id="57"/>
+    </w:p>
+    <w:p>
+      <w:pPr>
+        <w:pStyle w:val="EndNoteBibliography"/>
+      </w:pPr>
+      <w:bookmarkStart w:id="58" w:name="_ENREF_27"/>
+      <w:r>
+        <w:lastRenderedPageBreak/>
+        <w:t>Wikipedia. (2015). "Model transformation language."   Retrieved June, 2015, from https://en.wikipedia.org/wiki/Model_transformation_language.</w:t>
+      </w:r>
+      <w:bookmarkEnd w:id="58"/>
+    </w:p>
+    <w:p>
+      <w:pPr>
+        <w:pStyle w:val="EndNoteBibliography"/>
+      </w:pPr>
+      <w:bookmarkStart w:id="59" w:name="_ENREF_28"/>
+      <w:r>
+        <w:t xml:space="preserve">Wirth, N. (1971). "Program development by stepwise refinement." </w:t>
+      </w:r>
+      <w:r>
+        <w:rPr>
+          <w:u w:val="single"/>
+        </w:rPr>
+        <w:t>Communications of the ACM</w:t>
+      </w:r>
+      <w:r>
+        <w:t xml:space="preserve"> </w:t>
+      </w:r>
+      <w:r>
+        <w:rPr>
+          <w:b/>
+        </w:rPr>
+        <w:t>14</w:t>
+      </w:r>
+      <w:r>
+        <w:t>(4): 221-227.</w:t>
+      </w:r>
+      <w:bookmarkEnd w:id="59"/>
+    </w:p>
+    <w:p>
+      <w:pPr>
         <w:pStyle w:val="ITEABodyText"/>
+        <w:spacing w:line="276" w:lineRule="auto"/>
+        <w:ind w:left="450" w:hanging="450"/>
         <w:rPr>
           <w:lang w:eastAsia="en-US"/>
         </w:rPr>
@@ -8278,6 +9574,92 @@
         </w:rPr>
         <w:fldChar w:fldCharType="end"/>
       </w:r>
+    </w:p>
+    <w:p>
+      <w:pPr>
+        <w:pStyle w:val="ITEABodyText"/>
+        <w:spacing w:line="276" w:lineRule="auto"/>
+        <w:ind w:left="450" w:hanging="450"/>
+        <w:rPr>
+          <w:lang w:eastAsia="en-US"/>
+        </w:rPr>
+      </w:pPr>
+    </w:p>
+    <w:p>
+      <w:pPr>
+        <w:pStyle w:val="ITEAHeading1"/>
+        <w:numPr>
+          <w:ilvl w:val="0"/>
+          <w:numId w:val="0"/>
+        </w:numPr>
+      </w:pPr>
+      <w:bookmarkStart w:id="60" w:name="_Toc417308517"/>
+      <w:bookmarkStart w:id="61" w:name="_Toc424549167"/>
+      <w:r>
+        <w:lastRenderedPageBreak/>
+        <w:t>Appendixes</w:t>
+      </w:r>
+      <w:bookmarkEnd w:id="60"/>
+      <w:bookmarkEnd w:id="61"/>
+    </w:p>
+    <w:p>
+      <w:pPr>
+        <w:pStyle w:val="ITEAHeading2"/>
+        <w:numPr>
+          <w:ilvl w:val="0"/>
+          <w:numId w:val="0"/>
+        </w:numPr>
+        <w:rPr>
+          <w:lang w:eastAsia="en-US"/>
+        </w:rPr>
+      </w:pPr>
+      <w:bookmarkStart w:id="62" w:name="_Toc417308518"/>
+      <w:bookmarkStart w:id="63" w:name="_Toc424549168"/>
+      <w:r>
+        <w:rPr>
+          <w:lang w:eastAsia="en-US"/>
+        </w:rPr>
+        <w:t>Appendix 1</w:t>
+      </w:r>
+      <w:bookmarkEnd w:id="62"/>
+      <w:bookmarkEnd w:id="63"/>
+    </w:p>
+    <w:p>
+      <w:pPr>
+        <w:pStyle w:val="ITEABodyText"/>
+      </w:pPr>
+      <w:r>
+        <w:t>Doloreptium dic temquo qui voluptate dellabo. Ut labo. Et pel maxim resed molore nit andios volorumenis eum enihiti nciasim olorepeles ea aut maximolupta vendae sundites dolecaborem ni nonseque poreri dolora plati quid ut lab iuscia volorio rporemp edisitatis sed quis aut explit, to cuptas sendae volor ad moloreium dollat lande iduci dolupta eribus etur, sintem quae videbit estiore ommosapel ea delia volesciustio quiam, sit evero blabore</w:t>
+      </w:r>
+      <w:r>
+        <w:t> </w:t>
+      </w:r>
+    </w:p>
+    <w:p>
+      <w:pPr>
+        <w:pStyle w:val="ITEABodyText"/>
+        <w:rPr>
+          <w:lang w:eastAsia="en-US"/>
+        </w:rPr>
+      </w:pPr>
+    </w:p>
+    <w:p>
+      <w:pPr>
+        <w:pStyle w:val="ITEABodyText"/>
+        <w:ind w:left="450" w:hanging="450"/>
+        <w:rPr>
+          <w:lang w:eastAsia="en-US"/>
+        </w:rPr>
+      </w:pPr>
+    </w:p>
+    <w:p>
+      <w:pPr>
+        <w:pStyle w:val="ITEABodyText"/>
+        <w:ind w:left="450" w:hanging="450"/>
+        <w:rPr>
+          <w:lang w:eastAsia="en-US"/>
+        </w:rPr>
+      </w:pPr>
     </w:p>
     <w:sectPr>
       <w:headerReference w:type="default" r:id="rId15"/>
@@ -8423,7 +9805,7 @@
               <w:noProof/>
               <w:szCs w:val="20"/>
             </w:rPr>
-            <w:t>13</w:t>
+            <w:t>18</w:t>
           </w:r>
           <w:r>
             <w:rPr>
@@ -8475,7 +9857,7 @@
               <w:noProof/>
               <w:szCs w:val="20"/>
             </w:rPr>
-            <w:t>17</w:t>
+            <w:t>18</w:t>
           </w:r>
           <w:r>
             <w:rPr>
@@ -8608,7 +9990,6 @@
         <w:docPartUnique/>
       </w:docPartObj>
     </w:sdtPr>
-    <w:sdtEndPr/>
     <w:sdtContent>
       <w:p>
         <w:pPr>
@@ -8632,7 +10013,7 @@
           <w:rPr>
             <w:noProof/>
           </w:rPr>
-          <w:t>13</w:t>
+          <w:t>18</w:t>
         </w:r>
         <w:r>
           <w:rPr>
@@ -8729,29 +10110,7 @@
         <w:szCs w:val="18"/>
         <w:lang w:eastAsia="en-US"/>
       </w:rPr>
-      <w:t xml:space="preserve"> reference: </w:t>
-    </w:r>
-    <w:r>
-      <w:rPr>
-        <w:rFonts w:eastAsiaTheme="minorHAnsi" w:cstheme="minorBidi"/>
-        <w:color w:val="7F7F7F" w:themeColor="text1" w:themeTint="80"/>
-        <w:spacing w:val="0"/>
-        <w:sz w:val="18"/>
-        <w:szCs w:val="18"/>
-        <w:lang w:eastAsia="en-US"/>
-      </w:rPr>
-      <w:t>D3.1.1</w:t>
-    </w:r>
-    <w:r>
-      <w:rPr>
-        <w:rFonts w:eastAsiaTheme="minorHAnsi" w:cstheme="minorBidi"/>
-        <w:color w:val="7F7F7F" w:themeColor="text1" w:themeTint="80"/>
-        <w:spacing w:val="0"/>
-        <w:sz w:val="18"/>
-        <w:szCs w:val="18"/>
-        <w:lang w:eastAsia="en-US"/>
-      </w:rPr>
-      <w:t xml:space="preserve"> </w:t>
+      <w:t xml:space="preserve"> reference: D3.1.1 </w:t>
     </w:r>
     <w:r>
       <w:rPr>
@@ -22609,7 +23968,6 @@
   <w:style w:type="character" w:default="1" w:styleId="DefaultParagraphFont">
     <w:name w:val="Default Paragraph Font"/>
     <w:uiPriority w:val="1"/>
-    <w:semiHidden/>
     <w:unhideWhenUsed/>
   </w:style>
   <w:style w:type="table" w:default="1" w:styleId="TableNormal">
@@ -26469,12 +27827,14 @@
 </file>
 
 <file path=customXml/item1.xml><?xml version="1.0" encoding="utf-8"?>
-<?mso-contentType ?>
-<FormTemplates xmlns="http://schemas.microsoft.com/sharepoint/v3/contenttype/forms">
-  <Display>DocumentLibraryForm</Display>
-  <Edit>DocumentLibraryForm</Edit>
-  <New>DocumentLibraryForm</New>
-</FormTemplates>
+<p:properties xmlns:p="http://schemas.microsoft.com/office/2006/metadata/properties" xmlns:xsi="http://www.w3.org/2001/XMLSchema-instance" xmlns:pc="http://schemas.microsoft.com/office/infopath/2007/PartnerControls">
+  <documentManagement>
+    <TaxCatchAll xmlns="194ccb06-a9bd-44be-8233-5ea8b0721088"/>
+    <TaxKeywordTaxHTField xmlns="194ccb06-a9bd-44be-8233-5ea8b0721088">
+      <Terms xmlns="http://schemas.microsoft.com/office/infopath/2007/PartnerControls"/>
+    </TaxKeywordTaxHTField>
+  </documentManagement>
+</p:properties>
 </file>
 
 <file path=customXml/item2.xml><?xml version="1.0" encoding="utf-8"?>
@@ -26618,14 +27978,12 @@
 </file>
 
 <file path=customXml/item3.xml><?xml version="1.0" encoding="utf-8"?>
-<p:properties xmlns:p="http://schemas.microsoft.com/office/2006/metadata/properties" xmlns:xsi="http://www.w3.org/2001/XMLSchema-instance" xmlns:pc="http://schemas.microsoft.com/office/infopath/2007/PartnerControls">
-  <documentManagement>
-    <TaxCatchAll xmlns="194ccb06-a9bd-44be-8233-5ea8b0721088"/>
-    <TaxKeywordTaxHTField xmlns="194ccb06-a9bd-44be-8233-5ea8b0721088">
-      <Terms xmlns="http://schemas.microsoft.com/office/infopath/2007/PartnerControls"/>
-    </TaxKeywordTaxHTField>
-  </documentManagement>
-</p:properties>
+<?mso-contentType ?>
+<FormTemplates xmlns="http://schemas.microsoft.com/sharepoint/v3/contenttype/forms">
+  <Display>DocumentLibraryForm</Display>
+  <Edit>DocumentLibraryForm</Edit>
+  <New>DocumentLibraryForm</New>
+</FormTemplates>
 </file>
 
 <file path=customXml/item4.xml><?xml version="1.0" encoding="utf-8"?>
@@ -26654,9 +28012,11 @@
 </file>
 
 <file path=customXml/itemProps1.xml><?xml version="1.0" encoding="utf-8"?>
-<ds:datastoreItem xmlns:ds="http://schemas.openxmlformats.org/officeDocument/2006/customXml" ds:itemID="{1D7ACB1F-E46F-44D4-BC20-DD633AB4993C}">
+<ds:datastoreItem xmlns:ds="http://schemas.openxmlformats.org/officeDocument/2006/customXml" ds:itemID="{DFFBFD16-ACF5-4461-95B8-9F684056E623}">
   <ds:schemaRefs>
-    <ds:schemaRef ds:uri="http://schemas.microsoft.com/sharepoint/v3/contenttype/forms"/>
+    <ds:schemaRef ds:uri="http://schemas.microsoft.com/office/2006/metadata/properties"/>
+    <ds:schemaRef ds:uri="http://schemas.microsoft.com/office/infopath/2007/PartnerControls"/>
+    <ds:schemaRef ds:uri="194ccb06-a9bd-44be-8233-5ea8b0721088"/>
   </ds:schemaRefs>
 </ds:datastoreItem>
 </file>
@@ -26680,17 +28040,15 @@
 </file>
 
 <file path=customXml/itemProps3.xml><?xml version="1.0" encoding="utf-8"?>
-<ds:datastoreItem xmlns:ds="http://schemas.openxmlformats.org/officeDocument/2006/customXml" ds:itemID="{DFFBFD16-ACF5-4461-95B8-9F684056E623}">
+<ds:datastoreItem xmlns:ds="http://schemas.openxmlformats.org/officeDocument/2006/customXml" ds:itemID="{1D7ACB1F-E46F-44D4-BC20-DD633AB4993C}">
   <ds:schemaRefs>
-    <ds:schemaRef ds:uri="http://schemas.microsoft.com/office/2006/metadata/properties"/>
-    <ds:schemaRef ds:uri="http://schemas.microsoft.com/office/infopath/2007/PartnerControls"/>
-    <ds:schemaRef ds:uri="194ccb06-a9bd-44be-8233-5ea8b0721088"/>
+    <ds:schemaRef ds:uri="http://schemas.microsoft.com/sharepoint/v3/contenttype/forms"/>
   </ds:schemaRefs>
 </ds:datastoreItem>
 </file>
 
 <file path=customXml/itemProps4.xml><?xml version="1.0" encoding="utf-8"?>
-<ds:datastoreItem xmlns:ds="http://schemas.openxmlformats.org/officeDocument/2006/customXml" ds:itemID="{E2171891-80EA-484E-8803-97EE9F5945A8}">
+<ds:datastoreItem xmlns:ds="http://schemas.openxmlformats.org/officeDocument/2006/customXml" ds:itemID="{DAAEAFBE-A879-4874-B28F-B7E393713F38}">
   <ds:schemaRefs>
     <ds:schemaRef ds:uri="http://schemas.openxmlformats.org/officeDocument/2006/bibliography"/>
   </ds:schemaRefs>

</xml_diff>

<commit_message>
Extension in the comparison section
</commit_message>
<xml_diff>
--- a/WP3/D3.1.1 Review of model-to-model transformation approaches and technologies.docx
+++ b/WP3/D3.1.1 Review of model-to-model transformation approaches and technologies.docx
@@ -4802,6 +4802,13 @@
           <w:szCs w:val="28"/>
           <w:lang w:eastAsia="en-US"/>
         </w:rPr>
+      </w:r>
+      <w:r>
+        <w:rPr>
+          <w:sz w:val="22"/>
+          <w:szCs w:val="28"/>
+          <w:lang w:eastAsia="en-US"/>
+        </w:rPr>
         <w:fldChar w:fldCharType="separate"/>
       </w:r>
       <w:r>
@@ -4861,25 +4868,7 @@
             <w:szCs w:val="28"/>
             <w:lang w:eastAsia="en-US"/>
           </w:rPr>
-          <w:t>Hu</w:t>
-        </w:r>
-        <w:r>
-          <w:rPr>
-            <w:noProof/>
-            <w:sz w:val="22"/>
-            <w:szCs w:val="28"/>
-            <w:lang w:eastAsia="en-US"/>
-          </w:rPr>
-          <w:t>b</w:t>
-        </w:r>
-        <w:r>
-          <w:rPr>
-            <w:noProof/>
-            <w:sz w:val="22"/>
-            <w:szCs w:val="28"/>
-            <w:lang w:eastAsia="en-US"/>
-          </w:rPr>
-          <w:t>er, 2008</w:t>
+          <w:t>Huber, 2008</w:t>
         </w:r>
       </w:hyperlink>
       <w:r>
@@ -10914,7 +10903,7 @@
     <w:p>
       <w:pPr>
         <w:shd w:val="clear" w:color="auto" w:fill="FFFFFF"/>
-        <w:spacing w:line="276" w:lineRule="auto"/>
+        <w:spacing w:after="120" w:line="276" w:lineRule="auto"/>
         <w:jc w:val="both"/>
         <w:rPr>
           <w:rFonts w:cs="Arial"/>
@@ -12981,11 +12970,20 @@
         </w:rPr>
         <w:t>nearly all tools were built with the goal of offering general-purpose transformations.</w:t>
       </w:r>
+      <w:r>
+        <w:rPr>
+          <w:rFonts w:cs="Arial"/>
+          <w:color w:val="000000"/>
+          <w:sz w:val="22"/>
+          <w:szCs w:val="22"/>
+        </w:rPr>
+        <w:t xml:space="preserve"> </w:t>
+      </w:r>
     </w:p>
     <w:p>
       <w:pPr>
         <w:shd w:val="clear" w:color="auto" w:fill="FFFFFF"/>
-        <w:spacing w:after="300" w:line="276" w:lineRule="auto"/>
+        <w:spacing w:after="120" w:line="276" w:lineRule="auto"/>
         <w:jc w:val="both"/>
         <w:rPr>
           <w:rFonts w:cs="Arial"/>
@@ -12994,17 +12992,3793 @@
           <w:szCs w:val="22"/>
         </w:rPr>
       </w:pPr>
+      <w:r>
+        <w:rPr>
+          <w:rFonts w:cs="Arial"/>
+          <w:color w:val="000000"/>
+          <w:sz w:val="22"/>
+          <w:szCs w:val="22"/>
+        </w:rPr>
+        <w:t xml:space="preserve">Also, taking the voting results in the contest into consideration, some other criteria are evaluated, namely dimension completeness, understandability, and conciseness. </w:t>
+      </w:r>
+      <w:r>
+        <w:rPr>
+          <w:rFonts w:cs="Arial"/>
+          <w:color w:val="000000"/>
+          <w:sz w:val="22"/>
+          <w:szCs w:val="22"/>
+        </w:rPr>
+        <w:t>Completeness</w:t>
+      </w:r>
+      <w:r>
+        <w:rPr>
+          <w:rFonts w:cs="Arial"/>
+          <w:color w:val="000000"/>
+          <w:sz w:val="22"/>
+          <w:szCs w:val="22"/>
+        </w:rPr>
+        <w:t xml:space="preserve"> </w:t>
+      </w:r>
+      <w:r>
+        <w:rPr>
+          <w:rFonts w:cs="Arial"/>
+          <w:color w:val="000000"/>
+          <w:sz w:val="22"/>
+          <w:szCs w:val="22"/>
+        </w:rPr>
+        <w:t>was</w:t>
+      </w:r>
+      <w:r>
+        <w:rPr>
+          <w:rFonts w:cs="Arial"/>
+          <w:color w:val="000000"/>
+          <w:sz w:val="22"/>
+          <w:szCs w:val="22"/>
+        </w:rPr>
+        <w:t xml:space="preserve"> </w:t>
+      </w:r>
+      <w:r>
+        <w:rPr>
+          <w:rFonts w:cs="Arial"/>
+          <w:color w:val="000000"/>
+          <w:sz w:val="22"/>
+          <w:szCs w:val="22"/>
+        </w:rPr>
+        <w:t>of</w:t>
+      </w:r>
+      <w:r>
+        <w:rPr>
+          <w:rFonts w:cs="Arial"/>
+          <w:color w:val="000000"/>
+          <w:sz w:val="22"/>
+          <w:szCs w:val="22"/>
+        </w:rPr>
+        <w:t xml:space="preserve"> </w:t>
+      </w:r>
+      <w:r>
+        <w:rPr>
+          <w:rFonts w:cs="Arial"/>
+          <w:color w:val="000000"/>
+          <w:sz w:val="22"/>
+          <w:szCs w:val="22"/>
+        </w:rPr>
+        <w:t>low</w:t>
+      </w:r>
+      <w:r>
+        <w:rPr>
+          <w:rFonts w:cs="Arial"/>
+          <w:color w:val="000000"/>
+          <w:sz w:val="22"/>
+          <w:szCs w:val="22"/>
+        </w:rPr>
+        <w:t xml:space="preserve"> </w:t>
+      </w:r>
+      <w:r>
+        <w:rPr>
+          <w:rFonts w:cs="Arial"/>
+          <w:color w:val="000000"/>
+          <w:sz w:val="22"/>
+          <w:szCs w:val="22"/>
+        </w:rPr>
+        <w:t>impact</w:t>
+      </w:r>
+      <w:r>
+        <w:rPr>
+          <w:rFonts w:cs="Arial"/>
+          <w:color w:val="000000"/>
+          <w:sz w:val="22"/>
+          <w:szCs w:val="22"/>
+        </w:rPr>
+        <w:t xml:space="preserve"> </w:t>
+      </w:r>
+      <w:r>
+        <w:rPr>
+          <w:rFonts w:cs="Arial"/>
+          <w:color w:val="000000"/>
+          <w:sz w:val="22"/>
+          <w:szCs w:val="22"/>
+        </w:rPr>
+        <w:t>compared</w:t>
+      </w:r>
+      <w:r>
+        <w:rPr>
+          <w:rFonts w:cs="Arial"/>
+          <w:color w:val="000000"/>
+          <w:sz w:val="22"/>
+          <w:szCs w:val="22"/>
+        </w:rPr>
+        <w:t xml:space="preserve"> </w:t>
+      </w:r>
+      <w:r>
+        <w:rPr>
+          <w:rFonts w:cs="Arial"/>
+          <w:color w:val="000000"/>
+          <w:sz w:val="22"/>
+          <w:szCs w:val="22"/>
+        </w:rPr>
+        <w:t>to</w:t>
+      </w:r>
+      <w:r>
+        <w:rPr>
+          <w:rFonts w:cs="Arial"/>
+          <w:color w:val="000000"/>
+          <w:sz w:val="22"/>
+          <w:szCs w:val="22"/>
+        </w:rPr>
+        <w:t xml:space="preserve"> </w:t>
+      </w:r>
+      <w:r>
+        <w:rPr>
+          <w:rFonts w:cs="Arial"/>
+          <w:color w:val="000000"/>
+          <w:sz w:val="22"/>
+          <w:szCs w:val="22"/>
+        </w:rPr>
+        <w:t>conciseness</w:t>
+      </w:r>
+      <w:r>
+        <w:rPr>
+          <w:rFonts w:cs="Arial"/>
+          <w:color w:val="000000"/>
+          <w:sz w:val="22"/>
+          <w:szCs w:val="22"/>
+        </w:rPr>
+        <w:t xml:space="preserve"> </w:t>
+      </w:r>
+      <w:r>
+        <w:rPr>
+          <w:rFonts w:cs="Arial"/>
+          <w:color w:val="000000"/>
+          <w:sz w:val="22"/>
+          <w:szCs w:val="22"/>
+        </w:rPr>
+        <w:t>and</w:t>
+      </w:r>
+      <w:r>
+        <w:rPr>
+          <w:rFonts w:cs="Arial"/>
+          <w:color w:val="000000"/>
+          <w:sz w:val="22"/>
+          <w:szCs w:val="22"/>
+        </w:rPr>
+        <w:t xml:space="preserve"> </w:t>
+      </w:r>
+      <w:r>
+        <w:rPr>
+          <w:rFonts w:cs="Arial"/>
+          <w:color w:val="000000"/>
+          <w:sz w:val="22"/>
+          <w:szCs w:val="22"/>
+        </w:rPr>
+        <w:t>understandability,</w:t>
+      </w:r>
+      <w:r>
+        <w:rPr>
+          <w:rFonts w:cs="Arial"/>
+          <w:color w:val="000000"/>
+          <w:sz w:val="22"/>
+          <w:szCs w:val="22"/>
+        </w:rPr>
+        <w:t xml:space="preserve"> </w:t>
+      </w:r>
+      <w:r>
+        <w:rPr>
+          <w:rFonts w:cs="Arial"/>
+          <w:color w:val="000000"/>
+          <w:sz w:val="22"/>
+          <w:szCs w:val="22"/>
+        </w:rPr>
+        <w:t>with</w:t>
+      </w:r>
+      <w:r>
+        <w:rPr>
+          <w:rFonts w:cs="Arial"/>
+          <w:color w:val="000000"/>
+          <w:sz w:val="22"/>
+          <w:szCs w:val="22"/>
+        </w:rPr>
+        <w:t xml:space="preserve"> </w:t>
+      </w:r>
+      <w:r>
+        <w:rPr>
+          <w:rFonts w:cs="Arial"/>
+          <w:color w:val="000000"/>
+          <w:sz w:val="22"/>
+          <w:szCs w:val="22"/>
+        </w:rPr>
+        <w:t>the</w:t>
+      </w:r>
+      <w:r>
+        <w:rPr>
+          <w:rFonts w:cs="Arial"/>
+          <w:color w:val="000000"/>
+          <w:sz w:val="22"/>
+          <w:szCs w:val="22"/>
+        </w:rPr>
+        <w:t xml:space="preserve"> </w:t>
+      </w:r>
+      <w:r>
+        <w:rPr>
+          <w:rFonts w:cs="Arial"/>
+          <w:color w:val="000000"/>
+          <w:sz w:val="22"/>
+          <w:szCs w:val="22"/>
+        </w:rPr>
+        <w:t>worst</w:t>
+      </w:r>
+      <w:r>
+        <w:rPr>
+          <w:rFonts w:cs="Arial"/>
+          <w:color w:val="000000"/>
+          <w:sz w:val="22"/>
+          <w:szCs w:val="22"/>
+        </w:rPr>
+        <w:t xml:space="preserve"> </w:t>
+      </w:r>
+      <w:r>
+        <w:rPr>
+          <w:rFonts w:cs="Arial"/>
+          <w:color w:val="000000"/>
+          <w:sz w:val="22"/>
+          <w:szCs w:val="22"/>
+        </w:rPr>
+        <w:t>solution</w:t>
+      </w:r>
+      <w:r>
+        <w:rPr>
+          <w:rFonts w:cs="Arial"/>
+          <w:color w:val="000000"/>
+          <w:sz w:val="22"/>
+          <w:szCs w:val="22"/>
+        </w:rPr>
+        <w:t xml:space="preserve"> </w:t>
+      </w:r>
+      <w:r>
+        <w:rPr>
+          <w:rFonts w:cs="Arial"/>
+          <w:color w:val="000000"/>
+          <w:sz w:val="22"/>
+          <w:szCs w:val="22"/>
+        </w:rPr>
+        <w:t>in</w:t>
+      </w:r>
+      <w:r>
+        <w:rPr>
+          <w:rFonts w:cs="Arial"/>
+          <w:color w:val="000000"/>
+          <w:sz w:val="22"/>
+          <w:szCs w:val="22"/>
+        </w:rPr>
+        <w:t xml:space="preserve"> </w:t>
+      </w:r>
+      <w:r>
+        <w:rPr>
+          <w:rFonts w:cs="Arial"/>
+          <w:color w:val="000000"/>
+          <w:sz w:val="22"/>
+          <w:szCs w:val="22"/>
+        </w:rPr>
+        <w:t>this</w:t>
+      </w:r>
+      <w:r>
+        <w:rPr>
+          <w:rFonts w:cs="Arial"/>
+          <w:color w:val="000000"/>
+          <w:sz w:val="22"/>
+          <w:szCs w:val="22"/>
+        </w:rPr>
+        <w:t xml:space="preserve"> </w:t>
+      </w:r>
+      <w:r>
+        <w:rPr>
+          <w:rFonts w:cs="Arial"/>
+          <w:color w:val="000000"/>
+          <w:sz w:val="22"/>
+          <w:szCs w:val="22"/>
+        </w:rPr>
+        <w:t>regard</w:t>
+      </w:r>
+      <w:r>
+        <w:rPr>
+          <w:rFonts w:cs="Arial"/>
+          <w:color w:val="000000"/>
+          <w:sz w:val="22"/>
+          <w:szCs w:val="22"/>
+        </w:rPr>
+        <w:t xml:space="preserve"> </w:t>
+      </w:r>
+      <w:r>
+        <w:rPr>
+          <w:rFonts w:cs="Arial"/>
+          <w:color w:val="000000"/>
+          <w:sz w:val="22"/>
+          <w:szCs w:val="22"/>
+        </w:rPr>
+        <w:t>scoring</w:t>
+      </w:r>
+      <w:r>
+        <w:rPr>
+          <w:rFonts w:cs="Arial"/>
+          <w:color w:val="000000"/>
+          <w:sz w:val="22"/>
+          <w:szCs w:val="22"/>
+        </w:rPr>
+        <w:t xml:space="preserve"> </w:t>
+      </w:r>
+      <w:r>
+        <w:rPr>
+          <w:rFonts w:cs="Arial"/>
+          <w:color w:val="000000"/>
+          <w:sz w:val="22"/>
+          <w:szCs w:val="22"/>
+        </w:rPr>
+        <w:t>at</w:t>
+      </w:r>
+      <w:r>
+        <w:rPr>
+          <w:rFonts w:cs="Arial"/>
+          <w:color w:val="000000"/>
+          <w:sz w:val="22"/>
+          <w:szCs w:val="22"/>
+        </w:rPr>
+        <w:t xml:space="preserve"> </w:t>
+      </w:r>
+      <w:r>
+        <w:rPr>
+          <w:rFonts w:cs="Arial"/>
+          <w:color w:val="000000"/>
+          <w:sz w:val="22"/>
+          <w:szCs w:val="22"/>
+        </w:rPr>
+        <w:t>95%</w:t>
+      </w:r>
+      <w:r>
+        <w:rPr>
+          <w:rFonts w:cs="Arial"/>
+          <w:color w:val="000000"/>
+          <w:sz w:val="22"/>
+          <w:szCs w:val="22"/>
+        </w:rPr>
+        <w:t xml:space="preserve"> </w:t>
+      </w:r>
+      <w:r>
+        <w:rPr>
+          <w:rFonts w:cs="Arial"/>
+          <w:color w:val="000000"/>
+          <w:sz w:val="22"/>
+          <w:szCs w:val="22"/>
+        </w:rPr>
+        <w:t>of</w:t>
+      </w:r>
+      <w:r>
+        <w:rPr>
+          <w:rFonts w:cs="Arial"/>
+          <w:color w:val="000000"/>
+          <w:sz w:val="22"/>
+          <w:szCs w:val="22"/>
+        </w:rPr>
+        <w:t xml:space="preserve"> </w:t>
+      </w:r>
+      <w:r>
+        <w:rPr>
+          <w:rFonts w:cs="Arial"/>
+          <w:color w:val="000000"/>
+          <w:sz w:val="22"/>
+          <w:szCs w:val="22"/>
+        </w:rPr>
+        <w:t>the</w:t>
+      </w:r>
+      <w:r>
+        <w:rPr>
+          <w:rFonts w:cs="Arial"/>
+          <w:color w:val="000000"/>
+          <w:sz w:val="22"/>
+          <w:szCs w:val="22"/>
+        </w:rPr>
+        <w:t xml:space="preserve"> </w:t>
+      </w:r>
+      <w:r>
+        <w:rPr>
+          <w:rFonts w:cs="Arial"/>
+          <w:color w:val="000000"/>
+          <w:sz w:val="22"/>
+          <w:szCs w:val="22"/>
+        </w:rPr>
+        <w:t>maximum</w:t>
+      </w:r>
+      <w:r>
+        <w:rPr>
+          <w:rFonts w:cs="Arial"/>
+          <w:color w:val="000000"/>
+          <w:sz w:val="22"/>
+          <w:szCs w:val="22"/>
+        </w:rPr>
+        <w:t xml:space="preserve"> </w:t>
+      </w:r>
+      <w:r>
+        <w:rPr>
+          <w:rFonts w:cs="Arial"/>
+          <w:color w:val="000000"/>
+          <w:sz w:val="22"/>
+          <w:szCs w:val="22"/>
+        </w:rPr>
+        <w:t>value</w:t>
+      </w:r>
+      <w:r>
+        <w:rPr>
+          <w:rFonts w:cs="Arial"/>
+          <w:color w:val="000000"/>
+          <w:sz w:val="22"/>
+          <w:szCs w:val="22"/>
+        </w:rPr>
+        <w:t xml:space="preserve"> </w:t>
+      </w:r>
+      <w:r>
+        <w:rPr>
+          <w:rFonts w:cs="Arial"/>
+          <w:color w:val="000000"/>
+          <w:sz w:val="22"/>
+          <w:szCs w:val="22"/>
+        </w:rPr>
+        <w:t>(compared</w:t>
+      </w:r>
+      <w:r>
+        <w:rPr>
+          <w:rFonts w:cs="Arial"/>
+          <w:color w:val="000000"/>
+          <w:sz w:val="22"/>
+          <w:szCs w:val="22"/>
+        </w:rPr>
+        <w:t xml:space="preserve"> </w:t>
+      </w:r>
+      <w:r>
+        <w:rPr>
+          <w:rFonts w:cs="Arial"/>
+          <w:color w:val="000000"/>
+          <w:sz w:val="22"/>
+          <w:szCs w:val="22"/>
+        </w:rPr>
+        <w:t>to</w:t>
+      </w:r>
+      <w:r>
+        <w:rPr>
+          <w:rFonts w:cs="Arial"/>
+          <w:color w:val="000000"/>
+          <w:sz w:val="22"/>
+          <w:szCs w:val="22"/>
+        </w:rPr>
+        <w:t xml:space="preserve"> </w:t>
+      </w:r>
+      <w:r>
+        <w:rPr>
+          <w:rFonts w:cs="Arial"/>
+          <w:color w:val="000000"/>
+          <w:sz w:val="22"/>
+          <w:szCs w:val="22"/>
+        </w:rPr>
+        <w:t>56%</w:t>
+      </w:r>
+      <w:r>
+        <w:rPr>
+          <w:rFonts w:cs="Arial"/>
+          <w:color w:val="000000"/>
+          <w:sz w:val="22"/>
+          <w:szCs w:val="22"/>
+        </w:rPr>
+        <w:t xml:space="preserve"> </w:t>
+      </w:r>
+      <w:r>
+        <w:rPr>
+          <w:rFonts w:cs="Arial"/>
+          <w:color w:val="000000"/>
+          <w:sz w:val="22"/>
+          <w:szCs w:val="22"/>
+        </w:rPr>
+        <w:t>and</w:t>
+      </w:r>
+      <w:r>
+        <w:rPr>
+          <w:rFonts w:cs="Arial"/>
+          <w:color w:val="000000"/>
+          <w:sz w:val="22"/>
+          <w:szCs w:val="22"/>
+        </w:rPr>
+        <w:t xml:space="preserve"> </w:t>
+      </w:r>
+      <w:r>
+        <w:rPr>
+          <w:rFonts w:cs="Arial"/>
+          <w:color w:val="000000"/>
+          <w:sz w:val="22"/>
+          <w:szCs w:val="22"/>
+        </w:rPr>
+        <w:t>57%</w:t>
+      </w:r>
+      <w:r>
+        <w:rPr>
+          <w:rFonts w:cs="Arial"/>
+          <w:color w:val="000000"/>
+          <w:sz w:val="22"/>
+          <w:szCs w:val="22"/>
+        </w:rPr>
+        <w:t xml:space="preserve"> </w:t>
+      </w:r>
+      <w:r>
+        <w:rPr>
+          <w:rFonts w:cs="Arial"/>
+          <w:color w:val="000000"/>
+          <w:sz w:val="22"/>
+          <w:szCs w:val="22"/>
+        </w:rPr>
+        <w:t>regarding</w:t>
+      </w:r>
+      <w:r>
+        <w:rPr>
+          <w:rFonts w:cs="Arial"/>
+          <w:color w:val="000000"/>
+          <w:sz w:val="22"/>
+          <w:szCs w:val="22"/>
+        </w:rPr>
+        <w:t xml:space="preserve"> </w:t>
+      </w:r>
+      <w:r>
+        <w:rPr>
+          <w:rFonts w:cs="Arial"/>
+          <w:color w:val="000000"/>
+          <w:sz w:val="22"/>
+          <w:szCs w:val="22"/>
+        </w:rPr>
+        <w:t>the</w:t>
+      </w:r>
+      <w:r>
+        <w:rPr>
+          <w:rFonts w:cs="Arial"/>
+          <w:color w:val="000000"/>
+          <w:sz w:val="22"/>
+          <w:szCs w:val="22"/>
+        </w:rPr>
+        <w:t xml:space="preserve"> </w:t>
+      </w:r>
+      <w:r>
+        <w:rPr>
+          <w:rFonts w:cs="Arial"/>
+          <w:color w:val="000000"/>
+          <w:sz w:val="22"/>
+          <w:szCs w:val="22"/>
+        </w:rPr>
+        <w:t>other</w:t>
+      </w:r>
+      <w:r>
+        <w:rPr>
+          <w:rFonts w:cs="Arial"/>
+          <w:color w:val="000000"/>
+          <w:sz w:val="22"/>
+          <w:szCs w:val="22"/>
+        </w:rPr>
+        <w:t xml:space="preserve"> </w:t>
+      </w:r>
+      <w:r>
+        <w:rPr>
+          <w:rFonts w:cs="Arial"/>
+          <w:color w:val="000000"/>
+          <w:sz w:val="22"/>
+          <w:szCs w:val="22"/>
+        </w:rPr>
+        <w:t>dimensions).</w:t>
+      </w:r>
+      <w:r>
+        <w:rPr>
+          <w:rFonts w:cs="Arial"/>
+          <w:color w:val="000000"/>
+          <w:sz w:val="22"/>
+          <w:szCs w:val="22"/>
+        </w:rPr>
+        <w:t xml:space="preserve"> </w:t>
+      </w:r>
+      <w:r>
+        <w:rPr>
+          <w:rFonts w:cs="Arial"/>
+          <w:color w:val="000000"/>
+          <w:sz w:val="22"/>
+          <w:szCs w:val="22"/>
+        </w:rPr>
+        <w:t>This</w:t>
+      </w:r>
+      <w:r>
+        <w:rPr>
+          <w:rFonts w:cs="Arial"/>
+          <w:color w:val="000000"/>
+          <w:sz w:val="22"/>
+          <w:szCs w:val="22"/>
+        </w:rPr>
+        <w:t xml:space="preserve"> </w:t>
+      </w:r>
+      <w:r>
+        <w:rPr>
+          <w:rFonts w:cs="Arial"/>
+          <w:color w:val="000000"/>
+          <w:sz w:val="22"/>
+          <w:szCs w:val="22"/>
+        </w:rPr>
+        <w:t>high</w:t>
+      </w:r>
+      <w:r>
+        <w:rPr>
+          <w:rFonts w:cs="Arial"/>
+          <w:color w:val="000000"/>
+          <w:sz w:val="22"/>
+          <w:szCs w:val="22"/>
+        </w:rPr>
+        <w:t xml:space="preserve"> </w:t>
+      </w:r>
+      <w:r>
+        <w:rPr>
+          <w:rFonts w:cs="Arial"/>
+          <w:color w:val="000000"/>
+          <w:sz w:val="22"/>
+          <w:szCs w:val="22"/>
+        </w:rPr>
+        <w:t>rate</w:t>
+      </w:r>
+      <w:r>
+        <w:rPr>
+          <w:rFonts w:cs="Arial"/>
+          <w:color w:val="000000"/>
+          <w:sz w:val="22"/>
+          <w:szCs w:val="22"/>
+        </w:rPr>
+        <w:t xml:space="preserve"> </w:t>
+      </w:r>
+      <w:r>
+        <w:rPr>
+          <w:rFonts w:cs="Arial"/>
+          <w:color w:val="000000"/>
+          <w:sz w:val="22"/>
+          <w:szCs w:val="22"/>
+        </w:rPr>
+        <w:t>of</w:t>
+      </w:r>
+      <w:r>
+        <w:rPr>
+          <w:rFonts w:cs="Arial"/>
+          <w:color w:val="000000"/>
+          <w:sz w:val="22"/>
+          <w:szCs w:val="22"/>
+        </w:rPr>
+        <w:t xml:space="preserve"> </w:t>
+      </w:r>
+      <w:r>
+        <w:rPr>
+          <w:rFonts w:cs="Arial"/>
+          <w:color w:val="000000"/>
+          <w:sz w:val="22"/>
+          <w:szCs w:val="22"/>
+        </w:rPr>
+        <w:t>success</w:t>
+      </w:r>
+      <w:r>
+        <w:rPr>
+          <w:rFonts w:cs="Arial"/>
+          <w:color w:val="000000"/>
+          <w:sz w:val="22"/>
+          <w:szCs w:val="22"/>
+        </w:rPr>
+        <w:t xml:space="preserve"> </w:t>
+      </w:r>
+      <w:r>
+        <w:rPr>
+          <w:rFonts w:cs="Arial"/>
+          <w:color w:val="000000"/>
+          <w:sz w:val="22"/>
+          <w:szCs w:val="22"/>
+        </w:rPr>
+        <w:t>is</w:t>
+      </w:r>
+      <w:r>
+        <w:rPr>
+          <w:rFonts w:cs="Arial"/>
+          <w:color w:val="000000"/>
+          <w:sz w:val="22"/>
+          <w:szCs w:val="22"/>
+        </w:rPr>
+        <w:t xml:space="preserve"> </w:t>
+      </w:r>
+      <w:r>
+        <w:rPr>
+          <w:rFonts w:cs="Arial"/>
+          <w:color w:val="000000"/>
+          <w:sz w:val="22"/>
+          <w:szCs w:val="22"/>
+        </w:rPr>
+        <w:t>not</w:t>
+      </w:r>
+      <w:r>
+        <w:rPr>
+          <w:rFonts w:cs="Arial"/>
+          <w:color w:val="000000"/>
+          <w:sz w:val="22"/>
+          <w:szCs w:val="22"/>
+        </w:rPr>
+        <w:t xml:space="preserve"> </w:t>
+      </w:r>
+      <w:r>
+        <w:rPr>
+          <w:rFonts w:cs="Arial"/>
+          <w:color w:val="000000"/>
+          <w:sz w:val="22"/>
+          <w:szCs w:val="22"/>
+        </w:rPr>
+        <w:t>surprising</w:t>
+      </w:r>
+      <w:r>
+        <w:rPr>
+          <w:rFonts w:cs="Arial"/>
+          <w:color w:val="000000"/>
+          <w:sz w:val="22"/>
+          <w:szCs w:val="22"/>
+        </w:rPr>
+        <w:t xml:space="preserve"> </w:t>
+      </w:r>
+      <w:r>
+        <w:rPr>
+          <w:rFonts w:cs="Arial"/>
+          <w:color w:val="000000"/>
+          <w:sz w:val="22"/>
+          <w:szCs w:val="22"/>
+        </w:rPr>
+        <w:t>taking</w:t>
+      </w:r>
+      <w:r>
+        <w:rPr>
+          <w:rFonts w:cs="Arial"/>
+          <w:color w:val="000000"/>
+          <w:sz w:val="22"/>
+          <w:szCs w:val="22"/>
+        </w:rPr>
+        <w:t xml:space="preserve"> </w:t>
+      </w:r>
+      <w:r>
+        <w:rPr>
+          <w:rFonts w:cs="Arial"/>
+          <w:color w:val="000000"/>
+          <w:sz w:val="22"/>
+          <w:szCs w:val="22"/>
+        </w:rPr>
+        <w:t>in</w:t>
+      </w:r>
+      <w:r>
+        <w:rPr>
+          <w:rFonts w:cs="Arial"/>
+          <w:color w:val="000000"/>
+          <w:sz w:val="22"/>
+          <w:szCs w:val="22"/>
+        </w:rPr>
+        <w:t xml:space="preserve"> </w:t>
+      </w:r>
+      <w:r>
+        <w:rPr>
+          <w:rFonts w:cs="Arial"/>
+          <w:color w:val="000000"/>
+          <w:sz w:val="22"/>
+          <w:szCs w:val="22"/>
+        </w:rPr>
+        <w:t>to</w:t>
+      </w:r>
+      <w:r>
+        <w:rPr>
+          <w:rFonts w:cs="Arial"/>
+          <w:color w:val="000000"/>
+          <w:sz w:val="22"/>
+          <w:szCs w:val="22"/>
+        </w:rPr>
+        <w:t xml:space="preserve"> </w:t>
+      </w:r>
+      <w:r>
+        <w:rPr>
+          <w:rFonts w:cs="Arial"/>
+          <w:color w:val="000000"/>
+          <w:sz w:val="22"/>
+          <w:szCs w:val="22"/>
+        </w:rPr>
+        <w:t>account</w:t>
+      </w:r>
+      <w:r>
+        <w:rPr>
+          <w:rFonts w:cs="Arial"/>
+          <w:color w:val="000000"/>
+          <w:sz w:val="22"/>
+          <w:szCs w:val="22"/>
+        </w:rPr>
+        <w:t xml:space="preserve"> </w:t>
+      </w:r>
+      <w:r>
+        <w:rPr>
+          <w:rFonts w:cs="Arial"/>
+          <w:color w:val="000000"/>
+          <w:sz w:val="22"/>
+          <w:szCs w:val="22"/>
+        </w:rPr>
+        <w:t>how</w:t>
+      </w:r>
+      <w:r>
+        <w:rPr>
+          <w:rFonts w:cs="Arial"/>
+          <w:color w:val="000000"/>
+          <w:sz w:val="22"/>
+          <w:szCs w:val="22"/>
+        </w:rPr>
+        <w:t xml:space="preserve"> </w:t>
+      </w:r>
+      <w:r>
+        <w:rPr>
+          <w:rFonts w:cs="Arial"/>
+          <w:color w:val="000000"/>
+          <w:sz w:val="22"/>
+          <w:szCs w:val="22"/>
+        </w:rPr>
+        <w:t>basic</w:t>
+      </w:r>
+      <w:r>
+        <w:rPr>
+          <w:rFonts w:cs="Arial"/>
+          <w:color w:val="000000"/>
+          <w:sz w:val="22"/>
+          <w:szCs w:val="22"/>
+        </w:rPr>
+        <w:t xml:space="preserve"> </w:t>
+      </w:r>
+      <w:r>
+        <w:rPr>
+          <w:rFonts w:cs="Arial"/>
+          <w:color w:val="000000"/>
+          <w:sz w:val="22"/>
+          <w:szCs w:val="22"/>
+        </w:rPr>
+        <w:t>the</w:t>
+      </w:r>
+      <w:r>
+        <w:rPr>
+          <w:rFonts w:cs="Arial"/>
+          <w:color w:val="000000"/>
+          <w:sz w:val="22"/>
+          <w:szCs w:val="22"/>
+        </w:rPr>
+        <w:t xml:space="preserve"> </w:t>
+      </w:r>
+      <w:r>
+        <w:rPr>
+          <w:rFonts w:cs="Arial"/>
+          <w:color w:val="000000"/>
+          <w:sz w:val="22"/>
+          <w:szCs w:val="22"/>
+        </w:rPr>
+        <w:t>tasks</w:t>
+      </w:r>
+      <w:r>
+        <w:rPr>
+          <w:rFonts w:cs="Arial"/>
+          <w:color w:val="000000"/>
+          <w:sz w:val="22"/>
+          <w:szCs w:val="22"/>
+        </w:rPr>
+        <w:t xml:space="preserve"> </w:t>
+      </w:r>
+      <w:r>
+        <w:rPr>
+          <w:rFonts w:cs="Arial"/>
+          <w:color w:val="000000"/>
+          <w:sz w:val="22"/>
+          <w:szCs w:val="22"/>
+        </w:rPr>
+        <w:t>were;</w:t>
+      </w:r>
+      <w:r>
+        <w:rPr>
+          <w:rFonts w:cs="Arial"/>
+          <w:color w:val="000000"/>
+          <w:sz w:val="22"/>
+          <w:szCs w:val="22"/>
+        </w:rPr>
+        <w:t xml:space="preserve"> </w:t>
+      </w:r>
+      <w:r>
+        <w:rPr>
+          <w:rFonts w:cs="Arial"/>
+          <w:color w:val="000000"/>
+          <w:sz w:val="22"/>
+          <w:szCs w:val="22"/>
+        </w:rPr>
+        <w:t>in</w:t>
+      </w:r>
+      <w:r>
+        <w:rPr>
+          <w:rFonts w:cs="Arial"/>
+          <w:color w:val="000000"/>
+          <w:sz w:val="22"/>
+          <w:szCs w:val="22"/>
+        </w:rPr>
+        <w:t xml:space="preserve"> </w:t>
+      </w:r>
+      <w:r>
+        <w:rPr>
+          <w:rFonts w:cs="Arial"/>
+          <w:color w:val="000000"/>
+          <w:sz w:val="22"/>
+          <w:szCs w:val="22"/>
+        </w:rPr>
+        <w:t>fact</w:t>
+      </w:r>
+      <w:r>
+        <w:rPr>
+          <w:rFonts w:cs="Arial"/>
+          <w:color w:val="000000"/>
+          <w:sz w:val="22"/>
+          <w:szCs w:val="22"/>
+        </w:rPr>
+        <w:t xml:space="preserve"> </w:t>
+      </w:r>
+      <w:r>
+        <w:rPr>
+          <w:rFonts w:cs="Arial"/>
+          <w:color w:val="000000"/>
+          <w:sz w:val="22"/>
+          <w:szCs w:val="22"/>
+        </w:rPr>
+        <w:t>it</w:t>
+      </w:r>
+      <w:r>
+        <w:rPr>
+          <w:rFonts w:cs="Arial"/>
+          <w:color w:val="000000"/>
+          <w:sz w:val="22"/>
+          <w:szCs w:val="22"/>
+        </w:rPr>
+        <w:t xml:space="preserve"> </w:t>
+      </w:r>
+      <w:r>
+        <w:rPr>
+          <w:rFonts w:cs="Arial"/>
+          <w:color w:val="000000"/>
+          <w:sz w:val="22"/>
+          <w:szCs w:val="22"/>
+        </w:rPr>
+        <w:t>is</w:t>
+      </w:r>
+      <w:r>
+        <w:rPr>
+          <w:rFonts w:cs="Arial"/>
+          <w:color w:val="000000"/>
+          <w:sz w:val="22"/>
+          <w:szCs w:val="22"/>
+        </w:rPr>
+        <w:t xml:space="preserve"> </w:t>
+      </w:r>
+      <w:r>
+        <w:rPr>
+          <w:rFonts w:cs="Arial"/>
+          <w:color w:val="000000"/>
+          <w:sz w:val="22"/>
+          <w:szCs w:val="22"/>
+        </w:rPr>
+        <w:t>rather</w:t>
+      </w:r>
+      <w:r>
+        <w:rPr>
+          <w:rFonts w:cs="Arial"/>
+          <w:color w:val="000000"/>
+          <w:sz w:val="22"/>
+          <w:szCs w:val="22"/>
+        </w:rPr>
+        <w:t xml:space="preserve"> </w:t>
+      </w:r>
+      <w:r>
+        <w:rPr>
+          <w:rFonts w:cs="Arial"/>
+          <w:color w:val="000000"/>
+          <w:sz w:val="22"/>
+          <w:szCs w:val="22"/>
+        </w:rPr>
+        <w:t>surprising</w:t>
+      </w:r>
+      <w:r>
+        <w:rPr>
+          <w:rFonts w:cs="Arial"/>
+          <w:color w:val="000000"/>
+          <w:sz w:val="22"/>
+          <w:szCs w:val="22"/>
+        </w:rPr>
+        <w:t xml:space="preserve"> </w:t>
+      </w:r>
+      <w:r>
+        <w:rPr>
+          <w:rFonts w:cs="Arial"/>
+          <w:color w:val="000000"/>
+          <w:sz w:val="22"/>
+          <w:szCs w:val="22"/>
+        </w:rPr>
+        <w:t>that</w:t>
+      </w:r>
+      <w:r>
+        <w:rPr>
+          <w:rFonts w:cs="Arial"/>
+          <w:color w:val="000000"/>
+          <w:sz w:val="22"/>
+          <w:szCs w:val="22"/>
+        </w:rPr>
+        <w:t xml:space="preserve"> </w:t>
+      </w:r>
+      <w:r>
+        <w:rPr>
+          <w:rFonts w:cs="Arial"/>
+          <w:color w:val="000000"/>
+          <w:sz w:val="22"/>
+          <w:szCs w:val="22"/>
+        </w:rPr>
+        <w:t>a</w:t>
+      </w:r>
+      <w:r>
+        <w:rPr>
+          <w:rFonts w:cs="Arial"/>
+          <w:color w:val="000000"/>
+          <w:sz w:val="22"/>
+          <w:szCs w:val="22"/>
+        </w:rPr>
+        <w:t xml:space="preserve"> </w:t>
+      </w:r>
+      <w:r>
+        <w:rPr>
+          <w:rFonts w:cs="Arial"/>
+          <w:color w:val="000000"/>
+          <w:sz w:val="22"/>
+          <w:szCs w:val="22"/>
+        </w:rPr>
+        <w:t>third</w:t>
+      </w:r>
+      <w:r>
+        <w:rPr>
+          <w:rFonts w:cs="Arial"/>
+          <w:color w:val="000000"/>
+          <w:sz w:val="22"/>
+          <w:szCs w:val="22"/>
+        </w:rPr>
+        <w:t xml:space="preserve"> </w:t>
+      </w:r>
+      <w:r>
+        <w:rPr>
+          <w:rFonts w:cs="Arial"/>
+          <w:color w:val="000000"/>
+          <w:sz w:val="22"/>
+          <w:szCs w:val="22"/>
+        </w:rPr>
+        <w:t>of</w:t>
+      </w:r>
+      <w:r>
+        <w:rPr>
+          <w:rFonts w:cs="Arial"/>
+          <w:color w:val="000000"/>
+          <w:sz w:val="22"/>
+          <w:szCs w:val="22"/>
+        </w:rPr>
+        <w:t xml:space="preserve"> </w:t>
+      </w:r>
+      <w:r>
+        <w:rPr>
+          <w:rFonts w:cs="Arial"/>
+          <w:color w:val="000000"/>
+          <w:sz w:val="22"/>
+          <w:szCs w:val="22"/>
+        </w:rPr>
+        <w:t>the</w:t>
+      </w:r>
+      <w:r>
+        <w:rPr>
+          <w:rFonts w:cs="Arial"/>
+          <w:color w:val="000000"/>
+          <w:sz w:val="22"/>
+          <w:szCs w:val="22"/>
+        </w:rPr>
+        <w:t xml:space="preserve"> </w:t>
+      </w:r>
+      <w:r>
+        <w:rPr>
+          <w:rFonts w:cs="Arial"/>
+          <w:color w:val="000000"/>
+          <w:sz w:val="22"/>
+          <w:szCs w:val="22"/>
+        </w:rPr>
+        <w:t>tools</w:t>
+      </w:r>
+      <w:r>
+        <w:rPr>
+          <w:rFonts w:cs="Arial"/>
+          <w:color w:val="000000"/>
+          <w:sz w:val="22"/>
+          <w:szCs w:val="22"/>
+        </w:rPr>
+        <w:t xml:space="preserve"> </w:t>
+      </w:r>
+      <w:r>
+        <w:rPr>
+          <w:rFonts w:cs="Arial"/>
+          <w:color w:val="000000"/>
+          <w:sz w:val="22"/>
+          <w:szCs w:val="22"/>
+        </w:rPr>
+        <w:t>was</w:t>
+      </w:r>
+      <w:r>
+        <w:rPr>
+          <w:rFonts w:cs="Arial"/>
+          <w:color w:val="000000"/>
+          <w:sz w:val="22"/>
+          <w:szCs w:val="22"/>
+        </w:rPr>
+        <w:t xml:space="preserve"> </w:t>
+      </w:r>
+      <w:r>
+        <w:rPr>
+          <w:rFonts w:cs="Arial"/>
+          <w:color w:val="000000"/>
+          <w:sz w:val="22"/>
+          <w:szCs w:val="22"/>
+        </w:rPr>
+        <w:t>not</w:t>
+      </w:r>
+      <w:r>
+        <w:rPr>
+          <w:rFonts w:cs="Arial"/>
+          <w:color w:val="000000"/>
+          <w:sz w:val="22"/>
+          <w:szCs w:val="22"/>
+        </w:rPr>
+        <w:t xml:space="preserve"> </w:t>
+      </w:r>
+      <w:r>
+        <w:rPr>
+          <w:rFonts w:cs="Arial"/>
+          <w:color w:val="000000"/>
+          <w:sz w:val="22"/>
+          <w:szCs w:val="22"/>
+        </w:rPr>
+        <w:t>able</w:t>
+      </w:r>
+      <w:r>
+        <w:rPr>
+          <w:rFonts w:cs="Arial"/>
+          <w:color w:val="000000"/>
+          <w:sz w:val="22"/>
+          <w:szCs w:val="22"/>
+        </w:rPr>
+        <w:t xml:space="preserve"> </w:t>
+      </w:r>
+      <w:r>
+        <w:rPr>
+          <w:rFonts w:cs="Arial"/>
+          <w:color w:val="000000"/>
+          <w:sz w:val="22"/>
+          <w:szCs w:val="22"/>
+        </w:rPr>
+        <w:t>to</w:t>
+      </w:r>
+      <w:r>
+        <w:rPr>
+          <w:rFonts w:cs="Arial"/>
+          <w:color w:val="000000"/>
+          <w:sz w:val="22"/>
+          <w:szCs w:val="22"/>
+        </w:rPr>
+        <w:t xml:space="preserve"> </w:t>
+      </w:r>
+      <w:r>
+        <w:rPr>
+          <w:rFonts w:cs="Arial"/>
+          <w:color w:val="000000"/>
+          <w:sz w:val="22"/>
+          <w:szCs w:val="22"/>
+        </w:rPr>
+        <w:t>give</w:t>
+      </w:r>
+      <w:r>
+        <w:rPr>
+          <w:rFonts w:cs="Arial"/>
+          <w:color w:val="000000"/>
+          <w:sz w:val="22"/>
+          <w:szCs w:val="22"/>
+        </w:rPr>
+        <w:t xml:space="preserve"> </w:t>
+      </w:r>
+      <w:r>
+        <w:rPr>
+          <w:rFonts w:cs="Arial"/>
+          <w:color w:val="000000"/>
+          <w:sz w:val="22"/>
+          <w:szCs w:val="22"/>
+        </w:rPr>
+        <w:t>a</w:t>
+      </w:r>
+      <w:r>
+        <w:rPr>
+          <w:rFonts w:cs="Arial"/>
+          <w:color w:val="000000"/>
+          <w:sz w:val="22"/>
+          <w:szCs w:val="22"/>
+        </w:rPr>
+        <w:t xml:space="preserve"> </w:t>
+      </w:r>
+      <w:r>
+        <w:rPr>
+          <w:rFonts w:cs="Arial"/>
+          <w:color w:val="000000"/>
+          <w:sz w:val="22"/>
+          <w:szCs w:val="22"/>
+        </w:rPr>
+        <w:t>complete/correct</w:t>
+      </w:r>
+      <w:r>
+        <w:rPr>
+          <w:rFonts w:cs="Arial"/>
+          <w:color w:val="000000"/>
+          <w:sz w:val="22"/>
+          <w:szCs w:val="22"/>
+        </w:rPr>
+        <w:t xml:space="preserve"> </w:t>
+      </w:r>
+      <w:r>
+        <w:rPr>
+          <w:rFonts w:cs="Arial"/>
+          <w:color w:val="000000"/>
+          <w:sz w:val="22"/>
+          <w:szCs w:val="22"/>
+        </w:rPr>
+        <w:t>solution</w:t>
+      </w:r>
+      <w:r>
+        <w:rPr>
+          <w:rFonts w:cs="Arial"/>
+          <w:color w:val="000000"/>
+          <w:sz w:val="22"/>
+          <w:szCs w:val="22"/>
+        </w:rPr>
+        <w:t xml:space="preserve"> </w:t>
+      </w:r>
+      <w:r>
+        <w:rPr>
+          <w:rFonts w:cs="Arial"/>
+          <w:color w:val="000000"/>
+          <w:sz w:val="22"/>
+          <w:szCs w:val="22"/>
+        </w:rPr>
+        <w:t>in</w:t>
+      </w:r>
+      <w:r>
+        <w:rPr>
+          <w:rFonts w:cs="Arial"/>
+          <w:color w:val="000000"/>
+          <w:sz w:val="22"/>
+          <w:szCs w:val="22"/>
+        </w:rPr>
+        <w:t xml:space="preserve"> </w:t>
+      </w:r>
+      <w:r>
+        <w:rPr>
+          <w:rFonts w:cs="Arial"/>
+          <w:color w:val="000000"/>
+          <w:sz w:val="22"/>
+          <w:szCs w:val="22"/>
+        </w:rPr>
+        <w:t>the</w:t>
+      </w:r>
+      <w:r>
+        <w:rPr>
+          <w:rFonts w:cs="Arial"/>
+          <w:color w:val="000000"/>
+          <w:sz w:val="22"/>
+          <w:szCs w:val="22"/>
+        </w:rPr>
+        <w:t xml:space="preserve"> </w:t>
+      </w:r>
+      <w:r>
+        <w:rPr>
+          <w:rFonts w:cs="Arial"/>
+          <w:color w:val="000000"/>
+          <w:sz w:val="22"/>
+          <w:szCs w:val="22"/>
+        </w:rPr>
+        <w:t>first</w:t>
+      </w:r>
+      <w:r>
+        <w:rPr>
+          <w:rFonts w:cs="Arial"/>
+          <w:color w:val="000000"/>
+          <w:sz w:val="22"/>
+          <w:szCs w:val="22"/>
+        </w:rPr>
+        <w:t xml:space="preserve"> </w:t>
+      </w:r>
+      <w:r>
+        <w:rPr>
+          <w:rFonts w:cs="Arial"/>
+          <w:color w:val="000000"/>
+          <w:sz w:val="22"/>
+          <w:szCs w:val="22"/>
+        </w:rPr>
+        <w:t>place.</w:t>
+      </w:r>
+      <w:r>
+        <w:rPr>
+          <w:rFonts w:cs="Arial"/>
+          <w:color w:val="000000"/>
+          <w:sz w:val="22"/>
+          <w:szCs w:val="22"/>
+        </w:rPr>
+        <w:t xml:space="preserve"> </w:t>
+      </w:r>
+      <w:r>
+        <w:rPr>
+          <w:rFonts w:cs="Arial"/>
+          <w:color w:val="000000"/>
+          <w:sz w:val="22"/>
+          <w:szCs w:val="22"/>
+        </w:rPr>
+        <w:t>So</w:t>
+      </w:r>
+      <w:r>
+        <w:rPr>
+          <w:rFonts w:cs="Arial"/>
+          <w:color w:val="000000"/>
+          <w:sz w:val="22"/>
+          <w:szCs w:val="22"/>
+        </w:rPr>
+        <w:t xml:space="preserve"> </w:t>
+      </w:r>
+      <w:r>
+        <w:rPr>
+          <w:rFonts w:cs="Arial"/>
+          <w:color w:val="000000"/>
+          <w:sz w:val="22"/>
+          <w:szCs w:val="22"/>
+        </w:rPr>
+        <w:t>the</w:t>
+      </w:r>
+      <w:r>
+        <w:rPr>
+          <w:rFonts w:cs="Arial"/>
+          <w:color w:val="000000"/>
+          <w:sz w:val="22"/>
+          <w:szCs w:val="22"/>
+        </w:rPr>
+        <w:t xml:space="preserve"> </w:t>
+      </w:r>
+      <w:r>
+        <w:rPr>
+          <w:rFonts w:cs="Arial"/>
+          <w:color w:val="000000"/>
+          <w:sz w:val="22"/>
+          <w:szCs w:val="22"/>
+        </w:rPr>
+        <w:t>matter</w:t>
+      </w:r>
+      <w:r>
+        <w:rPr>
+          <w:rFonts w:cs="Arial"/>
+          <w:color w:val="000000"/>
+          <w:sz w:val="22"/>
+          <w:szCs w:val="22"/>
+        </w:rPr>
+        <w:t xml:space="preserve"> </w:t>
+      </w:r>
+      <w:r>
+        <w:rPr>
+          <w:rFonts w:cs="Arial"/>
+          <w:color w:val="000000"/>
+          <w:sz w:val="22"/>
+          <w:szCs w:val="22"/>
+        </w:rPr>
+        <w:t>was</w:t>
+      </w:r>
+      <w:r>
+        <w:rPr>
+          <w:rFonts w:cs="Arial"/>
+          <w:color w:val="000000"/>
+          <w:sz w:val="22"/>
+          <w:szCs w:val="22"/>
+        </w:rPr>
+        <w:t xml:space="preserve"> </w:t>
+      </w:r>
+      <w:r>
+        <w:rPr>
+          <w:rFonts w:cs="Arial"/>
+          <w:color w:val="000000"/>
+          <w:sz w:val="22"/>
+          <w:szCs w:val="22"/>
+        </w:rPr>
+        <w:t>decided</w:t>
+      </w:r>
+      <w:r>
+        <w:rPr>
+          <w:rFonts w:cs="Arial"/>
+          <w:color w:val="000000"/>
+          <w:sz w:val="22"/>
+          <w:szCs w:val="22"/>
+        </w:rPr>
+        <w:t xml:space="preserve"> </w:t>
+      </w:r>
+      <w:r>
+        <w:rPr>
+          <w:rFonts w:cs="Arial"/>
+          <w:color w:val="000000"/>
+          <w:sz w:val="22"/>
+          <w:szCs w:val="22"/>
+        </w:rPr>
+        <w:t>alongside</w:t>
+      </w:r>
+      <w:r>
+        <w:rPr>
+          <w:rFonts w:cs="Arial"/>
+          <w:color w:val="000000"/>
+          <w:sz w:val="22"/>
+          <w:szCs w:val="22"/>
+        </w:rPr>
+        <w:t xml:space="preserve"> </w:t>
+      </w:r>
+      <w:r>
+        <w:rPr>
+          <w:rFonts w:cs="Arial"/>
+          <w:color w:val="000000"/>
+          <w:sz w:val="22"/>
+          <w:szCs w:val="22"/>
+        </w:rPr>
+        <w:t>understandability</w:t>
+      </w:r>
+      <w:r>
+        <w:rPr>
+          <w:rFonts w:cs="Arial"/>
+          <w:color w:val="000000"/>
+          <w:sz w:val="22"/>
+          <w:szCs w:val="22"/>
+        </w:rPr>
+        <w:t xml:space="preserve"> </w:t>
+      </w:r>
+      <w:r>
+        <w:rPr>
+          <w:rFonts w:cs="Arial"/>
+          <w:color w:val="000000"/>
+          <w:sz w:val="22"/>
+          <w:szCs w:val="22"/>
+        </w:rPr>
+        <w:t>and</w:t>
+      </w:r>
+      <w:r>
+        <w:rPr>
+          <w:rFonts w:cs="Arial"/>
+          <w:color w:val="000000"/>
+          <w:sz w:val="22"/>
+          <w:szCs w:val="22"/>
+        </w:rPr>
+        <w:t xml:space="preserve"> </w:t>
+      </w:r>
+      <w:r>
+        <w:rPr>
+          <w:rFonts w:cs="Arial"/>
+          <w:color w:val="000000"/>
+          <w:sz w:val="22"/>
+          <w:szCs w:val="22"/>
+        </w:rPr>
+        <w:t>conciseness.</w:t>
+      </w:r>
+      <w:r>
+        <w:rPr>
+          <w:rFonts w:cs="Arial"/>
+          <w:color w:val="000000"/>
+          <w:sz w:val="22"/>
+          <w:szCs w:val="22"/>
+        </w:rPr>
+        <w:t xml:space="preserve"> </w:t>
+      </w:r>
+      <w:r>
+        <w:rPr>
+          <w:rFonts w:cs="Arial"/>
+          <w:color w:val="000000"/>
+          <w:sz w:val="22"/>
+          <w:szCs w:val="22"/>
+        </w:rPr>
+        <w:t>Regarding</w:t>
+      </w:r>
+      <w:r>
+        <w:rPr>
+          <w:rFonts w:cs="Arial"/>
+          <w:color w:val="000000"/>
+          <w:sz w:val="22"/>
+          <w:szCs w:val="22"/>
+        </w:rPr>
+        <w:t xml:space="preserve"> </w:t>
+      </w:r>
+      <w:r>
+        <w:rPr>
+          <w:rFonts w:cs="Arial"/>
+          <w:color w:val="000000"/>
+          <w:sz w:val="22"/>
+          <w:szCs w:val="22"/>
+        </w:rPr>
+        <w:t>understandability,</w:t>
+      </w:r>
+      <w:r>
+        <w:rPr>
+          <w:rFonts w:cs="Arial"/>
+          <w:color w:val="000000"/>
+          <w:sz w:val="22"/>
+          <w:szCs w:val="22"/>
+        </w:rPr>
+        <w:t xml:space="preserve"> </w:t>
+      </w:r>
+      <w:r>
+        <w:rPr>
+          <w:rFonts w:cs="Arial"/>
+          <w:color w:val="000000"/>
+          <w:sz w:val="22"/>
+          <w:szCs w:val="22"/>
+        </w:rPr>
+        <w:t>three</w:t>
+      </w:r>
+      <w:r>
+        <w:rPr>
+          <w:rFonts w:cs="Arial"/>
+          <w:color w:val="000000"/>
+          <w:sz w:val="22"/>
+          <w:szCs w:val="22"/>
+        </w:rPr>
+        <w:t xml:space="preserve"> </w:t>
+      </w:r>
+      <w:r>
+        <w:rPr>
+          <w:rFonts w:cs="Arial"/>
+          <w:color w:val="000000"/>
+          <w:sz w:val="22"/>
+          <w:szCs w:val="22"/>
+        </w:rPr>
+        <w:t>points</w:t>
+      </w:r>
+      <w:r>
+        <w:rPr>
+          <w:rFonts w:cs="Arial"/>
+          <w:color w:val="000000"/>
+          <w:sz w:val="22"/>
+          <w:szCs w:val="22"/>
+        </w:rPr>
+        <w:t xml:space="preserve"> </w:t>
+      </w:r>
+      <w:r>
+        <w:rPr>
+          <w:rFonts w:cs="Arial"/>
+          <w:color w:val="000000"/>
+          <w:sz w:val="22"/>
+          <w:szCs w:val="22"/>
+        </w:rPr>
+        <w:t>played</w:t>
+      </w:r>
+      <w:r>
+        <w:rPr>
+          <w:rFonts w:cs="Arial"/>
+          <w:color w:val="000000"/>
+          <w:sz w:val="22"/>
+          <w:szCs w:val="22"/>
+        </w:rPr>
+        <w:t xml:space="preserve"> </w:t>
+      </w:r>
+      <w:r>
+        <w:rPr>
+          <w:rFonts w:cs="Arial"/>
+          <w:color w:val="000000"/>
+          <w:sz w:val="22"/>
+          <w:szCs w:val="22"/>
+        </w:rPr>
+        <w:t>a</w:t>
+      </w:r>
+      <w:r>
+        <w:rPr>
+          <w:rFonts w:cs="Arial"/>
+          <w:color w:val="000000"/>
+          <w:sz w:val="22"/>
+          <w:szCs w:val="22"/>
+        </w:rPr>
+        <w:t xml:space="preserve"> </w:t>
+      </w:r>
+      <w:r>
+        <w:rPr>
+          <w:rFonts w:cs="Arial"/>
+          <w:color w:val="000000"/>
+          <w:sz w:val="22"/>
+          <w:szCs w:val="22"/>
+        </w:rPr>
+        <w:t>role:</w:t>
+      </w:r>
+      <w:r>
+        <w:rPr>
+          <w:rFonts w:cs="Arial"/>
+          <w:color w:val="000000"/>
+          <w:sz w:val="22"/>
+          <w:szCs w:val="22"/>
+        </w:rPr>
+        <w:t xml:space="preserve"> </w:t>
+      </w:r>
+      <w:r>
+        <w:rPr>
+          <w:rFonts w:cs="Arial"/>
+          <w:color w:val="000000"/>
+          <w:sz w:val="22"/>
+          <w:szCs w:val="22"/>
+        </w:rPr>
+        <w:t>(</w:t>
+      </w:r>
+      <w:proofErr w:type="spellStart"/>
+      <w:r>
+        <w:rPr>
+          <w:rFonts w:cs="Arial"/>
+          <w:color w:val="000000"/>
+          <w:sz w:val="22"/>
+          <w:szCs w:val="22"/>
+        </w:rPr>
+        <w:t>i</w:t>
+      </w:r>
+      <w:proofErr w:type="spellEnd"/>
+      <w:r>
+        <w:rPr>
+          <w:rFonts w:cs="Arial"/>
+          <w:color w:val="000000"/>
+          <w:sz w:val="22"/>
+          <w:szCs w:val="22"/>
+        </w:rPr>
+        <w:t>)</w:t>
+      </w:r>
+      <w:r>
+        <w:rPr>
+          <w:rFonts w:cs="Arial"/>
+          <w:color w:val="000000"/>
+          <w:sz w:val="22"/>
+          <w:szCs w:val="22"/>
+        </w:rPr>
+        <w:t xml:space="preserve"> </w:t>
+      </w:r>
+      <w:r>
+        <w:rPr>
+          <w:rFonts w:cs="Arial"/>
+          <w:color w:val="000000"/>
+          <w:sz w:val="22"/>
+          <w:szCs w:val="22"/>
+        </w:rPr>
+        <w:t>the</w:t>
+      </w:r>
+      <w:r>
+        <w:rPr>
+          <w:rFonts w:cs="Arial"/>
+          <w:color w:val="000000"/>
+          <w:sz w:val="22"/>
+          <w:szCs w:val="22"/>
+        </w:rPr>
+        <w:t xml:space="preserve"> </w:t>
+      </w:r>
+      <w:r>
+        <w:rPr>
+          <w:rFonts w:cs="Arial"/>
+          <w:color w:val="000000"/>
+          <w:sz w:val="22"/>
+          <w:szCs w:val="22"/>
+        </w:rPr>
+        <w:t>distinction</w:t>
+      </w:r>
+      <w:r>
+        <w:rPr>
+          <w:rFonts w:cs="Arial"/>
+          <w:color w:val="000000"/>
+          <w:sz w:val="22"/>
+          <w:szCs w:val="22"/>
+        </w:rPr>
+        <w:t xml:space="preserve"> </w:t>
+      </w:r>
+      <w:r>
+        <w:rPr>
+          <w:rFonts w:cs="Arial"/>
+          <w:color w:val="000000"/>
+          <w:sz w:val="22"/>
+          <w:szCs w:val="22"/>
+        </w:rPr>
+        <w:t>in</w:t>
+      </w:r>
+      <w:r>
+        <w:rPr>
+          <w:rFonts w:cs="Arial"/>
+          <w:color w:val="000000"/>
+          <w:sz w:val="22"/>
+          <w:szCs w:val="22"/>
+        </w:rPr>
+        <w:t xml:space="preserve"> </w:t>
+      </w:r>
+      <w:r>
+        <w:rPr>
+          <w:rFonts w:cs="Arial"/>
+          <w:color w:val="000000"/>
+          <w:sz w:val="22"/>
+          <w:szCs w:val="22"/>
+        </w:rPr>
+        <w:t>to</w:t>
+      </w:r>
+      <w:r>
+        <w:rPr>
+          <w:rFonts w:cs="Arial"/>
+          <w:color w:val="000000"/>
+          <w:sz w:val="22"/>
+          <w:szCs w:val="22"/>
+        </w:rPr>
+        <w:t xml:space="preserve"> </w:t>
+      </w:r>
+      <w:r>
+        <w:rPr>
+          <w:rFonts w:cs="Arial"/>
+          <w:color w:val="000000"/>
+          <w:sz w:val="22"/>
+          <w:szCs w:val="22"/>
+        </w:rPr>
+        <w:t>graphical</w:t>
+      </w:r>
+      <w:r>
+        <w:rPr>
+          <w:rFonts w:cs="Arial"/>
+          <w:color w:val="000000"/>
+          <w:sz w:val="22"/>
+          <w:szCs w:val="22"/>
+        </w:rPr>
+        <w:t xml:space="preserve"> </w:t>
+      </w:r>
+      <w:r>
+        <w:rPr>
+          <w:rFonts w:cs="Arial"/>
+          <w:color w:val="000000"/>
+          <w:sz w:val="22"/>
+          <w:szCs w:val="22"/>
+        </w:rPr>
+        <w:t>versus</w:t>
+      </w:r>
+      <w:r>
+        <w:rPr>
+          <w:rFonts w:cs="Arial"/>
+          <w:color w:val="000000"/>
+          <w:sz w:val="22"/>
+          <w:szCs w:val="22"/>
+        </w:rPr>
+        <w:t xml:space="preserve"> </w:t>
+      </w:r>
+      <w:r>
+        <w:rPr>
+          <w:rFonts w:cs="Arial"/>
+          <w:color w:val="000000"/>
+          <w:sz w:val="22"/>
+          <w:szCs w:val="22"/>
+        </w:rPr>
+        <w:t>textual</w:t>
+      </w:r>
+      <w:r>
+        <w:rPr>
+          <w:rFonts w:cs="Arial"/>
+          <w:color w:val="000000"/>
+          <w:sz w:val="22"/>
+          <w:szCs w:val="22"/>
+        </w:rPr>
+        <w:t xml:space="preserve"> </w:t>
+      </w:r>
+      <w:r>
+        <w:rPr>
+          <w:rFonts w:cs="Arial"/>
+          <w:color w:val="000000"/>
+          <w:sz w:val="22"/>
+          <w:szCs w:val="22"/>
+        </w:rPr>
+        <w:t>languages,</w:t>
+      </w:r>
+      <w:r>
+        <w:rPr>
+          <w:rFonts w:cs="Arial"/>
+          <w:color w:val="000000"/>
+          <w:sz w:val="22"/>
+          <w:szCs w:val="22"/>
+        </w:rPr>
+        <w:t xml:space="preserve"> </w:t>
+      </w:r>
+      <w:r>
+        <w:rPr>
+          <w:rFonts w:cs="Arial"/>
+          <w:color w:val="000000"/>
+          <w:sz w:val="22"/>
+          <w:szCs w:val="22"/>
+        </w:rPr>
+        <w:t>with</w:t>
+      </w:r>
+      <w:r>
+        <w:rPr>
+          <w:rFonts w:cs="Arial"/>
+          <w:color w:val="000000"/>
+          <w:sz w:val="22"/>
+          <w:szCs w:val="22"/>
+        </w:rPr>
+        <w:t xml:space="preserve"> </w:t>
+      </w:r>
+      <w:r>
+        <w:rPr>
+          <w:rFonts w:cs="Arial"/>
+          <w:color w:val="000000"/>
+          <w:sz w:val="22"/>
+          <w:szCs w:val="22"/>
+        </w:rPr>
+        <w:t>a</w:t>
+      </w:r>
+      <w:r>
+        <w:rPr>
+          <w:rFonts w:cs="Arial"/>
+          <w:color w:val="000000"/>
+          <w:sz w:val="22"/>
+          <w:szCs w:val="22"/>
+        </w:rPr>
+        <w:t xml:space="preserve"> </w:t>
+      </w:r>
+      <w:r>
+        <w:rPr>
+          <w:rFonts w:cs="Arial"/>
+          <w:color w:val="000000"/>
+          <w:sz w:val="22"/>
+          <w:szCs w:val="22"/>
+        </w:rPr>
+        <w:t>general</w:t>
+      </w:r>
+      <w:r>
+        <w:rPr>
+          <w:rFonts w:cs="Arial"/>
+          <w:color w:val="000000"/>
+          <w:sz w:val="22"/>
+          <w:szCs w:val="22"/>
+        </w:rPr>
+        <w:t xml:space="preserve"> </w:t>
+      </w:r>
+      <w:r>
+        <w:rPr>
+          <w:rFonts w:cs="Arial"/>
+          <w:color w:val="000000"/>
+          <w:sz w:val="22"/>
+          <w:szCs w:val="22"/>
+        </w:rPr>
+        <w:t>bonus</w:t>
+      </w:r>
+      <w:r>
+        <w:rPr>
+          <w:rFonts w:cs="Arial"/>
+          <w:color w:val="000000"/>
+          <w:sz w:val="22"/>
+          <w:szCs w:val="22"/>
+        </w:rPr>
+        <w:t xml:space="preserve"> </w:t>
+      </w:r>
+      <w:r>
+        <w:rPr>
+          <w:rFonts w:cs="Arial"/>
+          <w:color w:val="000000"/>
+          <w:sz w:val="22"/>
+          <w:szCs w:val="22"/>
+        </w:rPr>
+        <w:t>for</w:t>
+      </w:r>
+      <w:r>
+        <w:rPr>
+          <w:rFonts w:cs="Arial"/>
+          <w:color w:val="000000"/>
+          <w:sz w:val="22"/>
+          <w:szCs w:val="22"/>
+        </w:rPr>
+        <w:t xml:space="preserve"> </w:t>
+      </w:r>
+      <w:r>
+        <w:rPr>
+          <w:rFonts w:cs="Arial"/>
+          <w:color w:val="000000"/>
+          <w:sz w:val="22"/>
+          <w:szCs w:val="22"/>
+        </w:rPr>
+        <w:t>graphical</w:t>
+      </w:r>
+      <w:r>
+        <w:rPr>
+          <w:rFonts w:cs="Arial"/>
+          <w:color w:val="000000"/>
+          <w:sz w:val="22"/>
+          <w:szCs w:val="22"/>
+        </w:rPr>
+        <w:t xml:space="preserve"> </w:t>
+      </w:r>
+      <w:r>
+        <w:rPr>
+          <w:rFonts w:cs="Arial"/>
+          <w:color w:val="000000"/>
+          <w:sz w:val="22"/>
+          <w:szCs w:val="22"/>
+        </w:rPr>
+        <w:t>tools,</w:t>
+      </w:r>
+      <w:r>
+        <w:rPr>
+          <w:rFonts w:cs="Arial"/>
+          <w:color w:val="000000"/>
+          <w:sz w:val="22"/>
+          <w:szCs w:val="22"/>
+        </w:rPr>
+        <w:t xml:space="preserve"> </w:t>
+      </w:r>
+      <w:r>
+        <w:rPr>
+          <w:rFonts w:cs="Arial"/>
+          <w:color w:val="000000"/>
+          <w:sz w:val="22"/>
+          <w:szCs w:val="22"/>
+        </w:rPr>
+        <w:t>(ii)</w:t>
+      </w:r>
+      <w:r>
+        <w:rPr>
+          <w:rFonts w:cs="Arial"/>
+          <w:color w:val="000000"/>
+          <w:sz w:val="22"/>
+          <w:szCs w:val="22"/>
+        </w:rPr>
+        <w:t xml:space="preserve"> </w:t>
+      </w:r>
+      <w:r>
+        <w:rPr>
+          <w:rFonts w:cs="Arial"/>
+          <w:color w:val="000000"/>
+          <w:sz w:val="22"/>
+          <w:szCs w:val="22"/>
+        </w:rPr>
+        <w:t>the</w:t>
+      </w:r>
+      <w:r>
+        <w:rPr>
+          <w:rFonts w:cs="Arial"/>
+          <w:color w:val="000000"/>
+          <w:sz w:val="22"/>
+          <w:szCs w:val="22"/>
+        </w:rPr>
+        <w:t xml:space="preserve"> </w:t>
+      </w:r>
+      <w:r>
+        <w:rPr>
+          <w:rFonts w:cs="Arial"/>
+          <w:color w:val="000000"/>
+          <w:sz w:val="22"/>
+          <w:szCs w:val="22"/>
+        </w:rPr>
+        <w:t>concepts</w:t>
+      </w:r>
+      <w:r>
+        <w:rPr>
+          <w:rFonts w:cs="Arial"/>
+          <w:color w:val="000000"/>
+          <w:sz w:val="22"/>
+          <w:szCs w:val="22"/>
+        </w:rPr>
+        <w:t xml:space="preserve"> </w:t>
+      </w:r>
+      <w:r>
+        <w:rPr>
+          <w:rFonts w:cs="Arial"/>
+          <w:color w:val="000000"/>
+          <w:sz w:val="22"/>
+          <w:szCs w:val="22"/>
+        </w:rPr>
+        <w:t>the</w:t>
+      </w:r>
+      <w:r>
+        <w:rPr>
+          <w:rFonts w:cs="Arial"/>
+          <w:color w:val="000000"/>
+          <w:sz w:val="22"/>
+          <w:szCs w:val="22"/>
+        </w:rPr>
+        <w:t xml:space="preserve"> </w:t>
+      </w:r>
+      <w:r>
+        <w:rPr>
+          <w:rFonts w:cs="Arial"/>
+          <w:color w:val="000000"/>
+          <w:sz w:val="22"/>
+          <w:szCs w:val="22"/>
+        </w:rPr>
+        <w:t>tools</w:t>
+      </w:r>
+      <w:r>
+        <w:rPr>
+          <w:rFonts w:cs="Arial"/>
+          <w:color w:val="000000"/>
+          <w:sz w:val="22"/>
+          <w:szCs w:val="22"/>
+        </w:rPr>
+        <w:t xml:space="preserve"> </w:t>
+      </w:r>
+      <w:r>
+        <w:rPr>
+          <w:rFonts w:cs="Arial"/>
+          <w:color w:val="000000"/>
+          <w:sz w:val="22"/>
+          <w:szCs w:val="22"/>
+        </w:rPr>
+        <w:t>are</w:t>
+      </w:r>
+      <w:r>
+        <w:rPr>
+          <w:rFonts w:cs="Arial"/>
+          <w:color w:val="000000"/>
+          <w:sz w:val="22"/>
+          <w:szCs w:val="22"/>
+        </w:rPr>
+        <w:t xml:space="preserve"> </w:t>
+      </w:r>
+      <w:r>
+        <w:rPr>
+          <w:rFonts w:cs="Arial"/>
+          <w:color w:val="000000"/>
+          <w:sz w:val="22"/>
+          <w:szCs w:val="22"/>
+        </w:rPr>
+        <w:t>built</w:t>
+      </w:r>
+      <w:r>
+        <w:rPr>
+          <w:rFonts w:cs="Arial"/>
+          <w:color w:val="000000"/>
+          <w:sz w:val="22"/>
+          <w:szCs w:val="22"/>
+        </w:rPr>
+        <w:t xml:space="preserve"> </w:t>
+      </w:r>
+      <w:r>
+        <w:rPr>
+          <w:rFonts w:cs="Arial"/>
+          <w:color w:val="000000"/>
+          <w:sz w:val="22"/>
+          <w:szCs w:val="22"/>
+        </w:rPr>
+        <w:t>upon,</w:t>
+      </w:r>
+      <w:r>
+        <w:rPr>
+          <w:rFonts w:cs="Arial"/>
+          <w:color w:val="000000"/>
+          <w:sz w:val="22"/>
+          <w:szCs w:val="22"/>
+        </w:rPr>
+        <w:t xml:space="preserve"> </w:t>
+      </w:r>
+      <w:r>
+        <w:rPr>
+          <w:rFonts w:cs="Arial"/>
+          <w:color w:val="000000"/>
+          <w:sz w:val="22"/>
+          <w:szCs w:val="22"/>
+        </w:rPr>
+        <w:t>constructs</w:t>
+      </w:r>
+      <w:r>
+        <w:rPr>
+          <w:rFonts w:cs="Arial"/>
+          <w:color w:val="000000"/>
+          <w:sz w:val="22"/>
+          <w:szCs w:val="22"/>
+        </w:rPr>
+        <w:t xml:space="preserve"> </w:t>
+      </w:r>
+      <w:r>
+        <w:rPr>
+          <w:rFonts w:cs="Arial"/>
+          <w:color w:val="000000"/>
+          <w:sz w:val="22"/>
+          <w:szCs w:val="22"/>
+        </w:rPr>
+        <w:t>from</w:t>
+      </w:r>
+      <w:r>
+        <w:rPr>
+          <w:rFonts w:cs="Arial"/>
+          <w:color w:val="000000"/>
+          <w:sz w:val="22"/>
+          <w:szCs w:val="22"/>
+        </w:rPr>
+        <w:t xml:space="preserve"> </w:t>
+      </w:r>
+      <w:r>
+        <w:rPr>
+          <w:rFonts w:cs="Arial"/>
+          <w:color w:val="000000"/>
+          <w:sz w:val="22"/>
+          <w:szCs w:val="22"/>
+        </w:rPr>
+        <w:t>formal</w:t>
+      </w:r>
+      <w:r>
+        <w:rPr>
+          <w:rFonts w:cs="Arial"/>
+          <w:color w:val="000000"/>
+          <w:sz w:val="22"/>
+          <w:szCs w:val="22"/>
+        </w:rPr>
+        <w:t xml:space="preserve"> </w:t>
+      </w:r>
+      <w:r>
+        <w:rPr>
+          <w:rFonts w:cs="Arial"/>
+          <w:color w:val="000000"/>
+          <w:sz w:val="22"/>
+          <w:szCs w:val="22"/>
+        </w:rPr>
+        <w:t>logics</w:t>
+      </w:r>
+      <w:r>
+        <w:rPr>
+          <w:rFonts w:cs="Arial"/>
+          <w:color w:val="000000"/>
+          <w:sz w:val="22"/>
+          <w:szCs w:val="22"/>
+        </w:rPr>
+        <w:t xml:space="preserve"> </w:t>
+      </w:r>
+      <w:r>
+        <w:rPr>
+          <w:rFonts w:cs="Arial"/>
+          <w:color w:val="000000"/>
+          <w:sz w:val="22"/>
+          <w:szCs w:val="22"/>
+        </w:rPr>
+        <w:t>received</w:t>
+      </w:r>
+      <w:r>
+        <w:rPr>
+          <w:rFonts w:cs="Arial"/>
+          <w:color w:val="000000"/>
+          <w:sz w:val="22"/>
+          <w:szCs w:val="22"/>
+        </w:rPr>
+        <w:t xml:space="preserve"> </w:t>
+      </w:r>
+      <w:r>
+        <w:rPr>
+          <w:rFonts w:cs="Arial"/>
+          <w:color w:val="000000"/>
+          <w:sz w:val="22"/>
+          <w:szCs w:val="22"/>
+        </w:rPr>
+        <w:t>a</w:t>
+      </w:r>
+      <w:r>
+        <w:rPr>
+          <w:rFonts w:cs="Arial"/>
+          <w:color w:val="000000"/>
+          <w:sz w:val="22"/>
+          <w:szCs w:val="22"/>
+        </w:rPr>
+        <w:t xml:space="preserve"> </w:t>
+      </w:r>
+      <w:r>
+        <w:rPr>
+          <w:rFonts w:cs="Arial"/>
+          <w:color w:val="000000"/>
+          <w:sz w:val="22"/>
+          <w:szCs w:val="22"/>
+        </w:rPr>
+        <w:t>mauls</w:t>
+      </w:r>
+      <w:r>
+        <w:rPr>
+          <w:rFonts w:cs="Arial"/>
+          <w:color w:val="000000"/>
+          <w:sz w:val="22"/>
+          <w:szCs w:val="22"/>
+        </w:rPr>
+        <w:t>,</w:t>
+      </w:r>
+      <w:r>
+        <w:rPr>
+          <w:rFonts w:cs="Arial"/>
+          <w:color w:val="000000"/>
+          <w:sz w:val="22"/>
+          <w:szCs w:val="22"/>
+        </w:rPr>
+        <w:t xml:space="preserve"> </w:t>
+      </w:r>
+      <w:r>
+        <w:rPr>
+          <w:rFonts w:cs="Arial"/>
+          <w:color w:val="000000"/>
+          <w:sz w:val="22"/>
+          <w:szCs w:val="22"/>
+        </w:rPr>
+        <w:t>and</w:t>
+      </w:r>
+      <w:r>
+        <w:rPr>
+          <w:rFonts w:cs="Arial"/>
+          <w:color w:val="000000"/>
+          <w:sz w:val="22"/>
+          <w:szCs w:val="22"/>
+        </w:rPr>
+        <w:t xml:space="preserve"> </w:t>
+      </w:r>
+      <w:r>
+        <w:rPr>
+          <w:rFonts w:cs="Arial"/>
+          <w:color w:val="000000"/>
+          <w:sz w:val="22"/>
+          <w:szCs w:val="22"/>
+        </w:rPr>
+        <w:t>(iii)</w:t>
+      </w:r>
+      <w:r>
+        <w:rPr>
+          <w:rFonts w:cs="Arial"/>
+          <w:color w:val="000000"/>
+          <w:sz w:val="22"/>
+          <w:szCs w:val="22"/>
+        </w:rPr>
+        <w:t xml:space="preserve"> </w:t>
+      </w:r>
+      <w:r>
+        <w:rPr>
+          <w:rFonts w:cs="Arial"/>
+          <w:color w:val="000000"/>
+          <w:sz w:val="22"/>
+          <w:szCs w:val="22"/>
+        </w:rPr>
+        <w:t>whether</w:t>
+      </w:r>
+      <w:r>
+        <w:rPr>
+          <w:rFonts w:cs="Arial"/>
+          <w:color w:val="000000"/>
+          <w:sz w:val="22"/>
+          <w:szCs w:val="22"/>
+        </w:rPr>
+        <w:t xml:space="preserve"> </w:t>
+      </w:r>
+      <w:r>
+        <w:rPr>
+          <w:rFonts w:cs="Arial"/>
+          <w:color w:val="000000"/>
+          <w:sz w:val="22"/>
+          <w:szCs w:val="22"/>
+        </w:rPr>
+        <w:t>the</w:t>
+      </w:r>
+      <w:r>
+        <w:rPr>
+          <w:rFonts w:cs="Arial"/>
+          <w:color w:val="000000"/>
+          <w:sz w:val="22"/>
+          <w:szCs w:val="22"/>
+        </w:rPr>
+        <w:t xml:space="preserve"> </w:t>
+      </w:r>
+      <w:r>
+        <w:rPr>
+          <w:rFonts w:cs="Arial"/>
+          <w:color w:val="000000"/>
+          <w:sz w:val="22"/>
+          <w:szCs w:val="22"/>
+        </w:rPr>
+        <w:t>tool</w:t>
+      </w:r>
+      <w:r>
+        <w:rPr>
+          <w:rFonts w:cs="Arial"/>
+          <w:color w:val="000000"/>
+          <w:sz w:val="22"/>
+          <w:szCs w:val="22"/>
+        </w:rPr>
+        <w:t xml:space="preserve"> </w:t>
+      </w:r>
+      <w:r>
+        <w:rPr>
+          <w:rFonts w:cs="Arial"/>
+          <w:color w:val="000000"/>
+          <w:sz w:val="22"/>
+          <w:szCs w:val="22"/>
+        </w:rPr>
+        <w:t>offers</w:t>
+      </w:r>
+      <w:r>
+        <w:rPr>
+          <w:rFonts w:cs="Arial"/>
+          <w:color w:val="000000"/>
+          <w:sz w:val="22"/>
+          <w:szCs w:val="22"/>
+        </w:rPr>
+        <w:t xml:space="preserve"> </w:t>
+      </w:r>
+      <w:r>
+        <w:rPr>
+          <w:rFonts w:cs="Arial"/>
+          <w:color w:val="000000"/>
+          <w:sz w:val="22"/>
+          <w:szCs w:val="22"/>
+        </w:rPr>
+        <w:t>a</w:t>
+      </w:r>
+      <w:r>
+        <w:rPr>
+          <w:rFonts w:cs="Arial"/>
+          <w:color w:val="000000"/>
+          <w:sz w:val="22"/>
+          <w:szCs w:val="22"/>
+        </w:rPr>
+        <w:t xml:space="preserve"> </w:t>
+      </w:r>
+      <w:r>
+        <w:rPr>
+          <w:rFonts w:cs="Arial"/>
+          <w:color w:val="000000"/>
+          <w:sz w:val="22"/>
+          <w:szCs w:val="22"/>
+        </w:rPr>
+        <w:t>syntax</w:t>
+      </w:r>
+      <w:r>
+        <w:rPr>
+          <w:rFonts w:cs="Arial"/>
+          <w:color w:val="000000"/>
+          <w:sz w:val="22"/>
+          <w:szCs w:val="22"/>
+        </w:rPr>
+        <w:t xml:space="preserve"> </w:t>
+      </w:r>
+      <w:r>
+        <w:rPr>
+          <w:rFonts w:cs="Arial"/>
+          <w:color w:val="000000"/>
+          <w:sz w:val="22"/>
+          <w:szCs w:val="22"/>
+        </w:rPr>
+        <w:t>similar</w:t>
+      </w:r>
+      <w:r>
+        <w:rPr>
+          <w:rFonts w:cs="Arial"/>
+          <w:color w:val="000000"/>
+          <w:sz w:val="22"/>
+          <w:szCs w:val="22"/>
+        </w:rPr>
+        <w:t xml:space="preserve"> </w:t>
+      </w:r>
+      <w:r>
+        <w:rPr>
+          <w:rFonts w:cs="Arial"/>
+          <w:color w:val="000000"/>
+          <w:sz w:val="22"/>
+          <w:szCs w:val="22"/>
+        </w:rPr>
+        <w:t>to</w:t>
+      </w:r>
+      <w:r>
+        <w:rPr>
+          <w:rFonts w:cs="Arial"/>
+          <w:color w:val="000000"/>
+          <w:sz w:val="22"/>
+          <w:szCs w:val="22"/>
+        </w:rPr>
+        <w:t xml:space="preserve"> </w:t>
+      </w:r>
+      <w:r>
+        <w:rPr>
+          <w:rFonts w:cs="Arial"/>
+          <w:color w:val="000000"/>
+          <w:sz w:val="22"/>
+          <w:szCs w:val="22"/>
+        </w:rPr>
+        <w:t>well-known</w:t>
+      </w:r>
+      <w:r>
+        <w:rPr>
+          <w:rFonts w:cs="Arial"/>
+          <w:color w:val="000000"/>
+          <w:sz w:val="22"/>
+          <w:szCs w:val="22"/>
+        </w:rPr>
+        <w:t xml:space="preserve"> </w:t>
+      </w:r>
+      <w:r>
+        <w:rPr>
+          <w:rFonts w:cs="Arial"/>
+          <w:color w:val="000000"/>
+          <w:sz w:val="22"/>
+          <w:szCs w:val="22"/>
+        </w:rPr>
+        <w:t>program</w:t>
+      </w:r>
+      <w:bookmarkStart w:id="28" w:name="_GoBack"/>
+      <w:bookmarkEnd w:id="28"/>
+      <w:r>
+        <w:rPr>
+          <w:rFonts w:cs="Arial"/>
+          <w:color w:val="000000"/>
+          <w:sz w:val="22"/>
+          <w:szCs w:val="22"/>
+        </w:rPr>
+        <w:t>ming</w:t>
+      </w:r>
+      <w:r>
+        <w:rPr>
+          <w:rFonts w:cs="Arial"/>
+          <w:color w:val="000000"/>
+          <w:sz w:val="22"/>
+          <w:szCs w:val="22"/>
+        </w:rPr>
+        <w:t xml:space="preserve"> </w:t>
+      </w:r>
+      <w:r>
+        <w:rPr>
+          <w:rFonts w:cs="Arial"/>
+          <w:color w:val="000000"/>
+          <w:sz w:val="22"/>
+          <w:szCs w:val="22"/>
+        </w:rPr>
+        <w:t>languages,</w:t>
+      </w:r>
+      <w:r>
+        <w:rPr>
+          <w:rFonts w:cs="Arial"/>
+          <w:color w:val="000000"/>
+          <w:sz w:val="22"/>
+          <w:szCs w:val="22"/>
+        </w:rPr>
+        <w:t xml:space="preserve"> </w:t>
+      </w:r>
+      <w:r>
+        <w:rPr>
+          <w:rFonts w:cs="Arial"/>
+          <w:color w:val="000000"/>
+          <w:sz w:val="22"/>
+          <w:szCs w:val="22"/>
+        </w:rPr>
+        <w:t>which</w:t>
+      </w:r>
+      <w:r>
+        <w:rPr>
+          <w:rFonts w:cs="Arial"/>
+          <w:color w:val="000000"/>
+          <w:sz w:val="22"/>
+          <w:szCs w:val="22"/>
+        </w:rPr>
+        <w:t xml:space="preserve"> </w:t>
+      </w:r>
+      <w:r>
+        <w:rPr>
+          <w:rFonts w:cs="Arial"/>
+          <w:color w:val="000000"/>
+          <w:sz w:val="22"/>
+          <w:szCs w:val="22"/>
+        </w:rPr>
+        <w:t>was</w:t>
+      </w:r>
+      <w:r>
+        <w:rPr>
+          <w:rFonts w:cs="Arial"/>
+          <w:color w:val="000000"/>
+          <w:sz w:val="22"/>
+          <w:szCs w:val="22"/>
+        </w:rPr>
+        <w:t xml:space="preserve"> </w:t>
+      </w:r>
+      <w:r>
+        <w:rPr>
+          <w:rFonts w:cs="Arial"/>
+          <w:color w:val="000000"/>
+          <w:sz w:val="22"/>
+          <w:szCs w:val="22"/>
+        </w:rPr>
+        <w:t>preferred.</w:t>
+      </w:r>
+      <w:r>
+        <w:rPr>
+          <w:rFonts w:cs="Arial"/>
+          <w:color w:val="000000"/>
+          <w:sz w:val="22"/>
+          <w:szCs w:val="22"/>
+        </w:rPr>
+        <w:t xml:space="preserve"> </w:t>
+      </w:r>
+      <w:r>
+        <w:rPr>
+          <w:rFonts w:cs="Arial"/>
+          <w:color w:val="000000"/>
+          <w:sz w:val="22"/>
+          <w:szCs w:val="22"/>
+        </w:rPr>
+        <w:t>Regarding</w:t>
+      </w:r>
+      <w:r>
+        <w:rPr>
+          <w:rFonts w:cs="Arial"/>
+          <w:color w:val="000000"/>
+          <w:sz w:val="22"/>
+          <w:szCs w:val="22"/>
+        </w:rPr>
+        <w:t xml:space="preserve"> </w:t>
+      </w:r>
+      <w:r>
+        <w:rPr>
+          <w:rFonts w:cs="Arial"/>
+          <w:color w:val="000000"/>
+          <w:sz w:val="22"/>
+          <w:szCs w:val="22"/>
+        </w:rPr>
+        <w:t>conciseness,</w:t>
+      </w:r>
+      <w:r>
+        <w:rPr>
+          <w:rFonts w:cs="Arial"/>
+          <w:color w:val="000000"/>
+          <w:sz w:val="22"/>
+          <w:szCs w:val="22"/>
+        </w:rPr>
+        <w:t xml:space="preserve"> </w:t>
+      </w:r>
+      <w:r>
+        <w:rPr>
+          <w:rFonts w:cs="Arial"/>
+          <w:color w:val="000000"/>
+          <w:sz w:val="22"/>
+          <w:szCs w:val="22"/>
+        </w:rPr>
+        <w:t>the</w:t>
+      </w:r>
+      <w:r>
+        <w:rPr>
+          <w:rFonts w:cs="Arial"/>
+          <w:color w:val="000000"/>
+          <w:sz w:val="22"/>
+          <w:szCs w:val="22"/>
+        </w:rPr>
+        <w:t xml:space="preserve"> </w:t>
+      </w:r>
+      <w:r>
+        <w:rPr>
+          <w:rFonts w:cs="Arial"/>
+          <w:color w:val="000000"/>
+          <w:sz w:val="22"/>
+          <w:szCs w:val="22"/>
+        </w:rPr>
+        <w:t>availability</w:t>
+      </w:r>
+      <w:r>
+        <w:rPr>
+          <w:rFonts w:cs="Arial"/>
+          <w:color w:val="000000"/>
+          <w:sz w:val="22"/>
+          <w:szCs w:val="22"/>
+        </w:rPr>
+        <w:t xml:space="preserve"> </w:t>
+      </w:r>
+      <w:r>
+        <w:rPr>
+          <w:rFonts w:cs="Arial"/>
+          <w:color w:val="000000"/>
+          <w:sz w:val="22"/>
+          <w:szCs w:val="22"/>
+        </w:rPr>
+        <w:t>of</w:t>
+      </w:r>
+      <w:r>
+        <w:rPr>
+          <w:rFonts w:cs="Arial"/>
+          <w:color w:val="000000"/>
+          <w:sz w:val="22"/>
+          <w:szCs w:val="22"/>
+        </w:rPr>
+        <w:t xml:space="preserve"> </w:t>
+      </w:r>
+      <w:r>
+        <w:rPr>
+          <w:rFonts w:cs="Arial"/>
+          <w:color w:val="000000"/>
+          <w:sz w:val="22"/>
+          <w:szCs w:val="22"/>
+        </w:rPr>
+        <w:t>(</w:t>
+      </w:r>
+      <w:proofErr w:type="spellStart"/>
+      <w:r>
+        <w:rPr>
+          <w:rFonts w:cs="Arial"/>
+          <w:color w:val="000000"/>
+          <w:sz w:val="22"/>
+          <w:szCs w:val="22"/>
+        </w:rPr>
+        <w:t>i</w:t>
+      </w:r>
+      <w:proofErr w:type="spellEnd"/>
+      <w:r>
+        <w:rPr>
+          <w:rFonts w:cs="Arial"/>
+          <w:color w:val="000000"/>
+          <w:sz w:val="22"/>
+          <w:szCs w:val="22"/>
+        </w:rPr>
+        <w:t>)</w:t>
+      </w:r>
+      <w:r>
+        <w:rPr>
+          <w:rFonts w:cs="Arial"/>
+          <w:color w:val="000000"/>
+          <w:sz w:val="22"/>
+          <w:szCs w:val="22"/>
+        </w:rPr>
+        <w:t xml:space="preserve"> </w:t>
+      </w:r>
+      <w:r>
+        <w:rPr>
+          <w:rFonts w:cs="Arial"/>
+          <w:color w:val="000000"/>
+          <w:sz w:val="22"/>
+          <w:szCs w:val="22"/>
+        </w:rPr>
+        <w:t>lightweight</w:t>
+      </w:r>
+      <w:r>
+        <w:rPr>
+          <w:rFonts w:cs="Arial"/>
+          <w:color w:val="000000"/>
+          <w:sz w:val="22"/>
+          <w:szCs w:val="22"/>
+        </w:rPr>
+        <w:t xml:space="preserve"> </w:t>
+      </w:r>
+      <w:r>
+        <w:rPr>
+          <w:rFonts w:cs="Arial"/>
+          <w:color w:val="000000"/>
+          <w:sz w:val="22"/>
+          <w:szCs w:val="22"/>
+        </w:rPr>
+        <w:t>means</w:t>
+      </w:r>
+      <w:r>
+        <w:rPr>
+          <w:rFonts w:cs="Arial"/>
+          <w:color w:val="000000"/>
+          <w:sz w:val="22"/>
+          <w:szCs w:val="22"/>
+        </w:rPr>
+        <w:t xml:space="preserve"> </w:t>
+      </w:r>
+      <w:r>
+        <w:rPr>
+          <w:rFonts w:cs="Arial"/>
+          <w:color w:val="000000"/>
+          <w:sz w:val="22"/>
+          <w:szCs w:val="22"/>
+        </w:rPr>
+        <w:t>for</w:t>
+      </w:r>
+      <w:r>
+        <w:rPr>
+          <w:rFonts w:cs="Arial"/>
+          <w:color w:val="000000"/>
+          <w:sz w:val="22"/>
+          <w:szCs w:val="22"/>
+        </w:rPr>
+        <w:t xml:space="preserve"> </w:t>
+      </w:r>
+      <w:r>
+        <w:rPr>
+          <w:rFonts w:cs="Arial"/>
+          <w:color w:val="000000"/>
+          <w:sz w:val="22"/>
+          <w:szCs w:val="22"/>
+        </w:rPr>
+        <w:t>simple</w:t>
+      </w:r>
+      <w:r>
+        <w:rPr>
+          <w:rFonts w:cs="Arial"/>
+          <w:color w:val="000000"/>
+          <w:sz w:val="22"/>
+          <w:szCs w:val="22"/>
+        </w:rPr>
+        <w:t xml:space="preserve"> </w:t>
+      </w:r>
+      <w:r>
+        <w:rPr>
+          <w:rFonts w:cs="Arial"/>
+          <w:color w:val="000000"/>
+          <w:sz w:val="22"/>
+          <w:szCs w:val="22"/>
+        </w:rPr>
+        <w:t>CRUD</w:t>
+      </w:r>
+      <w:r>
+        <w:rPr>
+          <w:rFonts w:cs="Arial"/>
+          <w:color w:val="000000"/>
+          <w:sz w:val="22"/>
+          <w:szCs w:val="22"/>
+        </w:rPr>
+        <w:t xml:space="preserve"> </w:t>
+      </w:r>
+      <w:r>
+        <w:rPr>
+          <w:rFonts w:cs="Arial"/>
+          <w:color w:val="000000"/>
+          <w:sz w:val="22"/>
+          <w:szCs w:val="22"/>
+        </w:rPr>
+        <w:t>tasks</w:t>
+      </w:r>
+      <w:r>
+        <w:rPr>
+          <w:rFonts w:cs="Arial"/>
+          <w:color w:val="000000"/>
+          <w:sz w:val="22"/>
+          <w:szCs w:val="22"/>
+        </w:rPr>
+        <w:t xml:space="preserve"> </w:t>
+      </w:r>
+      <w:r>
+        <w:rPr>
+          <w:rFonts w:cs="Arial"/>
+          <w:color w:val="000000"/>
+          <w:sz w:val="22"/>
+          <w:szCs w:val="22"/>
+        </w:rPr>
+        <w:t>played</w:t>
+      </w:r>
+      <w:r>
+        <w:rPr>
+          <w:rFonts w:cs="Arial"/>
+          <w:color w:val="000000"/>
+          <w:sz w:val="22"/>
+          <w:szCs w:val="22"/>
+        </w:rPr>
+        <w:t xml:space="preserve"> </w:t>
+      </w:r>
+      <w:r>
+        <w:rPr>
+          <w:rFonts w:cs="Arial"/>
+          <w:color w:val="000000"/>
+          <w:sz w:val="22"/>
+          <w:szCs w:val="22"/>
+        </w:rPr>
+        <w:t>a</w:t>
+      </w:r>
+      <w:r>
+        <w:rPr>
+          <w:rFonts w:cs="Arial"/>
+          <w:color w:val="000000"/>
+          <w:sz w:val="22"/>
+          <w:szCs w:val="22"/>
+        </w:rPr>
+        <w:t xml:space="preserve"> </w:t>
+      </w:r>
+      <w:r>
+        <w:rPr>
+          <w:rFonts w:cs="Arial"/>
+          <w:color w:val="000000"/>
+          <w:sz w:val="22"/>
+          <w:szCs w:val="22"/>
+        </w:rPr>
+        <w:t>role,</w:t>
+      </w:r>
+      <w:r>
+        <w:rPr>
+          <w:rFonts w:cs="Arial"/>
+          <w:color w:val="000000"/>
+          <w:sz w:val="22"/>
+          <w:szCs w:val="22"/>
+        </w:rPr>
+        <w:t xml:space="preserve"> </w:t>
+      </w:r>
+      <w:r>
+        <w:rPr>
+          <w:rFonts w:cs="Arial"/>
+          <w:color w:val="000000"/>
+          <w:sz w:val="22"/>
+          <w:szCs w:val="22"/>
+        </w:rPr>
+        <w:t>a</w:t>
+      </w:r>
+      <w:r>
+        <w:rPr>
+          <w:rFonts w:cs="Arial"/>
+          <w:color w:val="000000"/>
+          <w:sz w:val="22"/>
+          <w:szCs w:val="22"/>
+        </w:rPr>
+        <w:t xml:space="preserve"> </w:t>
+      </w:r>
+      <w:r>
+        <w:rPr>
+          <w:rFonts w:cs="Arial"/>
+          <w:color w:val="000000"/>
+          <w:sz w:val="22"/>
+          <w:szCs w:val="22"/>
+        </w:rPr>
+        <w:t>suffered</w:t>
+      </w:r>
+      <w:r>
+        <w:rPr>
+          <w:rFonts w:cs="Arial"/>
+          <w:color w:val="000000"/>
+          <w:sz w:val="22"/>
+          <w:szCs w:val="22"/>
+        </w:rPr>
+        <w:t xml:space="preserve"> </w:t>
+      </w:r>
+      <w:r>
+        <w:rPr>
+          <w:rFonts w:cs="Arial"/>
+          <w:color w:val="000000"/>
+          <w:sz w:val="22"/>
+          <w:szCs w:val="22"/>
+        </w:rPr>
+        <w:t>by</w:t>
+      </w:r>
+      <w:r>
+        <w:rPr>
+          <w:rFonts w:cs="Arial"/>
+          <w:color w:val="000000"/>
+          <w:sz w:val="22"/>
+          <w:szCs w:val="22"/>
+        </w:rPr>
+        <w:t xml:space="preserve"> </w:t>
+      </w:r>
+      <w:r>
+        <w:rPr>
+          <w:rFonts w:cs="Arial"/>
+          <w:color w:val="000000"/>
+          <w:sz w:val="22"/>
+          <w:szCs w:val="22"/>
+        </w:rPr>
+        <w:t>imperative</w:t>
+      </w:r>
+      <w:r>
+        <w:rPr>
+          <w:rFonts w:cs="Arial"/>
+          <w:color w:val="000000"/>
+          <w:sz w:val="22"/>
+          <w:szCs w:val="22"/>
+        </w:rPr>
+        <w:t xml:space="preserve"> </w:t>
+      </w:r>
+      <w:r>
+        <w:rPr>
+          <w:rFonts w:cs="Arial"/>
+          <w:color w:val="000000"/>
+          <w:sz w:val="22"/>
+          <w:szCs w:val="22"/>
+        </w:rPr>
+        <w:t>solutions,</w:t>
+      </w:r>
+      <w:r>
+        <w:rPr>
+          <w:rFonts w:cs="Arial"/>
+          <w:color w:val="000000"/>
+          <w:sz w:val="22"/>
+          <w:szCs w:val="22"/>
+        </w:rPr>
+        <w:t xml:space="preserve"> </w:t>
+      </w:r>
+      <w:r>
+        <w:rPr>
+          <w:rFonts w:cs="Arial"/>
+          <w:color w:val="000000"/>
+          <w:sz w:val="22"/>
+          <w:szCs w:val="22"/>
+        </w:rPr>
+        <w:t>but</w:t>
+      </w:r>
+      <w:r>
+        <w:rPr>
+          <w:rFonts w:cs="Arial"/>
+          <w:color w:val="000000"/>
+          <w:sz w:val="22"/>
+          <w:szCs w:val="22"/>
+        </w:rPr>
+        <w:t xml:space="preserve"> </w:t>
+      </w:r>
+      <w:r>
+        <w:rPr>
+          <w:rFonts w:cs="Arial"/>
+          <w:color w:val="000000"/>
+          <w:sz w:val="22"/>
+          <w:szCs w:val="22"/>
+        </w:rPr>
+        <w:t>even</w:t>
+      </w:r>
+      <w:r>
+        <w:rPr>
+          <w:rFonts w:cs="Arial"/>
+          <w:color w:val="000000"/>
+          <w:sz w:val="22"/>
+          <w:szCs w:val="22"/>
+        </w:rPr>
+        <w:t xml:space="preserve"> </w:t>
+      </w:r>
+      <w:r>
+        <w:rPr>
+          <w:rFonts w:cs="Arial"/>
+          <w:color w:val="000000"/>
+          <w:sz w:val="22"/>
+          <w:szCs w:val="22"/>
+        </w:rPr>
+        <w:t>more</w:t>
+      </w:r>
+      <w:r>
+        <w:rPr>
+          <w:rFonts w:cs="Arial"/>
+          <w:color w:val="000000"/>
+          <w:sz w:val="22"/>
+          <w:szCs w:val="22"/>
+        </w:rPr>
+        <w:t xml:space="preserve"> </w:t>
+      </w:r>
+      <w:r>
+        <w:rPr>
+          <w:rFonts w:cs="Arial"/>
+          <w:color w:val="000000"/>
+          <w:sz w:val="22"/>
+          <w:szCs w:val="22"/>
+        </w:rPr>
+        <w:t>so</w:t>
+      </w:r>
+      <w:r>
+        <w:rPr>
+          <w:rFonts w:cs="Arial"/>
+          <w:color w:val="000000"/>
+          <w:sz w:val="22"/>
+          <w:szCs w:val="22"/>
+        </w:rPr>
+        <w:t xml:space="preserve"> </w:t>
+      </w:r>
+      <w:r>
+        <w:rPr>
+          <w:rFonts w:cs="Arial"/>
+          <w:color w:val="000000"/>
+          <w:sz w:val="22"/>
+          <w:szCs w:val="22"/>
+        </w:rPr>
+        <w:t>(ii)</w:t>
+      </w:r>
+      <w:r>
+        <w:rPr>
+          <w:rFonts w:cs="Arial"/>
+          <w:color w:val="000000"/>
+          <w:sz w:val="22"/>
+          <w:szCs w:val="22"/>
+        </w:rPr>
+        <w:t xml:space="preserve"> </w:t>
+      </w:r>
+      <w:r>
+        <w:rPr>
+          <w:rFonts w:cs="Arial"/>
+          <w:color w:val="000000"/>
+          <w:sz w:val="22"/>
+          <w:szCs w:val="22"/>
+        </w:rPr>
+        <w:t>the</w:t>
+      </w:r>
+      <w:r>
+        <w:rPr>
+          <w:rFonts w:cs="Arial"/>
+          <w:color w:val="000000"/>
+          <w:sz w:val="22"/>
+          <w:szCs w:val="22"/>
+        </w:rPr>
+        <w:t xml:space="preserve"> </w:t>
+      </w:r>
+      <w:r>
+        <w:rPr>
+          <w:rFonts w:cs="Arial"/>
+          <w:color w:val="000000"/>
+          <w:sz w:val="22"/>
+          <w:szCs w:val="22"/>
+        </w:rPr>
+        <w:t>general</w:t>
+      </w:r>
+      <w:r>
+        <w:rPr>
+          <w:rFonts w:cs="Arial"/>
+          <w:color w:val="000000"/>
+          <w:sz w:val="22"/>
+          <w:szCs w:val="22"/>
+        </w:rPr>
+        <w:t xml:space="preserve"> </w:t>
+      </w:r>
+      <w:r>
+        <w:rPr>
+          <w:rFonts w:cs="Arial"/>
+          <w:color w:val="000000"/>
+          <w:sz w:val="22"/>
+          <w:szCs w:val="22"/>
+        </w:rPr>
+        <w:t>expressiveness</w:t>
+      </w:r>
+      <w:r>
+        <w:rPr>
+          <w:rFonts w:cs="Arial"/>
+          <w:color w:val="000000"/>
+          <w:sz w:val="22"/>
+          <w:szCs w:val="22"/>
+        </w:rPr>
+        <w:t xml:space="preserve"> </w:t>
+      </w:r>
+      <w:r>
+        <w:rPr>
+          <w:rFonts w:cs="Arial"/>
+          <w:color w:val="000000"/>
+          <w:sz w:val="22"/>
+          <w:szCs w:val="22"/>
+        </w:rPr>
+        <w:t>of</w:t>
+      </w:r>
+      <w:r>
+        <w:rPr>
+          <w:rFonts w:cs="Arial"/>
+          <w:color w:val="000000"/>
+          <w:sz w:val="22"/>
+          <w:szCs w:val="22"/>
+        </w:rPr>
+        <w:t xml:space="preserve"> </w:t>
+      </w:r>
+      <w:r>
+        <w:rPr>
+          <w:rFonts w:cs="Arial"/>
+          <w:color w:val="000000"/>
+          <w:sz w:val="22"/>
+          <w:szCs w:val="22"/>
+        </w:rPr>
+        <w:t>the</w:t>
+      </w:r>
+      <w:r>
+        <w:rPr>
+          <w:rFonts w:cs="Arial"/>
+          <w:color w:val="000000"/>
+          <w:sz w:val="22"/>
+          <w:szCs w:val="22"/>
+        </w:rPr>
+        <w:t xml:space="preserve"> </w:t>
+      </w:r>
+      <w:r>
+        <w:rPr>
+          <w:rFonts w:cs="Arial"/>
+          <w:color w:val="000000"/>
+          <w:sz w:val="22"/>
+          <w:szCs w:val="22"/>
+        </w:rPr>
+        <w:t>tools,</w:t>
+      </w:r>
+      <w:r>
+        <w:rPr>
+          <w:rFonts w:cs="Arial"/>
+          <w:color w:val="000000"/>
+          <w:sz w:val="22"/>
+          <w:szCs w:val="22"/>
+        </w:rPr>
+        <w:t xml:space="preserve"> </w:t>
+      </w:r>
+      <w:r>
+        <w:rPr>
+          <w:rFonts w:cs="Arial"/>
+          <w:color w:val="000000"/>
+          <w:sz w:val="22"/>
+          <w:szCs w:val="22"/>
+        </w:rPr>
+        <w:t>as</w:t>
+      </w:r>
+      <w:r>
+        <w:rPr>
+          <w:rFonts w:cs="Arial"/>
+          <w:color w:val="000000"/>
+          <w:sz w:val="22"/>
+          <w:szCs w:val="22"/>
+        </w:rPr>
+        <w:t xml:space="preserve"> </w:t>
+      </w:r>
+      <w:r>
+        <w:rPr>
+          <w:rFonts w:cs="Arial"/>
+          <w:color w:val="000000"/>
+          <w:sz w:val="22"/>
+          <w:szCs w:val="22"/>
+        </w:rPr>
+        <w:t>expressed</w:t>
+      </w:r>
+      <w:r>
+        <w:rPr>
+          <w:rFonts w:cs="Arial"/>
+          <w:color w:val="000000"/>
+          <w:sz w:val="22"/>
+          <w:szCs w:val="22"/>
+        </w:rPr>
+        <w:t xml:space="preserve"> </w:t>
+      </w:r>
+      <w:r>
+        <w:rPr>
+          <w:rFonts w:cs="Arial"/>
+          <w:color w:val="000000"/>
+          <w:sz w:val="22"/>
+          <w:szCs w:val="22"/>
+        </w:rPr>
+        <w:t>by</w:t>
+      </w:r>
+      <w:r>
+        <w:rPr>
+          <w:rFonts w:cs="Arial"/>
+          <w:color w:val="000000"/>
+          <w:sz w:val="22"/>
+          <w:szCs w:val="22"/>
+        </w:rPr>
+        <w:t xml:space="preserve"> </w:t>
+      </w:r>
+      <w:r>
+        <w:rPr>
+          <w:rFonts w:cs="Arial"/>
+          <w:color w:val="000000"/>
+          <w:sz w:val="22"/>
+          <w:szCs w:val="22"/>
+        </w:rPr>
+        <w:t>the</w:t>
+      </w:r>
+      <w:r>
+        <w:rPr>
+          <w:rFonts w:cs="Arial"/>
+          <w:color w:val="000000"/>
+          <w:sz w:val="22"/>
+          <w:szCs w:val="22"/>
+        </w:rPr>
+        <w:t xml:space="preserve"> </w:t>
+      </w:r>
+      <w:r>
+        <w:rPr>
+          <w:rFonts w:cs="Arial"/>
+          <w:color w:val="000000"/>
+          <w:sz w:val="22"/>
+          <w:szCs w:val="22"/>
+        </w:rPr>
+        <w:t>availability</w:t>
+      </w:r>
+      <w:r>
+        <w:rPr>
+          <w:rFonts w:cs="Arial"/>
+          <w:color w:val="000000"/>
+          <w:sz w:val="22"/>
+          <w:szCs w:val="22"/>
+        </w:rPr>
+        <w:t xml:space="preserve"> </w:t>
+      </w:r>
+      <w:r>
+        <w:rPr>
+          <w:rFonts w:cs="Arial"/>
+          <w:color w:val="000000"/>
+          <w:sz w:val="22"/>
+          <w:szCs w:val="22"/>
+        </w:rPr>
+        <w:t>of</w:t>
+      </w:r>
+      <w:r>
+        <w:rPr>
+          <w:rFonts w:cs="Arial"/>
+          <w:color w:val="000000"/>
+          <w:sz w:val="22"/>
+          <w:szCs w:val="22"/>
+        </w:rPr>
+        <w:t xml:space="preserve"> </w:t>
+      </w:r>
+      <w:r>
+        <w:rPr>
+          <w:rFonts w:cs="Arial"/>
+          <w:color w:val="000000"/>
+          <w:sz w:val="22"/>
+          <w:szCs w:val="22"/>
+        </w:rPr>
+        <w:t>the</w:t>
+      </w:r>
+      <w:r>
+        <w:rPr>
+          <w:rFonts w:cs="Arial"/>
+          <w:color w:val="000000"/>
+          <w:sz w:val="22"/>
+          <w:szCs w:val="22"/>
+        </w:rPr>
+        <w:t xml:space="preserve"> </w:t>
+      </w:r>
+      <w:r>
+        <w:rPr>
+          <w:rFonts w:cs="Arial"/>
+          <w:color w:val="000000"/>
+          <w:sz w:val="22"/>
+          <w:szCs w:val="22"/>
+        </w:rPr>
+        <w:t>features</w:t>
+      </w:r>
+      <w:r>
+        <w:rPr>
+          <w:rFonts w:cs="Arial"/>
+          <w:color w:val="000000"/>
+          <w:sz w:val="22"/>
+          <w:szCs w:val="22"/>
+        </w:rPr>
+        <w:t xml:space="preserve"> </w:t>
+      </w:r>
+      <w:r>
+        <w:rPr>
+          <w:rFonts w:cs="Arial"/>
+          <w:color w:val="000000"/>
+          <w:sz w:val="22"/>
+          <w:szCs w:val="22"/>
+        </w:rPr>
+        <w:t>referenced</w:t>
+      </w:r>
+      <w:r>
+        <w:rPr>
+          <w:rFonts w:cs="Arial"/>
+          <w:color w:val="000000"/>
+          <w:sz w:val="22"/>
+          <w:szCs w:val="22"/>
+        </w:rPr>
+        <w:t xml:space="preserve"> </w:t>
+      </w:r>
+      <w:r>
+        <w:rPr>
+          <w:rFonts w:cs="Arial"/>
+          <w:color w:val="000000"/>
+          <w:sz w:val="22"/>
+          <w:szCs w:val="22"/>
+        </w:rPr>
+        <w:t>in</w:t>
+      </w:r>
+      <w:r>
+        <w:rPr>
+          <w:rFonts w:cs="Arial"/>
+          <w:color w:val="000000"/>
+          <w:sz w:val="22"/>
+          <w:szCs w:val="22"/>
+        </w:rPr>
+        <w:t xml:space="preserve"> </w:t>
+      </w:r>
+      <w:r>
+        <w:rPr>
+          <w:rFonts w:cs="Arial"/>
+          <w:color w:val="000000"/>
+          <w:sz w:val="22"/>
+          <w:szCs w:val="22"/>
+        </w:rPr>
+        <w:t>the</w:t>
+      </w:r>
+      <w:r>
+        <w:rPr>
+          <w:rFonts w:cs="Arial"/>
+          <w:color w:val="000000"/>
+          <w:sz w:val="22"/>
+          <w:szCs w:val="22"/>
+        </w:rPr>
+        <w:t xml:space="preserve"> </w:t>
+      </w:r>
+      <w:r>
+        <w:rPr>
+          <w:rFonts w:cs="Arial"/>
+          <w:color w:val="000000"/>
+          <w:sz w:val="22"/>
+          <w:szCs w:val="22"/>
+        </w:rPr>
+        <w:t>feature</w:t>
+      </w:r>
+      <w:r>
+        <w:rPr>
+          <w:rFonts w:cs="Arial"/>
+          <w:color w:val="000000"/>
+          <w:sz w:val="22"/>
+          <w:szCs w:val="22"/>
+        </w:rPr>
+        <w:t xml:space="preserve"> </w:t>
+      </w:r>
+      <w:r>
+        <w:rPr>
+          <w:rFonts w:cs="Arial"/>
+          <w:color w:val="000000"/>
+          <w:sz w:val="22"/>
+          <w:szCs w:val="22"/>
+        </w:rPr>
+        <w:t>matrices;</w:t>
+      </w:r>
+      <w:r>
+        <w:rPr>
+          <w:rFonts w:cs="Arial"/>
+          <w:color w:val="000000"/>
+          <w:sz w:val="22"/>
+          <w:szCs w:val="22"/>
+        </w:rPr>
+        <w:t xml:space="preserve"> </w:t>
+      </w:r>
+      <w:r>
+        <w:rPr>
+          <w:rFonts w:cs="Arial"/>
+          <w:color w:val="000000"/>
+          <w:sz w:val="22"/>
+          <w:szCs w:val="22"/>
+        </w:rPr>
+        <w:t>they</w:t>
+      </w:r>
+      <w:r>
+        <w:rPr>
+          <w:rFonts w:cs="Arial"/>
+          <w:color w:val="000000"/>
+          <w:sz w:val="22"/>
+          <w:szCs w:val="22"/>
+        </w:rPr>
+        <w:t xml:space="preserve"> </w:t>
+      </w:r>
+      <w:r>
+        <w:rPr>
+          <w:rFonts w:cs="Arial"/>
+          <w:color w:val="000000"/>
+          <w:sz w:val="22"/>
+          <w:szCs w:val="22"/>
+        </w:rPr>
+        <w:t>had</w:t>
+      </w:r>
+      <w:r>
+        <w:rPr>
+          <w:rFonts w:cs="Arial"/>
+          <w:color w:val="000000"/>
+          <w:sz w:val="22"/>
+          <w:szCs w:val="22"/>
+        </w:rPr>
+        <w:t xml:space="preserve"> </w:t>
+      </w:r>
+      <w:r>
+        <w:rPr>
+          <w:rFonts w:cs="Arial"/>
+          <w:color w:val="000000"/>
+          <w:sz w:val="22"/>
+          <w:szCs w:val="22"/>
+        </w:rPr>
+        <w:t>not</w:t>
+      </w:r>
+      <w:r>
+        <w:rPr>
+          <w:rFonts w:cs="Arial"/>
+          <w:color w:val="000000"/>
+          <w:sz w:val="22"/>
+          <w:szCs w:val="22"/>
+        </w:rPr>
+        <w:t xml:space="preserve"> </w:t>
+      </w:r>
+      <w:r>
+        <w:rPr>
+          <w:rFonts w:cs="Arial"/>
+          <w:color w:val="000000"/>
+          <w:sz w:val="22"/>
+          <w:szCs w:val="22"/>
+        </w:rPr>
+        <w:t>to</w:t>
+      </w:r>
+      <w:r>
+        <w:rPr>
+          <w:rFonts w:cs="Arial"/>
+          <w:color w:val="000000"/>
+          <w:sz w:val="22"/>
+          <w:szCs w:val="22"/>
+        </w:rPr>
+        <w:t xml:space="preserve"> </w:t>
+      </w:r>
+      <w:r>
+        <w:rPr>
+          <w:rFonts w:cs="Arial"/>
+          <w:color w:val="000000"/>
+          <w:sz w:val="22"/>
+          <w:szCs w:val="22"/>
+        </w:rPr>
+        <w:t>be</w:t>
+      </w:r>
+      <w:r>
+        <w:rPr>
+          <w:rFonts w:cs="Arial"/>
+          <w:color w:val="000000"/>
+          <w:sz w:val="22"/>
+          <w:szCs w:val="22"/>
+        </w:rPr>
+        <w:t xml:space="preserve"> </w:t>
+      </w:r>
+      <w:r>
+        <w:rPr>
+          <w:rFonts w:cs="Arial"/>
+          <w:color w:val="000000"/>
+          <w:sz w:val="22"/>
+          <w:szCs w:val="22"/>
+        </w:rPr>
+        <w:t>used</w:t>
+      </w:r>
+      <w:r>
+        <w:rPr>
+          <w:rFonts w:cs="Arial"/>
+          <w:color w:val="000000"/>
+          <w:sz w:val="22"/>
+          <w:szCs w:val="22"/>
+        </w:rPr>
+        <w:t xml:space="preserve"> </w:t>
+      </w:r>
+      <w:r>
+        <w:rPr>
+          <w:rFonts w:cs="Arial"/>
+          <w:color w:val="000000"/>
+          <w:sz w:val="22"/>
+          <w:szCs w:val="22"/>
+        </w:rPr>
+        <w:t>in</w:t>
+      </w:r>
+      <w:r>
+        <w:rPr>
+          <w:rFonts w:cs="Arial"/>
+          <w:color w:val="000000"/>
+          <w:sz w:val="22"/>
+          <w:szCs w:val="22"/>
+        </w:rPr>
+        <w:t xml:space="preserve"> </w:t>
+      </w:r>
+      <w:r>
+        <w:rPr>
+          <w:rFonts w:cs="Arial"/>
+          <w:color w:val="000000"/>
+          <w:sz w:val="22"/>
+          <w:szCs w:val="22"/>
+        </w:rPr>
+        <w:t>to</w:t>
+      </w:r>
+      <w:r>
+        <w:rPr>
+          <w:rFonts w:cs="Arial"/>
+          <w:color w:val="000000"/>
+          <w:sz w:val="22"/>
+          <w:szCs w:val="22"/>
+        </w:rPr>
+        <w:t xml:space="preserve"> </w:t>
+      </w:r>
+      <w:r>
+        <w:rPr>
+          <w:rFonts w:cs="Arial"/>
+          <w:color w:val="000000"/>
+          <w:sz w:val="22"/>
+          <w:szCs w:val="22"/>
+        </w:rPr>
+        <w:t>great</w:t>
+      </w:r>
+      <w:r>
+        <w:rPr>
+          <w:rFonts w:cs="Arial"/>
+          <w:color w:val="000000"/>
+          <w:sz w:val="22"/>
+          <w:szCs w:val="22"/>
+        </w:rPr>
+        <w:t xml:space="preserve"> </w:t>
+      </w:r>
+      <w:r>
+        <w:rPr>
+          <w:rFonts w:cs="Arial"/>
+          <w:color w:val="000000"/>
+          <w:sz w:val="22"/>
+          <w:szCs w:val="22"/>
+        </w:rPr>
+        <w:t>depth,</w:t>
+      </w:r>
+      <w:r>
+        <w:rPr>
+          <w:rFonts w:cs="Arial"/>
+          <w:color w:val="000000"/>
+          <w:sz w:val="22"/>
+          <w:szCs w:val="22"/>
+        </w:rPr>
+        <w:t xml:space="preserve"> </w:t>
+      </w:r>
+      <w:r>
+        <w:rPr>
+          <w:rFonts w:cs="Arial"/>
+          <w:color w:val="000000"/>
+          <w:sz w:val="22"/>
+          <w:szCs w:val="22"/>
+        </w:rPr>
+        <w:t>but</w:t>
+      </w:r>
+      <w:r>
+        <w:rPr>
+          <w:rFonts w:cs="Arial"/>
+          <w:color w:val="000000"/>
+          <w:sz w:val="22"/>
+          <w:szCs w:val="22"/>
+        </w:rPr>
+        <w:t xml:space="preserve"> </w:t>
+      </w:r>
+      <w:r>
+        <w:rPr>
+          <w:rFonts w:cs="Arial"/>
+          <w:color w:val="000000"/>
+          <w:sz w:val="22"/>
+          <w:szCs w:val="22"/>
+        </w:rPr>
+        <w:t>their</w:t>
+      </w:r>
+      <w:r>
+        <w:rPr>
+          <w:rFonts w:cs="Arial"/>
+          <w:color w:val="000000"/>
+          <w:sz w:val="22"/>
+          <w:szCs w:val="22"/>
+        </w:rPr>
+        <w:t xml:space="preserve"> </w:t>
+      </w:r>
+      <w:r>
+        <w:rPr>
+          <w:rFonts w:cs="Arial"/>
+          <w:color w:val="000000"/>
+          <w:sz w:val="22"/>
+          <w:szCs w:val="22"/>
+        </w:rPr>
+        <w:t>general</w:t>
+      </w:r>
+      <w:r>
+        <w:rPr>
+          <w:rFonts w:cs="Arial"/>
+          <w:color w:val="000000"/>
+          <w:sz w:val="22"/>
+          <w:szCs w:val="22"/>
+        </w:rPr>
+        <w:t xml:space="preserve"> </w:t>
+      </w:r>
+      <w:r>
+        <w:rPr>
+          <w:rFonts w:cs="Arial"/>
+          <w:color w:val="000000"/>
+          <w:sz w:val="22"/>
+          <w:szCs w:val="22"/>
+        </w:rPr>
+        <w:t>availability</w:t>
+      </w:r>
+      <w:r>
+        <w:rPr>
+          <w:rFonts w:cs="Arial"/>
+          <w:color w:val="000000"/>
+          <w:sz w:val="22"/>
+          <w:szCs w:val="22"/>
+        </w:rPr>
+        <w:t xml:space="preserve"> </w:t>
+      </w:r>
+      <w:r>
+        <w:rPr>
+          <w:rFonts w:cs="Arial"/>
+          <w:color w:val="000000"/>
+          <w:sz w:val="22"/>
+          <w:szCs w:val="22"/>
+        </w:rPr>
+        <w:t>already</w:t>
+      </w:r>
+      <w:r>
+        <w:rPr>
+          <w:rFonts w:cs="Arial"/>
+          <w:color w:val="000000"/>
+          <w:sz w:val="22"/>
+          <w:szCs w:val="22"/>
+        </w:rPr>
+        <w:t xml:space="preserve"> </w:t>
+      </w:r>
+      <w:r>
+        <w:rPr>
+          <w:rFonts w:cs="Arial"/>
+          <w:color w:val="000000"/>
+          <w:sz w:val="22"/>
+          <w:szCs w:val="22"/>
+        </w:rPr>
+        <w:t>lead</w:t>
+      </w:r>
+      <w:r>
+        <w:rPr>
+          <w:rFonts w:cs="Arial"/>
+          <w:color w:val="000000"/>
+          <w:sz w:val="22"/>
+          <w:szCs w:val="22"/>
+        </w:rPr>
+        <w:t xml:space="preserve"> </w:t>
+      </w:r>
+      <w:r>
+        <w:rPr>
+          <w:rFonts w:cs="Arial"/>
+          <w:color w:val="000000"/>
+          <w:sz w:val="22"/>
+          <w:szCs w:val="22"/>
+        </w:rPr>
+        <w:t>to</w:t>
+      </w:r>
+      <w:r>
+        <w:rPr>
+          <w:rFonts w:cs="Arial"/>
+          <w:color w:val="000000"/>
+          <w:sz w:val="22"/>
+          <w:szCs w:val="22"/>
+        </w:rPr>
+        <w:t xml:space="preserve"> </w:t>
+      </w:r>
+      <w:r>
+        <w:rPr>
+          <w:rFonts w:cs="Arial"/>
+          <w:color w:val="000000"/>
+          <w:sz w:val="22"/>
+          <w:szCs w:val="22"/>
+        </w:rPr>
+        <w:t>more</w:t>
+      </w:r>
+      <w:r>
+        <w:rPr>
+          <w:rFonts w:cs="Arial"/>
+          <w:color w:val="000000"/>
+          <w:sz w:val="22"/>
+          <w:szCs w:val="22"/>
+        </w:rPr>
+        <w:t xml:space="preserve"> </w:t>
+      </w:r>
+      <w:r>
+        <w:rPr>
+          <w:rFonts w:cs="Arial"/>
+          <w:color w:val="000000"/>
+          <w:sz w:val="22"/>
+          <w:szCs w:val="22"/>
+        </w:rPr>
+        <w:t>compact</w:t>
+      </w:r>
+      <w:r>
+        <w:rPr>
+          <w:rFonts w:cs="Arial"/>
+          <w:color w:val="000000"/>
+          <w:sz w:val="22"/>
+          <w:szCs w:val="22"/>
+        </w:rPr>
+        <w:t xml:space="preserve"> </w:t>
+      </w:r>
+      <w:r>
+        <w:rPr>
+          <w:rFonts w:cs="Arial"/>
+          <w:color w:val="000000"/>
+          <w:sz w:val="22"/>
+          <w:szCs w:val="22"/>
+        </w:rPr>
+        <w:t>solutions</w:t>
+      </w:r>
+      <w:r>
+        <w:rPr>
+          <w:rFonts w:cs="Arial"/>
+          <w:color w:val="000000"/>
+          <w:sz w:val="22"/>
+          <w:szCs w:val="22"/>
+        </w:rPr>
+        <w:t xml:space="preserve"> </w:t>
+      </w:r>
+      <w:r>
+        <w:rPr>
+          <w:rFonts w:cs="Arial"/>
+          <w:color w:val="000000"/>
+          <w:sz w:val="22"/>
+          <w:szCs w:val="22"/>
+        </w:rPr>
+        <w:t>compared</w:t>
+      </w:r>
+      <w:r>
+        <w:rPr>
+          <w:rFonts w:cs="Arial"/>
+          <w:color w:val="000000"/>
+          <w:sz w:val="22"/>
+          <w:szCs w:val="22"/>
+        </w:rPr>
+        <w:t xml:space="preserve"> </w:t>
+      </w:r>
+      <w:r>
+        <w:rPr>
+          <w:rFonts w:cs="Arial"/>
+          <w:color w:val="000000"/>
+          <w:sz w:val="22"/>
+          <w:szCs w:val="22"/>
+        </w:rPr>
+        <w:t>to</w:t>
+      </w:r>
+      <w:r>
+        <w:rPr>
+          <w:rFonts w:cs="Arial"/>
+          <w:color w:val="000000"/>
+          <w:sz w:val="22"/>
+          <w:szCs w:val="22"/>
+        </w:rPr>
+        <w:t xml:space="preserve"> </w:t>
+      </w:r>
+      <w:r>
+        <w:rPr>
+          <w:rFonts w:cs="Arial"/>
+          <w:color w:val="000000"/>
+          <w:sz w:val="22"/>
+          <w:szCs w:val="22"/>
+        </w:rPr>
+        <w:t>competing</w:t>
+      </w:r>
+      <w:r>
+        <w:rPr>
+          <w:rFonts w:cs="Arial"/>
+          <w:color w:val="000000"/>
+          <w:sz w:val="22"/>
+          <w:szCs w:val="22"/>
+        </w:rPr>
+        <w:t xml:space="preserve"> </w:t>
+      </w:r>
+      <w:r>
+        <w:rPr>
+          <w:rFonts w:cs="Arial"/>
+          <w:color w:val="000000"/>
+          <w:sz w:val="22"/>
+          <w:szCs w:val="22"/>
+        </w:rPr>
+        <w:t>tools.</w:t>
+      </w:r>
     </w:p>
     <w:p>
       <w:pPr>
+        <w:shd w:val="clear" w:color="auto" w:fill="FFFFFF"/>
+        <w:spacing w:after="120" w:line="276" w:lineRule="auto"/>
+        <w:jc w:val="both"/>
+        <w:rPr>
+          <w:rFonts w:cs="Arial"/>
+          <w:color w:val="000000"/>
+          <w:sz w:val="22"/>
+          <w:szCs w:val="22"/>
+        </w:rPr>
+      </w:pPr>
+    </w:p>
+    <w:p>
+      <w:pPr>
+        <w:shd w:val="clear" w:color="auto" w:fill="FFFFFF"/>
+        <w:spacing w:after="120" w:line="276" w:lineRule="auto"/>
+        <w:jc w:val="both"/>
+        <w:rPr>
+          <w:rFonts w:cs="Arial"/>
+          <w:color w:val="000000"/>
+          <w:sz w:val="22"/>
+          <w:szCs w:val="22"/>
+        </w:rPr>
+      </w:pPr>
+    </w:p>
+    <w:p>
+      <w:pPr>
         <w:pStyle w:val="ITEAHeading1"/>
       </w:pPr>
-      <w:bookmarkStart w:id="28" w:name="_Toc424549165"/>
+      <w:bookmarkStart w:id="29" w:name="_Toc424549165"/>
       <w:r>
         <w:lastRenderedPageBreak/>
         <w:t>Conclusion and way forward</w:t>
       </w:r>
-      <w:bookmarkEnd w:id="28"/>
+      <w:bookmarkEnd w:id="29"/>
     </w:p>
     <w:p>
       <w:pPr>
@@ -13023,14 +16797,14 @@
         </w:numPr>
         <w:ind w:left="454" w:hanging="454"/>
       </w:pPr>
-      <w:bookmarkStart w:id="29" w:name="_Toc417308516"/>
-      <w:bookmarkStart w:id="30" w:name="_Toc424549166"/>
+      <w:bookmarkStart w:id="30" w:name="_Toc417308516"/>
+      <w:bookmarkStart w:id="31" w:name="_Toc424549166"/>
       <w:r>
         <w:lastRenderedPageBreak/>
         <w:t>References</w:t>
       </w:r>
-      <w:bookmarkEnd w:id="29"/>
       <w:bookmarkEnd w:id="30"/>
+      <w:bookmarkEnd w:id="31"/>
       <w:r>
         <w:fldChar w:fldCharType="begin"/>
       </w:r>
@@ -13045,34 +16819,29 @@
       <w:pPr>
         <w:pStyle w:val="EndNoteBibliography"/>
       </w:pPr>
-      <w:bookmarkStart w:id="31" w:name="_ENREF_1"/>
-      <w:r>
-        <w:t xml:space="preserve">Akehurst, D. H., </w:t>
-      </w:r>
-      <w:bookmarkStart w:id="32" w:name="_GoBack"/>
+      <w:bookmarkStart w:id="32" w:name="_ENREF_1"/>
+      <w:r>
+        <w:t xml:space="preserve">Akehurst, D. H., Bordbar, B., Evans, M. J., Howells, W. G. J. and McDonald-Maier, K. D. (2006). SiTra: Simple transformations in java. </w:t>
+      </w:r>
+      <w:r>
+        <w:rPr>
+          <w:u w:val="single"/>
+        </w:rPr>
+        <w:t>Model Driven Engineering Languages and Systems</w:t>
+      </w:r>
+      <w:r>
+        <w:t>, Springer</w:t>
+      </w:r>
+      <w:r>
+        <w:rPr>
+          <w:b/>
+        </w:rPr>
+        <w:t xml:space="preserve">: </w:t>
+      </w:r>
+      <w:r>
+        <w:t>351-364.</w:t>
+      </w:r>
       <w:bookmarkEnd w:id="32"/>
-      <w:r>
-        <w:t xml:space="preserve">Bordbar, B., Evans, M. J., Howells, W. G. J. and McDonald-Maier, K. D. (2006). SiTra: Simple transformations in java. </w:t>
-      </w:r>
-      <w:r>
-        <w:rPr>
-          <w:u w:val="single"/>
-        </w:rPr>
-        <w:t>Model Driven Engineering Languages and Systems</w:t>
-      </w:r>
-      <w:r>
-        <w:t>, Springer</w:t>
-      </w:r>
-      <w:r>
-        <w:rPr>
-          <w:b/>
-        </w:rPr>
-        <w:t xml:space="preserve">: </w:t>
-      </w:r>
-      <w:r>
-        <w:t>351-364.</w:t>
-      </w:r>
-      <w:bookmarkEnd w:id="31"/>
     </w:p>
     <w:p>
       <w:pPr>
@@ -14539,7 +18308,7 @@
               <w:noProof/>
               <w:szCs w:val="20"/>
             </w:rPr>
-            <w:t>18</w:t>
+            <w:t>16</w:t>
           </w:r>
           <w:r>
             <w:rPr>
@@ -14747,7 +18516,7 @@
           <w:rPr>
             <w:noProof/>
           </w:rPr>
-          <w:t>18</w:t>
+          <w:t>16</w:t>
         </w:r>
         <w:r>
           <w:rPr>
@@ -28702,6 +32471,7 @@
   <w:style w:type="character" w:default="1" w:styleId="DefaultParagraphFont">
     <w:name w:val="Default Paragraph Font"/>
     <w:uiPriority w:val="1"/>
+    <w:semiHidden/>
     <w:unhideWhenUsed/>
   </w:style>
   <w:style w:type="table" w:default="1" w:styleId="TableNormal">
@@ -32561,14 +36331,12 @@
 </file>
 
 <file path=customXml/item1.xml><?xml version="1.0" encoding="utf-8"?>
-<p:properties xmlns:p="http://schemas.microsoft.com/office/2006/metadata/properties" xmlns:xsi="http://www.w3.org/2001/XMLSchema-instance" xmlns:pc="http://schemas.microsoft.com/office/infopath/2007/PartnerControls">
-  <documentManagement>
-    <TaxCatchAll xmlns="194ccb06-a9bd-44be-8233-5ea8b0721088"/>
-    <TaxKeywordTaxHTField xmlns="194ccb06-a9bd-44be-8233-5ea8b0721088">
-      <Terms xmlns="http://schemas.microsoft.com/office/infopath/2007/PartnerControls"/>
-    </TaxKeywordTaxHTField>
-  </documentManagement>
-</p:properties>
+<?mso-contentType ?>
+<FormTemplates xmlns="http://schemas.microsoft.com/sharepoint/v3/contenttype/forms">
+  <Display>DocumentLibraryForm</Display>
+  <Edit>DocumentLibraryForm</Edit>
+  <New>DocumentLibraryForm</New>
+</FormTemplates>
 </file>
 
 <file path=customXml/item2.xml><?xml version="1.0" encoding="utf-8"?>
@@ -32712,12 +36480,14 @@
 </file>
 
 <file path=customXml/item3.xml><?xml version="1.0" encoding="utf-8"?>
-<?mso-contentType ?>
-<FormTemplates xmlns="http://schemas.microsoft.com/sharepoint/v3/contenttype/forms">
-  <Display>DocumentLibraryForm</Display>
-  <Edit>DocumentLibraryForm</Edit>
-  <New>DocumentLibraryForm</New>
-</FormTemplates>
+<p:properties xmlns:p="http://schemas.microsoft.com/office/2006/metadata/properties" xmlns:xsi="http://www.w3.org/2001/XMLSchema-instance" xmlns:pc="http://schemas.microsoft.com/office/infopath/2007/PartnerControls">
+  <documentManagement>
+    <TaxCatchAll xmlns="194ccb06-a9bd-44be-8233-5ea8b0721088"/>
+    <TaxKeywordTaxHTField xmlns="194ccb06-a9bd-44be-8233-5ea8b0721088">
+      <Terms xmlns="http://schemas.microsoft.com/office/infopath/2007/PartnerControls"/>
+    </TaxKeywordTaxHTField>
+  </documentManagement>
+</p:properties>
 </file>
 
 <file path=customXml/item4.xml><?xml version="1.0" encoding="utf-8"?>
@@ -32746,11 +36516,9 @@
 </file>
 
 <file path=customXml/itemProps1.xml><?xml version="1.0" encoding="utf-8"?>
-<ds:datastoreItem xmlns:ds="http://schemas.openxmlformats.org/officeDocument/2006/customXml" ds:itemID="{DFFBFD16-ACF5-4461-95B8-9F684056E623}">
+<ds:datastoreItem xmlns:ds="http://schemas.openxmlformats.org/officeDocument/2006/customXml" ds:itemID="{1D7ACB1F-E46F-44D4-BC20-DD633AB4993C}">
   <ds:schemaRefs>
-    <ds:schemaRef ds:uri="http://schemas.microsoft.com/office/2006/metadata/properties"/>
-    <ds:schemaRef ds:uri="http://schemas.microsoft.com/office/infopath/2007/PartnerControls"/>
-    <ds:schemaRef ds:uri="194ccb06-a9bd-44be-8233-5ea8b0721088"/>
+    <ds:schemaRef ds:uri="http://schemas.microsoft.com/sharepoint/v3/contenttype/forms"/>
   </ds:schemaRefs>
 </ds:datastoreItem>
 </file>
@@ -32774,15 +36542,17 @@
 </file>
 
 <file path=customXml/itemProps3.xml><?xml version="1.0" encoding="utf-8"?>
-<ds:datastoreItem xmlns:ds="http://schemas.openxmlformats.org/officeDocument/2006/customXml" ds:itemID="{1D7ACB1F-E46F-44D4-BC20-DD633AB4993C}">
+<ds:datastoreItem xmlns:ds="http://schemas.openxmlformats.org/officeDocument/2006/customXml" ds:itemID="{DFFBFD16-ACF5-4461-95B8-9F684056E623}">
   <ds:schemaRefs>
-    <ds:schemaRef ds:uri="http://schemas.microsoft.com/sharepoint/v3/contenttype/forms"/>
+    <ds:schemaRef ds:uri="http://schemas.microsoft.com/office/2006/metadata/properties"/>
+    <ds:schemaRef ds:uri="http://schemas.microsoft.com/office/infopath/2007/PartnerControls"/>
+    <ds:schemaRef ds:uri="194ccb06-a9bd-44be-8233-5ea8b0721088"/>
   </ds:schemaRefs>
 </ds:datastoreItem>
 </file>
 
 <file path=customXml/itemProps4.xml><?xml version="1.0" encoding="utf-8"?>
-<ds:datastoreItem xmlns:ds="http://schemas.openxmlformats.org/officeDocument/2006/customXml" ds:itemID="{C85A6D4D-213E-46D3-A778-A17C1DCFB0DD}">
+<ds:datastoreItem xmlns:ds="http://schemas.openxmlformats.org/officeDocument/2006/customXml" ds:itemID="{4CC31FB2-1C66-4A08-A344-7CBEE025AFD9}">
   <ds:schemaRefs>
     <ds:schemaRef ds:uri="http://schemas.openxmlformats.org/officeDocument/2006/bibliography"/>
   </ds:schemaRefs>

</xml_diff>

<commit_message>
Extension in the SotA
</commit_message>
<xml_diff>
--- a/WP3/D3.1.1 Review of model-to-model transformation approaches and technologies.docx
+++ b/WP3/D3.1.1 Review of model-to-model transformation approaches and technologies.docx
@@ -432,10 +432,10 @@
         <w:tblLook w:val="04A0" w:firstRow="1" w:lastRow="0" w:firstColumn="1" w:lastColumn="0" w:noHBand="0" w:noVBand="1"/>
       </w:tblPr>
       <w:tblGrid>
-        <w:gridCol w:w="988"/>
-        <w:gridCol w:w="2342"/>
-        <w:gridCol w:w="1620"/>
-        <w:gridCol w:w="4120"/>
+        <w:gridCol w:w="1037"/>
+        <w:gridCol w:w="2325"/>
+        <w:gridCol w:w="1604"/>
+        <w:gridCol w:w="4104"/>
       </w:tblGrid>
       <w:tr>
         <w:trPr>
@@ -449,7 +449,6 @@
           <w:p>
             <w:pPr>
               <w:pStyle w:val="ITEABodyText"/>
-              <w:ind w:left="0"/>
               <w:rPr>
                 <w:lang w:eastAsia="en-US"/>
               </w:rPr>
@@ -3028,7 +3027,7 @@
         </w:rPr>
         <w:t>(</w:t>
       </w:r>
-      <w:hyperlink w:anchor="_ENREF_33" w:tooltip="Wikipedia, 2015 #10" w:history="1">
+      <w:hyperlink w:anchor="_ENREF_34" w:tooltip="Wikipedia, 2015 #10" w:history="1">
         <w:r>
           <w:rPr>
             <w:noProof/>
@@ -3757,7 +3756,7 @@
         </w:rPr>
         <w:t>(</w:t>
       </w:r>
-      <w:hyperlink w:anchor="_ENREF_34" w:tooltip="Wirth, 1971 #12" w:history="1">
+      <w:hyperlink w:anchor="_ENREF_35" w:tooltip="Wirth, 1971 #12" w:history="1">
         <w:r>
           <w:rPr>
             <w:rFonts w:asciiTheme="minorBidi" w:eastAsiaTheme="minorHAnsi" w:hAnsiTheme="minorBidi" w:cstheme="minorBidi"/>
@@ -4134,7 +4133,6 @@
       <w:tr>
         <w:trPr>
           <w:cnfStyle w:val="100000000000" w:firstRow="1" w:lastRow="0" w:firstColumn="0" w:lastColumn="0" w:oddVBand="0" w:evenVBand="0" w:oddHBand="0" w:evenHBand="0" w:firstRowFirstColumn="0" w:firstRowLastColumn="0" w:lastRowFirstColumn="0" w:lastRowLastColumn="0"/>
-          <w:cantSplit w:val="0"/>
         </w:trPr>
         <w:tc>
           <w:tcPr>
@@ -7248,139 +7246,117 @@
     </w:p>
     <w:p>
       <w:pPr>
-        <w:pStyle w:val="NormalWeb"/>
-        <w:spacing w:before="0" w:beforeAutospacing="0" w:after="0"/>
-        <w:jc w:val="both"/>
-        <w:rPr>
-          <w:rFonts w:ascii="Arial" w:hAnsi="Arial" w:cs="Arial"/>
-          <w:color w:val="000000"/>
-          <w:sz w:val="22"/>
-          <w:szCs w:val="22"/>
-        </w:rPr>
-      </w:pPr>
-      <w:r>
-        <w:rPr>
-          <w:rFonts w:ascii="Arial" w:hAnsi="Arial" w:cs="Arial"/>
-          <w:color w:val="000000"/>
-          <w:sz w:val="22"/>
-          <w:szCs w:val="22"/>
+        <w:pStyle w:val="ITEABodyText"/>
+        <w:rPr>
+          <w:sz w:val="22"/>
+          <w:szCs w:val="28"/>
+        </w:rPr>
+      </w:pPr>
+      <w:r>
+        <w:rPr>
+          <w:sz w:val="22"/>
+          <w:szCs w:val="28"/>
         </w:rPr>
         <w:t xml:space="preserve">Generating source code can be powerful, but the program that writes the code can quickly become very complex and hard to understand. One way to reduce complexity and increase readability is to use templates. </w:t>
       </w:r>
       <w:r>
         <w:rPr>
-          <w:rFonts w:ascii="Arial" w:hAnsi="Arial" w:cs="Arial"/>
-          <w:color w:val="000000"/>
-          <w:sz w:val="22"/>
-          <w:szCs w:val="22"/>
+          <w:sz w:val="22"/>
+          <w:szCs w:val="28"/>
         </w:rPr>
         <w:t xml:space="preserve">One of the </w:t>
       </w:r>
       <w:r>
         <w:rPr>
-          <w:rFonts w:ascii="Arial" w:hAnsi="Arial" w:cs="Arial"/>
-          <w:color w:val="000000"/>
-          <w:sz w:val="22"/>
-          <w:szCs w:val="22"/>
+          <w:sz w:val="22"/>
+          <w:szCs w:val="28"/>
         </w:rPr>
         <w:t>Eclipse Modelling Framework (EMF) project t</w:t>
       </w:r>
       <w:r>
         <w:rPr>
-          <w:rFonts w:ascii="Arial" w:hAnsi="Arial" w:cs="Arial"/>
-          <w:color w:val="000000"/>
-          <w:sz w:val="22"/>
-          <w:szCs w:val="22"/>
+          <w:sz w:val="22"/>
+          <w:szCs w:val="28"/>
         </w:rPr>
         <w:t>ools for generating source code is</w:t>
       </w:r>
       <w:r>
         <w:rPr>
-          <w:rFonts w:ascii="Arial" w:hAnsi="Arial" w:cs="Arial"/>
-          <w:color w:val="000000"/>
-          <w:sz w:val="22"/>
-          <w:szCs w:val="22"/>
+          <w:sz w:val="22"/>
+          <w:szCs w:val="28"/>
         </w:rPr>
         <w:t xml:space="preserve"> JET (Java Emitter Templates). With JET you can use a JSP-like syntax (actually a subset of the JSP syntax) that makes it easy to write templates that express the code you want to generate. JET is a generic template engine that can be used to generate SQL, XML, Java source code and other output from templates. </w:t>
       </w:r>
     </w:p>
     <w:p>
       <w:pPr>
-        <w:pStyle w:val="NormalWeb"/>
-        <w:spacing w:before="0" w:beforeAutospacing="0" w:after="0"/>
-        <w:jc w:val="both"/>
-        <w:rPr>
-          <w:rFonts w:ascii="Arial" w:hAnsi="Arial" w:cs="Arial"/>
-          <w:color w:val="000000"/>
-          <w:sz w:val="22"/>
-          <w:szCs w:val="22"/>
-        </w:rPr>
-      </w:pPr>
-      <w:r>
-        <w:rPr>
-          <w:rFonts w:ascii="Arial" w:hAnsi="Arial" w:cs="Arial"/>
-          <w:color w:val="000000"/>
-          <w:sz w:val="22"/>
-          <w:szCs w:val="22"/>
+        <w:pStyle w:val="ITEABodyText"/>
+        <w:rPr>
+          <w:sz w:val="22"/>
+          <w:szCs w:val="28"/>
+        </w:rPr>
+      </w:pPr>
+      <w:r>
+        <w:rPr>
+          <w:sz w:val="22"/>
+          <w:szCs w:val="28"/>
         </w:rPr>
         <w:t>JET is used in the implementation of a "code generator" as an important component of Model Driven Development (MDD) with the aim of describing a software system using abstract models and then refining and transforming these models into code. Although is possible to create abstract models, and manually transform them into code, the real power of MDD comes from automating this process. Generating source code can save you time in your projects and can reduce the amount of tedious redundant programming.  Such transformations accelerate the MDD process, and result in better code quality. The transformations can capture the "best practices" of experts, and can ensure that a project consistently employs these practices.</w:t>
       </w:r>
     </w:p>
     <w:p>
       <w:pPr>
-        <w:pStyle w:val="NormalWeb"/>
-        <w:spacing w:before="0" w:beforeAutospacing="0"/>
-        <w:rPr>
-          <w:rFonts w:ascii="Arial" w:hAnsi="Arial" w:cs="Arial"/>
-          <w:color w:val="000000"/>
-          <w:sz w:val="22"/>
-          <w:szCs w:val="22"/>
-        </w:rPr>
-      </w:pPr>
-      <w:r>
-        <w:rPr>
-          <w:rFonts w:ascii="Arial" w:hAnsi="Arial" w:cs="Arial"/>
-          <w:color w:val="000000"/>
-          <w:sz w:val="22"/>
-          <w:szCs w:val="22"/>
+        <w:pStyle w:val="ITEABodyText"/>
+        <w:rPr>
+          <w:rFonts w:cs="Arial"/>
+          <w:color w:val="000000"/>
+          <w:sz w:val="22"/>
+          <w:szCs w:val="22"/>
+        </w:rPr>
+      </w:pPr>
+      <w:r>
+        <w:rPr>
+          <w:sz w:val="22"/>
+          <w:szCs w:val="28"/>
         </w:rPr>
         <w:t xml:space="preserve">However, transformations are not always perfect. Best practices are often dependent on context - what is optimal in one context may be suboptimal in another. Transformations can address this issue by including some mechanism for end-user modification of the code generator. This is frequently done by using "templates" to create </w:t>
       </w:r>
       <w:r>
         <w:rPr>
-          <w:rFonts w:ascii="Arial" w:hAnsi="Arial" w:cs="Arial"/>
-          <w:color w:val="000000"/>
-          <w:sz w:val="22"/>
-          <w:szCs w:val="22"/>
+          <w:sz w:val="22"/>
+          <w:szCs w:val="28"/>
         </w:rPr>
         <w:t>artefacts</w:t>
       </w:r>
       <w:r>
         <w:rPr>
-          <w:rFonts w:ascii="Arial" w:hAnsi="Arial" w:cs="Arial"/>
-          <w:color w:val="000000"/>
-          <w:sz w:val="22"/>
-          <w:szCs w:val="22"/>
+          <w:sz w:val="22"/>
+          <w:szCs w:val="28"/>
         </w:rPr>
         <w:t>, and allowing users to substitute their own implementations of these templates if necessary</w:t>
       </w:r>
       <w:r>
         <w:rPr>
-          <w:rFonts w:ascii="Arial" w:hAnsi="Arial" w:cs="Arial"/>
-          <w:color w:val="000000"/>
-          <w:sz w:val="22"/>
-          <w:szCs w:val="22"/>
+          <w:sz w:val="22"/>
+          <w:szCs w:val="28"/>
         </w:rPr>
         <w:t>, which is</w:t>
       </w:r>
       <w:r>
         <w:rPr>
-          <w:rFonts w:ascii="Arial" w:hAnsi="Arial" w:cs="Arial"/>
-          <w:color w:val="000000"/>
-          <w:sz w:val="22"/>
-          <w:szCs w:val="22"/>
-        </w:rPr>
-        <w:t xml:space="preserve"> the role of JET.</w:t>
+          <w:sz w:val="22"/>
+          <w:szCs w:val="28"/>
+        </w:rPr>
+        <w:t xml:space="preserve"> the</w:t>
+      </w:r>
+      <w:r>
+        <w:rPr>
+          <w:rFonts w:cs="Arial"/>
+          <w:color w:val="000000"/>
+          <w:sz w:val="22"/>
+          <w:szCs w:val="22"/>
+        </w:rPr>
+        <w:t xml:space="preserve"> role of JET.</w:t>
       </w:r>
     </w:p>
     <w:p>
@@ -7513,194 +7489,171 @@
     </w:p>
     <w:p>
       <w:pPr>
-        <w:shd w:val="clear" w:color="auto" w:fill="FFFFFF"/>
-        <w:spacing w:line="240" w:lineRule="atLeast"/>
-        <w:jc w:val="both"/>
-        <w:rPr>
-          <w:rFonts w:cs="Arial"/>
-          <w:color w:val="000000"/>
-          <w:szCs w:val="20"/>
-        </w:rPr>
-      </w:pPr>
-      <w:r>
-        <w:rPr>
-          <w:rFonts w:cs="Arial"/>
-          <w:color w:val="000000"/>
-          <w:szCs w:val="20"/>
+        <w:pStyle w:val="ITEABodyText"/>
+        <w:rPr>
+          <w:sz w:val="22"/>
+          <w:szCs w:val="28"/>
+        </w:rPr>
+      </w:pPr>
+      <w:r>
+        <w:rPr>
+          <w:sz w:val="22"/>
+          <w:szCs w:val="28"/>
         </w:rPr>
         <w:t xml:space="preserve">The </w:t>
       </w:r>
       <w:proofErr w:type="spellStart"/>
       <w:r>
         <w:rPr>
-          <w:rFonts w:cs="Arial"/>
-          <w:color w:val="000000"/>
-          <w:szCs w:val="20"/>
+          <w:sz w:val="22"/>
+          <w:szCs w:val="28"/>
         </w:rPr>
         <w:t>MOFScript</w:t>
       </w:r>
       <w:proofErr w:type="spellEnd"/>
       <w:r>
         <w:rPr>
-          <w:rFonts w:cs="Arial"/>
-          <w:color w:val="000000"/>
-          <w:szCs w:val="20"/>
+          <w:sz w:val="22"/>
+          <w:szCs w:val="28"/>
         </w:rPr>
         <w:t xml:space="preserve"> includes tools and frameworks for supporting model to text transformations, e.g., to support generation of implementation code or documentation from models. It should provide a metamodel-agnostic framework that allows usage of any kind of metamodel and its instances for text generation. It also has a language to support the editing, parsing, and execution of transformation rules. </w:t>
       </w:r>
       <w:proofErr w:type="spellStart"/>
       <w:r>
         <w:rPr>
-          <w:rFonts w:cs="Arial"/>
-          <w:color w:val="000000"/>
-          <w:szCs w:val="20"/>
+          <w:sz w:val="22"/>
+          <w:szCs w:val="28"/>
         </w:rPr>
         <w:t>MOFScript</w:t>
       </w:r>
       <w:proofErr w:type="spellEnd"/>
       <w:r>
         <w:rPr>
-          <w:rFonts w:cs="Arial"/>
-          <w:color w:val="000000"/>
-          <w:szCs w:val="20"/>
+          <w:sz w:val="22"/>
+          <w:szCs w:val="28"/>
         </w:rPr>
         <w:t xml:space="preserve"> covers the aspects needed in the context of text generation in software engineering, e.g.: Generation of text from MOF-based models: The ability to generate text from any MOF-based model (e.g. UML models), Control mechanisms, String manipulation, Output of expressions referencing model elements, Production of output resources (files), and traceability between models and generated text. However it does not support reverse engineering. The </w:t>
       </w:r>
       <w:proofErr w:type="spellStart"/>
       <w:r>
         <w:rPr>
-          <w:rFonts w:cs="Arial"/>
-          <w:color w:val="000000"/>
-          <w:szCs w:val="20"/>
+          <w:sz w:val="22"/>
+          <w:szCs w:val="28"/>
         </w:rPr>
         <w:t>MOFScript</w:t>
       </w:r>
       <w:proofErr w:type="spellEnd"/>
       <w:r>
         <w:rPr>
-          <w:rFonts w:cs="Arial"/>
-          <w:color w:val="000000"/>
-          <w:szCs w:val="20"/>
-        </w:rPr>
-        <w:t xml:space="preserve"> tool is developed as two main logical architectural parts: tool components and service components (see </w:t>
-      </w:r>
-      <w:r>
-        <w:rPr>
-          <w:rFonts w:cs="Arial"/>
-          <w:color w:val="000000"/>
-          <w:szCs w:val="20"/>
+          <w:sz w:val="22"/>
+          <w:szCs w:val="28"/>
+        </w:rPr>
+        <w:t xml:space="preserve"> tool is developed as two </w:t>
+      </w:r>
+      <w:r>
+        <w:rPr>
+          <w:sz w:val="22"/>
+          <w:szCs w:val="28"/>
+        </w:rPr>
+        <w:lastRenderedPageBreak/>
+        <w:t xml:space="preserve">main logical architectural parts: tool components and service components (see </w:t>
+      </w:r>
+      <w:r>
+        <w:rPr>
+          <w:sz w:val="22"/>
+          <w:szCs w:val="28"/>
         </w:rPr>
         <w:fldChar w:fldCharType="begin"/>
       </w:r>
       <w:r>
         <w:rPr>
-          <w:rFonts w:cs="Arial"/>
-          <w:color w:val="000000"/>
-          <w:szCs w:val="20"/>
+          <w:sz w:val="22"/>
+          <w:szCs w:val="28"/>
         </w:rPr>
         <w:instrText xml:space="preserve"> REF _Ref425413403 \h </w:instrText>
       </w:r>
       <w:r>
         <w:rPr>
-          <w:rFonts w:cs="Arial"/>
-          <w:color w:val="000000"/>
-          <w:szCs w:val="20"/>
+          <w:sz w:val="22"/>
+          <w:szCs w:val="28"/>
         </w:rPr>
         <w:instrText xml:space="preserve"> \* MERGEFORMAT </w:instrText>
       </w:r>
       <w:r>
         <w:rPr>
-          <w:rFonts w:cs="Arial"/>
-          <w:color w:val="000000"/>
-          <w:szCs w:val="20"/>
-        </w:rPr>
-      </w:r>
-      <w:r>
-        <w:rPr>
-          <w:rFonts w:cs="Arial"/>
-          <w:color w:val="000000"/>
-          <w:szCs w:val="20"/>
+          <w:sz w:val="22"/>
+          <w:szCs w:val="28"/>
+        </w:rPr>
+      </w:r>
+      <w:r>
+        <w:rPr>
+          <w:sz w:val="22"/>
+          <w:szCs w:val="28"/>
         </w:rPr>
         <w:fldChar w:fldCharType="separate"/>
       </w:r>
       <w:r>
         <w:rPr>
-          <w:color w:val="auto"/>
-          <w:sz w:val="22"/>
-          <w:szCs w:val="28"/>
-        </w:rPr>
-        <w:t xml:space="preserve">Figure </w:t>
-      </w:r>
-      <w:r>
-        <w:rPr>
-          <w:noProof/>
-          <w:color w:val="auto"/>
-          <w:sz w:val="22"/>
-          <w:szCs w:val="28"/>
-        </w:rPr>
-        <w:t>1</w:t>
-      </w:r>
-      <w:r>
-        <w:rPr>
-          <w:rFonts w:cs="Arial"/>
-          <w:color w:val="000000"/>
-          <w:szCs w:val="20"/>
+          <w:sz w:val="22"/>
+          <w:szCs w:val="28"/>
+        </w:rPr>
+        <w:t>Figure 1</w:t>
+      </w:r>
+      <w:r>
+        <w:rPr>
+          <w:sz w:val="22"/>
+          <w:szCs w:val="28"/>
         </w:rPr>
         <w:fldChar w:fldCharType="end"/>
       </w:r>
       <w:r>
         <w:rPr>
-          <w:rFonts w:cs="Arial"/>
-          <w:color w:val="000000"/>
-          <w:szCs w:val="20"/>
+          <w:sz w:val="22"/>
+          <w:szCs w:val="28"/>
         </w:rPr>
         <w:t xml:space="preserve">). The tool components are end user tools that provide the editing capabilities and interaction with the services. The services provide capabilities for parsing, checking, and executing the transformation language. The language is represented by a model (the </w:t>
       </w:r>
       <w:proofErr w:type="spellStart"/>
       <w:r>
         <w:rPr>
-          <w:rFonts w:cs="Arial"/>
-          <w:color w:val="000000"/>
-          <w:szCs w:val="20"/>
+          <w:sz w:val="22"/>
+          <w:szCs w:val="28"/>
         </w:rPr>
         <w:t>MOFScript</w:t>
       </w:r>
       <w:proofErr w:type="spellEnd"/>
       <w:r>
         <w:rPr>
-          <w:rFonts w:cs="Arial"/>
-          <w:color w:val="000000"/>
-          <w:szCs w:val="20"/>
-        </w:rPr>
-        <w:t xml:space="preserve"> model), an Eclipse Modeling Framework (EMF) model populated by the parser. This </w:t>
-      </w:r>
-      <w:r>
-        <w:rPr>
-          <w:rFonts w:cs="Arial"/>
-          <w:color w:val="000000"/>
-          <w:szCs w:val="20"/>
-        </w:rPr>
-        <w:lastRenderedPageBreak/>
-        <w:t xml:space="preserve">model is the basis for semantic checking and execution. The </w:t>
+          <w:sz w:val="22"/>
+          <w:szCs w:val="28"/>
+        </w:rPr>
+        <w:t xml:space="preserve"> model), an Eclipse Modeling Framework (EMF) model populated by the parser. This model is the basis for semantic checking and execution. The </w:t>
       </w:r>
       <w:proofErr w:type="spellStart"/>
       <w:r>
         <w:rPr>
-          <w:rFonts w:cs="Arial"/>
-          <w:color w:val="000000"/>
-          <w:szCs w:val="20"/>
+          <w:sz w:val="22"/>
+          <w:szCs w:val="28"/>
         </w:rPr>
         <w:t>MOFScript</w:t>
       </w:r>
       <w:proofErr w:type="spellEnd"/>
       <w:r>
         <w:rPr>
-          <w:rFonts w:cs="Arial"/>
-          <w:color w:val="000000"/>
-          <w:szCs w:val="20"/>
+          <w:sz w:val="22"/>
+          <w:szCs w:val="28"/>
         </w:rPr>
         <w:t xml:space="preserve"> tool is implemented as an Eclipse plug-in using the EMF plug-in for handling of models and metamodels.</w:t>
       </w:r>
+    </w:p>
+    <w:p>
+      <w:pPr>
+        <w:pStyle w:val="ITEABodyText"/>
+        <w:rPr>
+          <w:sz w:val="22"/>
+          <w:szCs w:val="28"/>
+        </w:rPr>
+      </w:pPr>
     </w:p>
     <w:p>
       <w:pPr>
@@ -7924,127 +7877,106 @@
     </w:p>
     <w:p>
       <w:pPr>
-        <w:shd w:val="clear" w:color="auto" w:fill="FFFFFF"/>
-        <w:spacing w:after="300" w:line="240" w:lineRule="atLeast"/>
-        <w:jc w:val="both"/>
-        <w:rPr>
-          <w:rFonts w:cs="Arial"/>
-          <w:color w:val="000000"/>
-          <w:szCs w:val="20"/>
-        </w:rPr>
-      </w:pPr>
-      <w:r>
-        <w:rPr>
-          <w:rFonts w:cs="Arial"/>
-          <w:color w:val="000000"/>
-          <w:szCs w:val="20"/>
+        <w:pStyle w:val="ITEABodyText"/>
+        <w:rPr>
+          <w:sz w:val="22"/>
+          <w:szCs w:val="28"/>
+        </w:rPr>
+      </w:pPr>
+      <w:r>
+        <w:rPr>
+          <w:sz w:val="22"/>
+          <w:szCs w:val="28"/>
         </w:rPr>
         <w:t xml:space="preserve">The Service Components consist of these component parts: The Model Manager is an EMF-based component which handles management of </w:t>
       </w:r>
       <w:proofErr w:type="spellStart"/>
       <w:r>
         <w:rPr>
-          <w:rFonts w:cs="Arial"/>
-          <w:color w:val="000000"/>
-          <w:szCs w:val="20"/>
+          <w:sz w:val="22"/>
+          <w:szCs w:val="28"/>
         </w:rPr>
         <w:t>MOFScript</w:t>
       </w:r>
       <w:proofErr w:type="spellEnd"/>
       <w:r>
         <w:rPr>
-          <w:rFonts w:cs="Arial"/>
-          <w:color w:val="000000"/>
-          <w:szCs w:val="20"/>
+          <w:sz w:val="22"/>
+          <w:szCs w:val="28"/>
         </w:rPr>
         <w:t xml:space="preserve"> models. The Parser and </w:t>
       </w:r>
       <w:r>
         <w:rPr>
-          <w:rFonts w:cs="Arial"/>
-          <w:color w:val="000000"/>
-          <w:szCs w:val="20"/>
+          <w:sz w:val="22"/>
+          <w:szCs w:val="28"/>
         </w:rPr>
         <w:t>Lexar</w:t>
       </w:r>
       <w:r>
         <w:rPr>
-          <w:rFonts w:cs="Arial"/>
-          <w:color w:val="000000"/>
-          <w:szCs w:val="20"/>
+          <w:sz w:val="22"/>
+          <w:szCs w:val="28"/>
         </w:rPr>
         <w:t xml:space="preserve"> are responsible for parsing textual definitions of </w:t>
       </w:r>
       <w:proofErr w:type="spellStart"/>
       <w:r>
         <w:rPr>
-          <w:rFonts w:cs="Arial"/>
-          <w:color w:val="000000"/>
-          <w:szCs w:val="20"/>
+          <w:sz w:val="22"/>
+          <w:szCs w:val="28"/>
         </w:rPr>
         <w:t>MOFScript</w:t>
       </w:r>
       <w:proofErr w:type="spellEnd"/>
       <w:r>
         <w:rPr>
-          <w:rFonts w:cs="Arial"/>
-          <w:color w:val="000000"/>
-          <w:szCs w:val="20"/>
+          <w:sz w:val="22"/>
+          <w:szCs w:val="28"/>
         </w:rPr>
         <w:t xml:space="preserve"> transformations, and populating a </w:t>
       </w:r>
       <w:proofErr w:type="spellStart"/>
       <w:r>
         <w:rPr>
-          <w:rFonts w:cs="Arial"/>
-          <w:color w:val="000000"/>
-          <w:szCs w:val="20"/>
+          <w:sz w:val="22"/>
+          <w:szCs w:val="28"/>
         </w:rPr>
         <w:t>MOFScript</w:t>
       </w:r>
       <w:proofErr w:type="spellEnd"/>
       <w:r>
         <w:rPr>
-          <w:rFonts w:cs="Arial"/>
-          <w:color w:val="000000"/>
-          <w:szCs w:val="20"/>
+          <w:sz w:val="22"/>
+          <w:szCs w:val="28"/>
         </w:rPr>
         <w:t xml:space="preserve"> model using the Model Manager. The parser is based on </w:t>
       </w:r>
       <w:proofErr w:type="spellStart"/>
       <w:r>
         <w:rPr>
-          <w:rFonts w:cs="Arial"/>
-          <w:color w:val="000000"/>
-          <w:szCs w:val="20"/>
+          <w:sz w:val="22"/>
+          <w:szCs w:val="28"/>
         </w:rPr>
         <w:t>antlr</w:t>
       </w:r>
       <w:proofErr w:type="spellEnd"/>
       <w:r>
         <w:rPr>
-          <w:rFonts w:cs="Arial"/>
-          <w:color w:val="000000"/>
-          <w:szCs w:val="20"/>
-        </w:rPr>
-        <w:t>. The Semantic Checker provides functionality for checking a transformation</w:t>
-      </w:r>
-      <w:r>
-        <w:rPr>
-          <w:rFonts w:ascii="Tahoma" w:hAnsi="Tahoma" w:cs="Tahoma"/>
-          <w:color w:val="000000"/>
-          <w:szCs w:val="20"/>
-        </w:rPr>
-        <w:t>’</w:t>
-      </w:r>
-      <w:r>
-        <w:rPr>
-          <w:rFonts w:cs="Arial"/>
-          <w:color w:val="000000"/>
-          <w:szCs w:val="20"/>
-        </w:rPr>
-        <w:t>s correctness with respect to validity of the rules called, references to metamodel elements, etc. The Execution Engine handles the execution of a transformation. It interprets a model and produces an output text, typically to a set of output files. The Text Synchroniser handles the traceability between generated text and the original model, aiming to be able to synchronize the text in response to model changes and vice versa.</w:t>
-      </w:r>
+          <w:sz w:val="22"/>
+          <w:szCs w:val="28"/>
+        </w:rPr>
+        <w:t>. The Semantic Checker provides functionality for checking a transformation’s correctness with respect to validity of the rules called, references to metamodel elements, etc. The Execution Engine handles the execution of a transformation. It interprets a model and produces an output text, typically to a set of output files. The Text Synchroniser handles the traceability between generated text and the original model, aiming to be able to synchronize the text in response to model changes and vice versa.</w:t>
+      </w:r>
+    </w:p>
+    <w:p>
+      <w:pPr>
+        <w:pStyle w:val="ITEABodyText"/>
+        <w:rPr>
+          <w:sz w:val="22"/>
+          <w:szCs w:val="28"/>
+        </w:rPr>
+      </w:pPr>
     </w:p>
     <w:p>
       <w:pPr>
@@ -8093,7 +8025,7 @@
           <w:numId w:val="120"/>
         </w:numPr>
         <w:spacing w:line="360" w:lineRule="auto"/>
-        <w:ind w:left="630" w:right="340" w:hanging="270"/>
+        <w:ind w:right="340"/>
         <w:rPr>
           <w:sz w:val="22"/>
           <w:szCs w:val="28"/>
@@ -8185,6 +8117,22 @@
         </w:rPr>
         <w:fldChar w:fldCharType="end"/>
       </w:r>
+      <w:r>
+        <w:rPr>
+          <w:sz w:val="22"/>
+          <w:szCs w:val="28"/>
+          <w:lang w:val="en-US" w:bidi="fa-IR"/>
+        </w:rPr>
+        <w:t xml:space="preserve">: </w:t>
+      </w:r>
+      <w:r>
+        <w:rPr>
+          <w:sz w:val="22"/>
+          <w:szCs w:val="28"/>
+          <w:lang w:val="en-US" w:bidi="fa-IR"/>
+        </w:rPr>
+        <w:t>Just as any other model can be created, modified, augmented by a transformation, a transformation model can itself be instantiated, modified and so on, by a so-called Higher-Order Transformation (HOT). This uniformity has several benefits: especially it allows reusing tools and methods, and it creates a framework that can be applied recursively (since transformations of transformations can be transformed themselves).</w:t>
+      </w:r>
     </w:p>
     <w:p>
       <w:pPr>
@@ -8208,6 +8156,7 @@
           <w:szCs w:val="28"/>
           <w:lang w:bidi="fa-IR"/>
         </w:rPr>
+        <w:lastRenderedPageBreak/>
         <w:t>GReAT</w:t>
       </w:r>
       <w:proofErr w:type="spellEnd"/>
@@ -8666,13 +8615,11 @@
     </w:p>
     <w:p>
       <w:pPr>
-        <w:pStyle w:val="ITEABodyText"/>
+        <w:pStyle w:val="ListParagraph"/>
         <w:numPr>
           <w:ilvl w:val="0"/>
           <w:numId w:val="120"/>
         </w:numPr>
-        <w:spacing w:line="360" w:lineRule="auto"/>
-        <w:ind w:left="630" w:right="340" w:hanging="270"/>
         <w:rPr>
           <w:sz w:val="22"/>
           <w:szCs w:val="28"/>
@@ -8766,6 +8713,64 @@
         </w:rPr>
         <w:t>: a model transformation language for EMF, based on graph transformation concepts, providing state space exploration capabilities</w:t>
       </w:r>
+      <w:r>
+        <w:rPr>
+          <w:sz w:val="22"/>
+          <w:szCs w:val="28"/>
+          <w:lang w:bidi="fa-IR"/>
+        </w:rPr>
+        <w:t>.</w:t>
+      </w:r>
+      <w:r>
+        <w:rPr>
+          <w:sz w:val="22"/>
+          <w:szCs w:val="28"/>
+          <w:lang w:bidi="fa-IR"/>
+        </w:rPr>
+        <w:t xml:space="preserve"> </w:t>
+      </w:r>
+      <w:proofErr w:type="spellStart"/>
+      <w:r>
+        <w:rPr>
+          <w:sz w:val="22"/>
+          <w:szCs w:val="28"/>
+          <w:lang w:bidi="fa-IR"/>
+        </w:rPr>
+        <w:t>Henshin</w:t>
+      </w:r>
+      <w:proofErr w:type="spellEnd"/>
+      <w:r>
+        <w:rPr>
+          <w:sz w:val="22"/>
+          <w:szCs w:val="28"/>
+          <w:lang w:bidi="fa-IR"/>
+        </w:rPr>
+        <w:t xml:space="preserve"> supports both direct transformations of EMF single model instances (endogenous transformations), and translation of source model instances into a target language (exogenous transformations). It offers features such as Verification using state space tools, Formal graph transformation semantics, and </w:t>
+      </w:r>
+      <w:r>
+        <w:rPr>
+          <w:sz w:val="22"/>
+          <w:szCs w:val="28"/>
+          <w:lang w:bidi="fa-IR"/>
+        </w:rPr>
+        <w:t>a</w:t>
+      </w:r>
+      <w:r>
+        <w:rPr>
+          <w:sz w:val="22"/>
+          <w:szCs w:val="28"/>
+          <w:lang w:bidi="fa-IR"/>
+        </w:rPr>
+        <w:t>rbitrary m-to-n exogenous transformations using a flexible generic trace model</w:t>
+      </w:r>
+      <w:r>
+        <w:rPr>
+          <w:sz w:val="22"/>
+          <w:szCs w:val="28"/>
+          <w:lang w:bidi="fa-IR"/>
+        </w:rPr>
+        <w:t>.</w:t>
+      </w:r>
     </w:p>
     <w:p>
       <w:pPr>
@@ -8788,7 +8793,6 @@
           <w:szCs w:val="28"/>
           <w:lang w:bidi="fa-IR"/>
         </w:rPr>
-        <w:lastRenderedPageBreak/>
         <w:t>MOLA (</w:t>
       </w:r>
       <w:proofErr w:type="spellStart"/>
@@ -8896,6 +8900,14 @@
         </w:rPr>
         <w:t>: a graphical high-level transformation language built in upon Lx.</w:t>
       </w:r>
+      <w:r>
+        <w:rPr>
+          <w:sz w:val="22"/>
+          <w:szCs w:val="28"/>
+          <w:lang w:bidi="fa-IR"/>
+        </w:rPr>
+        <w:t xml:space="preserve"> MOLA language is based on traditional in the area concepts such as pattern matching and rules defining how the elements of the matched pattern should be transformed. The order, in which the rules must be applied, is specified by means of traditional programming constructs – sequence, loop and branching. Other traditional programming concepts - variables and calls - can also be used in MOLA. The distinguishing feature of MOLA language is the loop construct which is tightly integrated with the pattern definition and makes transformations in MOLA to appear very straightforward and easy readable. A complete transformation description in MOLA consists of a metamodel (MOF compliant) and a set of MOLA diagrams (procedures).  </w:t>
+      </w:r>
     </w:p>
     <w:p>
       <w:pPr>
@@ -8905,7 +8917,7 @@
           <w:numId w:val="120"/>
         </w:numPr>
         <w:spacing w:line="360" w:lineRule="auto"/>
-        <w:ind w:left="630" w:right="340" w:hanging="270"/>
+        <w:ind w:right="340"/>
         <w:rPr>
           <w:sz w:val="22"/>
           <w:szCs w:val="28"/>
@@ -8999,6 +9011,59 @@
         </w:rPr>
         <w:t>: a pragmatic transformation approach based on using a standard programming language, e.g. Java, C#</w:t>
       </w:r>
+      <w:r>
+        <w:rPr>
+          <w:sz w:val="22"/>
+          <w:szCs w:val="28"/>
+          <w:lang w:bidi="fa-IR"/>
+        </w:rPr>
+        <w:t xml:space="preserve">. </w:t>
+      </w:r>
+      <w:proofErr w:type="spellStart"/>
+      <w:r>
+        <w:rPr>
+          <w:sz w:val="22"/>
+          <w:szCs w:val="28"/>
+          <w:lang w:bidi="fa-IR"/>
+        </w:rPr>
+        <w:t>SiTra</w:t>
+      </w:r>
+      <w:proofErr w:type="spellEnd"/>
+      <w:r>
+        <w:rPr>
+          <w:sz w:val="22"/>
+          <w:szCs w:val="28"/>
+          <w:lang w:bidi="fa-IR"/>
+        </w:rPr>
+        <w:t xml:space="preserve"> is a simple Java library for supporting a programming approach to writing transformations aiming to, firstly use Java for writing transformations, and secondly, to provide a minimal framework for the execution of transformations. </w:t>
+      </w:r>
+      <w:proofErr w:type="spellStart"/>
+      <w:r>
+        <w:rPr>
+          <w:sz w:val="22"/>
+          <w:szCs w:val="28"/>
+          <w:lang w:bidi="fa-IR"/>
+        </w:rPr>
+        <w:t>SiTra</w:t>
+      </w:r>
+      <w:proofErr w:type="spellEnd"/>
+      <w:r>
+        <w:rPr>
+          <w:sz w:val="22"/>
+          <w:szCs w:val="28"/>
+          <w:lang w:bidi="fa-IR"/>
+        </w:rPr>
+        <w:t xml:space="preserve"> consists of two interfaces </w:t>
+      </w:r>
+      <w:r>
+        <w:rPr>
+          <w:sz w:val="22"/>
+          <w:szCs w:val="28"/>
+          <w:lang w:bidi="fa-IR"/>
+        </w:rPr>
+        <w:lastRenderedPageBreak/>
+        <w:t xml:space="preserve">and a class that implements a transformation algorithm. The aim is to facilitate a style of programming that incorporates the concept of transformation rules. </w:t>
+      </w:r>
     </w:p>
     <w:p>
       <w:pPr>
@@ -9008,7 +9073,7 @@
           <w:numId w:val="120"/>
         </w:numPr>
         <w:spacing w:line="360" w:lineRule="auto"/>
-        <w:ind w:left="630" w:right="340" w:hanging="270"/>
+        <w:ind w:right="340"/>
         <w:rPr>
           <w:sz w:val="22"/>
           <w:szCs w:val="28"/>
@@ -9055,7 +9120,7 @@
           <w:szCs w:val="28"/>
           <w:lang w:bidi="fa-IR"/>
         </w:rPr>
-        <w:instrText xml:space="preserve"> ADDIN EN.CITE &lt;EndNote&gt;&lt;Cite&gt;&lt;Author&gt;Visser&lt;/Author&gt;&lt;Year&gt;1998&lt;/Year&gt;&lt;RecNum&gt;21&lt;/RecNum&gt;&lt;DisplayText&gt;(Visser, 1998)&lt;/DisplayText&gt;&lt;record&gt;&lt;rec-number&gt;21&lt;/rec-number&gt;&lt;foreign-keys&gt;&lt;key app="EN" db-id="zpd5vvrred09v3efwaupz5dfszdv5z5ztvtw"&gt;21&lt;/key&gt;&lt;/foreign-keys&gt;&lt;ref-type name="Journal Article"&gt;17&lt;/ref-type&gt;&lt;contributors&gt;&lt;authors&gt;&lt;author&gt;Visser, Eelco&lt;/author&gt;&lt;/authors&gt;&lt;/contributors&gt;&lt;titles&gt;&lt;title&gt;A core language for rewriting&lt;/title&gt;&lt;secondary-title&gt;Electronic Notes in Theoretical Computer Science&lt;/secondary-title&gt;&lt;/titles&gt;&lt;periodical&gt;&lt;full-title&gt;Electronic Notes in Theoretical Computer Science&lt;/full-title&gt;&lt;/periodical&gt;&lt;pages&gt;422-441&lt;/pages&gt;&lt;volume&gt;15&lt;/volume&gt;&lt;dates&gt;&lt;year&gt;1998&lt;/year&gt;&lt;/dates&gt;&lt;isbn&gt;1571-0661&lt;/isbn&gt;&lt;urls&gt;&lt;/urls&gt;&lt;/record&gt;&lt;/Cite&gt;&lt;/EndNote&gt;</w:instrText>
+        <w:instrText xml:space="preserve"> ADDIN EN.CITE &lt;EndNote&gt;&lt;Cite&gt;&lt;Author&gt;Visser&lt;/Author&gt;&lt;Year&gt;1998&lt;/Year&gt;&lt;RecNum&gt;21&lt;/RecNum&gt;&lt;DisplayText&gt;(Visser and Benaissa, 1998)&lt;/DisplayText&gt;&lt;record&gt;&lt;rec-number&gt;21&lt;/rec-number&gt;&lt;foreign-keys&gt;&lt;key app="EN" db-id="zpd5vvrred09v3efwaupz5dfszdv5z5ztvtw"&gt;21&lt;/key&gt;&lt;/foreign-keys&gt;&lt;ref-type name="Journal Article"&gt;17&lt;/ref-type&gt;&lt;contributors&gt;&lt;authors&gt;&lt;author&gt;Visser, Eelco&lt;/author&gt;&lt;author&gt;Benaissa, Zine-el-Abidine&lt;/author&gt;&lt;/authors&gt;&lt;/contributors&gt;&lt;titles&gt;&lt;title&gt;A core language for rewriting&lt;/title&gt;&lt;secondary-title&gt;Electronic Notes in Theoretical Computer Science&lt;/secondary-title&gt;&lt;/titles&gt;&lt;periodical&gt;&lt;full-title&gt;Electronic Notes in Theoretical Computer Science&lt;/full-title&gt;&lt;/periodical&gt;&lt;pages&gt;422-441&lt;/pages&gt;&lt;volume&gt;15&lt;/volume&gt;&lt;dates&gt;&lt;year&gt;1998&lt;/year&gt;&lt;/dates&gt;&lt;isbn&gt;1571-0661&lt;/isbn&gt;&lt;urls&gt;&lt;/urls&gt;&lt;/record&gt;&lt;/Cite&gt;&lt;/EndNote&gt;</w:instrText>
       </w:r>
       <w:r>
         <w:rPr>
@@ -9082,7 +9147,7 @@
             <w:szCs w:val="28"/>
             <w:lang w:bidi="fa-IR"/>
           </w:rPr>
-          <w:t>Visser, 1998</w:t>
+          <w:t>Visser and Benaissa, 1998</w:t>
         </w:r>
       </w:hyperlink>
       <w:r>
@@ -9108,7 +9173,138 @@
           <w:szCs w:val="28"/>
           <w:lang w:bidi="fa-IR"/>
         </w:rPr>
-        <w:t>: a transformation language based on rewriting with programmable strategies</w:t>
+        <w:t xml:space="preserve">: </w:t>
+      </w:r>
+      <w:proofErr w:type="spellStart"/>
+      <w:r>
+        <w:rPr>
+          <w:sz w:val="22"/>
+          <w:szCs w:val="28"/>
+          <w:lang w:bidi="fa-IR"/>
+        </w:rPr>
+        <w:t>Stratego</w:t>
+      </w:r>
+      <w:proofErr w:type="spellEnd"/>
+      <w:r>
+        <w:rPr>
+          <w:sz w:val="22"/>
+          <w:szCs w:val="28"/>
+          <w:lang w:bidi="fa-IR"/>
+        </w:rPr>
+        <w:t xml:space="preserve">/XT is a language and toolset for constructing stand-alone program transformation systems. It combines the </w:t>
+      </w:r>
+      <w:proofErr w:type="spellStart"/>
+      <w:r>
+        <w:rPr>
+          <w:sz w:val="22"/>
+          <w:szCs w:val="28"/>
+          <w:lang w:bidi="fa-IR"/>
+        </w:rPr>
+        <w:t>Stratego</w:t>
+      </w:r>
+      <w:proofErr w:type="spellEnd"/>
+      <w:r>
+        <w:rPr>
+          <w:sz w:val="22"/>
+          <w:szCs w:val="28"/>
+          <w:lang w:bidi="fa-IR"/>
+        </w:rPr>
+        <w:t xml:space="preserve"> transformation language with the XT toolset of transformation components, providing a framework for constructing stand-alone program transformation systems. The </w:t>
+      </w:r>
+      <w:proofErr w:type="spellStart"/>
+      <w:r>
+        <w:rPr>
+          <w:sz w:val="22"/>
+          <w:szCs w:val="28"/>
+          <w:lang w:bidi="fa-IR"/>
+        </w:rPr>
+        <w:t>Stratego</w:t>
+      </w:r>
+      <w:proofErr w:type="spellEnd"/>
+      <w:r>
+        <w:rPr>
+          <w:sz w:val="22"/>
+          <w:szCs w:val="28"/>
+          <w:lang w:bidi="fa-IR"/>
+        </w:rPr>
+        <w:t xml:space="preserve"> language is based on a programming paradigm called strategic term rewriting. It provides rewrite rules for expressing basic transformation steps. The application of these rules can be controlled using strategies, a form of subroutines. The XT toolset provides reusable transformation components and declarative languages for deriving new components, such as parsing grammars using the Modular Syntax Definition Formalism (SDF) and implementing pretty-printing</w:t>
+      </w:r>
+      <w:r>
+        <w:rPr>
+          <w:sz w:val="22"/>
+          <w:szCs w:val="28"/>
+          <w:lang w:bidi="fa-IR"/>
+        </w:rPr>
+        <w:t xml:space="preserve"> </w:t>
+      </w:r>
+      <w:r>
+        <w:rPr>
+          <w:sz w:val="22"/>
+          <w:szCs w:val="28"/>
+          <w:lang w:bidi="fa-IR"/>
+        </w:rPr>
+        <w:fldChar w:fldCharType="begin"/>
+      </w:r>
+      <w:r>
+        <w:rPr>
+          <w:sz w:val="22"/>
+          <w:szCs w:val="28"/>
+          <w:lang w:bidi="fa-IR"/>
+        </w:rPr>
+        <w:instrText xml:space="preserve"> ADDIN EN.CITE &lt;EndNote&gt;&lt;Cite&gt;&lt;Author&gt;Wikipedia&lt;/Author&gt;&lt;Year&gt;2009&lt;/Year&gt;&lt;RecNum&gt;36&lt;/RecNum&gt;&lt;DisplayText&gt;(Wikipedia, 2009)&lt;/DisplayText&gt;&lt;record&gt;&lt;rec-number&gt;36&lt;/rec-number&gt;&lt;foreign-keys&gt;&lt;key app="EN" db-id="zpd5vvrred09v3efwaupz5dfszdv5z5ztvtw"&gt;36&lt;/key&gt;&lt;/foreign-keys&gt;&lt;ref-type name="Web Page"&gt;12&lt;/ref-type&gt;&lt;contributors&gt;&lt;authors&gt;&lt;author&gt;Wikipedia&lt;/author&gt;&lt;/authors&gt;&lt;/contributors&gt;&lt;titles&gt;&lt;title&gt;&lt;style face="normal" font="Arial" size="100%"&gt;Stratego/XT&lt;/style&gt;&lt;/title&gt;&lt;/titles&gt;&lt;volume&gt;2015&lt;/volume&gt;&lt;number&gt;July&lt;/number&gt;&lt;dates&gt;&lt;year&gt;2009&lt;/year&gt;&lt;/dates&gt;&lt;pub-location&gt;https://en.wikipedia.org/wiki/Stratego/XT&lt;/pub-location&gt;&lt;publisher&gt;Wikipedia&lt;/publisher&gt;&lt;urls&gt;&lt;related-urls&gt;&lt;url&gt;https://en.wikipedia.org/wiki/Stratego/XT&lt;/url&gt;&lt;/related-urls&gt;&lt;/urls&gt;&lt;/record&gt;&lt;/Cite&gt;&lt;/EndNote&gt;</w:instrText>
+      </w:r>
+      <w:r>
+        <w:rPr>
+          <w:sz w:val="22"/>
+          <w:szCs w:val="28"/>
+          <w:lang w:bidi="fa-IR"/>
+        </w:rPr>
+        <w:fldChar w:fldCharType="separate"/>
+      </w:r>
+      <w:r>
+        <w:rPr>
+          <w:noProof/>
+          <w:sz w:val="22"/>
+          <w:szCs w:val="28"/>
+          <w:lang w:bidi="fa-IR"/>
+        </w:rPr>
+        <w:t>(</w:t>
+      </w:r>
+      <w:hyperlink w:anchor="_ENREF_33" w:tooltip="Wikipedia, 2009 #36" w:history="1">
+        <w:r>
+          <w:rPr>
+            <w:noProof/>
+            <w:sz w:val="22"/>
+            <w:szCs w:val="28"/>
+            <w:lang w:bidi="fa-IR"/>
+          </w:rPr>
+          <w:t>Wikipedia, 2009</w:t>
+        </w:r>
+      </w:hyperlink>
+      <w:r>
+        <w:rPr>
+          <w:noProof/>
+          <w:sz w:val="22"/>
+          <w:szCs w:val="28"/>
+          <w:lang w:bidi="fa-IR"/>
+        </w:rPr>
+        <w:t>)</w:t>
+      </w:r>
+      <w:r>
+        <w:rPr>
+          <w:sz w:val="22"/>
+          <w:szCs w:val="28"/>
+          <w:lang w:bidi="fa-IR"/>
+        </w:rPr>
+        <w:fldChar w:fldCharType="end"/>
+      </w:r>
+      <w:r>
+        <w:rPr>
+          <w:sz w:val="22"/>
+          <w:szCs w:val="28"/>
+          <w:lang w:bidi="fa-IR"/>
+        </w:rPr>
+        <w:t>.</w:t>
       </w:r>
     </w:p>
     <w:p>
@@ -9119,7 +9315,7 @@
           <w:numId w:val="120"/>
         </w:numPr>
         <w:spacing w:line="360" w:lineRule="auto"/>
-        <w:ind w:left="630" w:right="340" w:hanging="270"/>
+        <w:ind w:right="340"/>
         <w:rPr>
           <w:sz w:val="22"/>
           <w:szCs w:val="28"/>
@@ -9211,7 +9407,57 @@
           <w:szCs w:val="28"/>
           <w:lang w:bidi="fa-IR"/>
         </w:rPr>
-        <w:t>: a transformation language and a model transformation engine</w:t>
+        <w:t xml:space="preserve">: </w:t>
+      </w:r>
+      <w:r>
+        <w:rPr>
+          <w:sz w:val="22"/>
+          <w:szCs w:val="28"/>
+          <w:lang w:bidi="fa-IR"/>
+        </w:rPr>
+        <w:t xml:space="preserve">is </w:t>
+      </w:r>
+      <w:r>
+        <w:rPr>
+          <w:sz w:val="22"/>
+          <w:szCs w:val="28"/>
+          <w:lang w:bidi="fa-IR"/>
+        </w:rPr>
+        <w:t>a transformation language and a model transformation engine</w:t>
+      </w:r>
+      <w:r>
+        <w:rPr>
+          <w:sz w:val="22"/>
+          <w:szCs w:val="28"/>
+          <w:lang w:bidi="fa-IR"/>
+        </w:rPr>
+        <w:t xml:space="preserve"> and </w:t>
+      </w:r>
+      <w:r>
+        <w:rPr>
+          <w:sz w:val="22"/>
+          <w:szCs w:val="28"/>
+          <w:lang w:bidi="fa-IR"/>
+        </w:rPr>
+        <w:t xml:space="preserve">implements a state-of-the-art declarative model transformation language suitable for Model-Driven Development (MDD) and data transformation. It is implemented as an Eclipse plugin that leverages the Eclipse Modelling Framework (EMF) to handle models based on MOF, UML2, and XML Schema. Unlike XSLT, </w:t>
+      </w:r>
+      <w:proofErr w:type="spellStart"/>
+      <w:r>
+        <w:rPr>
+          <w:sz w:val="22"/>
+          <w:szCs w:val="28"/>
+          <w:lang w:bidi="fa-IR"/>
+        </w:rPr>
+        <w:t>Tefkat</w:t>
+      </w:r>
+      <w:proofErr w:type="spellEnd"/>
+      <w:r>
+        <w:rPr>
+          <w:sz w:val="22"/>
+          <w:szCs w:val="28"/>
+          <w:lang w:bidi="fa-IR"/>
+        </w:rPr>
+        <w:t xml:space="preserve"> has a simple and familiar SQL-like syntax, is specifically designed for writing scalable and re-usable transformation specifications using high-level domain concepts rather than operating directly on XML syntax.</w:t>
       </w:r>
     </w:p>
     <w:p>
@@ -9222,7 +9468,7 @@
           <w:numId w:val="120"/>
         </w:numPr>
         <w:spacing w:line="360" w:lineRule="auto"/>
-        <w:ind w:left="630" w:right="340" w:hanging="270"/>
+        <w:ind w:right="340"/>
         <w:rPr>
           <w:sz w:val="22"/>
           <w:szCs w:val="28"/>
@@ -9312,7 +9558,15 @@
           <w:szCs w:val="28"/>
           <w:lang w:bidi="fa-IR"/>
         </w:rPr>
-        <w:t>: a language based on rewriting calculus, with pattern-matching and strategies</w:t>
+        <w:t xml:space="preserve">: </w:t>
+      </w:r>
+      <w:r>
+        <w:rPr>
+          <w:sz w:val="22"/>
+          <w:szCs w:val="28"/>
+          <w:lang w:val="en-US" w:bidi="fa-IR"/>
+        </w:rPr>
+        <w:t>Tom language extends Java with the purpose of providing high level constructs inspired by the rewriting community. Tom furnishes a bridge between a general purpose language and higher level specifications that use rewriting. This approach was motivated by the promotion of rewriting techniques and their integration in large scale applications. Powerful matching capabilities along with a rich strategy language are among Tom’s strong points, making it easy to use and competitive with other rule based languages.</w:t>
       </w:r>
     </w:p>
     <w:p>
@@ -9323,7 +9577,7 @@
           <w:numId w:val="120"/>
         </w:numPr>
         <w:spacing w:line="360" w:lineRule="auto"/>
-        <w:ind w:left="630" w:right="340" w:hanging="270"/>
+        <w:ind w:right="340"/>
         <w:rPr>
           <w:sz w:val="22"/>
           <w:szCs w:val="28"/>
@@ -9405,7 +9659,40 @@
           <w:szCs w:val="28"/>
           <w:lang w:bidi="fa-IR"/>
         </w:rPr>
-        <w:t>: a model transformation and MDD approach using UML and OCL</w:t>
+        <w:t xml:space="preserve">: </w:t>
+      </w:r>
+      <w:r>
+        <w:rPr>
+          <w:sz w:val="22"/>
+          <w:szCs w:val="28"/>
+          <w:lang w:bidi="fa-IR"/>
+        </w:rPr>
+        <w:t>UML-RSDS solves the long-standing problem of how to combine declarative high-level specification of model transformations and general software systems, with efficient execution. It does this by enabling users to write their specifications in OCL and class diagrams, and then automatically generating efficient Java code from these specifications.</w:t>
+      </w:r>
+      <w:r>
+        <w:rPr>
+          <w:sz w:val="22"/>
+          <w:szCs w:val="28"/>
+          <w:lang w:bidi="fa-IR"/>
+        </w:rPr>
+        <w:t xml:space="preserve"> </w:t>
+      </w:r>
+      <w:r>
+        <w:rPr>
+          <w:sz w:val="22"/>
+          <w:szCs w:val="28"/>
+          <w:lang w:bidi="fa-IR"/>
+        </w:rPr>
+        <w:t xml:space="preserve">The tool can be used to quickly sketch designs in UML and immediately generate working code - even </w:t>
+      </w:r>
+      <w:r>
+        <w:rPr>
+          <w:sz w:val="22"/>
+          <w:szCs w:val="28"/>
+          <w:lang w:bidi="fa-IR"/>
+        </w:rPr>
+        <w:lastRenderedPageBreak/>
+        <w:t>for incomplete models. It can also be used to quickly produce prototypes or test scripts.</w:t>
       </w:r>
     </w:p>
     <w:p>
@@ -9416,7 +9703,7 @@
           <w:numId w:val="120"/>
         </w:numPr>
         <w:spacing w:line="360" w:lineRule="auto"/>
-        <w:ind w:left="630" w:right="340" w:hanging="270"/>
+        <w:ind w:right="340"/>
         <w:rPr>
           <w:sz w:val="22"/>
           <w:szCs w:val="28"/>
@@ -9515,17 +9802,70 @@
           <w:szCs w:val="28"/>
           <w:lang w:bidi="fa-IR"/>
         </w:rPr>
-        <w:t>: a framework for transformation-based verification and validation environment</w:t>
-      </w:r>
-    </w:p>
-    <w:p>
-      <w:pPr>
-        <w:spacing w:after="200" w:line="276" w:lineRule="auto"/>
-        <w:rPr>
-          <w:sz w:val="22"/>
-          <w:szCs w:val="28"/>
-        </w:rPr>
-      </w:pPr>
+        <w:t xml:space="preserve">: </w:t>
+      </w:r>
+      <w:r>
+        <w:rPr>
+          <w:sz w:val="22"/>
+          <w:szCs w:val="28"/>
+          <w:lang w:bidi="fa-IR"/>
+        </w:rPr>
+        <w:t>The main objective of the VIATRA2 (</w:t>
+      </w:r>
+      <w:proofErr w:type="spellStart"/>
+      <w:r>
+        <w:rPr>
+          <w:sz w:val="22"/>
+          <w:szCs w:val="28"/>
+          <w:lang w:bidi="fa-IR"/>
+        </w:rPr>
+        <w:t>VIsual</w:t>
+      </w:r>
+      <w:proofErr w:type="spellEnd"/>
+      <w:r>
+        <w:rPr>
+          <w:sz w:val="22"/>
+          <w:szCs w:val="28"/>
+          <w:lang w:bidi="fa-IR"/>
+        </w:rPr>
+        <w:t xml:space="preserve"> Automated model </w:t>
+      </w:r>
+      <w:proofErr w:type="spellStart"/>
+      <w:r>
+        <w:rPr>
+          <w:sz w:val="22"/>
+          <w:szCs w:val="28"/>
+          <w:lang w:bidi="fa-IR"/>
+        </w:rPr>
+        <w:t>TRAnsformations</w:t>
+      </w:r>
+      <w:proofErr w:type="spellEnd"/>
+      <w:r>
+        <w:rPr>
+          <w:sz w:val="22"/>
+          <w:szCs w:val="28"/>
+          <w:lang w:bidi="fa-IR"/>
+        </w:rPr>
+        <w:t xml:space="preserve">) framework is to provide a general-purpose support for the entire life-cycle of engineering model transformations including the specification, design, execution, validation and maintenance of transformations within and between various </w:t>
+      </w:r>
+      <w:proofErr w:type="spellStart"/>
+      <w:r>
+        <w:rPr>
+          <w:sz w:val="22"/>
+          <w:szCs w:val="28"/>
+          <w:lang w:bidi="fa-IR"/>
+        </w:rPr>
+        <w:t>modeling</w:t>
+      </w:r>
+      <w:proofErr w:type="spellEnd"/>
+      <w:r>
+        <w:rPr>
+          <w:sz w:val="22"/>
+          <w:szCs w:val="28"/>
+          <w:lang w:bidi="fa-IR"/>
+        </w:rPr>
+        <w:t xml:space="preserve"> languages and domains.</w:t>
+      </w:r>
     </w:p>
     <w:p>
       <w:pPr>
@@ -9931,6 +10271,109 @@
           <w:sz w:val="22"/>
           <w:szCs w:val="22"/>
         </w:rPr>
+        <w:t xml:space="preserve">Comparing ATL and QVT, </w:t>
+      </w:r>
+      <w:r>
+        <w:rPr>
+          <w:rFonts w:cs="Arial"/>
+          <w:color w:val="000000"/>
+          <w:sz w:val="22"/>
+          <w:szCs w:val="22"/>
+        </w:rPr>
+        <w:t xml:space="preserve">ATL, </w:t>
+      </w:r>
+      <w:r>
+        <w:rPr>
+          <w:rFonts w:cs="Arial"/>
+          <w:color w:val="000000"/>
+          <w:sz w:val="22"/>
+          <w:szCs w:val="22"/>
+        </w:rPr>
+        <w:t>ATL with its </w:t>
+      </w:r>
+      <w:r>
+        <w:rPr>
+          <w:rFonts w:cs="Arial"/>
+          <w:color w:val="000000"/>
+          <w:sz w:val="22"/>
+          <w:szCs w:val="22"/>
+        </w:rPr>
+        <w:t>hybrid nature as a declarative and imperative programming makes it more expressive and grants it with the ability to express any kind of transformations. </w:t>
+      </w:r>
+      <w:r>
+        <w:rPr>
+          <w:rFonts w:cs="Arial"/>
+          <w:color w:val="000000"/>
+          <w:sz w:val="22"/>
+          <w:szCs w:val="22"/>
+        </w:rPr>
+        <w:t>W</w:t>
+      </w:r>
+      <w:r>
+        <w:rPr>
+          <w:rFonts w:cs="Arial"/>
+          <w:color w:val="000000"/>
+          <w:sz w:val="22"/>
+          <w:szCs w:val="22"/>
+        </w:rPr>
+        <w:t>ith respect to performance ATL in most cases executes faster than QVT due to two main reasons; first: It's easier to reduce the matching set with the</w:t>
+      </w:r>
+      <w:r>
+        <w:rPr>
+          <w:rFonts w:cs="Arial"/>
+          <w:color w:val="000000"/>
+          <w:sz w:val="22"/>
+          <w:szCs w:val="22"/>
+        </w:rPr>
+        <w:t xml:space="preserve"> </w:t>
+      </w:r>
+      <w:r>
+        <w:rPr>
+          <w:rFonts w:cs="Arial"/>
+          <w:color w:val="000000"/>
+          <w:sz w:val="22"/>
+          <w:szCs w:val="22"/>
+        </w:rPr>
+        <w:t>WHERE clause in the rules. S</w:t>
+      </w:r>
+      <w:r>
+        <w:rPr>
+          <w:rFonts w:cs="Arial"/>
+          <w:color w:val="000000"/>
+          <w:sz w:val="22"/>
+          <w:szCs w:val="22"/>
+        </w:rPr>
+        <w:t>econd: Due to the fact that</w:t>
+      </w:r>
+      <w:r>
+        <w:rPr>
+          <w:rFonts w:cs="Arial"/>
+          <w:color w:val="000000"/>
+          <w:sz w:val="22"/>
+          <w:szCs w:val="22"/>
+        </w:rPr>
+        <w:t xml:space="preserve"> ATL is compiled and executed in a virtual machine. </w:t>
+      </w:r>
+    </w:p>
+    <w:p>
+      <w:pPr>
+        <w:shd w:val="clear" w:color="auto" w:fill="FFFFFF"/>
+        <w:spacing w:after="300" w:line="276" w:lineRule="auto"/>
+        <w:jc w:val="both"/>
+        <w:rPr>
+          <w:rFonts w:cs="Arial"/>
+          <w:color w:val="000000"/>
+          <w:sz w:val="22"/>
+          <w:szCs w:val="22"/>
+        </w:rPr>
+      </w:pPr>
+      <w:r>
+        <w:rPr>
+          <w:rFonts w:cs="Arial"/>
+          <w:color w:val="000000"/>
+          <w:sz w:val="22"/>
+          <w:szCs w:val="22"/>
+        </w:rPr>
         <w:t>Although there are different domain specific modelling tools and frameworks, such as GME, GMF, Epsilon, and so on, Eclipse Modeling Framework (EMF) is one of the frameworks which is widely used in industry. There are several model transformation based upon EMF, such as EMT</w:t>
       </w:r>
       <w:r>
@@ -10844,7 +11287,17 @@
           <w:sz w:val="22"/>
           <w:szCs w:val="22"/>
         </w:rPr>
-        <w:t xml:space="preserve">, than with AGG and ATL. With AGG and ATL, the transformation </w:t>
+        <w:t xml:space="preserve">, than with AGG </w:t>
+      </w:r>
+      <w:r>
+        <w:rPr>
+          <w:rFonts w:cs="Arial"/>
+          <w:color w:val="000000"/>
+          <w:sz w:val="22"/>
+          <w:szCs w:val="22"/>
+        </w:rPr>
+        <w:lastRenderedPageBreak/>
+        <w:t xml:space="preserve">and ATL. With AGG and ATL, the transformation </w:t>
       </w:r>
       <w:proofErr w:type="spellStart"/>
       <w:r>
@@ -10886,19 +11339,6 @@
         </w:rPr>
         <w:t xml:space="preserve"> can concentrate on the familiar concrete syntax of the source and target languages.</w:t>
       </w:r>
-    </w:p>
-    <w:p>
-      <w:pPr>
-        <w:shd w:val="clear" w:color="auto" w:fill="FFFFFF"/>
-        <w:spacing w:after="300" w:line="276" w:lineRule="auto"/>
-        <w:jc w:val="both"/>
-        <w:rPr>
-          <w:rFonts w:cs="Arial"/>
-          <w:color w:val="000000"/>
-          <w:sz w:val="22"/>
-          <w:szCs w:val="22"/>
-        </w:rPr>
-      </w:pPr>
     </w:p>
     <w:p>
       <w:pPr>
@@ -10919,7 +11359,6 @@
           <w:sz w:val="22"/>
           <w:szCs w:val="22"/>
         </w:rPr>
-        <w:lastRenderedPageBreak/>
         <w:t>Model</w:t>
       </w:r>
       <w:r>
@@ -15413,18 +15852,7 @@
           <w:sz w:val="22"/>
           <w:szCs w:val="22"/>
         </w:rPr>
-        <w:t>program</w:t>
-      </w:r>
-      <w:bookmarkStart w:id="28" w:name="_GoBack"/>
-      <w:bookmarkEnd w:id="28"/>
-      <w:r>
-        <w:rPr>
-          <w:rFonts w:cs="Arial"/>
-          <w:color w:val="000000"/>
-          <w:sz w:val="22"/>
-          <w:szCs w:val="22"/>
-        </w:rPr>
-        <w:t>ming</w:t>
+        <w:t>programming</w:t>
       </w:r>
       <w:r>
         <w:rPr>
@@ -16773,20 +17201,34 @@
       <w:pPr>
         <w:pStyle w:val="ITEAHeading1"/>
       </w:pPr>
-      <w:bookmarkStart w:id="29" w:name="_Toc424549165"/>
+      <w:bookmarkStart w:id="28" w:name="_Toc424549165"/>
       <w:r>
         <w:lastRenderedPageBreak/>
         <w:t>Conclusion and way forward</w:t>
       </w:r>
-      <w:bookmarkEnd w:id="29"/>
+      <w:bookmarkEnd w:id="28"/>
     </w:p>
     <w:p>
       <w:pPr>
         <w:pStyle w:val="ITEABodyText"/>
         <w:rPr>
+          <w:rFonts w:hint="cs"/>
+          <w:rtl/>
+          <w:lang w:eastAsia="en-US" w:bidi="fa-IR"/>
+        </w:rPr>
+      </w:pPr>
+      <w:proofErr w:type="spellStart"/>
+      <w:proofErr w:type="gramStart"/>
+      <w:r>
+        <w:rPr>
           <w:lang w:eastAsia="en-US"/>
         </w:rPr>
-      </w:pPr>
+        <w:t>dgfdhgh</w:t>
+      </w:r>
+      <w:bookmarkStart w:id="29" w:name="_GoBack"/>
+      <w:bookmarkEnd w:id="29"/>
+      <w:proofErr w:type="spellEnd"/>
+      <w:proofErr w:type="gramEnd"/>
     </w:p>
     <w:p>
       <w:pPr>
@@ -16795,7 +17237,12 @@
           <w:ilvl w:val="0"/>
           <w:numId w:val="0"/>
         </w:numPr>
-        <w:ind w:left="454" w:hanging="454"/>
+        <w:spacing w:before="480"/>
+        <w:ind w:left="461" w:hanging="461"/>
+        <w:jc w:val="center"/>
+        <w:rPr>
+          <w:noProof/>
+        </w:rPr>
       </w:pPr>
       <w:bookmarkStart w:id="30" w:name="_Toc417308516"/>
       <w:bookmarkStart w:id="31" w:name="_Toc424549166"/>
@@ -16814,6 +17261,11 @@
       <w:r>
         <w:fldChar w:fldCharType="separate"/>
       </w:r>
+    </w:p>
+    <w:p>
+      <w:pPr>
+        <w:pStyle w:val="EndNoteBibliographyTitle"/>
+      </w:pPr>
     </w:p>
     <w:p>
       <w:pPr>
@@ -17056,14 +17508,12 @@
         </w:rPr>
         <w:t xml:space="preserve">Internet: </w:t>
       </w:r>
-      <w:hyperlink r:id="rId14" w:history="1">
-        <w:r>
-          <w:rPr>
-            <w:rStyle w:val="Hyperlink"/>
-          </w:rPr>
-          <w:t>http://www</w:t>
-        </w:r>
-      </w:hyperlink>
+      <w:r>
+        <w:rPr>
+          <w:u w:val="single"/>
+        </w:rPr>
+        <w:t>http://www</w:t>
+      </w:r>
       <w:r>
         <w:rPr>
           <w:u w:val="single"/>
@@ -17421,6 +17871,7 @@
       </w:pPr>
       <w:bookmarkStart w:id="58" w:name="_ENREF_27"/>
       <w:r>
+        <w:lastRenderedPageBreak/>
         <w:t xml:space="preserve">Stevens, P. (2008). A landscape of bidirectional model transformations. </w:t>
       </w:r>
       <w:r>
@@ -17449,7 +17900,6 @@
       </w:pPr>
       <w:bookmarkStart w:id="59" w:name="_ENREF_28"/>
       <w:r>
-        <w:lastRenderedPageBreak/>
         <w:t xml:space="preserve">Taentzer, G. (2004). AGG: A graph transformation environment for modeling and validation of software. </w:t>
       </w:r>
       <w:r>
@@ -17525,7 +17975,7 @@
       </w:pPr>
       <w:bookmarkStart w:id="62" w:name="_ENREF_31"/>
       <w:r>
-        <w:t xml:space="preserve">Visser, E. (1998). "A core language for rewriting." </w:t>
+        <w:t xml:space="preserve">Visser, E. and Benaissa, Z.-e.-A. (1998). "A core language for rewriting." </w:t>
       </w:r>
       <w:r>
         <w:rPr>
@@ -17572,7 +18022,16 @@
       </w:pPr>
       <w:bookmarkStart w:id="64" w:name="_ENREF_33"/>
       <w:r>
-        <w:t>Wikipedia. (2015). "Model transformation language."   Retrieved June, 2015, from https://en.wikipedia.org/wiki/Model_transformation_language.</w:t>
+        <w:t>Wikipedia. (2009). "</w:t>
+      </w:r>
+      <w:r>
+        <w:rPr>
+          <w:rFonts w:ascii="Arial" w:hAnsi="Arial" w:cs="Arial"/>
+        </w:rPr>
+        <w:t>Stratego/XT</w:t>
+      </w:r>
+      <w:r>
+        <w:t>."   Retrieved July, 2015, from https://en.wikipedia.org/wiki/Stratego/XT.</w:t>
       </w:r>
       <w:bookmarkEnd w:id="64"/>
     </w:p>
@@ -17582,51 +18041,61 @@
       </w:pPr>
       <w:bookmarkStart w:id="65" w:name="_ENREF_34"/>
       <w:r>
-        <w:t xml:space="preserve">Wirth, N. (1971). "Program development by stepwise refinement." </w:t>
-      </w:r>
-      <w:r>
-        <w:rPr>
-          <w:u w:val="single"/>
-        </w:rPr>
-        <w:t>Communications of the ACM</w:t>
-      </w:r>
-      <w:r>
-        <w:t xml:space="preserve"> </w:t>
-      </w:r>
-      <w:r>
-        <w:rPr>
-          <w:b/>
-        </w:rPr>
-        <w:t>14</w:t>
-      </w:r>
-      <w:r>
-        <w:t>(4): 221-227.</w:t>
+        <w:t>Wikipedia. (2015). "Model transformation language."   Retrieved June, 2015, from https://en.wikipedia.org/wiki/Model_transformation_language.</w:t>
       </w:r>
       <w:bookmarkEnd w:id="65"/>
     </w:p>
     <w:p>
       <w:pPr>
+        <w:pStyle w:val="EndNoteBibliography"/>
+      </w:pPr>
+      <w:bookmarkStart w:id="66" w:name="_ENREF_35"/>
+      <w:r>
+        <w:t xml:space="preserve">Wirth, N. (1971). "Program development by stepwise refinement." </w:t>
+      </w:r>
+      <w:r>
+        <w:rPr>
+          <w:u w:val="single"/>
+        </w:rPr>
+        <w:t>Communications of the ACM</w:t>
+      </w:r>
+      <w:r>
+        <w:t xml:space="preserve"> </w:t>
+      </w:r>
+      <w:r>
+        <w:rPr>
+          <w:b/>
+        </w:rPr>
+        <w:t>14</w:t>
+      </w:r>
+      <w:r>
+        <w:t>(4): 221-227.</w:t>
+      </w:r>
+      <w:bookmarkEnd w:id="66"/>
+    </w:p>
+    <w:p>
+      <w:pPr>
+        <w:pStyle w:val="ITEABodyText"/>
+        <w:spacing w:line="276" w:lineRule="auto"/>
+        <w:ind w:left="450" w:hanging="454"/>
+        <w:rPr>
+          <w:lang w:eastAsia="en-US"/>
+        </w:rPr>
+      </w:pPr>
+      <w:r>
+        <w:rPr>
+          <w:lang w:eastAsia="en-US"/>
+        </w:rPr>
+        <w:fldChar w:fldCharType="end"/>
+      </w:r>
+    </w:p>
+    <w:p>
+      <w:pPr>
         <w:pStyle w:val="ITEABodyText"/>
         <w:spacing w:line="276" w:lineRule="auto"/>
         <w:ind w:left="450" w:hanging="450"/>
         <w:rPr>
-          <w:lang w:eastAsia="en-US"/>
-        </w:rPr>
-      </w:pPr>
-      <w:r>
-        <w:rPr>
-          <w:lang w:eastAsia="en-US"/>
-        </w:rPr>
-        <w:fldChar w:fldCharType="end"/>
-      </w:r>
-    </w:p>
-    <w:p>
-      <w:pPr>
-        <w:pStyle w:val="ITEABodyText"/>
-        <w:spacing w:line="276" w:lineRule="auto"/>
-        <w:ind w:left="450" w:hanging="450"/>
-        <w:rPr>
-          <w:lang w:eastAsia="en-US"/>
+          <w:lang w:val="en-US" w:eastAsia="en-US" w:bidi="fa-IR"/>
         </w:rPr>
       </w:pPr>
     </w:p>
@@ -17638,14 +18107,14 @@
           <w:numId w:val="0"/>
         </w:numPr>
       </w:pPr>
-      <w:bookmarkStart w:id="66" w:name="_Toc417308517"/>
-      <w:bookmarkStart w:id="67" w:name="_Toc424549167"/>
+      <w:bookmarkStart w:id="67" w:name="_Toc417308517"/>
+      <w:bookmarkStart w:id="68" w:name="_Toc424549167"/>
       <w:r>
         <w:lastRenderedPageBreak/>
         <w:t>Appendixes</w:t>
       </w:r>
-      <w:bookmarkEnd w:id="66"/>
       <w:bookmarkEnd w:id="67"/>
+      <w:bookmarkEnd w:id="68"/>
     </w:p>
     <w:p>
       <w:pPr>
@@ -17658,506 +18127,29 @@
           <w:lang w:eastAsia="en-US"/>
         </w:rPr>
       </w:pPr>
-      <w:bookmarkStart w:id="68" w:name="_Toc417308518"/>
-      <w:bookmarkStart w:id="69" w:name="_Toc424549168"/>
+      <w:bookmarkStart w:id="69" w:name="_Toc417308518"/>
+      <w:bookmarkStart w:id="70" w:name="_Toc424549168"/>
       <w:r>
         <w:rPr>
           <w:lang w:eastAsia="en-US"/>
         </w:rPr>
         <w:t>Appendix 1</w:t>
       </w:r>
-      <w:bookmarkEnd w:id="68"/>
       <w:bookmarkEnd w:id="69"/>
+      <w:bookmarkEnd w:id="70"/>
     </w:p>
     <w:p>
       <w:pPr>
         <w:pStyle w:val="ITEABodyText"/>
-      </w:pPr>
-      <w:proofErr w:type="spellStart"/>
-      <w:r>
-        <w:t>Doloreptium</w:t>
-      </w:r>
-      <w:proofErr w:type="spellEnd"/>
-      <w:r>
-        <w:t xml:space="preserve"> </w:t>
-      </w:r>
-      <w:proofErr w:type="spellStart"/>
-      <w:r>
-        <w:t>dic</w:t>
-      </w:r>
-      <w:proofErr w:type="spellEnd"/>
-      <w:r>
-        <w:t xml:space="preserve"> </w:t>
-      </w:r>
-      <w:proofErr w:type="spellStart"/>
-      <w:r>
-        <w:t>temquo</w:t>
-      </w:r>
-      <w:proofErr w:type="spellEnd"/>
-      <w:r>
-        <w:t xml:space="preserve"> qui </w:t>
-      </w:r>
-      <w:proofErr w:type="spellStart"/>
-      <w:r>
-        <w:t>voluptate</w:t>
-      </w:r>
-      <w:proofErr w:type="spellEnd"/>
-      <w:r>
-        <w:t xml:space="preserve"> </w:t>
-      </w:r>
-      <w:proofErr w:type="spellStart"/>
-      <w:r>
-        <w:t>dellabo</w:t>
-      </w:r>
-      <w:proofErr w:type="spellEnd"/>
-      <w:r>
-        <w:t xml:space="preserve">. </w:t>
-      </w:r>
-      <w:proofErr w:type="spellStart"/>
-      <w:r>
-        <w:t>Ut</w:t>
-      </w:r>
-      <w:proofErr w:type="spellEnd"/>
-      <w:r>
-        <w:t xml:space="preserve"> </w:t>
-      </w:r>
-      <w:proofErr w:type="spellStart"/>
-      <w:r>
-        <w:t>labo</w:t>
-      </w:r>
-      <w:proofErr w:type="spellEnd"/>
-      <w:r>
-        <w:t xml:space="preserve">. </w:t>
-      </w:r>
-      <w:proofErr w:type="gramStart"/>
-      <w:r>
-        <w:t>Et</w:t>
-      </w:r>
-      <w:proofErr w:type="gramEnd"/>
-      <w:r>
-        <w:t xml:space="preserve"> </w:t>
-      </w:r>
-      <w:proofErr w:type="spellStart"/>
-      <w:r>
-        <w:t>pel</w:t>
-      </w:r>
-      <w:proofErr w:type="spellEnd"/>
-      <w:r>
-        <w:t xml:space="preserve"> maxim </w:t>
-      </w:r>
-      <w:proofErr w:type="spellStart"/>
-      <w:r>
-        <w:t>resed</w:t>
-      </w:r>
-      <w:proofErr w:type="spellEnd"/>
-      <w:r>
-        <w:t xml:space="preserve"> </w:t>
-      </w:r>
-      <w:proofErr w:type="spellStart"/>
-      <w:r>
-        <w:t>molore</w:t>
-      </w:r>
-      <w:proofErr w:type="spellEnd"/>
-      <w:r>
-        <w:t xml:space="preserve"> nit </w:t>
-      </w:r>
-      <w:proofErr w:type="spellStart"/>
-      <w:r>
-        <w:t>andios</w:t>
-      </w:r>
-      <w:proofErr w:type="spellEnd"/>
-      <w:r>
-        <w:t xml:space="preserve"> </w:t>
-      </w:r>
-      <w:proofErr w:type="spellStart"/>
-      <w:r>
-        <w:t>volorumenis</w:t>
-      </w:r>
-      <w:proofErr w:type="spellEnd"/>
-      <w:r>
-        <w:t xml:space="preserve"> </w:t>
-      </w:r>
-      <w:proofErr w:type="spellStart"/>
-      <w:r>
-        <w:t>eum</w:t>
-      </w:r>
-      <w:proofErr w:type="spellEnd"/>
-      <w:r>
-        <w:t xml:space="preserve"> </w:t>
-      </w:r>
-      <w:proofErr w:type="spellStart"/>
-      <w:r>
-        <w:t>enihiti</w:t>
-      </w:r>
-      <w:proofErr w:type="spellEnd"/>
-      <w:r>
-        <w:t xml:space="preserve"> </w:t>
-      </w:r>
-      <w:proofErr w:type="spellStart"/>
-      <w:r>
-        <w:t>nciasim</w:t>
-      </w:r>
-      <w:proofErr w:type="spellEnd"/>
-      <w:r>
-        <w:t xml:space="preserve"> </w:t>
-      </w:r>
-      <w:proofErr w:type="spellStart"/>
-      <w:r>
-        <w:t>olorepeles</w:t>
-      </w:r>
-      <w:proofErr w:type="spellEnd"/>
-      <w:r>
-        <w:t xml:space="preserve"> </w:t>
-      </w:r>
-      <w:proofErr w:type="spellStart"/>
-      <w:r>
-        <w:t>ea</w:t>
-      </w:r>
-      <w:proofErr w:type="spellEnd"/>
-      <w:r>
-        <w:t xml:space="preserve"> </w:t>
-      </w:r>
-      <w:proofErr w:type="spellStart"/>
-      <w:r>
-        <w:t>aut</w:t>
-      </w:r>
-      <w:proofErr w:type="spellEnd"/>
-      <w:r>
-        <w:t xml:space="preserve"> </w:t>
-      </w:r>
-      <w:proofErr w:type="spellStart"/>
-      <w:r>
-        <w:t>maximolupta</w:t>
-      </w:r>
-      <w:proofErr w:type="spellEnd"/>
-      <w:r>
-        <w:t xml:space="preserve"> </w:t>
-      </w:r>
-      <w:proofErr w:type="spellStart"/>
-      <w:r>
-        <w:t>vendae</w:t>
-      </w:r>
-      <w:proofErr w:type="spellEnd"/>
-      <w:r>
-        <w:t xml:space="preserve"> </w:t>
-      </w:r>
-      <w:proofErr w:type="spellStart"/>
-      <w:r>
-        <w:t>sundites</w:t>
-      </w:r>
-      <w:proofErr w:type="spellEnd"/>
-      <w:r>
-        <w:t xml:space="preserve"> </w:t>
-      </w:r>
-      <w:proofErr w:type="spellStart"/>
-      <w:r>
-        <w:t>dolecaborem</w:t>
-      </w:r>
-      <w:proofErr w:type="spellEnd"/>
-      <w:r>
-        <w:t xml:space="preserve"> </w:t>
-      </w:r>
-      <w:proofErr w:type="spellStart"/>
-      <w:r>
-        <w:t>ni</w:t>
-      </w:r>
-      <w:proofErr w:type="spellEnd"/>
-      <w:r>
-        <w:t xml:space="preserve"> </w:t>
-      </w:r>
-      <w:proofErr w:type="spellStart"/>
-      <w:r>
-        <w:t>nonseque</w:t>
-      </w:r>
-      <w:proofErr w:type="spellEnd"/>
-      <w:r>
-        <w:t xml:space="preserve"> </w:t>
-      </w:r>
-      <w:proofErr w:type="spellStart"/>
-      <w:r>
-        <w:t>poreri</w:t>
-      </w:r>
-      <w:proofErr w:type="spellEnd"/>
-      <w:r>
-        <w:t xml:space="preserve"> </w:t>
-      </w:r>
-      <w:proofErr w:type="spellStart"/>
-      <w:r>
-        <w:t>dolora</w:t>
-      </w:r>
-      <w:proofErr w:type="spellEnd"/>
-      <w:r>
-        <w:t xml:space="preserve"> </w:t>
-      </w:r>
-      <w:proofErr w:type="spellStart"/>
-      <w:r>
-        <w:t>plati</w:t>
-      </w:r>
-      <w:proofErr w:type="spellEnd"/>
-      <w:r>
-        <w:t xml:space="preserve"> quid </w:t>
-      </w:r>
-      <w:proofErr w:type="spellStart"/>
-      <w:r>
-        <w:t>ut</w:t>
-      </w:r>
-      <w:proofErr w:type="spellEnd"/>
-      <w:r>
-        <w:t xml:space="preserve"> lab </w:t>
-      </w:r>
-      <w:proofErr w:type="spellStart"/>
-      <w:r>
-        <w:t>iuscia</w:t>
-      </w:r>
-      <w:proofErr w:type="spellEnd"/>
-      <w:r>
-        <w:t xml:space="preserve"> </w:t>
-      </w:r>
-      <w:proofErr w:type="spellStart"/>
-      <w:r>
-        <w:t>volorio</w:t>
-      </w:r>
-      <w:proofErr w:type="spellEnd"/>
-      <w:r>
-        <w:t xml:space="preserve"> </w:t>
-      </w:r>
-      <w:proofErr w:type="spellStart"/>
-      <w:r>
-        <w:t>rporemp</w:t>
-      </w:r>
-      <w:proofErr w:type="spellEnd"/>
-      <w:r>
-        <w:t xml:space="preserve"> </w:t>
-      </w:r>
-      <w:proofErr w:type="spellStart"/>
-      <w:r>
-        <w:t>edisitatis</w:t>
-      </w:r>
-      <w:proofErr w:type="spellEnd"/>
-      <w:r>
-        <w:t xml:space="preserve"> </w:t>
-      </w:r>
-      <w:proofErr w:type="spellStart"/>
-      <w:r>
-        <w:t>sed</w:t>
-      </w:r>
-      <w:proofErr w:type="spellEnd"/>
-      <w:r>
-        <w:t xml:space="preserve"> </w:t>
-      </w:r>
-      <w:proofErr w:type="spellStart"/>
-      <w:r>
-        <w:t>quis</w:t>
-      </w:r>
-      <w:proofErr w:type="spellEnd"/>
-      <w:r>
-        <w:t xml:space="preserve"> </w:t>
-      </w:r>
-      <w:proofErr w:type="spellStart"/>
-      <w:r>
-        <w:t>aut</w:t>
-      </w:r>
-      <w:proofErr w:type="spellEnd"/>
-      <w:r>
-        <w:t xml:space="preserve"> </w:t>
-      </w:r>
-      <w:proofErr w:type="spellStart"/>
-      <w:r>
-        <w:t>explit</w:t>
-      </w:r>
-      <w:proofErr w:type="spellEnd"/>
-      <w:r>
-        <w:t xml:space="preserve">, to </w:t>
-      </w:r>
-      <w:proofErr w:type="spellStart"/>
-      <w:r>
-        <w:t>cuptas</w:t>
-      </w:r>
-      <w:proofErr w:type="spellEnd"/>
-      <w:r>
-        <w:t xml:space="preserve"> </w:t>
-      </w:r>
-      <w:proofErr w:type="spellStart"/>
-      <w:r>
-        <w:t>sendae</w:t>
-      </w:r>
-      <w:proofErr w:type="spellEnd"/>
-      <w:r>
-        <w:t xml:space="preserve"> </w:t>
-      </w:r>
-      <w:proofErr w:type="spellStart"/>
-      <w:r>
-        <w:t>volor</w:t>
-      </w:r>
-      <w:proofErr w:type="spellEnd"/>
-      <w:r>
-        <w:t xml:space="preserve"> </w:t>
-      </w:r>
-      <w:proofErr w:type="spellStart"/>
-      <w:r>
-        <w:t>ad</w:t>
-      </w:r>
-      <w:proofErr w:type="spellEnd"/>
-      <w:r>
-        <w:t xml:space="preserve"> </w:t>
-      </w:r>
-      <w:proofErr w:type="spellStart"/>
-      <w:r>
-        <w:t>moloreium</w:t>
-      </w:r>
-      <w:proofErr w:type="spellEnd"/>
-      <w:r>
-        <w:t xml:space="preserve"> </w:t>
-      </w:r>
-      <w:proofErr w:type="spellStart"/>
-      <w:r>
-        <w:t>dollat</w:t>
-      </w:r>
-      <w:proofErr w:type="spellEnd"/>
-      <w:r>
-        <w:t xml:space="preserve"> </w:t>
-      </w:r>
-      <w:proofErr w:type="spellStart"/>
-      <w:r>
-        <w:t>lande</w:t>
-      </w:r>
-      <w:proofErr w:type="spellEnd"/>
-      <w:r>
-        <w:t xml:space="preserve"> </w:t>
-      </w:r>
-      <w:proofErr w:type="spellStart"/>
-      <w:r>
-        <w:t>iduci</w:t>
-      </w:r>
-      <w:proofErr w:type="spellEnd"/>
-      <w:r>
-        <w:t xml:space="preserve"> </w:t>
-      </w:r>
-      <w:proofErr w:type="spellStart"/>
-      <w:r>
-        <w:t>dolupta</w:t>
-      </w:r>
-      <w:proofErr w:type="spellEnd"/>
-      <w:r>
-        <w:t xml:space="preserve"> </w:t>
-      </w:r>
-      <w:proofErr w:type="spellStart"/>
-      <w:r>
-        <w:t>eribus</w:t>
-      </w:r>
-      <w:proofErr w:type="spellEnd"/>
-      <w:r>
-        <w:t xml:space="preserve"> </w:t>
-      </w:r>
-      <w:proofErr w:type="spellStart"/>
-      <w:r>
-        <w:t>etur</w:t>
-      </w:r>
-      <w:proofErr w:type="spellEnd"/>
-      <w:r>
-        <w:t xml:space="preserve">, </w:t>
-      </w:r>
-      <w:proofErr w:type="spellStart"/>
-      <w:r>
-        <w:t>sintem</w:t>
-      </w:r>
-      <w:proofErr w:type="spellEnd"/>
-      <w:r>
-        <w:t xml:space="preserve"> quae </w:t>
-      </w:r>
-      <w:proofErr w:type="spellStart"/>
-      <w:r>
-        <w:t>videbit</w:t>
-      </w:r>
-      <w:proofErr w:type="spellEnd"/>
-      <w:r>
-        <w:t xml:space="preserve"> </w:t>
-      </w:r>
-      <w:proofErr w:type="spellStart"/>
-      <w:r>
-        <w:t>estiore</w:t>
-      </w:r>
-      <w:proofErr w:type="spellEnd"/>
-      <w:r>
-        <w:t xml:space="preserve"> </w:t>
-      </w:r>
-      <w:proofErr w:type="spellStart"/>
-      <w:r>
-        <w:t>ommosapel</w:t>
-      </w:r>
-      <w:proofErr w:type="spellEnd"/>
-      <w:r>
-        <w:t xml:space="preserve"> </w:t>
-      </w:r>
-      <w:proofErr w:type="spellStart"/>
-      <w:r>
-        <w:t>ea</w:t>
-      </w:r>
-      <w:proofErr w:type="spellEnd"/>
-      <w:r>
-        <w:t xml:space="preserve"> </w:t>
-      </w:r>
-      <w:proofErr w:type="spellStart"/>
-      <w:r>
-        <w:t>delia</w:t>
-      </w:r>
-      <w:proofErr w:type="spellEnd"/>
-      <w:r>
-        <w:t xml:space="preserve"> </w:t>
-      </w:r>
-      <w:proofErr w:type="spellStart"/>
-      <w:r>
-        <w:t>volesciustio</w:t>
-      </w:r>
-      <w:proofErr w:type="spellEnd"/>
-      <w:r>
-        <w:t xml:space="preserve"> </w:t>
-      </w:r>
-      <w:proofErr w:type="spellStart"/>
-      <w:r>
-        <w:t>quiam</w:t>
-      </w:r>
-      <w:proofErr w:type="spellEnd"/>
-      <w:r>
-        <w:t xml:space="preserve">, sit </w:t>
-      </w:r>
-      <w:proofErr w:type="spellStart"/>
-      <w:r>
-        <w:t>evero</w:t>
-      </w:r>
-      <w:proofErr w:type="spellEnd"/>
-      <w:r>
-        <w:t xml:space="preserve"> </w:t>
-      </w:r>
-      <w:proofErr w:type="spellStart"/>
-      <w:r>
-        <w:t>blabore</w:t>
-      </w:r>
-      <w:proofErr w:type="spellEnd"/>
-      <w:r>
-        <w:t> </w:t>
-      </w:r>
+        <w:ind w:left="450" w:hanging="450"/>
+        <w:rPr>
+          <w:lang w:eastAsia="en-US"/>
+        </w:rPr>
+      </w:pPr>
     </w:p>
     <w:p>
       <w:pPr>
         <w:pStyle w:val="ITEABodyText"/>
-        <w:rPr>
-          <w:lang w:eastAsia="en-US"/>
-        </w:rPr>
-      </w:pPr>
-    </w:p>
-    <w:p>
-      <w:pPr>
-        <w:pStyle w:val="ITEABodyText"/>
-        <w:ind w:left="450" w:hanging="450"/>
-        <w:rPr>
-          <w:lang w:eastAsia="en-US"/>
-        </w:rPr>
-      </w:pPr>
-    </w:p>
-    <w:p>
-      <w:pPr>
-        <w:pStyle w:val="ITEABodyText"/>
         <w:ind w:left="450" w:hanging="450"/>
         <w:rPr>
           <w:lang w:eastAsia="en-US"/>
@@ -18165,10 +18157,10 @@
       </w:pPr>
     </w:p>
     <w:sectPr>
-      <w:headerReference w:type="default" r:id="rId15"/>
-      <w:footerReference w:type="default" r:id="rId16"/>
-      <w:headerReference w:type="first" r:id="rId17"/>
-      <w:footerReference w:type="first" r:id="rId18"/>
+      <w:headerReference w:type="default" r:id="rId14"/>
+      <w:footerReference w:type="default" r:id="rId15"/>
+      <w:headerReference w:type="first" r:id="rId16"/>
+      <w:footerReference w:type="first" r:id="rId17"/>
       <w:pgSz w:w="11906" w:h="16838"/>
       <w:pgMar w:top="2371" w:right="1418" w:bottom="851" w:left="1418" w:header="567" w:footer="0" w:gutter="0"/>
       <w:cols w:space="708"/>
@@ -18308,7 +18300,7 @@
               <w:noProof/>
               <w:szCs w:val="20"/>
             </w:rPr>
-            <w:t>16</w:t>
+            <w:t>18</w:t>
           </w:r>
           <w:r>
             <w:rPr>
@@ -18360,7 +18352,7 @@
               <w:noProof/>
               <w:szCs w:val="20"/>
             </w:rPr>
-            <w:t>19</w:t>
+            <w:t>21</w:t>
           </w:r>
           <w:r>
             <w:rPr>
@@ -18516,7 +18508,7 @@
           <w:rPr>
             <w:noProof/>
           </w:rPr>
-          <w:t>16</w:t>
+          <w:t>18</w:t>
         </w:r>
         <w:r>
           <w:rPr>
@@ -32471,7 +32463,6 @@
   <w:style w:type="character" w:default="1" w:styleId="DefaultParagraphFont">
     <w:name w:val="Default Paragraph Font"/>
     <w:uiPriority w:val="1"/>
-    <w:semiHidden/>
     <w:unhideWhenUsed/>
   </w:style>
   <w:style w:type="table" w:default="1" w:styleId="TableNormal">
@@ -36331,6 +36322,17 @@
 </file>
 
 <file path=customXml/item1.xml><?xml version="1.0" encoding="utf-8"?>
+<p:properties xmlns:p="http://schemas.microsoft.com/office/2006/metadata/properties" xmlns:xsi="http://www.w3.org/2001/XMLSchema-instance" xmlns:pc="http://schemas.microsoft.com/office/infopath/2007/PartnerControls">
+  <documentManagement>
+    <TaxCatchAll xmlns="194ccb06-a9bd-44be-8233-5ea8b0721088"/>
+    <TaxKeywordTaxHTField xmlns="194ccb06-a9bd-44be-8233-5ea8b0721088">
+      <Terms xmlns="http://schemas.microsoft.com/office/infopath/2007/PartnerControls"/>
+    </TaxKeywordTaxHTField>
+  </documentManagement>
+</p:properties>
+</file>
+
+<file path=customXml/item2.xml><?xml version="1.0" encoding="utf-8"?>
 <?mso-contentType ?>
 <FormTemplates xmlns="http://schemas.microsoft.com/sharepoint/v3/contenttype/forms">
   <Display>DocumentLibraryForm</Display>
@@ -36339,7 +36341,7 @@
 </FormTemplates>
 </file>
 
-<file path=customXml/item2.xml><?xml version="1.0" encoding="utf-8"?>
+<file path=customXml/item3.xml><?xml version="1.0" encoding="utf-8"?>
 <ct:contentTypeSchema xmlns:ct="http://schemas.microsoft.com/office/2006/metadata/contentType" xmlns:ma="http://schemas.microsoft.com/office/2006/metadata/properties/metaAttributes" ct:_="" ma:_="" ma:contentTypeName="Document" ma:contentTypeID="0x0101005BFB70258BA69E4DAF3FE5F4C0DA7431" ma:contentTypeVersion="3" ma:contentTypeDescription="Create a new document." ma:contentTypeScope="" ma:versionID="73b0da4689f410ccc075ca2e5729e523">
   <xsd:schema xmlns:xsd="http://www.w3.org/2001/XMLSchema" xmlns:xs="http://www.w3.org/2001/XMLSchema" xmlns:p="http://schemas.microsoft.com/office/2006/metadata/properties" xmlns:ns2="194ccb06-a9bd-44be-8233-5ea8b0721088" targetNamespace="http://schemas.microsoft.com/office/2006/metadata/properties" ma:root="true" ma:fieldsID="e94a1f9785d1c13fc1ca94d7aa1cdcfb" ns2:_="">
     <xsd:import namespace="194ccb06-a9bd-44be-8233-5ea8b0721088"/>
@@ -36479,17 +36481,6 @@
 </ct:contentTypeSchema>
 </file>
 
-<file path=customXml/item3.xml><?xml version="1.0" encoding="utf-8"?>
-<p:properties xmlns:p="http://schemas.microsoft.com/office/2006/metadata/properties" xmlns:xsi="http://www.w3.org/2001/XMLSchema-instance" xmlns:pc="http://schemas.microsoft.com/office/infopath/2007/PartnerControls">
-  <documentManagement>
-    <TaxCatchAll xmlns="194ccb06-a9bd-44be-8233-5ea8b0721088"/>
-    <TaxKeywordTaxHTField xmlns="194ccb06-a9bd-44be-8233-5ea8b0721088">
-      <Terms xmlns="http://schemas.microsoft.com/office/infopath/2007/PartnerControls"/>
-    </TaxKeywordTaxHTField>
-  </documentManagement>
-</p:properties>
-</file>
-
 <file path=customXml/item4.xml><?xml version="1.0" encoding="utf-8"?>
 <b:Sources xmlns:b="http://schemas.openxmlformats.org/officeDocument/2006/bibliography" xmlns="http://schemas.openxmlformats.org/officeDocument/2006/bibliography" SelectedStyle="\APASixthEditionOfficeOnline.xsl" StyleName="APA" Version="6">
   <b:Source>
@@ -36516,6 +36507,16 @@
 </file>
 
 <file path=customXml/itemProps1.xml><?xml version="1.0" encoding="utf-8"?>
+<ds:datastoreItem xmlns:ds="http://schemas.openxmlformats.org/officeDocument/2006/customXml" ds:itemID="{DFFBFD16-ACF5-4461-95B8-9F684056E623}">
+  <ds:schemaRefs>
+    <ds:schemaRef ds:uri="http://schemas.microsoft.com/office/2006/metadata/properties"/>
+    <ds:schemaRef ds:uri="http://schemas.microsoft.com/office/infopath/2007/PartnerControls"/>
+    <ds:schemaRef ds:uri="194ccb06-a9bd-44be-8233-5ea8b0721088"/>
+  </ds:schemaRefs>
+</ds:datastoreItem>
+</file>
+
+<file path=customXml/itemProps2.xml><?xml version="1.0" encoding="utf-8"?>
 <ds:datastoreItem xmlns:ds="http://schemas.openxmlformats.org/officeDocument/2006/customXml" ds:itemID="{1D7ACB1F-E46F-44D4-BC20-DD633AB4993C}">
   <ds:schemaRefs>
     <ds:schemaRef ds:uri="http://schemas.microsoft.com/sharepoint/v3/contenttype/forms"/>
@@ -36523,7 +36524,7 @@
 </ds:datastoreItem>
 </file>
 
-<file path=customXml/itemProps2.xml><?xml version="1.0" encoding="utf-8"?>
+<file path=customXml/itemProps3.xml><?xml version="1.0" encoding="utf-8"?>
 <ds:datastoreItem xmlns:ds="http://schemas.openxmlformats.org/officeDocument/2006/customXml" ds:itemID="{2B28CEEB-9257-4774-AB39-CF21349B8800}">
   <ds:schemaRefs>
     <ds:schemaRef ds:uri="http://schemas.microsoft.com/office/2006/metadata/contentType"/>
@@ -36541,18 +36542,8 @@
 </ds:datastoreItem>
 </file>
 
-<file path=customXml/itemProps3.xml><?xml version="1.0" encoding="utf-8"?>
-<ds:datastoreItem xmlns:ds="http://schemas.openxmlformats.org/officeDocument/2006/customXml" ds:itemID="{DFFBFD16-ACF5-4461-95B8-9F684056E623}">
-  <ds:schemaRefs>
-    <ds:schemaRef ds:uri="http://schemas.microsoft.com/office/2006/metadata/properties"/>
-    <ds:schemaRef ds:uri="http://schemas.microsoft.com/office/infopath/2007/PartnerControls"/>
-    <ds:schemaRef ds:uri="194ccb06-a9bd-44be-8233-5ea8b0721088"/>
-  </ds:schemaRefs>
-</ds:datastoreItem>
-</file>
-
 <file path=customXml/itemProps4.xml><?xml version="1.0" encoding="utf-8"?>
-<ds:datastoreItem xmlns:ds="http://schemas.openxmlformats.org/officeDocument/2006/customXml" ds:itemID="{4CC31FB2-1C66-4A08-A344-7CBEE025AFD9}">
+<ds:datastoreItem xmlns:ds="http://schemas.openxmlformats.org/officeDocument/2006/customXml" ds:itemID="{F7DAC804-9E66-45D6-ABC8-7A45B888EB69}">
   <ds:schemaRefs>
     <ds:schemaRef ds:uri="http://schemas.openxmlformats.org/officeDocument/2006/bibliography"/>
   </ds:schemaRefs>

</xml_diff>

<commit_message>
The first completed version.
</commit_message>
<xml_diff>
--- a/WP3/D3.1.1 Review of model-to-model transformation approaches and technologies.docx
+++ b/WP3/D3.1.1 Review of model-to-model transformation approaches and technologies.docx
@@ -2320,19 +2320,13 @@
     </w:p>
     <w:p>
       <w:pPr>
-        <w:pStyle w:val="ITEAHeading2"/>
-      </w:pPr>
-      <w:r>
-        <w:t>Structure of the document</w:t>
-      </w:r>
-    </w:p>
-    <w:p>
-      <w:pPr>
-        <w:spacing w:after="200" w:line="276" w:lineRule="auto"/>
-      </w:pPr>
-      <w:r>
-        <w:br w:type="page"/>
-      </w:r>
+        <w:pStyle w:val="ITEATableBullets"/>
+        <w:numPr>
+          <w:ilvl w:val="0"/>
+          <w:numId w:val="0"/>
+        </w:numPr>
+        <w:ind w:left="714" w:hanging="357"/>
+      </w:pPr>
     </w:p>
     <w:p>
       <w:pPr>
@@ -2804,14 +2798,53 @@
     </w:p>
     <w:p>
       <w:pPr>
+        <w:pStyle w:val="ITEABodyText"/>
+      </w:pPr>
+    </w:p>
+    <w:p>
+      <w:pPr>
+        <w:pStyle w:val="ITEAHeading2"/>
+      </w:pPr>
+      <w:r>
+        <w:t>Disclaimer</w:t>
+      </w:r>
+    </w:p>
+    <w:p>
+      <w:pPr>
+        <w:pStyle w:val="ITEATableBullets"/>
+        <w:numPr>
+          <w:ilvl w:val="0"/>
+          <w:numId w:val="0"/>
+        </w:numPr>
+        <w:ind w:left="357"/>
+      </w:pPr>
+      <w:r>
+        <w:t xml:space="preserve">All of the tools, technologies, and languages discussed in this survey belong to the authors and </w:t>
+      </w:r>
+      <w:r>
+        <w:t>proper citation is provided for them. This document is a collection of the descriptions for these tools and languages from the cited resources to intr</w:t>
+      </w:r>
+      <w:bookmarkStart w:id="27" w:name="_GoBack"/>
+      <w:bookmarkEnd w:id="27"/>
+      <w:r>
+        <w:t>oduce them as a candidate frameworks which can be used in WP3 to contribute in ModelWriter.</w:t>
+      </w:r>
+    </w:p>
+    <w:p>
+      <w:pPr>
+        <w:pStyle w:val="ITEABodyText"/>
+      </w:pPr>
+    </w:p>
+    <w:p>
+      <w:pPr>
         <w:pStyle w:val="ITEAHeading1"/>
       </w:pPr>
-      <w:bookmarkStart w:id="27" w:name="_Toc426368148"/>
+      <w:bookmarkStart w:id="28" w:name="_Toc426368148"/>
       <w:r>
         <w:lastRenderedPageBreak/>
         <w:t>Preliminary</w:t>
       </w:r>
-      <w:bookmarkEnd w:id="27"/>
+      <w:bookmarkEnd w:id="28"/>
     </w:p>
     <w:p>
       <w:pPr>
@@ -3971,7 +4004,7 @@
           <w:lang w:val="en-US" w:eastAsia="en-US"/>
         </w:rPr>
       </w:pPr>
-      <w:bookmarkStart w:id="28" w:name="_Ref425425927"/>
+      <w:bookmarkStart w:id="29" w:name="_Ref425425927"/>
       <w:r>
         <w:rPr>
           <w:color w:val="auto"/>
@@ -4009,7 +4042,7 @@
         </w:rPr>
         <w:fldChar w:fldCharType="end"/>
       </w:r>
-      <w:bookmarkEnd w:id="28"/>
+      <w:bookmarkEnd w:id="29"/>
       <w:r>
         <w:rPr>
           <w:color w:val="auto"/>
@@ -4485,7 +4518,7 @@
       <w:pPr>
         <w:pStyle w:val="ITEAHeading1"/>
       </w:pPr>
-      <w:bookmarkStart w:id="29" w:name="_Toc426368149"/>
+      <w:bookmarkStart w:id="30" w:name="_Toc426368149"/>
       <w:r>
         <w:lastRenderedPageBreak/>
         <w:t>Transformation Languages</w:t>
@@ -4493,7 +4526,7 @@
       <w:r>
         <w:t>, Tools, and Technologies</w:t>
       </w:r>
-      <w:bookmarkEnd w:id="29"/>
+      <w:bookmarkEnd w:id="30"/>
     </w:p>
     <w:p>
       <w:pPr>
@@ -7637,7 +7670,7 @@
           <w:szCs w:val="18"/>
         </w:rPr>
       </w:pPr>
-      <w:bookmarkStart w:id="30" w:name="_Ref425413403"/>
+      <w:bookmarkStart w:id="31" w:name="_Ref425413403"/>
       <w:r>
         <w:rPr>
           <w:color w:val="auto"/>
@@ -7675,7 +7708,7 @@
         </w:rPr>
         <w:fldChar w:fldCharType="end"/>
       </w:r>
-      <w:bookmarkEnd w:id="30"/>
+      <w:bookmarkEnd w:id="31"/>
       <w:r>
         <w:rPr>
           <w:color w:val="auto"/>
@@ -9735,12 +9768,12 @@
       <w:pPr>
         <w:pStyle w:val="ITEAHeading1"/>
       </w:pPr>
-      <w:bookmarkStart w:id="31" w:name="_Toc426368150"/>
+      <w:bookmarkStart w:id="32" w:name="_Toc426368150"/>
       <w:r>
         <w:lastRenderedPageBreak/>
         <w:t>Comparison</w:t>
       </w:r>
-      <w:bookmarkEnd w:id="31"/>
+      <w:bookmarkEnd w:id="32"/>
     </w:p>
     <w:p>
       <w:pPr>
@@ -16996,12 +17029,12 @@
       <w:pPr>
         <w:pStyle w:val="ITEAHeading1"/>
       </w:pPr>
-      <w:bookmarkStart w:id="32" w:name="_Toc426368151"/>
+      <w:bookmarkStart w:id="33" w:name="_Toc426368151"/>
       <w:r>
         <w:lastRenderedPageBreak/>
         <w:t>Conclusion and way forward</w:t>
       </w:r>
-      <w:bookmarkEnd w:id="32"/>
+      <w:bookmarkEnd w:id="33"/>
     </w:p>
     <w:p>
       <w:pPr>
@@ -17667,17 +17700,7 @@
           <w:szCs w:val="22"/>
           <w:lang w:eastAsia="en-US"/>
         </w:rPr>
-        <w:t>project and requirements which are p</w:t>
-      </w:r>
-      <w:bookmarkStart w:id="33" w:name="_GoBack"/>
-      <w:bookmarkEnd w:id="33"/>
-      <w:r>
-        <w:rPr>
-          <w:sz w:val="22"/>
-          <w:szCs w:val="22"/>
-          <w:lang w:eastAsia="en-US"/>
-        </w:rPr>
-        <w:t>ushed from use cases.</w:t>
+        <w:t>project and requirements which are pushed from use cases.</w:t>
       </w:r>
     </w:p>
     <w:p>
@@ -18747,7 +18770,7 @@
               <w:noProof/>
               <w:szCs w:val="20"/>
             </w:rPr>
-            <w:t>21</w:t>
+            <w:t>6</w:t>
           </w:r>
           <w:r>
             <w:rPr>
@@ -18956,7 +18979,7 @@
           <w:rPr>
             <w:noProof/>
           </w:rPr>
-          <w:t>21</w:t>
+          <w:t>6</w:t>
         </w:r>
         <w:r>
           <w:rPr>
@@ -36771,6 +36794,26 @@
 </file>
 
 <file path=customXml/item1.xml><?xml version="1.0" encoding="utf-8"?>
+<p:properties xmlns:p="http://schemas.microsoft.com/office/2006/metadata/properties" xmlns:xsi="http://www.w3.org/2001/XMLSchema-instance" xmlns:pc="http://schemas.microsoft.com/office/infopath/2007/PartnerControls">
+  <documentManagement>
+    <TaxCatchAll xmlns="194ccb06-a9bd-44be-8233-5ea8b0721088"/>
+    <TaxKeywordTaxHTField xmlns="194ccb06-a9bd-44be-8233-5ea8b0721088">
+      <Terms xmlns="http://schemas.microsoft.com/office/infopath/2007/PartnerControls"/>
+    </TaxKeywordTaxHTField>
+  </documentManagement>
+</p:properties>
+</file>
+
+<file path=customXml/item2.xml><?xml version="1.0" encoding="utf-8"?>
+<?mso-contentType ?>
+<FormTemplates xmlns="http://schemas.microsoft.com/sharepoint/v3/contenttype/forms">
+  <Display>DocumentLibraryForm</Display>
+  <Edit>DocumentLibraryForm</Edit>
+  <New>DocumentLibraryForm</New>
+</FormTemplates>
+</file>
+
+<file path=customXml/item3.xml><?xml version="1.0" encoding="utf-8"?>
 <ct:contentTypeSchema xmlns:ct="http://schemas.microsoft.com/office/2006/metadata/contentType" xmlns:ma="http://schemas.microsoft.com/office/2006/metadata/properties/metaAttributes" ct:_="" ma:_="" ma:contentTypeName="Document" ma:contentTypeID="0x0101005BFB70258BA69E4DAF3FE5F4C0DA7431" ma:contentTypeVersion="3" ma:contentTypeDescription="Create a new document." ma:contentTypeScope="" ma:versionID="73b0da4689f410ccc075ca2e5729e523">
   <xsd:schema xmlns:xsd="http://www.w3.org/2001/XMLSchema" xmlns:xs="http://www.w3.org/2001/XMLSchema" xmlns:p="http://schemas.microsoft.com/office/2006/metadata/properties" xmlns:ns2="194ccb06-a9bd-44be-8233-5ea8b0721088" targetNamespace="http://schemas.microsoft.com/office/2006/metadata/properties" ma:root="true" ma:fieldsID="e94a1f9785d1c13fc1ca94d7aa1cdcfb" ns2:_="">
     <xsd:import namespace="194ccb06-a9bd-44be-8233-5ea8b0721088"/>
@@ -36910,26 +36953,6 @@
 </ct:contentTypeSchema>
 </file>
 
-<file path=customXml/item2.xml><?xml version="1.0" encoding="utf-8"?>
-<?mso-contentType ?>
-<FormTemplates xmlns="http://schemas.microsoft.com/sharepoint/v3/contenttype/forms">
-  <Display>DocumentLibraryForm</Display>
-  <Edit>DocumentLibraryForm</Edit>
-  <New>DocumentLibraryForm</New>
-</FormTemplates>
-</file>
-
-<file path=customXml/item3.xml><?xml version="1.0" encoding="utf-8"?>
-<p:properties xmlns:p="http://schemas.microsoft.com/office/2006/metadata/properties" xmlns:xsi="http://www.w3.org/2001/XMLSchema-instance" xmlns:pc="http://schemas.microsoft.com/office/infopath/2007/PartnerControls">
-  <documentManagement>
-    <TaxCatchAll xmlns="194ccb06-a9bd-44be-8233-5ea8b0721088"/>
-    <TaxKeywordTaxHTField xmlns="194ccb06-a9bd-44be-8233-5ea8b0721088">
-      <Terms xmlns="http://schemas.microsoft.com/office/infopath/2007/PartnerControls"/>
-    </TaxKeywordTaxHTField>
-  </documentManagement>
-</p:properties>
-</file>
-
 <file path=customXml/item4.xml><?xml version="1.0" encoding="utf-8"?>
 <b:Sources xmlns:b="http://schemas.openxmlformats.org/officeDocument/2006/bibliography" xmlns="http://schemas.openxmlformats.org/officeDocument/2006/bibliography" SelectedStyle="\APASixthEditionOfficeOnline.xsl" StyleName="APA" Version="6">
   <b:Source>
@@ -36956,6 +36979,24 @@
 </file>
 
 <file path=customXml/itemProps1.xml><?xml version="1.0" encoding="utf-8"?>
+<ds:datastoreItem xmlns:ds="http://schemas.openxmlformats.org/officeDocument/2006/customXml" ds:itemID="{DFFBFD16-ACF5-4461-95B8-9F684056E623}">
+  <ds:schemaRefs>
+    <ds:schemaRef ds:uri="http://schemas.microsoft.com/office/2006/metadata/properties"/>
+    <ds:schemaRef ds:uri="http://schemas.microsoft.com/office/infopath/2007/PartnerControls"/>
+    <ds:schemaRef ds:uri="194ccb06-a9bd-44be-8233-5ea8b0721088"/>
+  </ds:schemaRefs>
+</ds:datastoreItem>
+</file>
+
+<file path=customXml/itemProps2.xml><?xml version="1.0" encoding="utf-8"?>
+<ds:datastoreItem xmlns:ds="http://schemas.openxmlformats.org/officeDocument/2006/customXml" ds:itemID="{1D7ACB1F-E46F-44D4-BC20-DD633AB4993C}">
+  <ds:schemaRefs>
+    <ds:schemaRef ds:uri="http://schemas.microsoft.com/sharepoint/v3/contenttype/forms"/>
+  </ds:schemaRefs>
+</ds:datastoreItem>
+</file>
+
+<file path=customXml/itemProps3.xml><?xml version="1.0" encoding="utf-8"?>
 <ds:datastoreItem xmlns:ds="http://schemas.openxmlformats.org/officeDocument/2006/customXml" ds:itemID="{2B28CEEB-9257-4774-AB39-CF21349B8800}">
   <ds:schemaRefs>
     <ds:schemaRef ds:uri="http://schemas.microsoft.com/office/2006/metadata/contentType"/>
@@ -36973,26 +37014,8 @@
 </ds:datastoreItem>
 </file>
 
-<file path=customXml/itemProps2.xml><?xml version="1.0" encoding="utf-8"?>
-<ds:datastoreItem xmlns:ds="http://schemas.openxmlformats.org/officeDocument/2006/customXml" ds:itemID="{1D7ACB1F-E46F-44D4-BC20-DD633AB4993C}">
-  <ds:schemaRefs>
-    <ds:schemaRef ds:uri="http://schemas.microsoft.com/sharepoint/v3/contenttype/forms"/>
-  </ds:schemaRefs>
-</ds:datastoreItem>
-</file>
-
-<file path=customXml/itemProps3.xml><?xml version="1.0" encoding="utf-8"?>
-<ds:datastoreItem xmlns:ds="http://schemas.openxmlformats.org/officeDocument/2006/customXml" ds:itemID="{DFFBFD16-ACF5-4461-95B8-9F684056E623}">
-  <ds:schemaRefs>
-    <ds:schemaRef ds:uri="http://schemas.microsoft.com/office/2006/metadata/properties"/>
-    <ds:schemaRef ds:uri="http://schemas.microsoft.com/office/infopath/2007/PartnerControls"/>
-    <ds:schemaRef ds:uri="194ccb06-a9bd-44be-8233-5ea8b0721088"/>
-  </ds:schemaRefs>
-</ds:datastoreItem>
-</file>
-
 <file path=customXml/itemProps4.xml><?xml version="1.0" encoding="utf-8"?>
-<ds:datastoreItem xmlns:ds="http://schemas.openxmlformats.org/officeDocument/2006/customXml" ds:itemID="{B8EFA00B-AD54-4DB0-9024-2CE0BE11F24F}">
+<ds:datastoreItem xmlns:ds="http://schemas.openxmlformats.org/officeDocument/2006/customXml" ds:itemID="{39577336-B42D-4BA3-BE4D-DF1A1ADE847F}">
   <ds:schemaRefs>
     <ds:schemaRef ds:uri="http://schemas.openxmlformats.org/officeDocument/2006/bibliography"/>
   </ds:schemaRefs>

</xml_diff>

<commit_message>
Track change is on
</commit_message>
<xml_diff>
--- a/WP3/D3.1.1 Review of model-to-model transformation approaches and technologies.docx
+++ b/WP3/D3.1.1 Review of model-to-model transformation approaches and technologies.docx
@@ -88,6 +88,8 @@
       <w:pPr>
         <w:pStyle w:val="ITEABodyText"/>
       </w:pPr>
+      <w:bookmarkStart w:id="0" w:name="_GoBack"/>
+      <w:bookmarkEnd w:id="0"/>
     </w:p>
     <w:p>
       <w:pPr>
@@ -385,13 +387,13 @@
           <w:lang w:val="en-US"/>
         </w:rPr>
       </w:pPr>
-      <w:bookmarkStart w:id="0" w:name="_Toc397002644"/>
-      <w:bookmarkStart w:id="1" w:name="_Toc397002678"/>
-      <w:bookmarkStart w:id="2" w:name="_Toc397003061"/>
-      <w:bookmarkStart w:id="3" w:name="_Toc397004129"/>
-      <w:bookmarkStart w:id="4" w:name="_Toc397005047"/>
-      <w:bookmarkStart w:id="5" w:name="_Toc417308507"/>
-      <w:bookmarkStart w:id="6" w:name="_Toc426453552"/>
+      <w:bookmarkStart w:id="1" w:name="_Toc397002644"/>
+      <w:bookmarkStart w:id="2" w:name="_Toc397002678"/>
+      <w:bookmarkStart w:id="3" w:name="_Toc397003061"/>
+      <w:bookmarkStart w:id="4" w:name="_Toc397004129"/>
+      <w:bookmarkStart w:id="5" w:name="_Toc397005047"/>
+      <w:bookmarkStart w:id="6" w:name="_Toc417308507"/>
+      <w:bookmarkStart w:id="7" w:name="_Toc426453552"/>
       <w:r>
         <w:rPr>
           <w:lang w:val="en-GB"/>
@@ -411,19 +413,19 @@
         </w:rPr>
         <w:t xml:space="preserve"> </w:t>
       </w:r>
-      <w:bookmarkEnd w:id="0"/>
       <w:bookmarkEnd w:id="1"/>
       <w:bookmarkEnd w:id="2"/>
       <w:bookmarkEnd w:id="3"/>
       <w:bookmarkEnd w:id="4"/>
+      <w:bookmarkEnd w:id="5"/>
       <w:r>
         <w:rPr>
           <w:lang w:val="en-GB"/>
         </w:rPr>
         <w:t>History</w:t>
       </w:r>
-      <w:bookmarkEnd w:id="5"/>
       <w:bookmarkEnd w:id="6"/>
+      <w:bookmarkEnd w:id="7"/>
     </w:p>
     <w:tbl>
       <w:tblPr>
@@ -872,22 +874,22 @@
         <w:ind w:left="461"/>
         <w:jc w:val="center"/>
       </w:pPr>
-      <w:bookmarkStart w:id="7" w:name="_Toc389043586"/>
-      <w:bookmarkStart w:id="8" w:name="_Toc389569496"/>
-      <w:bookmarkStart w:id="9" w:name="_Toc396999121"/>
-      <w:bookmarkStart w:id="10" w:name="_Toc397002645"/>
-      <w:bookmarkStart w:id="11" w:name="_Toc397002679"/>
-      <w:bookmarkStart w:id="12" w:name="_Toc397003062"/>
-      <w:bookmarkStart w:id="13" w:name="_Toc397004130"/>
-      <w:bookmarkStart w:id="14" w:name="_Toc397005048"/>
-      <w:bookmarkStart w:id="15" w:name="_Toc426453553"/>
+      <w:bookmarkStart w:id="8" w:name="_Toc389043586"/>
+      <w:bookmarkStart w:id="9" w:name="_Toc389569496"/>
+      <w:bookmarkStart w:id="10" w:name="_Toc426453553"/>
+      <w:bookmarkStart w:id="11" w:name="_Toc396999121"/>
+      <w:bookmarkStart w:id="12" w:name="_Toc397002645"/>
+      <w:bookmarkStart w:id="13" w:name="_Toc397002679"/>
+      <w:bookmarkStart w:id="14" w:name="_Toc397003062"/>
+      <w:bookmarkStart w:id="15" w:name="_Toc397004130"/>
+      <w:bookmarkStart w:id="16" w:name="_Toc397005048"/>
       <w:r>
         <w:lastRenderedPageBreak/>
         <w:t>Table of Contents</w:t>
       </w:r>
-      <w:bookmarkEnd w:id="7"/>
       <w:bookmarkEnd w:id="8"/>
-      <w:bookmarkEnd w:id="15"/>
+      <w:bookmarkEnd w:id="9"/>
+      <w:bookmarkEnd w:id="10"/>
     </w:p>
     <w:sdt>
       <w:sdtPr>
@@ -1678,15 +1680,7 @@
               <w:rPr>
                 <w:rStyle w:val="Hyperlink"/>
               </w:rPr>
-              <w:t>4. Compa</w:t>
-            </w:r>
-            <w:bookmarkStart w:id="16" w:name="_GoBack"/>
-            <w:bookmarkEnd w:id="16"/>
-            <w:r>
-              <w:rPr>
-                <w:rStyle w:val="Hyperlink"/>
-              </w:rPr>
-              <w:t>rison</w:t>
+              <w:t>4. Comparison</w:t>
             </w:r>
             <w:r>
               <w:rPr>
@@ -1883,12 +1877,12 @@
       </w:pPr>
       <w:bookmarkStart w:id="17" w:name="_Toc417308508"/>
       <w:bookmarkStart w:id="18" w:name="_Toc426453554"/>
-      <w:bookmarkEnd w:id="9"/>
-      <w:bookmarkEnd w:id="10"/>
       <w:bookmarkEnd w:id="11"/>
       <w:bookmarkEnd w:id="12"/>
       <w:bookmarkEnd w:id="13"/>
       <w:bookmarkEnd w:id="14"/>
+      <w:bookmarkEnd w:id="15"/>
+      <w:bookmarkEnd w:id="16"/>
       <w:r>
         <w:lastRenderedPageBreak/>
         <w:t>Introduction</w:t>
@@ -18950,7 +18944,7 @@
               <w:noProof/>
               <w:szCs w:val="20"/>
             </w:rPr>
-            <w:t>5</w:t>
+            <w:t>21</w:t>
           </w:r>
           <w:r>
             <w:rPr>
@@ -19159,7 +19153,7 @@
           <w:rPr>
             <w:noProof/>
           </w:rPr>
-          <w:t>5</w:t>
+          <w:t>21</w:t>
         </w:r>
         <w:r>
           <w:rPr>
@@ -36974,6 +36968,26 @@
 </file>
 
 <file path=customXml/item1.xml><?xml version="1.0" encoding="utf-8"?>
+<p:properties xmlns:p="http://schemas.microsoft.com/office/2006/metadata/properties" xmlns:xsi="http://www.w3.org/2001/XMLSchema-instance" xmlns:pc="http://schemas.microsoft.com/office/infopath/2007/PartnerControls">
+  <documentManagement>
+    <TaxCatchAll xmlns="194ccb06-a9bd-44be-8233-5ea8b0721088"/>
+    <TaxKeywordTaxHTField xmlns="194ccb06-a9bd-44be-8233-5ea8b0721088">
+      <Terms xmlns="http://schemas.microsoft.com/office/infopath/2007/PartnerControls"/>
+    </TaxKeywordTaxHTField>
+  </documentManagement>
+</p:properties>
+</file>
+
+<file path=customXml/item2.xml><?xml version="1.0" encoding="utf-8"?>
+<?mso-contentType ?>
+<FormTemplates xmlns="http://schemas.microsoft.com/sharepoint/v3/contenttype/forms">
+  <Display>DocumentLibraryForm</Display>
+  <Edit>DocumentLibraryForm</Edit>
+  <New>DocumentLibraryForm</New>
+</FormTemplates>
+</file>
+
+<file path=customXml/item3.xml><?xml version="1.0" encoding="utf-8"?>
 <ct:contentTypeSchema xmlns:ct="http://schemas.microsoft.com/office/2006/metadata/contentType" xmlns:ma="http://schemas.microsoft.com/office/2006/metadata/properties/metaAttributes" ct:_="" ma:_="" ma:contentTypeName="Document" ma:contentTypeID="0x0101005BFB70258BA69E4DAF3FE5F4C0DA7431" ma:contentTypeVersion="3" ma:contentTypeDescription="Create a new document." ma:contentTypeScope="" ma:versionID="73b0da4689f410ccc075ca2e5729e523">
   <xsd:schema xmlns:xsd="http://www.w3.org/2001/XMLSchema" xmlns:xs="http://www.w3.org/2001/XMLSchema" xmlns:p="http://schemas.microsoft.com/office/2006/metadata/properties" xmlns:ns2="194ccb06-a9bd-44be-8233-5ea8b0721088" targetNamespace="http://schemas.microsoft.com/office/2006/metadata/properties" ma:root="true" ma:fieldsID="e94a1f9785d1c13fc1ca94d7aa1cdcfb" ns2:_="">
     <xsd:import namespace="194ccb06-a9bd-44be-8233-5ea8b0721088"/>
@@ -37113,26 +37127,6 @@
 </ct:contentTypeSchema>
 </file>
 
-<file path=customXml/item2.xml><?xml version="1.0" encoding="utf-8"?>
-<?mso-contentType ?>
-<FormTemplates xmlns="http://schemas.microsoft.com/sharepoint/v3/contenttype/forms">
-  <Display>DocumentLibraryForm</Display>
-  <Edit>DocumentLibraryForm</Edit>
-  <New>DocumentLibraryForm</New>
-</FormTemplates>
-</file>
-
-<file path=customXml/item3.xml><?xml version="1.0" encoding="utf-8"?>
-<p:properties xmlns:p="http://schemas.microsoft.com/office/2006/metadata/properties" xmlns:xsi="http://www.w3.org/2001/XMLSchema-instance" xmlns:pc="http://schemas.microsoft.com/office/infopath/2007/PartnerControls">
-  <documentManagement>
-    <TaxCatchAll xmlns="194ccb06-a9bd-44be-8233-5ea8b0721088"/>
-    <TaxKeywordTaxHTField xmlns="194ccb06-a9bd-44be-8233-5ea8b0721088">
-      <Terms xmlns="http://schemas.microsoft.com/office/infopath/2007/PartnerControls"/>
-    </TaxKeywordTaxHTField>
-  </documentManagement>
-</p:properties>
-</file>
-
 <file path=customXml/item4.xml><?xml version="1.0" encoding="utf-8"?>
 <b:Sources xmlns:b="http://schemas.openxmlformats.org/officeDocument/2006/bibliography" xmlns="http://schemas.openxmlformats.org/officeDocument/2006/bibliography" SelectedStyle="\APASixthEditionOfficeOnline.xsl" StyleName="APA" Version="6">
   <b:Source>
@@ -37159,6 +37153,24 @@
 </file>
 
 <file path=customXml/itemProps1.xml><?xml version="1.0" encoding="utf-8"?>
+<ds:datastoreItem xmlns:ds="http://schemas.openxmlformats.org/officeDocument/2006/customXml" ds:itemID="{DFFBFD16-ACF5-4461-95B8-9F684056E623}">
+  <ds:schemaRefs>
+    <ds:schemaRef ds:uri="http://schemas.microsoft.com/office/2006/metadata/properties"/>
+    <ds:schemaRef ds:uri="http://schemas.microsoft.com/office/infopath/2007/PartnerControls"/>
+    <ds:schemaRef ds:uri="194ccb06-a9bd-44be-8233-5ea8b0721088"/>
+  </ds:schemaRefs>
+</ds:datastoreItem>
+</file>
+
+<file path=customXml/itemProps2.xml><?xml version="1.0" encoding="utf-8"?>
+<ds:datastoreItem xmlns:ds="http://schemas.openxmlformats.org/officeDocument/2006/customXml" ds:itemID="{1D7ACB1F-E46F-44D4-BC20-DD633AB4993C}">
+  <ds:schemaRefs>
+    <ds:schemaRef ds:uri="http://schemas.microsoft.com/sharepoint/v3/contenttype/forms"/>
+  </ds:schemaRefs>
+</ds:datastoreItem>
+</file>
+
+<file path=customXml/itemProps3.xml><?xml version="1.0" encoding="utf-8"?>
 <ds:datastoreItem xmlns:ds="http://schemas.openxmlformats.org/officeDocument/2006/customXml" ds:itemID="{2B28CEEB-9257-4774-AB39-CF21349B8800}">
   <ds:schemaRefs>
     <ds:schemaRef ds:uri="http://schemas.microsoft.com/office/2006/metadata/contentType"/>
@@ -37176,26 +37188,8 @@
 </ds:datastoreItem>
 </file>
 
-<file path=customXml/itemProps2.xml><?xml version="1.0" encoding="utf-8"?>
-<ds:datastoreItem xmlns:ds="http://schemas.openxmlformats.org/officeDocument/2006/customXml" ds:itemID="{1D7ACB1F-E46F-44D4-BC20-DD633AB4993C}">
-  <ds:schemaRefs>
-    <ds:schemaRef ds:uri="http://schemas.microsoft.com/sharepoint/v3/contenttype/forms"/>
-  </ds:schemaRefs>
-</ds:datastoreItem>
-</file>
-
-<file path=customXml/itemProps3.xml><?xml version="1.0" encoding="utf-8"?>
-<ds:datastoreItem xmlns:ds="http://schemas.openxmlformats.org/officeDocument/2006/customXml" ds:itemID="{DFFBFD16-ACF5-4461-95B8-9F684056E623}">
-  <ds:schemaRefs>
-    <ds:schemaRef ds:uri="http://schemas.microsoft.com/office/2006/metadata/properties"/>
-    <ds:schemaRef ds:uri="http://schemas.microsoft.com/office/infopath/2007/PartnerControls"/>
-    <ds:schemaRef ds:uri="194ccb06-a9bd-44be-8233-5ea8b0721088"/>
-  </ds:schemaRefs>
-</ds:datastoreItem>
-</file>
-
 <file path=customXml/itemProps4.xml><?xml version="1.0" encoding="utf-8"?>
-<ds:datastoreItem xmlns:ds="http://schemas.openxmlformats.org/officeDocument/2006/customXml" ds:itemID="{5A81AD9F-9732-4E8C-A179-EA61EDC2AB66}">
+<ds:datastoreItem xmlns:ds="http://schemas.openxmlformats.org/officeDocument/2006/customXml" ds:itemID="{6F16EDA3-20D9-4D79-9143-4A5AC3C353CE}">
   <ds:schemaRefs>
     <ds:schemaRef ds:uri="http://schemas.openxmlformats.org/officeDocument/2006/bibliography"/>
   </ds:schemaRefs>

</xml_diff>

<commit_message>
Etienne's comment are addressed.
</commit_message>
<xml_diff>
--- a/WP3/D3.1.1 Review of model-to-model transformation approaches and technologies.docx
+++ b/WP3/D3.1.1 Review of model-to-model transformation approaches and technologies.docx
@@ -5375,21 +5375,28 @@
           <w:sz w:val="22"/>
           <w:szCs w:val="28"/>
         </w:rPr>
-        <w:t>Atlas</w:t>
-      </w:r>
-      <w:r>
-        <w:rPr>
-          <w:sz w:val="22"/>
-          <w:szCs w:val="28"/>
-        </w:rPr>
-        <w:t xml:space="preserve"> </w:t>
-      </w:r>
-      <w:r>
-        <w:rPr>
-          <w:sz w:val="22"/>
-          <w:szCs w:val="28"/>
-        </w:rPr>
-        <w:t xml:space="preserve">Transformation Language (ATL) </w:t>
+        <w:t>ATL</w:t>
+      </w:r>
+      <w:r>
+        <w:rPr>
+          <w:sz w:val="22"/>
+          <w:szCs w:val="28"/>
+        </w:rPr>
+        <w:t xml:space="preserve"> </w:t>
+      </w:r>
+      <w:r>
+        <w:rPr>
+          <w:sz w:val="22"/>
+          <w:szCs w:val="28"/>
+        </w:rPr>
+        <w:t>Transformation Language</w:t>
+      </w:r>
+      <w:r>
+        <w:rPr>
+          <w:sz w:val="22"/>
+          <w:szCs w:val="28"/>
+        </w:rPr>
+        <w:t xml:space="preserve"> </w:t>
       </w:r>
       <w:r>
         <w:rPr>
@@ -10385,21 +10392,50 @@
         <w:rPr>
           <w:sz w:val="22"/>
           <w:szCs w:val="28"/>
+          <w:lang w:val="en-US" w:bidi="fa-IR"/>
+        </w:rPr>
+      </w:pPr>
+    </w:p>
+    <w:p>
+      <w:pPr>
+        <w:spacing w:after="200" w:line="276" w:lineRule="auto"/>
+        <w:jc w:val="both"/>
+        <w:rPr>
+          <w:sz w:val="22"/>
+          <w:szCs w:val="28"/>
           <w:rtl/>
           <w:lang w:val="en-US" w:bidi="fa-IR"/>
         </w:rPr>
       </w:pPr>
+      <w:r>
+        <w:rPr>
+          <w:sz w:val="22"/>
+          <w:szCs w:val="28"/>
+          <w:lang w:val="en-US" w:bidi="fa-IR"/>
+        </w:rPr>
+        <w:t>Please</w:t>
+      </w:r>
+      <w:bookmarkStart w:id="32" w:name="_GoBack"/>
+      <w:bookmarkEnd w:id="32"/>
+      <w:r>
+        <w:rPr>
+          <w:sz w:val="22"/>
+          <w:szCs w:val="28"/>
+          <w:lang w:val="en-US" w:bidi="fa-IR"/>
+        </w:rPr>
+        <w:t xml:space="preserve"> note that although there are various tools and technologies for M2M transformation, one the major technologies is classical Java classes with the use of EMF API. Although, there is no high level programming language to support M2M transformation in this way, its flexibility makes it as a preference for some of the developers. </w:t>
+      </w:r>
     </w:p>
     <w:p>
       <w:pPr>
         <w:pStyle w:val="ITEAHeading1"/>
       </w:pPr>
-      <w:bookmarkStart w:id="32" w:name="_Toc426453562"/>
+      <w:bookmarkStart w:id="33" w:name="_Toc426453562"/>
       <w:r>
         <w:lastRenderedPageBreak/>
         <w:t>Comparison</w:t>
       </w:r>
-      <w:bookmarkEnd w:id="32"/>
+      <w:bookmarkEnd w:id="33"/>
     </w:p>
     <w:p>
       <w:pPr>
@@ -17566,12 +17602,12 @@
       <w:pPr>
         <w:pStyle w:val="ITEAHeading1"/>
       </w:pPr>
-      <w:bookmarkStart w:id="33" w:name="_Toc426453563"/>
+      <w:bookmarkStart w:id="34" w:name="_Toc426453563"/>
       <w:r>
         <w:lastRenderedPageBreak/>
         <w:t>Conclusion and way forward</w:t>
       </w:r>
-      <w:bookmarkEnd w:id="33"/>
+      <w:bookmarkEnd w:id="34"/>
     </w:p>
     <w:p>
       <w:pPr>
@@ -18329,7 +18365,7 @@
       <w:pPr>
         <w:pStyle w:val="BodyBE"/>
       </w:pPr>
-      <w:bookmarkStart w:id="34" w:name="_Toc417308516"/>
+      <w:bookmarkStart w:id="35" w:name="_Toc417308516"/>
     </w:p>
     <w:p>
       <w:pPr>
@@ -18341,13 +18377,13 @@
         <w:ind w:left="454"/>
         <w:jc w:val="center"/>
       </w:pPr>
-      <w:bookmarkStart w:id="35" w:name="_Toc426453564"/>
+      <w:bookmarkStart w:id="36" w:name="_Toc426453564"/>
       <w:r>
         <w:lastRenderedPageBreak/>
         <w:t>References</w:t>
       </w:r>
-      <w:bookmarkEnd w:id="34"/>
       <w:bookmarkEnd w:id="35"/>
+      <w:bookmarkEnd w:id="36"/>
     </w:p>
     <w:p>
       <w:pPr>
@@ -18391,7 +18427,7 @@
         <w:pStyle w:val="EndNoteBibliography"/>
         <w:ind w:left="540" w:hanging="540"/>
       </w:pPr>
-      <w:bookmarkStart w:id="36" w:name="_ENREF_1"/>
+      <w:bookmarkStart w:id="37" w:name="_ENREF_1"/>
       <w:r>
         <w:t xml:space="preserve">Akehurst, D. H., Bordbar, B., Evans, M. J., Howells, W. G. J. and McDonald-Maier, K. D. (2006). SiTra: Simple transformations in java. </w:t>
       </w:r>
@@ -18412,35 +18448,6 @@
       </w:r>
       <w:r>
         <w:t>351-364.</w:t>
-      </w:r>
-      <w:bookmarkEnd w:id="36"/>
-    </w:p>
-    <w:p>
-      <w:pPr>
-        <w:pStyle w:val="EndNoteBibliography"/>
-        <w:ind w:left="540" w:hanging="540"/>
-      </w:pPr>
-      <w:bookmarkStart w:id="37" w:name="_ENREF_2"/>
-      <w:r>
-        <w:t xml:space="preserve">Arendt, T., Biermann, E., Jurack, S., Krause, C. and Taentzer, G. (2010). Henshin: advanced concepts and tools for in-place EMF model transformations. </w:t>
-      </w:r>
-      <w:r>
-        <w:rPr>
-          <w:u w:val="single"/>
-        </w:rPr>
-        <w:t>Model Driven Engineering Languages and Systems</w:t>
-      </w:r>
-      <w:r>
-        <w:t>, Springer</w:t>
-      </w:r>
-      <w:r>
-        <w:rPr>
-          <w:b/>
-        </w:rPr>
-        <w:t xml:space="preserve">: </w:t>
-      </w:r>
-      <w:r>
-        <w:t>121-135.</w:t>
       </w:r>
       <w:bookmarkEnd w:id="37"/>
     </w:p>
@@ -18449,18 +18456,27 @@
         <w:pStyle w:val="EndNoteBibliography"/>
         <w:ind w:left="540" w:hanging="540"/>
       </w:pPr>
-      <w:bookmarkStart w:id="38" w:name="_ENREF_3"/>
-      <w:r>
-        <w:t xml:space="preserve">Back, R.-J. and Wright, J. (2012). </w:t>
+      <w:bookmarkStart w:id="38" w:name="_ENREF_2"/>
+      <w:r>
+        <w:t xml:space="preserve">Arendt, T., Biermann, E., Jurack, S., Krause, C. and Taentzer, G. (2010). Henshin: advanced concepts and tools for in-place EMF model transformations. </w:t>
       </w:r>
       <w:r>
         <w:rPr>
           <w:u w:val="single"/>
         </w:rPr>
-        <w:t>Refinement calculus: a systematic introduction</w:t>
-      </w:r>
-      <w:r>
-        <w:t>, Springer Science &amp; Business Media.</w:t>
+        <w:t>Model Driven Engineering Languages and Systems</w:t>
+      </w:r>
+      <w:r>
+        <w:t>, Springer</w:t>
+      </w:r>
+      <w:r>
+        <w:rPr>
+          <w:b/>
+        </w:rPr>
+        <w:t xml:space="preserve">: </w:t>
+      </w:r>
+      <w:r>
+        <w:t>121-135.</w:t>
       </w:r>
       <w:bookmarkEnd w:id="38"/>
     </w:p>
@@ -18469,27 +18485,18 @@
         <w:pStyle w:val="EndNoteBibliography"/>
         <w:ind w:left="540" w:hanging="540"/>
       </w:pPr>
-      <w:bookmarkStart w:id="39" w:name="_ENREF_4"/>
-      <w:r>
-        <w:t xml:space="preserve">Balasubramanian, D., Narayanan, A., van Buskirk, C. and Karsai, G. (2007). "The graph rewriting and transformation language: GReAT." </w:t>
+      <w:bookmarkStart w:id="39" w:name="_ENREF_3"/>
+      <w:r>
+        <w:t xml:space="preserve">Back, R.-J. and Wright, J. (2012). </w:t>
       </w:r>
       <w:r>
         <w:rPr>
           <w:u w:val="single"/>
         </w:rPr>
-        <w:t>Electronic Communications of the EASST</w:t>
-      </w:r>
-      <w:r>
-        <w:t xml:space="preserve"> </w:t>
-      </w:r>
-      <w:r>
-        <w:rPr>
-          <w:b/>
-        </w:rPr>
-        <w:t>1</w:t>
-      </w:r>
-      <w:r>
-        <w:t>.</w:t>
+        <w:t>Refinement calculus: a systematic introduction</w:t>
+      </w:r>
+      <w:r>
+        <w:t>, Springer Science &amp; Business Media.</w:t>
       </w:r>
       <w:bookmarkEnd w:id="39"/>
     </w:p>
@@ -18498,27 +18505,27 @@
         <w:pStyle w:val="EndNoteBibliography"/>
         <w:ind w:left="540" w:hanging="540"/>
       </w:pPr>
-      <w:bookmarkStart w:id="40" w:name="_ENREF_5"/>
-      <w:r>
-        <w:t xml:space="preserve">Balland, E., Brauner, P., Kopetz, R., Moreau, P.-E. and Reilles, A. (2007). Tom: Piggybacking Rewriting on Java. </w:t>
+      <w:bookmarkStart w:id="40" w:name="_ENREF_4"/>
+      <w:r>
+        <w:t xml:space="preserve">Balasubramanian, D., Narayanan, A., van Buskirk, C. and Karsai, G. (2007). "The graph rewriting and transformation language: GReAT." </w:t>
       </w:r>
       <w:r>
         <w:rPr>
           <w:u w:val="single"/>
         </w:rPr>
-        <w:t>Term Rewriting and Applications</w:t>
-      </w:r>
-      <w:r>
-        <w:t xml:space="preserve">. F. Baader, Springer Berlin Heidelberg. </w:t>
+        <w:t>Electronic Communications of the EASST</w:t>
+      </w:r>
+      <w:r>
+        <w:t xml:space="preserve"> </w:t>
       </w:r>
       <w:r>
         <w:rPr>
           <w:b/>
         </w:rPr>
-        <w:t xml:space="preserve">4533: </w:t>
-      </w:r>
-      <w:r>
-        <w:t>36-47.</w:t>
+        <w:t>1</w:t>
+      </w:r>
+      <w:r>
+        <w:t>.</w:t>
       </w:r>
       <w:bookmarkEnd w:id="40"/>
     </w:p>
@@ -18527,27 +18534,27 @@
         <w:pStyle w:val="EndNoteBibliography"/>
         <w:ind w:left="540" w:hanging="540"/>
       </w:pPr>
-      <w:bookmarkStart w:id="41" w:name="_ENREF_6"/>
-      <w:r>
-        <w:t xml:space="preserve">Cicchetti, A., Di Ruscio, D., Eramo, R. and Pierantonio, A. (2011). JTL: a bidirectional and change propagating transformation language. </w:t>
+      <w:bookmarkStart w:id="41" w:name="_ENREF_5"/>
+      <w:r>
+        <w:t xml:space="preserve">Balland, E., Brauner, P., Kopetz, R., Moreau, P.-E. and Reilles, A. (2007). Tom: Piggybacking Rewriting on Java. </w:t>
       </w:r>
       <w:r>
         <w:rPr>
           <w:u w:val="single"/>
         </w:rPr>
-        <w:t>Software Language Engineering</w:t>
-      </w:r>
-      <w:r>
-        <w:t>, Springer</w:t>
+        <w:t>Term Rewriting and Applications</w:t>
+      </w:r>
+      <w:r>
+        <w:t xml:space="preserve">. F. Baader, Springer Berlin Heidelberg. </w:t>
       </w:r>
       <w:r>
         <w:rPr>
           <w:b/>
         </w:rPr>
-        <w:t xml:space="preserve">: </w:t>
-      </w:r>
-      <w:r>
-        <w:t>183-202.</w:t>
+        <w:t xml:space="preserve">4533: </w:t>
+      </w:r>
+      <w:r>
+        <w:t>36-47.</w:t>
       </w:r>
       <w:bookmarkEnd w:id="41"/>
     </w:p>
@@ -18556,18 +18563,27 @@
         <w:pStyle w:val="EndNoteBibliography"/>
         <w:ind w:left="540" w:hanging="540"/>
       </w:pPr>
-      <w:bookmarkStart w:id="42" w:name="_ENREF_7"/>
-      <w:r>
-        <w:t xml:space="preserve">Czarnecki, K. and Helsen, S. (2003). </w:t>
+      <w:bookmarkStart w:id="42" w:name="_ENREF_6"/>
+      <w:r>
+        <w:t xml:space="preserve">Cicchetti, A., Di Ruscio, D., Eramo, R. and Pierantonio, A. (2011). JTL: a bidirectional and change propagating transformation language. </w:t>
       </w:r>
       <w:r>
         <w:rPr>
           <w:u w:val="single"/>
         </w:rPr>
-        <w:t>Classification of model transformation approaches</w:t>
-      </w:r>
-      <w:r>
-        <w:t>. Proceedings of the 2nd OOPSLA Workshop on Generative Techniques in the Context of the Model Driven Architecture, USA.</w:t>
+        <w:t>Software Language Engineering</w:t>
+      </w:r>
+      <w:r>
+        <w:t>, Springer</w:t>
+      </w:r>
+      <w:r>
+        <w:rPr>
+          <w:b/>
+        </w:rPr>
+        <w:t xml:space="preserve">: </w:t>
+      </w:r>
+      <w:r>
+        <w:t>183-202.</w:t>
       </w:r>
       <w:bookmarkEnd w:id="42"/>
     </w:p>
@@ -18576,27 +18592,18 @@
         <w:pStyle w:val="EndNoteBibliography"/>
         <w:ind w:left="540" w:hanging="540"/>
       </w:pPr>
-      <w:bookmarkStart w:id="43" w:name="_ENREF_8"/>
-      <w:r>
-        <w:t xml:space="preserve">Czarnecki, K. and Helsen, S. (2006). "Feature-based survey of model transformation approaches." </w:t>
+      <w:bookmarkStart w:id="43" w:name="_ENREF_7"/>
+      <w:r>
+        <w:t xml:space="preserve">Czarnecki, K. and Helsen, S. (2003). </w:t>
       </w:r>
       <w:r>
         <w:rPr>
           <w:u w:val="single"/>
         </w:rPr>
-        <w:t>IBM Systems Journal</w:t>
-      </w:r>
-      <w:r>
-        <w:t xml:space="preserve"> </w:t>
-      </w:r>
-      <w:r>
-        <w:rPr>
-          <w:b/>
-        </w:rPr>
-        <w:t>45</w:t>
-      </w:r>
-      <w:r>
-        <w:t>(3): 621-645.</w:t>
+        <w:t>Classification of model transformation approaches</w:t>
+      </w:r>
+      <w:r>
+        <w:t>. Proceedings of the 2nd OOPSLA Workshop on Generative Techniques in the Context of the Model Driven Architecture, USA.</w:t>
       </w:r>
       <w:bookmarkEnd w:id="43"/>
     </w:p>
@@ -18605,15 +18612,15 @@
         <w:pStyle w:val="EndNoteBibliography"/>
         <w:ind w:left="540" w:hanging="540"/>
       </w:pPr>
-      <w:bookmarkStart w:id="44" w:name="_ENREF_9"/>
-      <w:r>
-        <w:t xml:space="preserve">De Lara, J., Vangheluwe, H. and Alfonseca, M. (2004). "Meta-modelling and graph grammars for multi-paradigm modelling in AToM3." </w:t>
+      <w:bookmarkStart w:id="44" w:name="_ENREF_8"/>
+      <w:r>
+        <w:t xml:space="preserve">Czarnecki, K. and Helsen, S. (2006). "Feature-based survey of model transformation approaches." </w:t>
       </w:r>
       <w:r>
         <w:rPr>
           <w:u w:val="single"/>
         </w:rPr>
-        <w:t>Software and Systems Modeling</w:t>
+        <w:t>IBM Systems Journal</w:t>
       </w:r>
       <w:r>
         <w:t xml:space="preserve"> </w:t>
@@ -18622,10 +18629,10 @@
         <w:rPr>
           <w:b/>
         </w:rPr>
-        <w:t>3</w:t>
-      </w:r>
-      <w:r>
-        <w:t>(3): 194-209.</w:t>
+        <w:t>45</w:t>
+      </w:r>
+      <w:r>
+        <w:t>(3): 621-645.</w:t>
       </w:r>
       <w:bookmarkEnd w:id="44"/>
     </w:p>
@@ -18634,7 +18641,36 @@
         <w:pStyle w:val="EndNoteBibliography"/>
         <w:ind w:left="540" w:hanging="540"/>
       </w:pPr>
-      <w:bookmarkStart w:id="45" w:name="_ENREF_10"/>
+      <w:bookmarkStart w:id="45" w:name="_ENREF_9"/>
+      <w:r>
+        <w:t xml:space="preserve">De Lara, J., Vangheluwe, H. and Alfonseca, M. (2004). "Meta-modelling and graph grammars for multi-paradigm modelling in AToM3." </w:t>
+      </w:r>
+      <w:r>
+        <w:rPr>
+          <w:u w:val="single"/>
+        </w:rPr>
+        <w:t>Software and Systems Modeling</w:t>
+      </w:r>
+      <w:r>
+        <w:t xml:space="preserve"> </w:t>
+      </w:r>
+      <w:r>
+        <w:rPr>
+          <w:b/>
+        </w:rPr>
+        <w:t>3</w:t>
+      </w:r>
+      <w:r>
+        <w:t>(3): 194-209.</w:t>
+      </w:r>
+      <w:bookmarkEnd w:id="45"/>
+    </w:p>
+    <w:p>
+      <w:pPr>
+        <w:pStyle w:val="EndNoteBibliography"/>
+        <w:ind w:left="540" w:hanging="540"/>
+      </w:pPr>
+      <w:bookmarkStart w:id="46" w:name="_ENREF_10"/>
       <w:r>
         <w:t xml:space="preserve">Eclipse. (2005). "Acceleo."   Retrieved Aug, 2015, from </w:t>
       </w:r>
@@ -18649,17 +18685,6 @@
       <w:r>
         <w:t>.</w:t>
       </w:r>
-      <w:bookmarkEnd w:id="45"/>
-    </w:p>
-    <w:p>
-      <w:pPr>
-        <w:pStyle w:val="EndNoteBibliography"/>
-        <w:ind w:left="540" w:hanging="540"/>
-      </w:pPr>
-      <w:bookmarkStart w:id="46" w:name="_ENREF_11"/>
-      <w:r>
-        <w:t>Eclipse. (2007). "JET."   Retrieved Aug, 2015, from https://eclipse.org/modeling/m2t/?project=jet.</w:t>
-      </w:r>
       <w:bookmarkEnd w:id="46"/>
     </w:p>
     <w:p>
@@ -18667,9 +18692,9 @@
         <w:pStyle w:val="EndNoteBibliography"/>
         <w:ind w:left="540" w:hanging="540"/>
       </w:pPr>
-      <w:bookmarkStart w:id="47" w:name="_ENREF_12"/>
-      <w:r>
-        <w:t>Eclipse. (2008). "QVT Operational."   Retrieved Aug, 2015, from https://projects.eclipse.org/projects/modeling.mmt.qvt-oml.</w:t>
+      <w:bookmarkStart w:id="47" w:name="_ENREF_11"/>
+      <w:r>
+        <w:t>Eclipse. (2007). "JET."   Retrieved Aug, 2015, from https://eclipse.org/modeling/m2t/?project=jet.</w:t>
       </w:r>
       <w:bookmarkEnd w:id="47"/>
     </w:p>
@@ -18678,7 +18703,18 @@
         <w:pStyle w:val="EndNoteBibliography"/>
         <w:ind w:left="540" w:hanging="540"/>
       </w:pPr>
-      <w:bookmarkStart w:id="48" w:name="_ENREF_13"/>
+      <w:bookmarkStart w:id="48" w:name="_ENREF_12"/>
+      <w:r>
+        <w:t>Eclipse. (2008). "QVT Operational."   Retrieved Aug, 2015, from https://projects.eclipse.org/projects/modeling.mmt.qvt-oml.</w:t>
+      </w:r>
+      <w:bookmarkEnd w:id="48"/>
+    </w:p>
+    <w:p>
+      <w:pPr>
+        <w:pStyle w:val="EndNoteBibliography"/>
+        <w:ind w:left="540" w:hanging="540"/>
+      </w:pPr>
+      <w:bookmarkStart w:id="49" w:name="_ENREF_13"/>
       <w:r>
         <w:t xml:space="preserve">Eclipse. (2009). "Scope of the MOFScript."   Retrieved July, 2015, from </w:t>
       </w:r>
@@ -18693,14 +18729,14 @@
       <w:r>
         <w:t>.</w:t>
       </w:r>
-      <w:bookmarkEnd w:id="48"/>
+      <w:bookmarkEnd w:id="49"/>
     </w:p>
     <w:p>
       <w:pPr>
         <w:pStyle w:val="EndNoteBibliography"/>
         <w:ind w:left="540" w:hanging="540"/>
       </w:pPr>
-      <w:bookmarkStart w:id="49" w:name="_ENREF_14"/>
+      <w:bookmarkStart w:id="50" w:name="_ENREF_14"/>
       <w:r>
         <w:t xml:space="preserve">Eclipse. (2014). "Eclipse Documentation for Xtext."   Retrieved June, 2015, from </w:t>
       </w:r>
@@ -18715,14 +18751,14 @@
       <w:r>
         <w:t>.</w:t>
       </w:r>
-      <w:bookmarkEnd w:id="49"/>
+      <w:bookmarkEnd w:id="50"/>
     </w:p>
     <w:p>
       <w:pPr>
         <w:pStyle w:val="EndNoteBibliography"/>
         <w:ind w:left="540" w:hanging="540"/>
       </w:pPr>
-      <w:bookmarkStart w:id="50" w:name="_ENREF_15"/>
+      <w:bookmarkStart w:id="51" w:name="_ENREF_15"/>
       <w:r>
         <w:t xml:space="preserve">Fleurey, F., Drey, Z., Vojtisek, D., Faucher, C. and Mahé, V. (2006). "Kermeta Language, Reference Manual." </w:t>
       </w:r>
@@ -18749,35 +18785,6 @@
       <w:r>
         <w:t>.</w:t>
       </w:r>
-      <w:bookmarkEnd w:id="50"/>
-    </w:p>
-    <w:p>
-      <w:pPr>
-        <w:pStyle w:val="EndNoteBibliography"/>
-        <w:ind w:left="540" w:hanging="540"/>
-      </w:pPr>
-      <w:bookmarkStart w:id="51" w:name="_ENREF_16"/>
-      <w:r>
-        <w:t xml:space="preserve">Greenyer, J. and Kindler, E. (2010). "Comparing relational model transformation technologies: implementing Query/View/Transformation with Triple Graph Grammars." </w:t>
-      </w:r>
-      <w:r>
-        <w:rPr>
-          <w:u w:val="single"/>
-        </w:rPr>
-        <w:t>Software &amp; Systems Modeling</w:t>
-      </w:r>
-      <w:r>
-        <w:t xml:space="preserve"> </w:t>
-      </w:r>
-      <w:r>
-        <w:rPr>
-          <w:b/>
-        </w:rPr>
-        <w:t>9</w:t>
-      </w:r>
-      <w:r>
-        <w:t>(1): 21-46.</w:t>
-      </w:r>
       <w:bookmarkEnd w:id="51"/>
     </w:p>
     <w:p>
@@ -18785,18 +18792,27 @@
         <w:pStyle w:val="EndNoteBibliography"/>
         <w:ind w:left="540" w:hanging="540"/>
       </w:pPr>
-      <w:bookmarkStart w:id="52" w:name="_ENREF_17"/>
-      <w:r>
-        <w:t xml:space="preserve">Grønmo, R. (2009). </w:t>
+      <w:bookmarkStart w:id="52" w:name="_ENREF_16"/>
+      <w:r>
+        <w:t xml:space="preserve">Greenyer, J. and Kindler, E. (2010). "Comparing relational model transformation technologies: implementing Query/View/Transformation with Triple Graph Grammars." </w:t>
       </w:r>
       <w:r>
         <w:rPr>
           <w:u w:val="single"/>
         </w:rPr>
-        <w:t>Using concrete syntax in graph-based model transformations</w:t>
-      </w:r>
-      <w:r>
-        <w:t>, University of Oslo.</w:t>
+        <w:t>Software &amp; Systems Modeling</w:t>
+      </w:r>
+      <w:r>
+        <w:t xml:space="preserve"> </w:t>
+      </w:r>
+      <w:r>
+        <w:rPr>
+          <w:b/>
+        </w:rPr>
+        <w:t>9</w:t>
+      </w:r>
+      <w:r>
+        <w:t>(1): 21-46.</w:t>
       </w:r>
       <w:bookmarkEnd w:id="52"/>
     </w:p>
@@ -18805,27 +18821,18 @@
         <w:pStyle w:val="EndNoteBibliography"/>
         <w:ind w:left="540" w:hanging="540"/>
       </w:pPr>
-      <w:bookmarkStart w:id="53" w:name="_ENREF_18"/>
-      <w:r>
-        <w:t xml:space="preserve">Grønmo, R., Møller-Pedersen, B. and Olsen, G. (2009). Comparison of Three Model Transformation Languages. </w:t>
+      <w:bookmarkStart w:id="53" w:name="_ENREF_17"/>
+      <w:r>
+        <w:t xml:space="preserve">Grønmo, R. (2009). </w:t>
       </w:r>
       <w:r>
         <w:rPr>
           <w:u w:val="single"/>
         </w:rPr>
-        <w:t>Model Driven Architecture - Foundations and Applications</w:t>
-      </w:r>
-      <w:r>
-        <w:t xml:space="preserve">. R. Paige, A. Hartman and A. Rensink, Springer Berlin Heidelberg. </w:t>
-      </w:r>
-      <w:r>
-        <w:rPr>
-          <w:b/>
-        </w:rPr>
-        <w:t xml:space="preserve">5562: </w:t>
-      </w:r>
-      <w:r>
-        <w:t>2-17.</w:t>
+        <w:t>Using concrete syntax in graph-based model transformations</w:t>
+      </w:r>
+      <w:r>
+        <w:t>, University of Oslo.</w:t>
       </w:r>
       <w:bookmarkEnd w:id="53"/>
     </w:p>
@@ -18834,18 +18841,27 @@
         <w:pStyle w:val="EndNoteBibliography"/>
         <w:ind w:left="540" w:hanging="540"/>
       </w:pPr>
-      <w:bookmarkStart w:id="54" w:name="_ENREF_19"/>
-      <w:r>
-        <w:t xml:space="preserve">Huber, P. (2008). </w:t>
+      <w:bookmarkStart w:id="54" w:name="_ENREF_18"/>
+      <w:r>
+        <w:t xml:space="preserve">Grønmo, R., Møller-Pedersen, B. and Olsen, G. (2009). Comparison of Three Model Transformation Languages. </w:t>
       </w:r>
       <w:r>
         <w:rPr>
           <w:u w:val="single"/>
         </w:rPr>
-        <w:t>The model transformation language jungle: an evaluation and extension of existing approaches</w:t>
-      </w:r>
-      <w:r>
-        <w:t>, Master Thesis, TU-Wien.</w:t>
+        <w:t>Model Driven Architecture - Foundations and Applications</w:t>
+      </w:r>
+      <w:r>
+        <w:t xml:space="preserve">. R. Paige, A. Hartman and A. Rensink, Springer Berlin Heidelberg. </w:t>
+      </w:r>
+      <w:r>
+        <w:rPr>
+          <w:b/>
+        </w:rPr>
+        <w:t xml:space="preserve">5562: </w:t>
+      </w:r>
+      <w:r>
+        <w:t>2-17.</w:t>
       </w:r>
       <w:bookmarkEnd w:id="54"/>
     </w:p>
@@ -18854,27 +18870,18 @@
         <w:pStyle w:val="EndNoteBibliography"/>
         <w:ind w:left="540" w:hanging="540"/>
       </w:pPr>
-      <w:bookmarkStart w:id="55" w:name="_ENREF_20"/>
-      <w:r>
-        <w:t xml:space="preserve">Jakumeit, E., Buchwald, S., Wagelaar, D., Dan, L., Hegedüs, Á., Herrmannsdörfer, M., Horn, T., Kalnina, E., Krause, C. and Lano, K. (2014). "A survey and comparison of transformation tools based on the transformation tool contest." </w:t>
+      <w:bookmarkStart w:id="55" w:name="_ENREF_19"/>
+      <w:r>
+        <w:t xml:space="preserve">Huber, P. (2008). </w:t>
       </w:r>
       <w:r>
         <w:rPr>
           <w:u w:val="single"/>
         </w:rPr>
-        <w:t>Science of computer programming</w:t>
-      </w:r>
-      <w:r>
-        <w:t xml:space="preserve"> </w:t>
-      </w:r>
-      <w:r>
-        <w:rPr>
-          <w:b/>
-        </w:rPr>
-        <w:t>85</w:t>
-      </w:r>
-      <w:r>
-        <w:t>: 41-99.</w:t>
+        <w:t>The model transformation language jungle: an evaluation and extension of existing approaches</w:t>
+      </w:r>
+      <w:r>
+        <w:t>, Master Thesis, TU-Wien.</w:t>
       </w:r>
       <w:bookmarkEnd w:id="55"/>
     </w:p>
@@ -18883,18 +18890,27 @@
         <w:pStyle w:val="EndNoteBibliography"/>
         <w:ind w:left="540" w:hanging="540"/>
       </w:pPr>
-      <w:bookmarkStart w:id="56" w:name="_ENREF_21"/>
-      <w:r>
-        <w:t xml:space="preserve">Jouault, F., Allilaire, F., Bézivin, J., Kurtev, I. and Valduriez, P. (2006). </w:t>
+      <w:bookmarkStart w:id="56" w:name="_ENREF_20"/>
+      <w:r>
+        <w:t xml:space="preserve">Jakumeit, E., Buchwald, S., Wagelaar, D., Dan, L., Hegedüs, Á., Herrmannsdörfer, M., Horn, T., Kalnina, E., Krause, C. and Lano, K. (2014). "A survey and comparison of transformation tools based on the transformation tool contest." </w:t>
       </w:r>
       <w:r>
         <w:rPr>
           <w:u w:val="single"/>
         </w:rPr>
-        <w:t>ATL: a QVT-like transformation language</w:t>
-      </w:r>
-      <w:r>
-        <w:t>. Companion to the 21st ACM SIGPLAN symposium on Object-oriented programming systems, languages, and applications, ACM.</w:t>
+        <w:t>Science of computer programming</w:t>
+      </w:r>
+      <w:r>
+        <w:t xml:space="preserve"> </w:t>
+      </w:r>
+      <w:r>
+        <w:rPr>
+          <w:b/>
+        </w:rPr>
+        <w:t>85</w:t>
+      </w:r>
+      <w:r>
+        <w:t>: 41-99.</w:t>
       </w:r>
       <w:bookmarkEnd w:id="56"/>
     </w:p>
@@ -18903,18 +18919,18 @@
         <w:pStyle w:val="EndNoteBibliography"/>
         <w:ind w:left="540" w:hanging="540"/>
       </w:pPr>
-      <w:bookmarkStart w:id="57" w:name="_ENREF_22"/>
-      <w:r>
-        <w:t xml:space="preserve">Kalnins, A., Celms, E. and Sostaks, A. (2005). </w:t>
+      <w:bookmarkStart w:id="57" w:name="_ENREF_21"/>
+      <w:r>
+        <w:t xml:space="preserve">Jouault, F., Allilaire, F., Bézivin, J., Kurtev, I. and Valduriez, P. (2006). </w:t>
       </w:r>
       <w:r>
         <w:rPr>
           <w:u w:val="single"/>
         </w:rPr>
-        <w:t>Model transformation approach based on MOLA</w:t>
-      </w:r>
-      <w:r>
-        <w:t>. Model Transformations in Practice Workshop at MoDELS, Citeseer.</w:t>
+        <w:t>ATL: a QVT-like transformation language</w:t>
+      </w:r>
+      <w:r>
+        <w:t>. Companion to the 21st ACM SIGPLAN symposium on Object-oriented programming systems, languages, and applications, ACM.</w:t>
       </w:r>
       <w:bookmarkEnd w:id="57"/>
     </w:p>
@@ -18923,18 +18939,18 @@
         <w:pStyle w:val="EndNoteBibliography"/>
         <w:ind w:left="540" w:hanging="540"/>
       </w:pPr>
-      <w:bookmarkStart w:id="58" w:name="_ENREF_23"/>
-      <w:r>
-        <w:t xml:space="preserve">Kolovos, D. S., Paige, R. F. and Polack, F. A. (2006). </w:t>
+      <w:bookmarkStart w:id="58" w:name="_ENREF_22"/>
+      <w:r>
+        <w:t xml:space="preserve">Kalnins, A., Celms, E. and Sostaks, A. (2005). </w:t>
       </w:r>
       <w:r>
         <w:rPr>
           <w:u w:val="single"/>
         </w:rPr>
-        <w:t>Eclipse development tools for epsilon</w:t>
-      </w:r>
-      <w:r>
-        <w:t>. Eclipse Summit Europe, Eclipse Modeling Symposium.</w:t>
+        <w:t>Model transformation approach based on MOLA</w:t>
+      </w:r>
+      <w:r>
+        <w:t>. Model Transformations in Practice Workshop at MoDELS, Citeseer.</w:t>
       </w:r>
       <w:bookmarkEnd w:id="58"/>
     </w:p>
@@ -18943,27 +18959,18 @@
         <w:pStyle w:val="EndNoteBibliography"/>
         <w:ind w:left="540" w:hanging="540"/>
       </w:pPr>
-      <w:bookmarkStart w:id="59" w:name="_ENREF_24"/>
-      <w:r>
-        <w:t xml:space="preserve">Kolovos, D. S., Paige, R. F. and Polack, F. A. (2008). The epsilon transformation language. </w:t>
+      <w:bookmarkStart w:id="59" w:name="_ENREF_23"/>
+      <w:r>
+        <w:t xml:space="preserve">Kolovos, D. S., Paige, R. F. and Polack, F. A. (2006). </w:t>
       </w:r>
       <w:r>
         <w:rPr>
           <w:u w:val="single"/>
         </w:rPr>
-        <w:t>Theory and practice of model transformations</w:t>
-      </w:r>
-      <w:r>
-        <w:t>, Springer</w:t>
-      </w:r>
-      <w:r>
-        <w:rPr>
-          <w:b/>
-        </w:rPr>
-        <w:t xml:space="preserve">: </w:t>
-      </w:r>
-      <w:r>
-        <w:t>46-60.</w:t>
+        <w:t>Eclipse development tools for epsilon</w:t>
+      </w:r>
+      <w:r>
+        <w:t>. Eclipse Summit Europe, Eclipse Modeling Symposium.</w:t>
       </w:r>
       <w:bookmarkEnd w:id="59"/>
     </w:p>
@@ -18972,16 +18979,15 @@
         <w:pStyle w:val="EndNoteBibliography"/>
         <w:ind w:left="540" w:hanging="540"/>
       </w:pPr>
-      <w:bookmarkStart w:id="60" w:name="_ENREF_25"/>
-      <w:r>
-        <w:lastRenderedPageBreak/>
-        <w:t xml:space="preserve">Kurtev, I. (2008). State of the art of QVT: A model transformation language standard. </w:t>
+      <w:bookmarkStart w:id="60" w:name="_ENREF_24"/>
+      <w:r>
+        <w:t xml:space="preserve">Kolovos, D. S., Paige, R. F. and Polack, F. A. (2008). The epsilon transformation language. </w:t>
       </w:r>
       <w:r>
         <w:rPr>
           <w:u w:val="single"/>
         </w:rPr>
-        <w:t>Applications of graph transformations with industrial relevance</w:t>
+        <w:t>Theory and practice of model transformations</w:t>
       </w:r>
       <w:r>
         <w:t>, Springer</w:t>
@@ -18993,7 +18999,7 @@
         <w:t xml:space="preserve">: </w:t>
       </w:r>
       <w:r>
-        <w:t>377-393.</w:t>
+        <w:t>46-60.</w:t>
       </w:r>
       <w:bookmarkEnd w:id="60"/>
     </w:p>
@@ -19002,9 +19008,28 @@
         <w:pStyle w:val="EndNoteBibliography"/>
         <w:ind w:left="540" w:hanging="540"/>
       </w:pPr>
-      <w:bookmarkStart w:id="61" w:name="_ENREF_26"/>
-      <w:r>
-        <w:t>Lano, K. (2013). The UML-RSDS Manual.</w:t>
+      <w:bookmarkStart w:id="61" w:name="_ENREF_25"/>
+      <w:r>
+        <w:lastRenderedPageBreak/>
+        <w:t xml:space="preserve">Kurtev, I. (2008). State of the art of QVT: A model transformation language standard. </w:t>
+      </w:r>
+      <w:r>
+        <w:rPr>
+          <w:u w:val="single"/>
+        </w:rPr>
+        <w:t>Applications of graph transformations with industrial relevance</w:t>
+      </w:r>
+      <w:r>
+        <w:t>, Springer</w:t>
+      </w:r>
+      <w:r>
+        <w:rPr>
+          <w:b/>
+        </w:rPr>
+        <w:t xml:space="preserve">: </w:t>
+      </w:r>
+      <w:r>
+        <w:t>377-393.</w:t>
       </w:r>
       <w:bookmarkEnd w:id="61"/>
     </w:p>
@@ -19013,18 +19038,9 @@
         <w:pStyle w:val="EndNoteBibliography"/>
         <w:ind w:left="540" w:hanging="540"/>
       </w:pPr>
-      <w:bookmarkStart w:id="62" w:name="_ENREF_27"/>
-      <w:r>
-        <w:t xml:space="preserve">Lawley, M. and Steel, J. (2006). </w:t>
-      </w:r>
-      <w:r>
-        <w:rPr>
-          <w:u w:val="single"/>
-        </w:rPr>
-        <w:t>Practical declarative model transformation with Tefkat</w:t>
-      </w:r>
-      <w:r>
-        <w:t>. Satellite Events at the MoDELS 2005 Conference, Springer.</w:t>
+      <w:bookmarkStart w:id="62" w:name="_ENREF_26"/>
+      <w:r>
+        <w:t>Lano, K. (2013). The UML-RSDS Manual.</w:t>
       </w:r>
       <w:bookmarkEnd w:id="62"/>
     </w:p>
@@ -19033,27 +19049,18 @@
         <w:pStyle w:val="EndNoteBibliography"/>
         <w:ind w:left="540" w:hanging="540"/>
       </w:pPr>
-      <w:bookmarkStart w:id="63" w:name="_ENREF_28"/>
-      <w:r>
-        <w:t xml:space="preserve">Lédeczi, Á., Bakay, A., Maroti, M., Völgyesi, P., Nordstrom, G., Sprinkle, J. and Karsai, G. (2001). "Composing domain-specific design environments." </w:t>
+      <w:bookmarkStart w:id="63" w:name="_ENREF_27"/>
+      <w:r>
+        <w:t xml:space="preserve">Lawley, M. and Steel, J. (2006). </w:t>
       </w:r>
       <w:r>
         <w:rPr>
           <w:u w:val="single"/>
         </w:rPr>
-        <w:t>Computer</w:t>
-      </w:r>
-      <w:r>
-        <w:t xml:space="preserve"> </w:t>
-      </w:r>
-      <w:r>
-        <w:rPr>
-          <w:b/>
-        </w:rPr>
-        <w:t>34</w:t>
-      </w:r>
-      <w:r>
-        <w:t>(11): 44-51.</w:t>
+        <w:t>Practical declarative model transformation with Tefkat</w:t>
+      </w:r>
+      <w:r>
+        <w:t>. Satellite Events at the MoDELS 2005 Conference, Springer.</w:t>
       </w:r>
       <w:bookmarkEnd w:id="63"/>
     </w:p>
@@ -19062,18 +19069,27 @@
         <w:pStyle w:val="EndNoteBibliography"/>
         <w:ind w:left="540" w:hanging="540"/>
       </w:pPr>
-      <w:bookmarkStart w:id="64" w:name="_ENREF_29"/>
-      <w:r>
-        <w:t xml:space="preserve">Lúcio, L., Amrani, M., Dingel, J., Lambers, L., Salay, R., Selim, G. M., Syriani, E. and Wimmer, M. (2014). "Model transformation intents and their properties." </w:t>
+      <w:bookmarkStart w:id="64" w:name="_ENREF_28"/>
+      <w:r>
+        <w:t xml:space="preserve">Lédeczi, Á., Bakay, A., Maroti, M., Völgyesi, P., Nordstrom, G., Sprinkle, J. and Karsai, G. (2001). "Composing domain-specific design environments." </w:t>
       </w:r>
       <w:r>
         <w:rPr>
           <w:u w:val="single"/>
         </w:rPr>
-        <w:t>Software &amp; Systems Modeling</w:t>
-      </w:r>
-      <w:r>
-        <w:t>: 1-38.</w:t>
+        <w:t>Computer</w:t>
+      </w:r>
+      <w:r>
+        <w:t xml:space="preserve"> </w:t>
+      </w:r>
+      <w:r>
+        <w:rPr>
+          <w:b/>
+        </w:rPr>
+        <w:t>34</w:t>
+      </w:r>
+      <w:r>
+        <w:t>(11): 44-51.</w:t>
       </w:r>
       <w:bookmarkEnd w:id="64"/>
     </w:p>
@@ -19082,27 +19098,18 @@
         <w:pStyle w:val="EndNoteBibliography"/>
         <w:ind w:left="540" w:hanging="540"/>
       </w:pPr>
-      <w:bookmarkStart w:id="65" w:name="_ENREF_30"/>
-      <w:r>
-        <w:t xml:space="preserve">Mens, T. and Van Gorp, P. (2006). "A taxonomy of model transformation." </w:t>
+      <w:bookmarkStart w:id="65" w:name="_ENREF_29"/>
+      <w:r>
+        <w:t xml:space="preserve">Lúcio, L., Amrani, M., Dingel, J., Lambers, L., Salay, R., Selim, G. M., Syriani, E. and Wimmer, M. (2014). "Model transformation intents and their properties." </w:t>
       </w:r>
       <w:r>
         <w:rPr>
           <w:u w:val="single"/>
         </w:rPr>
-        <w:t>Electronic Notes in Theoretical Computer Science</w:t>
-      </w:r>
-      <w:r>
-        <w:t xml:space="preserve"> </w:t>
-      </w:r>
-      <w:r>
-        <w:rPr>
-          <w:b/>
-        </w:rPr>
-        <w:t>152</w:t>
-      </w:r>
-      <w:r>
-        <w:t>: 125-142.</w:t>
+        <w:t>Software &amp; Systems Modeling</w:t>
+      </w:r>
+      <w:r>
+        <w:t>: 1-38.</w:t>
       </w:r>
       <w:bookmarkEnd w:id="65"/>
     </w:p>
@@ -19111,18 +19118,27 @@
         <w:pStyle w:val="EndNoteBibliography"/>
         <w:ind w:left="540" w:hanging="540"/>
       </w:pPr>
-      <w:bookmarkStart w:id="66" w:name="_ENREF_31"/>
-      <w:r>
-        <w:t xml:space="preserve">Oldevik, J., Neple, T., Grønmo, R., Aagedal, J. and Berre, A.-J. (2005). </w:t>
+      <w:bookmarkStart w:id="66" w:name="_ENREF_30"/>
+      <w:r>
+        <w:t xml:space="preserve">Mens, T. and Van Gorp, P. (2006). "A taxonomy of model transformation." </w:t>
       </w:r>
       <w:r>
         <w:rPr>
           <w:u w:val="single"/>
         </w:rPr>
-        <w:t>Toward standardised model to text transformations</w:t>
-      </w:r>
-      <w:r>
-        <w:t>. Model Driven Architecture–Foundations and Applications, Springer.</w:t>
+        <w:t>Electronic Notes in Theoretical Computer Science</w:t>
+      </w:r>
+      <w:r>
+        <w:t xml:space="preserve"> </w:t>
+      </w:r>
+      <w:r>
+        <w:rPr>
+          <w:b/>
+        </w:rPr>
+        <w:t>152</w:t>
+      </w:r>
+      <w:r>
+        <w:t>: 125-142.</w:t>
       </w:r>
       <w:bookmarkEnd w:id="66"/>
     </w:p>
@@ -19131,9 +19147,18 @@
         <w:pStyle w:val="EndNoteBibliography"/>
         <w:ind w:left="540" w:hanging="540"/>
       </w:pPr>
-      <w:bookmarkStart w:id="67" w:name="_ENREF_32"/>
-      <w:r>
-        <w:t>Sendall, S. and Kozaczynski, W. (2003). Model transformation the heart and soul of model-driven software development.</w:t>
+      <w:bookmarkStart w:id="67" w:name="_ENREF_31"/>
+      <w:r>
+        <w:t xml:space="preserve">Oldevik, J., Neple, T., Grønmo, R., Aagedal, J. and Berre, A.-J. (2005). </w:t>
+      </w:r>
+      <w:r>
+        <w:rPr>
+          <w:u w:val="single"/>
+        </w:rPr>
+        <w:t>Toward standardised model to text transformations</w:t>
+      </w:r>
+      <w:r>
+        <w:t>. Model Driven Architecture–Foundations and Applications, Springer.</w:t>
       </w:r>
       <w:bookmarkEnd w:id="67"/>
     </w:p>
@@ -19142,18 +19167,9 @@
         <w:pStyle w:val="EndNoteBibliography"/>
         <w:ind w:left="540" w:hanging="540"/>
       </w:pPr>
-      <w:bookmarkStart w:id="68" w:name="_ENREF_33"/>
-      <w:r>
-        <w:t xml:space="preserve">Stephan, M. and Stevenson, A. (2009). "A comparative look at model transformation languages." </w:t>
-      </w:r>
-      <w:r>
-        <w:rPr>
-          <w:u w:val="single"/>
-        </w:rPr>
-        <w:t>Software Technology Laboratory at Queens University</w:t>
-      </w:r>
-      <w:r>
-        <w:t>.</w:t>
+      <w:bookmarkStart w:id="68" w:name="_ENREF_32"/>
+      <w:r>
+        <w:t>Sendall, S. and Kozaczynski, W. (2003). Model transformation the heart and soul of model-driven software development.</w:t>
       </w:r>
       <w:bookmarkEnd w:id="68"/>
     </w:p>
@@ -19162,27 +19178,18 @@
         <w:pStyle w:val="EndNoteBibliography"/>
         <w:ind w:left="540" w:hanging="540"/>
       </w:pPr>
-      <w:bookmarkStart w:id="69" w:name="_ENREF_34"/>
-      <w:r>
-        <w:t xml:space="preserve">Stevens, P. (2008). A landscape of bidirectional model transformations. </w:t>
+      <w:bookmarkStart w:id="69" w:name="_ENREF_33"/>
+      <w:r>
+        <w:t xml:space="preserve">Stephan, M. and Stevenson, A. (2009). "A comparative look at model transformation languages." </w:t>
       </w:r>
       <w:r>
         <w:rPr>
           <w:u w:val="single"/>
         </w:rPr>
-        <w:t>Generative and transformational techniques in software engineering II</w:t>
-      </w:r>
-      <w:r>
-        <w:t>, Springer</w:t>
-      </w:r>
-      <w:r>
-        <w:rPr>
-          <w:b/>
-        </w:rPr>
-        <w:t xml:space="preserve">: </w:t>
-      </w:r>
-      <w:r>
-        <w:t>408-424.</w:t>
+        <w:t>Software Technology Laboratory at Queens University</w:t>
+      </w:r>
+      <w:r>
+        <w:t>.</w:t>
       </w:r>
       <w:bookmarkEnd w:id="69"/>
     </w:p>
@@ -19191,15 +19198,15 @@
         <w:pStyle w:val="EndNoteBibliography"/>
         <w:ind w:left="540" w:hanging="540"/>
       </w:pPr>
-      <w:bookmarkStart w:id="70" w:name="_ENREF_35"/>
-      <w:r>
-        <w:t xml:space="preserve">Taentzer, G. (2004). AGG: A graph transformation environment for modeling and validation of software. </w:t>
+      <w:bookmarkStart w:id="70" w:name="_ENREF_34"/>
+      <w:r>
+        <w:t xml:space="preserve">Stevens, P. (2008). A landscape of bidirectional model transformations. </w:t>
       </w:r>
       <w:r>
         <w:rPr>
           <w:u w:val="single"/>
         </w:rPr>
-        <w:t>Applications of Graph Transformations with Industrial Relevance</w:t>
+        <w:t>Generative and transformational techniques in software engineering II</w:t>
       </w:r>
       <w:r>
         <w:t>, Springer</w:t>
@@ -19211,7 +19218,7 @@
         <w:t xml:space="preserve">: </w:t>
       </w:r>
       <w:r>
-        <w:t>446-453.</w:t>
+        <w:t>408-424.</w:t>
       </w:r>
       <w:bookmarkEnd w:id="70"/>
     </w:p>
@@ -19220,18 +19227,27 @@
         <w:pStyle w:val="EndNoteBibliography"/>
         <w:ind w:left="540" w:hanging="540"/>
       </w:pPr>
-      <w:bookmarkStart w:id="71" w:name="_ENREF_36"/>
-      <w:r>
-        <w:t xml:space="preserve">Tisi, M., Jouault, F., Fraternali, P., Ceri, S. and Bézivin, J. (2009). </w:t>
+      <w:bookmarkStart w:id="71" w:name="_ENREF_35"/>
+      <w:r>
+        <w:t xml:space="preserve">Taentzer, G. (2004). AGG: A graph transformation environment for modeling and validation of software. </w:t>
       </w:r>
       <w:r>
         <w:rPr>
           <w:u w:val="single"/>
         </w:rPr>
-        <w:t>On the use of higher-order model transformations</w:t>
-      </w:r>
-      <w:r>
-        <w:t>. Model Driven Architecture-Foundations and Applications, Springer.</w:t>
+        <w:t>Applications of Graph Transformations with Industrial Relevance</w:t>
+      </w:r>
+      <w:r>
+        <w:t>, Springer</w:t>
+      </w:r>
+      <w:r>
+        <w:rPr>
+          <w:b/>
+        </w:rPr>
+        <w:t xml:space="preserve">: </w:t>
+      </w:r>
+      <w:r>
+        <w:t>446-453.</w:t>
       </w:r>
       <w:bookmarkEnd w:id="71"/>
     </w:p>
@@ -19240,7 +19256,27 @@
         <w:pStyle w:val="EndNoteBibliography"/>
         <w:ind w:left="540" w:hanging="540"/>
       </w:pPr>
-      <w:bookmarkStart w:id="72" w:name="_ENREF_37"/>
+      <w:bookmarkStart w:id="72" w:name="_ENREF_36"/>
+      <w:r>
+        <w:t xml:space="preserve">Tisi, M., Jouault, F., Fraternali, P., Ceri, S. and Bézivin, J. (2009). </w:t>
+      </w:r>
+      <w:r>
+        <w:rPr>
+          <w:u w:val="single"/>
+        </w:rPr>
+        <w:t>On the use of higher-order model transformations</w:t>
+      </w:r>
+      <w:r>
+        <w:t>. Model Driven Architecture-Foundations and Applications, Springer.</w:t>
+      </w:r>
+      <w:bookmarkEnd w:id="72"/>
+    </w:p>
+    <w:p>
+      <w:pPr>
+        <w:pStyle w:val="EndNoteBibliography"/>
+        <w:ind w:left="540" w:hanging="540"/>
+      </w:pPr>
+      <w:bookmarkStart w:id="73" w:name="_ENREF_37"/>
       <w:r>
         <w:t xml:space="preserve">Vangheluwe, H. (2006). "AToM3: A tool for mutli-formalism and meta-modeling."   Retrieved Aug, 2015, from </w:t>
       </w:r>
@@ -19255,26 +19291,6 @@
       <w:r>
         <w:t>.</w:t>
       </w:r>
-      <w:bookmarkEnd w:id="72"/>
-    </w:p>
-    <w:p>
-      <w:pPr>
-        <w:pStyle w:val="EndNoteBibliography"/>
-        <w:ind w:left="540" w:hanging="540"/>
-      </w:pPr>
-      <w:bookmarkStart w:id="73" w:name="_ENREF_38"/>
-      <w:r>
-        <w:t xml:space="preserve">Vangheluwe, H., Sun, X. and Bodden, E. (2007). </w:t>
-      </w:r>
-      <w:r>
-        <w:rPr>
-          <w:u w:val="single"/>
-        </w:rPr>
-        <w:t>Domain-Specific Modelling With Atom3</w:t>
-      </w:r>
-      <w:r>
-        <w:t>. ICSOFT (PL/DPS/KE/MUSE), Citeseer.</w:t>
-      </w:r>
       <w:bookmarkEnd w:id="73"/>
     </w:p>
     <w:p>
@@ -19282,27 +19298,18 @@
         <w:pStyle w:val="EndNoteBibliography"/>
         <w:ind w:left="540" w:hanging="540"/>
       </w:pPr>
-      <w:bookmarkStart w:id="74" w:name="_ENREF_39"/>
-      <w:r>
-        <w:t xml:space="preserve">Varró, D. and Balogh, A. (2007). "The model transformation language of the VIATRA2 framework." </w:t>
+      <w:bookmarkStart w:id="74" w:name="_ENREF_38"/>
+      <w:r>
+        <w:t xml:space="preserve">Vangheluwe, H., Sun, X. and Bodden, E. (2007). </w:t>
       </w:r>
       <w:r>
         <w:rPr>
           <w:u w:val="single"/>
         </w:rPr>
-        <w:t>Science of Computer Programming</w:t>
-      </w:r>
-      <w:r>
-        <w:t xml:space="preserve"> </w:t>
-      </w:r>
-      <w:r>
-        <w:rPr>
-          <w:b/>
-        </w:rPr>
-        <w:t>68</w:t>
-      </w:r>
-      <w:r>
-        <w:t>(3): 214-234.</w:t>
+        <w:t>Domain-Specific Modelling With Atom3</w:t>
+      </w:r>
+      <w:r>
+        <w:t>. ICSOFT (PL/DPS/KE/MUSE), Citeseer.</w:t>
       </w:r>
       <w:bookmarkEnd w:id="74"/>
     </w:p>
@@ -19311,15 +19318,15 @@
         <w:pStyle w:val="EndNoteBibliography"/>
         <w:ind w:left="540" w:hanging="540"/>
       </w:pPr>
-      <w:bookmarkStart w:id="75" w:name="_ENREF_40"/>
-      <w:r>
-        <w:t xml:space="preserve">Visser, E. and Benaissa, Z.-e.-A. (1998). "A core language for rewriting." </w:t>
+      <w:bookmarkStart w:id="75" w:name="_ENREF_39"/>
+      <w:r>
+        <w:t xml:space="preserve">Varró, D. and Balogh, A. (2007). "The model transformation language of the VIATRA2 framework." </w:t>
       </w:r>
       <w:r>
         <w:rPr>
           <w:u w:val="single"/>
         </w:rPr>
-        <w:t>Electronic Notes in Theoretical Computer Science</w:t>
+        <w:t>Science of Computer Programming</w:t>
       </w:r>
       <w:r>
         <w:t xml:space="preserve"> </w:t>
@@ -19328,10 +19335,10 @@
         <w:rPr>
           <w:b/>
         </w:rPr>
-        <w:t>15</w:t>
-      </w:r>
-      <w:r>
-        <w:t>: 422-441.</w:t>
+        <w:t>68</w:t>
+      </w:r>
+      <w:r>
+        <w:t>(3): 214-234.</w:t>
       </w:r>
       <w:bookmarkEnd w:id="75"/>
     </w:p>
@@ -19340,18 +19347,27 @@
         <w:pStyle w:val="EndNoteBibliography"/>
         <w:ind w:left="540" w:hanging="540"/>
       </w:pPr>
-      <w:bookmarkStart w:id="76" w:name="_ENREF_41"/>
-      <w:r>
-        <w:t xml:space="preserve">Warmer, J. B. and Kleppe, A. G. (2003). </w:t>
+      <w:bookmarkStart w:id="76" w:name="_ENREF_40"/>
+      <w:r>
+        <w:t xml:space="preserve">Visser, E. and Benaissa, Z.-e.-A. (1998). "A core language for rewriting." </w:t>
       </w:r>
       <w:r>
         <w:rPr>
           <w:u w:val="single"/>
         </w:rPr>
-        <w:t>The object constraint language: getting your models ready for MDA</w:t>
-      </w:r>
-      <w:r>
-        <w:t>, Addison-Wesley Professional.</w:t>
+        <w:t>Electronic Notes in Theoretical Computer Science</w:t>
+      </w:r>
+      <w:r>
+        <w:t xml:space="preserve"> </w:t>
+      </w:r>
+      <w:r>
+        <w:rPr>
+          <w:b/>
+        </w:rPr>
+        <w:t>15</w:t>
+      </w:r>
+      <w:r>
+        <w:t>: 422-441.</w:t>
       </w:r>
       <w:bookmarkEnd w:id="76"/>
     </w:p>
@@ -19360,18 +19376,18 @@
         <w:pStyle w:val="EndNoteBibliography"/>
         <w:ind w:left="540" w:hanging="540"/>
       </w:pPr>
-      <w:bookmarkStart w:id="77" w:name="_ENREF_42"/>
-      <w:r>
-        <w:t>Wikipedia. (2009). "</w:t>
-      </w:r>
-      <w:r>
-        <w:rPr>
-          <w:rFonts w:ascii="Arial" w:hAnsi="Arial" w:cs="Arial"/>
-        </w:rPr>
-        <w:t>Stratego/XT</w:t>
-      </w:r>
-      <w:r>
-        <w:t>."   Retrieved July, 2015, from https://en.wikipedia.org/wiki/Stratego/XT.</w:t>
+      <w:bookmarkStart w:id="77" w:name="_ENREF_41"/>
+      <w:r>
+        <w:t xml:space="preserve">Warmer, J. B. and Kleppe, A. G. (2003). </w:t>
+      </w:r>
+      <w:r>
+        <w:rPr>
+          <w:u w:val="single"/>
+        </w:rPr>
+        <w:t>The object constraint language: getting your models ready for MDA</w:t>
+      </w:r>
+      <w:r>
+        <w:t>, Addison-Wesley Professional.</w:t>
       </w:r>
       <w:bookmarkEnd w:id="77"/>
     </w:p>
@@ -19380,9 +19396,18 @@
         <w:pStyle w:val="EndNoteBibliography"/>
         <w:ind w:left="540" w:hanging="540"/>
       </w:pPr>
-      <w:bookmarkStart w:id="78" w:name="_ENREF_43"/>
-      <w:r>
-        <w:t>Wikipedia. (2015). "Model transformation language."   Retrieved June, 2015, from https://en.wikipedia.org/wiki/Model_transformation_language.</w:t>
+      <w:bookmarkStart w:id="78" w:name="_ENREF_42"/>
+      <w:r>
+        <w:t>Wikipedia. (2009). "</w:t>
+      </w:r>
+      <w:r>
+        <w:rPr>
+          <w:rFonts w:ascii="Arial" w:hAnsi="Arial" w:cs="Arial"/>
+        </w:rPr>
+        <w:t>Stratego/XT</w:t>
+      </w:r>
+      <w:r>
+        <w:t>."   Retrieved July, 2015, from https://en.wikipedia.org/wiki/Stratego/XT.</w:t>
       </w:r>
       <w:bookmarkEnd w:id="78"/>
     </w:p>
@@ -19391,27 +19416,9 @@
         <w:pStyle w:val="EndNoteBibliography"/>
         <w:ind w:left="540" w:hanging="540"/>
       </w:pPr>
-      <w:bookmarkStart w:id="79" w:name="_ENREF_44"/>
-      <w:r>
-        <w:t xml:space="preserve">Wirth, N. (1971). "Program development by stepwise refinement." </w:t>
-      </w:r>
-      <w:r>
-        <w:rPr>
-          <w:u w:val="single"/>
-        </w:rPr>
-        <w:t>Communications of the ACM</w:t>
-      </w:r>
-      <w:r>
-        <w:t xml:space="preserve"> </w:t>
-      </w:r>
-      <w:r>
-        <w:rPr>
-          <w:b/>
-        </w:rPr>
-        <w:t>14</w:t>
-      </w:r>
-      <w:r>
-        <w:t>(4): 221-227.</w:t>
+      <w:bookmarkStart w:id="79" w:name="_ENREF_43"/>
+      <w:r>
+        <w:t>Wikipedia. (2015). "Model transformation language."   Retrieved June, 2015, from https://en.wikipedia.org/wiki/Model_transformation_language.</w:t>
       </w:r>
       <w:bookmarkEnd w:id="79"/>
     </w:p>
@@ -19420,7 +19427,36 @@
         <w:pStyle w:val="EndNoteBibliography"/>
         <w:ind w:left="540" w:hanging="540"/>
       </w:pPr>
-      <w:bookmarkStart w:id="80" w:name="_ENREF_45"/>
+      <w:bookmarkStart w:id="80" w:name="_ENREF_44"/>
+      <w:r>
+        <w:t xml:space="preserve">Wirth, N. (1971). "Program development by stepwise refinement." </w:t>
+      </w:r>
+      <w:r>
+        <w:rPr>
+          <w:u w:val="single"/>
+        </w:rPr>
+        <w:t>Communications of the ACM</w:t>
+      </w:r>
+      <w:r>
+        <w:t xml:space="preserve"> </w:t>
+      </w:r>
+      <w:r>
+        <w:rPr>
+          <w:b/>
+        </w:rPr>
+        <w:t>14</w:t>
+      </w:r>
+      <w:r>
+        <w:t>(4): 221-227.</w:t>
+      </w:r>
+      <w:bookmarkEnd w:id="80"/>
+    </w:p>
+    <w:p>
+      <w:pPr>
+        <w:pStyle w:val="EndNoteBibliography"/>
+        <w:ind w:left="540" w:hanging="540"/>
+      </w:pPr>
+      <w:bookmarkStart w:id="81" w:name="_ENREF_45"/>
       <w:r>
         <w:t xml:space="preserve">Xpand. (2004a). "Xpand Documentation."   Retrieved June, 2015, from </w:t>
       </w:r>
@@ -19435,14 +19471,14 @@
       <w:r>
         <w:t>.</w:t>
       </w:r>
-      <w:bookmarkEnd w:id="80"/>
+      <w:bookmarkEnd w:id="81"/>
     </w:p>
     <w:p>
       <w:pPr>
         <w:pStyle w:val="EndNoteBibliography"/>
         <w:ind w:left="540" w:hanging="540"/>
       </w:pPr>
-      <w:bookmarkStart w:id="81" w:name="_ENREF_46"/>
+      <w:bookmarkStart w:id="82" w:name="_ENREF_46"/>
       <w:r>
         <w:t xml:space="preserve">Xpand. (2004b). "Xpand tools."   Retrieved June, 2015, from </w:t>
       </w:r>
@@ -19457,14 +19493,14 @@
       <w:r>
         <w:t>.</w:t>
       </w:r>
-      <w:bookmarkEnd w:id="81"/>
+      <w:bookmarkEnd w:id="82"/>
     </w:p>
     <w:p>
       <w:pPr>
         <w:pStyle w:val="EndNoteBibliography"/>
         <w:ind w:left="540" w:hanging="540"/>
       </w:pPr>
-      <w:bookmarkStart w:id="82" w:name="_ENREF_47"/>
+      <w:bookmarkStart w:id="83" w:name="_ENREF_47"/>
       <w:r>
         <w:t xml:space="preserve">Xtext. (2006). "Xtext Language."   Retrieved June, 2015, from </w:t>
       </w:r>
@@ -19479,7 +19515,7 @@
       <w:r>
         <w:t>.</w:t>
       </w:r>
-      <w:bookmarkEnd w:id="82"/>
+      <w:bookmarkEnd w:id="83"/>
     </w:p>
     <w:p>
       <w:pPr>
@@ -19515,8 +19551,6 @@
           <w:lang w:eastAsia="en-US"/>
         </w:rPr>
       </w:pPr>
-      <w:bookmarkStart w:id="83" w:name="_GoBack"/>
-      <w:bookmarkEnd w:id="83"/>
     </w:p>
     <w:sectPr>
       <w:headerReference w:type="default" r:id="rId21"/>
@@ -19662,7 +19696,7 @@
               <w:noProof/>
               <w:szCs w:val="20"/>
             </w:rPr>
-            <w:t>20</w:t>
+            <w:t>15</w:t>
           </w:r>
           <w:r>
             <w:rPr>
@@ -19847,6 +19881,7 @@
         <w:docPartUnique/>
       </w:docPartObj>
     </w:sdtPr>
+    <w:sdtEndPr/>
     <w:sdtContent>
       <w:p>
         <w:pPr>
@@ -19870,7 +19905,7 @@
           <w:rPr>
             <w:noProof/>
           </w:rPr>
-          <w:t>20</w:t>
+          <w:t>15</w:t>
         </w:r>
         <w:r>
           <w:rPr>
@@ -33825,6 +33860,7 @@
   <w:style w:type="character" w:default="1" w:styleId="DefaultParagraphFont">
     <w:name w:val="Default Paragraph Font"/>
     <w:uiPriority w:val="1"/>
+    <w:semiHidden/>
     <w:unhideWhenUsed/>
   </w:style>
   <w:style w:type="table" w:default="1" w:styleId="TableNormal">
@@ -37684,12 +37720,14 @@
 </file>
 
 <file path=customXml/item1.xml><?xml version="1.0" encoding="utf-8"?>
-<?mso-contentType ?>
-<FormTemplates xmlns="http://schemas.microsoft.com/sharepoint/v3/contenttype/forms">
-  <Display>DocumentLibraryForm</Display>
-  <Edit>DocumentLibraryForm</Edit>
-  <New>DocumentLibraryForm</New>
-</FormTemplates>
+<p:properties xmlns:p="http://schemas.microsoft.com/office/2006/metadata/properties" xmlns:xsi="http://www.w3.org/2001/XMLSchema-instance" xmlns:pc="http://schemas.microsoft.com/office/infopath/2007/PartnerControls">
+  <documentManagement>
+    <TaxCatchAll xmlns="194ccb06-a9bd-44be-8233-5ea8b0721088"/>
+    <TaxKeywordTaxHTField xmlns="194ccb06-a9bd-44be-8233-5ea8b0721088">
+      <Terms xmlns="http://schemas.microsoft.com/office/infopath/2007/PartnerControls"/>
+    </TaxKeywordTaxHTField>
+  </documentManagement>
+</p:properties>
 </file>
 
 <file path=customXml/item2.xml><?xml version="1.0" encoding="utf-8"?>
@@ -37833,14 +37871,12 @@
 </file>
 
 <file path=customXml/item3.xml><?xml version="1.0" encoding="utf-8"?>
-<p:properties xmlns:p="http://schemas.microsoft.com/office/2006/metadata/properties" xmlns:xsi="http://www.w3.org/2001/XMLSchema-instance" xmlns:pc="http://schemas.microsoft.com/office/infopath/2007/PartnerControls">
-  <documentManagement>
-    <TaxCatchAll xmlns="194ccb06-a9bd-44be-8233-5ea8b0721088"/>
-    <TaxKeywordTaxHTField xmlns="194ccb06-a9bd-44be-8233-5ea8b0721088">
-      <Terms xmlns="http://schemas.microsoft.com/office/infopath/2007/PartnerControls"/>
-    </TaxKeywordTaxHTField>
-  </documentManagement>
-</p:properties>
+<?mso-contentType ?>
+<FormTemplates xmlns="http://schemas.microsoft.com/sharepoint/v3/contenttype/forms">
+  <Display>DocumentLibraryForm</Display>
+  <Edit>DocumentLibraryForm</Edit>
+  <New>DocumentLibraryForm</New>
+</FormTemplates>
 </file>
 
 <file path=customXml/item4.xml><?xml version="1.0" encoding="utf-8"?>
@@ -37869,9 +37905,11 @@
 </file>
 
 <file path=customXml/itemProps1.xml><?xml version="1.0" encoding="utf-8"?>
-<ds:datastoreItem xmlns:ds="http://schemas.openxmlformats.org/officeDocument/2006/customXml" ds:itemID="{1D7ACB1F-E46F-44D4-BC20-DD633AB4993C}">
+<ds:datastoreItem xmlns:ds="http://schemas.openxmlformats.org/officeDocument/2006/customXml" ds:itemID="{DFFBFD16-ACF5-4461-95B8-9F684056E623}">
   <ds:schemaRefs>
-    <ds:schemaRef ds:uri="http://schemas.microsoft.com/sharepoint/v3/contenttype/forms"/>
+    <ds:schemaRef ds:uri="http://schemas.microsoft.com/office/2006/metadata/properties"/>
+    <ds:schemaRef ds:uri="http://schemas.microsoft.com/office/infopath/2007/PartnerControls"/>
+    <ds:schemaRef ds:uri="194ccb06-a9bd-44be-8233-5ea8b0721088"/>
   </ds:schemaRefs>
 </ds:datastoreItem>
 </file>
@@ -37895,17 +37933,15 @@
 </file>
 
 <file path=customXml/itemProps3.xml><?xml version="1.0" encoding="utf-8"?>
-<ds:datastoreItem xmlns:ds="http://schemas.openxmlformats.org/officeDocument/2006/customXml" ds:itemID="{DFFBFD16-ACF5-4461-95B8-9F684056E623}">
+<ds:datastoreItem xmlns:ds="http://schemas.openxmlformats.org/officeDocument/2006/customXml" ds:itemID="{1D7ACB1F-E46F-44D4-BC20-DD633AB4993C}">
   <ds:schemaRefs>
-    <ds:schemaRef ds:uri="http://schemas.microsoft.com/office/2006/metadata/properties"/>
-    <ds:schemaRef ds:uri="http://schemas.microsoft.com/office/infopath/2007/PartnerControls"/>
-    <ds:schemaRef ds:uri="194ccb06-a9bd-44be-8233-5ea8b0721088"/>
+    <ds:schemaRef ds:uri="http://schemas.microsoft.com/sharepoint/v3/contenttype/forms"/>
   </ds:schemaRefs>
 </ds:datastoreItem>
 </file>
 
 <file path=customXml/itemProps4.xml><?xml version="1.0" encoding="utf-8"?>
-<ds:datastoreItem xmlns:ds="http://schemas.openxmlformats.org/officeDocument/2006/customXml" ds:itemID="{FA24D346-2337-45A9-9CA7-6BB08F44C0AE}">
+<ds:datastoreItem xmlns:ds="http://schemas.openxmlformats.org/officeDocument/2006/customXml" ds:itemID="{2AD1C109-8A94-4B30-8552-F1122A418F15}">
   <ds:schemaRefs>
     <ds:schemaRef ds:uri="http://schemas.openxmlformats.org/officeDocument/2006/bibliography"/>
   </ds:schemaRefs>

</xml_diff>

<commit_message>
Modification in the table of content
</commit_message>
<xml_diff>
--- a/WP3/D3.1.1 Review of model-to-model transformation approaches and technologies.docx
+++ b/WP3/D3.1.1 Review of model-to-model transformation approaches and technologies.docx
@@ -33,7 +33,18 @@
           <w:sz w:val="48"/>
           <w:szCs w:val="48"/>
         </w:rPr>
-        <w:t>D3.1.1 Review of model-to-model transformation approaches and technologies</w:t>
+        <w:t>D3.1.1 Review of model-to-model transformation</w:t>
+      </w:r>
+      <w:bookmarkStart w:id="0" w:name="_GoBack"/>
+      <w:bookmarkEnd w:id="0"/>
+      <w:r>
+        <w:rPr>
+          <w:b/>
+          <w:color w:val="00B050"/>
+          <w:sz w:val="48"/>
+          <w:szCs w:val="48"/>
+        </w:rPr>
+        <w:t xml:space="preserve"> approaches and technologies</w:t>
       </w:r>
     </w:p>
     <w:p>
@@ -168,8 +179,21 @@
         <w:pStyle w:val="BodyText"/>
         <w:ind w:left="709"/>
       </w:pPr>
-      <w:r>
-        <w:t>Ferhat Erata &lt;ferhat.erata@unitbilisim.com&gt; (UNIT)</w:t>
+      <w:proofErr w:type="spellStart"/>
+      <w:r>
+        <w:t>Ferhat</w:t>
+      </w:r>
+      <w:proofErr w:type="spellEnd"/>
+      <w:r>
+        <w:t xml:space="preserve"> </w:t>
+      </w:r>
+      <w:proofErr w:type="spellStart"/>
+      <w:r>
+        <w:t>Erata</w:t>
+      </w:r>
+      <w:proofErr w:type="spellEnd"/>
+      <w:r>
+        <w:t xml:space="preserve"> &lt;ferhat.erata@unitbilisim.com&gt; (UNIT)</w:t>
       </w:r>
     </w:p>
     <w:p>
@@ -204,8 +228,21 @@
         <w:pStyle w:val="BodyText"/>
         <w:ind w:left="709"/>
       </w:pPr>
-      <w:r>
-        <w:t xml:space="preserve">Geylani Kardas </w:t>
+      <w:proofErr w:type="spellStart"/>
+      <w:r>
+        <w:t>Geylani</w:t>
+      </w:r>
+      <w:proofErr w:type="spellEnd"/>
+      <w:r>
+        <w:t xml:space="preserve"> </w:t>
+      </w:r>
+      <w:proofErr w:type="spellStart"/>
+      <w:r>
+        <w:t>Kardas</w:t>
+      </w:r>
+      <w:proofErr w:type="spellEnd"/>
+      <w:r>
+        <w:t xml:space="preserve"> </w:t>
       </w:r>
       <w:r>
         <w:t>geylani.kardas@ege.edu.tr</w:t>
@@ -351,13 +388,13 @@
           <w:lang w:val="en-US"/>
         </w:rPr>
       </w:pPr>
-      <w:bookmarkStart w:id="0" w:name="_Toc397002644"/>
-      <w:bookmarkStart w:id="1" w:name="_Toc397002678"/>
-      <w:bookmarkStart w:id="2" w:name="_Toc397003061"/>
-      <w:bookmarkStart w:id="3" w:name="_Toc397004129"/>
-      <w:bookmarkStart w:id="4" w:name="_Toc397005047"/>
-      <w:bookmarkStart w:id="5" w:name="_Toc417308507"/>
-      <w:bookmarkStart w:id="6" w:name="_Toc426453552"/>
+      <w:bookmarkStart w:id="1" w:name="_Toc397002644"/>
+      <w:bookmarkStart w:id="2" w:name="_Toc397002678"/>
+      <w:bookmarkStart w:id="3" w:name="_Toc397003061"/>
+      <w:bookmarkStart w:id="4" w:name="_Toc397004129"/>
+      <w:bookmarkStart w:id="5" w:name="_Toc397005047"/>
+      <w:bookmarkStart w:id="6" w:name="_Toc417308507"/>
+      <w:bookmarkStart w:id="7" w:name="_Toc430171998"/>
       <w:r>
         <w:rPr>
           <w:lang w:val="en-GB"/>
@@ -377,19 +414,19 @@
         </w:rPr>
         <w:t xml:space="preserve"> </w:t>
       </w:r>
-      <w:bookmarkEnd w:id="0"/>
       <w:bookmarkEnd w:id="1"/>
       <w:bookmarkEnd w:id="2"/>
       <w:bookmarkEnd w:id="3"/>
       <w:bookmarkEnd w:id="4"/>
+      <w:bookmarkEnd w:id="5"/>
       <w:r>
         <w:rPr>
           <w:lang w:val="en-GB"/>
         </w:rPr>
         <w:t>History</w:t>
       </w:r>
-      <w:bookmarkEnd w:id="5"/>
       <w:bookmarkEnd w:id="6"/>
+      <w:bookmarkEnd w:id="7"/>
     </w:p>
     <w:tbl>
       <w:tblPr>
@@ -530,12 +567,28 @@
                 <w:lang w:eastAsia="en-US"/>
               </w:rPr>
             </w:pPr>
+            <w:proofErr w:type="spellStart"/>
             <w:r>
               <w:rPr>
                 <w:lang w:eastAsia="en-US"/>
               </w:rPr>
-              <w:t>Ferhat Erata</w:t>
+              <w:t>Ferhat</w:t>
             </w:r>
+            <w:proofErr w:type="spellEnd"/>
+            <w:r>
+              <w:rPr>
+                <w:lang w:eastAsia="en-US"/>
+              </w:rPr>
+              <w:t xml:space="preserve"> </w:t>
+            </w:r>
+            <w:proofErr w:type="spellStart"/>
+            <w:r>
+              <w:rPr>
+                <w:lang w:eastAsia="en-US"/>
+              </w:rPr>
+              <w:t>Erata</w:t>
+            </w:r>
+            <w:proofErr w:type="spellEnd"/>
           </w:p>
         </w:tc>
         <w:tc>
@@ -724,12 +777,28 @@
                 <w:lang w:eastAsia="en-US"/>
               </w:rPr>
             </w:pPr>
+            <w:proofErr w:type="spellStart"/>
             <w:r>
               <w:rPr>
                 <w:lang w:eastAsia="en-US"/>
               </w:rPr>
-              <w:t>Geylani Kardas</w:t>
+              <w:t>Geylani</w:t>
             </w:r>
+            <w:proofErr w:type="spellEnd"/>
+            <w:r>
+              <w:rPr>
+                <w:lang w:eastAsia="en-US"/>
+              </w:rPr>
+              <w:t xml:space="preserve"> </w:t>
+            </w:r>
+            <w:proofErr w:type="spellStart"/>
+            <w:r>
+              <w:rPr>
+                <w:lang w:eastAsia="en-US"/>
+              </w:rPr>
+              <w:t>Kardas</w:t>
+            </w:r>
+            <w:proofErr w:type="spellEnd"/>
           </w:p>
         </w:tc>
         <w:tc>
@@ -906,12 +975,28 @@
                 <w:lang w:eastAsia="en-US"/>
               </w:rPr>
             </w:pPr>
+            <w:proofErr w:type="spellStart"/>
             <w:r>
               <w:rPr>
                 <w:lang w:eastAsia="en-US"/>
               </w:rPr>
-              <w:t>Geylani Kardas</w:t>
+              <w:t>Geylani</w:t>
             </w:r>
+            <w:proofErr w:type="spellEnd"/>
+            <w:r>
+              <w:rPr>
+                <w:lang w:eastAsia="en-US"/>
+              </w:rPr>
+              <w:t xml:space="preserve"> </w:t>
+            </w:r>
+            <w:proofErr w:type="spellStart"/>
+            <w:r>
+              <w:rPr>
+                <w:lang w:eastAsia="en-US"/>
+              </w:rPr>
+              <w:t>Kardas</w:t>
+            </w:r>
+            <w:proofErr w:type="spellEnd"/>
           </w:p>
         </w:tc>
         <w:tc>
@@ -1085,22 +1170,22 @@
         <w:ind w:left="461"/>
         <w:jc w:val="center"/>
       </w:pPr>
-      <w:bookmarkStart w:id="7" w:name="_Toc389043586"/>
-      <w:bookmarkStart w:id="8" w:name="_Toc389569496"/>
-      <w:bookmarkStart w:id="9" w:name="_Toc426453553"/>
+      <w:bookmarkStart w:id="8" w:name="_Toc389043586"/>
+      <w:bookmarkStart w:id="9" w:name="_Toc389569496"/>
       <w:bookmarkStart w:id="10" w:name="_Toc396999121"/>
       <w:bookmarkStart w:id="11" w:name="_Toc397002645"/>
       <w:bookmarkStart w:id="12" w:name="_Toc397002679"/>
       <w:bookmarkStart w:id="13" w:name="_Toc397003062"/>
       <w:bookmarkStart w:id="14" w:name="_Toc397004130"/>
       <w:bookmarkStart w:id="15" w:name="_Toc397005048"/>
+      <w:bookmarkStart w:id="16" w:name="_Toc430171999"/>
       <w:r>
         <w:lastRenderedPageBreak/>
         <w:t>Table of Contents</w:t>
       </w:r>
-      <w:bookmarkEnd w:id="7"/>
       <w:bookmarkEnd w:id="8"/>
       <w:bookmarkEnd w:id="9"/>
+      <w:bookmarkEnd w:id="16"/>
     </w:p>
     <w:sdt>
       <w:sdtPr>
@@ -1156,7 +1241,7 @@
           <w:r>
             <w:fldChar w:fldCharType="separate"/>
           </w:r>
-          <w:hyperlink w:anchor="_Toc426453552" w:history="1">
+          <w:hyperlink w:anchor="_Toc430171998" w:history="1">
             <w:r>
               <w:rPr>
                 <w:rStyle w:val="Hyperlink"/>
@@ -1179,7 +1264,7 @@
               <w:rPr>
                 <w:webHidden/>
               </w:rPr>
-              <w:instrText xml:space="preserve"> PAGEREF _Toc426453552 \h </w:instrText>
+              <w:instrText xml:space="preserve"> PAGEREF _Toc430171998 \h </w:instrText>
             </w:r>
             <w:r>
               <w:rPr>
@@ -1219,7 +1304,7 @@
               <w:lang w:val="en-US" w:eastAsia="en-US"/>
             </w:rPr>
           </w:pPr>
-          <w:hyperlink w:anchor="_Toc426453553" w:history="1">
+          <w:hyperlink w:anchor="_Toc430171999" w:history="1">
             <w:r>
               <w:rPr>
                 <w:rStyle w:val="Hyperlink"/>
@@ -1242,7 +1327,7 @@
               <w:rPr>
                 <w:webHidden/>
               </w:rPr>
-              <w:instrText xml:space="preserve"> PAGEREF _Toc426453553 \h </w:instrText>
+              <w:instrText xml:space="preserve"> PAGEREF _Toc430171999 \h </w:instrText>
             </w:r>
             <w:r>
               <w:rPr>
@@ -1282,7 +1367,7 @@
               <w:lang w:val="en-US" w:eastAsia="en-US"/>
             </w:rPr>
           </w:pPr>
-          <w:hyperlink w:anchor="_Toc426453554" w:history="1">
+          <w:hyperlink w:anchor="_Toc430172000" w:history="1">
             <w:r>
               <w:rPr>
                 <w:rStyle w:val="Hyperlink"/>
@@ -1305,7 +1390,7 @@
               <w:rPr>
                 <w:webHidden/>
               </w:rPr>
-              <w:instrText xml:space="preserve"> PAGEREF _Toc426453554 \h </w:instrText>
+              <w:instrText xml:space="preserve"> PAGEREF _Toc430172000 \h </w:instrText>
             </w:r>
             <w:r>
               <w:rPr>
@@ -1346,31 +1431,12 @@
               <w:lang w:val="en-US" w:eastAsia="en-US"/>
             </w:rPr>
           </w:pPr>
-          <w:hyperlink w:anchor="_Toc426453555" w:history="1">
-            <w:r>
-              <w:rPr>
-                <w:rStyle w:val="Hyperlink"/>
-                <w:rFonts w:ascii="Times New Roman" w:hAnsi="Times New Roman"/>
-                <w:snapToGrid w:val="0"/>
-                <w:w w:val="0"/>
-                <w:u w:color="000000"/>
-                <w:bdr w:val="none" w:sz="0" w:space="0" w:color="000000"/>
-                <w:shd w:val="clear" w:color="000000" w:fill="000000"/>
-                <w:lang w:val="x-none" w:eastAsia="x-none" w:bidi="x-none"/>
-                <w14:scene3d>
-                  <w14:camera w14:prst="orthographicFront"/>
-                  <w14:lightRig w14:rig="threePt" w14:dir="t">
-                    <w14:rot w14:lat="0" w14:lon="0" w14:rev="0"/>
-                  </w14:lightRig>
-                </w14:scene3d>
-              </w:rPr>
-              <w:t>1.1.</w:t>
-            </w:r>
+          <w:hyperlink w:anchor="_Toc430172001" w:history="1">
             <w:r>
               <w:rPr>
                 <w:rStyle w:val="Hyperlink"/>
               </w:rPr>
-              <w:t xml:space="preserve"> Role of the deliverable</w:t>
+              <w:t>Role of the deliverable</w:t>
             </w:r>
             <w:r>
               <w:rPr>
@@ -1388,7 +1454,7 @@
               <w:rPr>
                 <w:webHidden/>
               </w:rPr>
-              <w:instrText xml:space="preserve"> PAGEREF _Toc426453555 \h </w:instrText>
+              <w:instrText xml:space="preserve"> PAGEREF _Toc430172001 \h </w:instrText>
             </w:r>
             <w:r>
               <w:rPr>
@@ -1429,31 +1495,12 @@
               <w:lang w:val="en-US" w:eastAsia="en-US"/>
             </w:rPr>
           </w:pPr>
-          <w:hyperlink w:anchor="_Toc426453556" w:history="1">
-            <w:r>
-              <w:rPr>
-                <w:rStyle w:val="Hyperlink"/>
-                <w:rFonts w:ascii="Times New Roman" w:hAnsi="Times New Roman"/>
-                <w:snapToGrid w:val="0"/>
-                <w:w w:val="0"/>
-                <w:u w:color="000000"/>
-                <w:bdr w:val="none" w:sz="0" w:space="0" w:color="000000"/>
-                <w:shd w:val="clear" w:color="000000" w:fill="000000"/>
-                <w:lang w:val="x-none" w:eastAsia="x-none" w:bidi="x-none"/>
-                <w14:scene3d>
-                  <w14:camera w14:prst="orthographicFront"/>
-                  <w14:lightRig w14:rig="threePt" w14:dir="t">
-                    <w14:rot w14:lat="0" w14:lon="0" w14:rev="0"/>
-                  </w14:lightRig>
-                </w14:scene3d>
-              </w:rPr>
-              <w:t>1.2.</w:t>
-            </w:r>
+          <w:hyperlink w:anchor="_Toc430172002" w:history="1">
             <w:r>
               <w:rPr>
                 <w:rStyle w:val="Hyperlink"/>
               </w:rPr>
-              <w:t xml:space="preserve"> The List of Technical Work Packages</w:t>
+              <w:t>The List of Technical Work Packages</w:t>
             </w:r>
             <w:r>
               <w:rPr>
@@ -1471,7 +1518,7 @@
               <w:rPr>
                 <w:webHidden/>
               </w:rPr>
-              <w:instrText xml:space="preserve"> PAGEREF _Toc426453556 \h </w:instrText>
+              <w:instrText xml:space="preserve"> PAGEREF _Toc430172002 \h </w:instrText>
             </w:r>
             <w:r>
               <w:rPr>
@@ -1512,31 +1559,12 @@
               <w:lang w:val="en-US" w:eastAsia="en-US"/>
             </w:rPr>
           </w:pPr>
-          <w:hyperlink w:anchor="_Toc426453557" w:history="1">
-            <w:r>
-              <w:rPr>
-                <w:rStyle w:val="Hyperlink"/>
-                <w:rFonts w:ascii="Times New Roman" w:hAnsi="Times New Roman"/>
-                <w:snapToGrid w:val="0"/>
-                <w:w w:val="0"/>
-                <w:u w:color="000000"/>
-                <w:bdr w:val="none" w:sz="0" w:space="0" w:color="000000"/>
-                <w:shd w:val="clear" w:color="000000" w:fill="000000"/>
-                <w:lang w:val="x-none" w:eastAsia="x-none" w:bidi="x-none"/>
-                <w14:scene3d>
-                  <w14:camera w14:prst="orthographicFront"/>
-                  <w14:lightRig w14:rig="threePt" w14:dir="t">
-                    <w14:rot w14:lat="0" w14:lon="0" w14:rev="0"/>
-                  </w14:lightRig>
-                </w14:scene3d>
-              </w:rPr>
-              <w:t>1.3.</w:t>
-            </w:r>
+          <w:hyperlink w:anchor="_Toc430172003" w:history="1">
             <w:r>
               <w:rPr>
                 <w:rStyle w:val="Hyperlink"/>
               </w:rPr>
-              <w:t xml:space="preserve"> Structure of the document</w:t>
+              <w:t>Structure of the document</w:t>
             </w:r>
             <w:r>
               <w:rPr>
@@ -1554,7 +1582,7 @@
               <w:rPr>
                 <w:webHidden/>
               </w:rPr>
-              <w:instrText xml:space="preserve"> PAGEREF _Toc426453557 \h </w:instrText>
+              <w:instrText xml:space="preserve"> PAGEREF _Toc430172003 \h </w:instrText>
             </w:r>
             <w:r>
               <w:rPr>
@@ -1595,31 +1623,12 @@
               <w:lang w:val="en-US" w:eastAsia="en-US"/>
             </w:rPr>
           </w:pPr>
-          <w:hyperlink w:anchor="_Toc426453558" w:history="1">
-            <w:r>
-              <w:rPr>
-                <w:rStyle w:val="Hyperlink"/>
-                <w:rFonts w:ascii="Times New Roman" w:hAnsi="Times New Roman"/>
-                <w:snapToGrid w:val="0"/>
-                <w:w w:val="0"/>
-                <w:u w:color="000000"/>
-                <w:bdr w:val="none" w:sz="0" w:space="0" w:color="000000"/>
-                <w:shd w:val="clear" w:color="000000" w:fill="000000"/>
-                <w:lang w:val="x-none" w:eastAsia="x-none" w:bidi="x-none"/>
-                <w14:scene3d>
-                  <w14:camera w14:prst="orthographicFront"/>
-                  <w14:lightRig w14:rig="threePt" w14:dir="t">
-                    <w14:rot w14:lat="0" w14:lon="0" w14:rev="0"/>
-                  </w14:lightRig>
-                </w14:scene3d>
-              </w:rPr>
-              <w:t>1.4.</w:t>
-            </w:r>
+          <w:hyperlink w:anchor="_Toc430172004" w:history="1">
             <w:r>
               <w:rPr>
                 <w:rStyle w:val="Hyperlink"/>
               </w:rPr>
-              <w:t xml:space="preserve"> Terms, abbreviations and definitions</w:t>
+              <w:t>Terms, abbreviations and definitions</w:t>
             </w:r>
             <w:r>
               <w:rPr>
@@ -1637,7 +1646,7 @@
               <w:rPr>
                 <w:webHidden/>
               </w:rPr>
-              <w:instrText xml:space="preserve"> PAGEREF _Toc426453558 \h </w:instrText>
+              <w:instrText xml:space="preserve"> PAGEREF _Toc430172004 \h </w:instrText>
             </w:r>
             <w:r>
               <w:rPr>
@@ -1678,31 +1687,12 @@
               <w:lang w:val="en-US" w:eastAsia="en-US"/>
             </w:rPr>
           </w:pPr>
-          <w:hyperlink w:anchor="_Toc426453559" w:history="1">
-            <w:r>
-              <w:rPr>
-                <w:rStyle w:val="Hyperlink"/>
-                <w:rFonts w:ascii="Times New Roman" w:hAnsi="Times New Roman"/>
-                <w:snapToGrid w:val="0"/>
-                <w:w w:val="0"/>
-                <w:u w:color="000000"/>
-                <w:bdr w:val="none" w:sz="0" w:space="0" w:color="000000"/>
-                <w:shd w:val="clear" w:color="000000" w:fill="000000"/>
-                <w:lang w:val="x-none" w:eastAsia="x-none" w:bidi="x-none"/>
-                <w14:scene3d>
-                  <w14:camera w14:prst="orthographicFront"/>
-                  <w14:lightRig w14:rig="threePt" w14:dir="t">
-                    <w14:rot w14:lat="0" w14:lon="0" w14:rev="0"/>
-                  </w14:lightRig>
-                </w14:scene3d>
-              </w:rPr>
-              <w:t>1.5.</w:t>
-            </w:r>
+          <w:hyperlink w:anchor="_Toc430172005" w:history="1">
             <w:r>
               <w:rPr>
                 <w:rStyle w:val="Hyperlink"/>
               </w:rPr>
-              <w:t xml:space="preserve"> Disclaimer</w:t>
+              <w:t>Disclaimer</w:t>
             </w:r>
             <w:r>
               <w:rPr>
@@ -1720,7 +1710,7 @@
               <w:rPr>
                 <w:webHidden/>
               </w:rPr>
-              <w:instrText xml:space="preserve"> PAGEREF _Toc426453559 \h </w:instrText>
+              <w:instrText xml:space="preserve"> PAGEREF _Toc430172005 \h </w:instrText>
             </w:r>
             <w:r>
               <w:rPr>
@@ -1760,7 +1750,7 @@
               <w:lang w:val="en-US" w:eastAsia="en-US"/>
             </w:rPr>
           </w:pPr>
-          <w:hyperlink w:anchor="_Toc426453560" w:history="1">
+          <w:hyperlink w:anchor="_Toc430172006" w:history="1">
             <w:r>
               <w:rPr>
                 <w:rStyle w:val="Hyperlink"/>
@@ -1783,7 +1773,7 @@
               <w:rPr>
                 <w:webHidden/>
               </w:rPr>
-              <w:instrText xml:space="preserve"> PAGEREF _Toc426453560 \h </w:instrText>
+              <w:instrText xml:space="preserve"> PAGEREF _Toc430172006 \h </w:instrText>
             </w:r>
             <w:r>
               <w:rPr>
@@ -1823,7 +1813,7 @@
               <w:lang w:val="en-US" w:eastAsia="en-US"/>
             </w:rPr>
           </w:pPr>
-          <w:hyperlink w:anchor="_Toc426453561" w:history="1">
+          <w:hyperlink w:anchor="_Toc430172007" w:history="1">
             <w:r>
               <w:rPr>
                 <w:rStyle w:val="Hyperlink"/>
@@ -1846,7 +1836,7 @@
               <w:rPr>
                 <w:webHidden/>
               </w:rPr>
-              <w:instrText xml:space="preserve"> PAGEREF _Toc426453561 \h </w:instrText>
+              <w:instrText xml:space="preserve"> PAGEREF _Toc430172007 \h </w:instrText>
             </w:r>
             <w:r>
               <w:rPr>
@@ -1886,7 +1876,7 @@
               <w:lang w:val="en-US" w:eastAsia="en-US"/>
             </w:rPr>
           </w:pPr>
-          <w:hyperlink w:anchor="_Toc426453562" w:history="1">
+          <w:hyperlink w:anchor="_Toc430172008" w:history="1">
             <w:r>
               <w:rPr>
                 <w:rStyle w:val="Hyperlink"/>
@@ -1909,7 +1899,7 @@
               <w:rPr>
                 <w:webHidden/>
               </w:rPr>
-              <w:instrText xml:space="preserve"> PAGEREF _Toc426453562 \h </w:instrText>
+              <w:instrText xml:space="preserve"> PAGEREF _Toc430172008 \h </w:instrText>
             </w:r>
             <w:r>
               <w:rPr>
@@ -1949,7 +1939,7 @@
               <w:lang w:val="en-US" w:eastAsia="en-US"/>
             </w:rPr>
           </w:pPr>
-          <w:hyperlink w:anchor="_Toc426453563" w:history="1">
+          <w:hyperlink w:anchor="_Toc430172009" w:history="1">
             <w:r>
               <w:rPr>
                 <w:rStyle w:val="Hyperlink"/>
@@ -1972,7 +1962,7 @@
               <w:rPr>
                 <w:webHidden/>
               </w:rPr>
-              <w:instrText xml:space="preserve"> PAGEREF _Toc426453563 \h </w:instrText>
+              <w:instrText xml:space="preserve"> PAGEREF _Toc430172009 \h </w:instrText>
             </w:r>
             <w:r>
               <w:rPr>
@@ -2012,7 +2002,7 @@
               <w:lang w:val="en-US" w:eastAsia="en-US"/>
             </w:rPr>
           </w:pPr>
-          <w:hyperlink w:anchor="_Toc426453564" w:history="1">
+          <w:hyperlink w:anchor="_Toc430172010" w:history="1">
             <w:r>
               <w:rPr>
                 <w:rStyle w:val="Hyperlink"/>
@@ -2035,7 +2025,7 @@
               <w:rPr>
                 <w:webHidden/>
               </w:rPr>
-              <w:instrText xml:space="preserve"> PAGEREF _Toc426453564 \h </w:instrText>
+              <w:instrText xml:space="preserve"> PAGEREF _Toc430172010 \h </w:instrText>
             </w:r>
             <w:r>
               <w:rPr>
@@ -2086,8 +2076,8 @@
       <w:pPr>
         <w:pStyle w:val="ITEAHeading1"/>
       </w:pPr>
-      <w:bookmarkStart w:id="16" w:name="_Toc417308508"/>
-      <w:bookmarkStart w:id="17" w:name="_Toc426453554"/>
+      <w:bookmarkStart w:id="17" w:name="_Toc417308508"/>
+      <w:bookmarkStart w:id="18" w:name="_Toc430172000"/>
       <w:bookmarkEnd w:id="10"/>
       <w:bookmarkEnd w:id="11"/>
       <w:bookmarkEnd w:id="12"/>
@@ -2098,8 +2088,8 @@
         <w:lastRenderedPageBreak/>
         <w:t>Introduction</w:t>
       </w:r>
-      <w:bookmarkEnd w:id="16"/>
       <w:bookmarkEnd w:id="17"/>
+      <w:bookmarkEnd w:id="18"/>
     </w:p>
     <w:p>
       <w:pPr>
@@ -2113,13 +2103,13 @@
       <w:pPr>
         <w:pStyle w:val="ITEAHeading2"/>
       </w:pPr>
-      <w:bookmarkStart w:id="18" w:name="_Toc417308509"/>
-      <w:bookmarkStart w:id="19" w:name="_Toc426453555"/>
+      <w:bookmarkStart w:id="19" w:name="_Toc417308509"/>
+      <w:bookmarkStart w:id="20" w:name="_Toc430172001"/>
       <w:r>
         <w:t>Role of the deliverable</w:t>
       </w:r>
-      <w:bookmarkEnd w:id="18"/>
       <w:bookmarkEnd w:id="19"/>
+      <w:bookmarkEnd w:id="20"/>
       <w:r>
         <w:t xml:space="preserve"> </w:t>
       </w:r>
@@ -2221,16 +2211,16 @@
       <w:pPr>
         <w:pStyle w:val="ITEAHeading2"/>
       </w:pPr>
-      <w:bookmarkStart w:id="20" w:name="_Toc417385332"/>
-      <w:bookmarkStart w:id="21" w:name="_Toc426453556"/>
+      <w:bookmarkStart w:id="21" w:name="_Toc417385332"/>
+      <w:bookmarkStart w:id="22" w:name="_Toc430172002"/>
       <w:r>
         <w:t xml:space="preserve">The List of </w:t>
       </w:r>
-      <w:bookmarkEnd w:id="20"/>
+      <w:bookmarkEnd w:id="21"/>
       <w:r>
         <w:t>Technical Work Packages</w:t>
       </w:r>
-      <w:bookmarkEnd w:id="21"/>
+      <w:bookmarkEnd w:id="22"/>
     </w:p>
     <w:tbl>
       <w:tblPr>
@@ -2513,13 +2503,13 @@
       <w:pPr>
         <w:pStyle w:val="ITEAHeading2"/>
       </w:pPr>
-      <w:bookmarkStart w:id="22" w:name="_Toc417308510"/>
-      <w:bookmarkStart w:id="23" w:name="_Toc426453557"/>
+      <w:bookmarkStart w:id="23" w:name="_Toc417308510"/>
+      <w:bookmarkStart w:id="24" w:name="_Toc430172003"/>
       <w:r>
         <w:t>Structure of the document</w:t>
       </w:r>
-      <w:bookmarkEnd w:id="22"/>
       <w:bookmarkEnd w:id="23"/>
+      <w:bookmarkEnd w:id="24"/>
     </w:p>
     <w:p>
       <w:pPr>
@@ -2561,8 +2551,8 @@
       <w:r>
         <w:t>Chapter 3 reviews the model transformation approaches in different groups and for various uses which are available a</w:t>
       </w:r>
-      <w:bookmarkStart w:id="24" w:name="j"/>
-      <w:bookmarkEnd w:id="24"/>
+      <w:bookmarkStart w:id="25" w:name="j"/>
+      <w:bookmarkEnd w:id="25"/>
       <w:r>
         <w:t>s the state-of-the-technology.</w:t>
       </w:r>
@@ -2634,13 +2624,13 @@
       <w:pPr>
         <w:pStyle w:val="ITEAHeading2"/>
       </w:pPr>
-      <w:bookmarkStart w:id="25" w:name="_Toc417308511"/>
-      <w:bookmarkStart w:id="26" w:name="_Toc426453558"/>
+      <w:bookmarkStart w:id="26" w:name="_Toc417308511"/>
+      <w:bookmarkStart w:id="27" w:name="_Toc430172004"/>
       <w:r>
         <w:t>Terms, abbreviations and definitions</w:t>
       </w:r>
-      <w:bookmarkEnd w:id="25"/>
       <w:bookmarkEnd w:id="26"/>
+      <w:bookmarkEnd w:id="27"/>
     </w:p>
     <w:tbl>
       <w:tblPr>
@@ -3107,11 +3097,11 @@
       <w:pPr>
         <w:pStyle w:val="ITEAHeading2"/>
       </w:pPr>
-      <w:bookmarkStart w:id="27" w:name="_Toc426453559"/>
+      <w:bookmarkStart w:id="28" w:name="_Toc430172005"/>
       <w:r>
         <w:t>Disclaimer</w:t>
       </w:r>
-      <w:bookmarkEnd w:id="27"/>
+      <w:bookmarkEnd w:id="28"/>
     </w:p>
     <w:p>
       <w:pPr>
@@ -3160,12 +3150,12 @@
       <w:pPr>
         <w:pStyle w:val="ITEAHeading1"/>
       </w:pPr>
-      <w:bookmarkStart w:id="28" w:name="_Toc426453560"/>
+      <w:bookmarkStart w:id="29" w:name="_Toc430172006"/>
       <w:r>
         <w:lastRenderedPageBreak/>
         <w:t>Preliminary</w:t>
       </w:r>
-      <w:bookmarkEnd w:id="28"/>
+      <w:bookmarkEnd w:id="29"/>
     </w:p>
     <w:p>
       <w:pPr>
@@ -4446,7 +4436,7 @@
           <w:lang w:val="en-US" w:eastAsia="en-US"/>
         </w:rPr>
       </w:pPr>
-      <w:bookmarkStart w:id="29" w:name="_Ref425425927"/>
+      <w:bookmarkStart w:id="30" w:name="_Ref425425927"/>
       <w:r>
         <w:rPr>
           <w:color w:val="auto"/>
@@ -4484,7 +4474,7 @@
         </w:rPr>
         <w:fldChar w:fldCharType="end"/>
       </w:r>
-      <w:bookmarkEnd w:id="29"/>
+      <w:bookmarkEnd w:id="30"/>
       <w:r>
         <w:rPr>
           <w:color w:val="auto"/>
@@ -4993,7 +4983,7 @@
       <w:pPr>
         <w:pStyle w:val="ITEAHeading1"/>
       </w:pPr>
-      <w:bookmarkStart w:id="30" w:name="_Toc426453561"/>
+      <w:bookmarkStart w:id="31" w:name="_Toc430172007"/>
       <w:r>
         <w:lastRenderedPageBreak/>
         <w:t>Transformation Languages</w:t>
@@ -5001,7 +4991,7 @@
       <w:r>
         <w:t>, Tools, and Technologies</w:t>
       </w:r>
-      <w:bookmarkEnd w:id="30"/>
+      <w:bookmarkEnd w:id="31"/>
     </w:p>
     <w:p>
       <w:pPr>
@@ -5457,8 +5447,17 @@
           <w:sz w:val="22"/>
           <w:szCs w:val="28"/>
         </w:rPr>
-        <w:t xml:space="preserve"> is a model transformation language and toolkit developed and maintained by OBEO and INRIA-AtlanMod</w:t>
-      </w:r>
+        <w:t xml:space="preserve"> is a model transformation language and toolkit developed and maintained by OBEO and INRIA-</w:t>
+      </w:r>
+      <w:proofErr w:type="spellStart"/>
+      <w:r>
+        <w:rPr>
+          <w:sz w:val="22"/>
+          <w:szCs w:val="28"/>
+        </w:rPr>
+        <w:t>AtlanMod</w:t>
+      </w:r>
+      <w:proofErr w:type="spellEnd"/>
       <w:r>
         <w:rPr>
           <w:sz w:val="22"/>
@@ -5525,7 +5524,23 @@
           <w:sz w:val="22"/>
           <w:szCs w:val="28"/>
         </w:rPr>
-        <w:t xml:space="preserve">. It was initiated by the AtlanMod team (previously called ATLAS Group). In the field of Model-Driven Engineering (MDE), ATL provides ways to produce a set of target models from a set of source models. Released under the terms of the Eclipse Public License, ATL is an M2M (Eclipse) component, inside of the Eclipse </w:t>
+        <w:t xml:space="preserve">. It was initiated by the </w:t>
+      </w:r>
+      <w:proofErr w:type="spellStart"/>
+      <w:r>
+        <w:rPr>
+          <w:sz w:val="22"/>
+          <w:szCs w:val="28"/>
+        </w:rPr>
+        <w:t>AtlanMod</w:t>
+      </w:r>
+      <w:proofErr w:type="spellEnd"/>
+      <w:r>
+        <w:rPr>
+          <w:sz w:val="22"/>
+          <w:szCs w:val="28"/>
+        </w:rPr>
+        <w:t xml:space="preserve"> team (previously called ATLAS Group). In the field of Model-Driven Engineering (MDE), ATL provides ways to produce a set of target models from a set of source models. Released under the terms of the Eclipse Public License, ATL is an M2M (Eclipse) component, inside of the Eclipse </w:t>
       </w:r>
       <w:r>
         <w:rPr>
@@ -5626,7 +5641,25 @@
           <w:szCs w:val="28"/>
           <w:lang w:bidi="fa-IR"/>
         </w:rPr>
-        <w:t xml:space="preserve"> is a bidirectional model transformation language specifically designed to support non-bijective transformations and change propagation </w:t>
+        <w:t xml:space="preserve"> is a bidirectional model transformation language specifically designed to support non-</w:t>
+      </w:r>
+      <w:proofErr w:type="spellStart"/>
+      <w:r>
+        <w:rPr>
+          <w:sz w:val="22"/>
+          <w:szCs w:val="28"/>
+          <w:lang w:bidi="fa-IR"/>
+        </w:rPr>
+        <w:t>bijective</w:t>
+      </w:r>
+      <w:proofErr w:type="spellEnd"/>
+      <w:r>
+        <w:rPr>
+          <w:sz w:val="22"/>
+          <w:szCs w:val="28"/>
+          <w:lang w:bidi="fa-IR"/>
+        </w:rPr>
+        <w:t xml:space="preserve"> transformations and change propagation </w:t>
       </w:r>
       <w:r>
         <w:rPr>
@@ -5727,7 +5760,25 @@
           <w:szCs w:val="28"/>
           <w:lang w:bidi="fa-IR"/>
         </w:rPr>
-        <w:t xml:space="preserve"> for managing both the consistency and synchronization of two or more related models. However, while non-bijectivity in bidirectional transformations is considered relevant, most of the languages lack of a common understanding of its semantic implications hampering their applicability in practice.</w:t>
+        <w:t xml:space="preserve"> for managing both the consistency and synchronization of two or more related models. However, while non-</w:t>
+      </w:r>
+      <w:proofErr w:type="spellStart"/>
+      <w:r>
+        <w:rPr>
+          <w:sz w:val="22"/>
+          <w:szCs w:val="28"/>
+          <w:lang w:bidi="fa-IR"/>
+        </w:rPr>
+        <w:t>bijectivity</w:t>
+      </w:r>
+      <w:proofErr w:type="spellEnd"/>
+      <w:r>
+        <w:rPr>
+          <w:sz w:val="22"/>
+          <w:szCs w:val="28"/>
+          <w:lang w:bidi="fa-IR"/>
+        </w:rPr>
+        <w:t xml:space="preserve"> in bidirectional transformations is considered relevant, most of the languages lack of a common understanding of its semantic implications hampering their applicability in practice.</w:t>
       </w:r>
     </w:p>
     <w:p>
@@ -5745,7 +5796,25 @@
           <w:szCs w:val="28"/>
           <w:lang w:bidi="fa-IR"/>
         </w:rPr>
-        <w:t>The JTL is a bidirectional model transformation language specifically designed to support non-bijective transformations and change propagation. In particular, the language propagates changes occurring in a model to one or more related models according to the specified transformation regardless of the transformation direction. Additionally, whenever manual modifications let a model be non-reachable anymore by a transformation, the closest model which approximate the ideal source one is inferred. The language semantics is also presented and its expressivity and applicability are validated against a reference benchmark. JTL is embedded in a framework available on the Eclipse platform which aims to facilitate the use of the approach, especially in the definition of model transformations.</w:t>
+        <w:t>The JTL is a bidirectional model transformation language specifically designed to support non-</w:t>
+      </w:r>
+      <w:proofErr w:type="spellStart"/>
+      <w:r>
+        <w:rPr>
+          <w:sz w:val="22"/>
+          <w:szCs w:val="28"/>
+          <w:lang w:bidi="fa-IR"/>
+        </w:rPr>
+        <w:t>bijective</w:t>
+      </w:r>
+      <w:proofErr w:type="spellEnd"/>
+      <w:r>
+        <w:rPr>
+          <w:sz w:val="22"/>
+          <w:szCs w:val="28"/>
+          <w:lang w:bidi="fa-IR"/>
+        </w:rPr>
+        <w:t xml:space="preserve"> transformations and change propagation. In particular, the language propagates changes occurring in a model to one or more related models according to the specified transformation regardless of the transformation direction. Additionally, whenever manual modifications let a model be non-reachable anymore by a transformation, the closest model which approximate the ideal source one is inferred. The language semantics is also presented and its expressivity and applicability are validated against a reference benchmark. JTL is embedded in a framework available on the Eclipse platform which aims to facilitate the use of the approach, especially in the definition of model transformations.</w:t>
       </w:r>
     </w:p>
     <w:p>
@@ -6013,6 +6082,7 @@
           <w:lang w:bidi="fa-IR"/>
         </w:rPr>
       </w:pPr>
+      <w:proofErr w:type="spellStart"/>
       <w:r>
         <w:rPr>
           <w:b/>
@@ -6021,7 +6091,18 @@
           <w:szCs w:val="28"/>
           <w:lang w:bidi="fa-IR"/>
         </w:rPr>
-        <w:t xml:space="preserve">Kermeta: </w:t>
+        <w:t>Kermeta</w:t>
+      </w:r>
+      <w:proofErr w:type="spellEnd"/>
+      <w:r>
+        <w:rPr>
+          <w:b/>
+          <w:bCs/>
+          <w:sz w:val="22"/>
+          <w:szCs w:val="28"/>
+          <w:lang w:bidi="fa-IR"/>
+        </w:rPr>
+        <w:t xml:space="preserve">: </w:t>
       </w:r>
     </w:p>
     <w:p>
@@ -6039,7 +6120,61 @@
           <w:szCs w:val="28"/>
           <w:lang w:bidi="fa-IR"/>
         </w:rPr>
-        <w:t xml:space="preserve">The Kermeta language was initiated by Franck Fleurey in 2005 within the Triskell team of IRISA (gathering researchers of the INRIA, CNRS, INSA and the University of Rennes </w:t>
+        <w:t xml:space="preserve">The </w:t>
+      </w:r>
+      <w:proofErr w:type="spellStart"/>
+      <w:r>
+        <w:rPr>
+          <w:sz w:val="22"/>
+          <w:szCs w:val="28"/>
+          <w:lang w:bidi="fa-IR"/>
+        </w:rPr>
+        <w:t>Kermeta</w:t>
+      </w:r>
+      <w:proofErr w:type="spellEnd"/>
+      <w:r>
+        <w:rPr>
+          <w:sz w:val="22"/>
+          <w:szCs w:val="28"/>
+          <w:lang w:bidi="fa-IR"/>
+        </w:rPr>
+        <w:t xml:space="preserve"> language was initiated by Franck </w:t>
+      </w:r>
+      <w:proofErr w:type="spellStart"/>
+      <w:r>
+        <w:rPr>
+          <w:sz w:val="22"/>
+          <w:szCs w:val="28"/>
+          <w:lang w:bidi="fa-IR"/>
+        </w:rPr>
+        <w:t>Fleurey</w:t>
+      </w:r>
+      <w:proofErr w:type="spellEnd"/>
+      <w:r>
+        <w:rPr>
+          <w:sz w:val="22"/>
+          <w:szCs w:val="28"/>
+          <w:lang w:bidi="fa-IR"/>
+        </w:rPr>
+        <w:t xml:space="preserve"> in 2005 within the </w:t>
+      </w:r>
+      <w:proofErr w:type="spellStart"/>
+      <w:r>
+        <w:rPr>
+          <w:sz w:val="22"/>
+          <w:szCs w:val="28"/>
+          <w:lang w:bidi="fa-IR"/>
+        </w:rPr>
+        <w:t>Triskell</w:t>
+      </w:r>
+      <w:proofErr w:type="spellEnd"/>
+      <w:r>
+        <w:rPr>
+          <w:sz w:val="22"/>
+          <w:szCs w:val="28"/>
+          <w:lang w:bidi="fa-IR"/>
+        </w:rPr>
+        <w:t xml:space="preserve"> team of IRISA (gathering researchers of the INRIA, CNRS, INSA and the University of Rennes </w:t>
       </w:r>
       <w:r>
         <w:rPr>
@@ -6108,14 +6243,32 @@
           <w:szCs w:val="28"/>
           <w:lang w:bidi="fa-IR"/>
         </w:rPr>
-        <w:t>). The Kermeta language borrows concepts from languages such</w:t>
-      </w:r>
+        <w:t xml:space="preserve">). The </w:t>
+      </w:r>
+      <w:proofErr w:type="spellStart"/>
       <w:r>
         <w:rPr>
           <w:sz w:val="22"/>
           <w:szCs w:val="28"/>
           <w:lang w:bidi="fa-IR"/>
         </w:rPr>
+        <w:t>Kermeta</w:t>
+      </w:r>
+      <w:proofErr w:type="spellEnd"/>
+      <w:r>
+        <w:rPr>
+          <w:sz w:val="22"/>
+          <w:szCs w:val="28"/>
+          <w:lang w:bidi="fa-IR"/>
+        </w:rPr>
+        <w:t xml:space="preserve"> language borrows concepts from languages such</w:t>
+      </w:r>
+      <w:r>
+        <w:rPr>
+          <w:sz w:val="22"/>
+          <w:szCs w:val="28"/>
+          <w:lang w:bidi="fa-IR"/>
+        </w:rPr>
         <w:t xml:space="preserve"> as </w:t>
       </w:r>
       <w:r>
@@ -6124,7 +6277,133 @@
           <w:szCs w:val="28"/>
           <w:lang w:bidi="fa-IR"/>
         </w:rPr>
-        <w:t>MOF, OCL and QVT, but also from BasicMTL, a model transformation language implemented in 2004 in the Triskell team by D. Vojtisek and F. Fondement. It is also inspired by the previous experience on MTL, the first transformation language created by Triskell, and by the Xion action language for UML. Kermeta, and its execution platform are available under Eclipse. It is open-source, under the Eclipse Public License.</w:t>
+        <w:t xml:space="preserve">MOF, OCL and QVT, but also from </w:t>
+      </w:r>
+      <w:proofErr w:type="spellStart"/>
+      <w:r>
+        <w:rPr>
+          <w:sz w:val="22"/>
+          <w:szCs w:val="28"/>
+          <w:lang w:bidi="fa-IR"/>
+        </w:rPr>
+        <w:t>BasicMTL</w:t>
+      </w:r>
+      <w:proofErr w:type="spellEnd"/>
+      <w:r>
+        <w:rPr>
+          <w:sz w:val="22"/>
+          <w:szCs w:val="28"/>
+          <w:lang w:bidi="fa-IR"/>
+        </w:rPr>
+        <w:t xml:space="preserve">, a model transformation language implemented in 2004 in the </w:t>
+      </w:r>
+      <w:proofErr w:type="spellStart"/>
+      <w:r>
+        <w:rPr>
+          <w:sz w:val="22"/>
+          <w:szCs w:val="28"/>
+          <w:lang w:bidi="fa-IR"/>
+        </w:rPr>
+        <w:t>Triskell</w:t>
+      </w:r>
+      <w:proofErr w:type="spellEnd"/>
+      <w:r>
+        <w:rPr>
+          <w:sz w:val="22"/>
+          <w:szCs w:val="28"/>
+          <w:lang w:bidi="fa-IR"/>
+        </w:rPr>
+        <w:t xml:space="preserve"> team by D. </w:t>
+      </w:r>
+      <w:proofErr w:type="spellStart"/>
+      <w:r>
+        <w:rPr>
+          <w:sz w:val="22"/>
+          <w:szCs w:val="28"/>
+          <w:lang w:bidi="fa-IR"/>
+        </w:rPr>
+        <w:t>Vojtisek</w:t>
+      </w:r>
+      <w:proofErr w:type="spellEnd"/>
+      <w:r>
+        <w:rPr>
+          <w:sz w:val="22"/>
+          <w:szCs w:val="28"/>
+          <w:lang w:bidi="fa-IR"/>
+        </w:rPr>
+        <w:t xml:space="preserve"> and F. </w:t>
+      </w:r>
+      <w:proofErr w:type="spellStart"/>
+      <w:r>
+        <w:rPr>
+          <w:sz w:val="22"/>
+          <w:szCs w:val="28"/>
+          <w:lang w:bidi="fa-IR"/>
+        </w:rPr>
+        <w:t>Fondement</w:t>
+      </w:r>
+      <w:proofErr w:type="spellEnd"/>
+      <w:r>
+        <w:rPr>
+          <w:sz w:val="22"/>
+          <w:szCs w:val="28"/>
+          <w:lang w:bidi="fa-IR"/>
+        </w:rPr>
+        <w:t xml:space="preserve">. It is also inspired by the previous experience on MTL, the first transformation language created by </w:t>
+      </w:r>
+      <w:proofErr w:type="spellStart"/>
+      <w:r>
+        <w:rPr>
+          <w:sz w:val="22"/>
+          <w:szCs w:val="28"/>
+          <w:lang w:bidi="fa-IR"/>
+        </w:rPr>
+        <w:t>Triskell</w:t>
+      </w:r>
+      <w:proofErr w:type="spellEnd"/>
+      <w:r>
+        <w:rPr>
+          <w:sz w:val="22"/>
+          <w:szCs w:val="28"/>
+          <w:lang w:bidi="fa-IR"/>
+        </w:rPr>
+        <w:t xml:space="preserve">, and by the </w:t>
+      </w:r>
+      <w:proofErr w:type="spellStart"/>
+      <w:r>
+        <w:rPr>
+          <w:sz w:val="22"/>
+          <w:szCs w:val="28"/>
+          <w:lang w:bidi="fa-IR"/>
+        </w:rPr>
+        <w:t>Xion</w:t>
+      </w:r>
+      <w:proofErr w:type="spellEnd"/>
+      <w:r>
+        <w:rPr>
+          <w:sz w:val="22"/>
+          <w:szCs w:val="28"/>
+          <w:lang w:bidi="fa-IR"/>
+        </w:rPr>
+        <w:t xml:space="preserve"> action language for UML. </w:t>
+      </w:r>
+      <w:proofErr w:type="spellStart"/>
+      <w:r>
+        <w:rPr>
+          <w:sz w:val="22"/>
+          <w:szCs w:val="28"/>
+          <w:lang w:bidi="fa-IR"/>
+        </w:rPr>
+        <w:t>Kermeta</w:t>
+      </w:r>
+      <w:proofErr w:type="spellEnd"/>
+      <w:r>
+        <w:rPr>
+          <w:sz w:val="22"/>
+          <w:szCs w:val="28"/>
+          <w:lang w:bidi="fa-IR"/>
+        </w:rPr>
+        <w:t>, and its execution platform are available under Eclipse. It is open-source, under the Eclipse Public License.</w:t>
       </w:r>
     </w:p>
     <w:p>
@@ -6135,13 +6414,23 @@
           <w:szCs w:val="28"/>
         </w:rPr>
       </w:pPr>
+      <w:proofErr w:type="spellStart"/>
       <w:r>
         <w:rPr>
           <w:sz w:val="22"/>
           <w:szCs w:val="28"/>
           <w:lang w:bidi="fa-IR"/>
         </w:rPr>
-        <w:t>Kermeta is a general purpose modelling and programming language</w:t>
+        <w:t>Kermeta</w:t>
+      </w:r>
+      <w:proofErr w:type="spellEnd"/>
+      <w:r>
+        <w:rPr>
+          <w:sz w:val="22"/>
+          <w:szCs w:val="28"/>
+          <w:lang w:bidi="fa-IR"/>
+        </w:rPr>
+        <w:t xml:space="preserve"> is a general purpose modelling and programming language</w:t>
       </w:r>
       <w:r>
         <w:rPr>
@@ -6246,7 +6535,23 @@
           <w:sz w:val="22"/>
           <w:szCs w:val="28"/>
         </w:rPr>
-        <w:t xml:space="preserve">) and dynamic semantic (using operational semantic in the operation of the metamodel). Kermeta uses the object-oriented paradigm like Java or Eiffel. </w:t>
+        <w:t xml:space="preserve">) and dynamic semantic (using operational semantic in the operation of the metamodel). </w:t>
+      </w:r>
+      <w:proofErr w:type="spellStart"/>
+      <w:r>
+        <w:rPr>
+          <w:sz w:val="22"/>
+          <w:szCs w:val="28"/>
+        </w:rPr>
+        <w:t>Kermeta</w:t>
+      </w:r>
+      <w:proofErr w:type="spellEnd"/>
+      <w:r>
+        <w:rPr>
+          <w:sz w:val="22"/>
+          <w:szCs w:val="28"/>
+        </w:rPr>
+        <w:t xml:space="preserve"> uses the object-oriented paradigm like Java or Eiffel. </w:t>
       </w:r>
     </w:p>
     <w:p>
@@ -6258,13 +6563,23 @@
           <w:lang w:bidi="fa-IR"/>
         </w:rPr>
       </w:pPr>
+      <w:proofErr w:type="spellStart"/>
       <w:r>
         <w:rPr>
           <w:sz w:val="22"/>
           <w:szCs w:val="28"/>
           <w:lang w:bidi="fa-IR"/>
         </w:rPr>
-        <w:t xml:space="preserve">Kermeta is a </w:t>
+        <w:t>Kermeta</w:t>
+      </w:r>
+      <w:proofErr w:type="spellEnd"/>
+      <w:r>
+        <w:rPr>
+          <w:sz w:val="22"/>
+          <w:szCs w:val="28"/>
+          <w:lang w:bidi="fa-IR"/>
+        </w:rPr>
+        <w:t xml:space="preserve"> is a </w:t>
       </w:r>
       <w:r>
         <w:rPr>
@@ -6604,20 +6919,30 @@
         </w:rPr>
         <w:t xml:space="preserve">Eclipse has two extension for QVT called </w:t>
       </w:r>
+      <w:proofErr w:type="spellStart"/>
       <w:r>
         <w:rPr>
           <w:sz w:val="22"/>
           <w:szCs w:val="28"/>
           <w:lang w:val="en-US" w:bidi="fa-IR"/>
         </w:rPr>
-        <w:t>QVTd (Declarative)</w:t>
-      </w:r>
+        <w:t>QVTd</w:t>
+      </w:r>
+      <w:proofErr w:type="spellEnd"/>
       <w:r>
         <w:rPr>
           <w:sz w:val="22"/>
           <w:szCs w:val="28"/>
           <w:lang w:val="en-US" w:bidi="fa-IR"/>
         </w:rPr>
+        <w:t xml:space="preserve"> (Declarative)</w:t>
+      </w:r>
+      <w:r>
+        <w:rPr>
+          <w:sz w:val="22"/>
+          <w:szCs w:val="28"/>
+          <w:lang w:val="en-US" w:bidi="fa-IR"/>
+        </w:rPr>
         <w:t xml:space="preserve"> and</w:t>
       </w:r>
       <w:r>
@@ -6626,14 +6951,32 @@
           <w:szCs w:val="28"/>
           <w:lang w:val="en-US" w:bidi="fa-IR"/>
         </w:rPr>
-        <w:t xml:space="preserve"> QVTo (Operational/Procedural)</w:t>
-      </w:r>
+        <w:t xml:space="preserve"> </w:t>
+      </w:r>
+      <w:proofErr w:type="spellStart"/>
       <w:r>
         <w:rPr>
           <w:sz w:val="22"/>
           <w:szCs w:val="28"/>
           <w:lang w:val="en-US" w:bidi="fa-IR"/>
         </w:rPr>
+        <w:t>QVTo</w:t>
+      </w:r>
+      <w:proofErr w:type="spellEnd"/>
+      <w:r>
+        <w:rPr>
+          <w:sz w:val="22"/>
+          <w:szCs w:val="28"/>
+          <w:lang w:val="en-US" w:bidi="fa-IR"/>
+        </w:rPr>
+        <w:t xml:space="preserve"> (Operational/Procedural)</w:t>
+      </w:r>
+      <w:r>
+        <w:rPr>
+          <w:sz w:val="22"/>
+          <w:szCs w:val="28"/>
+          <w:lang w:val="en-US" w:bidi="fa-IR"/>
+        </w:rPr>
         <w:t xml:space="preserve">. </w:t>
       </w:r>
       <w:r>
@@ -6658,7 +7001,25 @@
           <w:szCs w:val="28"/>
           <w:lang w:val="en-US" w:bidi="fa-IR"/>
         </w:rPr>
-        <w:t>A high level overview of the QVT Operational language is available as a presentation from EclipseCon 2008, Model Transformation with Operational QVT.</w:t>
+        <w:t xml:space="preserve">A high level overview of the QVT Operational language is available as a presentation from </w:t>
+      </w:r>
+      <w:proofErr w:type="spellStart"/>
+      <w:r>
+        <w:rPr>
+          <w:sz w:val="22"/>
+          <w:szCs w:val="28"/>
+          <w:lang w:val="en-US" w:bidi="fa-IR"/>
+        </w:rPr>
+        <w:t>EclipseCon</w:t>
+      </w:r>
+      <w:proofErr w:type="spellEnd"/>
+      <w:r>
+        <w:rPr>
+          <w:sz w:val="22"/>
+          <w:szCs w:val="28"/>
+          <w:lang w:val="en-US" w:bidi="fa-IR"/>
+        </w:rPr>
+        <w:t xml:space="preserve"> 2008, Model Transformation with Operational QVT.</w:t>
       </w:r>
     </w:p>
     <w:p>
@@ -7083,6 +7444,7 @@
           <w:lang w:val="en-US"/>
         </w:rPr>
       </w:pPr>
+      <w:proofErr w:type="spellStart"/>
       <w:r>
         <w:rPr>
           <w:b/>
@@ -7092,6 +7454,7 @@
         </w:rPr>
         <w:t>Acceleo</w:t>
       </w:r>
+      <w:proofErr w:type="spellEnd"/>
       <w:r>
         <w:rPr>
           <w:b/>
@@ -7187,12 +7550,37 @@
           <w:szCs w:val="28"/>
         </w:rPr>
       </w:pPr>
-      <w:r>
-        <w:rPr>
-          <w:sz w:val="22"/>
-          <w:szCs w:val="28"/>
-        </w:rPr>
-        <w:t>Acceleo is a pragmatic implementation of the Object Management Group (OMG) MOF Model to Text Language (MTL) standard. It is very easy to get started and understand the basic principles of model to text transformation with Acceleo. It is the result of R&amp;D in the French company Obeo</w:t>
+      <w:proofErr w:type="spellStart"/>
+      <w:r>
+        <w:rPr>
+          <w:sz w:val="22"/>
+          <w:szCs w:val="28"/>
+        </w:rPr>
+        <w:t>Acceleo</w:t>
+      </w:r>
+      <w:proofErr w:type="spellEnd"/>
+      <w:r>
+        <w:rPr>
+          <w:sz w:val="22"/>
+          <w:szCs w:val="28"/>
+        </w:rPr>
+        <w:t xml:space="preserve"> is a pragmatic implementation of the Object Management Group (OMG) MOF Model to Text Language (MTL) standard. It is very easy to get started and understand the basic principles of model to text transformation with </w:t>
+      </w:r>
+      <w:proofErr w:type="spellStart"/>
+      <w:r>
+        <w:rPr>
+          <w:sz w:val="22"/>
+          <w:szCs w:val="28"/>
+        </w:rPr>
+        <w:t>Acceleo</w:t>
+      </w:r>
+      <w:proofErr w:type="spellEnd"/>
+      <w:r>
+        <w:rPr>
+          <w:sz w:val="22"/>
+          <w:szCs w:val="28"/>
+        </w:rPr>
+        <w:t>. It is the result of R&amp;D in the French company Obeo</w:t>
       </w:r>
       <w:r>
         <w:rPr>
@@ -7339,21 +7727,53 @@
           <w:sz w:val="22"/>
           <w:szCs w:val="28"/>
         </w:rPr>
-        <w:t xml:space="preserve"> within the Eclipse M2T project, Acceleo 3, combines tooling, simple syntax and efficient code generation.</w:t>
-      </w:r>
-      <w:r>
-        <w:rPr>
-          <w:sz w:val="22"/>
-          <w:szCs w:val="28"/>
-        </w:rPr>
-        <w:t xml:space="preserve"> </w:t>
-      </w:r>
-      <w:r>
-        <w:rPr>
-          <w:sz w:val="22"/>
-          <w:szCs w:val="28"/>
-        </w:rPr>
-        <w:t xml:space="preserve">The Acceleo generation module Editor supports the user with the features </w:t>
+        <w:t xml:space="preserve"> within the Eclipse M2T project, </w:t>
+      </w:r>
+      <w:proofErr w:type="spellStart"/>
+      <w:r>
+        <w:rPr>
+          <w:sz w:val="22"/>
+          <w:szCs w:val="28"/>
+        </w:rPr>
+        <w:t>Acceleo</w:t>
+      </w:r>
+      <w:proofErr w:type="spellEnd"/>
+      <w:r>
+        <w:rPr>
+          <w:sz w:val="22"/>
+          <w:szCs w:val="28"/>
+        </w:rPr>
+        <w:t xml:space="preserve"> 3, combines tooling, simple syntax and efficient code generation.</w:t>
+      </w:r>
+      <w:r>
+        <w:rPr>
+          <w:sz w:val="22"/>
+          <w:szCs w:val="28"/>
+        </w:rPr>
+        <w:t xml:space="preserve"> </w:t>
+      </w:r>
+      <w:r>
+        <w:rPr>
+          <w:sz w:val="22"/>
+          <w:szCs w:val="28"/>
+        </w:rPr>
+        <w:t xml:space="preserve">The </w:t>
+      </w:r>
+      <w:proofErr w:type="spellStart"/>
+      <w:r>
+        <w:rPr>
+          <w:sz w:val="22"/>
+          <w:szCs w:val="28"/>
+        </w:rPr>
+        <w:t>Acceleo</w:t>
+      </w:r>
+      <w:proofErr w:type="spellEnd"/>
+      <w:r>
+        <w:rPr>
+          <w:sz w:val="22"/>
+          <w:szCs w:val="28"/>
+        </w:rPr>
+        <w:t xml:space="preserve"> generation module Editor supports the user with the features </w:t>
       </w:r>
       <w:r>
         <w:rPr>
@@ -7436,6 +7856,7 @@
           <w:szCs w:val="28"/>
         </w:rPr>
       </w:pPr>
+      <w:proofErr w:type="spellStart"/>
       <w:r>
         <w:rPr>
           <w:b/>
@@ -7454,6 +7875,7 @@
         </w:rPr>
         <w:t>tend</w:t>
       </w:r>
+      <w:proofErr w:type="spellEnd"/>
       <w:r>
         <w:rPr>
           <w:b/>
@@ -7571,12 +7993,37 @@
           <w:szCs w:val="28"/>
         </w:rPr>
       </w:pPr>
-      <w:r>
-        <w:rPr>
-          <w:sz w:val="22"/>
-          <w:szCs w:val="28"/>
-        </w:rPr>
-        <w:t>Xtend is a statically-typed programming language which translates to comprehensible Java source code. Syntactically and semantically Xtend has its roots in the Java programming language but improves on many aspects such as: Lambda Expressions, Active Annotations, and Template expressions.</w:t>
+      <w:proofErr w:type="spellStart"/>
+      <w:r>
+        <w:rPr>
+          <w:sz w:val="22"/>
+          <w:szCs w:val="28"/>
+        </w:rPr>
+        <w:t>Xtend</w:t>
+      </w:r>
+      <w:proofErr w:type="spellEnd"/>
+      <w:r>
+        <w:rPr>
+          <w:sz w:val="22"/>
+          <w:szCs w:val="28"/>
+        </w:rPr>
+        <w:t xml:space="preserve"> is a statically-typed programming language which translates to comprehensible Java source code. Syntactically and semantically </w:t>
+      </w:r>
+      <w:proofErr w:type="spellStart"/>
+      <w:r>
+        <w:rPr>
+          <w:sz w:val="22"/>
+          <w:szCs w:val="28"/>
+        </w:rPr>
+        <w:t>Xtend</w:t>
+      </w:r>
+      <w:proofErr w:type="spellEnd"/>
+      <w:r>
+        <w:rPr>
+          <w:sz w:val="22"/>
+          <w:szCs w:val="28"/>
+        </w:rPr>
+        <w:t xml:space="preserve"> has its roots in the Java programming language but improves on many aspects such as: Lambda Expressions, Active Annotations, and Template expressions.</w:t>
       </w:r>
     </w:p>
     <w:p>
@@ -7592,15 +8039,88 @@
           <w:sz w:val="22"/>
           <w:szCs w:val="28"/>
         </w:rPr>
-        <w:t xml:space="preserve">Unlike other JVM languages Xtend has zero interoperability issues with Java: Everything you write interacts with Java exactly as expected. At the same time Xtend is much more concise, readable and expressive. Xtend’s small library is just a thin layer that provides useful utilities and extensions on top of the Java Development Kit (JDK). Of course, you can call Xtend methods from Java, too, in a completely transparent way. Furthermore, </w:t>
-      </w:r>
+        <w:t xml:space="preserve">Unlike other JVM languages </w:t>
+      </w:r>
+      <w:proofErr w:type="spellStart"/>
+      <w:r>
+        <w:rPr>
+          <w:sz w:val="22"/>
+          <w:szCs w:val="28"/>
+        </w:rPr>
+        <w:t>Xtend</w:t>
+      </w:r>
+      <w:proofErr w:type="spellEnd"/>
+      <w:r>
+        <w:rPr>
+          <w:sz w:val="22"/>
+          <w:szCs w:val="28"/>
+        </w:rPr>
+        <w:t xml:space="preserve"> has zero interoperability issues with Java: Everything you write interacts with Java exactly as expected. At the same time </w:t>
+      </w:r>
+      <w:proofErr w:type="spellStart"/>
+      <w:r>
+        <w:rPr>
+          <w:sz w:val="22"/>
+          <w:szCs w:val="28"/>
+        </w:rPr>
+        <w:t>Xtend</w:t>
+      </w:r>
+      <w:proofErr w:type="spellEnd"/>
+      <w:r>
+        <w:rPr>
+          <w:sz w:val="22"/>
+          <w:szCs w:val="28"/>
+        </w:rPr>
+        <w:t xml:space="preserve"> is much more concise, readable and expressive. </w:t>
+      </w:r>
+      <w:proofErr w:type="spellStart"/>
+      <w:r>
+        <w:rPr>
+          <w:sz w:val="22"/>
+          <w:szCs w:val="28"/>
+        </w:rPr>
+        <w:t>Xtend’s</w:t>
+      </w:r>
+      <w:proofErr w:type="spellEnd"/>
+      <w:r>
+        <w:rPr>
+          <w:sz w:val="22"/>
+          <w:szCs w:val="28"/>
+        </w:rPr>
+        <w:t xml:space="preserve"> small library is just a thin layer that provides useful utilities and extensions on top of the Java Development Kit (JDK). Of course, you can call </w:t>
+      </w:r>
+      <w:proofErr w:type="spellStart"/>
+      <w:r>
+        <w:rPr>
+          <w:sz w:val="22"/>
+          <w:szCs w:val="28"/>
+        </w:rPr>
+        <w:t>Xtend</w:t>
+      </w:r>
+      <w:proofErr w:type="spellEnd"/>
+      <w:r>
+        <w:rPr>
+          <w:sz w:val="22"/>
+          <w:szCs w:val="28"/>
+        </w:rPr>
+        <w:t xml:space="preserve"> methods from Java, too, in a completely transparent way. Furthermore, </w:t>
+      </w:r>
+      <w:proofErr w:type="spellStart"/>
       <w:r>
         <w:rPr>
           <w:sz w:val="22"/>
           <w:szCs w:val="28"/>
         </w:rPr>
         <w:lastRenderedPageBreak/>
-        <w:t>Xtend provides a modern Eclipse-based IDE closely integrated with the Eclipse Java Development Tools (JDT), including features like call-hierarchies, rename refactoring, debugging and many more.</w:t>
+        <w:t>Xtend</w:t>
+      </w:r>
+      <w:proofErr w:type="spellEnd"/>
+      <w:r>
+        <w:rPr>
+          <w:sz w:val="22"/>
+          <w:szCs w:val="28"/>
+        </w:rPr>
+        <w:t xml:space="preserve"> provides a modern Eclipse-based IDE closely integrated with the Eclipse Java Development Tools (JDT), including features like call-hierarchies, rename refactoring, debugging and many more.</w:t>
       </w:r>
     </w:p>
     <w:p>
@@ -7846,7 +8366,39 @@
           <w:sz w:val="22"/>
           <w:szCs w:val="28"/>
         </w:rPr>
-        <w:t>. The framework provides a uniform abstraction layer over different meta-meta-models (e.g. EMF Ecore, Eclipse UML2, JavaBeans, XML Schema etc.). Additionally, it offers a powerful, statically typed expressions language, which is used in the various textual languages.</w:t>
+        <w:t xml:space="preserve">. The framework provides a uniform abstraction layer over different meta-meta-models (e.g. EMF </w:t>
+      </w:r>
+      <w:proofErr w:type="spellStart"/>
+      <w:r>
+        <w:rPr>
+          <w:sz w:val="22"/>
+          <w:szCs w:val="28"/>
+        </w:rPr>
+        <w:t>Ecore</w:t>
+      </w:r>
+      <w:proofErr w:type="spellEnd"/>
+      <w:r>
+        <w:rPr>
+          <w:sz w:val="22"/>
+          <w:szCs w:val="28"/>
+        </w:rPr>
+        <w:t xml:space="preserve">, Eclipse UML2, JavaBeans, </w:t>
+      </w:r>
+      <w:proofErr w:type="gramStart"/>
+      <w:r>
+        <w:rPr>
+          <w:sz w:val="22"/>
+          <w:szCs w:val="28"/>
+        </w:rPr>
+        <w:t>XML</w:t>
+      </w:r>
+      <w:proofErr w:type="gramEnd"/>
+      <w:r>
+        <w:rPr>
+          <w:sz w:val="22"/>
+          <w:szCs w:val="28"/>
+        </w:rPr>
+        <w:t xml:space="preserve"> Schema etc.). Additionally, it offers a powerful, statically typed expressions language, which is used in the various textual languages.</w:t>
       </w:r>
       <w:r>
         <w:rPr>
@@ -8191,6 +8743,7 @@
           <w:lang w:val="en-US"/>
         </w:rPr>
       </w:pPr>
+      <w:proofErr w:type="spellStart"/>
       <w:r>
         <w:rPr>
           <w:b/>
@@ -8201,6 +8754,7 @@
         </w:rPr>
         <w:t>MOFScript</w:t>
       </w:r>
+      <w:proofErr w:type="spellEnd"/>
       <w:r>
         <w:rPr>
           <w:b/>
@@ -8334,7 +8888,23 @@
           <w:sz w:val="22"/>
           <w:szCs w:val="28"/>
         </w:rPr>
-        <w:t>The MOFScript includes tools and frameworks for supporting model to text transformations, e.g., to support generation of implementation code or documentation from models. It should provide a metamodel-agnostic framework that allows usage of any kind of metamodel and its instances for text generation. It also has a language to support the editing, parsing, and execution of transformation rules</w:t>
+        <w:t xml:space="preserve">The </w:t>
+      </w:r>
+      <w:proofErr w:type="spellStart"/>
+      <w:r>
+        <w:rPr>
+          <w:sz w:val="22"/>
+          <w:szCs w:val="28"/>
+        </w:rPr>
+        <w:t>MOFScript</w:t>
+      </w:r>
+      <w:proofErr w:type="spellEnd"/>
+      <w:r>
+        <w:rPr>
+          <w:sz w:val="22"/>
+          <w:szCs w:val="28"/>
+        </w:rPr>
+        <w:t xml:space="preserve"> includes tools and frameworks for supporting model to text transformations, e.g., to support generation of implementation code or documentation from models. It should provide a metamodel-agnostic framework that allows usage of any kind of metamodel and its instances for text generation. It also has a language to support the editing, parsing, and execution of transformation rules</w:t>
       </w:r>
       <w:r>
         <w:rPr>
@@ -8402,7 +8972,23 @@
           <w:sz w:val="22"/>
           <w:szCs w:val="28"/>
         </w:rPr>
-        <w:t xml:space="preserve">. MOFScript </w:t>
+        <w:t xml:space="preserve">. </w:t>
+      </w:r>
+      <w:proofErr w:type="spellStart"/>
+      <w:r>
+        <w:rPr>
+          <w:sz w:val="22"/>
+          <w:szCs w:val="28"/>
+        </w:rPr>
+        <w:t>MOFScript</w:t>
+      </w:r>
+      <w:proofErr w:type="spellEnd"/>
+      <w:r>
+        <w:rPr>
+          <w:sz w:val="22"/>
+          <w:szCs w:val="28"/>
+        </w:rPr>
+        <w:t xml:space="preserve"> </w:t>
       </w:r>
       <w:r>
         <w:rPr>
@@ -8410,7 +8996,23 @@
           <w:szCs w:val="28"/>
         </w:rPr>
         <w:lastRenderedPageBreak/>
-        <w:t xml:space="preserve">covers the aspects needed in the context of text generation in software engineering, e.g.: Generation of text from MOF-based models: The ability to generate text from any MOF-based model (e.g. UML models), Control mechanisms, String manipulation, Output of expressions referencing model elements, Production of output resources (files), and traceability between models and generated text. However it does not support reverse engineering. The MOFScript tool is developed as two main logical architectural parts: tool components and service components (see </w:t>
+        <w:t xml:space="preserve">covers the aspects needed in the context of text generation in software engineering, e.g.: Generation of text from MOF-based models: The ability to generate text from any MOF-based model (e.g. UML models), Control mechanisms, String manipulation, Output of expressions referencing model elements, Production of output resources (files), and traceability between models and generated text. However it does not support reverse engineering. The </w:t>
+      </w:r>
+      <w:proofErr w:type="spellStart"/>
+      <w:r>
+        <w:rPr>
+          <w:sz w:val="22"/>
+          <w:szCs w:val="28"/>
+        </w:rPr>
+        <w:t>MOFScript</w:t>
+      </w:r>
+      <w:proofErr w:type="spellEnd"/>
+      <w:r>
+        <w:rPr>
+          <w:sz w:val="22"/>
+          <w:szCs w:val="28"/>
+        </w:rPr>
+        <w:t xml:space="preserve"> tool is developed as two main logical architectural parts: tool components and service components (see </w:t>
       </w:r>
       <w:r>
         <w:rPr>
@@ -8465,7 +9067,39 @@
           <w:sz w:val="22"/>
           <w:szCs w:val="28"/>
         </w:rPr>
-        <w:t>). The tool components are end user tools that provide the editing capabilities and interaction with the services. The services provide capabilities for parsing, checking, and executing the transformation language. The language is represented by a model (the MOFScript model), an Eclipse Modeling Framework (EMF) model populated by the parser. This model is the basis for semantic checking and execution. The MOFScript tool is implemented as an Eclipse plug-in using the EMF plug-in for handling of models and metamodels.</w:t>
+        <w:t xml:space="preserve">). The tool components are end user tools that provide the editing capabilities and interaction with the services. The services provide capabilities for parsing, checking, and executing the transformation language. The language is represented by a model (the </w:t>
+      </w:r>
+      <w:proofErr w:type="spellStart"/>
+      <w:r>
+        <w:rPr>
+          <w:sz w:val="22"/>
+          <w:szCs w:val="28"/>
+        </w:rPr>
+        <w:t>MOFScript</w:t>
+      </w:r>
+      <w:proofErr w:type="spellEnd"/>
+      <w:r>
+        <w:rPr>
+          <w:sz w:val="22"/>
+          <w:szCs w:val="28"/>
+        </w:rPr>
+        <w:t xml:space="preserve"> model), an Eclipse Modeling Framework (EMF) model populated by the parser. This model is the basis for semantic checking and execution. The </w:t>
+      </w:r>
+      <w:proofErr w:type="spellStart"/>
+      <w:r>
+        <w:rPr>
+          <w:sz w:val="22"/>
+          <w:szCs w:val="28"/>
+        </w:rPr>
+        <w:t>MOFScript</w:t>
+      </w:r>
+      <w:proofErr w:type="spellEnd"/>
+      <w:r>
+        <w:rPr>
+          <w:sz w:val="22"/>
+          <w:szCs w:val="28"/>
+        </w:rPr>
+        <w:t xml:space="preserve"> tool is implemented as an Eclipse plug-in using the EMF plug-in for handling of models and metamodels.</w:t>
       </w:r>
     </w:p>
     <w:p>
@@ -8566,7 +9200,7 @@
           <w:szCs w:val="18"/>
         </w:rPr>
       </w:pPr>
-      <w:bookmarkStart w:id="31" w:name="_Ref425413403"/>
+      <w:bookmarkStart w:id="32" w:name="_Ref425413403"/>
       <w:r>
         <w:rPr>
           <w:color w:val="auto"/>
@@ -8604,7 +9238,7 @@
         </w:rPr>
         <w:fldChar w:fldCharType="end"/>
       </w:r>
-      <w:bookmarkEnd w:id="31"/>
+      <w:bookmarkEnd w:id="32"/>
       <w:r>
         <w:rPr>
           <w:color w:val="auto"/>
@@ -8619,12 +9253,21 @@
         </w:rPr>
         <w:t xml:space="preserve"> </w:t>
       </w:r>
+      <w:proofErr w:type="spellStart"/>
       <w:r>
         <w:rPr>
           <w:color w:val="auto"/>
           <w:lang w:val="en-US"/>
         </w:rPr>
-        <w:t>MOFScript Architecture</w:t>
+        <w:t>MOFScript</w:t>
+      </w:r>
+      <w:proofErr w:type="spellEnd"/>
+      <w:r>
+        <w:rPr>
+          <w:color w:val="auto"/>
+          <w:lang w:val="en-US"/>
+        </w:rPr>
+        <w:t xml:space="preserve"> Architecture</w:t>
       </w:r>
       <w:r>
         <w:rPr>
@@ -8701,8 +9344,25 @@
           <w:sz w:val="22"/>
           <w:szCs w:val="28"/>
         </w:rPr>
-        <w:t xml:space="preserve">The Service Components consist of these component parts: The Model Manager is an EMF-based component which handles management of MOFScript models. The Parser and </w:t>
-      </w:r>
+        <w:t xml:space="preserve">The Service Components consist of these component parts: The Model Manager is an EMF-based component which handles management of </w:t>
+      </w:r>
+      <w:proofErr w:type="spellStart"/>
+      <w:r>
+        <w:rPr>
+          <w:sz w:val="22"/>
+          <w:szCs w:val="28"/>
+        </w:rPr>
+        <w:t>MOFScript</w:t>
+      </w:r>
+      <w:proofErr w:type="spellEnd"/>
+      <w:r>
+        <w:rPr>
+          <w:sz w:val="22"/>
+          <w:szCs w:val="28"/>
+        </w:rPr>
+        <w:t xml:space="preserve"> models. The Parser and </w:t>
+      </w:r>
+      <w:proofErr w:type="spellStart"/>
       <w:r>
         <w:rPr>
           <w:sz w:val="22"/>
@@ -8724,12 +9384,61 @@
         </w:rPr>
         <w:t>r</w:t>
       </w:r>
-      <w:r>
-        <w:rPr>
-          <w:sz w:val="22"/>
-          <w:szCs w:val="28"/>
-        </w:rPr>
-        <w:t xml:space="preserve"> are responsible for parsing textual definitions of MOFScript transformations, and populating a MOFScript model using the Model Manager. The parser is based on antlr. The Semantic Checker provides functionality for checking a transformation’s correctness with respect to validity of the rules called, references to metamodel elements, etc. The Execution Engine handles the execution of a transformation. It interprets a model and produces an output text, typically to a set of output files. The Text Synchroniser handles the traceability between generated text and the original model, aiming to be able to synchronize the text in response to model changes and vice versa.</w:t>
+      <w:proofErr w:type="spellEnd"/>
+      <w:r>
+        <w:rPr>
+          <w:sz w:val="22"/>
+          <w:szCs w:val="28"/>
+        </w:rPr>
+        <w:t xml:space="preserve"> are responsible for parsing textual definitions of </w:t>
+      </w:r>
+      <w:proofErr w:type="spellStart"/>
+      <w:r>
+        <w:rPr>
+          <w:sz w:val="22"/>
+          <w:szCs w:val="28"/>
+        </w:rPr>
+        <w:t>MOFScript</w:t>
+      </w:r>
+      <w:proofErr w:type="spellEnd"/>
+      <w:r>
+        <w:rPr>
+          <w:sz w:val="22"/>
+          <w:szCs w:val="28"/>
+        </w:rPr>
+        <w:t xml:space="preserve"> transformations, and populating a </w:t>
+      </w:r>
+      <w:proofErr w:type="spellStart"/>
+      <w:r>
+        <w:rPr>
+          <w:sz w:val="22"/>
+          <w:szCs w:val="28"/>
+        </w:rPr>
+        <w:t>MOFScript</w:t>
+      </w:r>
+      <w:proofErr w:type="spellEnd"/>
+      <w:r>
+        <w:rPr>
+          <w:sz w:val="22"/>
+          <w:szCs w:val="28"/>
+        </w:rPr>
+        <w:t xml:space="preserve"> model using the Model Manager. The parser is based on </w:t>
+      </w:r>
+      <w:proofErr w:type="spellStart"/>
+      <w:r>
+        <w:rPr>
+          <w:sz w:val="22"/>
+          <w:szCs w:val="28"/>
+        </w:rPr>
+        <w:t>antlr</w:t>
+      </w:r>
+      <w:proofErr w:type="spellEnd"/>
+      <w:r>
+        <w:rPr>
+          <w:sz w:val="22"/>
+          <w:szCs w:val="28"/>
+        </w:rPr>
+        <w:t>. The Semantic Checker provides functionality for checking a transformation’s correctness with respect to validity of the rules called, references to metamodel elements, etc. The Execution Engine handles the execution of a transformation. It interprets a model and produces an output text, typically to a set of output files. The Text Synchroniser handles the traceability between generated text and the original model, aiming to be able to synchronize the text in response to model changes and vice versa.</w:t>
       </w:r>
     </w:p>
     <w:p>
@@ -8921,6 +9630,7 @@
           <w:lang w:bidi="fa-IR"/>
         </w:rPr>
       </w:pPr>
+      <w:proofErr w:type="spellStart"/>
       <w:r>
         <w:rPr>
           <w:sz w:val="22"/>
@@ -8929,6 +9639,7 @@
         </w:rPr>
         <w:t>GReAT</w:t>
       </w:r>
+      <w:proofErr w:type="spellEnd"/>
       <w:r>
         <w:rPr>
           <w:sz w:val="22"/>
@@ -9113,22 +9824,40 @@
           <w:szCs w:val="28"/>
           <w:lang w:bidi="fa-IR"/>
         </w:rPr>
-        <w:t>ing and Transformation (GReAT)</w:t>
-      </w:r>
+        <w:t>ing and Transformation (</w:t>
+      </w:r>
+      <w:proofErr w:type="spellStart"/>
       <w:r>
         <w:rPr>
           <w:sz w:val="22"/>
           <w:szCs w:val="28"/>
           <w:lang w:bidi="fa-IR"/>
         </w:rPr>
-        <w:t xml:space="preserve"> </w:t>
-      </w:r>
+        <w:t>GReAT</w:t>
+      </w:r>
+      <w:proofErr w:type="spellEnd"/>
       <w:r>
         <w:rPr>
           <w:sz w:val="22"/>
           <w:szCs w:val="28"/>
           <w:lang w:bidi="fa-IR"/>
         </w:rPr>
+        <w:t>)</w:t>
+      </w:r>
+      <w:r>
+        <w:rPr>
+          <w:sz w:val="22"/>
+          <w:szCs w:val="28"/>
+          <w:lang w:bidi="fa-IR"/>
+        </w:rPr>
+        <w:t xml:space="preserve"> </w:t>
+      </w:r>
+      <w:r>
+        <w:rPr>
+          <w:sz w:val="22"/>
+          <w:szCs w:val="28"/>
+          <w:lang w:bidi="fa-IR"/>
+        </w:rPr>
         <w:t>language is a graphical language for the specification of graph</w:t>
       </w:r>
       <w:r>
@@ -9243,6 +9972,7 @@
         </w:rPr>
         <w:t xml:space="preserve"> </w:t>
       </w:r>
+      <w:proofErr w:type="spellStart"/>
       <w:r>
         <w:rPr>
           <w:sz w:val="22"/>
@@ -9257,7 +9987,16 @@
           <w:szCs w:val="28"/>
           <w:lang w:bidi="fa-IR"/>
         </w:rPr>
-        <w:t xml:space="preserve">ReAT is not a standalone tool; rather, </w:t>
+        <w:t>ReAT</w:t>
+      </w:r>
+      <w:proofErr w:type="spellEnd"/>
+      <w:r>
+        <w:rPr>
+          <w:sz w:val="22"/>
+          <w:szCs w:val="28"/>
+          <w:lang w:bidi="fa-IR"/>
+        </w:rPr>
+        <w:t xml:space="preserve"> is not a standalone tool; rather, </w:t>
       </w:r>
       <w:r>
         <w:rPr>
@@ -9345,13 +10084,23 @@
           <w:lang w:bidi="fa-IR"/>
         </w:rPr>
       </w:pPr>
+      <w:proofErr w:type="spellStart"/>
       <w:r>
         <w:rPr>
           <w:sz w:val="22"/>
           <w:szCs w:val="28"/>
           <w:lang w:bidi="fa-IR"/>
         </w:rPr>
-        <w:t xml:space="preserve">Henshin </w:t>
+        <w:t>Henshin</w:t>
+      </w:r>
+      <w:proofErr w:type="spellEnd"/>
+      <w:r>
+        <w:rPr>
+          <w:sz w:val="22"/>
+          <w:szCs w:val="28"/>
+          <w:lang w:bidi="fa-IR"/>
+        </w:rPr>
+        <w:t xml:space="preserve"> </w:t>
       </w:r>
       <w:r>
         <w:rPr>
@@ -9436,7 +10185,25 @@
           <w:szCs w:val="28"/>
           <w:lang w:bidi="fa-IR"/>
         </w:rPr>
-        <w:t xml:space="preserve"> Henshin supports both direct transformations of EMF single model instances (endogenous transformations), and translation of source model instances into a target language (exogenous transformations). It offers features such as </w:t>
+        <w:t xml:space="preserve"> </w:t>
+      </w:r>
+      <w:proofErr w:type="spellStart"/>
+      <w:r>
+        <w:rPr>
+          <w:sz w:val="22"/>
+          <w:szCs w:val="28"/>
+          <w:lang w:bidi="fa-IR"/>
+        </w:rPr>
+        <w:t>Henshin</w:t>
+      </w:r>
+      <w:proofErr w:type="spellEnd"/>
+      <w:r>
+        <w:rPr>
+          <w:sz w:val="22"/>
+          <w:szCs w:val="28"/>
+          <w:lang w:bidi="fa-IR"/>
+        </w:rPr>
+        <w:t xml:space="preserve"> supports both direct transformations of EMF single model instances (endogenous transformations), and translation of source model instances into a target language (exogenous transformations). It offers features such as </w:t>
       </w:r>
       <w:r>
         <w:rPr>
@@ -9516,7 +10283,43 @@
           <w:szCs w:val="28"/>
           <w:lang w:bidi="fa-IR"/>
         </w:rPr>
-        <w:t xml:space="preserve">MOLA (MOdel transformation LAnguage) </w:t>
+        <w:t>MOLA (</w:t>
+      </w:r>
+      <w:proofErr w:type="spellStart"/>
+      <w:r>
+        <w:rPr>
+          <w:sz w:val="22"/>
+          <w:szCs w:val="28"/>
+          <w:lang w:bidi="fa-IR"/>
+        </w:rPr>
+        <w:t>MOdel</w:t>
+      </w:r>
+      <w:proofErr w:type="spellEnd"/>
+      <w:r>
+        <w:rPr>
+          <w:sz w:val="22"/>
+          <w:szCs w:val="28"/>
+          <w:lang w:bidi="fa-IR"/>
+        </w:rPr>
+        <w:t xml:space="preserve"> transformation </w:t>
+      </w:r>
+      <w:proofErr w:type="spellStart"/>
+      <w:r>
+        <w:rPr>
+          <w:sz w:val="22"/>
+          <w:szCs w:val="28"/>
+          <w:lang w:bidi="fa-IR"/>
+        </w:rPr>
+        <w:t>LAnguage</w:t>
+      </w:r>
+      <w:proofErr w:type="spellEnd"/>
+      <w:r>
+        <w:rPr>
+          <w:sz w:val="22"/>
+          <w:szCs w:val="28"/>
+          <w:lang w:bidi="fa-IR"/>
+        </w:rPr>
+        <w:t xml:space="preserve">) </w:t>
       </w:r>
       <w:r>
         <w:rPr>
@@ -9611,13 +10414,23 @@
           <w:lang w:bidi="fa-IR"/>
         </w:rPr>
       </w:pPr>
+      <w:proofErr w:type="spellStart"/>
       <w:r>
         <w:rPr>
           <w:sz w:val="22"/>
           <w:szCs w:val="28"/>
           <w:lang w:bidi="fa-IR"/>
         </w:rPr>
-        <w:t xml:space="preserve">SiTra </w:t>
+        <w:t>SiTra</w:t>
+      </w:r>
+      <w:proofErr w:type="spellEnd"/>
+      <w:r>
+        <w:rPr>
+          <w:sz w:val="22"/>
+          <w:szCs w:val="28"/>
+          <w:lang w:bidi="fa-IR"/>
+        </w:rPr>
+        <w:t xml:space="preserve"> </w:t>
       </w:r>
       <w:r>
         <w:rPr>
@@ -9696,22 +10509,50 @@
         </w:rPr>
         <w:t xml:space="preserve">. </w:t>
       </w:r>
+      <w:proofErr w:type="spellStart"/>
       <w:r>
         <w:rPr>
           <w:sz w:val="22"/>
           <w:szCs w:val="28"/>
           <w:lang w:bidi="fa-IR"/>
         </w:rPr>
-        <w:t xml:space="preserve">SiTra is a simple Java </w:t>
-      </w:r>
+        <w:t>SiTra</w:t>
+      </w:r>
+      <w:proofErr w:type="spellEnd"/>
       <w:r>
         <w:rPr>
           <w:sz w:val="22"/>
           <w:szCs w:val="28"/>
           <w:lang w:bidi="fa-IR"/>
         </w:rPr>
+        <w:t xml:space="preserve"> is a simple Java </w:t>
+      </w:r>
+      <w:r>
+        <w:rPr>
+          <w:sz w:val="22"/>
+          <w:szCs w:val="28"/>
+          <w:lang w:bidi="fa-IR"/>
+        </w:rPr>
         <w:lastRenderedPageBreak/>
-        <w:t xml:space="preserve">library for supporting a programming approach to writing transformations aiming to, firstly use Java for writing transformations, and secondly, to provide a minimal framework for the execution of transformations. SiTra consists of two interfaces and a class that implements a transformation algorithm. The aim is to facilitate a style of programming that incorporates the concept of transformation rules. </w:t>
+        <w:t xml:space="preserve">library for supporting a programming approach to writing transformations aiming to, firstly use Java for writing transformations, and secondly, to provide a minimal framework for the execution of transformations. </w:t>
+      </w:r>
+      <w:proofErr w:type="spellStart"/>
+      <w:r>
+        <w:rPr>
+          <w:sz w:val="22"/>
+          <w:szCs w:val="28"/>
+          <w:lang w:bidi="fa-IR"/>
+        </w:rPr>
+        <w:t>SiTra</w:t>
+      </w:r>
+      <w:proofErr w:type="spellEnd"/>
+      <w:r>
+        <w:rPr>
+          <w:sz w:val="22"/>
+          <w:szCs w:val="28"/>
+          <w:lang w:bidi="fa-IR"/>
+        </w:rPr>
+        <w:t xml:space="preserve"> consists of two interfaces and a class that implements a transformation algorithm. The aim is to facilitate a style of programming that incorporates the concept of transformation rules. </w:t>
       </w:r>
     </w:p>
     <w:p>
@@ -9729,13 +10570,23 @@
           <w:lang w:bidi="fa-IR"/>
         </w:rPr>
       </w:pPr>
+      <w:proofErr w:type="spellStart"/>
       <w:r>
         <w:rPr>
           <w:sz w:val="22"/>
           <w:szCs w:val="28"/>
           <w:lang w:bidi="fa-IR"/>
         </w:rPr>
-        <w:t>Stratego/XT</w:t>
+        <w:t>Stratego</w:t>
+      </w:r>
+      <w:proofErr w:type="spellEnd"/>
+      <w:r>
+        <w:rPr>
+          <w:sz w:val="22"/>
+          <w:szCs w:val="28"/>
+          <w:lang w:bidi="fa-IR"/>
+        </w:rPr>
+        <w:t>/XT</w:t>
       </w:r>
       <w:r>
         <w:rPr>
@@ -9814,13 +10665,59 @@
         </w:rPr>
         <w:t xml:space="preserve">: </w:t>
       </w:r>
+      <w:proofErr w:type="spellStart"/>
       <w:r>
         <w:rPr>
           <w:sz w:val="22"/>
           <w:szCs w:val="28"/>
           <w:lang w:bidi="fa-IR"/>
         </w:rPr>
-        <w:t>Stratego/XT is a language and toolset for constructing stand-alone program transformation systems. It combines the Stratego transformation language with the XT toolset of transformation components, providing a framework for constructing stand-alone program transformation systems. The Stratego language is based on a programming paradigm called strategic term rewriting. It provides rewrite rules for expressing basic transformation steps. The application of these rules can be controlled using strategies, a form of subroutines. The XT toolset provides reusable transformation components and declarative languages for deriving new components, such as parsing grammars using the Modular Syntax Definition Formalism (SDF) and implementing pretty-printing</w:t>
+        <w:t>Stratego</w:t>
+      </w:r>
+      <w:proofErr w:type="spellEnd"/>
+      <w:r>
+        <w:rPr>
+          <w:sz w:val="22"/>
+          <w:szCs w:val="28"/>
+          <w:lang w:bidi="fa-IR"/>
+        </w:rPr>
+        <w:t xml:space="preserve">/XT is a language and toolset for constructing stand-alone program transformation systems. It combines the </w:t>
+      </w:r>
+      <w:proofErr w:type="spellStart"/>
+      <w:r>
+        <w:rPr>
+          <w:sz w:val="22"/>
+          <w:szCs w:val="28"/>
+          <w:lang w:bidi="fa-IR"/>
+        </w:rPr>
+        <w:t>Stratego</w:t>
+      </w:r>
+      <w:proofErr w:type="spellEnd"/>
+      <w:r>
+        <w:rPr>
+          <w:sz w:val="22"/>
+          <w:szCs w:val="28"/>
+          <w:lang w:bidi="fa-IR"/>
+        </w:rPr>
+        <w:t xml:space="preserve"> transformation language with the XT toolset of transformation components, providing a framework for constructing stand-alone program transformation systems. The </w:t>
+      </w:r>
+      <w:proofErr w:type="spellStart"/>
+      <w:r>
+        <w:rPr>
+          <w:sz w:val="22"/>
+          <w:szCs w:val="28"/>
+          <w:lang w:bidi="fa-IR"/>
+        </w:rPr>
+        <w:t>Stratego</w:t>
+      </w:r>
+      <w:proofErr w:type="spellEnd"/>
+      <w:r>
+        <w:rPr>
+          <w:sz w:val="22"/>
+          <w:szCs w:val="28"/>
+          <w:lang w:bidi="fa-IR"/>
+        </w:rPr>
+        <w:t xml:space="preserve"> language is based on a programming paradigm called strategic term rewriting. It provides rewrite rules for expressing basic transformation steps. The application of these rules can be controlled using strategies, a form of subroutines. The XT toolset provides reusable transformation components and declarative languages for deriving new components, such as parsing grammars using the Modular Syntax Definition Formalism (SDF) and implementing pretty-printing</w:t>
       </w:r>
       <w:r>
         <w:rPr>
@@ -9915,6 +10812,7 @@
           <w:lang w:bidi="fa-IR"/>
         </w:rPr>
       </w:pPr>
+      <w:proofErr w:type="spellStart"/>
       <w:r>
         <w:rPr>
           <w:sz w:val="22"/>
@@ -9923,6 +10821,7 @@
         </w:rPr>
         <w:t>Tefkat</w:t>
       </w:r>
+      <w:proofErr w:type="spellEnd"/>
       <w:r>
         <w:rPr>
           <w:sz w:val="22"/>
@@ -10030,7 +10929,25 @@
           <w:szCs w:val="28"/>
           <w:lang w:bidi="fa-IR"/>
         </w:rPr>
-        <w:t>implements a state-of-the-art declarative model transformation language suitable for Model-Driven Development (MDD) and data transformation. It is implemented as an Eclipse plugin that leverages the Eclipse Modelling Framework (EMF) to handle models based on MOF, UML2, and XML Schema. Unlike XSLT, Tefkat has a simple and familiar SQL-like syntax, is specifically designed for writing scalable and re-usable transformation specifications using high-level domain concepts rather than operating directly on XML syntax.</w:t>
+        <w:t xml:space="preserve">implements a state-of-the-art declarative model transformation language suitable for Model-Driven Development (MDD) and data transformation. It is implemented as an Eclipse plugin that leverages the Eclipse Modelling Framework (EMF) to handle models based on MOF, UML2, and XML Schema. Unlike XSLT, </w:t>
+      </w:r>
+      <w:proofErr w:type="spellStart"/>
+      <w:r>
+        <w:rPr>
+          <w:sz w:val="22"/>
+          <w:szCs w:val="28"/>
+          <w:lang w:bidi="fa-IR"/>
+        </w:rPr>
+        <w:t>Tefkat</w:t>
+      </w:r>
+      <w:proofErr w:type="spellEnd"/>
+      <w:r>
+        <w:rPr>
+          <w:sz w:val="22"/>
+          <w:szCs w:val="28"/>
+          <w:lang w:bidi="fa-IR"/>
+        </w:rPr>
+        <w:t xml:space="preserve"> has a simple and familiar SQL-like syntax, is specifically designed for writing scalable and re-usable transformation specifications using high-level domain concepts rather than operating directly on XML syntax.</w:t>
       </w:r>
     </w:p>
     <w:p>
@@ -10383,7 +11300,43 @@
           <w:szCs w:val="28"/>
           <w:lang w:bidi="fa-IR"/>
         </w:rPr>
-        <w:t>The main objective of the VIATRA2 (VIsual Automated model TRAnsformations) framework is to provide a general-purpose support for the entire life-cycle of engineering model transformations including the specification, design, execution, validation and maintenance of transformations within and between various modeling languages and domains.</w:t>
+        <w:t>The main objective of the VIATRA2 (</w:t>
+      </w:r>
+      <w:proofErr w:type="spellStart"/>
+      <w:r>
+        <w:rPr>
+          <w:sz w:val="22"/>
+          <w:szCs w:val="28"/>
+          <w:lang w:bidi="fa-IR"/>
+        </w:rPr>
+        <w:t>VIsual</w:t>
+      </w:r>
+      <w:proofErr w:type="spellEnd"/>
+      <w:r>
+        <w:rPr>
+          <w:sz w:val="22"/>
+          <w:szCs w:val="28"/>
+          <w:lang w:bidi="fa-IR"/>
+        </w:rPr>
+        <w:t xml:space="preserve"> Automated model </w:t>
+      </w:r>
+      <w:proofErr w:type="spellStart"/>
+      <w:r>
+        <w:rPr>
+          <w:sz w:val="22"/>
+          <w:szCs w:val="28"/>
+          <w:lang w:bidi="fa-IR"/>
+        </w:rPr>
+        <w:t>TRAnsformations</w:t>
+      </w:r>
+      <w:proofErr w:type="spellEnd"/>
+      <w:r>
+        <w:rPr>
+          <w:sz w:val="22"/>
+          <w:szCs w:val="28"/>
+          <w:lang w:bidi="fa-IR"/>
+        </w:rPr>
+        <w:t>) framework is to provide a general-purpose support for the entire life-cycle of engineering model transformations including the specification, design, execution, validation and maintenance of transformations within and between various modeling languages and domains.</w:t>
       </w:r>
     </w:p>
     <w:p>
@@ -10420,12 +11373,12 @@
       <w:pPr>
         <w:pStyle w:val="ITEAHeading1"/>
       </w:pPr>
-      <w:bookmarkStart w:id="32" w:name="_Toc426453562"/>
+      <w:bookmarkStart w:id="33" w:name="_Toc430172008"/>
       <w:r>
         <w:lastRenderedPageBreak/>
         <w:t>Comparison</w:t>
       </w:r>
-      <w:bookmarkEnd w:id="32"/>
+      <w:bookmarkEnd w:id="33"/>
     </w:p>
     <w:p>
       <w:pPr>
@@ -11000,8 +11953,19 @@
           <w:sz w:val="22"/>
           <w:szCs w:val="22"/>
         </w:rPr>
-        <w:t>, Kermeta</w:t>
-      </w:r>
+        <w:t xml:space="preserve">, </w:t>
+      </w:r>
+      <w:proofErr w:type="spellStart"/>
+      <w:r>
+        <w:rPr>
+          <w:rFonts w:cs="Arial"/>
+          <w:color w:val="000000"/>
+          <w:sz w:val="22"/>
+          <w:szCs w:val="22"/>
+        </w:rPr>
+        <w:t>Kermeta</w:t>
+      </w:r>
+      <w:proofErr w:type="spellEnd"/>
       <w:r>
         <w:rPr>
           <w:rFonts w:cs="Arial"/>
@@ -11208,7 +12172,27 @@
           <w:sz w:val="22"/>
           <w:szCs w:val="22"/>
         </w:rPr>
-        <w:t>of these languages support transformation of Ecore models</w:t>
+        <w:t xml:space="preserve">of these languages support transformation of </w:t>
+      </w:r>
+      <w:proofErr w:type="spellStart"/>
+      <w:r>
+        <w:rPr>
+          <w:rFonts w:cs="Arial"/>
+          <w:color w:val="000000"/>
+          <w:sz w:val="22"/>
+          <w:szCs w:val="22"/>
+        </w:rPr>
+        <w:t>Ecore</w:t>
+      </w:r>
+      <w:proofErr w:type="spellEnd"/>
+      <w:r>
+        <w:rPr>
+          <w:rFonts w:cs="Arial"/>
+          <w:color w:val="000000"/>
+          <w:sz w:val="22"/>
+          <w:szCs w:val="22"/>
+        </w:rPr>
+        <w:t xml:space="preserve"> models</w:t>
       </w:r>
       <w:r>
         <w:rPr>
@@ -15516,7 +16500,27 @@
           <w:sz w:val="22"/>
           <w:szCs w:val="22"/>
         </w:rPr>
-        <w:t>(i)</w:t>
+        <w:t>(</w:t>
+      </w:r>
+      <w:proofErr w:type="spellStart"/>
+      <w:r>
+        <w:rPr>
+          <w:rFonts w:cs="Arial"/>
+          <w:color w:val="000000"/>
+          <w:sz w:val="22"/>
+          <w:szCs w:val="22"/>
+        </w:rPr>
+        <w:t>i</w:t>
+      </w:r>
+      <w:proofErr w:type="spellEnd"/>
+      <w:r>
+        <w:rPr>
+          <w:rFonts w:cs="Arial"/>
+          <w:color w:val="000000"/>
+          <w:sz w:val="22"/>
+          <w:szCs w:val="22"/>
+        </w:rPr>
+        <w:t>)</w:t>
       </w:r>
       <w:r>
         <w:rPr>
@@ -16461,7 +17465,27 @@
           <w:sz w:val="22"/>
           <w:szCs w:val="22"/>
         </w:rPr>
-        <w:t>(i)</w:t>
+        <w:t>(</w:t>
+      </w:r>
+      <w:proofErr w:type="spellStart"/>
+      <w:r>
+        <w:rPr>
+          <w:rFonts w:cs="Arial"/>
+          <w:color w:val="000000"/>
+          <w:sz w:val="22"/>
+          <w:szCs w:val="22"/>
+        </w:rPr>
+        <w:t>i</w:t>
+      </w:r>
+      <w:proofErr w:type="spellEnd"/>
+      <w:r>
+        <w:rPr>
+          <w:rFonts w:cs="Arial"/>
+          <w:color w:val="000000"/>
+          <w:sz w:val="22"/>
+          <w:szCs w:val="22"/>
+        </w:rPr>
+        <w:t>)</w:t>
       </w:r>
       <w:r>
         <w:rPr>
@@ -17592,12 +18616,12 @@
       <w:pPr>
         <w:pStyle w:val="ITEAHeading1"/>
       </w:pPr>
-      <w:bookmarkStart w:id="33" w:name="_Toc426453563"/>
+      <w:bookmarkStart w:id="34" w:name="_Toc430172009"/>
       <w:r>
         <w:lastRenderedPageBreak/>
         <w:t>Conclusion and way forward</w:t>
       </w:r>
-      <w:bookmarkEnd w:id="33"/>
+      <w:bookmarkEnd w:id="34"/>
     </w:p>
     <w:p>
       <w:pPr>
@@ -17642,7 +18666,25 @@
           <w:szCs w:val="22"/>
           <w:lang w:eastAsia="en-US"/>
         </w:rPr>
-        <w:t xml:space="preserve">There are many possible tools of handling the model, some of which can be ATL, ETL, Xtend, Xpand, and so on. There are several classifications for these model transformation tools and languages which are considered for various needs. Some of these </w:t>
+        <w:t xml:space="preserve">There are many possible tools of handling the model, some of which can be ATL, ETL, </w:t>
+      </w:r>
+      <w:proofErr w:type="spellStart"/>
+      <w:r>
+        <w:rPr>
+          <w:sz w:val="22"/>
+          <w:szCs w:val="22"/>
+          <w:lang w:eastAsia="en-US"/>
+        </w:rPr>
+        <w:t>Xtend</w:t>
+      </w:r>
+      <w:proofErr w:type="spellEnd"/>
+      <w:r>
+        <w:rPr>
+          <w:sz w:val="22"/>
+          <w:szCs w:val="22"/>
+          <w:lang w:eastAsia="en-US"/>
+        </w:rPr>
+        <w:t xml:space="preserve">, Xpand, and so on. There are several classifications for these model transformation tools and languages which are considered for various needs. Some of these </w:t>
       </w:r>
       <w:r>
         <w:rPr>
@@ -18167,7 +19209,25 @@
           <w:szCs w:val="22"/>
           <w:lang w:val="en-US" w:eastAsia="en-US"/>
         </w:rPr>
-        <w:t>and UC-TR-04, the model transformation is needed. For example, in UC-TR-03 the ReqIF instance models are needed to be transform</w:t>
+        <w:t xml:space="preserve">and UC-TR-04, the model transformation is needed. For example, in UC-TR-03 the </w:t>
+      </w:r>
+      <w:proofErr w:type="spellStart"/>
+      <w:r>
+        <w:rPr>
+          <w:sz w:val="22"/>
+          <w:szCs w:val="22"/>
+          <w:lang w:val="en-US" w:eastAsia="en-US"/>
+        </w:rPr>
+        <w:t>ReqIF</w:t>
+      </w:r>
+      <w:proofErr w:type="spellEnd"/>
+      <w:r>
+        <w:rPr>
+          <w:sz w:val="22"/>
+          <w:szCs w:val="22"/>
+          <w:lang w:val="en-US" w:eastAsia="en-US"/>
+        </w:rPr>
+        <w:t xml:space="preserve"> instance models are needed to be transform</w:t>
       </w:r>
       <w:r>
         <w:rPr>
@@ -18355,7 +19415,7 @@
       <w:pPr>
         <w:pStyle w:val="BodyBE"/>
       </w:pPr>
-      <w:bookmarkStart w:id="34" w:name="_Toc417308516"/>
+      <w:bookmarkStart w:id="35" w:name="_Toc417308516"/>
     </w:p>
     <w:p>
       <w:pPr>
@@ -18367,13 +19427,13 @@
         <w:ind w:left="454"/>
         <w:jc w:val="center"/>
       </w:pPr>
-      <w:bookmarkStart w:id="35" w:name="_Toc426453564"/>
+      <w:bookmarkStart w:id="36" w:name="_Toc430172010"/>
       <w:r>
         <w:lastRenderedPageBreak/>
         <w:t>References</w:t>
       </w:r>
-      <w:bookmarkEnd w:id="34"/>
       <w:bookmarkEnd w:id="35"/>
+      <w:bookmarkEnd w:id="36"/>
     </w:p>
     <w:p>
       <w:pPr>
@@ -18417,7 +19477,7 @@
         <w:pStyle w:val="EndNoteBibliography"/>
         <w:ind w:left="540" w:hanging="540"/>
       </w:pPr>
-      <w:bookmarkStart w:id="36" w:name="_ENREF_1"/>
+      <w:bookmarkStart w:id="37" w:name="_ENREF_1"/>
       <w:r>
         <w:t xml:space="preserve">Akehurst, D. H., Bordbar, B., Evans, M. J., Howells, W. G. J. and McDonald-Maier, K. D. (2006). SiTra: Simple transformations in java. </w:t>
       </w:r>
@@ -18438,35 +19498,6 @@
       </w:r>
       <w:r>
         <w:t>351-364.</w:t>
-      </w:r>
-      <w:bookmarkEnd w:id="36"/>
-    </w:p>
-    <w:p>
-      <w:pPr>
-        <w:pStyle w:val="EndNoteBibliography"/>
-        <w:ind w:left="540" w:hanging="540"/>
-      </w:pPr>
-      <w:bookmarkStart w:id="37" w:name="_ENREF_2"/>
-      <w:r>
-        <w:t xml:space="preserve">Arendt, T., Biermann, E., Jurack, S., Krause, C. and Taentzer, G. (2010). Henshin: advanced concepts and tools for in-place EMF model transformations. </w:t>
-      </w:r>
-      <w:r>
-        <w:rPr>
-          <w:u w:val="single"/>
-        </w:rPr>
-        <w:t>Model Driven Engineering Languages and Systems</w:t>
-      </w:r>
-      <w:r>
-        <w:t>, Springer</w:t>
-      </w:r>
-      <w:r>
-        <w:rPr>
-          <w:b/>
-        </w:rPr>
-        <w:t xml:space="preserve">: </w:t>
-      </w:r>
-      <w:r>
-        <w:t>121-135.</w:t>
       </w:r>
       <w:bookmarkEnd w:id="37"/>
     </w:p>
@@ -18475,18 +19506,27 @@
         <w:pStyle w:val="EndNoteBibliography"/>
         <w:ind w:left="540" w:hanging="540"/>
       </w:pPr>
-      <w:bookmarkStart w:id="38" w:name="_ENREF_3"/>
-      <w:r>
-        <w:t xml:space="preserve">Back, R.-J. and Wright, J. (2012). </w:t>
+      <w:bookmarkStart w:id="38" w:name="_ENREF_2"/>
+      <w:r>
+        <w:t xml:space="preserve">Arendt, T., Biermann, E., Jurack, S., Krause, C. and Taentzer, G. (2010). Henshin: advanced concepts and tools for in-place EMF model transformations. </w:t>
       </w:r>
       <w:r>
         <w:rPr>
           <w:u w:val="single"/>
         </w:rPr>
-        <w:t>Refinement calculus: a systematic introduction</w:t>
-      </w:r>
-      <w:r>
-        <w:t>, Springer Science &amp; Business Media.</w:t>
+        <w:t>Model Driven Engineering Languages and Systems</w:t>
+      </w:r>
+      <w:r>
+        <w:t>, Springer</w:t>
+      </w:r>
+      <w:r>
+        <w:rPr>
+          <w:b/>
+        </w:rPr>
+        <w:t xml:space="preserve">: </w:t>
+      </w:r>
+      <w:r>
+        <w:t>121-135.</w:t>
       </w:r>
       <w:bookmarkEnd w:id="38"/>
     </w:p>
@@ -18495,27 +19535,18 @@
         <w:pStyle w:val="EndNoteBibliography"/>
         <w:ind w:left="540" w:hanging="540"/>
       </w:pPr>
-      <w:bookmarkStart w:id="39" w:name="_ENREF_4"/>
-      <w:r>
-        <w:t xml:space="preserve">Balasubramanian, D., Narayanan, A., van Buskirk, C. and Karsai, G. (2007). "The graph rewriting and transformation language: GReAT." </w:t>
+      <w:bookmarkStart w:id="39" w:name="_ENREF_3"/>
+      <w:r>
+        <w:t xml:space="preserve">Back, R.-J. and Wright, J. (2012). </w:t>
       </w:r>
       <w:r>
         <w:rPr>
           <w:u w:val="single"/>
         </w:rPr>
-        <w:t>Electronic Communications of the EASST</w:t>
-      </w:r>
-      <w:r>
-        <w:t xml:space="preserve"> </w:t>
-      </w:r>
-      <w:r>
-        <w:rPr>
-          <w:b/>
-        </w:rPr>
-        <w:t>1</w:t>
-      </w:r>
-      <w:r>
-        <w:t>.</w:t>
+        <w:t>Refinement calculus: a systematic introduction</w:t>
+      </w:r>
+      <w:r>
+        <w:t>, Springer Science &amp; Business Media.</w:t>
       </w:r>
       <w:bookmarkEnd w:id="39"/>
     </w:p>
@@ -18524,27 +19555,27 @@
         <w:pStyle w:val="EndNoteBibliography"/>
         <w:ind w:left="540" w:hanging="540"/>
       </w:pPr>
-      <w:bookmarkStart w:id="40" w:name="_ENREF_5"/>
-      <w:r>
-        <w:t xml:space="preserve">Balland, E., Brauner, P., Kopetz, R., Moreau, P.-E. and Reilles, A. (2007). Tom: Piggybacking Rewriting on Java. </w:t>
+      <w:bookmarkStart w:id="40" w:name="_ENREF_4"/>
+      <w:r>
+        <w:t xml:space="preserve">Balasubramanian, D., Narayanan, A., van Buskirk, C. and Karsai, G. (2007). "The graph rewriting and transformation language: GReAT." </w:t>
       </w:r>
       <w:r>
         <w:rPr>
           <w:u w:val="single"/>
         </w:rPr>
-        <w:t>Term Rewriting and Applications</w:t>
-      </w:r>
-      <w:r>
-        <w:t xml:space="preserve">. F. Baader, Springer Berlin Heidelberg. </w:t>
+        <w:t>Electronic Communications of the EASST</w:t>
+      </w:r>
+      <w:r>
+        <w:t xml:space="preserve"> </w:t>
       </w:r>
       <w:r>
         <w:rPr>
           <w:b/>
         </w:rPr>
-        <w:t xml:space="preserve">4533: </w:t>
-      </w:r>
-      <w:r>
-        <w:t>36-47.</w:t>
+        <w:t>1</w:t>
+      </w:r>
+      <w:r>
+        <w:t>.</w:t>
       </w:r>
       <w:bookmarkEnd w:id="40"/>
     </w:p>
@@ -18553,27 +19584,27 @@
         <w:pStyle w:val="EndNoteBibliography"/>
         <w:ind w:left="540" w:hanging="540"/>
       </w:pPr>
-      <w:bookmarkStart w:id="41" w:name="_ENREF_6"/>
-      <w:r>
-        <w:t xml:space="preserve">Cicchetti, A., Di Ruscio, D., Eramo, R. and Pierantonio, A. (2011). JTL: a bidirectional and change propagating transformation language. </w:t>
+      <w:bookmarkStart w:id="41" w:name="_ENREF_5"/>
+      <w:r>
+        <w:t xml:space="preserve">Balland, E., Brauner, P., Kopetz, R., Moreau, P.-E. and Reilles, A. (2007). Tom: Piggybacking Rewriting on Java. </w:t>
       </w:r>
       <w:r>
         <w:rPr>
           <w:u w:val="single"/>
         </w:rPr>
-        <w:t>Software Language Engineering</w:t>
-      </w:r>
-      <w:r>
-        <w:t>, Springer</w:t>
+        <w:t>Term Rewriting and Applications</w:t>
+      </w:r>
+      <w:r>
+        <w:t xml:space="preserve">. F. Baader, Springer Berlin Heidelberg. </w:t>
       </w:r>
       <w:r>
         <w:rPr>
           <w:b/>
         </w:rPr>
-        <w:t xml:space="preserve">: </w:t>
-      </w:r>
-      <w:r>
-        <w:t>183-202.</w:t>
+        <w:t xml:space="preserve">4533: </w:t>
+      </w:r>
+      <w:r>
+        <w:t>36-47.</w:t>
       </w:r>
       <w:bookmarkEnd w:id="41"/>
     </w:p>
@@ -18582,18 +19613,27 @@
         <w:pStyle w:val="EndNoteBibliography"/>
         <w:ind w:left="540" w:hanging="540"/>
       </w:pPr>
-      <w:bookmarkStart w:id="42" w:name="_ENREF_7"/>
-      <w:r>
-        <w:t xml:space="preserve">Czarnecki, K. and Helsen, S. (2003). </w:t>
+      <w:bookmarkStart w:id="42" w:name="_ENREF_6"/>
+      <w:r>
+        <w:t xml:space="preserve">Cicchetti, A., Di Ruscio, D., Eramo, R. and Pierantonio, A. (2011). JTL: a bidirectional and change propagating transformation language. </w:t>
       </w:r>
       <w:r>
         <w:rPr>
           <w:u w:val="single"/>
         </w:rPr>
-        <w:t>Classification of model transformation approaches</w:t>
-      </w:r>
-      <w:r>
-        <w:t>. Proceedings of the 2nd OOPSLA Workshop on Generative Techniques in the Context of the Model Driven Architecture, USA.</w:t>
+        <w:t>Software Language Engineering</w:t>
+      </w:r>
+      <w:r>
+        <w:t>, Springer</w:t>
+      </w:r>
+      <w:r>
+        <w:rPr>
+          <w:b/>
+        </w:rPr>
+        <w:t xml:space="preserve">: </w:t>
+      </w:r>
+      <w:r>
+        <w:t>183-202.</w:t>
       </w:r>
       <w:bookmarkEnd w:id="42"/>
     </w:p>
@@ -18602,27 +19642,18 @@
         <w:pStyle w:val="EndNoteBibliography"/>
         <w:ind w:left="540" w:hanging="540"/>
       </w:pPr>
-      <w:bookmarkStart w:id="43" w:name="_ENREF_8"/>
-      <w:r>
-        <w:t xml:space="preserve">Czarnecki, K. and Helsen, S. (2006). "Feature-based survey of model transformation approaches." </w:t>
+      <w:bookmarkStart w:id="43" w:name="_ENREF_7"/>
+      <w:r>
+        <w:t xml:space="preserve">Czarnecki, K. and Helsen, S. (2003). </w:t>
       </w:r>
       <w:r>
         <w:rPr>
           <w:u w:val="single"/>
         </w:rPr>
-        <w:t>IBM Systems Journal</w:t>
-      </w:r>
-      <w:r>
-        <w:t xml:space="preserve"> </w:t>
-      </w:r>
-      <w:r>
-        <w:rPr>
-          <w:b/>
-        </w:rPr>
-        <w:t>45</w:t>
-      </w:r>
-      <w:r>
-        <w:t>(3): 621-645.</w:t>
+        <w:t>Classification of model transformation approaches</w:t>
+      </w:r>
+      <w:r>
+        <w:t>. Proceedings of the 2nd OOPSLA Workshop on Generative Techniques in the Context of the Model Driven Architecture, USA.</w:t>
       </w:r>
       <w:bookmarkEnd w:id="43"/>
     </w:p>
@@ -18631,15 +19662,15 @@
         <w:pStyle w:val="EndNoteBibliography"/>
         <w:ind w:left="540" w:hanging="540"/>
       </w:pPr>
-      <w:bookmarkStart w:id="44" w:name="_ENREF_9"/>
-      <w:r>
-        <w:t xml:space="preserve">De Lara, J., Vangheluwe, H. and Alfonseca, M. (2004). "Meta-modelling and graph grammars for multi-paradigm modelling in AToM3." </w:t>
+      <w:bookmarkStart w:id="44" w:name="_ENREF_8"/>
+      <w:r>
+        <w:t xml:space="preserve">Czarnecki, K. and Helsen, S. (2006). "Feature-based survey of model transformation approaches." </w:t>
       </w:r>
       <w:r>
         <w:rPr>
           <w:u w:val="single"/>
         </w:rPr>
-        <w:t>Software and Systems Modeling</w:t>
+        <w:t>IBM Systems Journal</w:t>
       </w:r>
       <w:r>
         <w:t xml:space="preserve"> </w:t>
@@ -18648,10 +19679,10 @@
         <w:rPr>
           <w:b/>
         </w:rPr>
-        <w:t>3</w:t>
-      </w:r>
-      <w:r>
-        <w:t>(3): 194-209.</w:t>
+        <w:t>45</w:t>
+      </w:r>
+      <w:r>
+        <w:t>(3): 621-645.</w:t>
       </w:r>
       <w:bookmarkEnd w:id="44"/>
     </w:p>
@@ -18660,7 +19691,36 @@
         <w:pStyle w:val="EndNoteBibliography"/>
         <w:ind w:left="540" w:hanging="540"/>
       </w:pPr>
-      <w:bookmarkStart w:id="45" w:name="_ENREF_10"/>
+      <w:bookmarkStart w:id="45" w:name="_ENREF_9"/>
+      <w:r>
+        <w:t xml:space="preserve">De Lara, J., Vangheluwe, H. and Alfonseca, M. (2004). "Meta-modelling and graph grammars for multi-paradigm modelling in AToM3." </w:t>
+      </w:r>
+      <w:r>
+        <w:rPr>
+          <w:u w:val="single"/>
+        </w:rPr>
+        <w:t>Software and Systems Modeling</w:t>
+      </w:r>
+      <w:r>
+        <w:t xml:space="preserve"> </w:t>
+      </w:r>
+      <w:r>
+        <w:rPr>
+          <w:b/>
+        </w:rPr>
+        <w:t>3</w:t>
+      </w:r>
+      <w:r>
+        <w:t>(3): 194-209.</w:t>
+      </w:r>
+      <w:bookmarkEnd w:id="45"/>
+    </w:p>
+    <w:p>
+      <w:pPr>
+        <w:pStyle w:val="EndNoteBibliography"/>
+        <w:ind w:left="540" w:hanging="540"/>
+      </w:pPr>
+      <w:bookmarkStart w:id="46" w:name="_ENREF_10"/>
       <w:r>
         <w:t xml:space="preserve">Eclipse. (2005). "Acceleo."   Retrieved Aug, 2015, from </w:t>
       </w:r>
@@ -18675,17 +19735,6 @@
       <w:r>
         <w:t>.</w:t>
       </w:r>
-      <w:bookmarkEnd w:id="45"/>
-    </w:p>
-    <w:p>
-      <w:pPr>
-        <w:pStyle w:val="EndNoteBibliography"/>
-        <w:ind w:left="540" w:hanging="540"/>
-      </w:pPr>
-      <w:bookmarkStart w:id="46" w:name="_ENREF_11"/>
-      <w:r>
-        <w:t>Eclipse. (2007). "JET."   Retrieved Aug, 2015, from https://eclipse.org/modeling/m2t/?project=jet.</w:t>
-      </w:r>
       <w:bookmarkEnd w:id="46"/>
     </w:p>
     <w:p>
@@ -18693,9 +19742,9 @@
         <w:pStyle w:val="EndNoteBibliography"/>
         <w:ind w:left="540" w:hanging="540"/>
       </w:pPr>
-      <w:bookmarkStart w:id="47" w:name="_ENREF_12"/>
-      <w:r>
-        <w:t>Eclipse. (2008). "QVT Operational."   Retrieved Aug, 2015, from https://projects.eclipse.org/projects/modeling.mmt.qvt-oml.</w:t>
+      <w:bookmarkStart w:id="47" w:name="_ENREF_11"/>
+      <w:r>
+        <w:t>Eclipse. (2007). "JET."   Retrieved Aug, 2015, from https://eclipse.org/modeling/m2t/?project=jet.</w:t>
       </w:r>
       <w:bookmarkEnd w:id="47"/>
     </w:p>
@@ -18704,7 +19753,18 @@
         <w:pStyle w:val="EndNoteBibliography"/>
         <w:ind w:left="540" w:hanging="540"/>
       </w:pPr>
-      <w:bookmarkStart w:id="48" w:name="_ENREF_13"/>
+      <w:bookmarkStart w:id="48" w:name="_ENREF_12"/>
+      <w:r>
+        <w:t>Eclipse. (2008). "QVT Operational."   Retrieved Aug, 2015, from https://projects.eclipse.org/projects/modeling.mmt.qvt-oml.</w:t>
+      </w:r>
+      <w:bookmarkEnd w:id="48"/>
+    </w:p>
+    <w:p>
+      <w:pPr>
+        <w:pStyle w:val="EndNoteBibliography"/>
+        <w:ind w:left="540" w:hanging="540"/>
+      </w:pPr>
+      <w:bookmarkStart w:id="49" w:name="_ENREF_13"/>
       <w:r>
         <w:t xml:space="preserve">Eclipse. (2009). "Scope of the MOFScript."   Retrieved July, 2015, from </w:t>
       </w:r>
@@ -18719,14 +19779,14 @@
       <w:r>
         <w:t>.</w:t>
       </w:r>
-      <w:bookmarkEnd w:id="48"/>
+      <w:bookmarkEnd w:id="49"/>
     </w:p>
     <w:p>
       <w:pPr>
         <w:pStyle w:val="EndNoteBibliography"/>
         <w:ind w:left="540" w:hanging="540"/>
       </w:pPr>
-      <w:bookmarkStart w:id="49" w:name="_ENREF_14"/>
+      <w:bookmarkStart w:id="50" w:name="_ENREF_14"/>
       <w:r>
         <w:t xml:space="preserve">Eclipse. (2014). "Eclipse Documentation for Xtext."   Retrieved June, 2015, from </w:t>
       </w:r>
@@ -18741,14 +19801,14 @@
       <w:r>
         <w:t>.</w:t>
       </w:r>
-      <w:bookmarkEnd w:id="49"/>
+      <w:bookmarkEnd w:id="50"/>
     </w:p>
     <w:p>
       <w:pPr>
         <w:pStyle w:val="EndNoteBibliography"/>
         <w:ind w:left="540" w:hanging="540"/>
       </w:pPr>
-      <w:bookmarkStart w:id="50" w:name="_ENREF_15"/>
+      <w:bookmarkStart w:id="51" w:name="_ENREF_15"/>
       <w:r>
         <w:t xml:space="preserve">Fleurey, F., Drey, Z., Vojtisek, D., Faucher, C. and Mahé, V. (2006). "Kermeta Language, Reference Manual." </w:t>
       </w:r>
@@ -18775,35 +19835,6 @@
       <w:r>
         <w:t>.</w:t>
       </w:r>
-      <w:bookmarkEnd w:id="50"/>
-    </w:p>
-    <w:p>
-      <w:pPr>
-        <w:pStyle w:val="EndNoteBibliography"/>
-        <w:ind w:left="540" w:hanging="540"/>
-      </w:pPr>
-      <w:bookmarkStart w:id="51" w:name="_ENREF_16"/>
-      <w:r>
-        <w:t xml:space="preserve">Greenyer, J. and Kindler, E. (2010). "Comparing relational model transformation technologies: implementing Query/View/Transformation with Triple Graph Grammars." </w:t>
-      </w:r>
-      <w:r>
-        <w:rPr>
-          <w:u w:val="single"/>
-        </w:rPr>
-        <w:t>Software &amp; Systems Modeling</w:t>
-      </w:r>
-      <w:r>
-        <w:t xml:space="preserve"> </w:t>
-      </w:r>
-      <w:r>
-        <w:rPr>
-          <w:b/>
-        </w:rPr>
-        <w:t>9</w:t>
-      </w:r>
-      <w:r>
-        <w:t>(1): 21-46.</w:t>
-      </w:r>
       <w:bookmarkEnd w:id="51"/>
     </w:p>
     <w:p>
@@ -18811,18 +19842,27 @@
         <w:pStyle w:val="EndNoteBibliography"/>
         <w:ind w:left="540" w:hanging="540"/>
       </w:pPr>
-      <w:bookmarkStart w:id="52" w:name="_ENREF_17"/>
-      <w:r>
-        <w:t xml:space="preserve">Grønmo, R. (2009). </w:t>
+      <w:bookmarkStart w:id="52" w:name="_ENREF_16"/>
+      <w:r>
+        <w:t xml:space="preserve">Greenyer, J. and Kindler, E. (2010). "Comparing relational model transformation technologies: implementing Query/View/Transformation with Triple Graph Grammars." </w:t>
       </w:r>
       <w:r>
         <w:rPr>
           <w:u w:val="single"/>
         </w:rPr>
-        <w:t>Using concrete syntax in graph-based model transformations</w:t>
-      </w:r>
-      <w:r>
-        <w:t>, University of Oslo.</w:t>
+        <w:t>Software &amp; Systems Modeling</w:t>
+      </w:r>
+      <w:r>
+        <w:t xml:space="preserve"> </w:t>
+      </w:r>
+      <w:r>
+        <w:rPr>
+          <w:b/>
+        </w:rPr>
+        <w:t>9</w:t>
+      </w:r>
+      <w:r>
+        <w:t>(1): 21-46.</w:t>
       </w:r>
       <w:bookmarkEnd w:id="52"/>
     </w:p>
@@ -18831,27 +19871,18 @@
         <w:pStyle w:val="EndNoteBibliography"/>
         <w:ind w:left="540" w:hanging="540"/>
       </w:pPr>
-      <w:bookmarkStart w:id="53" w:name="_ENREF_18"/>
-      <w:r>
-        <w:t xml:space="preserve">Grønmo, R., Møller-Pedersen, B. and Olsen, G. (2009). Comparison of Three Model Transformation Languages. </w:t>
+      <w:bookmarkStart w:id="53" w:name="_ENREF_17"/>
+      <w:r>
+        <w:t xml:space="preserve">Grønmo, R. (2009). </w:t>
       </w:r>
       <w:r>
         <w:rPr>
           <w:u w:val="single"/>
         </w:rPr>
-        <w:t>Model Driven Architecture - Foundations and Applications</w:t>
-      </w:r>
-      <w:r>
-        <w:t xml:space="preserve">. R. Paige, A. Hartman and A. Rensink, Springer Berlin Heidelberg. </w:t>
-      </w:r>
-      <w:r>
-        <w:rPr>
-          <w:b/>
-        </w:rPr>
-        <w:t xml:space="preserve">5562: </w:t>
-      </w:r>
-      <w:r>
-        <w:t>2-17.</w:t>
+        <w:t>Using concrete syntax in graph-based model transformations</w:t>
+      </w:r>
+      <w:r>
+        <w:t>, University of Oslo.</w:t>
       </w:r>
       <w:bookmarkEnd w:id="53"/>
     </w:p>
@@ -18860,18 +19891,27 @@
         <w:pStyle w:val="EndNoteBibliography"/>
         <w:ind w:left="540" w:hanging="540"/>
       </w:pPr>
-      <w:bookmarkStart w:id="54" w:name="_ENREF_19"/>
-      <w:r>
-        <w:t xml:space="preserve">Huber, P. (2008). </w:t>
+      <w:bookmarkStart w:id="54" w:name="_ENREF_18"/>
+      <w:r>
+        <w:t xml:space="preserve">Grønmo, R., Møller-Pedersen, B. and Olsen, G. (2009). Comparison of Three Model Transformation Languages. </w:t>
       </w:r>
       <w:r>
         <w:rPr>
           <w:u w:val="single"/>
         </w:rPr>
-        <w:t>The model transformation language jungle: an evaluation and extension of existing approaches</w:t>
-      </w:r>
-      <w:r>
-        <w:t>, Master Thesis, TU-Wien.</w:t>
+        <w:t>Model Driven Architecture - Foundations and Applications</w:t>
+      </w:r>
+      <w:r>
+        <w:t xml:space="preserve">. R. Paige, A. Hartman and A. Rensink, Springer Berlin Heidelberg. </w:t>
+      </w:r>
+      <w:r>
+        <w:rPr>
+          <w:b/>
+        </w:rPr>
+        <w:t xml:space="preserve">5562: </w:t>
+      </w:r>
+      <w:r>
+        <w:t>2-17.</w:t>
       </w:r>
       <w:bookmarkEnd w:id="54"/>
     </w:p>
@@ -18880,27 +19920,18 @@
         <w:pStyle w:val="EndNoteBibliography"/>
         <w:ind w:left="540" w:hanging="540"/>
       </w:pPr>
-      <w:bookmarkStart w:id="55" w:name="_ENREF_20"/>
-      <w:r>
-        <w:t xml:space="preserve">Jakumeit, E., Buchwald, S., Wagelaar, D., Dan, L., Hegedüs, Á., Herrmannsdörfer, M., Horn, T., Kalnina, E., Krause, C. and Lano, K. (2014). "A survey and comparison of transformation tools based on the transformation tool contest." </w:t>
+      <w:bookmarkStart w:id="55" w:name="_ENREF_19"/>
+      <w:r>
+        <w:t xml:space="preserve">Huber, P. (2008). </w:t>
       </w:r>
       <w:r>
         <w:rPr>
           <w:u w:val="single"/>
         </w:rPr>
-        <w:t>Science of computer programming</w:t>
-      </w:r>
-      <w:r>
-        <w:t xml:space="preserve"> </w:t>
-      </w:r>
-      <w:r>
-        <w:rPr>
-          <w:b/>
-        </w:rPr>
-        <w:t>85</w:t>
-      </w:r>
-      <w:r>
-        <w:t>: 41-99.</w:t>
+        <w:t>The model transformation language jungle: an evaluation and extension of existing approaches</w:t>
+      </w:r>
+      <w:r>
+        <w:t>, Master Thesis, TU-Wien.</w:t>
       </w:r>
       <w:bookmarkEnd w:id="55"/>
     </w:p>
@@ -18909,18 +19940,27 @@
         <w:pStyle w:val="EndNoteBibliography"/>
         <w:ind w:left="540" w:hanging="540"/>
       </w:pPr>
-      <w:bookmarkStart w:id="56" w:name="_ENREF_21"/>
-      <w:r>
-        <w:t xml:space="preserve">Jouault, F., Allilaire, F., Bézivin, J., Kurtev, I. and Valduriez, P. (2006). </w:t>
+      <w:bookmarkStart w:id="56" w:name="_ENREF_20"/>
+      <w:r>
+        <w:t xml:space="preserve">Jakumeit, E., Buchwald, S., Wagelaar, D., Dan, L., Hegedüs, Á., Herrmannsdörfer, M., Horn, T., Kalnina, E., Krause, C. and Lano, K. (2014). "A survey and comparison of transformation tools based on the transformation tool contest." </w:t>
       </w:r>
       <w:r>
         <w:rPr>
           <w:u w:val="single"/>
         </w:rPr>
-        <w:t>ATL: a QVT-like transformation language</w:t>
-      </w:r>
-      <w:r>
-        <w:t>. Companion to the 21st ACM SIGPLAN symposium on Object-oriented programming systems, languages, and applications, ACM.</w:t>
+        <w:t>Science of computer programming</w:t>
+      </w:r>
+      <w:r>
+        <w:t xml:space="preserve"> </w:t>
+      </w:r>
+      <w:r>
+        <w:rPr>
+          <w:b/>
+        </w:rPr>
+        <w:t>85</w:t>
+      </w:r>
+      <w:r>
+        <w:t>: 41-99.</w:t>
       </w:r>
       <w:bookmarkEnd w:id="56"/>
     </w:p>
@@ -18929,18 +19969,18 @@
         <w:pStyle w:val="EndNoteBibliography"/>
         <w:ind w:left="540" w:hanging="540"/>
       </w:pPr>
-      <w:bookmarkStart w:id="57" w:name="_ENREF_22"/>
-      <w:r>
-        <w:t xml:space="preserve">Kalnins, A., Celms, E. and Sostaks, A. (2005). </w:t>
+      <w:bookmarkStart w:id="57" w:name="_ENREF_21"/>
+      <w:r>
+        <w:t xml:space="preserve">Jouault, F., Allilaire, F., Bézivin, J., Kurtev, I. and Valduriez, P. (2006). </w:t>
       </w:r>
       <w:r>
         <w:rPr>
           <w:u w:val="single"/>
         </w:rPr>
-        <w:t>Model transformation approach based on MOLA</w:t>
-      </w:r>
-      <w:r>
-        <w:t>. Model Transformations in Practice Workshop at MoDELS, Citeseer.</w:t>
+        <w:t>ATL: a QVT-like transformation language</w:t>
+      </w:r>
+      <w:r>
+        <w:t>. Companion to the 21st ACM SIGPLAN symposium on Object-oriented programming systems, languages, and applications, ACM.</w:t>
       </w:r>
       <w:bookmarkEnd w:id="57"/>
     </w:p>
@@ -18949,18 +19989,18 @@
         <w:pStyle w:val="EndNoteBibliography"/>
         <w:ind w:left="540" w:hanging="540"/>
       </w:pPr>
-      <w:bookmarkStart w:id="58" w:name="_ENREF_23"/>
-      <w:r>
-        <w:t xml:space="preserve">Kolovos, D. S., Paige, R. F. and Polack, F. A. (2006). </w:t>
+      <w:bookmarkStart w:id="58" w:name="_ENREF_22"/>
+      <w:r>
+        <w:t xml:space="preserve">Kalnins, A., Celms, E. and Sostaks, A. (2005). </w:t>
       </w:r>
       <w:r>
         <w:rPr>
           <w:u w:val="single"/>
         </w:rPr>
-        <w:t>Eclipse development tools for epsilon</w:t>
-      </w:r>
-      <w:r>
-        <w:t>. Eclipse Summit Europe, Eclipse Modeling Symposium.</w:t>
+        <w:t>Model transformation approach based on MOLA</w:t>
+      </w:r>
+      <w:r>
+        <w:t>. Model Transformations in Practice Workshop at MoDELS, Citeseer.</w:t>
       </w:r>
       <w:bookmarkEnd w:id="58"/>
     </w:p>
@@ -18969,27 +20009,18 @@
         <w:pStyle w:val="EndNoteBibliography"/>
         <w:ind w:left="540" w:hanging="540"/>
       </w:pPr>
-      <w:bookmarkStart w:id="59" w:name="_ENREF_24"/>
-      <w:r>
-        <w:t xml:space="preserve">Kolovos, D. S., Paige, R. F. and Polack, F. A. (2008). The epsilon transformation language. </w:t>
+      <w:bookmarkStart w:id="59" w:name="_ENREF_23"/>
+      <w:r>
+        <w:t xml:space="preserve">Kolovos, D. S., Paige, R. F. and Polack, F. A. (2006). </w:t>
       </w:r>
       <w:r>
         <w:rPr>
           <w:u w:val="single"/>
         </w:rPr>
-        <w:t>Theory and practice of model transformations</w:t>
-      </w:r>
-      <w:r>
-        <w:t>, Springer</w:t>
-      </w:r>
-      <w:r>
-        <w:rPr>
-          <w:b/>
-        </w:rPr>
-        <w:t xml:space="preserve">: </w:t>
-      </w:r>
-      <w:r>
-        <w:t>46-60.</w:t>
+        <w:t>Eclipse development tools for epsilon</w:t>
+      </w:r>
+      <w:r>
+        <w:t>. Eclipse Summit Europe, Eclipse Modeling Symposium.</w:t>
       </w:r>
       <w:bookmarkEnd w:id="59"/>
     </w:p>
@@ -18998,16 +20029,15 @@
         <w:pStyle w:val="EndNoteBibliography"/>
         <w:ind w:left="540" w:hanging="540"/>
       </w:pPr>
-      <w:bookmarkStart w:id="60" w:name="_ENREF_25"/>
-      <w:r>
-        <w:lastRenderedPageBreak/>
-        <w:t xml:space="preserve">Kurtev, I. (2008). State of the art of QVT: A model transformation language standard. </w:t>
+      <w:bookmarkStart w:id="60" w:name="_ENREF_24"/>
+      <w:r>
+        <w:t xml:space="preserve">Kolovos, D. S., Paige, R. F. and Polack, F. A. (2008). The epsilon transformation language. </w:t>
       </w:r>
       <w:r>
         <w:rPr>
           <w:u w:val="single"/>
         </w:rPr>
-        <w:t>Applications of graph transformations with industrial relevance</w:t>
+        <w:t>Theory and practice of model transformations</w:t>
       </w:r>
       <w:r>
         <w:t>, Springer</w:t>
@@ -19019,7 +20049,7 @@
         <w:t xml:space="preserve">: </w:t>
       </w:r>
       <w:r>
-        <w:t>377-393.</w:t>
+        <w:t>46-60.</w:t>
       </w:r>
       <w:bookmarkEnd w:id="60"/>
     </w:p>
@@ -19028,9 +20058,28 @@
         <w:pStyle w:val="EndNoteBibliography"/>
         <w:ind w:left="540" w:hanging="540"/>
       </w:pPr>
-      <w:bookmarkStart w:id="61" w:name="_ENREF_26"/>
-      <w:r>
-        <w:t>Lano, K. (2013). The UML-RSDS Manual.</w:t>
+      <w:bookmarkStart w:id="61" w:name="_ENREF_25"/>
+      <w:r>
+        <w:lastRenderedPageBreak/>
+        <w:t xml:space="preserve">Kurtev, I. (2008). State of the art of QVT: A model transformation language standard. </w:t>
+      </w:r>
+      <w:r>
+        <w:rPr>
+          <w:u w:val="single"/>
+        </w:rPr>
+        <w:t>Applications of graph transformations with industrial relevance</w:t>
+      </w:r>
+      <w:r>
+        <w:t>, Springer</w:t>
+      </w:r>
+      <w:r>
+        <w:rPr>
+          <w:b/>
+        </w:rPr>
+        <w:t xml:space="preserve">: </w:t>
+      </w:r>
+      <w:r>
+        <w:t>377-393.</w:t>
       </w:r>
       <w:bookmarkEnd w:id="61"/>
     </w:p>
@@ -19039,18 +20088,9 @@
         <w:pStyle w:val="EndNoteBibliography"/>
         <w:ind w:left="540" w:hanging="540"/>
       </w:pPr>
-      <w:bookmarkStart w:id="62" w:name="_ENREF_27"/>
-      <w:r>
-        <w:t xml:space="preserve">Lawley, M. and Steel, J. (2006). </w:t>
-      </w:r>
-      <w:r>
-        <w:rPr>
-          <w:u w:val="single"/>
-        </w:rPr>
-        <w:t>Practical declarative model transformation with Tefkat</w:t>
-      </w:r>
-      <w:r>
-        <w:t>. Satellite Events at the MoDELS 2005 Conference, Springer.</w:t>
+      <w:bookmarkStart w:id="62" w:name="_ENREF_26"/>
+      <w:r>
+        <w:t>Lano, K. (2013). The UML-RSDS Manual.</w:t>
       </w:r>
       <w:bookmarkEnd w:id="62"/>
     </w:p>
@@ -19059,27 +20099,18 @@
         <w:pStyle w:val="EndNoteBibliography"/>
         <w:ind w:left="540" w:hanging="540"/>
       </w:pPr>
-      <w:bookmarkStart w:id="63" w:name="_ENREF_28"/>
-      <w:r>
-        <w:t xml:space="preserve">Lédeczi, Á., Bakay, A., Maroti, M., Völgyesi, P., Nordstrom, G., Sprinkle, J. and Karsai, G. (2001). "Composing domain-specific design environments." </w:t>
+      <w:bookmarkStart w:id="63" w:name="_ENREF_27"/>
+      <w:r>
+        <w:t xml:space="preserve">Lawley, M. and Steel, J. (2006). </w:t>
       </w:r>
       <w:r>
         <w:rPr>
           <w:u w:val="single"/>
         </w:rPr>
-        <w:t>Computer</w:t>
-      </w:r>
-      <w:r>
-        <w:t xml:space="preserve"> </w:t>
-      </w:r>
-      <w:r>
-        <w:rPr>
-          <w:b/>
-        </w:rPr>
-        <w:t>34</w:t>
-      </w:r>
-      <w:r>
-        <w:t>(11): 44-51.</w:t>
+        <w:t>Practical declarative model transformation with Tefkat</w:t>
+      </w:r>
+      <w:r>
+        <w:t>. Satellite Events at the MoDELS 2005 Conference, Springer.</w:t>
       </w:r>
       <w:bookmarkEnd w:id="63"/>
     </w:p>
@@ -19088,18 +20119,27 @@
         <w:pStyle w:val="EndNoteBibliography"/>
         <w:ind w:left="540" w:hanging="540"/>
       </w:pPr>
-      <w:bookmarkStart w:id="64" w:name="_ENREF_29"/>
-      <w:r>
-        <w:t xml:space="preserve">Lúcio, L., Amrani, M., Dingel, J., Lambers, L., Salay, R., Selim, G. M., Syriani, E. and Wimmer, M. (2014). "Model transformation intents and their properties." </w:t>
+      <w:bookmarkStart w:id="64" w:name="_ENREF_28"/>
+      <w:r>
+        <w:t xml:space="preserve">Lédeczi, Á., Bakay, A., Maroti, M., Völgyesi, P., Nordstrom, G., Sprinkle, J. and Karsai, G. (2001). "Composing domain-specific design environments." </w:t>
       </w:r>
       <w:r>
         <w:rPr>
           <w:u w:val="single"/>
         </w:rPr>
-        <w:t>Software &amp; Systems Modeling</w:t>
-      </w:r>
-      <w:r>
-        <w:t>: 1-38.</w:t>
+        <w:t>Computer</w:t>
+      </w:r>
+      <w:r>
+        <w:t xml:space="preserve"> </w:t>
+      </w:r>
+      <w:r>
+        <w:rPr>
+          <w:b/>
+        </w:rPr>
+        <w:t>34</w:t>
+      </w:r>
+      <w:r>
+        <w:t>(11): 44-51.</w:t>
       </w:r>
       <w:bookmarkEnd w:id="64"/>
     </w:p>
@@ -19108,27 +20148,18 @@
         <w:pStyle w:val="EndNoteBibliography"/>
         <w:ind w:left="540" w:hanging="540"/>
       </w:pPr>
-      <w:bookmarkStart w:id="65" w:name="_ENREF_30"/>
-      <w:r>
-        <w:t xml:space="preserve">Mens, T. and Van Gorp, P. (2006). "A taxonomy of model transformation." </w:t>
+      <w:bookmarkStart w:id="65" w:name="_ENREF_29"/>
+      <w:r>
+        <w:t xml:space="preserve">Lúcio, L., Amrani, M., Dingel, J., Lambers, L., Salay, R., Selim, G. M., Syriani, E. and Wimmer, M. (2014). "Model transformation intents and their properties." </w:t>
       </w:r>
       <w:r>
         <w:rPr>
           <w:u w:val="single"/>
         </w:rPr>
-        <w:t>Electronic Notes in Theoretical Computer Science</w:t>
-      </w:r>
-      <w:r>
-        <w:t xml:space="preserve"> </w:t>
-      </w:r>
-      <w:r>
-        <w:rPr>
-          <w:b/>
-        </w:rPr>
-        <w:t>152</w:t>
-      </w:r>
-      <w:r>
-        <w:t>: 125-142.</w:t>
+        <w:t>Software &amp; Systems Modeling</w:t>
+      </w:r>
+      <w:r>
+        <w:t>: 1-38.</w:t>
       </w:r>
       <w:bookmarkEnd w:id="65"/>
     </w:p>
@@ -19137,18 +20168,27 @@
         <w:pStyle w:val="EndNoteBibliography"/>
         <w:ind w:left="540" w:hanging="540"/>
       </w:pPr>
-      <w:bookmarkStart w:id="66" w:name="_ENREF_31"/>
-      <w:r>
-        <w:t xml:space="preserve">Oldevik, J., Neple, T., Grønmo, R., Aagedal, J. and Berre, A.-J. (2005). </w:t>
+      <w:bookmarkStart w:id="66" w:name="_ENREF_30"/>
+      <w:r>
+        <w:t xml:space="preserve">Mens, T. and Van Gorp, P. (2006). "A taxonomy of model transformation." </w:t>
       </w:r>
       <w:r>
         <w:rPr>
           <w:u w:val="single"/>
         </w:rPr>
-        <w:t>Toward standardised model to text transformations</w:t>
-      </w:r>
-      <w:r>
-        <w:t>. Model Driven Architecture–Foundations and Applications, Springer.</w:t>
+        <w:t>Electronic Notes in Theoretical Computer Science</w:t>
+      </w:r>
+      <w:r>
+        <w:t xml:space="preserve"> </w:t>
+      </w:r>
+      <w:r>
+        <w:rPr>
+          <w:b/>
+        </w:rPr>
+        <w:t>152</w:t>
+      </w:r>
+      <w:r>
+        <w:t>: 125-142.</w:t>
       </w:r>
       <w:bookmarkEnd w:id="66"/>
     </w:p>
@@ -19157,9 +20197,18 @@
         <w:pStyle w:val="EndNoteBibliography"/>
         <w:ind w:left="540" w:hanging="540"/>
       </w:pPr>
-      <w:bookmarkStart w:id="67" w:name="_ENREF_32"/>
-      <w:r>
-        <w:t>Sendall, S. and Kozaczynski, W. (2003). Model transformation the heart and soul of model-driven software development.</w:t>
+      <w:bookmarkStart w:id="67" w:name="_ENREF_31"/>
+      <w:r>
+        <w:t xml:space="preserve">Oldevik, J., Neple, T., Grønmo, R., Aagedal, J. and Berre, A.-J. (2005). </w:t>
+      </w:r>
+      <w:r>
+        <w:rPr>
+          <w:u w:val="single"/>
+        </w:rPr>
+        <w:t>Toward standardised model to text transformations</w:t>
+      </w:r>
+      <w:r>
+        <w:t>. Model Driven Architecture–Foundations and Applications, Springer.</w:t>
       </w:r>
       <w:bookmarkEnd w:id="67"/>
     </w:p>
@@ -19168,18 +20217,9 @@
         <w:pStyle w:val="EndNoteBibliography"/>
         <w:ind w:left="540" w:hanging="540"/>
       </w:pPr>
-      <w:bookmarkStart w:id="68" w:name="_ENREF_33"/>
-      <w:r>
-        <w:t xml:space="preserve">Stephan, M. and Stevenson, A. (2009). "A comparative look at model transformation languages." </w:t>
-      </w:r>
-      <w:r>
-        <w:rPr>
-          <w:u w:val="single"/>
-        </w:rPr>
-        <w:t>Software Technology Laboratory at Queens University</w:t>
-      </w:r>
-      <w:r>
-        <w:t>.</w:t>
+      <w:bookmarkStart w:id="68" w:name="_ENREF_32"/>
+      <w:r>
+        <w:t>Sendall, S. and Kozaczynski, W. (2003). Model transformation the heart and soul of model-driven software development.</w:t>
       </w:r>
       <w:bookmarkEnd w:id="68"/>
     </w:p>
@@ -19188,27 +20228,18 @@
         <w:pStyle w:val="EndNoteBibliography"/>
         <w:ind w:left="540" w:hanging="540"/>
       </w:pPr>
-      <w:bookmarkStart w:id="69" w:name="_ENREF_34"/>
-      <w:r>
-        <w:t xml:space="preserve">Stevens, P. (2008). A landscape of bidirectional model transformations. </w:t>
+      <w:bookmarkStart w:id="69" w:name="_ENREF_33"/>
+      <w:r>
+        <w:t xml:space="preserve">Stephan, M. and Stevenson, A. (2009). "A comparative look at model transformation languages." </w:t>
       </w:r>
       <w:r>
         <w:rPr>
           <w:u w:val="single"/>
         </w:rPr>
-        <w:t>Generative and transformational techniques in software engineering II</w:t>
-      </w:r>
-      <w:r>
-        <w:t>, Springer</w:t>
-      </w:r>
-      <w:r>
-        <w:rPr>
-          <w:b/>
-        </w:rPr>
-        <w:t xml:space="preserve">: </w:t>
-      </w:r>
-      <w:r>
-        <w:t>408-424.</w:t>
+        <w:t>Software Technology Laboratory at Queens University</w:t>
+      </w:r>
+      <w:r>
+        <w:t>.</w:t>
       </w:r>
       <w:bookmarkEnd w:id="69"/>
     </w:p>
@@ -19217,15 +20248,15 @@
         <w:pStyle w:val="EndNoteBibliography"/>
         <w:ind w:left="540" w:hanging="540"/>
       </w:pPr>
-      <w:bookmarkStart w:id="70" w:name="_ENREF_35"/>
-      <w:r>
-        <w:t xml:space="preserve">Taentzer, G. (2004). AGG: A graph transformation environment for modeling and validation of software. </w:t>
+      <w:bookmarkStart w:id="70" w:name="_ENREF_34"/>
+      <w:r>
+        <w:t xml:space="preserve">Stevens, P. (2008). A landscape of bidirectional model transformations. </w:t>
       </w:r>
       <w:r>
         <w:rPr>
           <w:u w:val="single"/>
         </w:rPr>
-        <w:t>Applications of Graph Transformations with Industrial Relevance</w:t>
+        <w:t>Generative and transformational techniques in software engineering II</w:t>
       </w:r>
       <w:r>
         <w:t>, Springer</w:t>
@@ -19237,7 +20268,7 @@
         <w:t xml:space="preserve">: </w:t>
       </w:r>
       <w:r>
-        <w:t>446-453.</w:t>
+        <w:t>408-424.</w:t>
       </w:r>
       <w:bookmarkEnd w:id="70"/>
     </w:p>
@@ -19246,18 +20277,27 @@
         <w:pStyle w:val="EndNoteBibliography"/>
         <w:ind w:left="540" w:hanging="540"/>
       </w:pPr>
-      <w:bookmarkStart w:id="71" w:name="_ENREF_36"/>
-      <w:r>
-        <w:t xml:space="preserve">Tisi, M., Jouault, F., Fraternali, P., Ceri, S. and Bézivin, J. (2009). </w:t>
+      <w:bookmarkStart w:id="71" w:name="_ENREF_35"/>
+      <w:r>
+        <w:t xml:space="preserve">Taentzer, G. (2004). AGG: A graph transformation environment for modeling and validation of software. </w:t>
       </w:r>
       <w:r>
         <w:rPr>
           <w:u w:val="single"/>
         </w:rPr>
-        <w:t>On the use of higher-order model transformations</w:t>
-      </w:r>
-      <w:r>
-        <w:t>. Model Driven Architecture-Foundations and Applications, Springer.</w:t>
+        <w:t>Applications of Graph Transformations with Industrial Relevance</w:t>
+      </w:r>
+      <w:r>
+        <w:t>, Springer</w:t>
+      </w:r>
+      <w:r>
+        <w:rPr>
+          <w:b/>
+        </w:rPr>
+        <w:t xml:space="preserve">: </w:t>
+      </w:r>
+      <w:r>
+        <w:t>446-453.</w:t>
       </w:r>
       <w:bookmarkEnd w:id="71"/>
     </w:p>
@@ -19266,7 +20306,27 @@
         <w:pStyle w:val="EndNoteBibliography"/>
         <w:ind w:left="540" w:hanging="540"/>
       </w:pPr>
-      <w:bookmarkStart w:id="72" w:name="_ENREF_37"/>
+      <w:bookmarkStart w:id="72" w:name="_ENREF_36"/>
+      <w:r>
+        <w:t xml:space="preserve">Tisi, M., Jouault, F., Fraternali, P., Ceri, S. and Bézivin, J. (2009). </w:t>
+      </w:r>
+      <w:r>
+        <w:rPr>
+          <w:u w:val="single"/>
+        </w:rPr>
+        <w:t>On the use of higher-order model transformations</w:t>
+      </w:r>
+      <w:r>
+        <w:t>. Model Driven Architecture-Foundations and Applications, Springer.</w:t>
+      </w:r>
+      <w:bookmarkEnd w:id="72"/>
+    </w:p>
+    <w:p>
+      <w:pPr>
+        <w:pStyle w:val="EndNoteBibliography"/>
+        <w:ind w:left="540" w:hanging="540"/>
+      </w:pPr>
+      <w:bookmarkStart w:id="73" w:name="_ENREF_37"/>
       <w:r>
         <w:t xml:space="preserve">Vangheluwe, H. (2006). "AToM3: A tool for mutli-formalism and meta-modeling."   Retrieved Aug, 2015, from </w:t>
       </w:r>
@@ -19281,26 +20341,6 @@
       <w:r>
         <w:t>.</w:t>
       </w:r>
-      <w:bookmarkEnd w:id="72"/>
-    </w:p>
-    <w:p>
-      <w:pPr>
-        <w:pStyle w:val="EndNoteBibliography"/>
-        <w:ind w:left="540" w:hanging="540"/>
-      </w:pPr>
-      <w:bookmarkStart w:id="73" w:name="_ENREF_38"/>
-      <w:r>
-        <w:t xml:space="preserve">Vangheluwe, H., Sun, X. and Bodden, E. (2007). </w:t>
-      </w:r>
-      <w:r>
-        <w:rPr>
-          <w:u w:val="single"/>
-        </w:rPr>
-        <w:t>Domain-Specific Modelling With Atom3</w:t>
-      </w:r>
-      <w:r>
-        <w:t>. ICSOFT (PL/DPS/KE/MUSE), Citeseer.</w:t>
-      </w:r>
       <w:bookmarkEnd w:id="73"/>
     </w:p>
     <w:p>
@@ -19308,27 +20348,18 @@
         <w:pStyle w:val="EndNoteBibliography"/>
         <w:ind w:left="540" w:hanging="540"/>
       </w:pPr>
-      <w:bookmarkStart w:id="74" w:name="_ENREF_39"/>
-      <w:r>
-        <w:t xml:space="preserve">Varró, D. and Balogh, A. (2007). "The model transformation language of the VIATRA2 framework." </w:t>
+      <w:bookmarkStart w:id="74" w:name="_ENREF_38"/>
+      <w:r>
+        <w:t xml:space="preserve">Vangheluwe, H., Sun, X. and Bodden, E. (2007). </w:t>
       </w:r>
       <w:r>
         <w:rPr>
           <w:u w:val="single"/>
         </w:rPr>
-        <w:t>Science of Computer Programming</w:t>
-      </w:r>
-      <w:r>
-        <w:t xml:space="preserve"> </w:t>
-      </w:r>
-      <w:r>
-        <w:rPr>
-          <w:b/>
-        </w:rPr>
-        <w:t>68</w:t>
-      </w:r>
-      <w:r>
-        <w:t>(3): 214-234.</w:t>
+        <w:t>Domain-Specific Modelling With Atom3</w:t>
+      </w:r>
+      <w:r>
+        <w:t>. ICSOFT (PL/DPS/KE/MUSE), Citeseer.</w:t>
       </w:r>
       <w:bookmarkEnd w:id="74"/>
     </w:p>
@@ -19337,15 +20368,15 @@
         <w:pStyle w:val="EndNoteBibliography"/>
         <w:ind w:left="540" w:hanging="540"/>
       </w:pPr>
-      <w:bookmarkStart w:id="75" w:name="_ENREF_40"/>
-      <w:r>
-        <w:t xml:space="preserve">Visser, E. and Benaissa, Z.-e.-A. (1998). "A core language for rewriting." </w:t>
+      <w:bookmarkStart w:id="75" w:name="_ENREF_39"/>
+      <w:r>
+        <w:t xml:space="preserve">Varró, D. and Balogh, A. (2007). "The model transformation language of the VIATRA2 framework." </w:t>
       </w:r>
       <w:r>
         <w:rPr>
           <w:u w:val="single"/>
         </w:rPr>
-        <w:t>Electronic Notes in Theoretical Computer Science</w:t>
+        <w:t>Science of Computer Programming</w:t>
       </w:r>
       <w:r>
         <w:t xml:space="preserve"> </w:t>
@@ -19354,10 +20385,10 @@
         <w:rPr>
           <w:b/>
         </w:rPr>
-        <w:t>15</w:t>
-      </w:r>
-      <w:r>
-        <w:t>: 422-441.</w:t>
+        <w:t>68</w:t>
+      </w:r>
+      <w:r>
+        <w:t>(3): 214-234.</w:t>
       </w:r>
       <w:bookmarkEnd w:id="75"/>
     </w:p>
@@ -19366,18 +20397,27 @@
         <w:pStyle w:val="EndNoteBibliography"/>
         <w:ind w:left="540" w:hanging="540"/>
       </w:pPr>
-      <w:bookmarkStart w:id="76" w:name="_ENREF_41"/>
-      <w:r>
-        <w:t xml:space="preserve">Warmer, J. B. and Kleppe, A. G. (2003). </w:t>
+      <w:bookmarkStart w:id="76" w:name="_ENREF_40"/>
+      <w:r>
+        <w:t xml:space="preserve">Visser, E. and Benaissa, Z.-e.-A. (1998). "A core language for rewriting." </w:t>
       </w:r>
       <w:r>
         <w:rPr>
           <w:u w:val="single"/>
         </w:rPr>
-        <w:t>The object constraint language: getting your models ready for MDA</w:t>
-      </w:r>
-      <w:r>
-        <w:t>, Addison-Wesley Professional.</w:t>
+        <w:t>Electronic Notes in Theoretical Computer Science</w:t>
+      </w:r>
+      <w:r>
+        <w:t xml:space="preserve"> </w:t>
+      </w:r>
+      <w:r>
+        <w:rPr>
+          <w:b/>
+        </w:rPr>
+        <w:t>15</w:t>
+      </w:r>
+      <w:r>
+        <w:t>: 422-441.</w:t>
       </w:r>
       <w:bookmarkEnd w:id="76"/>
     </w:p>
@@ -19386,18 +20426,18 @@
         <w:pStyle w:val="EndNoteBibliography"/>
         <w:ind w:left="540" w:hanging="540"/>
       </w:pPr>
-      <w:bookmarkStart w:id="77" w:name="_ENREF_42"/>
-      <w:r>
-        <w:t>Wikipedia. (2009). "</w:t>
-      </w:r>
-      <w:r>
-        <w:rPr>
-          <w:rFonts w:ascii="Arial" w:hAnsi="Arial" w:cs="Arial"/>
-        </w:rPr>
-        <w:t>Stratego/XT</w:t>
-      </w:r>
-      <w:r>
-        <w:t>."   Retrieved July, 2015, from https://en.wikipedia.org/wiki/Stratego/XT.</w:t>
+      <w:bookmarkStart w:id="77" w:name="_ENREF_41"/>
+      <w:r>
+        <w:t xml:space="preserve">Warmer, J. B. and Kleppe, A. G. (2003). </w:t>
+      </w:r>
+      <w:r>
+        <w:rPr>
+          <w:u w:val="single"/>
+        </w:rPr>
+        <w:t>The object constraint language: getting your models ready for MDA</w:t>
+      </w:r>
+      <w:r>
+        <w:t>, Addison-Wesley Professional.</w:t>
       </w:r>
       <w:bookmarkEnd w:id="77"/>
     </w:p>
@@ -19406,9 +20446,18 @@
         <w:pStyle w:val="EndNoteBibliography"/>
         <w:ind w:left="540" w:hanging="540"/>
       </w:pPr>
-      <w:bookmarkStart w:id="78" w:name="_ENREF_43"/>
-      <w:r>
-        <w:t>Wikipedia. (2015). "Model transformation language."   Retrieved June, 2015, from https://en.wikipedia.org/wiki/Model_transformation_language.</w:t>
+      <w:bookmarkStart w:id="78" w:name="_ENREF_42"/>
+      <w:r>
+        <w:t>Wikipedia. (2009). "</w:t>
+      </w:r>
+      <w:r>
+        <w:rPr>
+          <w:rFonts w:ascii="Arial" w:hAnsi="Arial" w:cs="Arial"/>
+        </w:rPr>
+        <w:t>Stratego/XT</w:t>
+      </w:r>
+      <w:r>
+        <w:t>."   Retrieved July, 2015, from https://en.wikipedia.org/wiki/Stratego/XT.</w:t>
       </w:r>
       <w:bookmarkEnd w:id="78"/>
     </w:p>
@@ -19417,27 +20466,9 @@
         <w:pStyle w:val="EndNoteBibliography"/>
         <w:ind w:left="540" w:hanging="540"/>
       </w:pPr>
-      <w:bookmarkStart w:id="79" w:name="_ENREF_44"/>
-      <w:r>
-        <w:t xml:space="preserve">Wirth, N. (1971). "Program development by stepwise refinement." </w:t>
-      </w:r>
-      <w:r>
-        <w:rPr>
-          <w:u w:val="single"/>
-        </w:rPr>
-        <w:t>Communications of the ACM</w:t>
-      </w:r>
-      <w:r>
-        <w:t xml:space="preserve"> </w:t>
-      </w:r>
-      <w:r>
-        <w:rPr>
-          <w:b/>
-        </w:rPr>
-        <w:t>14</w:t>
-      </w:r>
-      <w:r>
-        <w:t>(4): 221-227.</w:t>
+      <w:bookmarkStart w:id="79" w:name="_ENREF_43"/>
+      <w:r>
+        <w:t>Wikipedia. (2015). "Model transformation language."   Retrieved June, 2015, from https://en.wikipedia.org/wiki/Model_transformation_language.</w:t>
       </w:r>
       <w:bookmarkEnd w:id="79"/>
     </w:p>
@@ -19446,7 +20477,36 @@
         <w:pStyle w:val="EndNoteBibliography"/>
         <w:ind w:left="540" w:hanging="540"/>
       </w:pPr>
-      <w:bookmarkStart w:id="80" w:name="_ENREF_45"/>
+      <w:bookmarkStart w:id="80" w:name="_ENREF_44"/>
+      <w:r>
+        <w:t xml:space="preserve">Wirth, N. (1971). "Program development by stepwise refinement." </w:t>
+      </w:r>
+      <w:r>
+        <w:rPr>
+          <w:u w:val="single"/>
+        </w:rPr>
+        <w:t>Communications of the ACM</w:t>
+      </w:r>
+      <w:r>
+        <w:t xml:space="preserve"> </w:t>
+      </w:r>
+      <w:r>
+        <w:rPr>
+          <w:b/>
+        </w:rPr>
+        <w:t>14</w:t>
+      </w:r>
+      <w:r>
+        <w:t>(4): 221-227.</w:t>
+      </w:r>
+      <w:bookmarkEnd w:id="80"/>
+    </w:p>
+    <w:p>
+      <w:pPr>
+        <w:pStyle w:val="EndNoteBibliography"/>
+        <w:ind w:left="540" w:hanging="540"/>
+      </w:pPr>
+      <w:bookmarkStart w:id="81" w:name="_ENREF_45"/>
       <w:r>
         <w:t xml:space="preserve">Xpand. (2004a). "Xpand Documentation."   Retrieved June, 2015, from </w:t>
       </w:r>
@@ -19461,14 +20521,14 @@
       <w:r>
         <w:t>.</w:t>
       </w:r>
-      <w:bookmarkEnd w:id="80"/>
+      <w:bookmarkEnd w:id="81"/>
     </w:p>
     <w:p>
       <w:pPr>
         <w:pStyle w:val="EndNoteBibliography"/>
         <w:ind w:left="540" w:hanging="540"/>
       </w:pPr>
-      <w:bookmarkStart w:id="81" w:name="_ENREF_46"/>
+      <w:bookmarkStart w:id="82" w:name="_ENREF_46"/>
       <w:r>
         <w:t xml:space="preserve">Xpand. (2004b). "Xpand tools."   Retrieved June, 2015, from </w:t>
       </w:r>
@@ -19483,14 +20543,14 @@
       <w:r>
         <w:t>.</w:t>
       </w:r>
-      <w:bookmarkEnd w:id="81"/>
+      <w:bookmarkEnd w:id="82"/>
     </w:p>
     <w:p>
       <w:pPr>
         <w:pStyle w:val="EndNoteBibliography"/>
         <w:ind w:left="540" w:hanging="540"/>
       </w:pPr>
-      <w:bookmarkStart w:id="82" w:name="_ENREF_47"/>
+      <w:bookmarkStart w:id="83" w:name="_ENREF_47"/>
       <w:r>
         <w:t xml:space="preserve">Xtext. (2006). "Xtext Language."   Retrieved June, 2015, from </w:t>
       </w:r>
@@ -19505,7 +20565,7 @@
       <w:r>
         <w:t>.</w:t>
       </w:r>
-      <w:bookmarkEnd w:id="82"/>
+      <w:bookmarkEnd w:id="83"/>
     </w:p>
     <w:p>
       <w:pPr>
@@ -19541,8 +20601,6 @@
           <w:lang w:eastAsia="en-US"/>
         </w:rPr>
       </w:pPr>
-      <w:bookmarkStart w:id="83" w:name="_GoBack"/>
-      <w:bookmarkEnd w:id="83"/>
     </w:p>
     <w:sectPr>
       <w:headerReference w:type="default" r:id="rId21"/>
@@ -28106,7 +29164,6 @@
     <w:lvl w:ilvl="1">
       <w:start w:val="1"/>
       <w:numFmt w:val="decimal"/>
-      <w:pStyle w:val="ITEAHeading2"/>
       <w:suff w:val="space"/>
       <w:lvlText w:val="%1.%2."/>
       <w:lvlJc w:val="left"/>
@@ -35103,19 +36160,15 @@
     <w:name w:val="ITEA_Heading_2"/>
     <w:basedOn w:val="Heading3withnumbering"/>
     <w:next w:val="ITEABodyText"/>
-    <w:link w:val="ITEAHeading2Car"/>
+    <w:link w:val="ITEAHeading2Char"/>
     <w:qFormat/>
-    <w:rsid w:val="00F876CD"/>
+    <w:rsid w:val="00304642"/>
     <w:pPr>
-      <w:numPr>
-        <w:ilvl w:val="1"/>
-        <w:numId w:val="4"/>
-      </w:numPr>
       <w:spacing w:before="240" w:after="240"/>
     </w:pPr>
   </w:style>
-  <w:style w:type="character" w:customStyle="1" w:styleId="ITEAHeading2Car">
-    <w:name w:val="ITEA_Heading_2 Car"/>
+  <w:style w:type="character" w:customStyle="1" w:styleId="ITEAHeading2Char">
+    <w:name w:val="ITEA_Heading_2 Char"/>
     <w:basedOn w:val="Heading3withnumberingCar"/>
     <w:link w:val="ITEAHeading2"/>
     <w:rsid w:val="00F876CD"/>
@@ -36045,12 +37098,6 @@
     <w:name w:val="ITEA_Heading_2_wo_num"/>
     <w:basedOn w:val="ITEAHeading2"/>
     <w:rsid w:val="00700D91"/>
-    <w:pPr>
-      <w:numPr>
-        <w:ilvl w:val="0"/>
-        <w:numId w:val="0"/>
-      </w:numPr>
-    </w:pPr>
   </w:style>
   <w:style w:type="paragraph" w:customStyle="1" w:styleId="ITEAHeading4">
     <w:name w:val="ITEA_Heading_4"/>
@@ -37712,6 +38759,26 @@
 </file>
 
 <file path=customXml/item1.xml><?xml version="1.0" encoding="utf-8"?>
+<?mso-contentType ?>
+<FormTemplates xmlns="http://schemas.microsoft.com/sharepoint/v3/contenttype/forms">
+  <Display>DocumentLibraryForm</Display>
+  <Edit>DocumentLibraryForm</Edit>
+  <New>DocumentLibraryForm</New>
+</FormTemplates>
+</file>
+
+<file path=customXml/item2.xml><?xml version="1.0" encoding="utf-8"?>
+<p:properties xmlns:p="http://schemas.microsoft.com/office/2006/metadata/properties" xmlns:xsi="http://www.w3.org/2001/XMLSchema-instance" xmlns:pc="http://schemas.microsoft.com/office/infopath/2007/PartnerControls">
+  <documentManagement>
+    <TaxCatchAll xmlns="194ccb06-a9bd-44be-8233-5ea8b0721088"/>
+    <TaxKeywordTaxHTField xmlns="194ccb06-a9bd-44be-8233-5ea8b0721088">
+      <Terms xmlns="http://schemas.microsoft.com/office/infopath/2007/PartnerControls"/>
+    </TaxKeywordTaxHTField>
+  </documentManagement>
+</p:properties>
+</file>
+
+<file path=customXml/item3.xml><?xml version="1.0" encoding="utf-8"?>
 <ct:contentTypeSchema xmlns:ct="http://schemas.microsoft.com/office/2006/metadata/contentType" xmlns:ma="http://schemas.microsoft.com/office/2006/metadata/properties/metaAttributes" ct:_="" ma:_="" ma:contentTypeName="Document" ma:contentTypeID="0x0101005BFB70258BA69E4DAF3FE5F4C0DA7431" ma:contentTypeVersion="3" ma:contentTypeDescription="Create a new document." ma:contentTypeScope="" ma:versionID="73b0da4689f410ccc075ca2e5729e523">
   <xsd:schema xmlns:xsd="http://www.w3.org/2001/XMLSchema" xmlns:xs="http://www.w3.org/2001/XMLSchema" xmlns:p="http://schemas.microsoft.com/office/2006/metadata/properties" xmlns:ns2="194ccb06-a9bd-44be-8233-5ea8b0721088" targetNamespace="http://schemas.microsoft.com/office/2006/metadata/properties" ma:root="true" ma:fieldsID="e94a1f9785d1c13fc1ca94d7aa1cdcfb" ns2:_="">
     <xsd:import namespace="194ccb06-a9bd-44be-8233-5ea8b0721088"/>
@@ -37851,26 +38918,6 @@
 </ct:contentTypeSchema>
 </file>
 
-<file path=customXml/item2.xml><?xml version="1.0" encoding="utf-8"?>
-<p:properties xmlns:p="http://schemas.microsoft.com/office/2006/metadata/properties" xmlns:xsi="http://www.w3.org/2001/XMLSchema-instance" xmlns:pc="http://schemas.microsoft.com/office/infopath/2007/PartnerControls">
-  <documentManagement>
-    <TaxCatchAll xmlns="194ccb06-a9bd-44be-8233-5ea8b0721088"/>
-    <TaxKeywordTaxHTField xmlns="194ccb06-a9bd-44be-8233-5ea8b0721088">
-      <Terms xmlns="http://schemas.microsoft.com/office/infopath/2007/PartnerControls"/>
-    </TaxKeywordTaxHTField>
-  </documentManagement>
-</p:properties>
-</file>
-
-<file path=customXml/item3.xml><?xml version="1.0" encoding="utf-8"?>
-<?mso-contentType ?>
-<FormTemplates xmlns="http://schemas.microsoft.com/sharepoint/v3/contenttype/forms">
-  <Display>DocumentLibraryForm</Display>
-  <Edit>DocumentLibraryForm</Edit>
-  <New>DocumentLibraryForm</New>
-</FormTemplates>
-</file>
-
 <file path=customXml/item4.xml><?xml version="1.0" encoding="utf-8"?>
 <b:Sources xmlns:b="http://schemas.openxmlformats.org/officeDocument/2006/bibliography" xmlns="http://schemas.openxmlformats.org/officeDocument/2006/bibliography" SelectedStyle="\APASixthEditionOfficeOnline.xsl" StyleName="APA" Version="6">
   <b:Source>
@@ -37897,6 +38944,24 @@
 </file>
 
 <file path=customXml/itemProps1.xml><?xml version="1.0" encoding="utf-8"?>
+<ds:datastoreItem xmlns:ds="http://schemas.openxmlformats.org/officeDocument/2006/customXml" ds:itemID="{1D7ACB1F-E46F-44D4-BC20-DD633AB4993C}">
+  <ds:schemaRefs>
+    <ds:schemaRef ds:uri="http://schemas.microsoft.com/sharepoint/v3/contenttype/forms"/>
+  </ds:schemaRefs>
+</ds:datastoreItem>
+</file>
+
+<file path=customXml/itemProps2.xml><?xml version="1.0" encoding="utf-8"?>
+<ds:datastoreItem xmlns:ds="http://schemas.openxmlformats.org/officeDocument/2006/customXml" ds:itemID="{DFFBFD16-ACF5-4461-95B8-9F684056E623}">
+  <ds:schemaRefs>
+    <ds:schemaRef ds:uri="http://schemas.microsoft.com/office/2006/metadata/properties"/>
+    <ds:schemaRef ds:uri="http://schemas.microsoft.com/office/infopath/2007/PartnerControls"/>
+    <ds:schemaRef ds:uri="194ccb06-a9bd-44be-8233-5ea8b0721088"/>
+  </ds:schemaRefs>
+</ds:datastoreItem>
+</file>
+
+<file path=customXml/itemProps3.xml><?xml version="1.0" encoding="utf-8"?>
 <ds:datastoreItem xmlns:ds="http://schemas.openxmlformats.org/officeDocument/2006/customXml" ds:itemID="{2B28CEEB-9257-4774-AB39-CF21349B8800}">
   <ds:schemaRefs>
     <ds:schemaRef ds:uri="http://schemas.microsoft.com/office/2006/metadata/contentType"/>
@@ -37914,26 +38979,8 @@
 </ds:datastoreItem>
 </file>
 
-<file path=customXml/itemProps2.xml><?xml version="1.0" encoding="utf-8"?>
-<ds:datastoreItem xmlns:ds="http://schemas.openxmlformats.org/officeDocument/2006/customXml" ds:itemID="{DFFBFD16-ACF5-4461-95B8-9F684056E623}">
-  <ds:schemaRefs>
-    <ds:schemaRef ds:uri="http://schemas.microsoft.com/office/2006/metadata/properties"/>
-    <ds:schemaRef ds:uri="http://schemas.microsoft.com/office/infopath/2007/PartnerControls"/>
-    <ds:schemaRef ds:uri="194ccb06-a9bd-44be-8233-5ea8b0721088"/>
-  </ds:schemaRefs>
-</ds:datastoreItem>
-</file>
-
-<file path=customXml/itemProps3.xml><?xml version="1.0" encoding="utf-8"?>
-<ds:datastoreItem xmlns:ds="http://schemas.openxmlformats.org/officeDocument/2006/customXml" ds:itemID="{1D7ACB1F-E46F-44D4-BC20-DD633AB4993C}">
-  <ds:schemaRefs>
-    <ds:schemaRef ds:uri="http://schemas.microsoft.com/sharepoint/v3/contenttype/forms"/>
-  </ds:schemaRefs>
-</ds:datastoreItem>
-</file>
-
 <file path=customXml/itemProps4.xml><?xml version="1.0" encoding="utf-8"?>
-<ds:datastoreItem xmlns:ds="http://schemas.openxmlformats.org/officeDocument/2006/customXml" ds:itemID="{55317A45-6C64-49CD-B80B-871E2F16536F}">
+<ds:datastoreItem xmlns:ds="http://schemas.openxmlformats.org/officeDocument/2006/customXml" ds:itemID="{52063E4D-63F1-4310-8D00-E2F57B239CA2}">
   <ds:schemaRefs>
     <ds:schemaRef ds:uri="http://schemas.openxmlformats.org/officeDocument/2006/bibliography"/>
   </ds:schemaRefs>

</xml_diff>